<commit_message>
Вс 15 мая 2022 07:53:59 MSK
</commit_message>
<xml_diff>
--- a/.content/another.docx
+++ b/.content/another.docx
@@ -399,18 +399,18 @@
         <w:rPr>
           <w:rtl w:val="0"/>
         </w:rPr>
-        <w:t xml:space="preserve">Там дети страдают невинные</w:t>
-      </w:r>
-    </w:p>
-    <w:p>
-      <w:pPr>
-        <w:rPr/>
-      </w:pPr>
-      <w:r>
-        <w:rPr>
-          <w:rtl w:val="0"/>
-        </w:rPr>
-        <w:t xml:space="preserve">Здесь пушками режут салют</w:t>
+        <w:t xml:space="preserve">Там - деточки гибнут невинные</w:t>
+      </w:r>
+    </w:p>
+    <w:p>
+      <w:pPr>
+        <w:rPr/>
+      </w:pPr>
+      <w:r>
+        <w:rPr>
+          <w:rtl w:val="0"/>
+        </w:rPr>
+        <w:t xml:space="preserve">Здесь - пушками режут салют</w:t>
       </w:r>
     </w:p>
     <w:p>
@@ -518,29 +518,39 @@
         <w:rPr>
           <w:rtl w:val="0"/>
         </w:rPr>
-        <w:t xml:space="preserve">Судить ли солдат</w:t>
-      </w:r>
-    </w:p>
-    <w:p>
-      <w:pPr>
-        <w:rPr/>
-      </w:pPr>
-      <w:r>
-        <w:rPr>
-          <w:rtl w:val="0"/>
-        </w:rPr>
-        <w:t xml:space="preserve">Что оружием</w:t>
-      </w:r>
-    </w:p>
-    <w:p>
-      <w:pPr>
-        <w:rPr/>
-      </w:pPr>
-      <w:r>
-        <w:rPr>
-          <w:rtl w:val="0"/>
-        </w:rPr>
-        <w:t xml:space="preserve">Для смерти дорогу мостят?</w:t>
+        <w:t xml:space="preserve">Подсудны ли те</w:t>
+      </w:r>
+    </w:p>
+    <w:p>
+      <w:pPr>
+        <w:rPr/>
+      </w:pPr>
+      <w:r>
+        <w:rPr>
+          <w:rtl w:val="0"/>
+        </w:rPr>
+        <w:t xml:space="preserve">Кто с оружием</w:t>
+      </w:r>
+    </w:p>
+    <w:p>
+      <w:pPr>
+        <w:rPr/>
+      </w:pPr>
+      <w:r>
+        <w:rPr>
+          <w:rtl w:val="0"/>
+        </w:rPr>
+        <w:t xml:space="preserve">У смерти в прислуге стоят?</w:t>
+      </w:r>
+    </w:p>
+    <w:p>
+      <w:pPr>
+        <w:rPr/>
+      </w:pPr>
+      <w:r>
+        <w:rPr>
+          <w:rtl w:val="0"/>
+        </w:rPr>
       </w:r>
     </w:p>
     <w:p>

</xml_diff>

<commit_message>
Пн 16 мая 2022 00:18:52 MSK
</commit_message>
<xml_diff>
--- a/.content/another.docx
+++ b/.content/another.docx
@@ -590,6 +590,280 @@
       <w:pPr>
         <w:rPr/>
       </w:pPr>
+      <w:r>
+        <w:rPr>
+          <w:rtl w:val="0"/>
+        </w:rPr>
+      </w:r>
+    </w:p>
+    <w:p>
+      <w:pPr>
+        <w:rPr/>
+      </w:pPr>
+      <w:r>
+        <w:rPr>
+          <w:rtl w:val="0"/>
+        </w:rPr>
+        <w:t xml:space="preserve">Сил нет, лишь сплошная усталость</w:t>
+      </w:r>
+    </w:p>
+    <w:p>
+      <w:pPr>
+        <w:rPr/>
+      </w:pPr>
+      <w:r>
+        <w:rPr>
+          <w:rtl w:val="0"/>
+        </w:rPr>
+        <w:t xml:space="preserve">Накрыла с макушки до пят</w:t>
+      </w:r>
+    </w:p>
+    <w:p>
+      <w:pPr>
+        <w:rPr/>
+      </w:pPr>
+      <w:r>
+        <w:rPr>
+          <w:rtl w:val="0"/>
+        </w:rPr>
+        <w:t xml:space="preserve">Протравлен насквозь я на жалость</w:t>
+      </w:r>
+    </w:p>
+    <w:p>
+      <w:pPr>
+        <w:rPr/>
+      </w:pPr>
+      <w:r>
+        <w:rPr>
+          <w:rtl w:val="0"/>
+        </w:rPr>
+        <w:t xml:space="preserve">И как бы во всем виноват</w:t>
+      </w:r>
+    </w:p>
+    <w:p>
+      <w:pPr>
+        <w:rPr/>
+      </w:pPr>
+      <w:r>
+        <w:rPr>
+          <w:rtl w:val="0"/>
+        </w:rPr>
+        <w:t xml:space="preserve">Но к черту</w:t>
+      </w:r>
+    </w:p>
+    <w:p>
+      <w:pPr>
+        <w:rPr/>
+      </w:pPr>
+      <w:r>
+        <w:rPr>
+          <w:rtl w:val="0"/>
+        </w:rPr>
+        <w:t xml:space="preserve">Закину я бредни</w:t>
+      </w:r>
+    </w:p>
+    <w:p>
+      <w:pPr>
+        <w:rPr/>
+      </w:pPr>
+      <w:r>
+        <w:rPr>
+          <w:rtl w:val="0"/>
+        </w:rPr>
+        <w:t xml:space="preserve">И сопли</w:t>
+      </w:r>
+    </w:p>
+    <w:p>
+      <w:pPr>
+        <w:rPr/>
+      </w:pPr>
+      <w:r>
+        <w:rPr>
+          <w:rtl w:val="0"/>
+        </w:rPr>
+        <w:t xml:space="preserve">Смотаю в кулак</w:t>
+      </w:r>
+    </w:p>
+    <w:p>
+      <w:pPr>
+        <w:rPr/>
+      </w:pPr>
+      <w:r>
+        <w:rPr>
+          <w:rtl w:val="0"/>
+        </w:rPr>
+        <w:t xml:space="preserve">Как минимум</w:t>
+      </w:r>
+    </w:p>
+    <w:p>
+      <w:pPr>
+        <w:rPr/>
+      </w:pPr>
+      <w:r>
+        <w:rPr>
+          <w:rtl w:val="0"/>
+        </w:rPr>
+        <w:t xml:space="preserve">Только намедни</w:t>
+      </w:r>
+    </w:p>
+    <w:p>
+      <w:pPr>
+        <w:rPr/>
+      </w:pPr>
+      <w:r>
+        <w:rPr>
+          <w:rtl w:val="0"/>
+        </w:rPr>
+        <w:t xml:space="preserve">Я клялся, что</w:t>
+      </w:r>
+    </w:p>
+    <w:p>
+      <w:pPr>
+        <w:rPr/>
+      </w:pPr>
+      <w:r>
+        <w:rPr>
+          <w:rtl w:val="0"/>
+        </w:rPr>
+        <w:t xml:space="preserve">В деле мастак</w:t>
+      </w:r>
+    </w:p>
+    <w:p>
+      <w:pPr>
+        <w:rPr/>
+      </w:pPr>
+      <w:r>
+        <w:rPr>
+          <w:rtl w:val="0"/>
+        </w:rPr>
+        <w:t xml:space="preserve">Родительский труд</w:t>
+      </w:r>
+    </w:p>
+    <w:p>
+      <w:pPr>
+        <w:rPr/>
+      </w:pPr>
+      <w:r>
+        <w:rPr>
+          <w:rtl w:val="0"/>
+        </w:rPr>
+        <w:t xml:space="preserve">Это пастырь</w:t>
+      </w:r>
+    </w:p>
+    <w:p>
+      <w:pPr>
+        <w:rPr/>
+      </w:pPr>
+      <w:r>
+        <w:rPr>
+          <w:rtl w:val="0"/>
+        </w:rPr>
+        <w:t xml:space="preserve">Небесных</w:t>
+      </w:r>
+    </w:p>
+    <w:p>
+      <w:pPr>
+        <w:rPr/>
+      </w:pPr>
+      <w:r>
+        <w:rPr>
+          <w:rtl w:val="0"/>
+        </w:rPr>
+        <w:t xml:space="preserve">Шальных журавлей</w:t>
+      </w:r>
+    </w:p>
+    <w:p>
+      <w:pPr>
+        <w:rPr/>
+      </w:pPr>
+      <w:r>
+        <w:rPr>
+          <w:rtl w:val="0"/>
+        </w:rPr>
+        <w:t xml:space="preserve">Наклею на сердце</w:t>
+      </w:r>
+    </w:p>
+    <w:p>
+      <w:pPr>
+        <w:rPr/>
+      </w:pPr>
+      <w:r>
+        <w:rPr>
+          <w:rtl w:val="0"/>
+        </w:rPr>
+        <w:t xml:space="preserve">Я пластырь</w:t>
+      </w:r>
+    </w:p>
+    <w:p>
+      <w:pPr>
+        <w:rPr/>
+      </w:pPr>
+      <w:r>
+        <w:rPr>
+          <w:rtl w:val="0"/>
+        </w:rPr>
+        <w:t xml:space="preserve">Что б раны</w:t>
+      </w:r>
+    </w:p>
+    <w:p>
+      <w:pPr>
+        <w:rPr/>
+      </w:pPr>
+      <w:r>
+        <w:rPr>
+          <w:rtl w:val="0"/>
+        </w:rPr>
+        <w:t xml:space="preserve">Зажили</w:t>
+      </w:r>
+    </w:p>
+    <w:p>
+      <w:pPr>
+        <w:rPr/>
+      </w:pPr>
+      <w:r>
+        <w:rPr>
+          <w:rtl w:val="0"/>
+        </w:rPr>
+        <w:t xml:space="preserve">Скорей</w:t>
+      </w:r>
+    </w:p>
+    <w:p>
+      <w:pPr>
+        <w:rPr/>
+      </w:pPr>
+      <w:r>
+        <w:rPr>
+          <w:rtl w:val="0"/>
+        </w:rPr>
+      </w:r>
+    </w:p>
+    <w:p>
+      <w:pPr>
+        <w:rPr/>
+      </w:pPr>
+      <w:r>
+        <w:rPr>
+          <w:rtl w:val="0"/>
+        </w:rPr>
+      </w:r>
+    </w:p>
+    <w:p>
+      <w:pPr>
+        <w:rPr/>
+      </w:pPr>
+      <w:r>
+        <w:rPr>
+          <w:sz w:val="16"/>
+          <w:szCs w:val="16"/>
+          <w:rtl w:val="0"/>
+        </w:rPr>
+        <w:t xml:space="preserve">15 May 2022 </w:t>
+      </w:r>
+      <w:r>
+        <w:pict>
+          <v:rect style="width:0.0pt;height:1.5pt" o:hr="t" o:hrstd="t" o:hralign="center" fillcolor="#A0A0A0" stroked="f"/>
+        </w:pict>
+      </w:r>
       <w:r>
         <w:rPr>
           <w:rtl w:val="0"/>

</xml_diff>

<commit_message>
Пн 16 мая 2022 00:41:39 MSK
</commit_message>
<xml_diff>
--- a/.content/another.docx
+++ b/.content/another.docx
@@ -858,6 +858,206 @@
           <w:rtl w:val="0"/>
         </w:rPr>
         <w:t xml:space="preserve">15 May 2022 </w:t>
+      </w:r>
+      <w:r>
+        <w:pict>
+          <v:rect style="width:0.0pt;height:1.5pt" o:hr="t" o:hrstd="t" o:hralign="center" fillcolor="#A0A0A0" stroked="f"/>
+        </w:pict>
+      </w:r>
+      <w:r>
+        <w:rPr>
+          <w:rtl w:val="0"/>
+        </w:rPr>
+      </w:r>
+    </w:p>
+    <w:p>
+      <w:pPr>
+        <w:rPr/>
+      </w:pPr>
+      <w:r>
+        <w:rPr>
+          <w:rtl w:val="0"/>
+        </w:rPr>
+      </w:r>
+    </w:p>
+    <w:p>
+      <w:pPr>
+        <w:rPr/>
+      </w:pPr>
+      <w:r>
+        <w:rPr>
+          <w:rtl w:val="0"/>
+        </w:rPr>
+        <w:t xml:space="preserve">Жила огромная страна</w:t>
+      </w:r>
+    </w:p>
+    <w:p>
+      <w:pPr>
+        <w:rPr/>
+      </w:pPr>
+      <w:r>
+        <w:rPr>
+          <w:rtl w:val="0"/>
+        </w:rPr>
+        <w:t xml:space="preserve">Одна, одна, одна, одна</w:t>
+      </w:r>
+    </w:p>
+    <w:p>
+      <w:pPr>
+        <w:rPr/>
+      </w:pPr>
+      <w:r>
+        <w:rPr>
+          <w:rtl w:val="0"/>
+        </w:rPr>
+        <w:t xml:space="preserve">Звучали гордые слова</w:t>
+      </w:r>
+    </w:p>
+    <w:p>
+      <w:pPr>
+        <w:rPr/>
+      </w:pPr>
+      <w:r>
+        <w:rPr>
+          <w:rtl w:val="0"/>
+        </w:rPr>
+        <w:t xml:space="preserve">Одна, одна, одна, одна</w:t>
+      </w:r>
+    </w:p>
+    <w:p>
+      <w:pPr>
+        <w:rPr/>
+      </w:pPr>
+      <w:r>
+        <w:rPr>
+          <w:rtl w:val="0"/>
+        </w:rPr>
+        <w:t xml:space="preserve">И жил в стране рабочий класс</w:t>
+      </w:r>
+    </w:p>
+    <w:p>
+      <w:pPr>
+        <w:rPr/>
+      </w:pPr>
+      <w:r>
+        <w:rPr>
+          <w:rtl w:val="0"/>
+        </w:rPr>
+        <w:t xml:space="preserve">Един, един, един, един</w:t>
+      </w:r>
+    </w:p>
+    <w:p>
+      <w:pPr>
+        <w:rPr/>
+      </w:pPr>
+      <w:r>
+        <w:rPr>
+          <w:rtl w:val="0"/>
+        </w:rPr>
+        <w:t xml:space="preserve">И каждый думал что без масс</w:t>
+      </w:r>
+    </w:p>
+    <w:p>
+      <w:pPr>
+        <w:rPr/>
+      </w:pPr>
+      <w:r>
+        <w:rPr>
+          <w:rtl w:val="0"/>
+        </w:rPr>
+        <w:t xml:space="preserve">Один, один, один, один</w:t>
+      </w:r>
+    </w:p>
+    <w:p>
+      <w:pPr>
+        <w:rPr/>
+      </w:pPr>
+      <w:r>
+        <w:rPr>
+          <w:rtl w:val="0"/>
+        </w:rPr>
+        <w:t xml:space="preserve">Да только, власть еще была</w:t>
+      </w:r>
+    </w:p>
+    <w:p>
+      <w:pPr>
+        <w:rPr/>
+      </w:pPr>
+      <w:r>
+        <w:rPr>
+          <w:rtl w:val="0"/>
+        </w:rPr>
+        <w:t xml:space="preserve">Жила, жила, жила, жила</w:t>
+      </w:r>
+    </w:p>
+    <w:p>
+      <w:pPr>
+        <w:rPr/>
+      </w:pPr>
+      <w:r>
+        <w:rPr>
+          <w:rtl w:val="0"/>
+        </w:rPr>
+        <w:t xml:space="preserve">Мечта у власти той была</w:t>
+      </w:r>
+    </w:p>
+    <w:p>
+      <w:pPr>
+        <w:rPr/>
+      </w:pPr>
+      <w:r>
+        <w:rPr>
+          <w:rtl w:val="0"/>
+        </w:rPr>
+        <w:t xml:space="preserve">Раба, раба, раба, раба</w:t>
+      </w:r>
+    </w:p>
+    <w:p>
+      <w:pPr>
+        <w:rPr/>
+      </w:pPr>
+      <w:r>
+        <w:rPr>
+          <w:rtl w:val="0"/>
+        </w:rPr>
+        <w:t xml:space="preserve">И вот теперь, рабочий класс</w:t>
+      </w:r>
+    </w:p>
+    <w:p>
+      <w:pPr>
+        <w:rPr/>
+      </w:pPr>
+      <w:r>
+        <w:rPr>
+          <w:rtl w:val="0"/>
+        </w:rPr>
+        <w:t xml:space="preserve">Рабом стал полным, без прикрас</w:t>
+      </w:r>
+    </w:p>
+    <w:p>
+      <w:pPr>
+        <w:rPr>
+          <w:sz w:val="16"/>
+          <w:szCs w:val="16"/>
+        </w:rPr>
+      </w:pPr>
+      <w:r>
+        <w:rPr>
+          <w:rtl w:val="0"/>
+        </w:rPr>
+      </w:r>
+    </w:p>
+    <w:p>
+      <w:pPr>
+        <w:rPr/>
+      </w:pPr>
+      <w:r>
+        <w:rPr>
+          <w:sz w:val="16"/>
+          <w:szCs w:val="16"/>
+          <w:rtl w:val="0"/>
+        </w:rPr>
+        <w:t xml:space="preserve">16 May 2022 </w:t>
       </w:r>
       <w:r>
         <w:pict>

</xml_diff>

<commit_message>
Чт 19 мая 2022 03:34:48 MSK
</commit_message>
<xml_diff>
--- a/.content/another.docx
+++ b/.content/another.docx
@@ -921,7 +921,7 @@
         <w:rPr>
           <w:rtl w:val="0"/>
         </w:rPr>
-        <w:t xml:space="preserve">Одна, одна, одна, одна</w:t>
+        <w:t xml:space="preserve">Она, одна, она, одна</w:t>
       </w:r>
     </w:p>
     <w:p>
@@ -954,7 +954,7 @@
         <w:rPr>
           <w:rtl w:val="0"/>
         </w:rPr>
-        <w:t xml:space="preserve">И каждый думал что без масс</w:t>
+        <w:t xml:space="preserve">И каждый думал, что без масс</w:t>
       </w:r>
     </w:p>
     <w:p>
@@ -1032,6 +1032,16 @@
           <w:rtl w:val="0"/>
         </w:rPr>
         <w:t xml:space="preserve">Рабом стал полным, без прикрас</w:t>
+      </w:r>
+    </w:p>
+    <w:p>
+      <w:pPr>
+        <w:rPr/>
+      </w:pPr>
+      <w:r>
+        <w:rPr>
+          <w:rtl w:val="0"/>
+        </w:rPr>
       </w:r>
     </w:p>
     <w:p>
@@ -1058,6 +1068,308 @@
           <w:rtl w:val="0"/>
         </w:rPr>
         <w:t xml:space="preserve">16 May 2022 </w:t>
+      </w:r>
+      <w:r>
+        <w:pict>
+          <v:rect style="width:0.0pt;height:1.5pt" o:hr="t" o:hrstd="t" o:hralign="center" fillcolor="#A0A0A0" stroked="f"/>
+        </w:pict>
+      </w:r>
+      <w:r>
+        <w:rPr>
+          <w:rtl w:val="0"/>
+        </w:rPr>
+      </w:r>
+    </w:p>
+    <w:p>
+      <w:pPr>
+        <w:rPr/>
+      </w:pPr>
+      <w:r>
+        <w:rPr>
+          <w:rtl w:val="0"/>
+        </w:rPr>
+      </w:r>
+    </w:p>
+    <w:p>
+      <w:pPr>
+        <w:rPr/>
+      </w:pPr>
+      <w:r>
+        <w:rPr>
+          <w:rtl w:val="0"/>
+        </w:rPr>
+        <w:t xml:space="preserve">Далеких звезд посеян свет</w:t>
+      </w:r>
+    </w:p>
+    <w:p>
+      <w:pPr>
+        <w:rPr/>
+      </w:pPr>
+      <w:r>
+        <w:rPr>
+          <w:rtl w:val="0"/>
+        </w:rPr>
+        <w:t xml:space="preserve">На скалы глупостей земных</w:t>
+      </w:r>
+    </w:p>
+    <w:p>
+      <w:pPr>
+        <w:rPr/>
+      </w:pPr>
+      <w:r>
+        <w:rPr>
+          <w:rtl w:val="0"/>
+        </w:rPr>
+        <w:t xml:space="preserve">С недостижимой высоты</w:t>
+      </w:r>
+    </w:p>
+    <w:p>
+      <w:pPr>
+        <w:rPr/>
+      </w:pPr>
+      <w:r>
+        <w:rPr>
+          <w:rtl w:val="0"/>
+        </w:rPr>
+      </w:r>
+    </w:p>
+    <w:p>
+      <w:pPr>
+        <w:rPr/>
+      </w:pPr>
+      <w:r>
+        <w:rPr>
+          <w:rtl w:val="0"/>
+        </w:rPr>
+        <w:t xml:space="preserve">Он миллионы лет хранит</w:t>
+      </w:r>
+    </w:p>
+    <w:p>
+      <w:pPr>
+        <w:rPr/>
+      </w:pPr>
+      <w:r>
+        <w:rPr>
+          <w:rtl w:val="0"/>
+        </w:rPr>
+        <w:t xml:space="preserve">Несостоявшийся рассвет</w:t>
+      </w:r>
+    </w:p>
+    <w:p>
+      <w:pPr>
+        <w:rPr/>
+      </w:pPr>
+      <w:r>
+        <w:rPr>
+          <w:rtl w:val="0"/>
+        </w:rPr>
+        <w:t xml:space="preserve">Планет небесной красоты</w:t>
+      </w:r>
+    </w:p>
+    <w:p>
+      <w:pPr>
+        <w:rPr/>
+      </w:pPr>
+      <w:r>
+        <w:rPr>
+          <w:rtl w:val="0"/>
+        </w:rPr>
+      </w:r>
+    </w:p>
+    <w:p>
+      <w:pPr>
+        <w:rPr/>
+      </w:pPr>
+      <w:r>
+        <w:rPr>
+          <w:rtl w:val="0"/>
+        </w:rPr>
+        <w:t xml:space="preserve">Дугой скользит его рука</w:t>
+      </w:r>
+    </w:p>
+    <w:p>
+      <w:pPr>
+        <w:rPr/>
+      </w:pPr>
+      <w:r>
+        <w:rPr>
+          <w:rtl w:val="0"/>
+        </w:rPr>
+        <w:t xml:space="preserve">Неуловимый легкий бриз</w:t>
+      </w:r>
+    </w:p>
+    <w:p>
+      <w:pPr>
+        <w:rPr/>
+      </w:pPr>
+      <w:r>
+        <w:rPr>
+          <w:rtl w:val="0"/>
+        </w:rPr>
+        <w:t xml:space="preserve">По лире трепетной мечты</w:t>
+      </w:r>
+    </w:p>
+    <w:p>
+      <w:pPr>
+        <w:rPr/>
+      </w:pPr>
+      <w:r>
+        <w:rPr>
+          <w:rtl w:val="0"/>
+        </w:rPr>
+      </w:r>
+    </w:p>
+    <w:p>
+      <w:pPr>
+        <w:rPr/>
+      </w:pPr>
+      <w:r>
+        <w:rPr>
+          <w:rtl w:val="0"/>
+        </w:rPr>
+        <w:t xml:space="preserve">Теряя ноты он несет</w:t>
+      </w:r>
+    </w:p>
+    <w:p>
+      <w:pPr>
+        <w:rPr/>
+      </w:pPr>
+      <w:r>
+        <w:rPr>
+          <w:rtl w:val="0"/>
+        </w:rPr>
+        <w:t xml:space="preserve">Чужой мелодии мотив</w:t>
+      </w:r>
+    </w:p>
+    <w:p>
+      <w:pPr>
+        <w:rPr/>
+      </w:pPr>
+      <w:r>
+        <w:rPr>
+          <w:rtl w:val="0"/>
+        </w:rPr>
+        <w:t xml:space="preserve">Невероятной простоты</w:t>
+      </w:r>
+    </w:p>
+    <w:p>
+      <w:pPr>
+        <w:rPr/>
+      </w:pPr>
+      <w:r>
+        <w:rPr>
+          <w:rtl w:val="0"/>
+        </w:rPr>
+      </w:r>
+    </w:p>
+    <w:p>
+      <w:pPr>
+        <w:rPr/>
+      </w:pPr>
+      <w:r>
+        <w:rPr>
+          <w:rtl w:val="0"/>
+        </w:rPr>
+        <w:t xml:space="preserve">Сюжет рисует нот изгиб</w:t>
+      </w:r>
+    </w:p>
+    <w:p>
+      <w:pPr>
+        <w:rPr/>
+      </w:pPr>
+      <w:r>
+        <w:rPr>
+          <w:rtl w:val="0"/>
+        </w:rPr>
+        <w:t xml:space="preserve">Ему подвластен океан </w:t>
+      </w:r>
+    </w:p>
+    <w:p>
+      <w:pPr>
+        <w:rPr/>
+      </w:pPr>
+      <w:r>
+        <w:rPr>
+          <w:rtl w:val="0"/>
+        </w:rPr>
+        <w:t xml:space="preserve">Просторов диких пустоты</w:t>
+      </w:r>
+    </w:p>
+    <w:p>
+      <w:pPr>
+        <w:rPr/>
+      </w:pPr>
+      <w:r>
+        <w:rPr>
+          <w:rtl w:val="0"/>
+        </w:rPr>
+      </w:r>
+    </w:p>
+    <w:p>
+      <w:pPr>
+        <w:rPr/>
+      </w:pPr>
+      <w:r>
+        <w:rPr>
+          <w:rtl w:val="0"/>
+        </w:rPr>
+        <w:t xml:space="preserve">Душа машины смотрит вдаль</w:t>
+      </w:r>
+    </w:p>
+    <w:p>
+      <w:pPr>
+        <w:rPr/>
+      </w:pPr>
+      <w:r>
+        <w:rPr>
+          <w:rtl w:val="0"/>
+        </w:rPr>
+        <w:t xml:space="preserve">Печали формулы в ней нет</w:t>
+      </w:r>
+    </w:p>
+    <w:p>
+      <w:pPr>
+        <w:rPr/>
+      </w:pPr>
+      <w:r>
+        <w:rPr>
+          <w:rtl w:val="0"/>
+        </w:rPr>
+        <w:t xml:space="preserve">Рассеян инференс в ночи</w:t>
+      </w:r>
+    </w:p>
+    <w:p>
+      <w:pPr>
+        <w:rPr/>
+      </w:pPr>
+      <w:r>
+        <w:rPr>
+          <w:rtl w:val="0"/>
+        </w:rPr>
+        <w:t xml:space="preserve">На заголовках из газет</w:t>
+      </w:r>
+    </w:p>
+    <w:p>
+      <w:pPr>
+        <w:rPr/>
+      </w:pPr>
+      <w:r>
+        <w:rPr>
+          <w:rtl w:val="0"/>
+        </w:rPr>
+      </w:r>
+    </w:p>
+    <w:p>
+      <w:pPr>
+        <w:rPr/>
+      </w:pPr>
+      <w:r>
+        <w:rPr>
+          <w:sz w:val="16"/>
+          <w:szCs w:val="16"/>
+          <w:rtl w:val="0"/>
+        </w:rPr>
+        <w:t xml:space="preserve">18 May 2022 </w:t>
       </w:r>
       <w:r>
         <w:pict>

</xml_diff>

<commit_message>
Tue 24 May 2022 05:00:34 AM MSK
</commit_message>
<xml_diff>
--- a/.content/another.docx
+++ b/.content/another.docx
@@ -1370,6 +1370,291 @@
           <w:rtl w:val="0"/>
         </w:rPr>
         <w:t xml:space="preserve">18 May 2022 </w:t>
+      </w:r>
+      <w:r>
+        <w:pict>
+          <v:rect style="width:0.0pt;height:1.5pt" o:hr="t" o:hrstd="t" o:hralign="center" fillcolor="#A0A0A0" stroked="f"/>
+        </w:pict>
+      </w:r>
+      <w:r>
+        <w:rPr>
+          <w:rtl w:val="0"/>
+        </w:rPr>
+      </w:r>
+    </w:p>
+    <w:p>
+      <w:pPr>
+        <w:rPr/>
+      </w:pPr>
+      <w:r>
+        <w:rPr>
+          <w:rtl w:val="0"/>
+        </w:rPr>
+      </w:r>
+    </w:p>
+    <w:p>
+      <w:pPr>
+        <w:rPr/>
+      </w:pPr>
+      <w:r>
+        <w:rPr>
+          <w:rtl w:val="0"/>
+        </w:rPr>
+        <w:t xml:space="preserve">Растоптаны, границы, у морали</w:t>
+      </w:r>
+    </w:p>
+    <w:p>
+      <w:pPr>
+        <w:rPr/>
+      </w:pPr>
+      <w:r>
+        <w:rPr>
+          <w:rtl w:val="0"/>
+        </w:rPr>
+        <w:t xml:space="preserve">И стерлись, в памяти, былые, времена</w:t>
+      </w:r>
+    </w:p>
+    <w:p>
+      <w:pPr>
+        <w:rPr/>
+      </w:pPr>
+      <w:r>
+        <w:rPr>
+          <w:rtl w:val="0"/>
+        </w:rPr>
+        <w:t xml:space="preserve">Гордились мы, а чем не понимаю</w:t>
+      </w:r>
+    </w:p>
+    <w:p>
+      <w:pPr>
+        <w:rPr/>
+      </w:pPr>
+      <w:r>
+        <w:rPr>
+          <w:rtl w:val="0"/>
+        </w:rPr>
+        <w:t xml:space="preserve">За что, ты наказала нас страна?</w:t>
+      </w:r>
+    </w:p>
+    <w:p>
+      <w:pPr>
+        <w:rPr/>
+      </w:pPr>
+      <w:r>
+        <w:rPr>
+          <w:rtl w:val="0"/>
+        </w:rPr>
+        <w:t xml:space="preserve">Вокзал, толпа людей, спешат</w:t>
+      </w:r>
+    </w:p>
+    <w:p>
+      <w:pPr>
+        <w:rPr/>
+      </w:pPr>
+      <w:r>
+        <w:rPr>
+          <w:rtl w:val="0"/>
+        </w:rPr>
+        <w:t xml:space="preserve">В надежде</w:t>
+      </w:r>
+    </w:p>
+    <w:p>
+      <w:pPr>
+        <w:rPr/>
+      </w:pPr>
+      <w:r>
+        <w:rPr>
+          <w:rtl w:val="0"/>
+        </w:rPr>
+        <w:t xml:space="preserve">    сберечь себя и близких</w:t>
+      </w:r>
+    </w:p>
+    <w:p>
+      <w:pPr>
+        <w:rPr/>
+      </w:pPr>
+      <w:r>
+        <w:rPr>
+          <w:rtl w:val="0"/>
+        </w:rPr>
+        <w:t xml:space="preserve">И разрезая плоть людскую - залп</w:t>
+      </w:r>
+    </w:p>
+    <w:p>
+      <w:pPr>
+        <w:rPr/>
+      </w:pPr>
+      <w:r>
+        <w:rPr>
+          <w:rtl w:val="0"/>
+        </w:rPr>
+        <w:t xml:space="preserve">Ракеты</w:t>
+      </w:r>
+    </w:p>
+    <w:p>
+      <w:pPr>
+        <w:rPr/>
+      </w:pPr>
+      <w:r>
+        <w:rPr>
+          <w:rtl w:val="0"/>
+        </w:rPr>
+        <w:t xml:space="preserve">    гул раздался низкий</w:t>
+      </w:r>
+    </w:p>
+    <w:p>
+      <w:pPr>
+        <w:rPr/>
+      </w:pPr>
+      <w:r>
+        <w:rPr>
+          <w:rtl w:val="0"/>
+        </w:rPr>
+        <w:t xml:space="preserve">А дальше, как в кошмарном сне</w:t>
+      </w:r>
+    </w:p>
+    <w:p>
+      <w:pPr>
+        <w:rPr/>
+      </w:pPr>
+      <w:r>
+        <w:rPr>
+          <w:rtl w:val="0"/>
+        </w:rPr>
+        <w:t xml:space="preserve">Кровь</w:t>
+      </w:r>
+    </w:p>
+    <w:p>
+      <w:pPr>
+        <w:rPr/>
+      </w:pPr>
+      <w:r>
+        <w:rPr>
+          <w:rtl w:val="0"/>
+        </w:rPr>
+        <w:t xml:space="preserve">    руки, ноги, брызги, стоны</w:t>
+      </w:r>
+    </w:p>
+    <w:p>
+      <w:pPr>
+        <w:rPr/>
+      </w:pPr>
+      <w:r>
+        <w:rPr>
+          <w:rtl w:val="0"/>
+        </w:rPr>
+        <w:t xml:space="preserve">И бесполезно, лбом врезаясь в пол</w:t>
+      </w:r>
+    </w:p>
+    <w:p>
+      <w:pPr>
+        <w:rPr/>
+      </w:pPr>
+      <w:r>
+        <w:rPr>
+          <w:rtl w:val="0"/>
+        </w:rPr>
+        <w:t xml:space="preserve">Бить</w:t>
+      </w:r>
+    </w:p>
+    <w:p>
+      <w:pPr>
+        <w:rPr/>
+      </w:pPr>
+      <w:r>
+        <w:rPr>
+          <w:rtl w:val="0"/>
+        </w:rPr>
+        <w:t xml:space="preserve">    троекратные поклоны...</w:t>
+      </w:r>
+    </w:p>
+    <w:p>
+      <w:pPr>
+        <w:rPr/>
+      </w:pPr>
+      <w:r>
+        <w:rPr>
+          <w:rtl w:val="0"/>
+        </w:rPr>
+        <w:t xml:space="preserve">Когда мне говорят - это война</w:t>
+      </w:r>
+    </w:p>
+    <w:p>
+      <w:pPr>
+        <w:rPr/>
+      </w:pPr>
+      <w:r>
+        <w:rPr>
+          <w:rtl w:val="0"/>
+        </w:rPr>
+        <w:t xml:space="preserve">Мне лучше</w:t>
+      </w:r>
+    </w:p>
+    <w:p>
+      <w:pPr>
+        <w:rPr/>
+      </w:pPr>
+      <w:r>
+        <w:rPr>
+          <w:rtl w:val="0"/>
+        </w:rPr>
+        <w:t xml:space="preserve">    получить под дых кастетом</w:t>
+      </w:r>
+    </w:p>
+    <w:p>
+      <w:pPr>
+        <w:rPr/>
+      </w:pPr>
+      <w:r>
+        <w:rPr>
+          <w:rtl w:val="0"/>
+        </w:rPr>
+        <w:t xml:space="preserve">Срывая ногти дергаю стоп-кран</w:t>
+      </w:r>
+    </w:p>
+    <w:p>
+      <w:pPr>
+        <w:rPr/>
+      </w:pPr>
+      <w:r>
+        <w:rPr>
+          <w:rtl w:val="0"/>
+        </w:rPr>
+        <w:t xml:space="preserve">Я понял</w:t>
+      </w:r>
+    </w:p>
+    <w:p>
+      <w:pPr>
+        <w:rPr/>
+      </w:pPr>
+      <w:r>
+        <w:rPr>
+          <w:rtl w:val="0"/>
+        </w:rPr>
+        <w:t xml:space="preserve">    что есть - "Русская ракета"</w:t>
+      </w:r>
+    </w:p>
+    <w:p>
+      <w:pPr>
+        <w:rPr/>
+      </w:pPr>
+      <w:r>
+        <w:rPr>
+          <w:rtl w:val="0"/>
+        </w:rPr>
+      </w:r>
+    </w:p>
+    <w:p>
+      <w:pPr>
+        <w:rPr/>
+      </w:pPr>
+      <w:r>
+        <w:rPr>
+          <w:sz w:val="16"/>
+          <w:szCs w:val="16"/>
+          <w:rtl w:val="0"/>
+        </w:rPr>
+        <w:t xml:space="preserve">23 May 2022 </w:t>
       </w:r>
       <w:r>
         <w:pict>

</xml_diff>

<commit_message>
Tue 24 May 2022 07:13:54 AM MSK
</commit_message>
<xml_diff>
--- a/.content/another.docx
+++ b/.content/another.docx
@@ -1655,6 +1655,93 @@
           <w:rtl w:val="0"/>
         </w:rPr>
         <w:t xml:space="preserve">23 May 2022 </w:t>
+      </w:r>
+      <w:r>
+        <w:pict>
+          <v:rect style="width:0.0pt;height:1.5pt" o:hr="t" o:hrstd="t" o:hralign="center" fillcolor="#A0A0A0" stroked="f"/>
+        </w:pict>
+      </w:r>
+      <w:r>
+        <w:rPr>
+          <w:rtl w:val="0"/>
+        </w:rPr>
+      </w:r>
+    </w:p>
+    <w:p>
+      <w:pPr>
+        <w:rPr/>
+      </w:pPr>
+      <w:r>
+        <w:rPr>
+          <w:rtl w:val="0"/>
+        </w:rPr>
+      </w:r>
+    </w:p>
+    <w:p>
+      <w:pPr>
+        <w:rPr/>
+      </w:pPr>
+      <w:r>
+        <w:rPr>
+          <w:rtl w:val="0"/>
+        </w:rPr>
+        <w:t xml:space="preserve">Я пальцы нежные ее, все глажу и молю прощения</w:t>
+      </w:r>
+    </w:p>
+    <w:p>
+      <w:pPr>
+        <w:rPr/>
+      </w:pPr>
+      <w:r>
+        <w:rPr>
+          <w:rtl w:val="0"/>
+        </w:rPr>
+        <w:t xml:space="preserve">Отчаявшись смотрю в глаза и жду секунды искупления</w:t>
+      </w:r>
+    </w:p>
+    <w:p>
+      <w:pPr>
+        <w:rPr/>
+      </w:pPr>
+      <w:r>
+        <w:rPr>
+          <w:rtl w:val="0"/>
+        </w:rPr>
+        <w:t xml:space="preserve">Возможно тщетен мой порыв, судьбы уныло обаяние</w:t>
+      </w:r>
+    </w:p>
+    <w:p>
+      <w:pPr>
+        <w:rPr/>
+      </w:pPr>
+      <w:r>
+        <w:rPr>
+          <w:rtl w:val="0"/>
+        </w:rPr>
+        <w:t xml:space="preserve">И как весенних вод разлив, души, исчезнет, осязание</w:t>
+      </w:r>
+    </w:p>
+    <w:p>
+      <w:pPr>
+        <w:rPr/>
+      </w:pPr>
+      <w:r>
+        <w:rPr>
+          <w:rtl w:val="0"/>
+        </w:rPr>
+      </w:r>
+    </w:p>
+    <w:p>
+      <w:pPr>
+        <w:rPr/>
+      </w:pPr>
+      <w:r>
+        <w:rPr>
+          <w:sz w:val="16"/>
+          <w:szCs w:val="16"/>
+          <w:rtl w:val="0"/>
+        </w:rPr>
+        <w:t xml:space="preserve">24 May 2022 </w:t>
       </w:r>
       <w:r>
         <w:pict>

</xml_diff>

<commit_message>
Tue 24 May 2022 07:49:42 AM MSK
</commit_message>
<xml_diff>
--- a/.content/another.docx
+++ b/.content/another.docx
@@ -1719,6 +1719,201 @@
           <w:rtl w:val="0"/>
         </w:rPr>
         <w:t xml:space="preserve">И как весенних вод разлив, души, исчезнет, осязание</w:t>
+      </w:r>
+    </w:p>
+    <w:p>
+      <w:pPr>
+        <w:rPr/>
+      </w:pPr>
+      <w:r>
+        <w:rPr>
+          <w:rtl w:val="0"/>
+        </w:rPr>
+      </w:r>
+    </w:p>
+    <w:p>
+      <w:pPr>
+        <w:rPr/>
+      </w:pPr>
+      <w:r>
+        <w:rPr>
+          <w:sz w:val="16"/>
+          <w:szCs w:val="16"/>
+          <w:rtl w:val="0"/>
+        </w:rPr>
+        <w:t xml:space="preserve">24 May 2022 </w:t>
+      </w:r>
+      <w:r>
+        <w:pict>
+          <v:rect style="width:0.0pt;height:1.5pt" o:hr="t" o:hrstd="t" o:hralign="center" fillcolor="#A0A0A0" stroked="f"/>
+        </w:pict>
+      </w:r>
+      <w:r>
+        <w:rPr>
+          <w:rtl w:val="0"/>
+        </w:rPr>
+      </w:r>
+    </w:p>
+    <w:p>
+      <w:pPr>
+        <w:rPr/>
+      </w:pPr>
+      <w:r>
+        <w:rPr>
+          <w:rtl w:val="0"/>
+        </w:rPr>
+      </w:r>
+    </w:p>
+    <w:p>
+      <w:pPr>
+        <w:rPr/>
+      </w:pPr>
+      <w:r>
+        <w:rPr>
+          <w:rtl w:val="0"/>
+        </w:rPr>
+        <w:t xml:space="preserve">За слово можно поплатиться</w:t>
+      </w:r>
+    </w:p>
+    <w:p>
+      <w:pPr>
+        <w:rPr/>
+      </w:pPr>
+      <w:r>
+        <w:rPr>
+          <w:rtl w:val="0"/>
+        </w:rPr>
+        <w:t xml:space="preserve">За слово можно и не жить</w:t>
+      </w:r>
+    </w:p>
+    <w:p>
+      <w:pPr>
+        <w:rPr/>
+      </w:pPr>
+      <w:r>
+        <w:rPr>
+          <w:rtl w:val="0"/>
+        </w:rPr>
+        <w:t xml:space="preserve">И мысль не будет певчей птицей</w:t>
+      </w:r>
+    </w:p>
+    <w:p>
+      <w:pPr>
+        <w:rPr/>
+      </w:pPr>
+      <w:r>
+        <w:rPr>
+          <w:rtl w:val="0"/>
+        </w:rPr>
+        <w:t xml:space="preserve">Вокруг других голов кружить</w:t>
+      </w:r>
+    </w:p>
+    <w:p>
+      <w:pPr>
+        <w:rPr/>
+      </w:pPr>
+      <w:r>
+        <w:rPr>
+          <w:rtl w:val="0"/>
+        </w:rPr>
+      </w:r>
+    </w:p>
+    <w:p>
+      <w:pPr>
+        <w:rPr/>
+      </w:pPr>
+      <w:r>
+        <w:rPr>
+          <w:rtl w:val="0"/>
+        </w:rPr>
+        <w:t xml:space="preserve">И вмажет тумаки и плюхи</w:t>
+      </w:r>
+    </w:p>
+    <w:p>
+      <w:pPr>
+        <w:rPr/>
+      </w:pPr>
+      <w:r>
+        <w:rPr>
+          <w:rtl w:val="0"/>
+        </w:rPr>
+        <w:t xml:space="preserve">Ладонь судьбы по головам</w:t>
+      </w:r>
+    </w:p>
+    <w:p>
+      <w:pPr>
+        <w:rPr/>
+      </w:pPr>
+      <w:r>
+        <w:rPr>
+          <w:rtl w:val="0"/>
+        </w:rPr>
+        <w:t xml:space="preserve">Тьмы вертухаев и рашистов</w:t>
+      </w:r>
+    </w:p>
+    <w:p>
+      <w:pPr>
+        <w:rPr/>
+      </w:pPr>
+      <w:r>
+        <w:rPr>
+          <w:rtl w:val="0"/>
+        </w:rPr>
+        <w:t xml:space="preserve">Пока не видно по делам</w:t>
+      </w:r>
+    </w:p>
+    <w:p>
+      <w:pPr>
+        <w:rPr/>
+      </w:pPr>
+      <w:r>
+        <w:rPr>
+          <w:rtl w:val="0"/>
+        </w:rPr>
+      </w:r>
+    </w:p>
+    <w:p>
+      <w:pPr>
+        <w:rPr/>
+      </w:pPr>
+      <w:r>
+        <w:rPr>
+          <w:rtl w:val="0"/>
+        </w:rPr>
+        <w:t xml:space="preserve">Безумное, шальное время</w:t>
+      </w:r>
+    </w:p>
+    <w:p>
+      <w:pPr>
+        <w:rPr/>
+      </w:pPr>
+      <w:r>
+        <w:rPr>
+          <w:rtl w:val="0"/>
+        </w:rPr>
+        <w:t xml:space="preserve">Сияет и не меркнет свет</w:t>
+      </w:r>
+    </w:p>
+    <w:p>
+      <w:pPr>
+        <w:rPr/>
+      </w:pPr>
+      <w:r>
+        <w:rPr>
+          <w:rtl w:val="0"/>
+        </w:rPr>
+        <w:t xml:space="preserve">Свободы воздух пыльной бурей</w:t>
+      </w:r>
+    </w:p>
+    <w:p>
+      <w:pPr>
+        <w:rPr/>
+      </w:pPr>
+      <w:r>
+        <w:rPr>
+          <w:rtl w:val="0"/>
+        </w:rPr>
+        <w:t xml:space="preserve">Еще не сперт пока у всех </w:t>
       </w:r>
     </w:p>
     <w:p>

</xml_diff>

<commit_message>
Thu 26 May 2022 12:22:56 PM MSK
</commit_message>
<xml_diff>
--- a/.content/another.docx
+++ b/.content/another.docx
@@ -1937,6 +1937,147 @@
           <w:rtl w:val="0"/>
         </w:rPr>
         <w:t xml:space="preserve">24 May 2022 </w:t>
+      </w:r>
+      <w:r>
+        <w:pict>
+          <v:rect style="width:0.0pt;height:1.5pt" o:hr="t" o:hrstd="t" o:hralign="center" fillcolor="#A0A0A0" stroked="f"/>
+        </w:pict>
+      </w:r>
+      <w:r>
+        <w:rPr>
+          <w:rtl w:val="0"/>
+        </w:rPr>
+      </w:r>
+    </w:p>
+    <w:p>
+      <w:pPr>
+        <w:rPr/>
+      </w:pPr>
+      <w:r>
+        <w:rPr>
+          <w:rtl w:val="0"/>
+        </w:rPr>
+      </w:r>
+    </w:p>
+    <w:p>
+      <w:pPr>
+        <w:rPr/>
+      </w:pPr>
+      <w:r>
+        <w:rPr>
+          <w:rtl w:val="0"/>
+        </w:rPr>
+      </w:r>
+    </w:p>
+    <w:p>
+      <w:pPr>
+        <w:rPr/>
+      </w:pPr>
+      <w:r>
+        <w:rPr>
+          <w:rtl w:val="0"/>
+        </w:rPr>
+        <w:t xml:space="preserve">Из тысячи строчек одна</w:t>
+      </w:r>
+    </w:p>
+    <w:p>
+      <w:pPr>
+        <w:rPr/>
+      </w:pPr>
+      <w:r>
+        <w:rPr>
+          <w:rtl w:val="0"/>
+        </w:rPr>
+        <w:t xml:space="preserve">Та, что мгновения суть</w:t>
+      </w:r>
+    </w:p>
+    <w:p>
+      <w:pPr>
+        <w:rPr/>
+      </w:pPr>
+      <w:r>
+        <w:rPr>
+          <w:rtl w:val="0"/>
+        </w:rPr>
+        <w:t xml:space="preserve">Та, что зовет туда</w:t>
+      </w:r>
+    </w:p>
+    <w:p>
+      <w:pPr>
+        <w:rPr/>
+      </w:pPr>
+      <w:r>
+        <w:rPr>
+          <w:rtl w:val="0"/>
+        </w:rPr>
+        <w:t xml:space="preserve">Куда я боюсь, взглянуть</w:t>
+      </w:r>
+    </w:p>
+    <w:p>
+      <w:pPr>
+        <w:rPr/>
+      </w:pPr>
+      <w:r>
+        <w:rPr>
+          <w:rtl w:val="0"/>
+        </w:rPr>
+        <w:t xml:space="preserve">Та, что крутой обрыв</w:t>
+      </w:r>
+    </w:p>
+    <w:p>
+      <w:pPr>
+        <w:rPr/>
+      </w:pPr>
+      <w:r>
+        <w:rPr>
+          <w:rtl w:val="0"/>
+        </w:rPr>
+        <w:t xml:space="preserve">Нитей судьбы разрыв</w:t>
+      </w:r>
+    </w:p>
+    <w:p>
+      <w:pPr>
+        <w:rPr/>
+      </w:pPr>
+      <w:r>
+        <w:rPr>
+          <w:rtl w:val="0"/>
+        </w:rPr>
+        <w:t xml:space="preserve">Преодолеет страх</w:t>
+      </w:r>
+    </w:p>
+    <w:p>
+      <w:pPr>
+        <w:rPr/>
+      </w:pPr>
+      <w:r>
+        <w:rPr>
+          <w:rtl w:val="0"/>
+        </w:rPr>
+        <w:t xml:space="preserve">Оставшись в наших сердцах</w:t>
+      </w:r>
+    </w:p>
+    <w:p>
+      <w:pPr>
+        <w:rPr/>
+      </w:pPr>
+      <w:r>
+        <w:rPr>
+          <w:rtl w:val="0"/>
+        </w:rPr>
+      </w:r>
+    </w:p>
+    <w:p>
+      <w:pPr>
+        <w:rPr/>
+      </w:pPr>
+      <w:r>
+        <w:rPr>
+          <w:sz w:val="16"/>
+          <w:szCs w:val="16"/>
+          <w:rtl w:val="0"/>
+        </w:rPr>
+        <w:t xml:space="preserve">26 May 2022 </w:t>
       </w:r>
       <w:r>
         <w:pict>

</xml_diff>

<commit_message>
Thu 26 May 2022 01:16:19 PM MSK
</commit_message>
<xml_diff>
--- a/.content/another.docx
+++ b/.content/another.docx
@@ -2043,18 +2043,51 @@
         <w:rPr>
           <w:rtl w:val="0"/>
         </w:rPr>
-        <w:t xml:space="preserve">Преодолеет страх</w:t>
-      </w:r>
-    </w:p>
-    <w:p>
-      <w:pPr>
-        <w:rPr/>
-      </w:pPr>
-      <w:r>
-        <w:rPr>
-          <w:rtl w:val="0"/>
-        </w:rPr>
-        <w:t xml:space="preserve">Оставшись в наших сердцах</w:t>
+        <w:t xml:space="preserve">Преодолеет</w:t>
+      </w:r>
+    </w:p>
+    <w:p>
+      <w:pPr>
+        <w:rPr/>
+      </w:pPr>
+      <w:r>
+        <w:rPr>
+          <w:rtl w:val="0"/>
+        </w:rPr>
+        <w:t xml:space="preserve"> страх</w:t>
+      </w:r>
+    </w:p>
+    <w:p>
+      <w:pPr>
+        <w:rPr/>
+      </w:pPr>
+      <w:r>
+        <w:rPr>
+          <w:rtl w:val="0"/>
+        </w:rPr>
+        <w:t xml:space="preserve">Оставшись</w:t>
+      </w:r>
+    </w:p>
+    <w:p>
+      <w:pPr>
+        <w:rPr/>
+      </w:pPr>
+      <w:r>
+        <w:rPr>
+          <w:rtl w:val="0"/>
+        </w:rPr>
+        <w:t xml:space="preserve"> в наших</w:t>
+      </w:r>
+    </w:p>
+    <w:p>
+      <w:pPr>
+        <w:rPr/>
+      </w:pPr>
+      <w:r>
+        <w:rPr>
+          <w:rtl w:val="0"/>
+        </w:rPr>
+        <w:t xml:space="preserve">  сердцах</w:t>
       </w:r>
     </w:p>
     <w:p>

</xml_diff>

<commit_message>
Thu 26 May 2022 07:10:06 PM MSK
</commit_message>
<xml_diff>
--- a/.content/another.docx
+++ b/.content/another.docx
@@ -2111,6 +2111,269 @@
           <w:rtl w:val="0"/>
         </w:rPr>
         <w:t xml:space="preserve">26 May 2022 </w:t>
+      </w:r>
+      <w:r>
+        <w:pict>
+          <v:rect style="width:0.0pt;height:1.5pt" o:hr="t" o:hrstd="t" o:hralign="center" fillcolor="#A0A0A0" stroked="f"/>
+        </w:pict>
+      </w:r>
+      <w:r>
+        <w:rPr>
+          <w:rtl w:val="0"/>
+        </w:rPr>
+      </w:r>
+    </w:p>
+    <w:p>
+      <w:pPr>
+        <w:rPr/>
+      </w:pPr>
+      <w:r>
+        <w:rPr>
+          <w:rtl w:val="0"/>
+        </w:rPr>
+      </w:r>
+    </w:p>
+    <w:p>
+      <w:pPr>
+        <w:rPr/>
+      </w:pPr>
+      <w:r>
+        <w:rPr>
+          <w:rtl w:val="0"/>
+        </w:rPr>
+        <w:t xml:space="preserve">Над каждой секундой свободы</w:t>
+      </w:r>
+    </w:p>
+    <w:p>
+      <w:pPr>
+        <w:rPr/>
+      </w:pPr>
+      <w:r>
+        <w:rPr>
+          <w:rtl w:val="0"/>
+        </w:rPr>
+        <w:t xml:space="preserve">Дрожу как над целым миром</w:t>
+      </w:r>
+    </w:p>
+    <w:p>
+      <w:pPr>
+        <w:rPr/>
+      </w:pPr>
+      <w:r>
+        <w:rPr>
+          <w:rtl w:val="0"/>
+        </w:rPr>
+        <w:t xml:space="preserve">Губы в полоску сжаты</w:t>
+      </w:r>
+    </w:p>
+    <w:p>
+      <w:pPr>
+        <w:rPr/>
+      </w:pPr>
+      <w:r>
+        <w:rPr>
+          <w:rtl w:val="0"/>
+        </w:rPr>
+        <w:t xml:space="preserve">Пальцы к ладоням силой</w:t>
+      </w:r>
+    </w:p>
+    <w:p>
+      <w:pPr>
+        <w:rPr/>
+      </w:pPr>
+      <w:r>
+        <w:rPr>
+          <w:rtl w:val="0"/>
+        </w:rPr>
+        <w:t xml:space="preserve">К черту уступок жалость</w:t>
+      </w:r>
+    </w:p>
+    <w:p>
+      <w:pPr>
+        <w:rPr/>
+      </w:pPr>
+      <w:r>
+        <w:rPr>
+          <w:rtl w:val="0"/>
+        </w:rPr>
+        <w:t xml:space="preserve">К черту средние формы</w:t>
+      </w:r>
+    </w:p>
+    <w:p>
+      <w:pPr>
+        <w:rPr/>
+      </w:pPr>
+      <w:r>
+        <w:rPr>
+          <w:rtl w:val="0"/>
+        </w:rPr>
+        <w:t xml:space="preserve">Сколько еще осталось?</w:t>
+      </w:r>
+    </w:p>
+    <w:p>
+      <w:pPr>
+        <w:rPr/>
+      </w:pPr>
+      <w:r>
+        <w:rPr>
+          <w:rtl w:val="0"/>
+        </w:rPr>
+        <w:t xml:space="preserve">Если ушел от нормы</w:t>
+      </w:r>
+    </w:p>
+    <w:p>
+      <w:pPr>
+        <w:rPr/>
+      </w:pPr>
+      <w:r>
+        <w:rPr>
+          <w:rtl w:val="0"/>
+        </w:rPr>
+        <w:t xml:space="preserve">Может быть две минуты</w:t>
+      </w:r>
+    </w:p>
+    <w:p>
+      <w:pPr>
+        <w:rPr/>
+      </w:pPr>
+      <w:r>
+        <w:rPr>
+          <w:rtl w:val="0"/>
+        </w:rPr>
+        <w:t xml:space="preserve">Может быть месяц... год</w:t>
+      </w:r>
+    </w:p>
+    <w:p>
+      <w:pPr>
+        <w:rPr/>
+      </w:pPr>
+      <w:r>
+        <w:rPr>
+          <w:rtl w:val="0"/>
+        </w:rPr>
+        <w:t xml:space="preserve">Небо и то не знает</w:t>
+      </w:r>
+    </w:p>
+    <w:p>
+      <w:pPr>
+        <w:rPr/>
+      </w:pPr>
+      <w:r>
+        <w:rPr>
+          <w:rtl w:val="0"/>
+        </w:rPr>
+        <w:t xml:space="preserve">Как же крут поворот</w:t>
+      </w:r>
+    </w:p>
+    <w:p>
+      <w:pPr>
+        <w:rPr/>
+      </w:pPr>
+      <w:r>
+        <w:rPr>
+          <w:rtl w:val="0"/>
+        </w:rPr>
+        <w:t xml:space="preserve">Время сильнее власти</w:t>
+      </w:r>
+    </w:p>
+    <w:p>
+      <w:pPr>
+        <w:rPr/>
+      </w:pPr>
+      <w:r>
+        <w:rPr>
+          <w:rtl w:val="0"/>
+        </w:rPr>
+        <w:t xml:space="preserve">Время сильнее всех</w:t>
+      </w:r>
+    </w:p>
+    <w:p>
+      <w:pPr>
+        <w:rPr/>
+      </w:pPr>
+      <w:r>
+        <w:rPr>
+          <w:rtl w:val="0"/>
+        </w:rPr>
+        <w:t xml:space="preserve">Как мимолетно счастье</w:t>
+      </w:r>
+    </w:p>
+    <w:p>
+      <w:pPr>
+        <w:rPr/>
+      </w:pPr>
+      <w:r>
+        <w:rPr>
+          <w:rtl w:val="0"/>
+        </w:rPr>
+        <w:t xml:space="preserve">Так и пройдет успех</w:t>
+      </w:r>
+    </w:p>
+    <w:p>
+      <w:pPr>
+        <w:rPr/>
+      </w:pPr>
+      <w:r>
+        <w:rPr>
+          <w:rtl w:val="0"/>
+        </w:rPr>
+        <w:t xml:space="preserve">Времени демон - сторож</w:t>
+      </w:r>
+    </w:p>
+    <w:p>
+      <w:pPr>
+        <w:rPr/>
+      </w:pPr>
+      <w:r>
+        <w:rPr>
+          <w:rtl w:val="0"/>
+        </w:rPr>
+        <w:t xml:space="preserve">Времени ангел - вор</w:t>
+      </w:r>
+    </w:p>
+    <w:p>
+      <w:pPr>
+        <w:rPr/>
+      </w:pPr>
+      <w:r>
+        <w:rPr>
+          <w:rtl w:val="0"/>
+        </w:rPr>
+        <w:t xml:space="preserve">Жизни уводит кораблик</w:t>
+      </w:r>
+    </w:p>
+    <w:p>
+      <w:pPr>
+        <w:rPr/>
+      </w:pPr>
+      <w:r>
+        <w:rPr>
+          <w:rtl w:val="0"/>
+        </w:rPr>
+        <w:t xml:space="preserve">На новый, большой, простор</w:t>
+      </w:r>
+    </w:p>
+    <w:p>
+      <w:pPr>
+        <w:rPr/>
+      </w:pPr>
+      <w:r>
+        <w:rPr>
+          <w:rtl w:val="0"/>
+        </w:rPr>
+      </w:r>
+    </w:p>
+    <w:p>
+      <w:pPr>
+        <w:rPr/>
+      </w:pPr>
+      <w:r>
+        <w:rPr>
+          <w:sz w:val="16"/>
+          <w:szCs w:val="16"/>
+          <w:rtl w:val="0"/>
+        </w:rPr>
+        <w:t xml:space="preserve">26 May 2022 06:53 PM </w:t>
       </w:r>
       <w:r>
         <w:pict>

</xml_diff>

<commit_message>
Вс 29 мая 2022 16:08:49 MSK
</commit_message>
<xml_diff>
--- a/.content/another.docx
+++ b/.content/another.docx
@@ -2374,6 +2374,268 @@
           <w:rtl w:val="0"/>
         </w:rPr>
         <w:t xml:space="preserve">26 May 2022 06:53 PM </w:t>
+      </w:r>
+      <w:r>
+        <w:pict>
+          <v:rect style="width:0.0pt;height:1.5pt" o:hr="t" o:hrstd="t" o:hralign="center" fillcolor="#A0A0A0" stroked="f"/>
+        </w:pict>
+      </w:r>
+      <w:r>
+        <w:rPr>
+          <w:rtl w:val="0"/>
+        </w:rPr>
+      </w:r>
+    </w:p>
+    <w:p>
+      <w:pPr>
+        <w:rPr/>
+      </w:pPr>
+      <w:r>
+        <w:rPr>
+          <w:rtl w:val="0"/>
+        </w:rPr>
+      </w:r>
+    </w:p>
+    <w:p>
+      <w:pPr>
+        <w:rPr/>
+      </w:pPr>
+      <w:r>
+        <w:rPr>
+          <w:rtl w:val="0"/>
+        </w:rPr>
+        <w:t xml:space="preserve">Наказала мне Родина-Мама</w:t>
+      </w:r>
+    </w:p>
+    <w:p>
+      <w:pPr>
+        <w:rPr/>
+      </w:pPr>
+      <w:r>
+        <w:rPr>
+          <w:rtl w:val="0"/>
+        </w:rPr>
+        <w:t xml:space="preserve">Могилу сыскать Мандельштама</w:t>
+      </w:r>
+    </w:p>
+    <w:p>
+      <w:pPr>
+        <w:rPr/>
+      </w:pPr>
+      <w:r>
+        <w:rPr>
+          <w:rtl w:val="0"/>
+        </w:rPr>
+        <w:t xml:space="preserve">И звучал материнский наказ</w:t>
+      </w:r>
+    </w:p>
+    <w:p>
+      <w:pPr>
+        <w:rPr/>
+      </w:pPr>
+      <w:r>
+        <w:rPr>
+          <w:rtl w:val="0"/>
+        </w:rPr>
+        <w:t xml:space="preserve">Как отцовский суровый приказ</w:t>
+      </w:r>
+    </w:p>
+    <w:p>
+      <w:pPr>
+        <w:rPr/>
+      </w:pPr>
+      <w:r>
+        <w:rPr>
+          <w:rtl w:val="0"/>
+        </w:rPr>
+      </w:r>
+    </w:p>
+    <w:p>
+      <w:pPr>
+        <w:rPr/>
+      </w:pPr>
+      <w:r>
+        <w:rPr>
+          <w:sz w:val="16"/>
+          <w:szCs w:val="16"/>
+          <w:rtl w:val="0"/>
+        </w:rPr>
+        <w:t xml:space="preserve">27 May 2022 </w:t>
+      </w:r>
+      <w:r>
+        <w:pict>
+          <v:rect style="width:0.0pt;height:1.5pt" o:hr="t" o:hrstd="t" o:hralign="center" fillcolor="#A0A0A0" stroked="f"/>
+        </w:pict>
+      </w:r>
+      <w:r>
+        <w:rPr>
+          <w:rtl w:val="0"/>
+        </w:rPr>
+      </w:r>
+    </w:p>
+    <w:p>
+      <w:pPr>
+        <w:rPr/>
+      </w:pPr>
+      <w:r>
+        <w:rPr>
+          <w:rtl w:val="0"/>
+        </w:rPr>
+      </w:r>
+    </w:p>
+    <w:p>
+      <w:pPr>
+        <w:rPr/>
+      </w:pPr>
+      <w:r>
+        <w:rPr>
+          <w:rtl w:val="0"/>
+        </w:rPr>
+        <w:t xml:space="preserve">Запах черемухи нежный</w:t>
+      </w:r>
+    </w:p>
+    <w:p>
+      <w:pPr>
+        <w:rPr/>
+      </w:pPr>
+      <w:r>
+        <w:rPr>
+          <w:rtl w:val="0"/>
+        </w:rPr>
+        <w:t xml:space="preserve">Округлая прелесть ночи</w:t>
+      </w:r>
+    </w:p>
+    <w:p>
+      <w:pPr>
+        <w:rPr/>
+      </w:pPr>
+      <w:r>
+        <w:rPr>
+          <w:rtl w:val="0"/>
+        </w:rPr>
+        <w:t xml:space="preserve">Волнующе безмятежно</w:t>
+      </w:r>
+    </w:p>
+    <w:p>
+      <w:pPr>
+        <w:rPr/>
+      </w:pPr>
+      <w:r>
+        <w:rPr>
+          <w:rtl w:val="0"/>
+        </w:rPr>
+        <w:t xml:space="preserve">Стихая ветер молчит</w:t>
+      </w:r>
+    </w:p>
+    <w:p>
+      <w:pPr>
+        <w:rPr/>
+      </w:pPr>
+      <w:r>
+        <w:rPr>
+          <w:rtl w:val="0"/>
+        </w:rPr>
+        <w:t xml:space="preserve">Дорожки шуршат лениво</w:t>
+      </w:r>
+    </w:p>
+    <w:p>
+      <w:pPr>
+        <w:rPr/>
+      </w:pPr>
+      <w:r>
+        <w:rPr>
+          <w:rtl w:val="0"/>
+        </w:rPr>
+        <w:t xml:space="preserve">Перебивая сон</w:t>
+      </w:r>
+    </w:p>
+    <w:p>
+      <w:pPr>
+        <w:rPr/>
+      </w:pPr>
+      <w:r>
+        <w:rPr>
+          <w:rtl w:val="0"/>
+        </w:rPr>
+        <w:t xml:space="preserve">Речкой неторопливой</w:t>
+      </w:r>
+    </w:p>
+    <w:p>
+      <w:pPr>
+        <w:rPr/>
+      </w:pPr>
+      <w:r>
+        <w:rPr>
+          <w:rtl w:val="0"/>
+        </w:rPr>
+        <w:t xml:space="preserve">В мысли свои погружен</w:t>
+      </w:r>
+    </w:p>
+    <w:p>
+      <w:pPr>
+        <w:rPr/>
+      </w:pPr>
+      <w:r>
+        <w:rPr>
+          <w:rtl w:val="0"/>
+        </w:rPr>
+        <w:t xml:space="preserve">Где ты о нега ласки</w:t>
+      </w:r>
+    </w:p>
+    <w:p>
+      <w:pPr>
+        <w:rPr/>
+      </w:pPr>
+      <w:r>
+        <w:rPr>
+          <w:rtl w:val="0"/>
+        </w:rPr>
+        <w:t xml:space="preserve">Где ты былой разгон</w:t>
+      </w:r>
+    </w:p>
+    <w:p>
+      <w:pPr>
+        <w:rPr/>
+      </w:pPr>
+      <w:r>
+        <w:rPr>
+          <w:rtl w:val="0"/>
+        </w:rPr>
+        <w:t xml:space="preserve">Растаяли жизни сказки</w:t>
+      </w:r>
+    </w:p>
+    <w:p>
+      <w:pPr>
+        <w:rPr/>
+      </w:pPr>
+      <w:r>
+        <w:rPr>
+          <w:rtl w:val="0"/>
+        </w:rPr>
+        <w:t xml:space="preserve">Не тает лишь неба звон</w:t>
+      </w:r>
+    </w:p>
+    <w:p>
+      <w:pPr>
+        <w:rPr/>
+      </w:pPr>
+      <w:r>
+        <w:rPr>
+          <w:rtl w:val="0"/>
+        </w:rPr>
+      </w:r>
+    </w:p>
+    <w:p>
+      <w:pPr>
+        <w:rPr/>
+      </w:pPr>
+      <w:r>
+        <w:rPr>
+          <w:sz w:val="16"/>
+          <w:szCs w:val="16"/>
+          <w:rtl w:val="0"/>
+        </w:rPr>
+        <w:t xml:space="preserve">28 May 2022 </w:t>
       </w:r>
       <w:r>
         <w:pict>

</xml_diff>

<commit_message>
Пн 30 мая 2022 22:48:49 MSK
</commit_message>
<xml_diff>
--- a/.content/another.docx
+++ b/.content/another.docx
@@ -2636,6 +2636,234 @@
           <w:rtl w:val="0"/>
         </w:rPr>
         <w:t xml:space="preserve">28 May 2022 </w:t>
+      </w:r>
+      <w:r>
+        <w:pict>
+          <v:rect style="width:0.0pt;height:1.5pt" o:hr="t" o:hrstd="t" o:hralign="center" fillcolor="#A0A0A0" stroked="f"/>
+        </w:pict>
+      </w:r>
+      <w:r>
+        <w:rPr>
+          <w:rtl w:val="0"/>
+        </w:rPr>
+      </w:r>
+    </w:p>
+    <w:p>
+      <w:pPr>
+        <w:rPr/>
+      </w:pPr>
+      <w:r>
+        <w:rPr>
+          <w:rtl w:val="0"/>
+        </w:rPr>
+      </w:r>
+    </w:p>
+    <w:p>
+      <w:pPr>
+        <w:rPr/>
+      </w:pPr>
+      <w:r>
+        <w:rPr>
+          <w:rtl w:val="0"/>
+        </w:rPr>
+        <w:t xml:space="preserve">Улица Панфилова как Жизнь</w:t>
+      </w:r>
+    </w:p>
+    <w:p>
+      <w:pPr>
+        <w:rPr/>
+      </w:pPr>
+      <w:r>
+        <w:rPr>
+          <w:rtl w:val="0"/>
+        </w:rPr>
+        <w:t xml:space="preserve">Коротка</w:t>
+      </w:r>
+    </w:p>
+    <w:p>
+      <w:pPr>
+        <w:rPr/>
+      </w:pPr>
+      <w:r>
+        <w:rPr>
+          <w:rtl w:val="0"/>
+        </w:rPr>
+        <w:t xml:space="preserve">И строго</w:t>
+      </w:r>
+    </w:p>
+    <w:p>
+      <w:pPr>
+        <w:rPr/>
+      </w:pPr>
+      <w:r>
+        <w:rPr>
+          <w:rtl w:val="0"/>
+        </w:rPr>
+        <w:t xml:space="preserve">Жерновами зданий поперек</w:t>
+      </w:r>
+    </w:p>
+    <w:p>
+      <w:pPr>
+        <w:rPr/>
+      </w:pPr>
+      <w:r>
+        <w:rPr>
+          <w:rtl w:val="0"/>
+        </w:rPr>
+        <w:t xml:space="preserve">Перекрыта тихая дорога</w:t>
+      </w:r>
+    </w:p>
+    <w:p>
+      <w:pPr>
+        <w:rPr/>
+      </w:pPr>
+      <w:r>
+        <w:rPr>
+          <w:rtl w:val="0"/>
+        </w:rPr>
+      </w:r>
+    </w:p>
+    <w:p>
+      <w:pPr>
+        <w:rPr/>
+      </w:pPr>
+      <w:r>
+        <w:rPr>
+          <w:rtl w:val="0"/>
+        </w:rPr>
+        <w:t xml:space="preserve">Между ними взяв под козырек</w:t>
+      </w:r>
+    </w:p>
+    <w:p>
+      <w:pPr>
+        <w:rPr/>
+      </w:pPr>
+      <w:r>
+        <w:rPr>
+          <w:rtl w:val="0"/>
+        </w:rPr>
+        <w:t xml:space="preserve">Стройно</w:t>
+      </w:r>
+    </w:p>
+    <w:p>
+      <w:pPr>
+        <w:rPr/>
+      </w:pPr>
+      <w:r>
+        <w:rPr>
+          <w:rtl w:val="0"/>
+        </w:rPr>
+        <w:t xml:space="preserve">Спешно в ряд</w:t>
+      </w:r>
+    </w:p>
+    <w:p>
+      <w:pPr>
+        <w:rPr/>
+      </w:pPr>
+      <w:r>
+        <w:rPr>
+          <w:rtl w:val="0"/>
+        </w:rPr>
+        <w:t xml:space="preserve">Жилые-камни хмуро</w:t>
+      </w:r>
+    </w:p>
+    <w:p>
+      <w:pPr>
+        <w:rPr/>
+      </w:pPr>
+      <w:r>
+        <w:rPr>
+          <w:rtl w:val="0"/>
+        </w:rPr>
+        <w:t xml:space="preserve">Окнами глазницами глядят</w:t>
+      </w:r>
+    </w:p>
+    <w:p>
+      <w:pPr>
+        <w:rPr/>
+      </w:pPr>
+      <w:r>
+        <w:rPr>
+          <w:rtl w:val="0"/>
+        </w:rPr>
+      </w:r>
+    </w:p>
+    <w:p>
+      <w:pPr>
+        <w:rPr/>
+      </w:pPr>
+      <w:r>
+        <w:rPr>
+          <w:rtl w:val="0"/>
+        </w:rPr>
+        <w:t xml:space="preserve">Выдержав разметки постоянство</w:t>
+      </w:r>
+    </w:p>
+    <w:p>
+      <w:pPr>
+        <w:rPr/>
+      </w:pPr>
+      <w:r>
+        <w:rPr>
+          <w:rtl w:val="0"/>
+        </w:rPr>
+        <w:t xml:space="preserve">Прошло</w:t>
+      </w:r>
+    </w:p>
+    <w:p>
+      <w:pPr>
+        <w:rPr/>
+      </w:pPr>
+      <w:r>
+        <w:rPr>
+          <w:rtl w:val="0"/>
+        </w:rPr>
+        <w:t xml:space="preserve">Пошло</w:t>
+      </w:r>
+    </w:p>
+    <w:p>
+      <w:pPr>
+        <w:rPr/>
+      </w:pPr>
+      <w:r>
+        <w:rPr>
+          <w:rtl w:val="0"/>
+        </w:rPr>
+        <w:t xml:space="preserve">На советский лад</w:t>
+      </w:r>
+    </w:p>
+    <w:p>
+      <w:pPr>
+        <w:rPr/>
+      </w:pPr>
+      <w:r>
+        <w:rPr>
+          <w:rtl w:val="0"/>
+        </w:rPr>
+        <w:t xml:space="preserve">Поровну нарезав все пространство</w:t>
+      </w:r>
+    </w:p>
+    <w:p>
+      <w:pPr>
+        <w:rPr/>
+      </w:pPr>
+      <w:r>
+        <w:rPr>
+          <w:rtl w:val="0"/>
+        </w:rPr>
+      </w:r>
+    </w:p>
+    <w:p>
+      <w:pPr>
+        <w:rPr/>
+      </w:pPr>
+      <w:r>
+        <w:rPr>
+          <w:sz w:val="16"/>
+          <w:szCs w:val="16"/>
+          <w:rtl w:val="0"/>
+        </w:rPr>
+        <w:t xml:space="preserve">30 May 2022 </w:t>
       </w:r>
       <w:r>
         <w:pict>

</xml_diff>

<commit_message>
Thu 02 Jun 2022 05:44:26 AM MSK
</commit_message>
<xml_diff>
--- a/.content/another.docx
+++ b/.content/another.docx
@@ -2864,6 +2864,171 @@
           <w:rtl w:val="0"/>
         </w:rPr>
         <w:t xml:space="preserve">30 May 2022 </w:t>
+      </w:r>
+      <w:r>
+        <w:pict>
+          <v:rect style="width:0.0pt;height:1.5pt" o:hr="t" o:hrstd="t" o:hralign="center" fillcolor="#A0A0A0" stroked="f"/>
+        </w:pict>
+      </w:r>
+      <w:r>
+        <w:rPr>
+          <w:rtl w:val="0"/>
+        </w:rPr>
+      </w:r>
+    </w:p>
+    <w:p>
+      <w:pPr>
+        <w:rPr/>
+      </w:pPr>
+      <w:r>
+        <w:rPr>
+          <w:rtl w:val="0"/>
+        </w:rPr>
+        <w:t xml:space="preserve">Когда под прицелом небо</w:t>
+      </w:r>
+    </w:p>
+    <w:p>
+      <w:pPr>
+        <w:rPr/>
+      </w:pPr>
+      <w:r>
+        <w:rPr>
+          <w:rtl w:val="0"/>
+        </w:rPr>
+        <w:t xml:space="preserve">Не выйдет стоять в сторонке</w:t>
+      </w:r>
+    </w:p>
+    <w:p>
+      <w:pPr>
+        <w:rPr/>
+      </w:pPr>
+      <w:r>
+        <w:rPr>
+          <w:rtl w:val="0"/>
+        </w:rPr>
+        <w:t xml:space="preserve">И ждать пока весь корабль</w:t>
+      </w:r>
+    </w:p>
+    <w:p>
+      <w:pPr>
+        <w:rPr/>
+      </w:pPr>
+      <w:r>
+        <w:rPr>
+          <w:rtl w:val="0"/>
+        </w:rPr>
+        <w:t xml:space="preserve">Удет целиком в воронку</w:t>
+      </w:r>
+    </w:p>
+    <w:p>
+      <w:pPr>
+        <w:rPr/>
+      </w:pPr>
+      <w:r>
+        <w:rPr>
+          <w:rtl w:val="0"/>
+        </w:rPr>
+        <w:t xml:space="preserve">Хватайте подручные средства</w:t>
+      </w:r>
+    </w:p>
+    <w:p>
+      <w:pPr>
+        <w:rPr/>
+      </w:pPr>
+      <w:r>
+        <w:rPr>
+          <w:rtl w:val="0"/>
+        </w:rPr>
+        <w:t xml:space="preserve">Спасайте товарищей, близких</w:t>
+      </w:r>
+    </w:p>
+    <w:p>
+      <w:pPr>
+        <w:rPr/>
+      </w:pPr>
+      <w:r>
+        <w:rPr>
+          <w:rtl w:val="0"/>
+        </w:rPr>
+        <w:t xml:space="preserve">Пускай в капитанской каюте</w:t>
+      </w:r>
+    </w:p>
+    <w:p>
+      <w:pPr>
+        <w:rPr/>
+      </w:pPr>
+      <w:r>
+        <w:rPr>
+          <w:rtl w:val="0"/>
+        </w:rPr>
+        <w:t xml:space="preserve">Две сумашедшие крыски</w:t>
+      </w:r>
+    </w:p>
+    <w:p>
+      <w:pPr>
+        <w:rPr/>
+      </w:pPr>
+      <w:r>
+        <w:rPr>
+          <w:rtl w:val="0"/>
+        </w:rPr>
+        <w:t xml:space="preserve">Свободы ведь нет бумажной</w:t>
+      </w:r>
+    </w:p>
+    <w:p>
+      <w:pPr>
+        <w:rPr/>
+      </w:pPr>
+      <w:r>
+        <w:rPr>
+          <w:rtl w:val="0"/>
+        </w:rPr>
+        <w:t xml:space="preserve">И море не терпит лени</w:t>
+      </w:r>
+    </w:p>
+    <w:p>
+      <w:pPr>
+        <w:rPr/>
+      </w:pPr>
+      <w:r>
+        <w:rPr>
+          <w:rtl w:val="0"/>
+        </w:rPr>
+        <w:t xml:space="preserve">Пусть человек - отважный</w:t>
+      </w:r>
+    </w:p>
+    <w:p>
+      <w:pPr>
+        <w:rPr/>
+      </w:pPr>
+      <w:r>
+        <w:rPr>
+          <w:rtl w:val="0"/>
+        </w:rPr>
+        <w:t xml:space="preserve">Не сгинет в глубокой пене</w:t>
+      </w:r>
+    </w:p>
+    <w:p>
+      <w:pPr>
+        <w:rPr/>
+      </w:pPr>
+      <w:r>
+        <w:rPr>
+          <w:rtl w:val="0"/>
+        </w:rPr>
+      </w:r>
+    </w:p>
+    <w:p>
+      <w:pPr>
+        <w:rPr/>
+      </w:pPr>
+      <w:r>
+        <w:rPr>
+          <w:sz w:val="16"/>
+          <w:szCs w:val="16"/>
+          <w:rtl w:val="0"/>
+        </w:rPr>
+        <w:t xml:space="preserve">02 Jun 2022 </w:t>
       </w:r>
       <w:r>
         <w:pict>

</xml_diff>

<commit_message>
Thu 02 Jun 2022 05:52:01 AM MSK
</commit_message>
<xml_diff>
--- a/.content/another.docx
+++ b/.content/another.docx
@@ -2917,7 +2917,7 @@
         <w:rPr>
           <w:rtl w:val="0"/>
         </w:rPr>
-        <w:t xml:space="preserve">Удет целиком в воронку</w:t>
+        <w:t xml:space="preserve">Уйдет целиком в воронку</w:t>
       </w:r>
     </w:p>
     <w:p>
@@ -3005,7 +3005,7 @@
         <w:rPr>
           <w:rtl w:val="0"/>
         </w:rPr>
-        <w:t xml:space="preserve">Не сгинет в глубокой пене</w:t>
+        <w:t xml:space="preserve">Не сгинет в глубокой пене!</w:t>
       </w:r>
     </w:p>
     <w:p>

</xml_diff>

<commit_message>
Thu 02 Jun 2022 06:25:51 AM MSK
</commit_message>
<xml_diff>
--- a/.content/another.docx
+++ b/.content/another.docx
@@ -3016,6 +3016,95 @@
         <w:rPr>
           <w:rtl w:val="0"/>
         </w:rPr>
+      </w:r>
+    </w:p>
+    <w:p>
+      <w:pPr>
+        <w:rPr/>
+      </w:pPr>
+      <w:r>
+        <w:rPr>
+          <w:sz w:val="16"/>
+          <w:szCs w:val="16"/>
+          <w:rtl w:val="0"/>
+        </w:rPr>
+        <w:t xml:space="preserve">02 Jun 2022 </w:t>
+      </w:r>
+      <w:r>
+        <w:pict>
+          <v:rect style="width:0.0pt;height:1.5pt" o:hr="t" o:hrstd="t" o:hralign="center" fillcolor="#A0A0A0" stroked="f"/>
+        </w:pict>
+      </w:r>
+      <w:r>
+        <w:rPr>
+          <w:rtl w:val="0"/>
+        </w:rPr>
+      </w:r>
+    </w:p>
+    <w:p>
+      <w:pPr>
+        <w:rPr/>
+      </w:pPr>
+      <w:r>
+        <w:rPr>
+          <w:rtl w:val="0"/>
+        </w:rPr>
+        <w:t xml:space="preserve">Я никто и меня нет нигде</w:t>
+      </w:r>
+    </w:p>
+    <w:p>
+      <w:pPr>
+        <w:rPr/>
+      </w:pPr>
+      <w:r>
+        <w:rPr>
+          <w:rtl w:val="0"/>
+        </w:rPr>
+        <w:t xml:space="preserve">Только капли - круги на воде</w:t>
+      </w:r>
+    </w:p>
+    <w:p>
+      <w:pPr>
+        <w:rPr/>
+      </w:pPr>
+      <w:r>
+        <w:rPr>
+          <w:rtl w:val="0"/>
+        </w:rPr>
+        <w:t xml:space="preserve">Только шорох бумажных страниц</w:t>
+      </w:r>
+    </w:p>
+    <w:p>
+      <w:pPr>
+        <w:rPr/>
+      </w:pPr>
+      <w:r>
+        <w:rPr>
+          <w:rtl w:val="0"/>
+        </w:rPr>
+        <w:t xml:space="preserve">Только трепет усталых ресниц</w:t>
+      </w:r>
+    </w:p>
+    <w:p>
+      <w:pPr>
+        <w:rPr/>
+      </w:pPr>
+      <w:r>
+        <w:rPr>
+          <w:rtl w:val="0"/>
+        </w:rPr>
+        <w:t xml:space="preserve">Только мелкая рыхлая пыль</w:t>
+      </w:r>
+    </w:p>
+    <w:p>
+      <w:pPr>
+        <w:rPr/>
+      </w:pPr>
+      <w:r>
+        <w:rPr>
+          <w:rtl w:val="0"/>
+        </w:rPr>
+        <w:t xml:space="preserve">Только глупая пошлая быль</w:t>
       </w:r>
     </w:p>
     <w:p>

</xml_diff>

<commit_message>
Thu 02 Jun 2022 08:52:25 AM MSK
</commit_message>
<xml_diff>
--- a/.content/another.docx
+++ b/.content/another.docx
@@ -3105,6 +3105,117 @@
           <w:rtl w:val="0"/>
         </w:rPr>
         <w:t xml:space="preserve">Только глупая пошлая быль</w:t>
+      </w:r>
+    </w:p>
+    <w:p>
+      <w:pPr>
+        <w:rPr/>
+      </w:pPr>
+      <w:r>
+        <w:rPr>
+          <w:sz w:val="16"/>
+          <w:szCs w:val="16"/>
+          <w:rtl w:val="0"/>
+        </w:rPr>
+        <w:t xml:space="preserve">02 Jun 2022 </w:t>
+      </w:r>
+      <w:r>
+        <w:pict>
+          <v:rect style="width:0.0pt;height:1.5pt" o:hr="t" o:hrstd="t" o:hralign="center" fillcolor="#A0A0A0" stroked="f"/>
+        </w:pict>
+      </w:r>
+      <w:r>
+        <w:rPr>
+          <w:rtl w:val="0"/>
+        </w:rPr>
+      </w:r>
+    </w:p>
+    <w:p>
+      <w:pPr>
+        <w:rPr/>
+      </w:pPr>
+      <w:r>
+        <w:rPr>
+          <w:rtl w:val="0"/>
+        </w:rPr>
+        <w:t xml:space="preserve">Дети взрослеют внезапно</w:t>
+      </w:r>
+    </w:p>
+    <w:p>
+      <w:pPr>
+        <w:rPr/>
+      </w:pPr>
+      <w:r>
+        <w:rPr>
+          <w:rtl w:val="0"/>
+        </w:rPr>
+        <w:t xml:space="preserve">Возраст как всполох огня</w:t>
+      </w:r>
+    </w:p>
+    <w:p>
+      <w:pPr>
+        <w:rPr/>
+      </w:pPr>
+      <w:r>
+        <w:rPr>
+          <w:rtl w:val="0"/>
+        </w:rPr>
+        <w:t xml:space="preserve">Кажется все еще только</w:t>
+      </w:r>
+    </w:p>
+    <w:p>
+      <w:pPr>
+        <w:rPr/>
+      </w:pPr>
+      <w:r>
+        <w:rPr>
+          <w:rtl w:val="0"/>
+        </w:rPr>
+        <w:t xml:space="preserve">Но пламя уж возле тебя</w:t>
+      </w:r>
+    </w:p>
+    <w:p>
+      <w:pPr>
+        <w:rPr/>
+      </w:pPr>
+      <w:r>
+        <w:rPr>
+          <w:rtl w:val="0"/>
+        </w:rPr>
+        <w:t xml:space="preserve">Руками от ветра закрою</w:t>
+      </w:r>
+    </w:p>
+    <w:p>
+      <w:pPr>
+        <w:rPr/>
+      </w:pPr>
+      <w:r>
+        <w:rPr>
+          <w:rtl w:val="0"/>
+        </w:rPr>
+        <w:t xml:space="preserve">И пусть нестерпимая боль</w:t>
+      </w:r>
+    </w:p>
+    <w:p>
+      <w:pPr>
+        <w:rPr/>
+      </w:pPr>
+      <w:r>
+        <w:rPr>
+          <w:rtl w:val="0"/>
+        </w:rPr>
+        <w:t xml:space="preserve">Надеждой питается сердце</w:t>
+      </w:r>
+    </w:p>
+    <w:p>
+      <w:pPr>
+        <w:rPr/>
+      </w:pPr>
+      <w:r>
+        <w:rPr>
+          <w:rtl w:val="0"/>
+        </w:rPr>
+        <w:t xml:space="preserve">Такая родителей роль</w:t>
       </w:r>
     </w:p>
     <w:p>

</xml_diff>

<commit_message>
Thu 02 Jun 2022 02:16:53 PM MSK
</commit_message>
<xml_diff>
--- a/.content/another.docx
+++ b/.content/another.docx
@@ -3216,6 +3216,117 @@
           <w:rtl w:val="0"/>
         </w:rPr>
         <w:t xml:space="preserve">Такая родителей роль</w:t>
+      </w:r>
+    </w:p>
+    <w:p>
+      <w:pPr>
+        <w:rPr/>
+      </w:pPr>
+      <w:r>
+        <w:rPr>
+          <w:sz w:val="16"/>
+          <w:szCs w:val="16"/>
+          <w:rtl w:val="0"/>
+        </w:rPr>
+        <w:t xml:space="preserve">02 Jun 2022 </w:t>
+      </w:r>
+      <w:r>
+        <w:pict>
+          <v:rect style="width:0.0pt;height:1.5pt" o:hr="t" o:hrstd="t" o:hralign="center" fillcolor="#A0A0A0" stroked="f"/>
+        </w:pict>
+      </w:r>
+      <w:r>
+        <w:rPr>
+          <w:rtl w:val="0"/>
+        </w:rPr>
+      </w:r>
+    </w:p>
+    <w:p>
+      <w:pPr>
+        <w:rPr/>
+      </w:pPr>
+      <w:r>
+        <w:rPr>
+          <w:rtl w:val="0"/>
+        </w:rPr>
+        <w:t xml:space="preserve">Иногда духи пахнут так сладко</w:t>
+      </w:r>
+    </w:p>
+    <w:p>
+      <w:pPr>
+        <w:rPr/>
+      </w:pPr>
+      <w:r>
+        <w:rPr>
+          <w:rtl w:val="0"/>
+        </w:rPr>
+        <w:t xml:space="preserve">Не предчувствие, не обман</w:t>
+      </w:r>
+    </w:p>
+    <w:p>
+      <w:pPr>
+        <w:rPr/>
+      </w:pPr>
+      <w:r>
+        <w:rPr>
+          <w:rtl w:val="0"/>
+        </w:rPr>
+        <w:t xml:space="preserve">Лишь стремление покориться</w:t>
+      </w:r>
+    </w:p>
+    <w:p>
+      <w:pPr>
+        <w:rPr/>
+      </w:pPr>
+      <w:r>
+        <w:rPr>
+          <w:rtl w:val="0"/>
+        </w:rPr>
+        <w:t xml:space="preserve">И попасть под бесцельный дурман</w:t>
+      </w:r>
+    </w:p>
+    <w:p>
+      <w:pPr>
+        <w:rPr/>
+      </w:pPr>
+      <w:r>
+        <w:rPr>
+          <w:rtl w:val="0"/>
+        </w:rPr>
+        <w:t xml:space="preserve">Это то что на грани природы</w:t>
+      </w:r>
+    </w:p>
+    <w:p>
+      <w:pPr>
+        <w:rPr/>
+      </w:pPr>
+      <w:r>
+        <w:rPr>
+          <w:rtl w:val="0"/>
+        </w:rPr>
+        <w:t xml:space="preserve">И животного чувства</w:t>
+      </w:r>
+    </w:p>
+    <w:p>
+      <w:pPr>
+        <w:rPr/>
+      </w:pPr>
+      <w:r>
+        <w:rPr>
+          <w:rtl w:val="0"/>
+        </w:rPr>
+        <w:t xml:space="preserve">И так глупо водить хороводы</w:t>
+      </w:r>
+    </w:p>
+    <w:p>
+      <w:pPr>
+        <w:rPr/>
+      </w:pPr>
+      <w:r>
+        <w:rPr>
+          <w:rtl w:val="0"/>
+        </w:rPr>
+        <w:t xml:space="preserve">Вокруг цели искусства</w:t>
       </w:r>
     </w:p>
     <w:p>

</xml_diff>

<commit_message>
Sat 04 Jun 2022 04:43:09 PM MSK
</commit_message>
<xml_diff>
--- a/.content/another.docx
+++ b/.content/another.docx
@@ -3340,6 +3340,754 @@
           <w:rtl w:val="0"/>
         </w:rPr>
         <w:t xml:space="preserve">02 Jun 2022 </w:t>
+      </w:r>
+      <w:r>
+        <w:pict>
+          <v:rect style="width:0.0pt;height:1.5pt" o:hr="t" o:hrstd="t" o:hralign="center" fillcolor="#A0A0A0" stroked="f"/>
+        </w:pict>
+      </w:r>
+      <w:r>
+        <w:rPr>
+          <w:rtl w:val="0"/>
+        </w:rPr>
+      </w:r>
+    </w:p>
+    <w:p>
+      <w:pPr>
+        <w:rPr/>
+      </w:pPr>
+      <w:r>
+        <w:rPr>
+          <w:rtl w:val="0"/>
+        </w:rPr>
+        <w:t xml:space="preserve">Телекондом</w:t>
+      </w:r>
+    </w:p>
+    <w:p>
+      <w:pPr>
+        <w:rPr/>
+      </w:pPr>
+      <w:r>
+        <w:rPr>
+          <w:rtl w:val="0"/>
+        </w:rPr>
+      </w:r>
+    </w:p>
+    <w:p>
+      <w:pPr>
+        <w:rPr/>
+      </w:pPr>
+      <w:r>
+        <w:rPr>
+          <w:rtl w:val="0"/>
+        </w:rPr>
+        <w:t xml:space="preserve">Как сладко, украдкой</w:t>
+      </w:r>
+    </w:p>
+    <w:p>
+      <w:pPr>
+        <w:rPr/>
+      </w:pPr>
+      <w:r>
+        <w:rPr>
+          <w:rtl w:val="0"/>
+        </w:rPr>
+        <w:t xml:space="preserve">На ужасы мира</w:t>
+      </w:r>
+    </w:p>
+    <w:p>
+      <w:pPr>
+        <w:rPr/>
+      </w:pPr>
+      <w:r>
+        <w:rPr>
+          <w:rtl w:val="0"/>
+        </w:rPr>
+        <w:t xml:space="preserve">Сквозь призму кумира</w:t>
+      </w:r>
+    </w:p>
+    <w:p>
+      <w:pPr>
+        <w:rPr/>
+      </w:pPr>
+      <w:r>
+        <w:rPr>
+          <w:rtl w:val="0"/>
+        </w:rPr>
+        <w:t xml:space="preserve">Смотреть</w:t>
+      </w:r>
+    </w:p>
+    <w:p>
+      <w:pPr>
+        <w:rPr/>
+      </w:pPr>
+      <w:r>
+        <w:rPr>
+          <w:rtl w:val="0"/>
+        </w:rPr>
+        <w:t xml:space="preserve">Что гадко, простому</w:t>
+      </w:r>
+    </w:p>
+    <w:p>
+      <w:pPr>
+        <w:rPr/>
+      </w:pPr>
+      <w:r>
+        <w:rPr>
+          <w:rtl w:val="0"/>
+        </w:rPr>
+        <w:t xml:space="preserve">Тупому как я</w:t>
+      </w:r>
+    </w:p>
+    <w:p>
+      <w:pPr>
+        <w:rPr/>
+      </w:pPr>
+      <w:r>
+        <w:rPr>
+          <w:rtl w:val="0"/>
+        </w:rPr>
+        <w:t xml:space="preserve">Индивиду</w:t>
+      </w:r>
+    </w:p>
+    <w:p>
+      <w:pPr>
+        <w:rPr/>
+      </w:pPr>
+      <w:r>
+        <w:rPr>
+          <w:rtl w:val="0"/>
+        </w:rPr>
+        <w:t xml:space="preserve">То кайф и растяжка</w:t>
+      </w:r>
+    </w:p>
+    <w:p>
+      <w:pPr>
+        <w:rPr/>
+      </w:pPr>
+      <w:r>
+        <w:rPr>
+          <w:rtl w:val="0"/>
+        </w:rPr>
+        <w:t xml:space="preserve">До дрожи меж ляжек</w:t>
+      </w:r>
+    </w:p>
+    <w:p>
+      <w:pPr>
+        <w:rPr/>
+      </w:pPr>
+      <w:r>
+        <w:rPr>
+          <w:rtl w:val="0"/>
+        </w:rPr>
+        <w:t xml:space="preserve">Кафиру</w:t>
+      </w:r>
+    </w:p>
+    <w:p>
+      <w:pPr>
+        <w:rPr/>
+      </w:pPr>
+      <w:r>
+        <w:rPr>
+          <w:rtl w:val="0"/>
+        </w:rPr>
+        <w:t xml:space="preserve">Выходит он важно</w:t>
+      </w:r>
+    </w:p>
+    <w:p>
+      <w:pPr>
+        <w:rPr/>
+      </w:pPr>
+      <w:r>
+        <w:rPr>
+          <w:rtl w:val="0"/>
+        </w:rPr>
+        <w:t xml:space="preserve">На битву отважный</w:t>
+      </w:r>
+    </w:p>
+    <w:p>
+      <w:pPr>
+        <w:rPr/>
+      </w:pPr>
+      <w:r>
+        <w:rPr>
+          <w:rtl w:val="0"/>
+        </w:rPr>
+        <w:t xml:space="preserve">Поет</w:t>
+      </w:r>
+    </w:p>
+    <w:p>
+      <w:pPr>
+        <w:rPr/>
+      </w:pPr>
+      <w:r>
+        <w:rPr>
+          <w:rtl w:val="0"/>
+        </w:rPr>
+        <w:t xml:space="preserve">Из глупостей новую</w:t>
+      </w:r>
+    </w:p>
+    <w:p>
+      <w:pPr>
+        <w:rPr/>
+      </w:pPr>
+      <w:r>
+        <w:rPr>
+          <w:rtl w:val="0"/>
+        </w:rPr>
+        <w:t xml:space="preserve">Глупость - уверенно</w:t>
+      </w:r>
+    </w:p>
+    <w:p>
+      <w:pPr>
+        <w:rPr/>
+      </w:pPr>
+      <w:r>
+        <w:rPr>
+          <w:rtl w:val="0"/>
+        </w:rPr>
+        <w:t xml:space="preserve">Создает</w:t>
+      </w:r>
+    </w:p>
+    <w:p>
+      <w:pPr>
+        <w:rPr/>
+      </w:pPr>
+      <w:r>
+        <w:rPr>
+          <w:rtl w:val="0"/>
+        </w:rPr>
+        <w:t xml:space="preserve">И чтоб пропаганда</w:t>
+      </w:r>
+    </w:p>
+    <w:p>
+      <w:pPr>
+        <w:rPr/>
+      </w:pPr>
+      <w:r>
+        <w:rPr>
+          <w:rtl w:val="0"/>
+        </w:rPr>
+        <w:t xml:space="preserve">По самые гланды</w:t>
+      </w:r>
+    </w:p>
+    <w:p>
+      <w:pPr>
+        <w:rPr/>
+      </w:pPr>
+      <w:r>
+        <w:rPr>
+          <w:rtl w:val="0"/>
+        </w:rPr>
+        <w:t xml:space="preserve">Входила</w:t>
+      </w:r>
+    </w:p>
+    <w:p>
+      <w:pPr>
+        <w:rPr/>
+      </w:pPr>
+      <w:r>
+        <w:rPr>
+          <w:rtl w:val="0"/>
+        </w:rPr>
+        <w:t xml:space="preserve">Он надзирая решает</w:t>
+      </w:r>
+    </w:p>
+    <w:p>
+      <w:pPr>
+        <w:rPr/>
+      </w:pPr>
+      <w:r>
+        <w:rPr>
+          <w:rtl w:val="0"/>
+        </w:rPr>
+        <w:t xml:space="preserve">Вопросы - просто</w:t>
+      </w:r>
+    </w:p>
+    <w:p>
+      <w:pPr>
+        <w:rPr/>
+      </w:pPr>
+      <w:r>
+        <w:rPr>
+          <w:rtl w:val="0"/>
+        </w:rPr>
+        <w:t xml:space="preserve">Верзила</w:t>
+      </w:r>
+    </w:p>
+    <w:p>
+      <w:pPr>
+        <w:rPr/>
+      </w:pPr>
+      <w:r>
+        <w:rPr>
+          <w:rtl w:val="0"/>
+        </w:rPr>
+        <w:t xml:space="preserve">Но что то сломалось</w:t>
+      </w:r>
+    </w:p>
+    <w:p>
+      <w:pPr>
+        <w:rPr/>
+      </w:pPr>
+      <w:r>
+        <w:rPr>
+          <w:rtl w:val="0"/>
+        </w:rPr>
+        <w:t xml:space="preserve">И самая малость</w:t>
+      </w:r>
+    </w:p>
+    <w:p>
+      <w:pPr>
+        <w:rPr/>
+      </w:pPr>
+      <w:r>
+        <w:rPr>
+          <w:rtl w:val="0"/>
+        </w:rPr>
+        <w:t xml:space="preserve">Не лезет</w:t>
+      </w:r>
+    </w:p>
+    <w:p>
+      <w:pPr>
+        <w:rPr/>
+      </w:pPr>
+      <w:r>
+        <w:rPr>
+          <w:rtl w:val="0"/>
+        </w:rPr>
+        <w:t xml:space="preserve">И хвостик вопроса</w:t>
+      </w:r>
+    </w:p>
+    <w:p>
+      <w:pPr>
+        <w:rPr/>
+      </w:pPr>
+      <w:r>
+        <w:rPr>
+          <w:rtl w:val="0"/>
+        </w:rPr>
+        <w:t xml:space="preserve">У самого носа</w:t>
+      </w:r>
+    </w:p>
+    <w:p>
+      <w:pPr>
+        <w:rPr/>
+      </w:pPr>
+      <w:r>
+        <w:rPr>
+          <w:rtl w:val="0"/>
+        </w:rPr>
+        <w:t xml:space="preserve">Лебезит</w:t>
+      </w:r>
+    </w:p>
+    <w:p>
+      <w:pPr>
+        <w:rPr/>
+      </w:pPr>
+      <w:r>
+        <w:rPr>
+          <w:rtl w:val="0"/>
+        </w:rPr>
+        <w:t xml:space="preserve">Вот думаю, можно ли</w:t>
+      </w:r>
+    </w:p>
+    <w:p>
+      <w:pPr>
+        <w:rPr/>
+      </w:pPr>
+      <w:r>
+        <w:rPr>
+          <w:rtl w:val="0"/>
+        </w:rPr>
+        <w:t xml:space="preserve">Силой решать вопросы</w:t>
+      </w:r>
+    </w:p>
+    <w:p>
+      <w:pPr>
+        <w:rPr/>
+      </w:pPr>
+      <w:r>
+        <w:rPr>
+          <w:rtl w:val="0"/>
+        </w:rPr>
+        <w:t xml:space="preserve">Когда не нравится</w:t>
+      </w:r>
+    </w:p>
+    <w:p>
+      <w:pPr>
+        <w:rPr/>
+      </w:pPr>
+      <w:r>
+        <w:rPr>
+          <w:rtl w:val="0"/>
+        </w:rPr>
+        <w:t xml:space="preserve">Цвет?</w:t>
+      </w:r>
+    </w:p>
+    <w:p>
+      <w:pPr>
+        <w:rPr/>
+      </w:pPr>
+      <w:r>
+        <w:rPr>
+          <w:rtl w:val="0"/>
+        </w:rPr>
+        <w:t xml:space="preserve">Или когда настроение</w:t>
+      </w:r>
+    </w:p>
+    <w:p>
+      <w:pPr>
+        <w:rPr/>
+      </w:pPr>
+      <w:r>
+        <w:rPr>
+          <w:rtl w:val="0"/>
+        </w:rPr>
+        <w:t xml:space="preserve">Жестко, без сожаления</w:t>
+      </w:r>
+    </w:p>
+    <w:p>
+      <w:pPr>
+        <w:rPr/>
+      </w:pPr>
+      <w:r>
+        <w:rPr>
+          <w:rtl w:val="0"/>
+        </w:rPr>
+        <w:t xml:space="preserve">Выстрелом дать</w:t>
+      </w:r>
+    </w:p>
+    <w:p>
+      <w:pPr>
+        <w:rPr/>
+      </w:pPr>
+      <w:r>
+        <w:rPr>
+          <w:rtl w:val="0"/>
+        </w:rPr>
+        <w:t xml:space="preserve">Ответ?</w:t>
+      </w:r>
+    </w:p>
+    <w:p>
+      <w:pPr>
+        <w:rPr/>
+      </w:pPr>
+      <w:r>
+        <w:rPr>
+          <w:rtl w:val="0"/>
+        </w:rPr>
+        <w:t xml:space="preserve">Видно мне циником</w:t>
+      </w:r>
+    </w:p>
+    <w:p>
+      <w:pPr>
+        <w:rPr/>
+      </w:pPr>
+      <w:r>
+        <w:rPr>
+          <w:rtl w:val="0"/>
+        </w:rPr>
+        <w:t xml:space="preserve">Надо было родится</w:t>
+      </w:r>
+    </w:p>
+    <w:p>
+      <w:pPr>
+        <w:rPr/>
+      </w:pPr>
+      <w:r>
+        <w:rPr>
+          <w:rtl w:val="0"/>
+        </w:rPr>
+        <w:t xml:space="preserve">Честь растирая</w:t>
+      </w:r>
+    </w:p>
+    <w:p>
+      <w:pPr>
+        <w:rPr/>
+      </w:pPr>
+      <w:r>
+        <w:rPr>
+          <w:rtl w:val="0"/>
+        </w:rPr>
+        <w:t xml:space="preserve">Гордиться</w:t>
+      </w:r>
+    </w:p>
+    <w:p>
+      <w:pPr>
+        <w:rPr/>
+      </w:pPr>
+      <w:r>
+        <w:rPr>
+          <w:rtl w:val="0"/>
+        </w:rPr>
+        <w:t xml:space="preserve">Не тем, как деды</w:t>
+      </w:r>
+    </w:p>
+    <w:p>
+      <w:pPr>
+        <w:rPr/>
+      </w:pPr>
+      <w:r>
+        <w:rPr>
+          <w:rtl w:val="0"/>
+        </w:rPr>
+        <w:t xml:space="preserve">Прадеды наши были</w:t>
+      </w:r>
+    </w:p>
+    <w:p>
+      <w:pPr>
+        <w:rPr/>
+      </w:pPr>
+      <w:r>
+        <w:rPr>
+          <w:rtl w:val="0"/>
+        </w:rPr>
+        <w:t xml:space="preserve">Сражались, мечтали</w:t>
+      </w:r>
+    </w:p>
+    <w:p>
+      <w:pPr>
+        <w:rPr/>
+      </w:pPr>
+      <w:r>
+        <w:rPr>
+          <w:rtl w:val="0"/>
+        </w:rPr>
+        <w:t xml:space="preserve">Ушли</w:t>
+      </w:r>
+    </w:p>
+    <w:p>
+      <w:pPr>
+        <w:rPr/>
+      </w:pPr>
+      <w:r>
+        <w:rPr>
+          <w:rtl w:val="0"/>
+        </w:rPr>
+        <w:t xml:space="preserve">А тем, как братья мои</w:t>
+      </w:r>
+    </w:p>
+    <w:p>
+      <w:pPr>
+        <w:rPr/>
+      </w:pPr>
+      <w:r>
+        <w:rPr>
+          <w:rtl w:val="0"/>
+        </w:rPr>
+        <w:t xml:space="preserve">В чужую страну</w:t>
+      </w:r>
+    </w:p>
+    <w:p>
+      <w:pPr>
+        <w:rPr/>
+      </w:pPr>
+      <w:r>
+        <w:rPr>
+          <w:rtl w:val="0"/>
+        </w:rPr>
+        <w:t xml:space="preserve">В брониках, касках</w:t>
+      </w:r>
+    </w:p>
+    <w:p>
+      <w:pPr>
+        <w:rPr/>
+      </w:pPr>
+      <w:r>
+        <w:rPr>
+          <w:rtl w:val="0"/>
+        </w:rPr>
+        <w:t xml:space="preserve">Вошли</w:t>
+      </w:r>
+    </w:p>
+    <w:p>
+      <w:pPr>
+        <w:rPr/>
+      </w:pPr>
+      <w:r>
+        <w:rPr>
+          <w:rtl w:val="0"/>
+        </w:rPr>
+        <w:t xml:space="preserve">И просто, без всяких затей</w:t>
+      </w:r>
+    </w:p>
+    <w:p>
+      <w:pPr>
+        <w:rPr/>
+      </w:pPr>
+      <w:r>
+        <w:rPr>
+          <w:rtl w:val="0"/>
+        </w:rPr>
+        <w:t xml:space="preserve">Как маори в мориори</w:t>
+      </w:r>
+    </w:p>
+    <w:p>
+      <w:pPr>
+        <w:rPr/>
+      </w:pPr>
+      <w:r>
+        <w:rPr>
+          <w:rtl w:val="0"/>
+        </w:rPr>
+        <w:t xml:space="preserve">Стали стрелять</w:t>
+      </w:r>
+    </w:p>
+    <w:p>
+      <w:pPr>
+        <w:rPr/>
+      </w:pPr>
+      <w:r>
+        <w:rPr>
+          <w:rtl w:val="0"/>
+        </w:rPr>
+        <w:t xml:space="preserve">Людей</w:t>
+      </w:r>
+    </w:p>
+    <w:p>
+      <w:pPr>
+        <w:rPr/>
+      </w:pPr>
+      <w:r>
+        <w:rPr>
+          <w:rtl w:val="0"/>
+        </w:rPr>
+        <w:t xml:space="preserve">Слово за словом</w:t>
+      </w:r>
+    </w:p>
+    <w:p>
+      <w:pPr>
+        <w:rPr/>
+      </w:pPr>
+      <w:r>
+        <w:rPr>
+          <w:rtl w:val="0"/>
+        </w:rPr>
+        <w:t xml:space="preserve">Каплей уходит</w:t>
+      </w:r>
+    </w:p>
+    <w:p>
+      <w:pPr>
+        <w:rPr/>
+      </w:pPr>
+      <w:r>
+        <w:rPr>
+          <w:rtl w:val="0"/>
+        </w:rPr>
+        <w:t xml:space="preserve">В вечность</w:t>
+      </w:r>
+    </w:p>
+    <w:p>
+      <w:pPr>
+        <w:rPr/>
+      </w:pPr>
+      <w:r>
+        <w:rPr>
+          <w:rtl w:val="0"/>
+        </w:rPr>
+        <w:t xml:space="preserve">Пеной</w:t>
+      </w:r>
+    </w:p>
+    <w:p>
+      <w:pPr>
+        <w:rPr/>
+      </w:pPr>
+      <w:r>
+        <w:rPr>
+          <w:rtl w:val="0"/>
+        </w:rPr>
+        <w:t xml:space="preserve">Спаси, сохрани</w:t>
+      </w:r>
+    </w:p>
+    <w:p>
+      <w:pPr>
+        <w:rPr/>
+      </w:pPr>
+      <w:r>
+        <w:rPr>
+          <w:rtl w:val="0"/>
+        </w:rPr>
+        <w:t xml:space="preserve">Меня жизнь</w:t>
+      </w:r>
+    </w:p>
+    <w:p>
+      <w:pPr>
+        <w:rPr/>
+      </w:pPr>
+      <w:r>
+        <w:rPr>
+          <w:rtl w:val="0"/>
+        </w:rPr>
+        <w:t xml:space="preserve">Как 140 других</w:t>
+      </w:r>
+    </w:p>
+    <w:p>
+      <w:pPr>
+        <w:rPr/>
+      </w:pPr>
+      <w:r>
+        <w:rPr>
+          <w:rtl w:val="0"/>
+        </w:rPr>
+        <w:t xml:space="preserve">Переменой</w:t>
+      </w:r>
+    </w:p>
+    <w:p>
+      <w:pPr>
+        <w:rPr/>
+      </w:pPr>
+      <w:r>
+        <w:rPr>
+          <w:rtl w:val="0"/>
+        </w:rPr>
+        <w:t xml:space="preserve">Храню мысль-надежду</w:t>
+      </w:r>
+    </w:p>
+    <w:p>
+      <w:pPr>
+        <w:rPr/>
+      </w:pPr>
+      <w:r>
+        <w:rPr>
+          <w:rtl w:val="0"/>
+        </w:rPr>
+        <w:t xml:space="preserve">В душе-сундуке укромном</w:t>
+      </w:r>
+    </w:p>
+    <w:p>
+      <w:pPr>
+        <w:rPr/>
+      </w:pPr>
+      <w:r>
+        <w:rPr>
+          <w:rtl w:val="0"/>
+        </w:rPr>
+        <w:t xml:space="preserve">Что мне, неслучилось быть</w:t>
+      </w:r>
+    </w:p>
+    <w:p>
+      <w:pPr>
+        <w:rPr/>
+      </w:pPr>
+      <w:r>
+        <w:rPr>
+          <w:rtl w:val="0"/>
+        </w:rPr>
+        <w:t xml:space="preserve">Телекондомом</w:t>
+      </w:r>
+    </w:p>
+    <w:p>
+      <w:pPr>
+        <w:rPr/>
+      </w:pPr>
+      <w:r>
+        <w:rPr>
+          <w:sz w:val="16"/>
+          <w:szCs w:val="16"/>
+          <w:rtl w:val="0"/>
+        </w:rPr>
+        <w:t xml:space="preserve">04 Jun 2022 </w:t>
       </w:r>
       <w:r>
         <w:pict>

</xml_diff>

<commit_message>
Sat 04 Jun 2022 07:32:20 PM MSK
</commit_message>
<xml_diff>
--- a/.content/another.docx
+++ b/.content/another.docx
@@ -3920,7 +3920,7 @@
         <w:rPr>
           <w:rtl w:val="0"/>
         </w:rPr>
-        <w:t xml:space="preserve">Как маори в мориори</w:t>
+        <w:t xml:space="preserve">Как маори - мориори</w:t>
       </w:r>
     </w:p>
     <w:p>
@@ -4008,18 +4008,18 @@
         <w:rPr>
           <w:rtl w:val="0"/>
         </w:rPr>
-        <w:t xml:space="preserve">Меня жизнь</w:t>
-      </w:r>
-    </w:p>
-    <w:p>
-      <w:pPr>
-        <w:rPr/>
-      </w:pPr>
-      <w:r>
-        <w:rPr>
-          <w:rtl w:val="0"/>
-        </w:rPr>
-        <w:t xml:space="preserve">Как 140 других</w:t>
+        <w:t xml:space="preserve">Жизнь душу мою</w:t>
+      </w:r>
+    </w:p>
+    <w:p>
+      <w:pPr>
+        <w:rPr/>
+      </w:pPr>
+      <w:r>
+        <w:rPr>
+          <w:rtl w:val="0"/>
+        </w:rPr>
+        <w:t xml:space="preserve">И 140 других</w:t>
       </w:r>
     </w:p>
     <w:p>
@@ -4041,29 +4041,29 @@
         <w:rPr>
           <w:rtl w:val="0"/>
         </w:rPr>
-        <w:t xml:space="preserve">Храню мысль-надежду</w:t>
-      </w:r>
-    </w:p>
-    <w:p>
-      <w:pPr>
-        <w:rPr/>
-      </w:pPr>
-      <w:r>
-        <w:rPr>
-          <w:rtl w:val="0"/>
-        </w:rPr>
-        <w:t xml:space="preserve">В душе-сундуке укромном</w:t>
-      </w:r>
-    </w:p>
-    <w:p>
-      <w:pPr>
-        <w:rPr/>
-      </w:pPr>
-      <w:r>
-        <w:rPr>
-          <w:rtl w:val="0"/>
-        </w:rPr>
-        <w:t xml:space="preserve">Что мне, не случится быть</w:t>
+        <w:t xml:space="preserve">Храню честь-надежду</w:t>
+      </w:r>
+    </w:p>
+    <w:p>
+      <w:pPr>
+        <w:rPr/>
+      </w:pPr>
+      <w:r>
+        <w:rPr>
+          <w:rtl w:val="0"/>
+        </w:rPr>
+        <w:t xml:space="preserve">В тайном месте укромном</w:t>
+      </w:r>
+    </w:p>
+    <w:p>
+      <w:pPr>
+        <w:rPr/>
+      </w:pPr>
+      <w:r>
+        <w:rPr>
+          <w:rtl w:val="0"/>
+        </w:rPr>
+        <w:t xml:space="preserve">Чтоб не случилось быть</w:t>
       </w:r>
     </w:p>
     <w:p>

</xml_diff>

<commit_message>
Sat 04 Jun 2022 07:43:10 PM MSK
</commit_message>
<xml_diff>
--- a/.content/another.docx
+++ b/.content/another.docx
@@ -3293,7 +3293,7 @@
         <w:rPr>
           <w:rtl w:val="0"/>
         </w:rPr>
-        <w:t xml:space="preserve">Это то что на грани природы</w:t>
+        <w:t xml:space="preserve">Это то, что на грани природы</w:t>
       </w:r>
     </w:p>
     <w:p>
@@ -3678,7 +3678,7 @@
         <w:rPr>
           <w:rtl w:val="0"/>
         </w:rPr>
-        <w:t xml:space="preserve">Лебезит</w:t>
+        <w:t xml:space="preserve">Скабрезит</w:t>
       </w:r>
     </w:p>
     <w:p>
@@ -3832,7 +3832,7 @@
         <w:rPr>
           <w:rtl w:val="0"/>
         </w:rPr>
-        <w:t xml:space="preserve">Прадеды наши были</w:t>
+        <w:t xml:space="preserve">И прадеды - были</w:t>
       </w:r>
     </w:p>
     <w:p>
@@ -4041,7 +4041,7 @@
         <w:rPr>
           <w:rtl w:val="0"/>
         </w:rPr>
-        <w:t xml:space="preserve">Храню честь-надежду</w:t>
+        <w:t xml:space="preserve">Храню честь - надежду</w:t>
       </w:r>
     </w:p>
     <w:p>

</xml_diff>

<commit_message>
Sat 04 Jun 2022 07:53:09 PM MSK
</commit_message>
<xml_diff>
--- a/.content/another.docx
+++ b/.content/another.docx
@@ -3733,7 +3733,7 @@
         <w:rPr>
           <w:rtl w:val="0"/>
         </w:rPr>
-        <w:t xml:space="preserve">Или когда настроение</w:t>
+        <w:t xml:space="preserve">Или в плохом настроении</w:t>
       </w:r>
     </w:p>
     <w:p>
@@ -3799,7 +3799,7 @@
         <w:rPr>
           <w:rtl w:val="0"/>
         </w:rPr>
-        <w:t xml:space="preserve">Честь растирая</w:t>
+        <w:t xml:space="preserve">И честь растирая</w:t>
       </w:r>
     </w:p>
     <w:p>
@@ -3821,7 +3821,7 @@
         <w:rPr>
           <w:rtl w:val="0"/>
         </w:rPr>
-        <w:t xml:space="preserve">Не тем, как деды</w:t>
+        <w:t xml:space="preserve">Не прошлым - как деды</w:t>
       </w:r>
     </w:p>
     <w:p>
@@ -3865,7 +3865,7 @@
         <w:rPr>
           <w:rtl w:val="0"/>
         </w:rPr>
-        <w:t xml:space="preserve">А тем, как братья мои</w:t>
+        <w:t xml:space="preserve">А тем, что братья мои</w:t>
       </w:r>
     </w:p>
     <w:p>
@@ -3909,7 +3909,7 @@
         <w:rPr>
           <w:rtl w:val="0"/>
         </w:rPr>
-        <w:t xml:space="preserve">И просто, без всяких затей</w:t>
+        <w:t xml:space="preserve">И просто - без всяких затей</w:t>
       </w:r>
     </w:p>
     <w:p>

</xml_diff>

<commit_message>
Mon 06 Jun 2022 11:37:32 AM MSK
</commit_message>
<xml_diff>
--- a/.content/another.docx
+++ b/.content/another.docx
@@ -4094,6 +4094,171 @@
           <v:rect style="width:0.0pt;height:1.5pt" o:hr="t" o:hrstd="t" o:hralign="center" fillcolor="#A0A0A0" stroked="f"/>
         </w:pict>
       </w:r>
+      <w:r>
+        <w:rPr>
+          <w:rtl w:val="0"/>
+        </w:rPr>
+      </w:r>
+    </w:p>
+    <w:p>
+      <w:pPr>
+        <w:rPr/>
+      </w:pPr>
+      <w:r>
+        <w:rPr>
+          <w:rtl w:val="0"/>
+        </w:rPr>
+        <w:t xml:space="preserve">Безвозмездно страдая</w:t>
+      </w:r>
+    </w:p>
+    <w:p>
+      <w:pPr>
+        <w:rPr/>
+      </w:pPr>
+      <w:r>
+        <w:rPr>
+          <w:rtl w:val="0"/>
+        </w:rPr>
+        <w:t xml:space="preserve">От чужих перемен</w:t>
+      </w:r>
+    </w:p>
+    <w:p>
+      <w:pPr>
+        <w:rPr/>
+      </w:pPr>
+      <w:r>
+        <w:rPr>
+          <w:rtl w:val="0"/>
+        </w:rPr>
+        <w:t xml:space="preserve">Наши мысли становятся</w:t>
+      </w:r>
+    </w:p>
+    <w:p>
+      <w:pPr>
+        <w:rPr/>
+      </w:pPr>
+      <w:r>
+        <w:rPr>
+          <w:rtl w:val="0"/>
+        </w:rPr>
+        <w:t xml:space="preserve">Чище</w:t>
+      </w:r>
+    </w:p>
+    <w:p>
+      <w:pPr>
+        <w:rPr/>
+      </w:pPr>
+      <w:r>
+        <w:rPr>
+          <w:rtl w:val="0"/>
+        </w:rPr>
+        <w:t xml:space="preserve">Когда не ожидая</w:t>
+      </w:r>
+    </w:p>
+    <w:p>
+      <w:pPr>
+        <w:rPr/>
+      </w:pPr>
+      <w:r>
+        <w:rPr>
+          <w:rtl w:val="0"/>
+        </w:rPr>
+        <w:t xml:space="preserve">Удачи в замен</w:t>
+      </w:r>
+    </w:p>
+    <w:p>
+      <w:pPr>
+        <w:rPr/>
+      </w:pPr>
+      <w:r>
+        <w:rPr>
+          <w:rtl w:val="0"/>
+        </w:rPr>
+        <w:t xml:space="preserve">Мы поднимаемся</w:t>
+      </w:r>
+    </w:p>
+    <w:p>
+      <w:pPr>
+        <w:rPr/>
+      </w:pPr>
+      <w:r>
+        <w:rPr>
+          <w:rtl w:val="0"/>
+        </w:rPr>
+        <w:t xml:space="preserve">Выше</w:t>
+      </w:r>
+    </w:p>
+    <w:p>
+      <w:pPr>
+        <w:rPr/>
+      </w:pPr>
+      <w:r>
+        <w:rPr>
+          <w:rtl w:val="0"/>
+        </w:rPr>
+        <w:t xml:space="preserve">И как дар получая</w:t>
+      </w:r>
+    </w:p>
+    <w:p>
+      <w:pPr>
+        <w:rPr/>
+      </w:pPr>
+      <w:r>
+        <w:rPr>
+          <w:rtl w:val="0"/>
+        </w:rPr>
+        <w:t xml:space="preserve">Новый рефрен</w:t>
+      </w:r>
+    </w:p>
+    <w:p>
+      <w:pPr>
+        <w:rPr/>
+      </w:pPr>
+      <w:r>
+        <w:rPr>
+          <w:rtl w:val="0"/>
+        </w:rPr>
+        <w:t xml:space="preserve">Лишь покаяния</w:t>
+      </w:r>
+    </w:p>
+    <w:p>
+      <w:pPr>
+        <w:rPr/>
+      </w:pPr>
+      <w:r>
+        <w:rPr>
+          <w:rtl w:val="0"/>
+        </w:rPr>
+        <w:t xml:space="preserve">Ищем</w:t>
+      </w:r>
+    </w:p>
+    <w:p>
+      <w:pPr>
+        <w:rPr/>
+      </w:pPr>
+      <w:r>
+        <w:rPr>
+          <w:sz w:val="16"/>
+          <w:szCs w:val="16"/>
+          <w:rtl w:val="0"/>
+        </w:rPr>
+        <w:t xml:space="preserve">06 Jun 2022 </w:t>
+      </w:r>
+      <w:r>
+        <w:pict>
+          <v:rect style="width:0.0pt;height:1.5pt" o:hr="t" o:hrstd="t" o:hralign="center" fillcolor="#A0A0A0" stroked="f"/>
+        </w:pict>
+      </w:r>
+      <w:r>
+        <w:rPr>
+          <w:rtl w:val="0"/>
+        </w:rPr>
+      </w:r>
+    </w:p>
+    <w:p>
+      <w:pPr>
+        <w:rPr/>
+      </w:pPr>
       <w:r>
         <w:rPr>
           <w:rtl w:val="0"/>

</xml_diff>

<commit_message>
Вт 07 июн 2022 18:38:27 MSK
</commit_message>
<xml_diff>
--- a/.content/another.docx
+++ b/.content/another.docx
@@ -4152,7 +4152,7 @@
         <w:rPr>
           <w:rtl w:val="0"/>
         </w:rPr>
-        <w:t xml:space="preserve">Когда не ожидая</w:t>
+        <w:t xml:space="preserve">И не ожидая</w:t>
       </w:r>
     </w:p>
     <w:p>
@@ -4196,7 +4196,7 @@
         <w:rPr>
           <w:rtl w:val="0"/>
         </w:rPr>
-        <w:t xml:space="preserve">И как дар получая</w:t>
+        <w:t xml:space="preserve">А когда получаем</w:t>
       </w:r>
     </w:p>
     <w:p>
@@ -4259,6 +4259,282 @@
       <w:pPr>
         <w:rPr/>
       </w:pPr>
+      <w:r>
+        <w:rPr>
+          <w:rtl w:val="0"/>
+        </w:rPr>
+      </w:r>
+    </w:p>
+    <w:p>
+      <w:pPr>
+        <w:rPr/>
+      </w:pPr>
+      <w:r>
+        <w:rPr>
+          <w:rtl w:val="0"/>
+        </w:rPr>
+        <w:t xml:space="preserve">Когда те, кто нам небезразличен</w:t>
+      </w:r>
+    </w:p>
+    <w:p>
+      <w:pPr>
+        <w:rPr/>
+      </w:pPr>
+      <w:r>
+        <w:rPr>
+          <w:rtl w:val="0"/>
+        </w:rPr>
+        <w:t xml:space="preserve">Правду нам не говорят</w:t>
+      </w:r>
+    </w:p>
+    <w:p>
+      <w:pPr>
+        <w:rPr/>
+      </w:pPr>
+      <w:r>
+        <w:rPr>
+          <w:rtl w:val="0"/>
+        </w:rPr>
+        <w:t xml:space="preserve">Оставаться ли в рамках приличий?</w:t>
+      </w:r>
+    </w:p>
+    <w:p>
+      <w:pPr>
+        <w:rPr/>
+      </w:pPr>
+      <w:r>
+        <w:rPr>
+          <w:rtl w:val="0"/>
+        </w:rPr>
+        <w:t xml:space="preserve">Или грубо соврать невпопад?</w:t>
+      </w:r>
+    </w:p>
+    <w:p>
+      <w:pPr>
+        <w:rPr/>
+      </w:pPr>
+      <w:r>
+        <w:rPr>
+          <w:rtl w:val="0"/>
+        </w:rPr>
+        <w:t xml:space="preserve">Отвернувшись смотреть тупо в стену</w:t>
+      </w:r>
+    </w:p>
+    <w:p>
+      <w:pPr>
+        <w:rPr/>
+      </w:pPr>
+      <w:r>
+        <w:rPr>
+          <w:rtl w:val="0"/>
+        </w:rPr>
+        <w:t xml:space="preserve">И все думать, в чем я, виноват?</w:t>
+      </w:r>
+    </w:p>
+    <w:p>
+      <w:pPr>
+        <w:rPr/>
+      </w:pPr>
+      <w:r>
+        <w:rPr>
+          <w:rtl w:val="0"/>
+        </w:rPr>
+        <w:t xml:space="preserve">Нет нельзя</w:t>
+      </w:r>
+    </w:p>
+    <w:p>
+      <w:pPr>
+        <w:rPr/>
+      </w:pPr>
+      <w:r>
+        <w:rPr>
+          <w:rtl w:val="0"/>
+        </w:rPr>
+        <w:t xml:space="preserve">Невозможно</w:t>
+      </w:r>
+    </w:p>
+    <w:p>
+      <w:pPr>
+        <w:rPr/>
+      </w:pPr>
+      <w:r>
+        <w:rPr>
+          <w:rtl w:val="0"/>
+        </w:rPr>
+        <w:t xml:space="preserve">Упростить</w:t>
+      </w:r>
+    </w:p>
+    <w:p>
+      <w:pPr>
+        <w:rPr/>
+      </w:pPr>
+      <w:r>
+        <w:rPr>
+          <w:rtl w:val="0"/>
+        </w:rPr>
+        <w:t xml:space="preserve">Простоту</w:t>
+      </w:r>
+    </w:p>
+    <w:p>
+      <w:pPr>
+        <w:rPr/>
+      </w:pPr>
+      <w:r>
+        <w:rPr>
+          <w:rtl w:val="0"/>
+        </w:rPr>
+        <w:t xml:space="preserve">И не глядя</w:t>
+      </w:r>
+    </w:p>
+    <w:p>
+      <w:pPr>
+        <w:rPr/>
+      </w:pPr>
+      <w:r>
+        <w:rPr>
+          <w:rtl w:val="0"/>
+        </w:rPr>
+        <w:t xml:space="preserve">Так сложно</w:t>
+      </w:r>
+    </w:p>
+    <w:p>
+      <w:pPr>
+        <w:rPr/>
+      </w:pPr>
+      <w:r>
+        <w:rPr>
+          <w:rtl w:val="0"/>
+        </w:rPr>
+        <w:t xml:space="preserve">Угодить</w:t>
+      </w:r>
+    </w:p>
+    <w:p>
+      <w:pPr>
+        <w:rPr/>
+      </w:pPr>
+      <w:r>
+        <w:rPr>
+          <w:rtl w:val="0"/>
+        </w:rPr>
+        <w:t xml:space="preserve">Под мечту</w:t>
+      </w:r>
+    </w:p>
+    <w:p>
+      <w:pPr>
+        <w:rPr/>
+      </w:pPr>
+      <w:r>
+        <w:rPr>
+          <w:rtl w:val="0"/>
+        </w:rPr>
+        <w:t xml:space="preserve">Что же лучше?</w:t>
+      </w:r>
+    </w:p>
+    <w:p>
+      <w:pPr>
+        <w:rPr/>
+      </w:pPr>
+      <w:r>
+        <w:rPr>
+          <w:rtl w:val="0"/>
+        </w:rPr>
+        <w:t xml:space="preserve">Изыду в сторонку</w:t>
+      </w:r>
+    </w:p>
+    <w:p>
+      <w:pPr>
+        <w:rPr/>
+      </w:pPr>
+      <w:r>
+        <w:rPr>
+          <w:rtl w:val="0"/>
+        </w:rPr>
+        <w:t xml:space="preserve">И настрою</w:t>
+      </w:r>
+    </w:p>
+    <w:p>
+      <w:pPr>
+        <w:rPr/>
+      </w:pPr>
+      <w:r>
+        <w:rPr>
+          <w:rtl w:val="0"/>
+        </w:rPr>
+        <w:t xml:space="preserve">Свой лад</w:t>
+      </w:r>
+    </w:p>
+    <w:p>
+      <w:pPr>
+        <w:rPr/>
+      </w:pPr>
+      <w:r>
+        <w:rPr>
+          <w:rtl w:val="0"/>
+        </w:rPr>
+        <w:t xml:space="preserve">Чтоб вибрацией</w:t>
+      </w:r>
+    </w:p>
+    <w:p>
+      <w:pPr>
+        <w:rPr/>
+      </w:pPr>
+      <w:r>
+        <w:rPr>
+          <w:rtl w:val="0"/>
+        </w:rPr>
+        <w:t xml:space="preserve">Тонкой</w:t>
+      </w:r>
+    </w:p>
+    <w:p>
+      <w:pPr>
+        <w:rPr/>
+      </w:pPr>
+      <w:r>
+        <w:rPr>
+          <w:rtl w:val="0"/>
+        </w:rPr>
+        <w:t xml:space="preserve">Уловить</w:t>
+      </w:r>
+    </w:p>
+    <w:p>
+      <w:pPr>
+        <w:rPr/>
+      </w:pPr>
+      <w:r>
+        <w:rPr>
+          <w:rtl w:val="0"/>
+        </w:rPr>
+        <w:t xml:space="preserve">Нежный</w:t>
+      </w:r>
+    </w:p>
+    <w:p>
+      <w:pPr>
+        <w:rPr/>
+      </w:pPr>
+      <w:r>
+        <w:rPr>
+          <w:rtl w:val="0"/>
+        </w:rPr>
+        <w:t xml:space="preserve">Взгляд</w:t>
+      </w:r>
+    </w:p>
+    <w:p>
+      <w:pPr>
+        <w:rPr/>
+      </w:pPr>
+      <w:r>
+        <w:rPr>
+          <w:sz w:val="16"/>
+          <w:szCs w:val="16"/>
+          <w:rtl w:val="0"/>
+        </w:rPr>
+        <w:t xml:space="preserve">07 Jun 2022 </w:t>
+      </w:r>
+      <w:r>
+        <w:pict>
+          <v:rect style="width:0.0pt;height:1.5pt" o:hr="t" o:hrstd="t" o:hralign="center" fillcolor="#A0A0A0" stroked="f"/>
+        </w:pict>
+      </w:r>
       <w:r>
         <w:rPr>
           <w:rtl w:val="0"/>

</xml_diff>

<commit_message>
Вт 07 июн 2022 19:33:50 MSK
</commit_message>
<xml_diff>
--- a/.content/another.docx
+++ b/.content/another.docx
@@ -4535,6 +4535,61 @@
           <v:rect style="width:0.0pt;height:1.5pt" o:hr="t" o:hrstd="t" o:hralign="center" fillcolor="#A0A0A0" stroked="f"/>
         </w:pict>
       </w:r>
+      <w:r>
+        <w:rPr>
+          <w:rtl w:val="0"/>
+        </w:rPr>
+      </w:r>
+    </w:p>
+    <w:p>
+      <w:pPr>
+        <w:rPr/>
+      </w:pPr>
+      <w:r>
+        <w:rPr>
+          <w:rtl w:val="0"/>
+        </w:rPr>
+        <w:t xml:space="preserve">Я так далек от идеала</w:t>
+      </w:r>
+    </w:p>
+    <w:p>
+      <w:pPr>
+        <w:rPr/>
+      </w:pPr>
+      <w:r>
+        <w:rPr>
+          <w:rtl w:val="0"/>
+        </w:rPr>
+        <w:t xml:space="preserve">Я идиот, которых мало</w:t>
+      </w:r>
+    </w:p>
+    <w:p>
+      <w:pPr>
+        <w:rPr/>
+      </w:pPr>
+      <w:r>
+        <w:rPr>
+          <w:sz w:val="16"/>
+          <w:szCs w:val="16"/>
+          <w:rtl w:val="0"/>
+        </w:rPr>
+        <w:t xml:space="preserve">07 Jun 2022 </w:t>
+      </w:r>
+      <w:r>
+        <w:pict>
+          <v:rect style="width:0.0pt;height:1.5pt" o:hr="t" o:hrstd="t" o:hralign="center" fillcolor="#A0A0A0" stroked="f"/>
+        </w:pict>
+      </w:r>
+      <w:r>
+        <w:rPr>
+          <w:rtl w:val="0"/>
+        </w:rPr>
+      </w:r>
+    </w:p>
+    <w:p>
+      <w:pPr>
+        <w:rPr/>
+      </w:pPr>
       <w:r>
         <w:rPr>
           <w:rtl w:val="0"/>

</xml_diff>

<commit_message>
Ср 08 июн 2022 08:23:30 MSK
</commit_message>
<xml_diff>
--- a/.content/another.docx
+++ b/.content/another.docx
@@ -4590,6 +4590,512 @@
       <w:pPr>
         <w:rPr/>
       </w:pPr>
+      <w:r>
+        <w:rPr>
+          <w:rtl w:val="0"/>
+        </w:rPr>
+      </w:r>
+    </w:p>
+    <w:p>
+      <w:pPr>
+        <w:rPr/>
+      </w:pPr>
+      <w:r>
+        <w:rPr>
+          <w:rtl w:val="0"/>
+        </w:rPr>
+        <w:t xml:space="preserve">Я знаю</w:t>
+      </w:r>
+    </w:p>
+    <w:p>
+      <w:pPr>
+        <w:rPr/>
+      </w:pPr>
+      <w:r>
+        <w:rPr>
+          <w:rtl w:val="0"/>
+        </w:rPr>
+        <w:t xml:space="preserve">Каждому</w:t>
+      </w:r>
+    </w:p>
+    <w:p>
+      <w:pPr>
+        <w:rPr/>
+      </w:pPr>
+      <w:r>
+        <w:rPr>
+          <w:rtl w:val="0"/>
+        </w:rPr>
+        <w:t xml:space="preserve">Из нас</w:t>
+      </w:r>
+    </w:p>
+    <w:p>
+      <w:pPr>
+        <w:rPr/>
+      </w:pPr>
+      <w:r>
+        <w:rPr>
+          <w:rtl w:val="0"/>
+        </w:rPr>
+        <w:t xml:space="preserve">Жизнь</w:t>
+      </w:r>
+    </w:p>
+    <w:p>
+      <w:pPr>
+        <w:rPr/>
+      </w:pPr>
+      <w:r>
+        <w:rPr>
+          <w:rtl w:val="0"/>
+        </w:rPr>
+        <w:t xml:space="preserve">Отпускает</w:t>
+      </w:r>
+    </w:p>
+    <w:p>
+      <w:pPr>
+        <w:rPr/>
+      </w:pPr>
+      <w:r>
+        <w:rPr>
+          <w:rtl w:val="0"/>
+        </w:rPr>
+        <w:t xml:space="preserve">Только</w:t>
+      </w:r>
+    </w:p>
+    <w:p>
+      <w:pPr>
+        <w:rPr/>
+      </w:pPr>
+      <w:r>
+        <w:rPr>
+          <w:rtl w:val="0"/>
+        </w:rPr>
+        <w:t xml:space="preserve">Час</w:t>
+      </w:r>
+    </w:p>
+    <w:p>
+      <w:pPr>
+        <w:rPr/>
+      </w:pPr>
+      <w:r>
+        <w:rPr>
+          <w:rtl w:val="0"/>
+        </w:rPr>
+        <w:t xml:space="preserve">Всего один</w:t>
+      </w:r>
+    </w:p>
+    <w:p>
+      <w:pPr>
+        <w:rPr/>
+      </w:pPr>
+      <w:r>
+        <w:rPr>
+          <w:rtl w:val="0"/>
+        </w:rPr>
+        <w:t xml:space="preserve">И как успеть</w:t>
+      </w:r>
+    </w:p>
+    <w:p>
+      <w:pPr>
+        <w:rPr/>
+      </w:pPr>
+      <w:r>
+        <w:rPr>
+          <w:rtl w:val="0"/>
+        </w:rPr>
+        <w:t xml:space="preserve">Какую песню людям спеть?</w:t>
+      </w:r>
+    </w:p>
+    <w:p>
+      <w:pPr>
+        <w:rPr/>
+      </w:pPr>
+      <w:r>
+        <w:rPr>
+          <w:rtl w:val="0"/>
+        </w:rPr>
+        <w:t xml:space="preserve">Не знаю</w:t>
+      </w:r>
+    </w:p>
+    <w:p>
+      <w:pPr>
+        <w:rPr/>
+      </w:pPr>
+      <w:r>
+        <w:rPr>
+          <w:rtl w:val="0"/>
+        </w:rPr>
+        <w:t xml:space="preserve">Сердце</w:t>
+      </w:r>
+    </w:p>
+    <w:p>
+      <w:pPr>
+        <w:rPr/>
+      </w:pPr>
+      <w:r>
+        <w:rPr>
+          <w:rtl w:val="0"/>
+        </w:rPr>
+        <w:t xml:space="preserve">Молчит</w:t>
+      </w:r>
+    </w:p>
+    <w:p>
+      <w:pPr>
+        <w:rPr/>
+      </w:pPr>
+      <w:r>
+        <w:rPr>
+          <w:rtl w:val="0"/>
+        </w:rPr>
+        <w:t xml:space="preserve">А значит</w:t>
+      </w:r>
+    </w:p>
+    <w:p>
+      <w:pPr>
+        <w:rPr/>
+      </w:pPr>
+      <w:r>
+        <w:rPr>
+          <w:rtl w:val="0"/>
+        </w:rPr>
+        <w:t xml:space="preserve">Вопрос не тот</w:t>
+      </w:r>
+    </w:p>
+    <w:p>
+      <w:pPr>
+        <w:rPr/>
+      </w:pPr>
+      <w:r>
+        <w:rPr>
+          <w:rtl w:val="0"/>
+        </w:rPr>
+        <w:t xml:space="preserve">Иначе, поставлю все наоборот.</w:t>
+      </w:r>
+    </w:p>
+    <w:p>
+      <w:pPr>
+        <w:rPr/>
+      </w:pPr>
+      <w:r>
+        <w:rPr>
+          <w:rtl w:val="0"/>
+        </w:rPr>
+        <w:t xml:space="preserve">Зачем?</w:t>
+      </w:r>
+    </w:p>
+    <w:p>
+      <w:pPr>
+        <w:rPr/>
+      </w:pPr>
+      <w:r>
+        <w:rPr>
+          <w:rtl w:val="0"/>
+        </w:rPr>
+        <w:t xml:space="preserve">Судьба</w:t>
+      </w:r>
+    </w:p>
+    <w:p>
+      <w:pPr>
+        <w:rPr/>
+      </w:pPr>
+      <w:r>
+        <w:rPr>
+          <w:rtl w:val="0"/>
+        </w:rPr>
+        <w:t xml:space="preserve">Нас ставит</w:t>
+      </w:r>
+    </w:p>
+    <w:p>
+      <w:pPr>
+        <w:rPr/>
+      </w:pPr>
+      <w:r>
+        <w:rPr>
+          <w:rtl w:val="0"/>
+        </w:rPr>
+        <w:t xml:space="preserve">У стен</w:t>
+      </w:r>
+    </w:p>
+    <w:p>
+      <w:pPr>
+        <w:rPr/>
+      </w:pPr>
+      <w:r>
+        <w:rPr>
+          <w:rtl w:val="0"/>
+        </w:rPr>
+        <w:t xml:space="preserve">Которые в крови</w:t>
+      </w:r>
+    </w:p>
+    <w:p>
+      <w:pPr>
+        <w:rPr/>
+      </w:pPr>
+      <w:r>
+        <w:rPr>
+          <w:rtl w:val="0"/>
+        </w:rPr>
+        <w:t xml:space="preserve">Других...</w:t>
+      </w:r>
+    </w:p>
+    <w:p>
+      <w:pPr>
+        <w:rPr/>
+      </w:pPr>
+      <w:r>
+        <w:rPr>
+          <w:rtl w:val="0"/>
+        </w:rPr>
+        <w:t xml:space="preserve">Где грань?</w:t>
+      </w:r>
+    </w:p>
+    <w:p>
+      <w:pPr>
+        <w:rPr/>
+      </w:pPr>
+      <w:r>
+        <w:rPr>
+          <w:rtl w:val="0"/>
+        </w:rPr>
+        <w:t xml:space="preserve">Вот лично для меня</w:t>
+      </w:r>
+    </w:p>
+    <w:p>
+      <w:pPr>
+        <w:rPr/>
+      </w:pPr>
+      <w:r>
+        <w:rPr>
+          <w:rtl w:val="0"/>
+        </w:rPr>
+        <w:t xml:space="preserve">После которой</w:t>
+      </w:r>
+    </w:p>
+    <w:p>
+      <w:pPr>
+        <w:rPr/>
+      </w:pPr>
+      <w:r>
+        <w:rPr>
+          <w:rtl w:val="0"/>
+        </w:rPr>
+        <w:t xml:space="preserve">Я - не я</w:t>
+      </w:r>
+    </w:p>
+    <w:p>
+      <w:pPr>
+        <w:rPr/>
+      </w:pPr>
+      <w:r>
+        <w:rPr>
+          <w:rtl w:val="0"/>
+        </w:rPr>
+        <w:t xml:space="preserve">Не знаю</w:t>
+      </w:r>
+    </w:p>
+    <w:p>
+      <w:pPr>
+        <w:rPr/>
+      </w:pPr>
+      <w:r>
+        <w:rPr>
+          <w:rtl w:val="0"/>
+        </w:rPr>
+        <w:t xml:space="preserve">А сердце</w:t>
+      </w:r>
+    </w:p>
+    <w:p>
+      <w:pPr>
+        <w:rPr/>
+      </w:pPr>
+      <w:r>
+        <w:rPr>
+          <w:rtl w:val="0"/>
+        </w:rPr>
+        <w:t xml:space="preserve">Стучит</w:t>
+      </w:r>
+    </w:p>
+    <w:p>
+      <w:pPr>
+        <w:rPr/>
+      </w:pPr>
+      <w:r>
+        <w:rPr>
+          <w:rtl w:val="0"/>
+        </w:rPr>
+        <w:t xml:space="preserve">И значит</w:t>
+      </w:r>
+    </w:p>
+    <w:p>
+      <w:pPr>
+        <w:rPr/>
+      </w:pPr>
+      <w:r>
+        <w:rPr>
+          <w:rtl w:val="0"/>
+        </w:rPr>
+        <w:t xml:space="preserve">Вопрос попал</w:t>
+      </w:r>
+    </w:p>
+    <w:p>
+      <w:pPr>
+        <w:rPr/>
+      </w:pPr>
+      <w:r>
+        <w:rPr>
+          <w:rtl w:val="0"/>
+        </w:rPr>
+        <w:t xml:space="preserve">В ту точку</w:t>
+      </w:r>
+    </w:p>
+    <w:p>
+      <w:pPr>
+        <w:rPr/>
+      </w:pPr>
+      <w:r>
+        <w:rPr>
+          <w:rtl w:val="0"/>
+        </w:rPr>
+        <w:t xml:space="preserve">В которой все пути</w:t>
+      </w:r>
+    </w:p>
+    <w:p>
+      <w:pPr>
+        <w:rPr/>
+      </w:pPr>
+      <w:r>
+        <w:rPr>
+          <w:rtl w:val="0"/>
+        </w:rPr>
+        <w:t xml:space="preserve">Пересекаются</w:t>
+      </w:r>
+    </w:p>
+    <w:p>
+      <w:pPr>
+        <w:rPr/>
+      </w:pPr>
+      <w:r>
+        <w:rPr>
+          <w:rtl w:val="0"/>
+        </w:rPr>
+        <w:t xml:space="preserve">Пусти</w:t>
+      </w:r>
+    </w:p>
+    <w:p>
+      <w:pPr>
+        <w:rPr/>
+      </w:pPr>
+      <w:r>
+        <w:rPr>
+          <w:rtl w:val="0"/>
+        </w:rPr>
+        <w:t xml:space="preserve">Теперь</w:t>
+      </w:r>
+    </w:p>
+    <w:p>
+      <w:pPr>
+        <w:rPr/>
+      </w:pPr>
+      <w:r>
+        <w:rPr>
+          <w:rtl w:val="0"/>
+        </w:rPr>
+        <w:t xml:space="preserve">Я знаю</w:t>
+      </w:r>
+    </w:p>
+    <w:p>
+      <w:pPr>
+        <w:rPr/>
+      </w:pPr>
+      <w:r>
+        <w:rPr>
+          <w:rtl w:val="0"/>
+        </w:rPr>
+        <w:t xml:space="preserve">Это</w:t>
+      </w:r>
+    </w:p>
+    <w:p>
+      <w:pPr>
+        <w:rPr/>
+      </w:pPr>
+      <w:r>
+        <w:rPr>
+          <w:rtl w:val="0"/>
+        </w:rPr>
+        <w:t xml:space="preserve">Час</w:t>
+      </w:r>
+    </w:p>
+    <w:p>
+      <w:pPr>
+        <w:rPr/>
+      </w:pPr>
+      <w:r>
+        <w:rPr>
+          <w:rtl w:val="0"/>
+        </w:rPr>
+        <w:t xml:space="preserve">В который</w:t>
+      </w:r>
+    </w:p>
+    <w:p>
+      <w:pPr>
+        <w:rPr/>
+      </w:pPr>
+      <w:r>
+        <w:rPr>
+          <w:rtl w:val="0"/>
+        </w:rPr>
+        <w:t xml:space="preserve">Будет</w:t>
+      </w:r>
+    </w:p>
+    <w:p>
+      <w:pPr>
+        <w:rPr/>
+      </w:pPr>
+      <w:r>
+        <w:rPr>
+          <w:rtl w:val="0"/>
+        </w:rPr>
+        <w:t xml:space="preserve">Слышно</w:t>
+      </w:r>
+    </w:p>
+    <w:p>
+      <w:pPr>
+        <w:rPr/>
+      </w:pPr>
+      <w:r>
+        <w:rPr>
+          <w:rtl w:val="0"/>
+        </w:rPr>
+        <w:t xml:space="preserve">Нас</w:t>
+      </w:r>
+    </w:p>
+    <w:p>
+      <w:pPr>
+        <w:rPr/>
+      </w:pPr>
+      <w:r>
+        <w:rPr>
+          <w:rtl w:val="0"/>
+        </w:rPr>
+      </w:r>
+    </w:p>
+    <w:p>
+      <w:pPr>
+        <w:rPr/>
+      </w:pPr>
+      <w:r>
+        <w:rPr>
+          <w:sz w:val="16"/>
+          <w:szCs w:val="16"/>
+          <w:rtl w:val="0"/>
+        </w:rPr>
+        <w:t xml:space="preserve">08 Jun 2022 </w:t>
+      </w:r>
+      <w:r>
+        <w:pict>
+          <v:rect style="width:0.0pt;height:1.5pt" o:hr="t" o:hrstd="t" o:hralign="center" fillcolor="#A0A0A0" stroked="f"/>
+        </w:pict>
+      </w:r>
       <w:r>
         <w:rPr>
           <w:rtl w:val="0"/>

</xml_diff>

<commit_message>
Fri 10 Jun 2022 09:56:55 PM MSK
</commit_message>
<xml_diff>
--- a/.content/another.docx
+++ b/.content/another.docx
@@ -5090,6 +5090,226 @@
           <w:rtl w:val="0"/>
         </w:rPr>
         <w:t xml:space="preserve">08 Jun 2022 </w:t>
+      </w:r>
+      <w:r>
+        <w:pict>
+          <v:rect style="width:0.0pt;height:1.5pt" o:hr="t" o:hrstd="t" o:hralign="center" fillcolor="#A0A0A0" stroked="f"/>
+        </w:pict>
+      </w:r>
+      <w:r>
+        <w:rPr>
+          <w:rtl w:val="0"/>
+        </w:rPr>
+      </w:r>
+    </w:p>
+    <w:p>
+      <w:pPr>
+        <w:rPr/>
+      </w:pPr>
+      <w:r>
+        <w:rPr>
+          <w:rtl w:val="0"/>
+        </w:rPr>
+        <w:t xml:space="preserve">Уравнение решить просто</w:t>
+      </w:r>
+    </w:p>
+    <w:p>
+      <w:pPr>
+        <w:rPr/>
+      </w:pPr>
+      <w:r>
+        <w:rPr>
+          <w:rtl w:val="0"/>
+        </w:rPr>
+        <w:t xml:space="preserve">Ты же ведь малого роста</w:t>
+      </w:r>
+    </w:p>
+    <w:p>
+      <w:pPr>
+        <w:rPr/>
+      </w:pPr>
+      <w:r>
+        <w:rPr>
+          <w:rtl w:val="0"/>
+        </w:rPr>
+        <w:t xml:space="preserve">А значит мой средний</w:t>
+      </w:r>
+    </w:p>
+    <w:p>
+      <w:pPr>
+        <w:rPr/>
+      </w:pPr>
+      <w:r>
+        <w:rPr>
+          <w:rtl w:val="0"/>
+        </w:rPr>
+        <w:t xml:space="preserve">Имеет мало значений</w:t>
+      </w:r>
+    </w:p>
+    <w:p>
+      <w:pPr>
+        <w:rPr/>
+      </w:pPr>
+      <w:r>
+        <w:rPr>
+          <w:rtl w:val="0"/>
+        </w:rPr>
+        <w:t xml:space="preserve">Для межличностных</w:t>
+      </w:r>
+    </w:p>
+    <w:p>
+      <w:pPr>
+        <w:rPr/>
+      </w:pPr>
+      <w:r>
+        <w:rPr>
+          <w:rtl w:val="0"/>
+        </w:rPr>
+        <w:t xml:space="preserve">Отношений</w:t>
+      </w:r>
+    </w:p>
+    <w:p>
+      <w:pPr>
+        <w:rPr/>
+      </w:pPr>
+      <w:r>
+        <w:rPr>
+          <w:rtl w:val="0"/>
+        </w:rPr>
+        <w:t xml:space="preserve">Будть я листом</w:t>
+      </w:r>
+    </w:p>
+    <w:p>
+      <w:pPr>
+        <w:rPr/>
+      </w:pPr>
+      <w:r>
+        <w:rPr>
+          <w:rtl w:val="0"/>
+        </w:rPr>
+        <w:t xml:space="preserve">На нежной спине</w:t>
+      </w:r>
+    </w:p>
+    <w:p>
+      <w:pPr>
+        <w:rPr/>
+      </w:pPr>
+      <w:r>
+        <w:rPr>
+          <w:rtl w:val="0"/>
+        </w:rPr>
+        <w:t xml:space="preserve">Банным</w:t>
+      </w:r>
+    </w:p>
+    <w:p>
+      <w:pPr>
+        <w:rPr/>
+      </w:pPr>
+      <w:r>
+        <w:rPr>
+          <w:rtl w:val="0"/>
+        </w:rPr>
+        <w:t xml:space="preserve">Тогда бы прирос</w:t>
+      </w:r>
+    </w:p>
+    <w:p>
+      <w:pPr>
+        <w:rPr/>
+      </w:pPr>
+      <w:r>
+        <w:rPr>
+          <w:rtl w:val="0"/>
+        </w:rPr>
+        <w:t xml:space="preserve">А так</w:t>
+      </w:r>
+    </w:p>
+    <w:p>
+      <w:pPr>
+        <w:rPr/>
+      </w:pPr>
+      <w:r>
+        <w:rPr>
+          <w:rtl w:val="0"/>
+        </w:rPr>
+        <w:t xml:space="preserve">Просто делим</w:t>
+      </w:r>
+    </w:p>
+    <w:p>
+      <w:pPr>
+        <w:rPr/>
+      </w:pPr>
+      <w:r>
+        <w:rPr>
+          <w:rtl w:val="0"/>
+        </w:rPr>
+        <w:t xml:space="preserve">Меня сокращаем</w:t>
+      </w:r>
+    </w:p>
+    <w:p>
+      <w:pPr>
+        <w:rPr/>
+      </w:pPr>
+      <w:r>
+        <w:rPr>
+          <w:rtl w:val="0"/>
+        </w:rPr>
+        <w:t xml:space="preserve">И наконец</w:t>
+      </w:r>
+    </w:p>
+    <w:p>
+      <w:pPr>
+        <w:rPr/>
+      </w:pPr>
+      <w:r>
+        <w:rPr>
+          <w:rtl w:val="0"/>
+        </w:rPr>
+        <w:t xml:space="preserve">Решаем</w:t>
+      </w:r>
+    </w:p>
+    <w:p>
+      <w:pPr>
+        <w:rPr/>
+      </w:pPr>
+      <w:r>
+        <w:rPr>
+          <w:rtl w:val="0"/>
+        </w:rPr>
+        <w:t xml:space="preserve">Данный</w:t>
+      </w:r>
+    </w:p>
+    <w:p>
+      <w:pPr>
+        <w:rPr/>
+      </w:pPr>
+      <w:r>
+        <w:rPr>
+          <w:rtl w:val="0"/>
+        </w:rPr>
+        <w:t xml:space="preserve">Вопрос</w:t>
+      </w:r>
+    </w:p>
+    <w:p>
+      <w:pPr>
+        <w:rPr/>
+      </w:pPr>
+      <w:r>
+        <w:rPr>
+          <w:rtl w:val="0"/>
+        </w:rPr>
+      </w:r>
+    </w:p>
+    <w:p>
+      <w:pPr>
+        <w:rPr/>
+      </w:pPr>
+      <w:r>
+        <w:rPr>
+          <w:sz w:val="16"/>
+          <w:szCs w:val="16"/>
+          <w:rtl w:val="0"/>
+        </w:rPr>
+        <w:t xml:space="preserve">10 Jun 2022 </w:t>
       </w:r>
       <w:r>
         <w:pict>

</xml_diff>

<commit_message>
Sat 11 Jun 2022 03:32:35 AM MSK
</commit_message>
<xml_diff>
--- a/.content/another.docx
+++ b/.content/another.docx
@@ -5310,6 +5310,632 @@
           <w:rtl w:val="0"/>
         </w:rPr>
         <w:t xml:space="preserve">10 Jun 2022 </w:t>
+      </w:r>
+      <w:r>
+        <w:pict>
+          <v:rect style="width:0.0pt;height:1.5pt" o:hr="t" o:hrstd="t" o:hralign="center" fillcolor="#A0A0A0" stroked="f"/>
+        </w:pict>
+      </w:r>
+      <w:r>
+        <w:rPr>
+          <w:rtl w:val="0"/>
+        </w:rPr>
+      </w:r>
+    </w:p>
+    <w:p>
+      <w:pPr>
+        <w:rPr/>
+      </w:pPr>
+      <w:r>
+        <w:rPr>
+          <w:rtl w:val="0"/>
+        </w:rPr>
+      </w:r>
+    </w:p>
+    <w:p>
+      <w:pPr>
+        <w:rPr/>
+      </w:pPr>
+      <w:r>
+        <w:rPr>
+          <w:rtl w:val="0"/>
+        </w:rPr>
+        <w:t xml:space="preserve">А на гагарке обрезают тополя</w:t>
+      </w:r>
+    </w:p>
+    <w:p>
+      <w:pPr>
+        <w:rPr/>
+      </w:pPr>
+      <w:r>
+        <w:rPr>
+          <w:rtl w:val="0"/>
+        </w:rPr>
+        <w:t xml:space="preserve">Вот просто взяли</w:t>
+      </w:r>
+    </w:p>
+    <w:p>
+      <w:pPr>
+        <w:rPr/>
+      </w:pPr>
+      <w:r>
+        <w:rPr>
+          <w:rtl w:val="0"/>
+        </w:rPr>
+        <w:t xml:space="preserve">И обрезают</w:t>
+      </w:r>
+    </w:p>
+    <w:p>
+      <w:pPr>
+        <w:rPr/>
+      </w:pPr>
+      <w:r>
+        <w:rPr>
+          <w:rtl w:val="0"/>
+        </w:rPr>
+        <w:t xml:space="preserve">Им все равно, да ровно наплевать</w:t>
+      </w:r>
+    </w:p>
+    <w:p>
+      <w:pPr>
+        <w:rPr/>
+      </w:pPr>
+      <w:r>
+        <w:rPr>
+          <w:rtl w:val="0"/>
+        </w:rPr>
+        <w:t xml:space="preserve">Что тополя уж не живут</w:t>
+      </w:r>
+    </w:p>
+    <w:p>
+      <w:pPr>
+        <w:rPr/>
+      </w:pPr>
+      <w:r>
+        <w:rPr>
+          <w:rtl w:val="0"/>
+        </w:rPr>
+        <w:t xml:space="preserve">А доживают</w:t>
+      </w:r>
+    </w:p>
+    <w:p>
+      <w:pPr>
+        <w:rPr/>
+      </w:pPr>
+      <w:r>
+        <w:rPr>
+          <w:rtl w:val="0"/>
+        </w:rPr>
+        <w:t xml:space="preserve">Вот думаю, а чем они плохи</w:t>
+      </w:r>
+    </w:p>
+    <w:p>
+      <w:pPr>
+        <w:rPr/>
+      </w:pPr>
+      <w:r>
+        <w:rPr>
+          <w:rtl w:val="0"/>
+        </w:rPr>
+        <w:t xml:space="preserve">Земля растила</w:t>
+      </w:r>
+    </w:p>
+    <w:p>
+      <w:pPr>
+        <w:rPr/>
+      </w:pPr>
+      <w:r>
+        <w:rPr>
+          <w:rtl w:val="0"/>
+        </w:rPr>
+        <w:t xml:space="preserve">Семью в покое</w:t>
+      </w:r>
+    </w:p>
+    <w:p>
+      <w:pPr>
+        <w:rPr/>
+      </w:pPr>
+      <w:r>
+        <w:rPr>
+          <w:rtl w:val="0"/>
+        </w:rPr>
+        <w:t xml:space="preserve">И уж не надо мне морали возвещать</w:t>
+      </w:r>
+    </w:p>
+    <w:p>
+      <w:pPr>
+        <w:rPr/>
+      </w:pPr>
+      <w:r>
+        <w:rPr>
+          <w:rtl w:val="0"/>
+        </w:rPr>
+        <w:t xml:space="preserve">Что мать и сын</w:t>
+      </w:r>
+    </w:p>
+    <w:p>
+      <w:pPr>
+        <w:rPr/>
+      </w:pPr>
+      <w:r>
+        <w:rPr>
+          <w:rtl w:val="0"/>
+        </w:rPr>
+        <w:t xml:space="preserve">Их было двое</w:t>
+      </w:r>
+    </w:p>
+    <w:p>
+      <w:pPr>
+        <w:rPr/>
+      </w:pPr>
+      <w:r>
+        <w:rPr>
+          <w:rtl w:val="0"/>
+        </w:rPr>
+        <w:t xml:space="preserve">Сыночек вышел станом и лицом</w:t>
+      </w:r>
+    </w:p>
+    <w:p>
+      <w:pPr>
+        <w:rPr/>
+      </w:pPr>
+      <w:r>
+        <w:rPr>
+          <w:rtl w:val="0"/>
+        </w:rPr>
+        <w:t xml:space="preserve">Гордится только </w:t>
+      </w:r>
+    </w:p>
+    <w:p>
+      <w:pPr>
+        <w:rPr/>
+      </w:pPr>
+      <w:r>
+        <w:rPr>
+          <w:rtl w:val="0"/>
+        </w:rPr>
+        <w:t xml:space="preserve">Таким вот сыном</w:t>
+      </w:r>
+    </w:p>
+    <w:p>
+      <w:pPr>
+        <w:rPr/>
+      </w:pPr>
+      <w:r>
+        <w:rPr>
+          <w:rtl w:val="0"/>
+        </w:rPr>
+        <w:t xml:space="preserve">А сын гордился боевым отцом</w:t>
+      </w:r>
+    </w:p>
+    <w:p>
+      <w:pPr>
+        <w:rPr/>
+      </w:pPr>
+      <w:r>
+        <w:rPr>
+          <w:rtl w:val="0"/>
+        </w:rPr>
+        <w:t xml:space="preserve">Что был в чечне</w:t>
+      </w:r>
+    </w:p>
+    <w:p>
+      <w:pPr>
+        <w:rPr/>
+      </w:pPr>
+      <w:r>
+        <w:rPr>
+          <w:rtl w:val="0"/>
+        </w:rPr>
+        <w:t xml:space="preserve">И просто сгинул</w:t>
+      </w:r>
+    </w:p>
+    <w:p>
+      <w:pPr>
+        <w:rPr/>
+      </w:pPr>
+      <w:r>
+        <w:rPr>
+          <w:rtl w:val="0"/>
+        </w:rPr>
+        <w:t xml:space="preserve">Когда пришла пора ему служить</w:t>
+      </w:r>
+    </w:p>
+    <w:p>
+      <w:pPr>
+        <w:rPr/>
+      </w:pPr>
+      <w:r>
+        <w:rPr>
+          <w:rtl w:val="0"/>
+        </w:rPr>
+        <w:t xml:space="preserve">Он не подумал</w:t>
+      </w:r>
+    </w:p>
+    <w:p>
+      <w:pPr>
+        <w:rPr/>
+      </w:pPr>
+      <w:r>
+        <w:rPr>
+          <w:rtl w:val="0"/>
+        </w:rPr>
+        <w:t xml:space="preserve">Ни капли даже</w:t>
+      </w:r>
+    </w:p>
+    <w:p>
+      <w:pPr>
+        <w:rPr/>
+      </w:pPr>
+      <w:r>
+        <w:rPr>
+          <w:rtl w:val="0"/>
+        </w:rPr>
+        <w:t xml:space="preserve">И стал военным матери в упрек</w:t>
+      </w:r>
+    </w:p>
+    <w:p>
+      <w:pPr>
+        <w:rPr/>
+      </w:pPr>
+      <w:r>
+        <w:rPr>
+          <w:rtl w:val="0"/>
+        </w:rPr>
+        <w:t xml:space="preserve">Чтоб у медведя</w:t>
+      </w:r>
+    </w:p>
+    <w:p>
+      <w:pPr>
+        <w:rPr/>
+      </w:pPr>
+      <w:r>
+        <w:rPr>
+          <w:rtl w:val="0"/>
+        </w:rPr>
+        <w:t xml:space="preserve">Стоять на страже</w:t>
+      </w:r>
+    </w:p>
+    <w:p>
+      <w:pPr>
+        <w:rPr/>
+      </w:pPr>
+      <w:r>
+        <w:rPr>
+          <w:rtl w:val="0"/>
+        </w:rPr>
+        <w:t xml:space="preserve">И вот приходит новая война</w:t>
+      </w:r>
+    </w:p>
+    <w:p>
+      <w:pPr>
+        <w:rPr/>
+      </w:pPr>
+      <w:r>
+        <w:rPr>
+          <w:rtl w:val="0"/>
+        </w:rPr>
+        <w:t xml:space="preserve">Ведь капиталу</w:t>
+      </w:r>
+    </w:p>
+    <w:p>
+      <w:pPr>
+        <w:rPr/>
+      </w:pPr>
+      <w:r>
+        <w:rPr>
+          <w:rtl w:val="0"/>
+        </w:rPr>
+        <w:t xml:space="preserve">Вдруг тесно стало</w:t>
+      </w:r>
+    </w:p>
+    <w:p>
+      <w:pPr>
+        <w:rPr/>
+      </w:pPr>
+      <w:r>
+        <w:rPr>
+          <w:rtl w:val="0"/>
+        </w:rPr>
+        <w:t xml:space="preserve">Война - богатым жесткая игра</w:t>
+      </w:r>
+    </w:p>
+    <w:p>
+      <w:pPr>
+        <w:rPr/>
+      </w:pPr>
+      <w:r>
+        <w:rPr>
+          <w:rtl w:val="0"/>
+        </w:rPr>
+        <w:t xml:space="preserve">Рулетка жизни</w:t>
+      </w:r>
+    </w:p>
+    <w:p>
+      <w:pPr>
+        <w:rPr/>
+      </w:pPr>
+      <w:r>
+        <w:rPr>
+          <w:rtl w:val="0"/>
+        </w:rPr>
+        <w:t xml:space="preserve">Наемным малым</w:t>
+      </w:r>
+    </w:p>
+    <w:p>
+      <w:pPr>
+        <w:rPr/>
+      </w:pPr>
+      <w:r>
+        <w:rPr>
+          <w:rtl w:val="0"/>
+        </w:rPr>
+        <w:t xml:space="preserve">И сын не в силах бедности терпеть</w:t>
+      </w:r>
+    </w:p>
+    <w:p>
+      <w:pPr>
+        <w:rPr/>
+      </w:pPr>
+      <w:r>
+        <w:rPr>
+          <w:rtl w:val="0"/>
+        </w:rPr>
+        <w:t xml:space="preserve">Пошел сражаться</w:t>
+      </w:r>
+    </w:p>
+    <w:p>
+      <w:pPr>
+        <w:rPr/>
+      </w:pPr>
+      <w:r>
+        <w:rPr>
+          <w:rtl w:val="0"/>
+        </w:rPr>
+        <w:t xml:space="preserve">За свою маму</w:t>
+      </w:r>
+    </w:p>
+    <w:p>
+      <w:pPr>
+        <w:rPr/>
+      </w:pPr>
+      <w:r>
+        <w:rPr>
+          <w:rtl w:val="0"/>
+        </w:rPr>
+        <w:t xml:space="preserve">Надеялся после войны успеть</w:t>
+      </w:r>
+    </w:p>
+    <w:p>
+      <w:pPr>
+        <w:rPr/>
+      </w:pPr>
+      <w:r>
+        <w:rPr>
+          <w:rtl w:val="0"/>
+        </w:rPr>
+        <w:t xml:space="preserve">На хату лучше</w:t>
+      </w:r>
+    </w:p>
+    <w:p>
+      <w:pPr>
+        <w:rPr/>
+      </w:pPr>
+      <w:r>
+        <w:rPr>
+          <w:rtl w:val="0"/>
+        </w:rPr>
+        <w:t xml:space="preserve">Хрущебы старой..</w:t>
+      </w:r>
+    </w:p>
+    <w:p>
+      <w:pPr>
+        <w:rPr/>
+      </w:pPr>
+      <w:r>
+        <w:rPr>
+          <w:rtl w:val="0"/>
+        </w:rPr>
+        <w:t xml:space="preserve">Но пуля чертова, быстрее орденов</w:t>
+      </w:r>
+    </w:p>
+    <w:p>
+      <w:pPr>
+        <w:rPr/>
+      </w:pPr>
+      <w:r>
+        <w:rPr>
+          <w:rtl w:val="0"/>
+        </w:rPr>
+        <w:t xml:space="preserve">Напрасно мать</w:t>
+      </w:r>
+    </w:p>
+    <w:p>
+      <w:pPr>
+        <w:rPr/>
+      </w:pPr>
+      <w:r>
+        <w:rPr>
+          <w:rtl w:val="0"/>
+        </w:rPr>
+        <w:t xml:space="preserve">Светила свечи</w:t>
+      </w:r>
+    </w:p>
+    <w:p>
+      <w:pPr>
+        <w:rPr/>
+      </w:pPr>
+      <w:r>
+        <w:rPr>
+          <w:rtl w:val="0"/>
+        </w:rPr>
+        <w:t xml:space="preserve">Ну а медведь, тот продолжает верещать</w:t>
+      </w:r>
+    </w:p>
+    <w:p>
+      <w:pPr>
+        <w:rPr/>
+      </w:pPr>
+      <w:r>
+        <w:rPr>
+          <w:rtl w:val="0"/>
+        </w:rPr>
+        <w:t xml:space="preserve">Вот подождите</w:t>
+      </w:r>
+    </w:p>
+    <w:p>
+      <w:pPr>
+        <w:rPr/>
+      </w:pPr>
+      <w:r>
+        <w:rPr>
+          <w:rtl w:val="0"/>
+        </w:rPr>
+        <w:t xml:space="preserve">Еще не вечер</w:t>
+      </w:r>
+    </w:p>
+    <w:p>
+      <w:pPr>
+        <w:rPr/>
+      </w:pPr>
+      <w:r>
+        <w:rPr>
+          <w:rtl w:val="0"/>
+        </w:rPr>
+        <w:t xml:space="preserve">А мать, осталась, тополем стоять</w:t>
+      </w:r>
+    </w:p>
+    <w:p>
+      <w:pPr>
+        <w:rPr/>
+      </w:pPr>
+      <w:r>
+        <w:rPr>
+          <w:rtl w:val="0"/>
+        </w:rPr>
+        <w:t xml:space="preserve">Не жить а доживать</w:t>
+      </w:r>
+    </w:p>
+    <w:p>
+      <w:pPr>
+        <w:rPr/>
+      </w:pPr>
+      <w:r>
+        <w:rPr>
+          <w:rtl w:val="0"/>
+        </w:rPr>
+        <w:t xml:space="preserve">Полуживой</w:t>
+      </w:r>
+    </w:p>
+    <w:p>
+      <w:pPr>
+        <w:rPr/>
+      </w:pPr>
+      <w:r>
+        <w:rPr>
+          <w:rtl w:val="0"/>
+        </w:rPr>
+        <w:t xml:space="preserve">И продолжают тополи срезать</w:t>
+      </w:r>
+    </w:p>
+    <w:p>
+      <w:pPr>
+        <w:rPr/>
+      </w:pPr>
+      <w:r>
+        <w:rPr>
+          <w:rtl w:val="0"/>
+        </w:rPr>
+        <w:t xml:space="preserve">Единою треклятою</w:t>
+      </w:r>
+    </w:p>
+    <w:p>
+      <w:pPr>
+        <w:rPr/>
+      </w:pPr>
+      <w:r>
+        <w:rPr>
+          <w:rtl w:val="0"/>
+        </w:rPr>
+        <w:t xml:space="preserve">Пилой</w:t>
+      </w:r>
+    </w:p>
+    <w:p>
+      <w:pPr>
+        <w:rPr/>
+      </w:pPr>
+      <w:r>
+        <w:rPr>
+          <w:rtl w:val="0"/>
+        </w:rPr>
+        <w:t xml:space="preserve">Эх дорогие кореша...</w:t>
+      </w:r>
+    </w:p>
+    <w:p>
+      <w:pPr>
+        <w:rPr/>
+      </w:pPr>
+      <w:r>
+        <w:rPr>
+          <w:rtl w:val="0"/>
+        </w:rPr>
+        <w:t xml:space="preserve">Не верьте телеслухам</w:t>
+      </w:r>
+    </w:p>
+    <w:p>
+      <w:pPr>
+        <w:rPr/>
+      </w:pPr>
+      <w:r>
+        <w:rPr>
+          <w:rtl w:val="0"/>
+        </w:rPr>
+        <w:t xml:space="preserve">Не обрезайте тополя</w:t>
+      </w:r>
+    </w:p>
+    <w:p>
+      <w:pPr>
+        <w:rPr/>
+      </w:pPr>
+      <w:r>
+        <w:rPr>
+          <w:rtl w:val="0"/>
+        </w:rPr>
+        <w:t xml:space="preserve">Земля не будет</w:t>
+      </w:r>
+    </w:p>
+    <w:p>
+      <w:pPr>
+        <w:rPr/>
+      </w:pPr>
+      <w:r>
+        <w:rPr>
+          <w:rtl w:val="0"/>
+        </w:rPr>
+        <w:t xml:space="preserve">Пухом</w:t>
+      </w:r>
+    </w:p>
+    <w:p>
+      <w:pPr>
+        <w:rPr/>
+      </w:pPr>
+      <w:r>
+        <w:rPr>
+          <w:rtl w:val="0"/>
+        </w:rPr>
+      </w:r>
+    </w:p>
+    <w:p>
+      <w:pPr>
+        <w:rPr/>
+      </w:pPr>
+      <w:r>
+        <w:rPr>
+          <w:sz w:val="16"/>
+          <w:szCs w:val="16"/>
+          <w:rtl w:val="0"/>
+        </w:rPr>
+        <w:t xml:space="preserve">11 Jun 2022 </w:t>
       </w:r>
       <w:r>
         <w:pict>

</xml_diff>

<commit_message>
Sat 11 Jun 2022 10:17:33 AM MSK
</commit_message>
<xml_diff>
--- a/.content/another.docx
+++ b/.content/another.docx
@@ -5913,6 +5913,314 @@
           <w:rtl w:val="0"/>
         </w:rPr>
         <w:t xml:space="preserve">Пухом</w:t>
+      </w:r>
+    </w:p>
+    <w:p>
+      <w:pPr>
+        <w:rPr/>
+      </w:pPr>
+      <w:r>
+        <w:rPr>
+          <w:rtl w:val="0"/>
+        </w:rPr>
+      </w:r>
+    </w:p>
+    <w:p>
+      <w:pPr>
+        <w:rPr/>
+      </w:pPr>
+      <w:r>
+        <w:rPr>
+          <w:sz w:val="16"/>
+          <w:szCs w:val="16"/>
+          <w:rtl w:val="0"/>
+        </w:rPr>
+        <w:t xml:space="preserve">11 Jun 2022 </w:t>
+      </w:r>
+      <w:r>
+        <w:pict>
+          <v:rect style="width:0.0pt;height:1.5pt" o:hr="t" o:hrstd="t" o:hralign="center" fillcolor="#A0A0A0" stroked="f"/>
+        </w:pict>
+      </w:r>
+      <w:r>
+        <w:rPr>
+          <w:rtl w:val="0"/>
+        </w:rPr>
+      </w:r>
+    </w:p>
+    <w:p>
+      <w:pPr>
+        <w:rPr/>
+      </w:pPr>
+      <w:r>
+        <w:rPr>
+          <w:rtl w:val="0"/>
+        </w:rPr>
+        <w:t xml:space="preserve">Обычный Ваня</w:t>
+      </w:r>
+    </w:p>
+    <w:p>
+      <w:pPr>
+        <w:rPr/>
+      </w:pPr>
+      <w:r>
+        <w:rPr>
+          <w:rtl w:val="0"/>
+        </w:rPr>
+        <w:t xml:space="preserve">Просто У</w:t>
+      </w:r>
+    </w:p>
+    <w:p>
+      <w:pPr>
+        <w:rPr/>
+      </w:pPr>
+      <w:r>
+        <w:rPr>
+          <w:rtl w:val="0"/>
+        </w:rPr>
+        <w:t xml:space="preserve">И точка</w:t>
+      </w:r>
+    </w:p>
+    <w:p>
+      <w:pPr>
+        <w:rPr/>
+      </w:pPr>
+      <w:r>
+        <w:rPr>
+          <w:rtl w:val="0"/>
+        </w:rPr>
+        <w:t xml:space="preserve">И ничего</w:t>
+      </w:r>
+    </w:p>
+    <w:p>
+      <w:pPr>
+        <w:rPr/>
+      </w:pPr>
+      <w:r>
+        <w:rPr>
+          <w:rtl w:val="0"/>
+        </w:rPr>
+        <w:t xml:space="preserve">Другого</w:t>
+      </w:r>
+    </w:p>
+    <w:p>
+      <w:pPr>
+        <w:rPr/>
+      </w:pPr>
+      <w:r>
+        <w:rPr>
+          <w:rtl w:val="0"/>
+        </w:rPr>
+        <w:t xml:space="preserve">Больше нет</w:t>
+      </w:r>
+    </w:p>
+    <w:p>
+      <w:pPr>
+        <w:rPr/>
+      </w:pPr>
+      <w:r>
+        <w:rPr>
+          <w:rtl w:val="0"/>
+        </w:rPr>
+        <w:t xml:space="preserve">Катился долго</w:t>
+      </w:r>
+    </w:p>
+    <w:p>
+      <w:pPr>
+        <w:rPr/>
+      </w:pPr>
+      <w:r>
+        <w:rPr>
+          <w:rtl w:val="0"/>
+        </w:rPr>
+        <w:t xml:space="preserve">Я по жизни</w:t>
+      </w:r>
+    </w:p>
+    <w:p>
+      <w:pPr>
+        <w:rPr/>
+      </w:pPr>
+      <w:r>
+        <w:rPr>
+          <w:rtl w:val="0"/>
+        </w:rPr>
+        <w:t xml:space="preserve">К первой строчке</w:t>
+      </w:r>
+    </w:p>
+    <w:p>
+      <w:pPr>
+        <w:rPr/>
+      </w:pPr>
+      <w:r>
+        <w:rPr>
+          <w:rtl w:val="0"/>
+        </w:rPr>
+        <w:t xml:space="preserve">Чтоб воспевать</w:t>
+      </w:r>
+    </w:p>
+    <w:p>
+      <w:pPr>
+        <w:rPr/>
+      </w:pPr>
+      <w:r>
+        <w:rPr>
+          <w:rtl w:val="0"/>
+        </w:rPr>
+        <w:t xml:space="preserve">Печальный</w:t>
+      </w:r>
+    </w:p>
+    <w:p>
+      <w:pPr>
+        <w:rPr/>
+      </w:pPr>
+      <w:r>
+        <w:rPr>
+          <w:rtl w:val="0"/>
+        </w:rPr>
+        <w:t xml:space="preserve">Силуэт</w:t>
+      </w:r>
+    </w:p>
+    <w:p>
+      <w:pPr>
+        <w:rPr/>
+      </w:pPr>
+      <w:r>
+        <w:rPr>
+          <w:rtl w:val="0"/>
+        </w:rPr>
+        <w:t xml:space="preserve">Но жизнь</w:t>
+      </w:r>
+    </w:p>
+    <w:p>
+      <w:pPr>
+        <w:rPr/>
+      </w:pPr>
+      <w:r>
+        <w:rPr>
+          <w:rtl w:val="0"/>
+        </w:rPr>
+        <w:t xml:space="preserve">Переменила</w:t>
+      </w:r>
+    </w:p>
+    <w:p>
+      <w:pPr>
+        <w:rPr/>
+      </w:pPr>
+      <w:r>
+        <w:rPr>
+          <w:rtl w:val="0"/>
+        </w:rPr>
+        <w:t xml:space="preserve">Антресоли</w:t>
+      </w:r>
+    </w:p>
+    <w:p>
+      <w:pPr>
+        <w:rPr/>
+      </w:pPr>
+      <w:r>
+        <w:rPr>
+          <w:rtl w:val="0"/>
+        </w:rPr>
+        <w:t xml:space="preserve">И кровью нарисован</w:t>
+      </w:r>
+    </w:p>
+    <w:p>
+      <w:pPr>
+        <w:rPr/>
+      </w:pPr>
+      <w:r>
+        <w:rPr>
+          <w:rtl w:val="0"/>
+        </w:rPr>
+        <w:t xml:space="preserve">Сердца</w:t>
+      </w:r>
+    </w:p>
+    <w:p>
+      <w:pPr>
+        <w:rPr/>
+      </w:pPr>
+      <w:r>
+        <w:rPr>
+          <w:rtl w:val="0"/>
+        </w:rPr>
+        <w:t xml:space="preserve">След</w:t>
+      </w:r>
+    </w:p>
+    <w:p>
+      <w:pPr>
+        <w:rPr/>
+      </w:pPr>
+      <w:r>
+        <w:rPr>
+          <w:rtl w:val="0"/>
+        </w:rPr>
+        <w:t xml:space="preserve">Теперь походу</w:t>
+      </w:r>
+    </w:p>
+    <w:p>
+      <w:pPr>
+        <w:rPr/>
+      </w:pPr>
+      <w:r>
+        <w:rPr>
+          <w:rtl w:val="0"/>
+        </w:rPr>
+        <w:t xml:space="preserve">Я присыпан</w:t>
+      </w:r>
+    </w:p>
+    <w:p>
+      <w:pPr>
+        <w:rPr/>
+      </w:pPr>
+      <w:r>
+        <w:rPr>
+          <w:rtl w:val="0"/>
+        </w:rPr>
+        <w:t xml:space="preserve">Солью</w:t>
+      </w:r>
+    </w:p>
+    <w:p>
+      <w:pPr>
+        <w:rPr/>
+      </w:pPr>
+      <w:r>
+        <w:rPr>
+          <w:rtl w:val="0"/>
+        </w:rPr>
+        <w:t xml:space="preserve">Что б пролежать</w:t>
+      </w:r>
+    </w:p>
+    <w:p>
+      <w:pPr>
+        <w:rPr/>
+      </w:pPr>
+      <w:r>
+        <w:rPr>
+          <w:rtl w:val="0"/>
+        </w:rPr>
+        <w:t xml:space="preserve">Еще</w:t>
+      </w:r>
+    </w:p>
+    <w:p>
+      <w:pPr>
+        <w:rPr/>
+      </w:pPr>
+      <w:r>
+        <w:rPr>
+          <w:rtl w:val="0"/>
+        </w:rPr>
+        <w:t xml:space="preserve">Немало</w:t>
+      </w:r>
+    </w:p>
+    <w:p>
+      <w:pPr>
+        <w:rPr/>
+      </w:pPr>
+      <w:r>
+        <w:rPr>
+          <w:rtl w:val="0"/>
+        </w:rPr>
+        <w:t xml:space="preserve">Лет</w:t>
       </w:r>
     </w:p>
     <w:p>

</xml_diff>

<commit_message>
Sat 11 Jun 2022 02:15:59 PM MSK
</commit_message>
<xml_diff>
--- a/.content/another.docx
+++ b/.content/another.docx
@@ -6226,6 +6226,624 @@
     <w:p>
       <w:pPr>
         <w:rPr/>
+      </w:pPr>
+      <w:r>
+        <w:rPr>
+          <w:rtl w:val="0"/>
+        </w:rPr>
+      </w:r>
+    </w:p>
+    <w:p>
+      <w:pPr>
+        <w:rPr/>
+      </w:pPr>
+      <w:r>
+        <w:rPr>
+          <w:sz w:val="16"/>
+          <w:szCs w:val="16"/>
+          <w:rtl w:val="0"/>
+        </w:rPr>
+        <w:t xml:space="preserve">11 Jun 2022 </w:t>
+      </w:r>
+      <w:r>
+        <w:pict>
+          <v:rect style="width:0.0pt;height:1.5pt" o:hr="t" o:hrstd="t" o:hralign="center" fillcolor="#A0A0A0" stroked="f"/>
+        </w:pict>
+      </w:r>
+      <w:r>
+        <w:rPr>
+          <w:rtl w:val="0"/>
+        </w:rPr>
+      </w:r>
+    </w:p>
+    <w:p>
+      <w:pPr>
+        <w:rPr/>
+      </w:pPr>
+      <w:r>
+        <w:rPr>
+          <w:rtl w:val="0"/>
+        </w:rPr>
+        <w:t xml:space="preserve">На шпалерной…</w:t>
+      </w:r>
+    </w:p>
+    <w:p>
+      <w:pPr>
+        <w:rPr/>
+      </w:pPr>
+      <w:r>
+        <w:rPr>
+          <w:rtl w:val="0"/>
+        </w:rPr>
+      </w:r>
+    </w:p>
+    <w:p>
+      <w:pPr>
+        <w:rPr/>
+      </w:pPr>
+      <w:r>
+        <w:rPr>
+          <w:rtl w:val="0"/>
+        </w:rPr>
+        <w:t xml:space="preserve">Почему Дзержинский</w:t>
+      </w:r>
+    </w:p>
+    <w:p>
+      <w:pPr>
+        <w:rPr/>
+      </w:pPr>
+      <w:r>
+        <w:rPr>
+          <w:rtl w:val="0"/>
+        </w:rPr>
+        <w:t xml:space="preserve">На ножках</w:t>
+      </w:r>
+    </w:p>
+    <w:p>
+      <w:pPr>
+        <w:rPr/>
+      </w:pPr>
+      <w:r>
+        <w:rPr>
+          <w:rtl w:val="0"/>
+        </w:rPr>
+        <w:t xml:space="preserve">А Брусилов</w:t>
+      </w:r>
+    </w:p>
+    <w:p>
+      <w:pPr>
+        <w:rPr/>
+      </w:pPr>
+      <w:r>
+        <w:rPr>
+          <w:rtl w:val="0"/>
+        </w:rPr>
+        <w:t xml:space="preserve">По пояс в земле?</w:t>
+      </w:r>
+    </w:p>
+    <w:p>
+      <w:pPr>
+        <w:rPr/>
+      </w:pPr>
+      <w:r>
+        <w:rPr>
+          <w:rtl w:val="0"/>
+        </w:rPr>
+        <w:t xml:space="preserve">А ведь оба топтали</w:t>
+      </w:r>
+    </w:p>
+    <w:p>
+      <w:pPr>
+        <w:rPr/>
+      </w:pPr>
+      <w:r>
+        <w:rPr>
+          <w:rtl w:val="0"/>
+        </w:rPr>
+        <w:t xml:space="preserve">Дорожки</w:t>
+      </w:r>
+    </w:p>
+    <w:p>
+      <w:pPr>
+        <w:rPr/>
+      </w:pPr>
+      <w:r>
+        <w:rPr>
+          <w:rtl w:val="0"/>
+        </w:rPr>
+        <w:t xml:space="preserve">На не нашей</w:t>
+      </w:r>
+    </w:p>
+    <w:p>
+      <w:pPr>
+        <w:rPr/>
+      </w:pPr>
+      <w:r>
+        <w:rPr>
+          <w:rtl w:val="0"/>
+        </w:rPr>
+        <w:t xml:space="preserve">Чужой</w:t>
+      </w:r>
+    </w:p>
+    <w:p>
+      <w:pPr>
+        <w:rPr/>
+      </w:pPr>
+      <w:r>
+        <w:rPr>
+          <w:rtl w:val="0"/>
+        </w:rPr>
+        <w:t xml:space="preserve">Стороне</w:t>
+      </w:r>
+    </w:p>
+    <w:p>
+      <w:pPr>
+        <w:rPr/>
+      </w:pPr>
+      <w:r>
+        <w:rPr>
+          <w:rtl w:val="0"/>
+        </w:rPr>
+        <w:t xml:space="preserve">И промчались как пламя</w:t>
+      </w:r>
+    </w:p>
+    <w:p>
+      <w:pPr>
+        <w:rPr/>
+      </w:pPr>
+      <w:r>
+        <w:rPr>
+          <w:rtl w:val="0"/>
+        </w:rPr>
+        <w:t xml:space="preserve">По жизни</w:t>
+      </w:r>
+    </w:p>
+    <w:p>
+      <w:pPr>
+        <w:rPr/>
+      </w:pPr>
+      <w:r>
+        <w:rPr>
+          <w:rtl w:val="0"/>
+        </w:rPr>
+        <w:t xml:space="preserve">Через судьбы других</w:t>
+      </w:r>
+    </w:p>
+    <w:p>
+      <w:pPr>
+        <w:rPr/>
+      </w:pPr>
+      <w:r>
+        <w:rPr>
+          <w:rtl w:val="0"/>
+        </w:rPr>
+        <w:t xml:space="preserve">Идеал!</w:t>
+      </w:r>
+    </w:p>
+    <w:p>
+      <w:pPr>
+        <w:rPr/>
+      </w:pPr>
+      <w:r>
+        <w:rPr>
+          <w:rtl w:val="0"/>
+        </w:rPr>
+        <w:t xml:space="preserve">Свою дорогую</w:t>
+      </w:r>
+    </w:p>
+    <w:p>
+      <w:pPr>
+        <w:rPr/>
+      </w:pPr>
+      <w:r>
+        <w:rPr>
+          <w:rtl w:val="0"/>
+        </w:rPr>
+        <w:t xml:space="preserve">Отчизну</w:t>
+      </w:r>
+    </w:p>
+    <w:p>
+      <w:pPr>
+        <w:rPr/>
+      </w:pPr>
+      <w:r>
+        <w:rPr>
+          <w:rtl w:val="0"/>
+        </w:rPr>
+        <w:t xml:space="preserve">Каждый из них</w:t>
+      </w:r>
+    </w:p>
+    <w:p>
+      <w:pPr>
+        <w:rPr/>
+      </w:pPr>
+      <w:r>
+        <w:rPr>
+          <w:rtl w:val="0"/>
+        </w:rPr>
+        <w:t xml:space="preserve">Защищал</w:t>
+      </w:r>
+    </w:p>
+    <w:p>
+      <w:pPr>
+        <w:rPr/>
+      </w:pPr>
+      <w:r>
+        <w:rPr>
+          <w:rtl w:val="0"/>
+        </w:rPr>
+        <w:t xml:space="preserve">Но защита путями</w:t>
+      </w:r>
+    </w:p>
+    <w:p>
+      <w:pPr>
+        <w:rPr/>
+      </w:pPr>
+      <w:r>
+        <w:rPr>
+          <w:rtl w:val="0"/>
+        </w:rPr>
+        <w:t xml:space="preserve">Прошита</w:t>
+      </w:r>
+    </w:p>
+    <w:p>
+      <w:pPr>
+        <w:rPr/>
+      </w:pPr>
+      <w:r>
+        <w:rPr>
+          <w:rtl w:val="0"/>
+        </w:rPr>
+        <w:t xml:space="preserve">И следами от вражеских</w:t>
+      </w:r>
+    </w:p>
+    <w:p>
+      <w:pPr>
+        <w:rPr/>
+      </w:pPr>
+      <w:r>
+        <w:rPr>
+          <w:rtl w:val="0"/>
+        </w:rPr>
+        <w:t xml:space="preserve">Пуль</w:t>
+      </w:r>
+    </w:p>
+    <w:p>
+      <w:pPr>
+        <w:rPr/>
+      </w:pPr>
+      <w:r>
+        <w:rPr>
+          <w:rtl w:val="0"/>
+        </w:rPr>
+        <w:t xml:space="preserve">И один был бульдогом</w:t>
+      </w:r>
+    </w:p>
+    <w:p>
+      <w:pPr>
+        <w:rPr/>
+      </w:pPr>
+      <w:r>
+        <w:rPr>
+          <w:rtl w:val="0"/>
+        </w:rPr>
+        <w:t xml:space="preserve">На фронте</w:t>
+      </w:r>
+    </w:p>
+    <w:p>
+      <w:pPr>
+        <w:rPr/>
+      </w:pPr>
+      <w:r>
+        <w:rPr>
+          <w:rtl w:val="0"/>
+        </w:rPr>
+        <w:t xml:space="preserve">А второй был в тылу</w:t>
+      </w:r>
+    </w:p>
+    <w:p>
+      <w:pPr>
+        <w:rPr/>
+      </w:pPr>
+      <w:r>
+        <w:rPr>
+          <w:rtl w:val="0"/>
+        </w:rPr>
+        <w:t xml:space="preserve">Как питбуль</w:t>
+      </w:r>
+    </w:p>
+    <w:p>
+      <w:pPr>
+        <w:rPr/>
+      </w:pPr>
+      <w:r>
+        <w:rPr>
+          <w:rtl w:val="0"/>
+        </w:rPr>
+        <w:t xml:space="preserve">И не знаю</w:t>
+      </w:r>
+    </w:p>
+    <w:p>
+      <w:pPr>
+        <w:rPr/>
+      </w:pPr>
+      <w:r>
+        <w:rPr>
+          <w:rtl w:val="0"/>
+        </w:rPr>
+        <w:t xml:space="preserve">А чувствую сердцем</w:t>
+      </w:r>
+    </w:p>
+    <w:p>
+      <w:pPr>
+        <w:rPr/>
+      </w:pPr>
+      <w:r>
+        <w:rPr>
+          <w:rtl w:val="0"/>
+        </w:rPr>
+        <w:t xml:space="preserve">Что мне дорог</w:t>
+      </w:r>
+    </w:p>
+    <w:p>
+      <w:pPr>
+        <w:rPr/>
+      </w:pPr>
+      <w:r>
+        <w:rPr>
+          <w:rtl w:val="0"/>
+        </w:rPr>
+        <w:t xml:space="preserve">Который</w:t>
+      </w:r>
+    </w:p>
+    <w:p>
+      <w:pPr>
+        <w:rPr/>
+      </w:pPr>
+      <w:r>
+        <w:rPr>
+          <w:rtl w:val="0"/>
+        </w:rPr>
+        <w:t xml:space="preserve">Устал</w:t>
+      </w:r>
+    </w:p>
+    <w:p>
+      <w:pPr>
+        <w:rPr/>
+      </w:pPr>
+      <w:r>
+        <w:rPr>
+          <w:rtl w:val="0"/>
+        </w:rPr>
+        <w:t xml:space="preserve">Что с солдатами</w:t>
+      </w:r>
+    </w:p>
+    <w:p>
+      <w:pPr>
+        <w:rPr/>
+      </w:pPr>
+      <w:r>
+        <w:rPr>
+          <w:rtl w:val="0"/>
+        </w:rPr>
+        <w:t xml:space="preserve">Вместе в окопах</w:t>
+      </w:r>
+    </w:p>
+    <w:p>
+      <w:pPr>
+        <w:rPr/>
+      </w:pPr>
+      <w:r>
+        <w:rPr>
+          <w:rtl w:val="0"/>
+        </w:rPr>
+        <w:t xml:space="preserve">Честь свою</w:t>
+      </w:r>
+    </w:p>
+    <w:p>
+      <w:pPr>
+        <w:rPr/>
+      </w:pPr>
+      <w:r>
+        <w:rPr>
+          <w:rtl w:val="0"/>
+        </w:rPr>
+        <w:t xml:space="preserve">И других</w:t>
+      </w:r>
+    </w:p>
+    <w:p>
+      <w:pPr>
+        <w:rPr/>
+      </w:pPr>
+      <w:r>
+        <w:rPr>
+          <w:rtl w:val="0"/>
+        </w:rPr>
+        <w:t xml:space="preserve">Защищал</w:t>
+      </w:r>
+    </w:p>
+    <w:p>
+      <w:pPr>
+        <w:rPr/>
+      </w:pPr>
+      <w:r>
+        <w:rPr>
+          <w:rtl w:val="0"/>
+        </w:rPr>
+        <w:t xml:space="preserve">Ну а те кто</w:t>
+      </w:r>
+    </w:p>
+    <w:p>
+      <w:pPr>
+        <w:rPr/>
+      </w:pPr>
+      <w:r>
+        <w:rPr>
+          <w:rtl w:val="0"/>
+        </w:rPr>
+        <w:t xml:space="preserve">В своих кабинетах</w:t>
+      </w:r>
+    </w:p>
+    <w:p>
+      <w:pPr>
+        <w:rPr/>
+      </w:pPr>
+      <w:r>
+        <w:rPr>
+          <w:rtl w:val="0"/>
+        </w:rPr>
+        <w:t xml:space="preserve">Ищут врагов</w:t>
+      </w:r>
+    </w:p>
+    <w:p>
+      <w:pPr>
+        <w:rPr/>
+      </w:pPr>
+      <w:r>
+        <w:rPr>
+          <w:rtl w:val="0"/>
+        </w:rPr>
+        <w:t xml:space="preserve">Внутри</w:t>
+      </w:r>
+    </w:p>
+    <w:p>
+      <w:pPr>
+        <w:rPr/>
+      </w:pPr>
+      <w:r>
+        <w:rPr>
+          <w:rtl w:val="0"/>
+        </w:rPr>
+        <w:t xml:space="preserve">Большой Паранойи</w:t>
+      </w:r>
+    </w:p>
+    <w:p>
+      <w:pPr>
+        <w:rPr/>
+      </w:pPr>
+      <w:r>
+        <w:rPr>
+          <w:rtl w:val="0"/>
+        </w:rPr>
+        <w:t xml:space="preserve">Адепты</w:t>
+      </w:r>
+    </w:p>
+    <w:p>
+      <w:pPr>
+        <w:rPr/>
+      </w:pPr>
+      <w:r>
+        <w:rPr>
+          <w:rtl w:val="0"/>
+        </w:rPr>
+        <w:t xml:space="preserve">Как ты не посмотри</w:t>
+      </w:r>
+    </w:p>
+    <w:p>
+      <w:pPr>
+        <w:rPr/>
+      </w:pPr>
+      <w:r>
+        <w:rPr>
+          <w:rtl w:val="0"/>
+        </w:rPr>
+        <w:t xml:space="preserve">И чую</w:t>
+      </w:r>
+    </w:p>
+    <w:p>
+      <w:pPr>
+        <w:rPr/>
+      </w:pPr>
+      <w:r>
+        <w:rPr>
+          <w:rtl w:val="0"/>
+        </w:rPr>
+        <w:t xml:space="preserve">Те кто на поле</w:t>
+      </w:r>
+    </w:p>
+    <w:p>
+      <w:pPr>
+        <w:rPr/>
+      </w:pPr>
+      <w:r>
+        <w:rPr>
+          <w:rtl w:val="0"/>
+        </w:rPr>
+        <w:t xml:space="preserve">Смерть</w:t>
+      </w:r>
+    </w:p>
+    <w:p>
+      <w:pPr>
+        <w:rPr/>
+      </w:pPr>
+      <w:r>
+        <w:rPr>
+          <w:rtl w:val="0"/>
+        </w:rPr>
+        <w:t xml:space="preserve">Ненароком злит</w:t>
+      </w:r>
+    </w:p>
+    <w:p>
+      <w:pPr>
+        <w:rPr/>
+      </w:pPr>
+      <w:r>
+        <w:rPr>
+          <w:rtl w:val="0"/>
+        </w:rPr>
+        <w:t xml:space="preserve">Братья мои</w:t>
+      </w:r>
+    </w:p>
+    <w:p>
+      <w:pPr>
+        <w:rPr/>
+      </w:pPr>
+      <w:r>
+        <w:rPr>
+          <w:rtl w:val="0"/>
+        </w:rPr>
+        <w:t xml:space="preserve">В неволе</w:t>
+      </w:r>
+    </w:p>
+    <w:p>
+      <w:pPr>
+        <w:rPr/>
+      </w:pPr>
+      <w:r>
+        <w:rPr>
+          <w:rtl w:val="0"/>
+        </w:rPr>
+        <w:t xml:space="preserve">Второму</w:t>
+      </w:r>
+    </w:p>
+    <w:p>
+      <w:pPr>
+        <w:rPr/>
+      </w:pPr>
+      <w:r>
+        <w:rPr>
+          <w:rtl w:val="0"/>
+        </w:rPr>
+        <w:t xml:space="preserve">Который</w:t>
+      </w:r>
+    </w:p>
+    <w:p>
+      <w:pPr>
+        <w:rPr/>
+      </w:pPr>
+      <w:r>
+        <w:rPr>
+          <w:rtl w:val="0"/>
+        </w:rPr>
+        <w:t xml:space="preserve">Стоит</w:t>
+      </w:r>
+    </w:p>
+    <w:p>
+      <w:pPr>
+        <w:rPr>
+          <w:sz w:val="16"/>
+          <w:szCs w:val="16"/>
+        </w:rPr>
       </w:pPr>
       <w:r>
         <w:rPr>

</xml_diff>

<commit_message>
Sat 11 Jun 2022 02:21:39 PM MSK
</commit_message>
<xml_diff>
--- a/.content/another.docx
+++ b/.content/another.docx
@@ -6615,18 +6615,18 @@
         <w:rPr>
           <w:rtl w:val="0"/>
         </w:rPr>
-        <w:t xml:space="preserve">Что с солдатами</w:t>
-      </w:r>
-    </w:p>
-    <w:p>
-      <w:pPr>
-        <w:rPr/>
-      </w:pPr>
-      <w:r>
-        <w:rPr>
-          <w:rtl w:val="0"/>
-        </w:rPr>
-        <w:t xml:space="preserve">Вместе в окопах</w:t>
+        <w:t xml:space="preserve">И который</w:t>
+      </w:r>
+    </w:p>
+    <w:p>
+      <w:pPr>
+        <w:rPr/>
+      </w:pPr>
+      <w:r>
+        <w:rPr>
+          <w:rtl w:val="0"/>
+        </w:rPr>
+        <w:t xml:space="preserve">В солдатских окопах</w:t>
       </w:r>
     </w:p>
     <w:p>
@@ -6836,6 +6836,16 @@
           <w:rtl w:val="0"/>
         </w:rPr>
         <w:t xml:space="preserve">Стоит</w:t>
+      </w:r>
+    </w:p>
+    <w:p>
+      <w:pPr>
+        <w:rPr/>
+      </w:pPr>
+      <w:r>
+        <w:rPr>
+          <w:rtl w:val="0"/>
+        </w:rPr>
       </w:r>
     </w:p>
     <w:p>

</xml_diff>

<commit_message>
Sun 12 Jun 2022 06:06:14 PM MSK
</commit_message>
<xml_diff>
--- a/.content/another.docx
+++ b/.content/another.docx
@@ -6872,6 +6872,171 @@
           <w:rtl w:val="0"/>
         </w:rPr>
         <w:t xml:space="preserve">11 Jun 2022 </w:t>
+      </w:r>
+      <w:r>
+        <w:pict>
+          <v:rect style="width:0.0pt;height:1.5pt" o:hr="t" o:hrstd="t" o:hralign="center" fillcolor="#A0A0A0" stroked="f"/>
+        </w:pict>
+      </w:r>
+      <w:r>
+        <w:rPr>
+          <w:rtl w:val="0"/>
+        </w:rPr>
+      </w:r>
+    </w:p>
+    <w:p>
+      <w:pPr>
+        <w:rPr/>
+      </w:pPr>
+      <w:r>
+        <w:rPr>
+          <w:rtl w:val="0"/>
+        </w:rPr>
+        <w:t xml:space="preserve">Отгорело, отпылало. Я устал</w:t>
+      </w:r>
+    </w:p>
+    <w:p>
+      <w:pPr>
+        <w:rPr/>
+      </w:pPr>
+      <w:r>
+        <w:rPr>
+          <w:rtl w:val="0"/>
+        </w:rPr>
+        <w:t xml:space="preserve">В одиночку биться с тенью чувства</w:t>
+      </w:r>
+    </w:p>
+    <w:p>
+      <w:pPr>
+        <w:rPr/>
+      </w:pPr>
+      <w:r>
+        <w:rPr>
+          <w:rtl w:val="0"/>
+        </w:rPr>
+        <w:t xml:space="preserve">И как видно недалеким был финал</w:t>
+      </w:r>
+    </w:p>
+    <w:p>
+      <w:pPr>
+        <w:rPr/>
+      </w:pPr>
+      <w:r>
+        <w:rPr>
+          <w:rtl w:val="0"/>
+        </w:rPr>
+        <w:t xml:space="preserve">По которому осталось в сердце пусто</w:t>
+      </w:r>
+    </w:p>
+    <w:p>
+      <w:pPr>
+        <w:rPr/>
+      </w:pPr>
+      <w:r>
+        <w:rPr>
+          <w:rtl w:val="0"/>
+        </w:rPr>
+        <w:t xml:space="preserve">Теплота душевная, вода</w:t>
+      </w:r>
+    </w:p>
+    <w:p>
+      <w:pPr>
+        <w:rPr/>
+      </w:pPr>
+      <w:r>
+        <w:rPr>
+          <w:rtl w:val="0"/>
+        </w:rPr>
+        <w:t xml:space="preserve">Солнце жизни, иссушило ее к лету</w:t>
+      </w:r>
+    </w:p>
+    <w:p>
+      <w:pPr>
+        <w:rPr/>
+      </w:pPr>
+      <w:r>
+        <w:rPr>
+          <w:rtl w:val="0"/>
+        </w:rPr>
+        <w:t xml:space="preserve">И теперь, мне просто все равно</w:t>
+      </w:r>
+    </w:p>
+    <w:p>
+      <w:pPr>
+        <w:rPr/>
+      </w:pPr>
+      <w:r>
+        <w:rPr>
+          <w:rtl w:val="0"/>
+        </w:rPr>
+        <w:t xml:space="preserve">С кем проводишь время ты и где ты</w:t>
+      </w:r>
+    </w:p>
+    <w:p>
+      <w:pPr>
+        <w:rPr/>
+      </w:pPr>
+      <w:r>
+        <w:rPr>
+          <w:rtl w:val="0"/>
+        </w:rPr>
+        <w:t xml:space="preserve">Белая волнующая ночь</w:t>
+      </w:r>
+    </w:p>
+    <w:p>
+      <w:pPr>
+        <w:rPr/>
+      </w:pPr>
+      <w:r>
+        <w:rPr>
+          <w:rtl w:val="0"/>
+        </w:rPr>
+        <w:t xml:space="preserve">Так и не случилась между нами</w:t>
+      </w:r>
+    </w:p>
+    <w:p>
+      <w:pPr>
+        <w:rPr/>
+      </w:pPr>
+      <w:r>
+        <w:rPr>
+          <w:rtl w:val="0"/>
+        </w:rPr>
+        <w:t xml:space="preserve">Наши судьбы развели мосты</w:t>
+      </w:r>
+    </w:p>
+    <w:p>
+      <w:pPr>
+        <w:rPr/>
+      </w:pPr>
+      <w:r>
+        <w:rPr>
+          <w:rtl w:val="0"/>
+        </w:rPr>
+        <w:t xml:space="preserve">Бытовыми, пошлыми делами</w:t>
+      </w:r>
+    </w:p>
+    <w:p>
+      <w:pPr>
+        <w:rPr/>
+      </w:pPr>
+      <w:r>
+        <w:rPr>
+          <w:rtl w:val="0"/>
+        </w:rPr>
+      </w:r>
+    </w:p>
+    <w:p>
+      <w:pPr>
+        <w:rPr/>
+      </w:pPr>
+      <w:r>
+        <w:rPr>
+          <w:sz w:val="16"/>
+          <w:szCs w:val="16"/>
+          <w:rtl w:val="0"/>
+        </w:rPr>
+        <w:t xml:space="preserve">12 Jun 2022 </w:t>
       </w:r>
       <w:r>
         <w:pict>

</xml_diff>

<commit_message>
Sun 12 Jun 2022 07:39:08 PM MSK
</commit_message>
<xml_diff>
--- a/.content/another.docx
+++ b/.content/another.docx
@@ -6925,18 +6925,18 @@
         <w:rPr>
           <w:rtl w:val="0"/>
         </w:rPr>
-        <w:t xml:space="preserve">По которому осталось в сердце пусто</w:t>
-      </w:r>
-    </w:p>
-    <w:p>
-      <w:pPr>
-        <w:rPr/>
-      </w:pPr>
-      <w:r>
-        <w:rPr>
-          <w:rtl w:val="0"/>
-        </w:rPr>
-        <w:t xml:space="preserve">Теплота душевная, вода</w:t>
+        <w:t xml:space="preserve">Я упал, и стало в сердце пусто</w:t>
+      </w:r>
+    </w:p>
+    <w:p>
+      <w:pPr>
+        <w:rPr/>
+      </w:pPr>
+      <w:r>
+        <w:rPr>
+          <w:rtl w:val="0"/>
+        </w:rPr>
+        <w:t xml:space="preserve">Теплота душевная - вода</w:t>
       </w:r>
     </w:p>
     <w:p>
@@ -6969,7 +6969,7 @@
         <w:rPr>
           <w:rtl w:val="0"/>
         </w:rPr>
-        <w:t xml:space="preserve">С кем проводишь время ты и где ты</w:t>
+        <w:t xml:space="preserve">С кем проводишь время ты, и где ты</w:t>
       </w:r>
     </w:p>
     <w:p>
@@ -7002,7 +7002,7 @@
         <w:rPr>
           <w:rtl w:val="0"/>
         </w:rPr>
-        <w:t xml:space="preserve">Наши судьбы развели мосты</w:t>
+        <w:t xml:space="preserve">Наши судьбы, развели мосты</w:t>
       </w:r>
     </w:p>
     <w:p>

</xml_diff>

<commit_message>
Вт 14 июн 2022 12:31:55 MSK
</commit_message>
<xml_diff>
--- a/.content/another.docx
+++ b/.content/another.docx
@@ -7043,6 +7043,81 @@
           <v:rect style="width:0.0pt;height:1.5pt" o:hr="t" o:hrstd="t" o:hralign="center" fillcolor="#A0A0A0" stroked="f"/>
         </w:pict>
       </w:r>
+      <w:r>
+        <w:rPr>
+          <w:rtl w:val="0"/>
+        </w:rPr>
+      </w:r>
+    </w:p>
+    <w:p>
+      <w:pPr>
+        <w:rPr/>
+      </w:pPr>
+      <w:r>
+        <w:rPr>
+          <w:rtl w:val="0"/>
+        </w:rPr>
+        <w:t xml:space="preserve">СПБ..</w:t>
+      </w:r>
+    </w:p>
+    <w:p>
+      <w:pPr>
+        <w:rPr/>
+      </w:pPr>
+      <w:r>
+        <w:rPr>
+          <w:rtl w:val="0"/>
+        </w:rPr>
+      </w:r>
+    </w:p>
+    <w:p>
+      <w:pPr>
+        <w:rPr/>
+      </w:pPr>
+      <w:r>
+        <w:rPr>
+          <w:rtl w:val="0"/>
+        </w:rPr>
+        <w:t xml:space="preserve">Это город не бронзовой славы</w:t>
+      </w:r>
+    </w:p>
+    <w:p>
+      <w:pPr>
+        <w:rPr/>
+      </w:pPr>
+      <w:r>
+        <w:rPr>
+          <w:rtl w:val="0"/>
+        </w:rPr>
+        <w:t xml:space="preserve">В нем кипит беспокойная жизнь</w:t>
+      </w:r>
+    </w:p>
+    <w:p>
+      <w:pPr>
+        <w:rPr/>
+      </w:pPr>
+      <w:r>
+        <w:rPr>
+          <w:rtl w:val="0"/>
+        </w:rPr>
+        <w:t xml:space="preserve">Просмотреть его - мало</w:t>
+      </w:r>
+    </w:p>
+    <w:p>
+      <w:pPr>
+        <w:rPr/>
+      </w:pPr>
+      <w:r>
+        <w:rPr>
+          <w:rtl w:val="0"/>
+        </w:rPr>
+        <w:t xml:space="preserve">Его нужно - прожить</w:t>
+      </w:r>
+    </w:p>
+    <w:p>
+      <w:pPr>
+        <w:rPr/>
+      </w:pPr>
       <w:r>
         <w:rPr>
           <w:rtl w:val="0"/>

</xml_diff>

<commit_message>
Вт 14 июн 2022 12:59:50 MSK
</commit_message>
<xml_diff>
--- a/.content/another.docx
+++ b/.content/another.docx
@@ -7122,6 +7122,205 @@
         <w:rPr>
           <w:rtl w:val="0"/>
         </w:rPr>
+      </w:r>
+    </w:p>
+    <w:p>
+      <w:pPr>
+        <w:rPr/>
+      </w:pPr>
+      <w:r>
+        <w:rPr>
+          <w:sz w:val="16"/>
+          <w:szCs w:val="16"/>
+          <w:rtl w:val="0"/>
+        </w:rPr>
+        <w:t xml:space="preserve">14 Jun 2022 </w:t>
+      </w:r>
+      <w:r>
+        <w:pict>
+          <v:rect style="width:0.0pt;height:1.5pt" o:hr="t" o:hrstd="t" o:hralign="center" fillcolor="#A0A0A0" stroked="f"/>
+        </w:pict>
+      </w:r>
+      <w:r>
+        <w:rPr>
+          <w:rtl w:val="0"/>
+        </w:rPr>
+      </w:r>
+    </w:p>
+    <w:p>
+      <w:pPr>
+        <w:rPr/>
+      </w:pPr>
+      <w:r>
+        <w:rPr>
+          <w:rtl w:val="0"/>
+        </w:rPr>
+        <w:t xml:space="preserve">Одуванчиков облака</w:t>
+      </w:r>
+    </w:p>
+    <w:p>
+      <w:pPr>
+        <w:rPr/>
+      </w:pPr>
+      <w:r>
+        <w:rPr>
+          <w:rtl w:val="0"/>
+        </w:rPr>
+        <w:t xml:space="preserve">Опустились на землю</w:t>
+      </w:r>
+    </w:p>
+    <w:p>
+      <w:pPr>
+        <w:rPr/>
+      </w:pPr>
+      <w:r>
+        <w:rPr>
+          <w:rtl w:val="0"/>
+        </w:rPr>
+        <w:t xml:space="preserve">Слегка</w:t>
+      </w:r>
+    </w:p>
+    <w:p>
+      <w:pPr>
+        <w:rPr/>
+      </w:pPr>
+      <w:r>
+        <w:rPr>
+          <w:rtl w:val="0"/>
+        </w:rPr>
+        <w:t xml:space="preserve">Прикоснулись</w:t>
+      </w:r>
+    </w:p>
+    <w:p>
+      <w:pPr>
+        <w:rPr/>
+      </w:pPr>
+      <w:r>
+        <w:rPr>
+          <w:rtl w:val="0"/>
+        </w:rPr>
+        <w:t xml:space="preserve">К зеленой траве</w:t>
+      </w:r>
+    </w:p>
+    <w:p>
+      <w:pPr>
+        <w:rPr/>
+      </w:pPr>
+      <w:r>
+        <w:rPr>
+          <w:rtl w:val="0"/>
+        </w:rPr>
+        <w:t xml:space="preserve">И лелеют надежду</w:t>
+      </w:r>
+    </w:p>
+    <w:p>
+      <w:pPr>
+        <w:rPr/>
+      </w:pPr>
+      <w:r>
+        <w:rPr>
+          <w:rtl w:val="0"/>
+        </w:rPr>
+        <w:t xml:space="preserve">Пока</w:t>
+      </w:r>
+    </w:p>
+    <w:p>
+      <w:pPr>
+        <w:rPr/>
+      </w:pPr>
+      <w:r>
+        <w:rPr>
+          <w:rtl w:val="0"/>
+        </w:rPr>
+        <w:t xml:space="preserve">Их надежда</w:t>
+      </w:r>
+    </w:p>
+    <w:p>
+      <w:pPr>
+        <w:rPr/>
+      </w:pPr>
+      <w:r>
+        <w:rPr>
+          <w:rtl w:val="0"/>
+        </w:rPr>
+        <w:t xml:space="preserve">Как нервная</w:t>
+      </w:r>
+    </w:p>
+    <w:p>
+      <w:pPr>
+        <w:rPr/>
+      </w:pPr>
+      <w:r>
+        <w:rPr>
+          <w:rtl w:val="0"/>
+        </w:rPr>
+        <w:t xml:space="preserve">Дрожь</w:t>
+      </w:r>
+    </w:p>
+    <w:p>
+      <w:pPr>
+        <w:rPr/>
+      </w:pPr>
+      <w:r>
+        <w:rPr>
+          <w:rtl w:val="0"/>
+        </w:rPr>
+        <w:t xml:space="preserve">Между ними</w:t>
+      </w:r>
+    </w:p>
+    <w:p>
+      <w:pPr>
+        <w:rPr/>
+      </w:pPr>
+      <w:r>
+        <w:rPr>
+          <w:rtl w:val="0"/>
+        </w:rPr>
+        <w:t xml:space="preserve">И той что растит</w:t>
+      </w:r>
+    </w:p>
+    <w:p>
+      <w:pPr>
+        <w:rPr/>
+      </w:pPr>
+      <w:r>
+        <w:rPr>
+          <w:rtl w:val="0"/>
+        </w:rPr>
+        <w:t xml:space="preserve">Невзирая на подлую</w:t>
+      </w:r>
+    </w:p>
+    <w:p>
+      <w:pPr>
+        <w:rPr/>
+      </w:pPr>
+      <w:r>
+        <w:rPr>
+          <w:rtl w:val="0"/>
+        </w:rPr>
+        <w:t xml:space="preserve">Ложь</w:t>
+      </w:r>
+    </w:p>
+    <w:p>
+      <w:pPr>
+        <w:rPr/>
+      </w:pPr>
+      <w:r>
+        <w:rPr>
+          <w:rtl w:val="0"/>
+        </w:rPr>
+        <w:t xml:space="preserve">Тех кто косами</w:t>
+      </w:r>
+    </w:p>
+    <w:p>
+      <w:pPr>
+        <w:rPr/>
+      </w:pPr>
+      <w:r>
+        <w:rPr>
+          <w:rtl w:val="0"/>
+        </w:rPr>
+        <w:t xml:space="preserve">Жизнь их косит</w:t>
       </w:r>
     </w:p>
     <w:p>

</xml_diff>

<commit_message>
Ср 15 июн 2022 18:25:31 MSK
</commit_message>
<xml_diff>
--- a/.content/another.docx
+++ b/.content/another.docx
@@ -7321,6 +7321,190 @@
           <w:rtl w:val="0"/>
         </w:rPr>
         <w:t xml:space="preserve">Жизнь их косит</w:t>
+      </w:r>
+    </w:p>
+    <w:p>
+      <w:pPr>
+        <w:rPr/>
+      </w:pPr>
+      <w:r>
+        <w:rPr>
+          <w:rtl w:val="0"/>
+        </w:rPr>
+      </w:r>
+    </w:p>
+    <w:p>
+      <w:pPr>
+        <w:rPr/>
+      </w:pPr>
+      <w:r>
+        <w:rPr>
+          <w:sz w:val="16"/>
+          <w:szCs w:val="16"/>
+          <w:rtl w:val="0"/>
+        </w:rPr>
+        <w:t xml:space="preserve">14 Jun 2022 </w:t>
+      </w:r>
+      <w:r>
+        <w:pict>
+          <v:rect style="width:0.0pt;height:1.5pt" o:hr="t" o:hrstd="t" o:hralign="center" fillcolor="#A0A0A0" stroked="f"/>
+        </w:pict>
+      </w:r>
+      <w:r>
+        <w:rPr>
+          <w:rtl w:val="0"/>
+        </w:rPr>
+      </w:r>
+    </w:p>
+    <w:p>
+      <w:pPr>
+        <w:rPr/>
+      </w:pPr>
+      <w:r>
+        <w:rPr>
+          <w:rtl w:val="0"/>
+        </w:rPr>
+        <w:t xml:space="preserve">Не говорите мне спасибо</w:t>
+      </w:r>
+    </w:p>
+    <w:p>
+      <w:pPr>
+        <w:rPr/>
+      </w:pPr>
+      <w:r>
+        <w:rPr>
+          <w:rtl w:val="0"/>
+        </w:rPr>
+        <w:t xml:space="preserve">Ведь это точно мимо стен</w:t>
+      </w:r>
+    </w:p>
+    <w:p>
+      <w:pPr>
+        <w:rPr/>
+      </w:pPr>
+      <w:r>
+        <w:rPr>
+          <w:rtl w:val="0"/>
+        </w:rPr>
+        <w:t xml:space="preserve">Прекрасное шальное слово</w:t>
+      </w:r>
+    </w:p>
+    <w:p>
+      <w:pPr>
+        <w:rPr/>
+      </w:pPr>
+      <w:r>
+        <w:rPr>
+          <w:rtl w:val="0"/>
+        </w:rPr>
+        <w:t xml:space="preserve">И бъет так метко меж колен</w:t>
+      </w:r>
+    </w:p>
+    <w:p>
+      <w:pPr>
+        <w:rPr/>
+      </w:pPr>
+      <w:r>
+        <w:rPr>
+          <w:rtl w:val="0"/>
+        </w:rPr>
+        <w:t xml:space="preserve">Когда я делаю простое</w:t>
+      </w:r>
+    </w:p>
+    <w:p>
+      <w:pPr>
+        <w:rPr/>
+      </w:pPr>
+      <w:r>
+        <w:rPr>
+          <w:rtl w:val="0"/>
+        </w:rPr>
+        <w:t xml:space="preserve">И просто нужное едва</w:t>
+      </w:r>
+    </w:p>
+    <w:p>
+      <w:pPr>
+        <w:rPr/>
+      </w:pPr>
+      <w:r>
+        <w:rPr>
+          <w:rtl w:val="0"/>
+        </w:rPr>
+        <w:t xml:space="preserve">Я не уверен, что достоин</w:t>
+      </w:r>
+    </w:p>
+    <w:p>
+      <w:pPr>
+        <w:rPr/>
+      </w:pPr>
+      <w:r>
+        <w:rPr>
+          <w:rtl w:val="0"/>
+        </w:rPr>
+        <w:t xml:space="preserve">Того, что вложено в слова</w:t>
+      </w:r>
+    </w:p>
+    <w:p>
+      <w:pPr>
+        <w:rPr/>
+      </w:pPr>
+      <w:r>
+        <w:rPr>
+          <w:rtl w:val="0"/>
+        </w:rPr>
+        <w:t xml:space="preserve">Которые в порыве страсти</w:t>
+      </w:r>
+    </w:p>
+    <w:p>
+      <w:pPr>
+        <w:rPr>
+          <w:sz w:val="16"/>
+          <w:szCs w:val="16"/>
+        </w:rPr>
+      </w:pPr>
+      <w:r>
+        <w:rPr>
+          <w:rtl w:val="0"/>
+        </w:rPr>
+        <w:t xml:space="preserve">Слились, родив, желанье счастья</w:t>
+      </w:r>
+      <w:r>
+        <w:rPr>
+          <w:rtl w:val="0"/>
+        </w:rPr>
+      </w:r>
+    </w:p>
+    <w:p>
+      <w:pPr>
+        <w:rPr/>
+      </w:pPr>
+      <w:r>
+        <w:rPr>
+          <w:sz w:val="16"/>
+          <w:szCs w:val="16"/>
+          <w:rtl w:val="0"/>
+        </w:rPr>
+        <w:t xml:space="preserve">15 Jun 2022 </w:t>
+      </w:r>
+      <w:r>
+        <w:pict>
+          <v:rect style="width:0.0pt;height:1.5pt" o:hr="t" o:hrstd="t" o:hralign="center" fillcolor="#A0A0A0" stroked="f"/>
+        </w:pict>
+      </w:r>
+      <w:r>
+        <w:rPr>
+          <w:rtl w:val="0"/>
+        </w:rPr>
+      </w:r>
+    </w:p>
+    <w:p>
+      <w:pPr>
+        <w:rPr/>
+      </w:pPr>
+      <w:r>
+        <w:rPr>
+          <w:rtl w:val="0"/>
+        </w:rPr>
       </w:r>
     </w:p>
     <w:p>

</xml_diff>

<commit_message>
Чт 16 июн 2022 12:01:16 MSK
</commit_message>
<xml_diff>
--- a/.content/another.docx
+++ b/.content/another.docx
@@ -7364,102 +7364,275 @@
         <w:rPr>
           <w:rtl w:val="0"/>
         </w:rPr>
-        <w:t xml:space="preserve">Не говорите мне спасибо</w:t>
-      </w:r>
-    </w:p>
-    <w:p>
-      <w:pPr>
-        <w:rPr/>
-      </w:pPr>
-      <w:r>
-        <w:rPr>
-          <w:rtl w:val="0"/>
-        </w:rPr>
-        <w:t xml:space="preserve">Ведь это точно мимо стен</w:t>
-      </w:r>
-    </w:p>
-    <w:p>
-      <w:pPr>
-        <w:rPr/>
-      </w:pPr>
-      <w:r>
-        <w:rPr>
-          <w:rtl w:val="0"/>
-        </w:rPr>
-        <w:t xml:space="preserve">Прекрасное шальное слово</w:t>
-      </w:r>
-    </w:p>
-    <w:p>
-      <w:pPr>
-        <w:rPr/>
-      </w:pPr>
-      <w:r>
-        <w:rPr>
-          <w:rtl w:val="0"/>
-        </w:rPr>
-        <w:t xml:space="preserve">И бъет так метко меж колен</w:t>
-      </w:r>
-    </w:p>
-    <w:p>
-      <w:pPr>
-        <w:rPr/>
-      </w:pPr>
-      <w:r>
-        <w:rPr>
-          <w:rtl w:val="0"/>
-        </w:rPr>
-        <w:t xml:space="preserve">Когда я делаю простое</w:t>
-      </w:r>
-    </w:p>
-    <w:p>
-      <w:pPr>
-        <w:rPr/>
-      </w:pPr>
-      <w:r>
-        <w:rPr>
-          <w:rtl w:val="0"/>
-        </w:rPr>
-        <w:t xml:space="preserve">И просто нужное едва</w:t>
-      </w:r>
-    </w:p>
-    <w:p>
-      <w:pPr>
-        <w:rPr/>
-      </w:pPr>
-      <w:r>
-        <w:rPr>
-          <w:rtl w:val="0"/>
-        </w:rPr>
-        <w:t xml:space="preserve">Я не уверен, что достоин</w:t>
-      </w:r>
-    </w:p>
-    <w:p>
-      <w:pPr>
-        <w:rPr/>
-      </w:pPr>
-      <w:r>
-        <w:rPr>
-          <w:rtl w:val="0"/>
-        </w:rPr>
-        <w:t xml:space="preserve">Того, что вложено в слова</w:t>
-      </w:r>
-    </w:p>
-    <w:p>
-      <w:pPr>
-        <w:rPr/>
-      </w:pPr>
-      <w:r>
-        <w:rPr>
-          <w:rtl w:val="0"/>
-        </w:rPr>
-        <w:t xml:space="preserve">Которые в порыве страсти</w:t>
-      </w:r>
-    </w:p>
-    <w:p>
-      <w:pPr>
+      </w:r>
+    </w:p>
+    <w:p>
+      <w:pPr>
+        <w:rPr/>
+      </w:pPr>
+      <w:r>
+        <w:rPr>
+          <w:rtl w:val="0"/>
+        </w:rPr>
+      </w:r>
+    </w:p>
+    <w:p>
+      <w:pPr>
+        <w:rPr/>
+      </w:pPr>
+      <w:r>
+        <w:rPr>
+          <w:rtl w:val="0"/>
+        </w:rPr>
+        <w:t xml:space="preserve">Серая, полубелая</w:t>
+      </w:r>
+    </w:p>
+    <w:p>
+      <w:pPr>
+        <w:rPr/>
+      </w:pPr>
+      <w:r>
+        <w:rPr>
+          <w:rtl w:val="0"/>
+        </w:rPr>
+        <w:t xml:space="preserve">Получерная, полуночь</w:t>
+      </w:r>
+    </w:p>
+    <w:p>
+      <w:pPr>
+        <w:rPr/>
+      </w:pPr>
+      <w:r>
+        <w:rPr>
+          <w:rtl w:val="0"/>
+        </w:rPr>
+        <w:t xml:space="preserve">Дай мне</w:t>
+      </w:r>
+    </w:p>
+    <w:p>
+      <w:pPr>
+        <w:rPr/>
+      </w:pPr>
+      <w:r>
+        <w:rPr>
+          <w:rtl w:val="0"/>
+        </w:rPr>
+        <w:t xml:space="preserve">Напиться</w:t>
+      </w:r>
+    </w:p>
+    <w:p>
+      <w:pPr>
+        <w:rPr/>
+      </w:pPr>
+      <w:r>
+        <w:rPr>
+          <w:rtl w:val="0"/>
+        </w:rPr>
+        <w:t xml:space="preserve">Яду</w:t>
+      </w:r>
+    </w:p>
+    <w:p>
+      <w:pPr>
+        <w:rPr/>
+      </w:pPr>
+      <w:r>
+        <w:rPr>
+          <w:rtl w:val="0"/>
+        </w:rPr>
+        <w:t xml:space="preserve">Ты одна, можешь мне</w:t>
+      </w:r>
+    </w:p>
+    <w:p>
+      <w:pPr>
+        <w:rPr/>
+      </w:pPr>
+      <w:r>
+        <w:rPr>
+          <w:rtl w:val="0"/>
+        </w:rPr>
+        <w:t xml:space="preserve">На яву, как во сне</w:t>
+      </w:r>
+    </w:p>
+    <w:p>
+      <w:pPr>
+        <w:rPr/>
+      </w:pPr>
+      <w:r>
+        <w:rPr>
+          <w:rtl w:val="0"/>
+        </w:rPr>
+        <w:t xml:space="preserve">Дать мечтать</w:t>
+      </w:r>
+    </w:p>
+    <w:p>
+      <w:pPr>
+        <w:rPr/>
+      </w:pPr>
+      <w:r>
+        <w:rPr>
+          <w:rtl w:val="0"/>
+        </w:rPr>
+        <w:t xml:space="preserve">И сказать</w:t>
+      </w:r>
+    </w:p>
+    <w:p>
+      <w:pPr>
+        <w:rPr/>
+      </w:pPr>
+      <w:r>
+        <w:rPr>
+          <w:rtl w:val="0"/>
+        </w:rPr>
+        <w:t xml:space="preserve">Не надо</w:t>
+      </w:r>
+    </w:p>
+    <w:p>
+      <w:pPr>
+        <w:rPr/>
+      </w:pPr>
+      <w:r>
+        <w:rPr>
+          <w:rtl w:val="0"/>
+        </w:rPr>
+      </w:r>
+    </w:p>
+    <w:p>
+      <w:pPr>
+        <w:rPr/>
+      </w:pPr>
+      <w:r>
         <w:rPr>
           <w:sz w:val="16"/>
           <w:szCs w:val="16"/>
+          <w:rtl w:val="0"/>
+        </w:rPr>
+        <w:t xml:space="preserve">14 Jun 2022 </w:t>
+      </w:r>
+      <w:r>
+        <w:pict>
+          <v:rect style="width:0.0pt;height:1.5pt" o:hr="t" o:hrstd="t" o:hralign="center" fillcolor="#A0A0A0" stroked="f"/>
+        </w:pict>
+      </w:r>
+      <w:r>
+        <w:rPr>
+          <w:rtl w:val="0"/>
+        </w:rPr>
+      </w:r>
+    </w:p>
+    <w:p>
+      <w:pPr>
+        <w:rPr/>
+      </w:pPr>
+      <w:r>
+        <w:rPr>
+          <w:rtl w:val="0"/>
+        </w:rPr>
+      </w:r>
+    </w:p>
+    <w:p>
+      <w:pPr>
+        <w:rPr/>
+      </w:pPr>
+      <w:r>
+        <w:rPr>
+          <w:rtl w:val="0"/>
+        </w:rPr>
+        <w:t xml:space="preserve">Не говорите мне спасибо</w:t>
+      </w:r>
+    </w:p>
+    <w:p>
+      <w:pPr>
+        <w:rPr/>
+      </w:pPr>
+      <w:r>
+        <w:rPr>
+          <w:rtl w:val="0"/>
+        </w:rPr>
+        <w:t xml:space="preserve">Ведь это точно мимо стен</w:t>
+      </w:r>
+    </w:p>
+    <w:p>
+      <w:pPr>
+        <w:rPr/>
+      </w:pPr>
+      <w:r>
+        <w:rPr>
+          <w:rtl w:val="0"/>
+        </w:rPr>
+        <w:t xml:space="preserve">Прекрасное шальное слово</w:t>
+      </w:r>
+    </w:p>
+    <w:p>
+      <w:pPr>
+        <w:rPr/>
+      </w:pPr>
+      <w:r>
+        <w:rPr>
+          <w:rtl w:val="0"/>
+        </w:rPr>
+        <w:t xml:space="preserve">И бъет так метко меж колен</w:t>
+      </w:r>
+    </w:p>
+    <w:p>
+      <w:pPr>
+        <w:rPr/>
+      </w:pPr>
+      <w:r>
+        <w:rPr>
+          <w:rtl w:val="0"/>
+        </w:rPr>
+        <w:t xml:space="preserve">Когда я делаю простое</w:t>
+      </w:r>
+    </w:p>
+    <w:p>
+      <w:pPr>
+        <w:rPr/>
+      </w:pPr>
+      <w:r>
+        <w:rPr>
+          <w:rtl w:val="0"/>
+        </w:rPr>
+        <w:t xml:space="preserve">И просто нужное едва</w:t>
+      </w:r>
+    </w:p>
+    <w:p>
+      <w:pPr>
+        <w:rPr/>
+      </w:pPr>
+      <w:r>
+        <w:rPr>
+          <w:rtl w:val="0"/>
+        </w:rPr>
+        <w:t xml:space="preserve">Я не уверен, что достоин</w:t>
+      </w:r>
+    </w:p>
+    <w:p>
+      <w:pPr>
+        <w:rPr/>
+      </w:pPr>
+      <w:r>
+        <w:rPr>
+          <w:rtl w:val="0"/>
+        </w:rPr>
+        <w:t xml:space="preserve">Того, что вложено в слова</w:t>
+      </w:r>
+    </w:p>
+    <w:p>
+      <w:pPr>
+        <w:rPr/>
+      </w:pPr>
+      <w:r>
+        <w:rPr>
+          <w:rtl w:val="0"/>
+        </w:rPr>
+        <w:t xml:space="preserve">Которые в порыве страсти</w:t>
+      </w:r>
+    </w:p>
+    <w:p>
+      <w:pPr>
+        <w:rPr>
+          <w:sz w:val="16"/>
+          <w:szCs w:val="16"/>
         </w:rPr>
       </w:pPr>
       <w:r>
@@ -7468,6 +7641,184 @@
         </w:rPr>
         <w:t xml:space="preserve">Слились, родив, желанье счастья</w:t>
       </w:r>
+      <w:r>
+        <w:rPr>
+          <w:rtl w:val="0"/>
+        </w:rPr>
+      </w:r>
+    </w:p>
+    <w:p>
+      <w:pPr>
+        <w:rPr/>
+      </w:pPr>
+      <w:r>
+        <w:rPr>
+          <w:sz w:val="16"/>
+          <w:szCs w:val="16"/>
+          <w:rtl w:val="0"/>
+        </w:rPr>
+        <w:t xml:space="preserve">15 Jun 2022 </w:t>
+      </w:r>
+      <w:r>
+        <w:pict>
+          <v:rect style="width:0.0pt;height:1.5pt" o:hr="t" o:hrstd="t" o:hralign="center" fillcolor="#A0A0A0" stroked="f"/>
+        </w:pict>
+      </w:r>
+      <w:r>
+        <w:rPr>
+          <w:rtl w:val="0"/>
+        </w:rPr>
+      </w:r>
+    </w:p>
+    <w:p>
+      <w:pPr>
+        <w:rPr/>
+      </w:pPr>
+      <w:r>
+        <w:rPr>
+          <w:rtl w:val="0"/>
+        </w:rPr>
+      </w:r>
+    </w:p>
+    <w:p>
+      <w:pPr>
+        <w:rPr/>
+      </w:pPr>
+      <w:r>
+        <w:rPr>
+          <w:rtl w:val="0"/>
+        </w:rPr>
+        <w:t xml:space="preserve">Капли дождя</w:t>
+      </w:r>
+    </w:p>
+    <w:p>
+      <w:pPr>
+        <w:rPr/>
+      </w:pPr>
+      <w:r>
+        <w:rPr>
+          <w:rtl w:val="0"/>
+        </w:rPr>
+        <w:t xml:space="preserve">Ладонями листьев</w:t>
+      </w:r>
+    </w:p>
+    <w:p>
+      <w:pPr>
+        <w:rPr/>
+      </w:pPr>
+      <w:r>
+        <w:rPr>
+          <w:rtl w:val="0"/>
+        </w:rPr>
+        <w:t xml:space="preserve">Согреты</w:t>
+      </w:r>
+    </w:p>
+    <w:p>
+      <w:pPr>
+        <w:rPr/>
+      </w:pPr>
+      <w:r>
+        <w:rPr>
+          <w:rtl w:val="0"/>
+        </w:rPr>
+        <w:t xml:space="preserve">Медленно падают</w:t>
+      </w:r>
+    </w:p>
+    <w:p>
+      <w:pPr>
+        <w:rPr/>
+      </w:pPr>
+      <w:r>
+        <w:rPr>
+          <w:rtl w:val="0"/>
+        </w:rPr>
+        <w:t xml:space="preserve">Теплые чувства</w:t>
+      </w:r>
+    </w:p>
+    <w:p>
+      <w:pPr>
+        <w:rPr/>
+      </w:pPr>
+      <w:r>
+        <w:rPr>
+          <w:rtl w:val="0"/>
+        </w:rPr>
+        <w:t xml:space="preserve">Храня</w:t>
+      </w:r>
+    </w:p>
+    <w:p>
+      <w:pPr>
+        <w:rPr/>
+      </w:pPr>
+      <w:r>
+        <w:rPr>
+          <w:rtl w:val="0"/>
+        </w:rPr>
+        <w:t xml:space="preserve">Лето тревожно</w:t>
+      </w:r>
+    </w:p>
+    <w:p>
+      <w:pPr>
+        <w:rPr/>
+      </w:pPr>
+      <w:r>
+        <w:rPr>
+          <w:rtl w:val="0"/>
+        </w:rPr>
+        <w:t xml:space="preserve">Безбожное, теплое</w:t>
+      </w:r>
+    </w:p>
+    <w:p>
+      <w:pPr>
+        <w:rPr/>
+      </w:pPr>
+      <w:r>
+        <w:rPr>
+          <w:rtl w:val="0"/>
+        </w:rPr>
+        <w:t xml:space="preserve">Лето</w:t>
+      </w:r>
+    </w:p>
+    <w:p>
+      <w:pPr>
+        <w:rPr/>
+      </w:pPr>
+      <w:r>
+        <w:rPr>
+          <w:rtl w:val="0"/>
+        </w:rPr>
+        <w:t xml:space="preserve">Их провожает</w:t>
+      </w:r>
+    </w:p>
+    <w:p>
+      <w:pPr>
+        <w:rPr/>
+      </w:pPr>
+      <w:r>
+        <w:rPr>
+          <w:rtl w:val="0"/>
+        </w:rPr>
+        <w:t xml:space="preserve">До нового</w:t>
+      </w:r>
+    </w:p>
+    <w:p>
+      <w:pPr>
+        <w:rPr/>
+      </w:pPr>
+      <w:r>
+        <w:rPr>
+          <w:rtl w:val="0"/>
+        </w:rPr>
+        <w:t xml:space="preserve">Дня</w:t>
+      </w:r>
+    </w:p>
+    <w:p>
+      <w:pPr>
+        <w:rPr>
+          <w:sz w:val="16"/>
+          <w:szCs w:val="16"/>
+        </w:rPr>
+      </w:pPr>
       <w:r>
         <w:rPr>
           <w:rtl w:val="0"/>

</xml_diff>

<commit_message>
Чт 16 июн 2022 17:07:38 MSK
</commit_message>
<xml_diff>
--- a/.content/another.docx
+++ b/.content/another.docx
@@ -6914,7 +6914,7 @@
         <w:rPr>
           <w:rtl w:val="0"/>
         </w:rPr>
-        <w:t xml:space="preserve">И как видно недалеким был финал</w:t>
+        <w:t xml:space="preserve">И как видно, недалеким был финал</w:t>
       </w:r>
     </w:p>
     <w:p>
@@ -7548,40 +7548,40 @@
         <w:rPr>
           <w:rtl w:val="0"/>
         </w:rPr>
-        <w:t xml:space="preserve">Ведь это точно мимо стен</w:t>
-      </w:r>
-    </w:p>
-    <w:p>
-      <w:pPr>
-        <w:rPr/>
-      </w:pPr>
-      <w:r>
-        <w:rPr>
-          <w:rtl w:val="0"/>
-        </w:rPr>
-        <w:t xml:space="preserve">Прекрасное шальное слово</w:t>
-      </w:r>
-    </w:p>
-    <w:p>
-      <w:pPr>
-        <w:rPr/>
-      </w:pPr>
-      <w:r>
-        <w:rPr>
-          <w:rtl w:val="0"/>
-        </w:rPr>
-        <w:t xml:space="preserve">И бъет так метко меж колен</w:t>
-      </w:r>
-    </w:p>
-    <w:p>
-      <w:pPr>
-        <w:rPr/>
-      </w:pPr>
-      <w:r>
-        <w:rPr>
-          <w:rtl w:val="0"/>
-        </w:rPr>
-        <w:t xml:space="preserve">Когда я делаю простое</w:t>
+        <w:t xml:space="preserve">Ведь это точно, мимо стен</w:t>
+      </w:r>
+    </w:p>
+    <w:p>
+      <w:pPr>
+        <w:rPr/>
+      </w:pPr>
+      <w:r>
+        <w:rPr>
+          <w:rtl w:val="0"/>
+        </w:rPr>
+        <w:t xml:space="preserve">Прекрасное, шальное слово</w:t>
+      </w:r>
+    </w:p>
+    <w:p>
+      <w:pPr>
+        <w:rPr/>
+      </w:pPr>
+      <w:r>
+        <w:rPr>
+          <w:rtl w:val="0"/>
+        </w:rPr>
+        <w:t xml:space="preserve">И бъет так метко - меж колен</w:t>
+      </w:r>
+    </w:p>
+    <w:p>
+      <w:pPr>
+        <w:rPr/>
+      </w:pPr>
+      <w:r>
+        <w:rPr>
+          <w:rtl w:val="0"/>
+        </w:rPr>
+        <w:t xml:space="preserve">Когда я делаю, простое</w:t>
       </w:r>
     </w:p>
     <w:p>

</xml_diff>

<commit_message>
Fri 17 Jun 2022 07:21:10 AM MSK
</commit_message>
<xml_diff>
--- a/.content/another.docx
+++ b/.content/another.docx
@@ -7852,6 +7852,434 @@
       <w:pPr>
         <w:rPr/>
       </w:pPr>
+      <w:r>
+        <w:rPr>
+          <w:rtl w:val="0"/>
+        </w:rPr>
+      </w:r>
+    </w:p>
+    <w:p>
+      <w:pPr>
+        <w:rPr/>
+      </w:pPr>
+      <w:r>
+        <w:rPr>
+          <w:rtl w:val="0"/>
+        </w:rPr>
+        <w:t xml:space="preserve">Знак</w:t>
+      </w:r>
+    </w:p>
+    <w:p>
+      <w:pPr>
+        <w:rPr/>
+      </w:pPr>
+      <w:r>
+        <w:rPr>
+          <w:rtl w:val="0"/>
+        </w:rPr>
+      </w:r>
+    </w:p>
+    <w:p>
+      <w:pPr>
+        <w:rPr/>
+      </w:pPr>
+      <w:r>
+        <w:rPr>
+          <w:rtl w:val="0"/>
+        </w:rPr>
+        <w:t xml:space="preserve">Я видел этот знак</w:t>
+      </w:r>
+    </w:p>
+    <w:p>
+      <w:pPr>
+        <w:rPr/>
+      </w:pPr>
+      <w:r>
+        <w:rPr>
+          <w:rtl w:val="0"/>
+        </w:rPr>
+        <w:t xml:space="preserve">Не в кинолентах</w:t>
+      </w:r>
+    </w:p>
+    <w:p>
+      <w:pPr>
+        <w:rPr/>
+      </w:pPr>
+      <w:r>
+        <w:rPr>
+          <w:rtl w:val="0"/>
+        </w:rPr>
+        <w:t xml:space="preserve">И даже не во сне</w:t>
+      </w:r>
+    </w:p>
+    <w:p>
+      <w:pPr>
+        <w:rPr/>
+      </w:pPr>
+      <w:r>
+        <w:rPr>
+          <w:rtl w:val="0"/>
+        </w:rPr>
+        <w:t xml:space="preserve">А на яву</w:t>
+      </w:r>
+    </w:p>
+    <w:p>
+      <w:pPr>
+        <w:rPr/>
+      </w:pPr>
+      <w:r>
+        <w:rPr>
+          <w:rtl w:val="0"/>
+        </w:rPr>
+        <w:t xml:space="preserve">Когда в бумажных</w:t>
+      </w:r>
+    </w:p>
+    <w:p>
+      <w:pPr>
+        <w:rPr/>
+      </w:pPr>
+      <w:r>
+        <w:rPr>
+          <w:rtl w:val="0"/>
+        </w:rPr>
+        <w:t xml:space="preserve">Документах</w:t>
+      </w:r>
+    </w:p>
+    <w:p>
+      <w:pPr>
+        <w:rPr/>
+      </w:pPr>
+      <w:r>
+        <w:rPr>
+          <w:rtl w:val="0"/>
+        </w:rPr>
+        <w:t xml:space="preserve">Черкают белую</w:t>
+      </w:r>
+    </w:p>
+    <w:p>
+      <w:pPr>
+        <w:rPr/>
+      </w:pPr>
+      <w:r>
+        <w:rPr>
+          <w:rtl w:val="0"/>
+        </w:rPr>
+        <w:t xml:space="preserve">Канву</w:t>
+      </w:r>
+    </w:p>
+    <w:p>
+      <w:pPr>
+        <w:rPr/>
+      </w:pPr>
+      <w:r>
+        <w:rPr>
+          <w:rtl w:val="0"/>
+        </w:rPr>
+        <w:t xml:space="preserve">Не оставляя</w:t>
+      </w:r>
+    </w:p>
+    <w:p>
+      <w:pPr>
+        <w:rPr/>
+      </w:pPr>
+      <w:r>
+        <w:rPr>
+          <w:rtl w:val="0"/>
+        </w:rPr>
+        <w:t xml:space="preserve">Передышки</w:t>
+      </w:r>
+    </w:p>
+    <w:p>
+      <w:pPr>
+        <w:rPr/>
+      </w:pPr>
+      <w:r>
+        <w:rPr>
+          <w:rtl w:val="0"/>
+        </w:rPr>
+        <w:t xml:space="preserve">Абзац к абзацу</w:t>
+      </w:r>
+    </w:p>
+    <w:p>
+      <w:pPr>
+        <w:rPr/>
+      </w:pPr>
+      <w:r>
+        <w:rPr>
+          <w:rtl w:val="0"/>
+        </w:rPr>
+        <w:t xml:space="preserve">Синий след</w:t>
+      </w:r>
+    </w:p>
+    <w:p>
+      <w:pPr>
+        <w:rPr/>
+      </w:pPr>
+      <w:r>
+        <w:rPr>
+          <w:rtl w:val="0"/>
+        </w:rPr>
+        <w:t xml:space="preserve">Как судьбы</w:t>
+      </w:r>
+    </w:p>
+    <w:p>
+      <w:pPr>
+        <w:rPr/>
+      </w:pPr>
+      <w:r>
+        <w:rPr>
+          <w:rtl w:val="0"/>
+        </w:rPr>
+        <w:t xml:space="preserve">Наших же мальчишек</w:t>
+      </w:r>
+    </w:p>
+    <w:p>
+      <w:pPr>
+        <w:rPr/>
+      </w:pPr>
+      <w:r>
+        <w:rPr>
+          <w:rtl w:val="0"/>
+        </w:rPr>
+        <w:t xml:space="preserve">Перечеркнули</w:t>
+      </w:r>
+    </w:p>
+    <w:p>
+      <w:pPr>
+        <w:rPr/>
+      </w:pPr>
+      <w:r>
+        <w:rPr>
+          <w:rtl w:val="0"/>
+        </w:rPr>
+        <w:t xml:space="preserve">Буквой Z</w:t>
+      </w:r>
+    </w:p>
+    <w:p>
+      <w:pPr>
+        <w:rPr/>
+      </w:pPr>
+      <w:r>
+        <w:rPr>
+          <w:rtl w:val="0"/>
+        </w:rPr>
+        <w:t xml:space="preserve">Рука чиновника</w:t>
+      </w:r>
+    </w:p>
+    <w:p>
+      <w:pPr>
+        <w:rPr/>
+      </w:pPr>
+      <w:r>
+        <w:rPr>
+          <w:rtl w:val="0"/>
+        </w:rPr>
+        <w:t xml:space="preserve">Не дрогнет</w:t>
+      </w:r>
+    </w:p>
+    <w:p>
+      <w:pPr>
+        <w:rPr/>
+      </w:pPr>
+      <w:r>
+        <w:rPr>
+          <w:rtl w:val="0"/>
+        </w:rPr>
+        <w:t xml:space="preserve">Рисуя твердый</w:t>
+      </w:r>
+    </w:p>
+    <w:p>
+      <w:pPr>
+        <w:rPr/>
+      </w:pPr>
+      <w:r>
+        <w:rPr>
+          <w:rtl w:val="0"/>
+        </w:rPr>
+        <w:t xml:space="preserve">Четкий знак</w:t>
+      </w:r>
+    </w:p>
+    <w:p>
+      <w:pPr>
+        <w:rPr/>
+      </w:pPr>
+      <w:r>
+        <w:rPr>
+          <w:rtl w:val="0"/>
+        </w:rPr>
+        <w:t xml:space="preserve">Ему и партии - едино</w:t>
+      </w:r>
+    </w:p>
+    <w:p>
+      <w:pPr>
+        <w:rPr/>
+      </w:pPr>
+      <w:r>
+        <w:rPr>
+          <w:rtl w:val="0"/>
+        </w:rPr>
+        <w:t xml:space="preserve">Что с этим</w:t>
+      </w:r>
+    </w:p>
+    <w:p>
+      <w:pPr>
+        <w:rPr/>
+      </w:pPr>
+      <w:r>
+        <w:rPr>
+          <w:rtl w:val="0"/>
+        </w:rPr>
+        <w:t xml:space="preserve">Может быть</w:t>
+      </w:r>
+    </w:p>
+    <w:p>
+      <w:pPr>
+        <w:rPr/>
+      </w:pPr>
+      <w:r>
+        <w:rPr>
+          <w:rtl w:val="0"/>
+        </w:rPr>
+        <w:t xml:space="preserve">Не так?</w:t>
+      </w:r>
+    </w:p>
+    <w:p>
+      <w:pPr>
+        <w:rPr/>
+      </w:pPr>
+      <w:r>
+        <w:rPr>
+          <w:rtl w:val="0"/>
+        </w:rPr>
+        <w:t xml:space="preserve">А мне</w:t>
+      </w:r>
+    </w:p>
+    <w:p>
+      <w:pPr>
+        <w:rPr/>
+      </w:pPr>
+      <w:r>
+        <w:rPr>
+          <w:rtl w:val="0"/>
+        </w:rPr>
+        <w:t xml:space="preserve">За каждой</w:t>
+      </w:r>
+    </w:p>
+    <w:p>
+      <w:pPr>
+        <w:rPr/>
+      </w:pPr>
+      <w:r>
+        <w:rPr>
+          <w:rtl w:val="0"/>
+        </w:rPr>
+        <w:t xml:space="preserve">Единицей</w:t>
+      </w:r>
+    </w:p>
+    <w:p>
+      <w:pPr>
+        <w:rPr/>
+      </w:pPr>
+      <w:r>
+        <w:rPr>
+          <w:rtl w:val="0"/>
+        </w:rPr>
+        <w:t xml:space="preserve">Статистики</w:t>
+      </w:r>
+    </w:p>
+    <w:p>
+      <w:pPr>
+        <w:rPr/>
+      </w:pPr>
+      <w:r>
+        <w:rPr>
+          <w:rtl w:val="0"/>
+        </w:rPr>
+        <w:t xml:space="preserve">Людских затрат</w:t>
+      </w:r>
+    </w:p>
+    <w:p>
+      <w:pPr>
+        <w:rPr/>
+      </w:pPr>
+      <w:r>
+        <w:rPr>
+          <w:rtl w:val="0"/>
+        </w:rPr>
+        <w:t xml:space="preserve">Мерещаться</w:t>
+      </w:r>
+    </w:p>
+    <w:p>
+      <w:pPr>
+        <w:rPr/>
+      </w:pPr>
+      <w:r>
+        <w:rPr>
+          <w:rtl w:val="0"/>
+        </w:rPr>
+        <w:t xml:space="preserve">Глаза мальчишек</w:t>
+      </w:r>
+    </w:p>
+    <w:p>
+      <w:pPr>
+        <w:rPr/>
+      </w:pPr>
+      <w:r>
+        <w:rPr>
+          <w:rtl w:val="0"/>
+        </w:rPr>
+        <w:t xml:space="preserve">Смотрящие</w:t>
+      </w:r>
+    </w:p>
+    <w:p>
+      <w:pPr>
+        <w:rPr/>
+      </w:pPr>
+      <w:r>
+        <w:rPr>
+          <w:rtl w:val="0"/>
+        </w:rPr>
+        <w:t xml:space="preserve">Из белых</w:t>
+      </w:r>
+    </w:p>
+    <w:p>
+      <w:pPr>
+        <w:rPr/>
+      </w:pPr>
+      <w:r>
+        <w:rPr>
+          <w:rtl w:val="0"/>
+        </w:rPr>
+        <w:t xml:space="preserve">Врат</w:t>
+      </w:r>
+    </w:p>
+    <w:p>
+      <w:pPr>
+        <w:rPr/>
+      </w:pPr>
+      <w:r>
+        <w:rPr>
+          <w:rtl w:val="0"/>
+        </w:rPr>
+      </w:r>
+    </w:p>
+    <w:p>
+      <w:pPr>
+        <w:rPr/>
+      </w:pPr>
+      <w:r>
+        <w:rPr>
+          <w:sz w:val="16"/>
+          <w:szCs w:val="16"/>
+          <w:rtl w:val="0"/>
+        </w:rPr>
+        <w:t xml:space="preserve">17 Jun 2022 </w:t>
+      </w:r>
+      <w:r>
+        <w:pict>
+          <v:rect style="width:0.0pt;height:1.5pt" o:hr="t" o:hrstd="t" o:hralign="center" fillcolor="#A0A0A0" stroked="f"/>
+        </w:pict>
+      </w:r>
       <w:r>
         <w:rPr>
           <w:rtl w:val="0"/>

</xml_diff>

<commit_message>
Ср 22 июн 2022 11:07:27 MSK
</commit_message>
<xml_diff>
--- a/.content/another.docx
+++ b/.content/another.docx
@@ -8280,6 +8280,374 @@
           <v:rect style="width:0.0pt;height:1.5pt" o:hr="t" o:hrstd="t" o:hralign="center" fillcolor="#A0A0A0" stroked="f"/>
         </w:pict>
       </w:r>
+      <w:r>
+        <w:rPr>
+          <w:rtl w:val="0"/>
+        </w:rPr>
+      </w:r>
+    </w:p>
+    <w:p>
+      <w:pPr>
+        <w:rPr/>
+      </w:pPr>
+      <w:r>
+        <w:rPr>
+          <w:rtl w:val="0"/>
+        </w:rPr>
+        <w:t xml:space="preserve">В тапочках</w:t>
+      </w:r>
+    </w:p>
+    <w:p>
+      <w:pPr>
+        <w:rPr/>
+      </w:pPr>
+      <w:r>
+        <w:rPr>
+          <w:rtl w:val="0"/>
+        </w:rPr>
+        <w:t xml:space="preserve">По городу</w:t>
+      </w:r>
+    </w:p>
+    <w:p>
+      <w:pPr>
+        <w:rPr/>
+      </w:pPr>
+      <w:r>
+        <w:rPr>
+          <w:rtl w:val="0"/>
+        </w:rPr>
+        <w:t xml:space="preserve">Как дома</w:t>
+        <w:tab/>
+        <w:tab/>
+        <w:tab/>
+        <w:tab/>
+      </w:r>
+    </w:p>
+    <w:p>
+      <w:pPr>
+        <w:rPr/>
+      </w:pPr>
+      <w:r>
+        <w:rPr>
+          <w:rtl w:val="0"/>
+        </w:rPr>
+        <w:t xml:space="preserve">От знакомой</w:t>
+      </w:r>
+    </w:p>
+    <w:p>
+      <w:pPr>
+        <w:rPr/>
+      </w:pPr>
+      <w:r>
+        <w:rPr>
+          <w:rtl w:val="0"/>
+        </w:rPr>
+        <w:t xml:space="preserve">К новой стороне</w:t>
+      </w:r>
+    </w:p>
+    <w:p>
+      <w:pPr>
+        <w:rPr/>
+      </w:pPr>
+      <w:r>
+        <w:rPr>
+          <w:rtl w:val="0"/>
+        </w:rPr>
+        <w:t xml:space="preserve">Даже то</w:t>
+      </w:r>
+    </w:p>
+    <w:p>
+      <w:pPr>
+        <w:rPr/>
+      </w:pPr>
+      <w:r>
+        <w:rPr>
+          <w:rtl w:val="0"/>
+        </w:rPr>
+        <w:t xml:space="preserve">Что кажется знакомым</w:t>
+      </w:r>
+    </w:p>
+    <w:p>
+      <w:pPr>
+        <w:rPr/>
+      </w:pPr>
+      <w:r>
+        <w:rPr>
+          <w:rtl w:val="0"/>
+        </w:rPr>
+        <w:t xml:space="preserve">Открывает снова</w:t>
+      </w:r>
+    </w:p>
+    <w:p>
+      <w:pPr>
+        <w:rPr/>
+      </w:pPr>
+      <w:r>
+        <w:rPr>
+          <w:rtl w:val="0"/>
+        </w:rPr>
+        <w:t xml:space="preserve">Тайны мне</w:t>
+      </w:r>
+    </w:p>
+    <w:p>
+      <w:pPr>
+        <w:rPr/>
+      </w:pPr>
+      <w:r>
+        <w:rPr>
+          <w:rtl w:val="0"/>
+        </w:rPr>
+        <w:t xml:space="preserve">Чернышевская</w:t>
+      </w:r>
+    </w:p>
+    <w:p>
+      <w:pPr>
+        <w:rPr/>
+      </w:pPr>
+      <w:r>
+        <w:rPr>
+          <w:rtl w:val="0"/>
+        </w:rPr>
+        <w:t xml:space="preserve">Как камерная сцена</w:t>
+      </w:r>
+    </w:p>
+    <w:p>
+      <w:pPr>
+        <w:rPr/>
+      </w:pPr>
+      <w:r>
+        <w:rPr>
+          <w:rtl w:val="0"/>
+        </w:rPr>
+        <w:t xml:space="preserve">Декорации - деревья и дома</w:t>
+      </w:r>
+    </w:p>
+    <w:p>
+      <w:pPr>
+        <w:rPr/>
+      </w:pPr>
+      <w:r>
+        <w:rPr>
+          <w:rtl w:val="0"/>
+        </w:rPr>
+        <w:t xml:space="preserve">На массовке - толпы незнакомцев</w:t>
+      </w:r>
+    </w:p>
+    <w:p>
+      <w:pPr>
+        <w:rPr/>
+      </w:pPr>
+      <w:r>
+        <w:rPr>
+          <w:rtl w:val="0"/>
+        </w:rPr>
+        <w:t xml:space="preserve">Зрителем один лишь только я</w:t>
+      </w:r>
+    </w:p>
+    <w:p>
+      <w:pPr>
+        <w:rPr/>
+      </w:pPr>
+      <w:r>
+        <w:rPr>
+          <w:sz w:val="16"/>
+          <w:szCs w:val="16"/>
+          <w:rtl w:val="0"/>
+        </w:rPr>
+        <w:t xml:space="preserve">20 Jun 2022 </w:t>
+      </w:r>
+      <w:r>
+        <w:pict>
+          <v:rect style="width:0.0pt;height:1.5pt" o:hr="t" o:hrstd="t" o:hralign="center" fillcolor="#A0A0A0" stroked="f"/>
+        </w:pict>
+      </w:r>
+      <w:r>
+        <w:rPr>
+          <w:rtl w:val="0"/>
+        </w:rPr>
+      </w:r>
+    </w:p>
+    <w:p>
+      <w:pPr>
+        <w:rPr/>
+      </w:pPr>
+      <w:r>
+        <w:rPr>
+          <w:rtl w:val="0"/>
+        </w:rPr>
+        <w:t xml:space="preserve">Роза севера</w:t>
+      </w:r>
+    </w:p>
+    <w:p>
+      <w:pPr>
+        <w:rPr/>
+      </w:pPr>
+      <w:r>
+        <w:rPr>
+          <w:rtl w:val="0"/>
+        </w:rPr>
+        <w:t xml:space="preserve">Свет рассеяла</w:t>
+      </w:r>
+    </w:p>
+    <w:p>
+      <w:pPr>
+        <w:rPr/>
+      </w:pPr>
+      <w:r>
+        <w:rPr>
+          <w:rtl w:val="0"/>
+        </w:rPr>
+        <w:t xml:space="preserve">Неба хмурого</w:t>
+      </w:r>
+    </w:p>
+    <w:p>
+      <w:pPr>
+        <w:rPr/>
+      </w:pPr>
+      <w:r>
+        <w:rPr>
+          <w:rtl w:val="0"/>
+        </w:rPr>
+        <w:t xml:space="preserve">На лепестках</w:t>
+      </w:r>
+    </w:p>
+    <w:p>
+      <w:pPr>
+        <w:rPr/>
+      </w:pPr>
+      <w:r>
+        <w:rPr>
+          <w:rtl w:val="0"/>
+        </w:rPr>
+        <w:t xml:space="preserve">Как дыхание -</w:t>
+      </w:r>
+    </w:p>
+    <w:p>
+      <w:pPr>
+        <w:rPr/>
+      </w:pPr>
+      <w:r>
+        <w:rPr>
+          <w:rtl w:val="0"/>
+        </w:rPr>
+        <w:t xml:space="preserve">Одеяние</w:t>
+      </w:r>
+    </w:p>
+    <w:p>
+      <w:pPr>
+        <w:rPr/>
+      </w:pPr>
+      <w:r>
+        <w:rPr>
+          <w:rtl w:val="0"/>
+        </w:rPr>
+        <w:t xml:space="preserve">Укрывает зеленый стан</w:t>
+      </w:r>
+    </w:p>
+    <w:p>
+      <w:pPr>
+        <w:rPr/>
+      </w:pPr>
+      <w:r>
+        <w:rPr>
+          <w:rtl w:val="0"/>
+        </w:rPr>
+        <w:t xml:space="preserve">Даришь ты</w:t>
+      </w:r>
+    </w:p>
+    <w:p>
+      <w:pPr>
+        <w:rPr/>
+      </w:pPr>
+      <w:r>
+        <w:rPr>
+          <w:rtl w:val="0"/>
+        </w:rPr>
+        <w:t xml:space="preserve">Аромат божественный</w:t>
+      </w:r>
+    </w:p>
+    <w:p>
+      <w:pPr>
+        <w:rPr/>
+      </w:pPr>
+      <w:r>
+        <w:rPr>
+          <w:rtl w:val="0"/>
+        </w:rPr>
+        <w:t xml:space="preserve">Слезам белой</w:t>
+      </w:r>
+    </w:p>
+    <w:p>
+      <w:pPr>
+        <w:rPr/>
+      </w:pPr>
+      <w:r>
+        <w:rPr>
+          <w:rtl w:val="0"/>
+        </w:rPr>
+        <w:t xml:space="preserve">Ночной тиши</w:t>
+      </w:r>
+    </w:p>
+    <w:p>
+      <w:pPr>
+        <w:rPr/>
+      </w:pPr>
+      <w:r>
+        <w:rPr>
+          <w:rtl w:val="0"/>
+        </w:rPr>
+        <w:t xml:space="preserve">Что внимательно</w:t>
+      </w:r>
+    </w:p>
+    <w:p>
+      <w:pPr>
+        <w:rPr/>
+      </w:pPr>
+      <w:r>
+        <w:rPr>
+          <w:rtl w:val="0"/>
+        </w:rPr>
+        <w:t xml:space="preserve">И невесело</w:t>
+      </w:r>
+    </w:p>
+    <w:p>
+      <w:pPr>
+        <w:rPr/>
+      </w:pPr>
+      <w:r>
+        <w:rPr>
+          <w:rtl w:val="0"/>
+        </w:rPr>
+        <w:t xml:space="preserve">Излияние слышат души</w:t>
+      </w:r>
+    </w:p>
+    <w:p>
+      <w:pPr>
+        <w:rPr/>
+      </w:pPr>
+      <w:r>
+        <w:rPr>
+          <w:sz w:val="16"/>
+          <w:szCs w:val="16"/>
+          <w:rtl w:val="0"/>
+        </w:rPr>
+        <w:t xml:space="preserve">21 Jun 2022 </w:t>
+      </w:r>
+      <w:r>
+        <w:pict>
+          <v:rect style="width:0.0pt;height:1.5pt" o:hr="t" o:hrstd="t" o:hralign="center" fillcolor="#A0A0A0" stroked="f"/>
+        </w:pict>
+      </w:r>
+      <w:r>
+        <w:rPr>
+          <w:rtl w:val="0"/>
+        </w:rPr>
+      </w:r>
+    </w:p>
+    <w:p>
+      <w:pPr>
+        <w:rPr/>
+      </w:pPr>
       <w:r>
         <w:rPr>
           <w:rtl w:val="0"/>

</xml_diff>

<commit_message>
Sat 25 Jun 2022 11:34:04 PM MSK
</commit_message>
<xml_diff>
--- a/.content/another.docx
+++ b/.content/another.docx
@@ -8648,6 +8648,392 @@
       <w:pPr>
         <w:rPr/>
       </w:pPr>
+      <w:r>
+        <w:rPr>
+          <w:rtl w:val="0"/>
+        </w:rPr>
+      </w:r>
+    </w:p>
+    <w:p>
+      <w:pPr>
+        <w:rPr/>
+      </w:pPr>
+      <w:r>
+        <w:rPr>
+          <w:rtl w:val="0"/>
+        </w:rPr>
+        <w:t xml:space="preserve">Как взять в могилу всю страну</w:t>
+      </w:r>
+    </w:p>
+    <w:p>
+      <w:pPr>
+        <w:rPr/>
+      </w:pPr>
+      <w:r>
+        <w:rPr>
+          <w:rtl w:val="0"/>
+        </w:rPr>
+        <w:t xml:space="preserve">Как видно - очень просто</w:t>
+      </w:r>
+    </w:p>
+    <w:p>
+      <w:pPr>
+        <w:rPr/>
+      </w:pPr>
+      <w:r>
+        <w:rPr>
+          <w:rtl w:val="0"/>
+        </w:rPr>
+        <w:t xml:space="preserve">Ты объяви войну</w:t>
+      </w:r>
+    </w:p>
+    <w:p>
+      <w:pPr>
+        <w:rPr/>
+      </w:pPr>
+      <w:r>
+        <w:rPr>
+          <w:rtl w:val="0"/>
+        </w:rPr>
+        <w:t xml:space="preserve">Всему</w:t>
+      </w:r>
+    </w:p>
+    <w:p>
+      <w:pPr>
+        <w:rPr/>
+      </w:pPr>
+      <w:r>
+        <w:rPr>
+          <w:rtl w:val="0"/>
+        </w:rPr>
+        <w:t xml:space="preserve">Что было дорого</w:t>
+      </w:r>
+    </w:p>
+    <w:p>
+      <w:pPr>
+        <w:rPr/>
+      </w:pPr>
+      <w:r>
+        <w:rPr>
+          <w:rtl w:val="0"/>
+        </w:rPr>
+        <w:t xml:space="preserve">Всем тем</w:t>
+      </w:r>
+    </w:p>
+    <w:p>
+      <w:pPr>
+        <w:rPr/>
+      </w:pPr>
+      <w:r>
+        <w:rPr>
+          <w:rtl w:val="0"/>
+        </w:rPr>
+        <w:t xml:space="preserve">Кто выжил в 90'x</w:t>
+      </w:r>
+    </w:p>
+    <w:p>
+      <w:pPr>
+        <w:rPr/>
+      </w:pPr>
+      <w:r>
+        <w:rPr>
+          <w:rtl w:val="0"/>
+        </w:rPr>
+        <w:t xml:space="preserve">Возьми советскую печаль</w:t>
+      </w:r>
+    </w:p>
+    <w:p>
+      <w:pPr>
+        <w:rPr/>
+      </w:pPr>
+      <w:r>
+        <w:rPr>
+          <w:rtl w:val="0"/>
+        </w:rPr>
+        <w:t xml:space="preserve">Укрась венком с могилы</w:t>
+      </w:r>
+    </w:p>
+    <w:p>
+      <w:pPr>
+        <w:rPr/>
+      </w:pPr>
+      <w:r>
+        <w:rPr>
+          <w:rtl w:val="0"/>
+        </w:rPr>
+        <w:t xml:space="preserve">Американскую мечту</w:t>
+      </w:r>
+    </w:p>
+    <w:p>
+      <w:pPr>
+        <w:rPr/>
+      </w:pPr>
+      <w:r>
+        <w:rPr>
+          <w:rtl w:val="0"/>
+        </w:rPr>
+        <w:t xml:space="preserve">Ты подними на вилы</w:t>
+      </w:r>
+    </w:p>
+    <w:p>
+      <w:pPr>
+        <w:rPr/>
+      </w:pPr>
+      <w:r>
+        <w:rPr>
+          <w:rtl w:val="0"/>
+        </w:rPr>
+        <w:t xml:space="preserve">Как взять в могилу всю страну</w:t>
+      </w:r>
+    </w:p>
+    <w:p>
+      <w:pPr>
+        <w:rPr/>
+      </w:pPr>
+      <w:r>
+        <w:rPr>
+          <w:rtl w:val="0"/>
+        </w:rPr>
+        <w:t xml:space="preserve">Печально что так просто</w:t>
+      </w:r>
+    </w:p>
+    <w:p>
+      <w:pPr>
+        <w:rPr/>
+      </w:pPr>
+      <w:r>
+        <w:rPr>
+          <w:rtl w:val="0"/>
+        </w:rPr>
+        <w:t xml:space="preserve">Скажи, свобода</w:t>
+      </w:r>
+    </w:p>
+    <w:p>
+      <w:pPr>
+        <w:rPr/>
+      </w:pPr>
+      <w:r>
+        <w:rPr>
+          <w:rtl w:val="0"/>
+        </w:rPr>
+        <w:t xml:space="preserve">Это смех</w:t>
+      </w:r>
+    </w:p>
+    <w:p>
+      <w:pPr>
+        <w:rPr/>
+      </w:pPr>
+      <w:r>
+        <w:rPr>
+          <w:rtl w:val="0"/>
+        </w:rPr>
+        <w:t xml:space="preserve">И укради мечту</w:t>
+      </w:r>
+    </w:p>
+    <w:p>
+      <w:pPr>
+        <w:rPr/>
+      </w:pPr>
+      <w:r>
+        <w:rPr>
+          <w:rtl w:val="0"/>
+        </w:rPr>
+        <w:t xml:space="preserve">У тех</w:t>
+      </w:r>
+    </w:p>
+    <w:p>
+      <w:pPr>
+        <w:rPr/>
+      </w:pPr>
+      <w:r>
+        <w:rPr>
+          <w:rtl w:val="0"/>
+        </w:rPr>
+        <w:t xml:space="preserve">Кто выжил в 90'x</w:t>
+      </w:r>
+    </w:p>
+    <w:p>
+      <w:pPr>
+        <w:rPr/>
+      </w:pPr>
+      <w:r>
+        <w:rPr>
+          <w:rtl w:val="0"/>
+        </w:rPr>
+        <w:t xml:space="preserve">Кто поднимал страну с колен</w:t>
+      </w:r>
+    </w:p>
+    <w:p>
+      <w:pPr>
+        <w:rPr/>
+      </w:pPr>
+      <w:r>
+        <w:rPr>
+          <w:rtl w:val="0"/>
+        </w:rPr>
+        <w:t xml:space="preserve">Работая в три смены</w:t>
+      </w:r>
+    </w:p>
+    <w:p>
+      <w:pPr>
+        <w:rPr/>
+      </w:pPr>
+      <w:r>
+        <w:rPr>
+          <w:rtl w:val="0"/>
+        </w:rPr>
+        <w:t xml:space="preserve">Не воровал и не свистел</w:t>
+      </w:r>
+    </w:p>
+    <w:p>
+      <w:pPr>
+        <w:rPr/>
+      </w:pPr>
+      <w:r>
+        <w:rPr>
+          <w:rtl w:val="0"/>
+        </w:rPr>
+        <w:t xml:space="preserve">Хваля себя до пены</w:t>
+      </w:r>
+    </w:p>
+    <w:p>
+      <w:pPr>
+        <w:rPr/>
+      </w:pPr>
+      <w:r>
+        <w:rPr>
+          <w:rtl w:val="0"/>
+        </w:rPr>
+        <w:t xml:space="preserve">Как взять в могилу всю страну</w:t>
+      </w:r>
+    </w:p>
+    <w:p>
+      <w:pPr>
+        <w:rPr/>
+      </w:pPr>
+      <w:r>
+        <w:rPr>
+          <w:rtl w:val="0"/>
+        </w:rPr>
+        <w:t xml:space="preserve">Как жесть - брутально просто</w:t>
+      </w:r>
+    </w:p>
+    <w:p>
+      <w:pPr>
+        <w:rPr/>
+      </w:pPr>
+      <w:r>
+        <w:rPr>
+          <w:rtl w:val="0"/>
+        </w:rPr>
+        <w:t xml:space="preserve">Оставь рабами</w:t>
+      </w:r>
+    </w:p>
+    <w:p>
+      <w:pPr>
+        <w:rPr/>
+      </w:pPr>
+      <w:r>
+        <w:rPr>
+          <w:rtl w:val="0"/>
+        </w:rPr>
+        <w:t xml:space="preserve">Ты рабов</w:t>
+      </w:r>
+    </w:p>
+    <w:p>
+      <w:pPr>
+        <w:rPr/>
+      </w:pPr>
+      <w:r>
+        <w:rPr>
+          <w:rtl w:val="0"/>
+        </w:rPr>
+        <w:t xml:space="preserve">Скажи что рай уже</w:t>
+      </w:r>
+    </w:p>
+    <w:p>
+      <w:pPr>
+        <w:rPr/>
+      </w:pPr>
+      <w:r>
+        <w:rPr>
+          <w:rtl w:val="0"/>
+        </w:rPr>
+        <w:t xml:space="preserve">Готов</w:t>
+      </w:r>
+    </w:p>
+    <w:p>
+      <w:pPr>
+        <w:rPr/>
+      </w:pPr>
+      <w:r>
+        <w:rPr>
+          <w:rtl w:val="0"/>
+        </w:rPr>
+        <w:t xml:space="preserve">Советский чудо-остров</w:t>
+      </w:r>
+    </w:p>
+    <w:p>
+      <w:pPr>
+        <w:rPr/>
+      </w:pPr>
+      <w:r>
+        <w:rPr>
+          <w:rtl w:val="0"/>
+        </w:rPr>
+        <w:t xml:space="preserve">Крестясь крестами завлекай</w:t>
+      </w:r>
+    </w:p>
+    <w:p>
+      <w:pPr>
+        <w:rPr/>
+      </w:pPr>
+      <w:r>
+        <w:rPr>
+          <w:rtl w:val="0"/>
+        </w:rPr>
+        <w:t xml:space="preserve">Всех кто идет за верой</w:t>
+      </w:r>
+    </w:p>
+    <w:p>
+      <w:pPr>
+        <w:rPr/>
+      </w:pPr>
+      <w:r>
+        <w:rPr>
+          <w:rtl w:val="0"/>
+        </w:rPr>
+        <w:t xml:space="preserve">Весь мир оценивай с плеча</w:t>
+      </w:r>
+    </w:p>
+    <w:p>
+      <w:pPr>
+        <w:rPr/>
+      </w:pPr>
+      <w:r>
+        <w:rPr>
+          <w:rtl w:val="0"/>
+        </w:rPr>
+        <w:t xml:space="preserve">Своей могильной мерой</w:t>
+      </w:r>
+    </w:p>
+    <w:p>
+      <w:pPr>
+        <w:rPr/>
+      </w:pPr>
+      <w:r>
+        <w:rPr>
+          <w:sz w:val="16"/>
+          <w:szCs w:val="16"/>
+          <w:rtl w:val="0"/>
+        </w:rPr>
+        <w:t xml:space="preserve">25 Jun 2022 </w:t>
+      </w:r>
+      <w:r>
+        <w:pict>
+          <v:rect style="width:0.0pt;height:1.5pt" o:hr="t" o:hrstd="t" o:hralign="center" fillcolor="#A0A0A0" stroked="f"/>
+        </w:pict>
+      </w:r>
       <w:r>
         <w:rPr>
           <w:rtl w:val="0"/>

</xml_diff>

<commit_message>
Sun 26 Jun 2022 01:15:19 AM MSK
</commit_message>
<xml_diff>
--- a/.content/another.docx
+++ b/.content/another.docx
@@ -8662,7 +8662,7 @@
         <w:rPr>
           <w:rtl w:val="0"/>
         </w:rPr>
-        <w:t xml:space="preserve">Как взять в могилу всю страну</w:t>
+        <w:t xml:space="preserve">Как взять в могилу всю страну?</w:t>
       </w:r>
     </w:p>
     <w:p>
@@ -8783,7 +8783,7 @@
         <w:rPr>
           <w:rtl w:val="0"/>
         </w:rPr>
-        <w:t xml:space="preserve">Как взять в могилу всю страну</w:t>
+        <w:t xml:space="preserve">Как взять в могилу всю страну?</w:t>
       </w:r>
     </w:p>
     <w:p>
@@ -8904,7 +8904,7 @@
         <w:rPr>
           <w:rtl w:val="0"/>
         </w:rPr>
-        <w:t xml:space="preserve">Как взять в могилу всю страну</w:t>
+        <w:t xml:space="preserve">Как взять в могилу всю страну?</w:t>
       </w:r>
     </w:p>
     <w:p>
@@ -8981,18 +8981,18 @@
         <w:rPr>
           <w:rtl w:val="0"/>
         </w:rPr>
-        <w:t xml:space="preserve">Крестясь крестами завлекай</w:t>
-      </w:r>
-    </w:p>
-    <w:p>
-      <w:pPr>
-        <w:rPr/>
-      </w:pPr>
-      <w:r>
-        <w:rPr>
-          <w:rtl w:val="0"/>
-        </w:rPr>
-        <w:t xml:space="preserve">Всех кто идет за верой</w:t>
+        <w:t xml:space="preserve">Крестясь крестами, завлекай</w:t>
+      </w:r>
+    </w:p>
+    <w:p>
+      <w:pPr>
+        <w:rPr/>
+      </w:pPr>
+      <w:r>
+        <w:rPr>
+          <w:rtl w:val="0"/>
+        </w:rPr>
+        <w:t xml:space="preserve">Тех кто идет - за верой</w:t>
       </w:r>
     </w:p>
     <w:p>
@@ -9015,6 +9015,16 @@
           <w:rtl w:val="0"/>
         </w:rPr>
         <w:t xml:space="preserve">Своей могильной мерой</w:t>
+      </w:r>
+    </w:p>
+    <w:p>
+      <w:pPr>
+        <w:rPr/>
+      </w:pPr>
+      <w:r>
+        <w:rPr>
+          <w:rtl w:val="0"/>
+        </w:rPr>
       </w:r>
     </w:p>
     <w:p>

</xml_diff>

<commit_message>
Сб 02 июл 2022 18:42:53 MSK
</commit_message>
<xml_diff>
--- a/.content/another.docx
+++ b/.content/another.docx
@@ -9038,6 +9038,738 @@
           <w:rtl w:val="0"/>
         </w:rPr>
         <w:t xml:space="preserve">25 Jun 2022 </w:t>
+      </w:r>
+      <w:r>
+        <w:pict>
+          <v:rect style="width:0.0pt;height:1.5pt" o:hr="t" o:hrstd="t" o:hralign="center" fillcolor="#A0A0A0" stroked="f"/>
+        </w:pict>
+      </w:r>
+      <w:r>
+        <w:rPr>
+          <w:rtl w:val="0"/>
+        </w:rPr>
+      </w:r>
+    </w:p>
+    <w:p>
+      <w:pPr>
+        <w:rPr/>
+      </w:pPr>
+      <w:r>
+        <w:rPr>
+          <w:rtl w:val="0"/>
+        </w:rPr>
+      </w:r>
+    </w:p>
+    <w:p>
+      <w:pPr>
+        <w:rPr/>
+      </w:pPr>
+      <w:r>
+        <w:rPr>
+          <w:rtl w:val="0"/>
+        </w:rPr>
+        <w:t xml:space="preserve">Девяностые</w:t>
+      </w:r>
+    </w:p>
+    <w:p>
+      <w:pPr>
+        <w:rPr/>
+      </w:pPr>
+      <w:r>
+        <w:rPr>
+          <w:rtl w:val="0"/>
+        </w:rPr>
+        <w:t xml:space="preserve">промчались</w:t>
+      </w:r>
+    </w:p>
+    <w:p>
+      <w:pPr>
+        <w:rPr/>
+      </w:pPr>
+      <w:r>
+        <w:rPr>
+          <w:rtl w:val="0"/>
+        </w:rPr>
+        <w:t xml:space="preserve">И осели</w:t>
+      </w:r>
+    </w:p>
+    <w:p>
+      <w:pPr>
+        <w:rPr/>
+      </w:pPr>
+      <w:r>
+        <w:rPr>
+          <w:rtl w:val="0"/>
+        </w:rPr>
+        <w:t xml:space="preserve">И теперь</w:t>
+      </w:r>
+    </w:p>
+    <w:p>
+      <w:pPr>
+        <w:rPr/>
+      </w:pPr>
+      <w:r>
+        <w:rPr>
+          <w:rtl w:val="0"/>
+        </w:rPr>
+        <w:t xml:space="preserve">Последствия</w:t>
+      </w:r>
+    </w:p>
+    <w:p>
+      <w:pPr>
+        <w:rPr/>
+      </w:pPr>
+      <w:r>
+        <w:rPr>
+          <w:rtl w:val="0"/>
+        </w:rPr>
+        <w:t xml:space="preserve">Гребём</w:t>
+      </w:r>
+    </w:p>
+    <w:p>
+      <w:pPr>
+        <w:rPr/>
+      </w:pPr>
+      <w:r>
+        <w:rPr>
+          <w:rtl w:val="0"/>
+        </w:rPr>
+        <w:t xml:space="preserve">Призраки</w:t>
+      </w:r>
+    </w:p>
+    <w:p>
+      <w:pPr>
+        <w:rPr/>
+      </w:pPr>
+      <w:r>
+        <w:rPr>
+          <w:rtl w:val="0"/>
+        </w:rPr>
+        <w:t xml:space="preserve">Давно ушли</w:t>
+      </w:r>
+    </w:p>
+    <w:p>
+      <w:pPr>
+        <w:rPr/>
+      </w:pPr>
+      <w:r>
+        <w:rPr>
+          <w:rtl w:val="0"/>
+        </w:rPr>
+        <w:t xml:space="preserve">Из тела</w:t>
+      </w:r>
+    </w:p>
+    <w:p>
+      <w:pPr>
+        <w:rPr/>
+      </w:pPr>
+      <w:r>
+        <w:rPr>
+          <w:rtl w:val="0"/>
+        </w:rPr>
+        <w:t xml:space="preserve">Но червями в теле</w:t>
+      </w:r>
+    </w:p>
+    <w:p>
+      <w:pPr>
+        <w:rPr/>
+      </w:pPr>
+      <w:r>
+        <w:rPr>
+          <w:rtl w:val="0"/>
+        </w:rPr>
+        <w:t xml:space="preserve">МЫ!</w:t>
+      </w:r>
+    </w:p>
+    <w:p>
+      <w:pPr>
+        <w:rPr/>
+      </w:pPr>
+      <w:r>
+        <w:rPr>
+          <w:rtl w:val="0"/>
+        </w:rPr>
+        <w:t xml:space="preserve">Живём</w:t>
+      </w:r>
+    </w:p>
+    <w:p>
+      <w:pPr>
+        <w:rPr/>
+      </w:pPr>
+      <w:r>
+        <w:rPr>
+          <w:rtl w:val="0"/>
+        </w:rPr>
+      </w:r>
+    </w:p>
+    <w:p>
+      <w:pPr>
+        <w:rPr/>
+      </w:pPr>
+      <w:r>
+        <w:rPr>
+          <w:rtl w:val="0"/>
+        </w:rPr>
+      </w:r>
+    </w:p>
+    <w:p>
+      <w:pPr>
+        <w:rPr/>
+      </w:pPr>
+      <w:r>
+        <w:rPr>
+          <w:rtl w:val="0"/>
+        </w:rPr>
+      </w:r>
+    </w:p>
+    <w:p>
+      <w:pPr>
+        <w:rPr/>
+      </w:pPr>
+      <w:r>
+        <w:rPr>
+          <w:rtl w:val="0"/>
+        </w:rPr>
+        <w:t xml:space="preserve">Герои газовой войны</w:t>
+      </w:r>
+    </w:p>
+    <w:p>
+      <w:pPr>
+        <w:rPr/>
+      </w:pPr>
+      <w:r>
+        <w:rPr>
+          <w:rtl w:val="0"/>
+        </w:rPr>
+        <w:t xml:space="preserve">Герои?</w:t>
+      </w:r>
+    </w:p>
+    <w:p>
+      <w:pPr>
+        <w:rPr/>
+      </w:pPr>
+      <w:r>
+        <w:rPr>
+          <w:rtl w:val="0"/>
+        </w:rPr>
+        <w:t xml:space="preserve">Да конечно!</w:t>
+      </w:r>
+    </w:p>
+    <w:p>
+      <w:pPr>
+        <w:rPr/>
+      </w:pPr>
+      <w:r>
+        <w:rPr>
+          <w:rtl w:val="0"/>
+        </w:rPr>
+        <w:t xml:space="preserve">На поле боя</w:t>
+      </w:r>
+    </w:p>
+    <w:p>
+      <w:pPr>
+        <w:rPr/>
+      </w:pPr>
+      <w:r>
+        <w:rPr>
+          <w:rtl w:val="0"/>
+        </w:rPr>
+        <w:t xml:space="preserve">Мертвым пасть</w:t>
+      </w:r>
+    </w:p>
+    <w:p>
+      <w:pPr>
+        <w:rPr/>
+      </w:pPr>
+      <w:r>
+        <w:rPr>
+          <w:rtl w:val="0"/>
+        </w:rPr>
+        <w:t xml:space="preserve">Оставив безутешно</w:t>
+      </w:r>
+    </w:p>
+    <w:p>
+      <w:pPr>
+        <w:rPr/>
+      </w:pPr>
+      <w:r>
+        <w:rPr>
+          <w:rtl w:val="0"/>
+        </w:rPr>
+        <w:t xml:space="preserve">Рыдать своих родных</w:t>
+      </w:r>
+    </w:p>
+    <w:p>
+      <w:pPr>
+        <w:rPr/>
+      </w:pPr>
+      <w:r>
+        <w:rPr>
+          <w:rtl w:val="0"/>
+        </w:rPr>
+        <w:t xml:space="preserve">Способен на такое не каждый</w:t>
+      </w:r>
+    </w:p>
+    <w:p>
+      <w:pPr>
+        <w:rPr/>
+      </w:pPr>
+      <w:r>
+        <w:rPr>
+          <w:rtl w:val="0"/>
+        </w:rPr>
+        <w:t xml:space="preserve">Точно!</w:t>
+      </w:r>
+    </w:p>
+    <w:p>
+      <w:pPr>
+        <w:rPr/>
+      </w:pPr>
+      <w:r>
+        <w:rPr>
+          <w:rtl w:val="0"/>
+        </w:rPr>
+        <w:t xml:space="preserve">Мотивы умирают</w:t>
+      </w:r>
+    </w:p>
+    <w:p>
+      <w:pPr>
+        <w:rPr/>
+      </w:pPr>
+      <w:r>
+        <w:rPr>
+          <w:rtl w:val="0"/>
+        </w:rPr>
+        <w:t xml:space="preserve">Задний план скрывая</w:t>
+      </w:r>
+    </w:p>
+    <w:p>
+      <w:pPr>
+        <w:rPr/>
+      </w:pPr>
+      <w:r>
+        <w:rPr>
+          <w:rtl w:val="0"/>
+        </w:rPr>
+        <w:t xml:space="preserve">И оставляют</w:t>
+      </w:r>
+    </w:p>
+    <w:p>
+      <w:pPr>
+        <w:rPr/>
+      </w:pPr>
+      <w:r>
+        <w:rPr>
+          <w:rtl w:val="0"/>
+        </w:rPr>
+        <w:t xml:space="preserve">Лишь то, что понимает</w:t>
+      </w:r>
+    </w:p>
+    <w:p>
+      <w:pPr>
+        <w:rPr/>
+      </w:pPr>
+      <w:r>
+        <w:rPr>
+          <w:rtl w:val="0"/>
+        </w:rPr>
+        <w:t xml:space="preserve">Толпа людей смотрящих телевизор</w:t>
+      </w:r>
+    </w:p>
+    <w:p>
+      <w:pPr>
+        <w:rPr/>
+      </w:pPr>
+      <w:r>
+        <w:rPr>
+          <w:rtl w:val="0"/>
+        </w:rPr>
+        <w:t xml:space="preserve">Вопросы пошлые...</w:t>
+      </w:r>
+    </w:p>
+    <w:p>
+      <w:pPr>
+        <w:rPr/>
+      </w:pPr>
+      <w:r>
+        <w:rPr>
+          <w:rtl w:val="0"/>
+        </w:rPr>
+        <w:t xml:space="preserve">Зачем война, к чему она?</w:t>
+      </w:r>
+    </w:p>
+    <w:p>
+      <w:pPr>
+        <w:rPr/>
+      </w:pPr>
+      <w:r>
+        <w:rPr>
+          <w:rtl w:val="0"/>
+        </w:rPr>
+        <w:t xml:space="preserve">Не в счет</w:t>
+      </w:r>
+    </w:p>
+    <w:p>
+      <w:pPr>
+        <w:rPr/>
+      </w:pPr>
+      <w:r>
+        <w:rPr>
+          <w:rtl w:val="0"/>
+        </w:rPr>
+        <w:t xml:space="preserve">Отставить!</w:t>
+      </w:r>
+    </w:p>
+    <w:p>
+      <w:pPr>
+        <w:rPr/>
+      </w:pPr>
+      <w:r>
+        <w:rPr>
+          <w:rtl w:val="0"/>
+        </w:rPr>
+        <w:t xml:space="preserve">Безумие, безумием поправ</w:t>
+      </w:r>
+    </w:p>
+    <w:p>
+      <w:pPr>
+        <w:rPr/>
+      </w:pPr>
+      <w:r>
+        <w:rPr>
+          <w:rtl w:val="0"/>
+        </w:rPr>
+        <w:t xml:space="preserve">Кремлевских, шайка кукловодов</w:t>
+      </w:r>
+    </w:p>
+    <w:p>
+      <w:pPr>
+        <w:rPr/>
+      </w:pPr>
+      <w:r>
+        <w:rPr>
+          <w:rtl w:val="0"/>
+        </w:rPr>
+        <w:t xml:space="preserve">За нитки дергая</w:t>
+      </w:r>
+    </w:p>
+    <w:p>
+      <w:pPr>
+        <w:rPr/>
+      </w:pPr>
+      <w:r>
+        <w:rPr>
+          <w:rtl w:val="0"/>
+        </w:rPr>
+        <w:t xml:space="preserve">Взывает</w:t>
+      </w:r>
+    </w:p>
+    <w:p>
+      <w:pPr>
+        <w:rPr/>
+      </w:pPr>
+      <w:r>
+        <w:rPr>
+          <w:rtl w:val="0"/>
+        </w:rPr>
+        <w:t xml:space="preserve">К святой войне - за Русь!</w:t>
+      </w:r>
+    </w:p>
+    <w:p>
+      <w:pPr>
+        <w:rPr/>
+      </w:pPr>
+      <w:r>
+        <w:rPr>
+          <w:rtl w:val="0"/>
+        </w:rPr>
+        <w:t xml:space="preserve">Мол мы великие и нас все обижают</w:t>
+      </w:r>
+    </w:p>
+    <w:p>
+      <w:pPr>
+        <w:rPr/>
+      </w:pPr>
+      <w:r>
+        <w:rPr>
+          <w:rtl w:val="0"/>
+        </w:rPr>
+        <w:t xml:space="preserve">Никто и ни за что, не уважает</w:t>
+      </w:r>
+    </w:p>
+    <w:p>
+      <w:pPr>
+        <w:rPr/>
+      </w:pPr>
+      <w:r>
+        <w:rPr>
+          <w:rtl w:val="0"/>
+        </w:rPr>
+        <w:t xml:space="preserve">Мол мы им газ а эти...</w:t>
+      </w:r>
+    </w:p>
+    <w:p>
+      <w:pPr>
+        <w:rPr/>
+      </w:pPr>
+      <w:r>
+        <w:rPr>
+          <w:rtl w:val="0"/>
+        </w:rPr>
+        <w:t xml:space="preserve">Суки, нас не хотят пускать</w:t>
+      </w:r>
+    </w:p>
+    <w:p>
+      <w:pPr>
+        <w:rPr/>
+      </w:pPr>
+      <w:r>
+        <w:rPr>
+          <w:rtl w:val="0"/>
+        </w:rPr>
+        <w:t xml:space="preserve">За стол переговоров</w:t>
+      </w:r>
+    </w:p>
+    <w:p>
+      <w:pPr>
+        <w:rPr/>
+      </w:pPr>
+      <w:r>
+        <w:rPr>
+          <w:rtl w:val="0"/>
+        </w:rPr>
+        <w:t xml:space="preserve">Ведь мы не воры!</w:t>
+      </w:r>
+    </w:p>
+    <w:p>
+      <w:pPr>
+        <w:rPr/>
+      </w:pPr>
+      <w:r>
+        <w:rPr>
+          <w:rtl w:val="0"/>
+        </w:rPr>
+        <w:t xml:space="preserve">Точно ведь не воры!</w:t>
+      </w:r>
+    </w:p>
+    <w:p>
+      <w:pPr>
+        <w:rPr/>
+      </w:pPr>
+      <w:r>
+        <w:rPr>
+          <w:rtl w:val="0"/>
+        </w:rPr>
+        <w:t xml:space="preserve">На нас костюмы классные</w:t>
+      </w:r>
+    </w:p>
+    <w:p>
+      <w:pPr>
+        <w:rPr/>
+      </w:pPr>
+      <w:r>
+        <w:rPr>
+          <w:rtl w:val="0"/>
+        </w:rPr>
+        <w:t xml:space="preserve">И в классных ездим тачках</w:t>
+      </w:r>
+    </w:p>
+    <w:p>
+      <w:pPr>
+        <w:rPr/>
+      </w:pPr>
+      <w:r>
+        <w:rPr>
+          <w:rtl w:val="0"/>
+        </w:rPr>
+        <w:t xml:space="preserve">Нет разницы совсем</w:t>
+      </w:r>
+    </w:p>
+    <w:p>
+      <w:pPr>
+        <w:rPr/>
+      </w:pPr>
+      <w:r>
+        <w:rPr>
+          <w:rtl w:val="0"/>
+        </w:rPr>
+        <w:t xml:space="preserve">Меж нами</w:t>
+      </w:r>
+    </w:p>
+    <w:p>
+      <w:pPr>
+        <w:rPr/>
+      </w:pPr>
+      <w:r>
+        <w:rPr>
+          <w:rtl w:val="0"/>
+        </w:rPr>
+        <w:t xml:space="preserve">Разве лишь лохи...</w:t>
+      </w:r>
+    </w:p>
+    <w:p>
+      <w:pPr>
+        <w:rPr/>
+      </w:pPr>
+      <w:r>
+        <w:rPr>
+          <w:rtl w:val="0"/>
+        </w:rPr>
+        <w:t xml:space="preserve">Но те не в счет...</w:t>
+      </w:r>
+    </w:p>
+    <w:p>
+      <w:pPr>
+        <w:rPr/>
+      </w:pPr>
+      <w:r>
+        <w:rPr>
+          <w:rtl w:val="0"/>
+        </w:rPr>
+        <w:t xml:space="preserve">Из них мы сделаем героев</w:t>
+      </w:r>
+    </w:p>
+    <w:p>
+      <w:pPr>
+        <w:rPr/>
+      </w:pPr>
+      <w:r>
+        <w:rPr>
+          <w:rtl w:val="0"/>
+        </w:rPr>
+        <w:t xml:space="preserve">На поле боя...</w:t>
+      </w:r>
+    </w:p>
+    <w:p>
+      <w:pPr>
+        <w:rPr/>
+      </w:pPr>
+      <w:r>
+        <w:rPr>
+          <w:rtl w:val="0"/>
+        </w:rPr>
+        <w:t xml:space="preserve">Да и лохам - свобода ни к чему...</w:t>
+      </w:r>
+    </w:p>
+    <w:p>
+      <w:pPr>
+        <w:rPr/>
+      </w:pPr>
+      <w:r>
+        <w:rPr>
+          <w:rtl w:val="0"/>
+        </w:rPr>
+        <w:t xml:space="preserve">Они ее легко меняют</w:t>
+      </w:r>
+    </w:p>
+    <w:p>
+      <w:pPr>
+        <w:rPr/>
+      </w:pPr>
+      <w:r>
+        <w:rPr>
+          <w:rtl w:val="0"/>
+        </w:rPr>
+        <w:t xml:space="preserve">На хлеб и воду</w:t>
+      </w:r>
+    </w:p>
+    <w:p>
+      <w:pPr>
+        <w:rPr/>
+      </w:pPr>
+      <w:r>
+        <w:rPr>
+          <w:rtl w:val="0"/>
+        </w:rPr>
+        <w:t xml:space="preserve">Нет точно нет, в расчете нашем</w:t>
+      </w:r>
+    </w:p>
+    <w:p>
+      <w:pPr>
+        <w:rPr/>
+      </w:pPr>
+      <w:r>
+        <w:rPr>
+          <w:rtl w:val="0"/>
+        </w:rPr>
+        <w:t xml:space="preserve">Давать лохам - свободу...</w:t>
+      </w:r>
+    </w:p>
+    <w:p>
+      <w:pPr>
+        <w:rPr/>
+      </w:pPr>
+      <w:r>
+        <w:rPr>
+          <w:rtl w:val="0"/>
+        </w:rPr>
+      </w:r>
+    </w:p>
+    <w:p>
+      <w:pPr>
+        <w:rPr/>
+      </w:pPr>
+      <w:r>
+        <w:rPr>
+          <w:rtl w:val="0"/>
+        </w:rPr>
+        <w:t xml:space="preserve">И заменив кастеты на ракеты</w:t>
+      </w:r>
+    </w:p>
+    <w:p>
+      <w:pPr>
+        <w:rPr/>
+      </w:pPr>
+      <w:r>
+        <w:rPr>
+          <w:rtl w:val="0"/>
+        </w:rPr>
+        <w:t xml:space="preserve">В попытке целый мир нагнуть</w:t>
+      </w:r>
+    </w:p>
+    <w:p>
+      <w:pPr>
+        <w:rPr/>
+      </w:pPr>
+      <w:r>
+        <w:rPr>
+          <w:rtl w:val="0"/>
+        </w:rPr>
+        <w:t xml:space="preserve">Гопники советской подворотни</w:t>
+      </w:r>
+    </w:p>
+    <w:p>
+      <w:pPr>
+        <w:rPr/>
+      </w:pPr>
+      <w:r>
+        <w:rPr>
+          <w:rtl w:val="0"/>
+        </w:rPr>
+        <w:t xml:space="preserve">Всей стране указывают путь</w:t>
+      </w:r>
+    </w:p>
+    <w:p>
+      <w:pPr>
+        <w:rPr/>
+      </w:pPr>
+      <w:r>
+        <w:rPr>
+          <w:rtl w:val="0"/>
+        </w:rPr>
+      </w:r>
+    </w:p>
+    <w:p>
+      <w:pPr>
+        <w:rPr/>
+      </w:pPr>
+      <w:r>
+        <w:rPr>
+          <w:sz w:val="16"/>
+          <w:szCs w:val="16"/>
+          <w:rtl w:val="0"/>
+        </w:rPr>
+        <w:t xml:space="preserve">02 Jul 2022 </w:t>
       </w:r>
       <w:r>
         <w:pict>

</xml_diff>

<commit_message>
Sat 02 Jul 2022 08:20:36 PM MSK
</commit_message>
<xml_diff>
--- a/.content/another.docx
+++ b/.content/another.docx
@@ -9038,6 +9038,761 @@
           <w:rtl w:val="0"/>
         </w:rPr>
         <w:t xml:space="preserve">25 Jun 2022 </w:t>
+      </w:r>
+      <w:r>
+        <w:pict>
+          <v:rect style="width:0.0pt;height:1.5pt" o:hr="t" o:hrstd="t" o:hralign="center" fillcolor="#A0A0A0" stroked="f"/>
+        </w:pict>
+      </w:r>
+      <w:r>
+        <w:rPr>
+          <w:rtl w:val="0"/>
+        </w:rPr>
+      </w:r>
+    </w:p>
+    <w:p>
+      <w:pPr>
+        <w:rPr/>
+      </w:pPr>
+      <w:r>
+        <w:rPr>
+          <w:rtl w:val="0"/>
+        </w:rPr>
+      </w:r>
+    </w:p>
+    <w:p>
+      <w:pPr>
+        <w:rPr/>
+      </w:pPr>
+      <w:r>
+        <w:rPr>
+          <w:rtl w:val="0"/>
+        </w:rPr>
+        <w:t xml:space="preserve">Девяностые</w:t>
+      </w:r>
+    </w:p>
+    <w:p>
+      <w:pPr>
+        <w:rPr/>
+      </w:pPr>
+      <w:r>
+        <w:rPr>
+          <w:rtl w:val="0"/>
+        </w:rPr>
+        <w:t xml:space="preserve">Промчались</w:t>
+      </w:r>
+    </w:p>
+    <w:p>
+      <w:pPr>
+        <w:rPr/>
+      </w:pPr>
+      <w:r>
+        <w:rPr>
+          <w:rtl w:val="0"/>
+        </w:rPr>
+        <w:t xml:space="preserve">И осели</w:t>
+      </w:r>
+    </w:p>
+    <w:p>
+      <w:pPr>
+        <w:rPr/>
+      </w:pPr>
+      <w:r>
+        <w:rPr>
+          <w:rtl w:val="0"/>
+        </w:rPr>
+        <w:t xml:space="preserve">И теперь</w:t>
+      </w:r>
+    </w:p>
+    <w:p>
+      <w:pPr>
+        <w:rPr/>
+      </w:pPr>
+      <w:r>
+        <w:rPr>
+          <w:rtl w:val="0"/>
+        </w:rPr>
+        <w:t xml:space="preserve">Последствия</w:t>
+      </w:r>
+    </w:p>
+    <w:p>
+      <w:pPr>
+        <w:rPr/>
+      </w:pPr>
+      <w:r>
+        <w:rPr>
+          <w:rtl w:val="0"/>
+        </w:rPr>
+        <w:t xml:space="preserve">Гребём</w:t>
+      </w:r>
+    </w:p>
+    <w:p>
+      <w:pPr>
+        <w:rPr/>
+      </w:pPr>
+      <w:r>
+        <w:rPr>
+          <w:rtl w:val="0"/>
+        </w:rPr>
+        <w:t xml:space="preserve">Призраки</w:t>
+      </w:r>
+    </w:p>
+    <w:p>
+      <w:pPr>
+        <w:rPr/>
+      </w:pPr>
+      <w:r>
+        <w:rPr>
+          <w:rtl w:val="0"/>
+        </w:rPr>
+        <w:t xml:space="preserve">Давно ушли</w:t>
+      </w:r>
+    </w:p>
+    <w:p>
+      <w:pPr>
+        <w:rPr/>
+      </w:pPr>
+      <w:r>
+        <w:rPr>
+          <w:rtl w:val="0"/>
+        </w:rPr>
+        <w:t xml:space="preserve">Из тела</w:t>
+      </w:r>
+    </w:p>
+    <w:p>
+      <w:pPr>
+        <w:rPr/>
+      </w:pPr>
+      <w:r>
+        <w:rPr>
+          <w:rtl w:val="0"/>
+        </w:rPr>
+        <w:t xml:space="preserve">Но червями в теле</w:t>
+      </w:r>
+    </w:p>
+    <w:p>
+      <w:pPr>
+        <w:rPr/>
+      </w:pPr>
+      <w:r>
+        <w:rPr>
+          <w:rtl w:val="0"/>
+        </w:rPr>
+        <w:t xml:space="preserve">МЫ!</w:t>
+      </w:r>
+    </w:p>
+    <w:p>
+      <w:pPr>
+        <w:rPr/>
+      </w:pPr>
+      <w:r>
+        <w:rPr>
+          <w:rtl w:val="0"/>
+        </w:rPr>
+        <w:t xml:space="preserve">Живём</w:t>
+      </w:r>
+    </w:p>
+    <w:p>
+      <w:pPr>
+        <w:rPr/>
+      </w:pPr>
+      <w:r>
+        <w:rPr>
+          <w:rtl w:val="0"/>
+        </w:rPr>
+      </w:r>
+    </w:p>
+    <w:p>
+      <w:pPr>
+        <w:rPr/>
+      </w:pPr>
+      <w:r>
+        <w:rPr>
+          <w:rtl w:val="0"/>
+        </w:rPr>
+      </w:r>
+    </w:p>
+    <w:p>
+      <w:pPr>
+        <w:rPr/>
+      </w:pPr>
+      <w:r>
+        <w:rPr>
+          <w:rtl w:val="0"/>
+        </w:rPr>
+      </w:r>
+    </w:p>
+    <w:p>
+      <w:pPr>
+        <w:rPr/>
+      </w:pPr>
+      <w:r>
+        <w:rPr>
+          <w:rtl w:val="0"/>
+        </w:rPr>
+        <w:t xml:space="preserve">Герои газовой войны</w:t>
+      </w:r>
+    </w:p>
+    <w:p>
+      <w:pPr>
+        <w:rPr/>
+      </w:pPr>
+      <w:r>
+        <w:rPr>
+          <w:rtl w:val="0"/>
+        </w:rPr>
+        <w:t xml:space="preserve">Герои?</w:t>
+      </w:r>
+    </w:p>
+    <w:p>
+      <w:pPr>
+        <w:rPr/>
+      </w:pPr>
+      <w:r>
+        <w:rPr>
+          <w:rtl w:val="0"/>
+        </w:rPr>
+        <w:t xml:space="preserve">Да конечно!</w:t>
+      </w:r>
+    </w:p>
+    <w:p>
+      <w:pPr>
+        <w:rPr/>
+      </w:pPr>
+      <w:r>
+        <w:rPr>
+          <w:rtl w:val="0"/>
+        </w:rPr>
+        <w:t xml:space="preserve">На поле боя</w:t>
+      </w:r>
+    </w:p>
+    <w:p>
+      <w:pPr>
+        <w:rPr/>
+      </w:pPr>
+      <w:r>
+        <w:rPr>
+          <w:rtl w:val="0"/>
+        </w:rPr>
+        <w:t xml:space="preserve">Мертвым пасть</w:t>
+      </w:r>
+    </w:p>
+    <w:p>
+      <w:pPr>
+        <w:rPr/>
+      </w:pPr>
+      <w:r>
+        <w:rPr>
+          <w:rtl w:val="0"/>
+        </w:rPr>
+        <w:t xml:space="preserve">Оставив безутешно</w:t>
+      </w:r>
+    </w:p>
+    <w:p>
+      <w:pPr>
+        <w:rPr/>
+      </w:pPr>
+      <w:r>
+        <w:rPr>
+          <w:rtl w:val="0"/>
+        </w:rPr>
+        <w:t xml:space="preserve">Рыдать своих родных</w:t>
+      </w:r>
+    </w:p>
+    <w:p>
+      <w:pPr>
+        <w:rPr/>
+      </w:pPr>
+      <w:r>
+        <w:rPr>
+          <w:rtl w:val="0"/>
+        </w:rPr>
+        <w:t xml:space="preserve">Способен на такое не каждый</w:t>
+      </w:r>
+    </w:p>
+    <w:p>
+      <w:pPr>
+        <w:rPr/>
+      </w:pPr>
+      <w:r>
+        <w:rPr>
+          <w:rtl w:val="0"/>
+        </w:rPr>
+        <w:t xml:space="preserve">Точно!</w:t>
+      </w:r>
+    </w:p>
+    <w:p>
+      <w:pPr>
+        <w:rPr/>
+      </w:pPr>
+      <w:r>
+        <w:rPr>
+          <w:rtl w:val="0"/>
+        </w:rPr>
+        <w:t xml:space="preserve">Мотивы умирают</w:t>
+      </w:r>
+    </w:p>
+    <w:p>
+      <w:pPr>
+        <w:rPr/>
+      </w:pPr>
+      <w:r>
+        <w:rPr>
+          <w:rtl w:val="0"/>
+        </w:rPr>
+        <w:t xml:space="preserve">Задний план скрывая</w:t>
+      </w:r>
+    </w:p>
+    <w:p>
+      <w:pPr>
+        <w:rPr/>
+      </w:pPr>
+      <w:r>
+        <w:rPr>
+          <w:rtl w:val="0"/>
+        </w:rPr>
+        <w:t xml:space="preserve">И оставляют</w:t>
+      </w:r>
+    </w:p>
+    <w:p>
+      <w:pPr>
+        <w:rPr/>
+      </w:pPr>
+      <w:r>
+        <w:rPr>
+          <w:rtl w:val="0"/>
+        </w:rPr>
+        <w:t xml:space="preserve">Лишь то, что понимает</w:t>
+      </w:r>
+    </w:p>
+    <w:p>
+      <w:pPr>
+        <w:rPr/>
+      </w:pPr>
+      <w:r>
+        <w:rPr>
+          <w:rtl w:val="0"/>
+        </w:rPr>
+        <w:t xml:space="preserve">Толпа людей смотрящих телевизор</w:t>
+      </w:r>
+    </w:p>
+    <w:p>
+      <w:pPr>
+        <w:rPr/>
+      </w:pPr>
+      <w:r>
+        <w:rPr>
+          <w:rtl w:val="0"/>
+        </w:rPr>
+        <w:t xml:space="preserve">Вопросы пошлые...</w:t>
+      </w:r>
+    </w:p>
+    <w:p>
+      <w:pPr>
+        <w:rPr/>
+      </w:pPr>
+      <w:r>
+        <w:rPr>
+          <w:rtl w:val="0"/>
+        </w:rPr>
+        <w:t xml:space="preserve">Зачем война, к чему она?</w:t>
+      </w:r>
+    </w:p>
+    <w:p>
+      <w:pPr>
+        <w:rPr/>
+      </w:pPr>
+      <w:r>
+        <w:rPr>
+          <w:rtl w:val="0"/>
+        </w:rPr>
+        <w:t xml:space="preserve">Не в счет</w:t>
+      </w:r>
+    </w:p>
+    <w:p>
+      <w:pPr>
+        <w:rPr/>
+      </w:pPr>
+      <w:r>
+        <w:rPr>
+          <w:rtl w:val="0"/>
+        </w:rPr>
+        <w:t xml:space="preserve">Отставить!</w:t>
+      </w:r>
+    </w:p>
+    <w:p>
+      <w:pPr>
+        <w:rPr/>
+      </w:pPr>
+      <w:r>
+        <w:rPr>
+          <w:rtl w:val="0"/>
+        </w:rPr>
+        <w:t xml:space="preserve">Безумие, безумием поправ</w:t>
+      </w:r>
+    </w:p>
+    <w:p>
+      <w:pPr>
+        <w:rPr/>
+      </w:pPr>
+      <w:r>
+        <w:rPr>
+          <w:rtl w:val="0"/>
+        </w:rPr>
+        <w:t xml:space="preserve">Кремлевских, шайка кукловодов</w:t>
+      </w:r>
+    </w:p>
+    <w:p>
+      <w:pPr>
+        <w:rPr/>
+      </w:pPr>
+      <w:r>
+        <w:rPr>
+          <w:rtl w:val="0"/>
+        </w:rPr>
+        <w:t xml:space="preserve">За нитки дергая</w:t>
+      </w:r>
+    </w:p>
+    <w:p>
+      <w:pPr>
+        <w:rPr/>
+      </w:pPr>
+      <w:r>
+        <w:rPr>
+          <w:rtl w:val="0"/>
+        </w:rPr>
+        <w:t xml:space="preserve">Взывает</w:t>
+      </w:r>
+    </w:p>
+    <w:p>
+      <w:pPr>
+        <w:rPr/>
+      </w:pPr>
+      <w:r>
+        <w:rPr>
+          <w:rtl w:val="0"/>
+        </w:rPr>
+        <w:t xml:space="preserve">К святой войне - за Русь!</w:t>
+      </w:r>
+    </w:p>
+    <w:p>
+      <w:pPr>
+        <w:rPr/>
+      </w:pPr>
+      <w:r>
+        <w:rPr>
+          <w:rtl w:val="0"/>
+        </w:rPr>
+        <w:t xml:space="preserve">Мол мы великие и все нас обижают</w:t>
+      </w:r>
+    </w:p>
+    <w:p>
+      <w:pPr>
+        <w:rPr/>
+      </w:pPr>
+      <w:r>
+        <w:rPr>
+          <w:rtl w:val="0"/>
+        </w:rPr>
+        <w:t xml:space="preserve">Никто и ни за что - не уважает</w:t>
+      </w:r>
+    </w:p>
+    <w:p>
+      <w:pPr>
+        <w:rPr/>
+      </w:pPr>
+      <w:r>
+        <w:rPr>
+          <w:rtl w:val="0"/>
+        </w:rPr>
+        <w:t xml:space="preserve">Мол мы им газ, а эти...</w:t>
+      </w:r>
+    </w:p>
+    <w:p>
+      <w:pPr>
+        <w:rPr/>
+      </w:pPr>
+      <w:r>
+        <w:rPr>
+          <w:rtl w:val="0"/>
+        </w:rPr>
+        <w:t xml:space="preserve">Суки, нас не хотят пускать</w:t>
+      </w:r>
+    </w:p>
+    <w:p>
+      <w:pPr>
+        <w:rPr/>
+      </w:pPr>
+      <w:r>
+        <w:rPr>
+          <w:rtl w:val="0"/>
+        </w:rPr>
+        <w:t xml:space="preserve">За стол переговоров</w:t>
+      </w:r>
+    </w:p>
+    <w:p>
+      <w:pPr>
+        <w:rPr/>
+      </w:pPr>
+      <w:r>
+        <w:rPr>
+          <w:rtl w:val="0"/>
+        </w:rPr>
+        <w:t xml:space="preserve">Ведь мы не воры!</w:t>
+      </w:r>
+    </w:p>
+    <w:p>
+      <w:pPr>
+        <w:rPr/>
+      </w:pPr>
+      <w:r>
+        <w:rPr>
+          <w:rtl w:val="0"/>
+        </w:rPr>
+        <w:t xml:space="preserve">Точно ведь не воры!</w:t>
+      </w:r>
+    </w:p>
+    <w:p>
+      <w:pPr>
+        <w:rPr/>
+      </w:pPr>
+      <w:r>
+        <w:rPr>
+          <w:rtl w:val="0"/>
+        </w:rPr>
+        <w:t xml:space="preserve">На нас костюмы классные</w:t>
+      </w:r>
+    </w:p>
+    <w:p>
+      <w:pPr>
+        <w:rPr/>
+      </w:pPr>
+      <w:r>
+        <w:rPr>
+          <w:rtl w:val="0"/>
+        </w:rPr>
+        <w:t xml:space="preserve">И в классных ездим тачках</w:t>
+      </w:r>
+    </w:p>
+    <w:p>
+      <w:pPr>
+        <w:rPr/>
+      </w:pPr>
+      <w:r>
+        <w:rPr>
+          <w:rtl w:val="0"/>
+        </w:rPr>
+        <w:t xml:space="preserve">Нет разницы совсем</w:t>
+      </w:r>
+    </w:p>
+    <w:p>
+      <w:pPr>
+        <w:rPr/>
+      </w:pPr>
+      <w:r>
+        <w:rPr>
+          <w:rtl w:val="0"/>
+        </w:rPr>
+        <w:t xml:space="preserve">Меж нами</w:t>
+      </w:r>
+    </w:p>
+    <w:p>
+      <w:pPr>
+        <w:rPr/>
+      </w:pPr>
+      <w:r>
+        <w:rPr>
+          <w:rtl w:val="0"/>
+        </w:rPr>
+        <w:t xml:space="preserve">Разве лишь лохи...</w:t>
+      </w:r>
+    </w:p>
+    <w:p>
+      <w:pPr>
+        <w:rPr/>
+      </w:pPr>
+      <w:r>
+        <w:rPr>
+          <w:rtl w:val="0"/>
+        </w:rPr>
+        <w:t xml:space="preserve">Но те не в счет...</w:t>
+      </w:r>
+    </w:p>
+    <w:p>
+      <w:pPr>
+        <w:rPr/>
+      </w:pPr>
+      <w:r>
+        <w:rPr>
+          <w:rtl w:val="0"/>
+        </w:rPr>
+        <w:t xml:space="preserve">Из них мы сделаем героев</w:t>
+      </w:r>
+    </w:p>
+    <w:p>
+      <w:pPr>
+        <w:rPr/>
+      </w:pPr>
+      <w:r>
+        <w:rPr>
+          <w:rtl w:val="0"/>
+        </w:rPr>
+        <w:t xml:space="preserve">На поле боя...</w:t>
+      </w:r>
+    </w:p>
+    <w:p>
+      <w:pPr>
+        <w:rPr/>
+      </w:pPr>
+      <w:r>
+        <w:rPr>
+          <w:rtl w:val="0"/>
+        </w:rPr>
+        <w:t xml:space="preserve">Лохам - свобода ни к чему...</w:t>
+      </w:r>
+    </w:p>
+    <w:p>
+      <w:pPr>
+        <w:rPr/>
+      </w:pPr>
+      <w:r>
+        <w:rPr>
+          <w:rtl w:val="0"/>
+        </w:rPr>
+        <w:t xml:space="preserve">Все кроме маргиналов</w:t>
+      </w:r>
+    </w:p>
+    <w:p>
+      <w:pPr>
+        <w:rPr/>
+      </w:pPr>
+      <w:r>
+        <w:rPr>
+          <w:rtl w:val="0"/>
+        </w:rPr>
+        <w:t xml:space="preserve">Её легко меняют</w:t>
+      </w:r>
+    </w:p>
+    <w:p>
+      <w:pPr>
+        <w:rPr/>
+      </w:pPr>
+      <w:r>
+        <w:rPr>
+          <w:rtl w:val="0"/>
+        </w:rPr>
+        <w:t xml:space="preserve">На хлеб и сериалы</w:t>
+      </w:r>
+    </w:p>
+    <w:p>
+      <w:pPr>
+        <w:rPr/>
+      </w:pPr>
+      <w:r>
+        <w:rPr>
+          <w:rtl w:val="0"/>
+        </w:rPr>
+        <w:t xml:space="preserve">Нет точно нет, в расчете нашем</w:t>
+      </w:r>
+    </w:p>
+    <w:p>
+      <w:pPr>
+        <w:rPr/>
+      </w:pPr>
+      <w:r>
+        <w:rPr>
+          <w:rtl w:val="0"/>
+        </w:rPr>
+        <w:t xml:space="preserve">Давать лохам - свободу...</w:t>
+      </w:r>
+    </w:p>
+    <w:p>
+      <w:pPr>
+        <w:rPr/>
+      </w:pPr>
+      <w:r>
+        <w:rPr>
+          <w:rtl w:val="0"/>
+        </w:rPr>
+        <w:t xml:space="preserve">Ты лучше мне скажи...</w:t>
+      </w:r>
+    </w:p>
+    <w:p>
+      <w:pPr>
+        <w:rPr/>
+      </w:pPr>
+      <w:r>
+        <w:rPr>
+          <w:rtl w:val="0"/>
+        </w:rPr>
+        <w:t xml:space="preserve">Зачем лохам - мечты?</w:t>
+      </w:r>
+    </w:p>
+    <w:p>
+      <w:pPr>
+        <w:rPr/>
+      </w:pPr>
+      <w:r>
+        <w:rPr>
+          <w:rtl w:val="0"/>
+        </w:rPr>
+        <w:t xml:space="preserve">И заменив кастеты на ракеты</w:t>
+      </w:r>
+    </w:p>
+    <w:p>
+      <w:pPr>
+        <w:rPr/>
+      </w:pPr>
+      <w:r>
+        <w:rPr>
+          <w:rtl w:val="0"/>
+        </w:rPr>
+        <w:t xml:space="preserve">В попытке целый мир нагнуть</w:t>
+      </w:r>
+    </w:p>
+    <w:p>
+      <w:pPr>
+        <w:rPr/>
+      </w:pPr>
+      <w:r>
+        <w:rPr>
+          <w:rtl w:val="0"/>
+        </w:rPr>
+        <w:t xml:space="preserve">Гопники советской подворотни</w:t>
+      </w:r>
+    </w:p>
+    <w:p>
+      <w:pPr>
+        <w:rPr/>
+      </w:pPr>
+      <w:r>
+        <w:rPr>
+          <w:rtl w:val="0"/>
+        </w:rPr>
+        <w:t xml:space="preserve">Всей стране указывают путь</w:t>
+      </w:r>
+    </w:p>
+    <w:p>
+      <w:pPr>
+        <w:rPr/>
+      </w:pPr>
+      <w:r>
+        <w:rPr>
+          <w:rtl w:val="0"/>
+        </w:rPr>
+      </w:r>
+    </w:p>
+    <w:p>
+      <w:pPr>
+        <w:rPr/>
+      </w:pPr>
+      <w:r>
+        <w:rPr>
+          <w:sz w:val="16"/>
+          <w:szCs w:val="16"/>
+          <w:rtl w:val="0"/>
+        </w:rPr>
+        <w:t xml:space="preserve">02 Jul 2022 </w:t>
       </w:r>
       <w:r>
         <w:pict>

</xml_diff>

<commit_message>
Sat 02 Jul 2022 08:22:10 PM MSK
</commit_message>
<xml_diff>
--- a/.content/another.docx
+++ b/.content/another.docx
@@ -9079,7 +9079,7 @@
         <w:rPr>
           <w:rtl w:val="0"/>
         </w:rPr>
-        <w:t xml:space="preserve">промчались</w:t>
+        <w:t xml:space="preserve">Промчались</w:t>
       </w:r>
     </w:p>
     <w:p>
@@ -9483,29 +9483,29 @@
         <w:rPr>
           <w:rtl w:val="0"/>
         </w:rPr>
-        <w:t xml:space="preserve">Мол мы великие и нас все обижают</w:t>
-      </w:r>
-    </w:p>
-    <w:p>
-      <w:pPr>
-        <w:rPr/>
-      </w:pPr>
-      <w:r>
-        <w:rPr>
-          <w:rtl w:val="0"/>
-        </w:rPr>
-        <w:t xml:space="preserve">Никто и ни за что, не уважает</w:t>
-      </w:r>
-    </w:p>
-    <w:p>
-      <w:pPr>
-        <w:rPr/>
-      </w:pPr>
-      <w:r>
-        <w:rPr>
-          <w:rtl w:val="0"/>
-        </w:rPr>
-        <w:t xml:space="preserve">Мол мы им газ а эти...</w:t>
+        <w:t xml:space="preserve">Мол мы великие и все нас обижают</w:t>
+      </w:r>
+    </w:p>
+    <w:p>
+      <w:pPr>
+        <w:rPr/>
+      </w:pPr>
+      <w:r>
+        <w:rPr>
+          <w:rtl w:val="0"/>
+        </w:rPr>
+        <w:t xml:space="preserve">Никто и ни за что - не уважает</w:t>
+      </w:r>
+    </w:p>
+    <w:p>
+      <w:pPr>
+        <w:rPr/>
+      </w:pPr>
+      <w:r>
+        <w:rPr>
+          <w:rtl w:val="0"/>
+        </w:rPr>
+        <w:t xml:space="preserve">Мол мы им газ, а эти...</w:t>
       </w:r>
     </w:p>
     <w:p>
@@ -9648,29 +9648,40 @@
         <w:rPr>
           <w:rtl w:val="0"/>
         </w:rPr>
-        <w:t xml:space="preserve">Да и лохам - свобода ни к чему...</w:t>
-      </w:r>
-    </w:p>
-    <w:p>
-      <w:pPr>
-        <w:rPr/>
-      </w:pPr>
-      <w:r>
-        <w:rPr>
-          <w:rtl w:val="0"/>
-        </w:rPr>
-        <w:t xml:space="preserve">Они ее легко меняют</w:t>
-      </w:r>
-    </w:p>
-    <w:p>
-      <w:pPr>
-        <w:rPr/>
-      </w:pPr>
-      <w:r>
-        <w:rPr>
-          <w:rtl w:val="0"/>
-        </w:rPr>
-        <w:t xml:space="preserve">На хлеб и воду</w:t>
+        <w:t xml:space="preserve">Лохам - свобода ни к чему...</w:t>
+      </w:r>
+    </w:p>
+    <w:p>
+      <w:pPr>
+        <w:rPr/>
+      </w:pPr>
+      <w:r>
+        <w:rPr>
+          <w:rtl w:val="0"/>
+        </w:rPr>
+        <w:t xml:space="preserve">Все кроме маргиналов</w:t>
+      </w:r>
+    </w:p>
+    <w:p>
+      <w:pPr>
+        <w:rPr/>
+      </w:pPr>
+      <w:r>
+        <w:rPr>
+          <w:rtl w:val="0"/>
+        </w:rPr>
+        <w:t xml:space="preserve">Её легко меняют</w:t>
+      </w:r>
+    </w:p>
+    <w:p>
+      <w:pPr>
+        <w:rPr/>
+      </w:pPr>
+      <w:r>
+        <w:rPr>
+          <w:rtl w:val="0"/>
+        </w:rPr>
+        <w:t xml:space="preserve">На хлеб и сериалы</w:t>
       </w:r>
     </w:p>
     <w:p>
@@ -9703,6 +9714,18 @@
         <w:rPr>
           <w:rtl w:val="0"/>
         </w:rPr>
+        <w:t xml:space="preserve">Ты лучше мне скажи...</w:t>
+      </w:r>
+    </w:p>
+    <w:p>
+      <w:pPr>
+        <w:rPr/>
+      </w:pPr>
+      <w:r>
+        <w:rPr>
+          <w:rtl w:val="0"/>
+        </w:rPr>
+        <w:t xml:space="preserve">Зачем лохам - мечты?</w:t>
       </w:r>
     </w:p>
     <w:p>

</xml_diff>

<commit_message>
Пт 08 июл 2022 11:11:37 MSK
</commit_message>
<xml_diff>
--- a/.content/another.docx
+++ b/.content/another.docx
@@ -9793,6 +9793,267 @@
           <w:rtl w:val="0"/>
         </w:rPr>
         <w:t xml:space="preserve">02 Jul 2022 </w:t>
+      </w:r>
+      <w:r>
+        <w:pict>
+          <v:rect style="width:0.0pt;height:1.5pt" o:hr="t" o:hrstd="t" o:hralign="center" fillcolor="#A0A0A0" stroked="f"/>
+        </w:pict>
+      </w:r>
+      <w:r>
+        <w:rPr>
+          <w:rtl w:val="0"/>
+        </w:rPr>
+      </w:r>
+    </w:p>
+    <w:p>
+      <w:pPr>
+        <w:rPr/>
+      </w:pPr>
+      <w:r>
+        <w:rPr>
+          <w:rtl w:val="0"/>
+        </w:rPr>
+      </w:r>
+    </w:p>
+    <w:p>
+      <w:pPr>
+        <w:rPr/>
+      </w:pPr>
+      <w:r>
+        <w:rPr>
+          <w:rtl w:val="0"/>
+        </w:rPr>
+        <w:t xml:space="preserve">Как слово ляжет, на сердце мое?</w:t>
+      </w:r>
+    </w:p>
+    <w:p>
+      <w:pPr>
+        <w:rPr/>
+      </w:pPr>
+      <w:r>
+        <w:rPr>
+          <w:rtl w:val="0"/>
+        </w:rPr>
+        <w:t xml:space="preserve">Благословенным, сладостным, бальзамом?</w:t>
+      </w:r>
+    </w:p>
+    <w:p>
+      <w:pPr>
+        <w:rPr/>
+      </w:pPr>
+      <w:r>
+        <w:rPr>
+          <w:rtl w:val="0"/>
+        </w:rPr>
+        <w:t xml:space="preserve">Или тяжелой ношей обдерет</w:t>
+      </w:r>
+    </w:p>
+    <w:p>
+      <w:pPr>
+        <w:rPr/>
+      </w:pPr>
+      <w:r>
+        <w:rPr>
+          <w:rtl w:val="0"/>
+        </w:rPr>
+        <w:t xml:space="preserve">До крови душу</w:t>
+      </w:r>
+    </w:p>
+    <w:p>
+      <w:pPr>
+        <w:rPr/>
+      </w:pPr>
+      <w:r>
+        <w:rPr>
+          <w:rtl w:val="0"/>
+        </w:rPr>
+        <w:t xml:space="preserve">Оставляя рану?</w:t>
+      </w:r>
+    </w:p>
+    <w:p>
+      <w:pPr>
+        <w:rPr/>
+      </w:pPr>
+      <w:r>
+        <w:rPr>
+          <w:rtl w:val="0"/>
+        </w:rPr>
+      </w:r>
+    </w:p>
+    <w:p>
+      <w:pPr>
+        <w:rPr/>
+      </w:pPr>
+      <w:r>
+        <w:rPr>
+          <w:rtl w:val="0"/>
+        </w:rPr>
+        <w:t xml:space="preserve">В обычных звуках</w:t>
+      </w:r>
+    </w:p>
+    <w:p>
+      <w:pPr>
+        <w:rPr/>
+      </w:pPr>
+      <w:r>
+        <w:rPr>
+          <w:rtl w:val="0"/>
+        </w:rPr>
+        <w:t xml:space="preserve">Слава и огонь</w:t>
+      </w:r>
+    </w:p>
+    <w:p>
+      <w:pPr>
+        <w:rPr/>
+      </w:pPr>
+      <w:r>
+        <w:rPr>
+          <w:rtl w:val="0"/>
+        </w:rPr>
+        <w:t xml:space="preserve">И нежный ветерок</w:t>
+      </w:r>
+    </w:p>
+    <w:p>
+      <w:pPr>
+        <w:rPr/>
+      </w:pPr>
+      <w:r>
+        <w:rPr>
+          <w:rtl w:val="0"/>
+        </w:rPr>
+        <w:t xml:space="preserve">И буря безрассудства</w:t>
+      </w:r>
+    </w:p>
+    <w:p>
+      <w:pPr>
+        <w:rPr/>
+      </w:pPr>
+      <w:r>
+        <w:rPr>
+          <w:rtl w:val="0"/>
+        </w:rPr>
+        <w:t xml:space="preserve">Ты только слово</w:t>
+      </w:r>
+    </w:p>
+    <w:p>
+      <w:pPr>
+        <w:rPr/>
+      </w:pPr>
+      <w:r>
+        <w:rPr>
+          <w:rtl w:val="0"/>
+        </w:rPr>
+        <w:t xml:space="preserve">Полегоньку тронь</w:t>
+      </w:r>
+    </w:p>
+    <w:p>
+      <w:pPr>
+        <w:rPr/>
+      </w:pPr>
+      <w:r>
+        <w:rPr>
+          <w:rtl w:val="0"/>
+        </w:rPr>
+        <w:t xml:space="preserve">Откроется вся бездна</w:t>
+      </w:r>
+    </w:p>
+    <w:p>
+      <w:pPr>
+        <w:rPr/>
+      </w:pPr>
+      <w:r>
+        <w:rPr>
+          <w:rtl w:val="0"/>
+        </w:rPr>
+        <w:t xml:space="preserve">Силы чувства</w:t>
+      </w:r>
+    </w:p>
+    <w:p>
+      <w:pPr>
+        <w:rPr/>
+      </w:pPr>
+      <w:r>
+        <w:rPr>
+          <w:rtl w:val="0"/>
+        </w:rPr>
+      </w:r>
+    </w:p>
+    <w:p>
+      <w:pPr>
+        <w:rPr/>
+      </w:pPr>
+      <w:r>
+        <w:rPr>
+          <w:rtl w:val="0"/>
+        </w:rPr>
+        <w:t xml:space="preserve">Как слово ляжет, на сердце мое?</w:t>
+      </w:r>
+    </w:p>
+    <w:p>
+      <w:pPr>
+        <w:rPr/>
+      </w:pPr>
+      <w:r>
+        <w:rPr>
+          <w:rtl w:val="0"/>
+        </w:rPr>
+        <w:t xml:space="preserve">Ответь мне сердце на души касание!</w:t>
+      </w:r>
+    </w:p>
+    <w:p>
+      <w:pPr>
+        <w:rPr/>
+      </w:pPr>
+      <w:r>
+        <w:rPr>
+          <w:rtl w:val="0"/>
+        </w:rPr>
+        <w:t xml:space="preserve">Стуча размеренно продолжишь свой забег?</w:t>
+      </w:r>
+    </w:p>
+    <w:p>
+      <w:pPr>
+        <w:rPr/>
+      </w:pPr>
+      <w:r>
+        <w:rPr>
+          <w:rtl w:val="0"/>
+        </w:rPr>
+        <w:t xml:space="preserve">Или на пять мгновений замерев</w:t>
+      </w:r>
+    </w:p>
+    <w:p>
+      <w:pPr>
+        <w:rPr/>
+      </w:pPr>
+      <w:r>
+        <w:rPr>
+          <w:rtl w:val="0"/>
+        </w:rPr>
+        <w:t xml:space="preserve">Зажжешь в душе, ответное желание?</w:t>
+      </w:r>
+    </w:p>
+    <w:p>
+      <w:pPr>
+        <w:rPr/>
+      </w:pPr>
+      <w:r>
+        <w:rPr>
+          <w:rtl w:val="0"/>
+        </w:rPr>
+      </w:r>
+    </w:p>
+    <w:p>
+      <w:pPr>
+        <w:rPr/>
+      </w:pPr>
+      <w:r>
+        <w:rPr>
+          <w:sz w:val="16"/>
+          <w:szCs w:val="16"/>
+          <w:rtl w:val="0"/>
+        </w:rPr>
+        <w:t xml:space="preserve">08 Jul 2022 </w:t>
       </w:r>
       <w:r>
         <w:pict>

</xml_diff>

<commit_message>
Sat 09 Jul 2022 02:09:30 PM MSK
</commit_message>
<xml_diff>
--- a/.content/another.docx
+++ b/.content/another.docx
@@ -9793,6 +9793,761 @@
           <w:rtl w:val="0"/>
         </w:rPr>
         <w:t xml:space="preserve">02 Jul 2022 </w:t>
+      </w:r>
+      <w:r>
+        <w:pict>
+          <v:rect style="width:0.0pt;height:1.5pt" o:hr="t" o:hrstd="t" o:hralign="center" fillcolor="#A0A0A0" stroked="f"/>
+        </w:pict>
+      </w:r>
+      <w:r>
+        <w:rPr>
+          <w:rtl w:val="0"/>
+        </w:rPr>
+      </w:r>
+    </w:p>
+    <w:p>
+      <w:pPr>
+        <w:rPr/>
+      </w:pPr>
+      <w:r>
+        <w:rPr>
+          <w:rtl w:val="0"/>
+        </w:rPr>
+      </w:r>
+    </w:p>
+    <w:p>
+      <w:pPr>
+        <w:rPr/>
+      </w:pPr>
+      <w:r>
+        <w:rPr>
+          <w:rtl w:val="0"/>
+        </w:rPr>
+        <w:t xml:space="preserve">Как слово ляжет, на сердце мое?</w:t>
+      </w:r>
+    </w:p>
+    <w:p>
+      <w:pPr>
+        <w:rPr/>
+      </w:pPr>
+      <w:r>
+        <w:rPr>
+          <w:rtl w:val="0"/>
+        </w:rPr>
+        <w:t xml:space="preserve">Благословенным, сладостным, бальзамом?</w:t>
+      </w:r>
+    </w:p>
+    <w:p>
+      <w:pPr>
+        <w:rPr/>
+      </w:pPr>
+      <w:r>
+        <w:rPr>
+          <w:rtl w:val="0"/>
+        </w:rPr>
+        <w:t xml:space="preserve">Или тяжелой ношей обдерет</w:t>
+      </w:r>
+    </w:p>
+    <w:p>
+      <w:pPr>
+        <w:rPr/>
+      </w:pPr>
+      <w:r>
+        <w:rPr>
+          <w:rtl w:val="0"/>
+        </w:rPr>
+        <w:t xml:space="preserve">До крови душу</w:t>
+      </w:r>
+    </w:p>
+    <w:p>
+      <w:pPr>
+        <w:rPr/>
+      </w:pPr>
+      <w:r>
+        <w:rPr>
+          <w:rtl w:val="0"/>
+        </w:rPr>
+        <w:t xml:space="preserve">Оставляя рану?</w:t>
+      </w:r>
+    </w:p>
+    <w:p>
+      <w:pPr>
+        <w:rPr/>
+      </w:pPr>
+      <w:r>
+        <w:rPr>
+          <w:rtl w:val="0"/>
+        </w:rPr>
+      </w:r>
+    </w:p>
+    <w:p>
+      <w:pPr>
+        <w:rPr/>
+      </w:pPr>
+      <w:r>
+        <w:rPr>
+          <w:rtl w:val="0"/>
+        </w:rPr>
+        <w:t xml:space="preserve">В обычных звуках</w:t>
+      </w:r>
+    </w:p>
+    <w:p>
+      <w:pPr>
+        <w:rPr/>
+      </w:pPr>
+      <w:r>
+        <w:rPr>
+          <w:rtl w:val="0"/>
+        </w:rPr>
+        <w:t xml:space="preserve">Слава и огонь</w:t>
+      </w:r>
+    </w:p>
+    <w:p>
+      <w:pPr>
+        <w:rPr/>
+      </w:pPr>
+      <w:r>
+        <w:rPr>
+          <w:rtl w:val="0"/>
+        </w:rPr>
+        <w:t xml:space="preserve">И нежный ветерок</w:t>
+      </w:r>
+    </w:p>
+    <w:p>
+      <w:pPr>
+        <w:rPr/>
+      </w:pPr>
+      <w:r>
+        <w:rPr>
+          <w:rtl w:val="0"/>
+        </w:rPr>
+        <w:t xml:space="preserve">И буря безрассудства</w:t>
+      </w:r>
+    </w:p>
+    <w:p>
+      <w:pPr>
+        <w:rPr/>
+      </w:pPr>
+      <w:r>
+        <w:rPr>
+          <w:rtl w:val="0"/>
+        </w:rPr>
+        <w:t xml:space="preserve">Ты только слово</w:t>
+      </w:r>
+    </w:p>
+    <w:p>
+      <w:pPr>
+        <w:rPr/>
+      </w:pPr>
+      <w:r>
+        <w:rPr>
+          <w:rtl w:val="0"/>
+        </w:rPr>
+        <w:t xml:space="preserve">Полегоньку тронь</w:t>
+      </w:r>
+    </w:p>
+    <w:p>
+      <w:pPr>
+        <w:rPr/>
+      </w:pPr>
+      <w:r>
+        <w:rPr>
+          <w:rtl w:val="0"/>
+        </w:rPr>
+        <w:t xml:space="preserve">Откроется вся бездна</w:t>
+      </w:r>
+    </w:p>
+    <w:p>
+      <w:pPr>
+        <w:rPr/>
+      </w:pPr>
+      <w:r>
+        <w:rPr>
+          <w:rtl w:val="0"/>
+        </w:rPr>
+        <w:t xml:space="preserve">Силы чувства</w:t>
+      </w:r>
+    </w:p>
+    <w:p>
+      <w:pPr>
+        <w:rPr/>
+      </w:pPr>
+      <w:r>
+        <w:rPr>
+          <w:rtl w:val="0"/>
+        </w:rPr>
+      </w:r>
+    </w:p>
+    <w:p>
+      <w:pPr>
+        <w:rPr/>
+      </w:pPr>
+      <w:r>
+        <w:rPr>
+          <w:rtl w:val="0"/>
+        </w:rPr>
+        <w:t xml:space="preserve">Как слово ляжет, на сердце мое?</w:t>
+      </w:r>
+    </w:p>
+    <w:p>
+      <w:pPr>
+        <w:rPr/>
+      </w:pPr>
+      <w:r>
+        <w:rPr>
+          <w:rtl w:val="0"/>
+        </w:rPr>
+        <w:t xml:space="preserve">Ответь мне сердце на души касание!</w:t>
+      </w:r>
+    </w:p>
+    <w:p>
+      <w:pPr>
+        <w:rPr/>
+      </w:pPr>
+      <w:r>
+        <w:rPr>
+          <w:rtl w:val="0"/>
+        </w:rPr>
+        <w:t xml:space="preserve">Стуча размеренно продолжишь свой забег?</w:t>
+      </w:r>
+    </w:p>
+    <w:p>
+      <w:pPr>
+        <w:rPr/>
+      </w:pPr>
+      <w:r>
+        <w:rPr>
+          <w:rtl w:val="0"/>
+        </w:rPr>
+        <w:t xml:space="preserve">Или на пять мгновений замерев</w:t>
+      </w:r>
+    </w:p>
+    <w:p>
+      <w:pPr>
+        <w:rPr/>
+      </w:pPr>
+      <w:r>
+        <w:rPr>
+          <w:rtl w:val="0"/>
+        </w:rPr>
+        <w:t xml:space="preserve">Зажжешь в душе, ответное желание?</w:t>
+      </w:r>
+    </w:p>
+    <w:p>
+      <w:pPr>
+        <w:rPr/>
+      </w:pPr>
+      <w:r>
+        <w:rPr>
+          <w:rtl w:val="0"/>
+        </w:rPr>
+      </w:r>
+    </w:p>
+    <w:p>
+      <w:pPr>
+        <w:rPr/>
+      </w:pPr>
+      <w:r>
+        <w:rPr>
+          <w:sz w:val="16"/>
+          <w:szCs w:val="16"/>
+          <w:rtl w:val="0"/>
+        </w:rPr>
+        <w:t xml:space="preserve">08 Jul 2022 </w:t>
+      </w:r>
+      <w:r>
+        <w:pict>
+          <v:rect style="width:0.0pt;height:1.5pt" o:hr="t" o:hrstd="t" o:hralign="center" fillcolor="#A0A0A0" stroked="f"/>
+        </w:pict>
+      </w:r>
+      <w:r>
+        <w:rPr>
+          <w:rtl w:val="0"/>
+        </w:rPr>
+      </w:r>
+    </w:p>
+    <w:p>
+      <w:pPr>
+        <w:rPr/>
+      </w:pPr>
+      <w:r>
+        <w:rPr>
+          <w:rtl w:val="0"/>
+        </w:rPr>
+        <w:t xml:space="preserve">--</w:t>
+      </w:r>
+    </w:p>
+    <w:p>
+      <w:pPr>
+        <w:rPr/>
+      </w:pPr>
+      <w:r>
+        <w:rPr>
+          <w:rtl w:val="0"/>
+        </w:rPr>
+        <w:t xml:space="preserve">Победит ли дзюдоиста юморист?</w:t>
+      </w:r>
+    </w:p>
+    <w:p>
+      <w:pPr>
+        <w:rPr/>
+      </w:pPr>
+      <w:r>
+        <w:rPr>
+          <w:rtl w:val="0"/>
+        </w:rPr>
+        <w:t xml:space="preserve">Победит!</w:t>
+      </w:r>
+    </w:p>
+    <w:p>
+      <w:pPr>
+        <w:rPr/>
+      </w:pPr>
+      <w:r>
+        <w:rPr>
+          <w:rtl w:val="0"/>
+        </w:rPr>
+        <w:t xml:space="preserve">Ведь один людей кидает</w:t>
+      </w:r>
+    </w:p>
+    <w:p>
+      <w:pPr>
+        <w:rPr/>
+      </w:pPr>
+      <w:r>
+        <w:rPr>
+          <w:rtl w:val="0"/>
+        </w:rPr>
+        <w:t xml:space="preserve">А другой смешит.</w:t>
+      </w:r>
+    </w:p>
+    <w:p>
+      <w:pPr>
+        <w:rPr/>
+      </w:pPr>
+      <w:r>
+        <w:rPr>
+          <w:rtl w:val="0"/>
+        </w:rPr>
+        <w:t xml:space="preserve">Небо шлет благословение тому</w:t>
+      </w:r>
+    </w:p>
+    <w:p>
+      <w:pPr>
+        <w:rPr/>
+      </w:pPr>
+      <w:r>
+        <w:rPr>
+          <w:rtl w:val="0"/>
+        </w:rPr>
+        <w:t xml:space="preserve">Кто приносит людям радость</w:t>
+      </w:r>
+    </w:p>
+    <w:p>
+      <w:pPr>
+        <w:rPr/>
+      </w:pPr>
+      <w:r>
+        <w:rPr>
+          <w:rtl w:val="0"/>
+        </w:rPr>
+        <w:t xml:space="preserve">Вопреки всему.</w:t>
+      </w:r>
+    </w:p>
+    <w:p>
+      <w:pPr>
+        <w:rPr/>
+      </w:pPr>
+      <w:r>
+        <w:rPr>
+          <w:rtl w:val="0"/>
+        </w:rPr>
+        <w:t xml:space="preserve">--</w:t>
+      </w:r>
+    </w:p>
+    <w:p>
+      <w:pPr>
+        <w:rPr/>
+      </w:pPr>
+      <w:r>
+        <w:rPr>
+          <w:rtl w:val="0"/>
+        </w:rPr>
+      </w:r>
+    </w:p>
+    <w:p>
+      <w:pPr>
+        <w:rPr/>
+      </w:pPr>
+      <w:r>
+        <w:rPr>
+          <w:rtl w:val="0"/>
+        </w:rPr>
+        <w:t xml:space="preserve">И гибнут и гибнут солдаты</w:t>
+      </w:r>
+    </w:p>
+    <w:p>
+      <w:pPr>
+        <w:rPr/>
+      </w:pPr>
+      <w:r>
+        <w:rPr>
+          <w:rtl w:val="0"/>
+        </w:rPr>
+        <w:t xml:space="preserve">Сражаясь за кузькину мать</w:t>
+      </w:r>
+    </w:p>
+    <w:p>
+      <w:pPr>
+        <w:rPr/>
+      </w:pPr>
+      <w:r>
+        <w:rPr>
+          <w:rtl w:val="0"/>
+        </w:rPr>
+        <w:t xml:space="preserve">Амбиции дегенерата</w:t>
+      </w:r>
+    </w:p>
+    <w:p>
+      <w:pPr>
+        <w:rPr/>
+      </w:pPr>
+      <w:r>
+        <w:rPr>
+          <w:rtl w:val="0"/>
+        </w:rPr>
+        <w:t xml:space="preserve">Готовы они защищать</w:t>
+      </w:r>
+    </w:p>
+    <w:p>
+      <w:pPr>
+        <w:rPr/>
+      </w:pPr>
+      <w:r>
+        <w:rPr>
+          <w:rtl w:val="0"/>
+        </w:rPr>
+        <w:t xml:space="preserve">Кто знает, какая неволя</w:t>
+      </w:r>
+    </w:p>
+    <w:p>
+      <w:pPr>
+        <w:rPr/>
+      </w:pPr>
+      <w:r>
+        <w:rPr>
+          <w:rtl w:val="0"/>
+        </w:rPr>
+        <w:t xml:space="preserve">Вас пушит в неправой войне</w:t>
+      </w:r>
+    </w:p>
+    <w:p>
+      <w:pPr>
+        <w:rPr/>
+      </w:pPr>
+      <w:r>
+        <w:rPr>
+          <w:rtl w:val="0"/>
+        </w:rPr>
+        <w:t xml:space="preserve">Тех кто готовы загинуть</w:t>
+      </w:r>
+    </w:p>
+    <w:p>
+      <w:pPr>
+        <w:rPr/>
+      </w:pPr>
+      <w:r>
+        <w:rPr>
+          <w:rtl w:val="0"/>
+        </w:rPr>
+        <w:t xml:space="preserve">На украинской земле</w:t>
+      </w:r>
+    </w:p>
+    <w:p>
+      <w:pPr>
+        <w:rPr/>
+      </w:pPr>
+      <w:r>
+        <w:rPr>
+          <w:rtl w:val="0"/>
+        </w:rPr>
+        <w:t xml:space="preserve">Конечно вы части той силы</w:t>
+      </w:r>
+    </w:p>
+    <w:p>
+      <w:pPr>
+        <w:rPr/>
+      </w:pPr>
+      <w:r>
+        <w:rPr>
+          <w:rtl w:val="0"/>
+        </w:rPr>
+        <w:t xml:space="preserve">Что держит лохами рабов</w:t>
+      </w:r>
+    </w:p>
+    <w:p>
+      <w:pPr>
+        <w:rPr/>
+      </w:pPr>
+      <w:r>
+        <w:rPr>
+          <w:rtl w:val="0"/>
+        </w:rPr>
+        <w:t xml:space="preserve">И вас не пугают могилы</w:t>
+      </w:r>
+    </w:p>
+    <w:p>
+      <w:pPr>
+        <w:rPr/>
+      </w:pPr>
+      <w:r>
+        <w:rPr>
+          <w:rtl w:val="0"/>
+        </w:rPr>
+        <w:t xml:space="preserve">Женщин, детей, стариков</w:t>
+      </w:r>
+    </w:p>
+    <w:p>
+      <w:pPr>
+        <w:rPr/>
+      </w:pPr>
+      <w:r>
+        <w:rPr>
+          <w:rtl w:val="0"/>
+        </w:rPr>
+        <w:t xml:space="preserve">Вам ваши товарищи ближе</w:t>
+      </w:r>
+    </w:p>
+    <w:p>
+      <w:pPr>
+        <w:rPr/>
+      </w:pPr>
+      <w:r>
+        <w:rPr>
+          <w:rtl w:val="0"/>
+        </w:rPr>
+        <w:t xml:space="preserve">Известная старая быль</w:t>
+      </w:r>
+    </w:p>
+    <w:p>
+      <w:pPr>
+        <w:rPr/>
+      </w:pPr>
+      <w:r>
+        <w:rPr>
+          <w:rtl w:val="0"/>
+        </w:rPr>
+        <w:t xml:space="preserve">Простая животная стая</w:t>
+      </w:r>
+    </w:p>
+    <w:p>
+      <w:pPr>
+        <w:rPr/>
+      </w:pPr>
+      <w:r>
+        <w:rPr>
+          <w:rtl w:val="0"/>
+        </w:rPr>
+        <w:t xml:space="preserve">Стирает сочувствие в пыль</w:t>
+      </w:r>
+    </w:p>
+    <w:p>
+      <w:pPr>
+        <w:rPr/>
+      </w:pPr>
+      <w:r>
+        <w:rPr>
+          <w:rtl w:val="0"/>
+        </w:rPr>
+        <w:t xml:space="preserve">Но вы присягали на верность</w:t>
+      </w:r>
+    </w:p>
+    <w:p>
+      <w:pPr>
+        <w:rPr/>
+      </w:pPr>
+      <w:r>
+        <w:rPr>
+          <w:rtl w:val="0"/>
+        </w:rPr>
+        <w:t xml:space="preserve">Не человеку - стране</w:t>
+      </w:r>
+    </w:p>
+    <w:p>
+      <w:pPr>
+        <w:rPr/>
+      </w:pPr>
+      <w:r>
+        <w:rPr>
+          <w:rtl w:val="0"/>
+        </w:rPr>
+        <w:t xml:space="preserve">А честь свою закопали</w:t>
+      </w:r>
+    </w:p>
+    <w:p>
+      <w:pPr>
+        <w:rPr/>
+      </w:pPr>
+      <w:r>
+        <w:rPr>
+          <w:rtl w:val="0"/>
+        </w:rPr>
+        <w:t xml:space="preserve">На украинской земле</w:t>
+      </w:r>
+    </w:p>
+    <w:p>
+      <w:pPr>
+        <w:rPr/>
+      </w:pPr>
+      <w:r>
+        <w:rPr>
+          <w:rtl w:val="0"/>
+        </w:rPr>
+        <w:t xml:space="preserve">Я глуп и я верю упрямо</w:t>
+      </w:r>
+    </w:p>
+    <w:p>
+      <w:pPr>
+        <w:rPr/>
+      </w:pPr>
+      <w:r>
+        <w:rPr>
+          <w:rtl w:val="0"/>
+        </w:rPr>
+        <w:t xml:space="preserve">Что в сердце, родные у вас</w:t>
+      </w:r>
+    </w:p>
+    <w:p>
+      <w:pPr>
+        <w:rPr/>
+      </w:pPr>
+      <w:r>
+        <w:rPr>
+          <w:rtl w:val="0"/>
+        </w:rPr>
+        <w:t xml:space="preserve">Мама и папа и братья</w:t>
+      </w:r>
+    </w:p>
+    <w:p>
+      <w:pPr>
+        <w:rPr/>
+      </w:pPr>
+      <w:r>
+        <w:rPr>
+          <w:rtl w:val="0"/>
+        </w:rPr>
+        <w:t xml:space="preserve">Они поминать будут вас</w:t>
+      </w:r>
+    </w:p>
+    <w:p>
+      <w:pPr>
+        <w:rPr/>
+      </w:pPr>
+      <w:r>
+        <w:rPr>
+          <w:rtl w:val="0"/>
+        </w:rPr>
+        <w:t xml:space="preserve">Просто - остановитесь</w:t>
+      </w:r>
+    </w:p>
+    <w:p>
+      <w:pPr>
+        <w:rPr/>
+      </w:pPr>
+      <w:r>
+        <w:rPr>
+          <w:rtl w:val="0"/>
+        </w:rPr>
+        <w:t xml:space="preserve">Приказы дает не герой</w:t>
+      </w:r>
+    </w:p>
+    <w:p>
+      <w:pPr>
+        <w:rPr/>
+      </w:pPr>
+      <w:r>
+        <w:rPr>
+          <w:rtl w:val="0"/>
+        </w:rPr>
+        <w:t xml:space="preserve">А трус, что скрывается в страхе</w:t>
+      </w:r>
+    </w:p>
+    <w:p>
+      <w:pPr>
+        <w:rPr/>
+      </w:pPr>
+      <w:r>
+        <w:rPr>
+          <w:rtl w:val="0"/>
+        </w:rPr>
+        <w:t xml:space="preserve">За красной кремлевской стеной</w:t>
+      </w:r>
+    </w:p>
+    <w:p>
+      <w:pPr>
+        <w:rPr/>
+      </w:pPr>
+      <w:r>
+        <w:rPr>
+          <w:rtl w:val="0"/>
+        </w:rPr>
+        <w:t xml:space="preserve">Вы мои братья по крови</w:t>
+      </w:r>
+    </w:p>
+    <w:p>
+      <w:pPr>
+        <w:rPr/>
+      </w:pPr>
+      <w:r>
+        <w:rPr>
+          <w:rtl w:val="0"/>
+        </w:rPr>
+        <w:t xml:space="preserve">Вы мои братья в судьбе</w:t>
+      </w:r>
+    </w:p>
+    <w:p>
+      <w:pPr>
+        <w:rPr/>
+      </w:pPr>
+      <w:r>
+        <w:rPr>
+          <w:rtl w:val="0"/>
+        </w:rPr>
+        <w:t xml:space="preserve">И я не хочу чтоб вы гибли</w:t>
+      </w:r>
+    </w:p>
+    <w:p>
+      <w:pPr>
+        <w:rPr/>
+      </w:pPr>
+      <w:r>
+        <w:rPr>
+          <w:rtl w:val="0"/>
+        </w:rPr>
+        <w:t xml:space="preserve">На украинской земле</w:t>
+      </w:r>
+    </w:p>
+    <w:p>
+      <w:pPr>
+        <w:rPr/>
+      </w:pPr>
+      <w:r>
+        <w:rPr>
+          <w:rtl w:val="0"/>
+        </w:rPr>
+      </w:r>
+    </w:p>
+    <w:p>
+      <w:pPr>
+        <w:rPr/>
+      </w:pPr>
+      <w:r>
+        <w:rPr>
+          <w:sz w:val="16"/>
+          <w:szCs w:val="16"/>
+          <w:rtl w:val="0"/>
+        </w:rPr>
+        <w:t xml:space="preserve">09 Jul 2022 </w:t>
       </w:r>
       <w:r>
         <w:pict>

</xml_diff>

<commit_message>
Чт 21 июл 2022 20:32:44 MSK
</commit_message>
<xml_diff>
--- a/.content/another.docx
+++ b/.content/another.docx
@@ -10548,6 +10548,840 @@
           <w:rtl w:val="0"/>
         </w:rPr>
         <w:t xml:space="preserve">09 Jul 2022 </w:t>
+      </w:r>
+      <w:r>
+        <w:pict>
+          <v:rect style="width:0.0pt;height:1.5pt" o:hr="t" o:hrstd="t" o:hralign="center" fillcolor="#A0A0A0" stroked="f"/>
+        </w:pict>
+      </w:r>
+      <w:r>
+        <w:rPr>
+          <w:rtl w:val="0"/>
+        </w:rPr>
+      </w:r>
+    </w:p>
+    <w:p>
+      <w:pPr>
+        <w:rPr/>
+      </w:pPr>
+      <w:r>
+        <w:rPr>
+          <w:rtl w:val="0"/>
+        </w:rPr>
+      </w:r>
+    </w:p>
+    <w:p>
+      <w:pPr>
+        <w:rPr/>
+      </w:pPr>
+      <w:r>
+        <w:rPr>
+          <w:rtl w:val="0"/>
+        </w:rPr>
+        <w:t xml:space="preserve">И тихий вечер лег на землю</w:t>
+      </w:r>
+    </w:p>
+    <w:p>
+      <w:pPr>
+        <w:rPr/>
+      </w:pPr>
+      <w:r>
+        <w:rPr>
+          <w:rtl w:val="0"/>
+        </w:rPr>
+        <w:t xml:space="preserve">Как свет от ближних фонарей</w:t>
+      </w:r>
+    </w:p>
+    <w:p>
+      <w:pPr>
+        <w:rPr/>
+      </w:pPr>
+      <w:r>
+        <w:rPr>
+          <w:rtl w:val="0"/>
+        </w:rPr>
+        <w:t xml:space="preserve">Порозовели окна в стенах</w:t>
+      </w:r>
+    </w:p>
+    <w:p>
+      <w:pPr>
+        <w:rPr/>
+      </w:pPr>
+      <w:r>
+        <w:rPr>
+          <w:rtl w:val="0"/>
+        </w:rPr>
+        <w:t xml:space="preserve">Ущелий в девять этажей</w:t>
+      </w:r>
+    </w:p>
+    <w:p>
+      <w:pPr>
+        <w:rPr/>
+      </w:pPr>
+      <w:r>
+        <w:rPr>
+          <w:rtl w:val="0"/>
+        </w:rPr>
+        <w:t xml:space="preserve">И ветер робко</w:t>
+      </w:r>
+    </w:p>
+    <w:p>
+      <w:pPr>
+        <w:rPr/>
+      </w:pPr>
+      <w:r>
+        <w:rPr>
+          <w:rtl w:val="0"/>
+        </w:rPr>
+        <w:t xml:space="preserve">Мягкой лапой</w:t>
+      </w:r>
+    </w:p>
+    <w:p>
+      <w:pPr>
+        <w:rPr/>
+      </w:pPr>
+      <w:r>
+        <w:rPr>
+          <w:rtl w:val="0"/>
+        </w:rPr>
+        <w:t xml:space="preserve">Волос касается слегка</w:t>
+      </w:r>
+    </w:p>
+    <w:p>
+      <w:pPr>
+        <w:rPr/>
+      </w:pPr>
+      <w:r>
+        <w:rPr>
+          <w:rtl w:val="0"/>
+        </w:rPr>
+        <w:t xml:space="preserve">Небрежно, нежно, безмятежно</w:t>
+      </w:r>
+    </w:p>
+    <w:p>
+      <w:pPr>
+        <w:rPr/>
+      </w:pPr>
+      <w:r>
+        <w:rPr>
+          <w:rtl w:val="0"/>
+        </w:rPr>
+        <w:t xml:space="preserve">Оттенком неги</w:t>
+      </w:r>
+    </w:p>
+    <w:p>
+      <w:pPr>
+        <w:rPr/>
+      </w:pPr>
+      <w:r>
+        <w:rPr>
+          <w:rtl w:val="0"/>
+        </w:rPr>
+        <w:t xml:space="preserve">Облака</w:t>
+      </w:r>
+    </w:p>
+    <w:p>
+      <w:pPr>
+        <w:rPr>
+          <w:sz w:val="16"/>
+          <w:szCs w:val="16"/>
+        </w:rPr>
+      </w:pPr>
+      <w:r>
+        <w:rPr>
+          <w:rtl w:val="0"/>
+        </w:rPr>
+      </w:r>
+    </w:p>
+    <w:p>
+      <w:pPr>
+        <w:rPr/>
+      </w:pPr>
+      <w:r>
+        <w:rPr>
+          <w:sz w:val="16"/>
+          <w:szCs w:val="16"/>
+          <w:rtl w:val="0"/>
+        </w:rPr>
+        <w:t xml:space="preserve">20 Jul 2022 </w:t>
+      </w:r>
+      <w:r>
+        <w:pict>
+          <v:rect style="width:0.0pt;height:1.5pt" o:hr="t" o:hrstd="t" o:hralign="center" fillcolor="#A0A0A0" stroked="f"/>
+        </w:pict>
+      </w:r>
+      <w:r>
+        <w:rPr>
+          <w:rtl w:val="0"/>
+        </w:rPr>
+      </w:r>
+    </w:p>
+    <w:p>
+      <w:pPr>
+        <w:rPr/>
+      </w:pPr>
+      <w:r>
+        <w:rPr>
+          <w:rtl w:val="0"/>
+        </w:rPr>
+      </w:r>
+    </w:p>
+    <w:p>
+      <w:pPr>
+        <w:rPr/>
+      </w:pPr>
+      <w:r>
+        <w:rPr>
+          <w:rtl w:val="0"/>
+        </w:rPr>
+      </w:r>
+    </w:p>
+    <w:p>
+      <w:pPr>
+        <w:rPr/>
+      </w:pPr>
+      <w:r>
+        <w:rPr>
+          <w:rtl w:val="0"/>
+        </w:rPr>
+        <w:t xml:space="preserve">Крохе я вопрос задал</w:t>
+      </w:r>
+    </w:p>
+    <w:p>
+      <w:pPr>
+        <w:rPr/>
+      </w:pPr>
+      <w:r>
+        <w:rPr>
+          <w:rtl w:val="0"/>
+        </w:rPr>
+        <w:t xml:space="preserve">Про хорошо и плохо</w:t>
+      </w:r>
+    </w:p>
+    <w:p>
+      <w:pPr>
+        <w:rPr/>
+      </w:pPr>
+      <w:r>
+        <w:rPr>
+          <w:rtl w:val="0"/>
+        </w:rPr>
+        <w:t xml:space="preserve">По башке ответ попал</w:t>
+      </w:r>
+    </w:p>
+    <w:p>
+      <w:pPr>
+        <w:rPr/>
+      </w:pPr>
+      <w:r>
+        <w:rPr>
+          <w:rtl w:val="0"/>
+        </w:rPr>
+        <w:t xml:space="preserve">Мне сказала кроха</w:t>
+      </w:r>
+    </w:p>
+    <w:p>
+      <w:pPr>
+        <w:rPr/>
+      </w:pPr>
+      <w:r>
+        <w:rPr>
+          <w:rtl w:val="0"/>
+        </w:rPr>
+        <w:t xml:space="preserve">Ракетами - по городам</w:t>
+      </w:r>
+    </w:p>
+    <w:p>
+      <w:pPr>
+        <w:rPr/>
+      </w:pPr>
+      <w:r>
+        <w:rPr>
+          <w:rtl w:val="0"/>
+        </w:rPr>
+        <w:t xml:space="preserve">Это очень - плохо</w:t>
+      </w:r>
+    </w:p>
+    <w:p>
+      <w:pPr>
+        <w:rPr/>
+      </w:pPr>
+      <w:r>
+        <w:rPr>
+          <w:rtl w:val="0"/>
+        </w:rPr>
+      </w:r>
+    </w:p>
+    <w:p>
+      <w:pPr>
+        <w:rPr/>
+      </w:pPr>
+      <w:r>
+        <w:rPr>
+          <w:rtl w:val="0"/>
+        </w:rPr>
+        <w:t xml:space="preserve">….</w:t>
+      </w:r>
+    </w:p>
+    <w:p>
+      <w:pPr>
+        <w:rPr/>
+      </w:pPr>
+      <w:r>
+        <w:rPr>
+          <w:rtl w:val="0"/>
+        </w:rPr>
+      </w:r>
+    </w:p>
+    <w:p>
+      <w:pPr>
+        <w:rPr/>
+      </w:pPr>
+      <w:r>
+        <w:rPr>
+          <w:rtl w:val="0"/>
+        </w:rPr>
+        <w:t xml:space="preserve">Тяжелая ноша</w:t>
+      </w:r>
+    </w:p>
+    <w:p>
+      <w:pPr>
+        <w:rPr/>
+      </w:pPr>
+      <w:r>
+        <w:rPr>
+          <w:rtl w:val="0"/>
+        </w:rPr>
+        <w:t xml:space="preserve">И острая боль</w:t>
+      </w:r>
+    </w:p>
+    <w:p>
+      <w:pPr>
+        <w:rPr/>
+      </w:pPr>
+      <w:r>
+        <w:rPr>
+          <w:rtl w:val="0"/>
+        </w:rPr>
+        <w:t xml:space="preserve">Стране не проходят</w:t>
+      </w:r>
+    </w:p>
+    <w:p>
+      <w:pPr>
+        <w:rPr/>
+      </w:pPr>
+      <w:r>
+        <w:rPr>
+          <w:rtl w:val="0"/>
+        </w:rPr>
+        <w:t xml:space="preserve">Вполсилы</w:t>
+      </w:r>
+    </w:p>
+    <w:p>
+      <w:pPr>
+        <w:rPr/>
+      </w:pPr>
+      <w:r>
+        <w:rPr>
+          <w:rtl w:val="0"/>
+        </w:rPr>
+        <w:t xml:space="preserve">Когда ею правит</w:t>
+      </w:r>
+    </w:p>
+    <w:p>
+      <w:pPr>
+        <w:rPr/>
+      </w:pPr>
+      <w:r>
+        <w:rPr>
+          <w:rtl w:val="0"/>
+        </w:rPr>
+        <w:t xml:space="preserve">Смертельно больной</w:t>
+      </w:r>
+    </w:p>
+    <w:p>
+      <w:pPr>
+        <w:rPr/>
+      </w:pPr>
+      <w:r>
+        <w:rPr>
+          <w:rtl w:val="0"/>
+        </w:rPr>
+        <w:t xml:space="preserve">Стоящий у края, могилы</w:t>
+      </w:r>
+    </w:p>
+    <w:p>
+      <w:pPr>
+        <w:rPr/>
+      </w:pPr>
+      <w:r>
+        <w:rPr>
+          <w:rtl w:val="0"/>
+        </w:rPr>
+        <w:t xml:space="preserve">В истории длинной</w:t>
+      </w:r>
+    </w:p>
+    <w:p>
+      <w:pPr>
+        <w:rPr/>
+      </w:pPr>
+      <w:r>
+        <w:rPr>
+          <w:rtl w:val="0"/>
+        </w:rPr>
+        <w:t xml:space="preserve">Не новый, расклад</w:t>
+      </w:r>
+    </w:p>
+    <w:p>
+      <w:pPr>
+        <w:rPr/>
+      </w:pPr>
+      <w:r>
+        <w:rPr>
+          <w:rtl w:val="0"/>
+        </w:rPr>
+        <w:t xml:space="preserve">И шепотом, длинные тени</w:t>
+      </w:r>
+    </w:p>
+    <w:p>
+      <w:pPr>
+        <w:rPr/>
+      </w:pPr>
+      <w:r>
+        <w:rPr>
+          <w:rtl w:val="0"/>
+        </w:rPr>
+        <w:t xml:space="preserve">Приводят на ум мне</w:t>
+      </w:r>
+    </w:p>
+    <w:p>
+      <w:pPr>
+        <w:rPr/>
+      </w:pPr>
+      <w:r>
+        <w:rPr>
+          <w:rtl w:val="0"/>
+        </w:rPr>
+        <w:t xml:space="preserve">Властителей ряд</w:t>
+      </w:r>
+    </w:p>
+    <w:p>
+      <w:pPr>
+        <w:rPr/>
+      </w:pPr>
+      <w:r>
+        <w:rPr>
+          <w:rtl w:val="0"/>
+        </w:rPr>
+        <w:t xml:space="preserve">Искателей - злоключений</w:t>
+      </w:r>
+    </w:p>
+    <w:p>
+      <w:pPr>
+        <w:rPr/>
+      </w:pPr>
+      <w:r>
+        <w:rPr>
+          <w:rtl w:val="0"/>
+        </w:rPr>
+        <w:t xml:space="preserve">И фараоны, и Рима цари</w:t>
+      </w:r>
+    </w:p>
+    <w:p>
+      <w:pPr>
+        <w:rPr/>
+      </w:pPr>
+      <w:r>
+        <w:rPr>
+          <w:rtl w:val="0"/>
+        </w:rPr>
+        <w:t xml:space="preserve">Все думали - нет им замены</w:t>
+      </w:r>
+    </w:p>
+    <w:p>
+      <w:pPr>
+        <w:rPr/>
+      </w:pPr>
+      <w:r>
+        <w:rPr>
+          <w:rtl w:val="0"/>
+        </w:rPr>
+        <w:t xml:space="preserve">Но мир их не слушал</w:t>
+      </w:r>
+    </w:p>
+    <w:p>
+      <w:pPr>
+        <w:rPr/>
+      </w:pPr>
+      <w:r>
+        <w:rPr>
+          <w:rtl w:val="0"/>
+        </w:rPr>
+        <w:t xml:space="preserve">Стирая все в прах</w:t>
+      </w:r>
+    </w:p>
+    <w:p>
+      <w:pPr>
+        <w:rPr/>
+      </w:pPr>
+      <w:r>
+        <w:rPr>
+          <w:rtl w:val="0"/>
+        </w:rPr>
+        <w:t xml:space="preserve">Новой, большой, переменой</w:t>
+      </w:r>
+    </w:p>
+    <w:p>
+      <w:pPr>
+        <w:rPr/>
+      </w:pPr>
+      <w:r>
+        <w:rPr>
+          <w:rtl w:val="0"/>
+        </w:rPr>
+        <w:t xml:space="preserve">И дела мне нет</w:t>
+      </w:r>
+    </w:p>
+    <w:p>
+      <w:pPr>
+        <w:rPr/>
+      </w:pPr>
+      <w:r>
+        <w:rPr>
+          <w:rtl w:val="0"/>
+        </w:rPr>
+        <w:t xml:space="preserve">До тревоги царей</w:t>
+      </w:r>
+    </w:p>
+    <w:p>
+      <w:pPr>
+        <w:rPr/>
+      </w:pPr>
+      <w:r>
+        <w:rPr>
+          <w:rtl w:val="0"/>
+        </w:rPr>
+        <w:t xml:space="preserve">Им время, обрежет рога</w:t>
+      </w:r>
+    </w:p>
+    <w:p>
+      <w:pPr>
+        <w:rPr/>
+      </w:pPr>
+      <w:r>
+        <w:rPr>
+          <w:rtl w:val="0"/>
+        </w:rPr>
+        <w:t xml:space="preserve">Мне сердце секут</w:t>
+      </w:r>
+    </w:p>
+    <w:p>
+      <w:pPr>
+        <w:rPr/>
+      </w:pPr>
+      <w:r>
+        <w:rPr>
+          <w:rtl w:val="0"/>
+        </w:rPr>
+        <w:t xml:space="preserve">Судьбы малых людей</w:t>
+      </w:r>
+    </w:p>
+    <w:p>
+      <w:pPr>
+        <w:rPr/>
+      </w:pPr>
+      <w:r>
+        <w:rPr>
+          <w:rtl w:val="0"/>
+        </w:rPr>
+        <w:t xml:space="preserve">Обычных, таких же,  как я</w:t>
+      </w:r>
+    </w:p>
+    <w:p>
+      <w:pPr>
+        <w:rPr/>
+      </w:pPr>
+      <w:r>
+        <w:rPr>
+          <w:rtl w:val="0"/>
+        </w:rPr>
+        <w:t xml:space="preserve">За что, мне скажите</w:t>
+      </w:r>
+    </w:p>
+    <w:p>
+      <w:pPr>
+        <w:rPr/>
+      </w:pPr>
+      <w:r>
+        <w:rPr>
+          <w:rtl w:val="0"/>
+        </w:rPr>
+        <w:t xml:space="preserve">Им выпало быть</w:t>
+      </w:r>
+    </w:p>
+    <w:p>
+      <w:pPr>
+        <w:rPr/>
+      </w:pPr>
+      <w:r>
+        <w:rPr>
+          <w:rtl w:val="0"/>
+        </w:rPr>
+        <w:t xml:space="preserve">Мишенью, безумца в кремле</w:t>
+      </w:r>
+    </w:p>
+    <w:p>
+      <w:pPr>
+        <w:rPr/>
+      </w:pPr>
+      <w:r>
+        <w:rPr>
+          <w:rtl w:val="0"/>
+        </w:rPr>
+        <w:t xml:space="preserve">Который ракетами</w:t>
+      </w:r>
+    </w:p>
+    <w:p>
+      <w:pPr>
+        <w:rPr/>
+      </w:pPr>
+      <w:r>
+        <w:rPr>
+          <w:rtl w:val="0"/>
+        </w:rPr>
+        <w:t xml:space="preserve">По городам</w:t>
+      </w:r>
+    </w:p>
+    <w:p>
+      <w:pPr>
+        <w:rPr/>
+      </w:pPr>
+      <w:r>
+        <w:rPr>
+          <w:rtl w:val="0"/>
+        </w:rPr>
+        <w:t xml:space="preserve">Учит детей - войне</w:t>
+      </w:r>
+    </w:p>
+    <w:p>
+      <w:pPr>
+        <w:rPr/>
+      </w:pPr>
+      <w:r>
+        <w:rPr>
+          <w:rtl w:val="0"/>
+        </w:rPr>
+        <w:t xml:space="preserve">Кто скажет теперь</w:t>
+      </w:r>
+    </w:p>
+    <w:p>
+      <w:pPr>
+        <w:rPr/>
+      </w:pPr>
+      <w:r>
+        <w:rPr>
+          <w:rtl w:val="0"/>
+        </w:rPr>
+        <w:t xml:space="preserve">Что русский - велик</w:t>
+      </w:r>
+    </w:p>
+    <w:p>
+      <w:pPr>
+        <w:rPr/>
+      </w:pPr>
+      <w:r>
+        <w:rPr>
+          <w:rtl w:val="0"/>
+        </w:rPr>
+        <w:t xml:space="preserve">Что милосерден к врагам</w:t>
+      </w:r>
+    </w:p>
+    <w:p>
+      <w:pPr>
+        <w:rPr/>
+      </w:pPr>
+      <w:r>
+        <w:rPr>
+          <w:rtl w:val="0"/>
+        </w:rPr>
+        <w:t xml:space="preserve">Что уважает, культуру других</w:t>
+      </w:r>
+    </w:p>
+    <w:p>
+      <w:pPr>
+        <w:rPr/>
+      </w:pPr>
+      <w:r>
+        <w:rPr>
+          <w:rtl w:val="0"/>
+        </w:rPr>
+        <w:t xml:space="preserve">И что душа его - храм?</w:t>
+      </w:r>
+    </w:p>
+    <w:p>
+      <w:pPr>
+        <w:rPr/>
+      </w:pPr>
+      <w:r>
+        <w:rPr>
+          <w:rtl w:val="0"/>
+        </w:rPr>
+        <w:t xml:space="preserve">Видно</w:t>
+      </w:r>
+    </w:p>
+    <w:p>
+      <w:pPr>
+        <w:rPr/>
+      </w:pPr>
+      <w:r>
+        <w:rPr>
+          <w:rtl w:val="0"/>
+        </w:rPr>
+        <w:t xml:space="preserve">Нам выпала доля смотреть</w:t>
+      </w:r>
+    </w:p>
+    <w:p>
+      <w:pPr>
+        <w:rPr/>
+      </w:pPr>
+      <w:r>
+        <w:rPr>
+          <w:rtl w:val="0"/>
+        </w:rPr>
+        <w:t xml:space="preserve">Как выдадут срам, за победу</w:t>
+      </w:r>
+    </w:p>
+    <w:p>
+      <w:pPr>
+        <w:rPr/>
+      </w:pPr>
+      <w:r>
+        <w:rPr>
+          <w:rtl w:val="0"/>
+        </w:rPr>
+        <w:t xml:space="preserve">И было</w:t>
+      </w:r>
+    </w:p>
+    <w:p>
+      <w:pPr>
+        <w:rPr/>
+      </w:pPr>
+      <w:r>
+        <w:rPr>
+          <w:rtl w:val="0"/>
+        </w:rPr>
+        <w:t xml:space="preserve">Не в масть, его предкам прозреть</w:t>
+      </w:r>
+    </w:p>
+    <w:p>
+      <w:pPr>
+        <w:rPr/>
+      </w:pPr>
+      <w:r>
+        <w:rPr>
+          <w:rtl w:val="0"/>
+        </w:rPr>
+        <w:t xml:space="preserve">Что станет сынок - людоедом</w:t>
+      </w:r>
+    </w:p>
+    <w:p>
+      <w:pPr>
+        <w:rPr/>
+      </w:pPr>
+      <w:r>
+        <w:rPr>
+          <w:rtl w:val="0"/>
+        </w:rPr>
+        <w:t xml:space="preserve">Какое же счастье</w:t>
+      </w:r>
+    </w:p>
+    <w:p>
+      <w:pPr>
+        <w:rPr/>
+      </w:pPr>
+      <w:r>
+        <w:rPr>
+          <w:rtl w:val="0"/>
+        </w:rPr>
+        <w:t xml:space="preserve">Что жизнь коротка</w:t>
+      </w:r>
+    </w:p>
+    <w:p>
+      <w:pPr>
+        <w:rPr/>
+      </w:pPr>
+      <w:r>
+        <w:rPr>
+          <w:rtl w:val="0"/>
+        </w:rPr>
+        <w:t xml:space="preserve">Что старость</w:t>
+      </w:r>
+    </w:p>
+    <w:p>
+      <w:pPr>
+        <w:rPr/>
+      </w:pPr>
+      <w:r>
+        <w:rPr>
+          <w:rtl w:val="0"/>
+        </w:rPr>
+        <w:t xml:space="preserve">Бессильна вполне</w:t>
+      </w:r>
+    </w:p>
+    <w:p>
+      <w:pPr>
+        <w:rPr/>
+      </w:pPr>
+      <w:r>
+        <w:rPr>
+          <w:rtl w:val="0"/>
+        </w:rPr>
+        <w:t xml:space="preserve">Пою я тебе, молодая толпа</w:t>
+      </w:r>
+    </w:p>
+    <w:p>
+      <w:pPr>
+        <w:rPr/>
+      </w:pPr>
+      <w:r>
+        <w:rPr>
+          <w:rtl w:val="0"/>
+        </w:rPr>
+        <w:t xml:space="preserve">И кланяюсь в ноги</w:t>
+      </w:r>
+    </w:p>
+    <w:p>
+      <w:pPr>
+        <w:rPr/>
+      </w:pPr>
+      <w:r>
+        <w:rPr>
+          <w:rtl w:val="0"/>
+        </w:rPr>
+        <w:t xml:space="preserve">Вдвойне</w:t>
+      </w:r>
+    </w:p>
+    <w:p>
+      <w:pPr>
+        <w:rPr/>
+      </w:pPr>
+      <w:r>
+        <w:rPr>
+          <w:rtl w:val="0"/>
+        </w:rPr>
+      </w:r>
+    </w:p>
+    <w:p>
+      <w:pPr>
+        <w:rPr/>
+      </w:pPr>
+      <w:r>
+        <w:rPr>
+          <w:sz w:val="16"/>
+          <w:szCs w:val="16"/>
+          <w:rtl w:val="0"/>
+        </w:rPr>
+        <w:t xml:space="preserve">21 Jul 2022 </w:t>
       </w:r>
       <w:r>
         <w:pict>

</xml_diff>

<commit_message>
Пн 01 авг 2022 23:22:41 MSK
</commit_message>
<xml_diff>
--- a/.content/another.docx
+++ b/.content/another.docx
@@ -11382,6 +11382,216 @@
           <w:rtl w:val="0"/>
         </w:rPr>
         <w:t xml:space="preserve">21 Jul 2022 </w:t>
+      </w:r>
+      <w:r>
+        <w:pict>
+          <v:rect style="width:0.0pt;height:1.5pt" o:hr="t" o:hrstd="t" o:hralign="center" fillcolor="#A0A0A0" stroked="f"/>
+        </w:pict>
+      </w:r>
+      <w:r>
+        <w:rPr>
+          <w:rtl w:val="0"/>
+        </w:rPr>
+      </w:r>
+    </w:p>
+    <w:p>
+      <w:pPr>
+        <w:rPr/>
+      </w:pPr>
+      <w:r>
+        <w:rPr>
+          <w:rtl w:val="0"/>
+        </w:rPr>
+        <w:t xml:space="preserve">Ну не нравлюсь я ей</w:t>
+      </w:r>
+    </w:p>
+    <w:p>
+      <w:pPr>
+        <w:rPr/>
+      </w:pPr>
+      <w:r>
+        <w:rPr>
+          <w:rtl w:val="0"/>
+        </w:rPr>
+        <w:t xml:space="preserve">И не нравлюсь</w:t>
+      </w:r>
+    </w:p>
+    <w:p>
+      <w:pPr>
+        <w:rPr/>
+      </w:pPr>
+      <w:r>
+        <w:rPr>
+          <w:rtl w:val="0"/>
+        </w:rPr>
+        <w:t xml:space="preserve">А она ж мне</w:t>
+      </w:r>
+    </w:p>
+    <w:p>
+      <w:pPr>
+        <w:rPr/>
+      </w:pPr>
+      <w:r>
+        <w:rPr>
+          <w:rtl w:val="0"/>
+        </w:rPr>
+        <w:t xml:space="preserve">Безумно мила</w:t>
+      </w:r>
+    </w:p>
+    <w:p>
+      <w:pPr>
+        <w:rPr/>
+      </w:pPr>
+      <w:r>
+        <w:rPr>
+          <w:rtl w:val="0"/>
+        </w:rPr>
+        <w:t xml:space="preserve">И как лошадь</w:t>
+      </w:r>
+    </w:p>
+    <w:p>
+      <w:pPr>
+        <w:rPr/>
+      </w:pPr>
+      <w:r>
+        <w:rPr>
+          <w:rtl w:val="0"/>
+        </w:rPr>
+        <w:t xml:space="preserve">Делами я загнан</w:t>
+      </w:r>
+    </w:p>
+    <w:p>
+      <w:pPr>
+        <w:rPr/>
+      </w:pPr>
+      <w:r>
+        <w:rPr>
+          <w:rtl w:val="0"/>
+        </w:rPr>
+        <w:t xml:space="preserve">И давно закусил удила</w:t>
+      </w:r>
+    </w:p>
+    <w:p>
+      <w:pPr>
+        <w:rPr/>
+      </w:pPr>
+      <w:r>
+        <w:rPr>
+          <w:rtl w:val="0"/>
+        </w:rPr>
+        <w:t xml:space="preserve">Только сердце</w:t>
+      </w:r>
+    </w:p>
+    <w:p>
+      <w:pPr>
+        <w:rPr/>
+      </w:pPr>
+      <w:r>
+        <w:rPr>
+          <w:rtl w:val="0"/>
+        </w:rPr>
+        <w:t xml:space="preserve">В тревожном подпитье</w:t>
+      </w:r>
+    </w:p>
+    <w:p>
+      <w:pPr>
+        <w:rPr/>
+      </w:pPr>
+      <w:r>
+        <w:rPr>
+          <w:rtl w:val="0"/>
+        </w:rPr>
+        <w:t xml:space="preserve">Неспокойно и грустно</w:t>
+      </w:r>
+    </w:p>
+    <w:p>
+      <w:pPr>
+        <w:rPr/>
+      </w:pPr>
+      <w:r>
+        <w:rPr>
+          <w:rtl w:val="0"/>
+        </w:rPr>
+        <w:t xml:space="preserve">Стучит</w:t>
+      </w:r>
+    </w:p>
+    <w:p>
+      <w:pPr>
+        <w:rPr/>
+      </w:pPr>
+      <w:r>
+        <w:rPr>
+          <w:rtl w:val="0"/>
+        </w:rPr>
+        <w:t xml:space="preserve">И хмельная</w:t>
+      </w:r>
+    </w:p>
+    <w:p>
+      <w:pPr>
+        <w:rPr/>
+      </w:pPr>
+      <w:r>
+        <w:rPr>
+          <w:rtl w:val="0"/>
+        </w:rPr>
+        <w:t xml:space="preserve">Живая</w:t>
+      </w:r>
+    </w:p>
+    <w:p>
+      <w:pPr>
+        <w:rPr/>
+      </w:pPr>
+      <w:r>
+        <w:rPr>
+          <w:rtl w:val="0"/>
+        </w:rPr>
+        <w:t xml:space="preserve">Отрава</w:t>
+      </w:r>
+    </w:p>
+    <w:p>
+      <w:pPr>
+        <w:rPr/>
+      </w:pPr>
+      <w:r>
+        <w:rPr>
+          <w:rtl w:val="0"/>
+        </w:rPr>
+        <w:t xml:space="preserve">Все никак</w:t>
+      </w:r>
+    </w:p>
+    <w:p>
+      <w:pPr>
+        <w:rPr/>
+      </w:pPr>
+      <w:r>
+        <w:rPr>
+          <w:rtl w:val="0"/>
+        </w:rPr>
+        <w:t xml:space="preserve">В голове</w:t>
+      </w:r>
+    </w:p>
+    <w:p>
+      <w:pPr>
+        <w:rPr/>
+      </w:pPr>
+      <w:r>
+        <w:rPr>
+          <w:rtl w:val="0"/>
+        </w:rPr>
+        <w:t xml:space="preserve">Не молчит</w:t>
+      </w:r>
+    </w:p>
+    <w:p>
+      <w:pPr>
+        <w:rPr/>
+      </w:pPr>
+      <w:r>
+        <w:rPr>
+          <w:sz w:val="16"/>
+          <w:szCs w:val="16"/>
+          <w:rtl w:val="0"/>
+        </w:rPr>
+        <w:t xml:space="preserve">01 Aug 2022 </w:t>
       </w:r>
       <w:r>
         <w:pict>

</xml_diff>

<commit_message>
Ср 10 авг 2022 00:48:20 MSK
</commit_message>
<xml_diff>
--- a/.content/another.docx
+++ b/.content/another.docx
@@ -11598,6 +11598,237 @@
           <v:rect style="width:0.0pt;height:1.5pt" o:hr="t" o:hrstd="t" o:hralign="center" fillcolor="#A0A0A0" stroked="f"/>
         </w:pict>
       </w:r>
+      <w:r>
+        <w:rPr>
+          <w:rtl w:val="0"/>
+        </w:rPr>
+      </w:r>
+    </w:p>
+    <w:p>
+      <w:pPr>
+        <w:rPr/>
+      </w:pPr>
+      <w:r>
+        <w:rPr>
+          <w:rtl w:val="0"/>
+        </w:rPr>
+        <w:t xml:space="preserve">Твои тонкие руки</w:t>
+      </w:r>
+    </w:p>
+    <w:p>
+      <w:pPr>
+        <w:rPr/>
+      </w:pPr>
+      <w:r>
+        <w:rPr>
+          <w:rtl w:val="0"/>
+        </w:rPr>
+        <w:t xml:space="preserve">И острые плечи</w:t>
+      </w:r>
+    </w:p>
+    <w:p>
+      <w:pPr>
+        <w:rPr/>
+      </w:pPr>
+      <w:r>
+        <w:rPr>
+          <w:rtl w:val="0"/>
+        </w:rPr>
+        <w:t xml:space="preserve">Покалечили сердце</w:t>
+      </w:r>
+    </w:p>
+    <w:p>
+      <w:pPr>
+        <w:rPr/>
+      </w:pPr>
+      <w:r>
+        <w:rPr>
+          <w:rtl w:val="0"/>
+        </w:rPr>
+        <w:t xml:space="preserve">Оставив увечье</w:t>
+      </w:r>
+    </w:p>
+    <w:p>
+      <w:pPr>
+        <w:rPr/>
+      </w:pPr>
+      <w:r>
+        <w:rPr>
+          <w:rtl w:val="0"/>
+        </w:rPr>
+        <w:t xml:space="preserve">Часом тусклым</w:t>
+      </w:r>
+    </w:p>
+    <w:p>
+      <w:pPr>
+        <w:rPr/>
+      </w:pPr>
+      <w:r>
+        <w:rPr>
+          <w:rtl w:val="0"/>
+        </w:rPr>
+        <w:t xml:space="preserve">Ночным</w:t>
+      </w:r>
+    </w:p>
+    <w:p>
+      <w:pPr>
+        <w:rPr/>
+      </w:pPr>
+      <w:r>
+        <w:rPr>
+          <w:rtl w:val="0"/>
+        </w:rPr>
+        <w:t xml:space="preserve">Ты приходишь</w:t>
+      </w:r>
+    </w:p>
+    <w:p>
+      <w:pPr>
+        <w:rPr/>
+      </w:pPr>
+      <w:r>
+        <w:rPr>
+          <w:rtl w:val="0"/>
+        </w:rPr>
+        <w:t xml:space="preserve">Опять</w:t>
+      </w:r>
+    </w:p>
+    <w:p>
+      <w:pPr>
+        <w:rPr/>
+      </w:pPr>
+      <w:r>
+        <w:rPr>
+          <w:rtl w:val="0"/>
+        </w:rPr>
+        <w:t xml:space="preserve">Заставляя его</w:t>
+      </w:r>
+    </w:p>
+    <w:p>
+      <w:pPr>
+        <w:rPr/>
+      </w:pPr>
+      <w:r>
+        <w:rPr>
+          <w:rtl w:val="0"/>
+        </w:rPr>
+        <w:t xml:space="preserve">Все сильнее</w:t>
+      </w:r>
+    </w:p>
+    <w:p>
+      <w:pPr>
+        <w:rPr/>
+      </w:pPr>
+      <w:r>
+        <w:rPr>
+          <w:rtl w:val="0"/>
+        </w:rPr>
+        <w:t xml:space="preserve">Хромать</w:t>
+      </w:r>
+    </w:p>
+    <w:p>
+      <w:pPr>
+        <w:rPr/>
+      </w:pPr>
+      <w:r>
+        <w:rPr>
+          <w:rtl w:val="0"/>
+        </w:rPr>
+        <w:t xml:space="preserve">И надежда</w:t>
+      </w:r>
+    </w:p>
+    <w:p>
+      <w:pPr>
+        <w:rPr/>
+      </w:pPr>
+      <w:r>
+        <w:rPr>
+          <w:rtl w:val="0"/>
+        </w:rPr>
+        <w:t xml:space="preserve">Как дым</w:t>
+      </w:r>
+    </w:p>
+    <w:p>
+      <w:pPr>
+        <w:rPr/>
+      </w:pPr>
+      <w:r>
+        <w:rPr>
+          <w:rtl w:val="0"/>
+        </w:rPr>
+        <w:t xml:space="preserve">Меркнет пламени</w:t>
+      </w:r>
+    </w:p>
+    <w:p>
+      <w:pPr>
+        <w:rPr/>
+      </w:pPr>
+      <w:r>
+        <w:rPr>
+          <w:rtl w:val="0"/>
+        </w:rPr>
+        <w:t xml:space="preserve">Свет</w:t>
+      </w:r>
+    </w:p>
+    <w:p>
+      <w:pPr>
+        <w:rPr/>
+      </w:pPr>
+      <w:r>
+        <w:rPr>
+          <w:rtl w:val="0"/>
+        </w:rPr>
+        <w:t xml:space="preserve">Твои руки</w:t>
+      </w:r>
+    </w:p>
+    <w:p>
+      <w:pPr>
+        <w:rPr/>
+      </w:pPr>
+      <w:r>
+        <w:rPr>
+          <w:rtl w:val="0"/>
+        </w:rPr>
+        <w:t xml:space="preserve">И плечи</w:t>
+      </w:r>
+    </w:p>
+    <w:p>
+      <w:pPr>
+        <w:rPr/>
+      </w:pPr>
+      <w:r>
+        <w:rPr>
+          <w:rtl w:val="0"/>
+        </w:rPr>
+        <w:t xml:space="preserve">И твой силуэт</w:t>
+      </w:r>
+    </w:p>
+    <w:p>
+      <w:pPr>
+        <w:rPr/>
+      </w:pPr>
+      <w:r>
+        <w:rPr>
+          <w:sz w:val="16"/>
+          <w:szCs w:val="16"/>
+          <w:rtl w:val="0"/>
+        </w:rPr>
+        <w:t xml:space="preserve">10 Aug 2022 00:47</w:t>
+      </w:r>
+      <w:r>
+        <w:pict>
+          <v:rect style="width:0.0pt;height:1.5pt" o:hr="t" o:hrstd="t" o:hralign="center" fillcolor="#A0A0A0" stroked="f"/>
+        </w:pict>
+      </w:r>
+      <w:r>
+        <w:rPr>
+          <w:rtl w:val="0"/>
+        </w:rPr>
+      </w:r>
+    </w:p>
+    <w:p>
+      <w:pPr>
+        <w:rPr/>
+      </w:pPr>
       <w:r>
         <w:rPr>
           <w:rtl w:val="0"/>

</xml_diff>

<commit_message>
Вт 30 авг 2022 20:49:50 MSK
</commit_message>
<xml_diff>
--- a/.content/another.docx
+++ b/.content/another.docx
@@ -11813,6 +11813,237 @@
           <w:rtl w:val="0"/>
         </w:rPr>
         <w:t xml:space="preserve">10 Aug 2022 00:47</w:t>
+      </w:r>
+      <w:r>
+        <w:pict>
+          <v:rect style="width:0.0pt;height:1.5pt" o:hr="t" o:hrstd="t" o:hralign="center" fillcolor="#A0A0A0" stroked="f"/>
+        </w:pict>
+      </w:r>
+      <w:r>
+        <w:rPr>
+          <w:rtl w:val="0"/>
+        </w:rPr>
+      </w:r>
+    </w:p>
+    <w:p>
+      <w:pPr>
+        <w:rPr/>
+      </w:pPr>
+      <w:r>
+        <w:rPr>
+          <w:rtl w:val="0"/>
+        </w:rPr>
+      </w:r>
+    </w:p>
+    <w:p>
+      <w:pPr>
+        <w:rPr/>
+      </w:pPr>
+      <w:r>
+        <w:rPr>
+          <w:rtl w:val="0"/>
+        </w:rPr>
+        <w:t xml:space="preserve">Тоннами капель</w:t>
+      </w:r>
+    </w:p>
+    <w:p>
+      <w:pPr>
+        <w:rPr/>
+      </w:pPr>
+      <w:r>
+        <w:rPr>
+          <w:rtl w:val="0"/>
+        </w:rPr>
+        <w:t xml:space="preserve">Хмурое небо</w:t>
+      </w:r>
+    </w:p>
+    <w:p>
+      <w:pPr>
+        <w:rPr/>
+      </w:pPr>
+      <w:r>
+        <w:rPr>
+          <w:rtl w:val="0"/>
+        </w:rPr>
+        <w:t xml:space="preserve">Усеяно</w:t>
+      </w:r>
+    </w:p>
+    <w:p>
+      <w:pPr>
+        <w:rPr/>
+      </w:pPr>
+      <w:r>
+        <w:rPr>
+          <w:rtl w:val="0"/>
+        </w:rPr>
+        <w:t xml:space="preserve">Рваными лужами</w:t>
+      </w:r>
+    </w:p>
+    <w:p>
+      <w:pPr>
+        <w:rPr/>
+      </w:pPr>
+      <w:r>
+        <w:rPr>
+          <w:rtl w:val="0"/>
+        </w:rPr>
+        <w:t xml:space="preserve">Мрачные мысли</w:t>
+      </w:r>
+    </w:p>
+    <w:p>
+      <w:pPr>
+        <w:rPr/>
+      </w:pPr>
+      <w:r>
+        <w:rPr>
+          <w:rtl w:val="0"/>
+        </w:rPr>
+        <w:t xml:space="preserve">Рассеяны</w:t>
+      </w:r>
+    </w:p>
+    <w:p>
+      <w:pPr>
+        <w:rPr/>
+      </w:pPr>
+      <w:r>
+        <w:rPr>
+          <w:rtl w:val="0"/>
+        </w:rPr>
+        <w:t xml:space="preserve">Август кончиной</w:t>
+      </w:r>
+    </w:p>
+    <w:p>
+      <w:pPr>
+        <w:rPr/>
+      </w:pPr>
+      <w:r>
+        <w:rPr>
+          <w:rtl w:val="0"/>
+        </w:rPr>
+        <w:t xml:space="preserve">Тепло забирает</w:t>
+      </w:r>
+    </w:p>
+    <w:p>
+      <w:pPr>
+        <w:rPr/>
+      </w:pPr>
+      <w:r>
+        <w:rPr>
+          <w:rtl w:val="0"/>
+        </w:rPr>
+        <w:t xml:space="preserve">Безжалостно</w:t>
+      </w:r>
+    </w:p>
+    <w:p>
+      <w:pPr>
+        <w:rPr/>
+      </w:pPr>
+      <w:r>
+        <w:rPr>
+          <w:rtl w:val="0"/>
+        </w:rPr>
+        <w:t xml:space="preserve">Тело от лета</w:t>
+      </w:r>
+    </w:p>
+    <w:p>
+      <w:pPr>
+        <w:rPr/>
+      </w:pPr>
+      <w:r>
+        <w:rPr>
+          <w:rtl w:val="0"/>
+        </w:rPr>
+        <w:t xml:space="preserve">Жертвенной ношей</w:t>
+      </w:r>
+    </w:p>
+    <w:p>
+      <w:pPr>
+        <w:rPr/>
+      </w:pPr>
+      <w:r>
+        <w:rPr>
+          <w:rtl w:val="0"/>
+        </w:rPr>
+        <w:t xml:space="preserve">Пожалуйста</w:t>
+      </w:r>
+    </w:p>
+    <w:p>
+      <w:pPr>
+        <w:rPr/>
+      </w:pPr>
+      <w:r>
+        <w:rPr>
+          <w:rtl w:val="0"/>
+        </w:rPr>
+        <w:t xml:space="preserve">Пальцами желтыми</w:t>
+      </w:r>
+    </w:p>
+    <w:p>
+      <w:pPr>
+        <w:rPr/>
+      </w:pPr>
+      <w:r>
+        <w:rPr>
+          <w:rtl w:val="0"/>
+        </w:rPr>
+        <w:t xml:space="preserve">Листьями тело</w:t>
+      </w:r>
+    </w:p>
+    <w:p>
+      <w:pPr>
+        <w:rPr/>
+      </w:pPr>
+      <w:r>
+        <w:rPr>
+          <w:rtl w:val="0"/>
+        </w:rPr>
+        <w:t xml:space="preserve">Облапано</w:t>
+      </w:r>
+    </w:p>
+    <w:p>
+      <w:pPr>
+        <w:rPr/>
+      </w:pPr>
+      <w:r>
+        <w:rPr>
+          <w:rtl w:val="0"/>
+        </w:rPr>
+        <w:t xml:space="preserve">На алтаре сентября</w:t>
+      </w:r>
+    </w:p>
+    <w:p>
+      <w:pPr>
+        <w:rPr/>
+      </w:pPr>
+      <w:r>
+        <w:rPr>
+          <w:rtl w:val="0"/>
+        </w:rPr>
+        <w:t xml:space="preserve">Холодом осени</w:t>
+      </w:r>
+    </w:p>
+    <w:p>
+      <w:pPr>
+        <w:rPr/>
+      </w:pPr>
+      <w:r>
+        <w:rPr>
+          <w:rtl w:val="0"/>
+        </w:rPr>
+        <w:t xml:space="preserve">Заклано</w:t>
+      </w:r>
+    </w:p>
+    <w:p>
+      <w:pPr>
+        <w:rPr/>
+      </w:pPr>
+      <w:r>
+        <w:rPr>
+          <w:sz w:val="16"/>
+          <w:szCs w:val="16"/>
+          <w:rtl w:val="0"/>
+        </w:rPr>
+        <w:t xml:space="preserve">30 Aug 2022 20:48</w:t>
       </w:r>
       <w:r>
         <w:pict>

</xml_diff>

<commit_message>
Вс 11 сен 2022 02:07:46 MSK
</commit_message>
<xml_diff>
--- a/.content/another.docx
+++ b/.content/another.docx
@@ -12060,6 +12060,1554 @@
       <w:pPr>
         <w:rPr/>
       </w:pPr>
+      <w:r>
+        <w:rPr>
+          <w:rtl w:val="0"/>
+        </w:rPr>
+      </w:r>
+    </w:p>
+    <w:p>
+      <w:pPr>
+        <w:rPr/>
+      </w:pPr>
+      <w:r>
+        <w:rPr>
+          <w:rtl w:val="0"/>
+        </w:rPr>
+        <w:t xml:space="preserve">Пришел сентябрь</w:t>
+      </w:r>
+    </w:p>
+    <w:p>
+      <w:pPr>
+        <w:rPr/>
+      </w:pPr>
+      <w:r>
+        <w:rPr>
+          <w:rtl w:val="0"/>
+        </w:rPr>
+        <w:t xml:space="preserve">Как малая зима</w:t>
+      </w:r>
+    </w:p>
+    <w:p>
+      <w:pPr>
+        <w:rPr/>
+      </w:pPr>
+      <w:r>
+        <w:rPr>
+          <w:rtl w:val="0"/>
+        </w:rPr>
+        <w:t xml:space="preserve">И стало многое</w:t>
+      </w:r>
+    </w:p>
+    <w:p>
+      <w:pPr>
+        <w:rPr/>
+      </w:pPr>
+      <w:r>
+        <w:rPr>
+          <w:rtl w:val="0"/>
+        </w:rPr>
+        <w:t xml:space="preserve">Ясней и строже</w:t>
+      </w:r>
+    </w:p>
+    <w:p>
+      <w:pPr>
+        <w:rPr/>
+      </w:pPr>
+      <w:r>
+        <w:rPr>
+          <w:rtl w:val="0"/>
+        </w:rPr>
+        <w:t xml:space="preserve">Кто дорог нам</w:t>
+      </w:r>
+    </w:p>
+    <w:p>
+      <w:pPr>
+        <w:rPr/>
+      </w:pPr>
+      <w:r>
+        <w:rPr>
+          <w:rtl w:val="0"/>
+        </w:rPr>
+        <w:t xml:space="preserve">А кто дороже</w:t>
+      </w:r>
+    </w:p>
+    <w:p>
+      <w:pPr>
+        <w:rPr/>
+      </w:pPr>
+      <w:r>
+        <w:rPr>
+          <w:rtl w:val="0"/>
+        </w:rPr>
+        <w:t xml:space="preserve">Узнали мы</w:t>
+      </w:r>
+    </w:p>
+    <w:p>
+      <w:pPr>
+        <w:rPr/>
+      </w:pPr>
+      <w:r>
+        <w:rPr>
+          <w:rtl w:val="0"/>
+        </w:rPr>
+        <w:t xml:space="preserve">Не только</w:t>
+      </w:r>
+    </w:p>
+    <w:p>
+      <w:pPr>
+        <w:rPr/>
+      </w:pPr>
+      <w:r>
+        <w:rPr>
+          <w:rtl w:val="0"/>
+        </w:rPr>
+        <w:t xml:space="preserve">Поверхам</w:t>
+      </w:r>
+    </w:p>
+    <w:p>
+      <w:pPr>
+        <w:rPr/>
+      </w:pPr>
+      <w:r>
+        <w:rPr>
+          <w:rtl w:val="0"/>
+        </w:rPr>
+      </w:r>
+    </w:p>
+    <w:p>
+      <w:pPr>
+        <w:rPr/>
+      </w:pPr>
+      <w:r>
+        <w:rPr>
+          <w:rtl w:val="0"/>
+        </w:rPr>
+        <w:t xml:space="preserve">Рисует осень</w:t>
+      </w:r>
+    </w:p>
+    <w:p>
+      <w:pPr>
+        <w:rPr/>
+      </w:pPr>
+      <w:r>
+        <w:rPr>
+          <w:rtl w:val="0"/>
+        </w:rPr>
+        <w:t xml:space="preserve">Новый силуэт</w:t>
+      </w:r>
+    </w:p>
+    <w:p>
+      <w:pPr>
+        <w:rPr/>
+      </w:pPr>
+      <w:r>
+        <w:rPr>
+          <w:rtl w:val="0"/>
+        </w:rPr>
+        <w:t xml:space="preserve">Причудливыми</w:t>
+      </w:r>
+    </w:p>
+    <w:p>
+      <w:pPr>
+        <w:rPr/>
+      </w:pPr>
+      <w:r>
+        <w:rPr>
+          <w:rtl w:val="0"/>
+        </w:rPr>
+        <w:t xml:space="preserve">Странными</w:t>
+      </w:r>
+    </w:p>
+    <w:p>
+      <w:pPr>
+        <w:rPr/>
+      </w:pPr>
+      <w:r>
+        <w:rPr>
+          <w:rtl w:val="0"/>
+        </w:rPr>
+        <w:t xml:space="preserve">Мазками</w:t>
+      </w:r>
+    </w:p>
+    <w:p>
+      <w:pPr>
+        <w:rPr/>
+      </w:pPr>
+      <w:r>
+        <w:rPr>
+          <w:rtl w:val="0"/>
+        </w:rPr>
+      </w:r>
+    </w:p>
+    <w:p>
+      <w:pPr>
+        <w:rPr/>
+      </w:pPr>
+      <w:r>
+        <w:rPr>
+          <w:rtl w:val="0"/>
+        </w:rPr>
+        <w:t xml:space="preserve">Черты закрашивая тех</w:t>
+      </w:r>
+    </w:p>
+    <w:p>
+      <w:pPr>
+        <w:rPr/>
+      </w:pPr>
+      <w:r>
+        <w:rPr>
+          <w:rtl w:val="0"/>
+        </w:rPr>
+        <w:t xml:space="preserve">Кого уж нет</w:t>
+      </w:r>
+    </w:p>
+    <w:p>
+      <w:pPr>
+        <w:rPr/>
+      </w:pPr>
+      <w:r>
+        <w:rPr>
+          <w:rtl w:val="0"/>
+        </w:rPr>
+        <w:t xml:space="preserve">И тех кто больше</w:t>
+      </w:r>
+    </w:p>
+    <w:p>
+      <w:pPr>
+        <w:rPr/>
+      </w:pPr>
+      <w:r>
+        <w:rPr>
+          <w:rtl w:val="0"/>
+        </w:rPr>
+        <w:t xml:space="preserve">Никогда</w:t>
+      </w:r>
+    </w:p>
+    <w:p>
+      <w:pPr>
+        <w:rPr/>
+      </w:pPr>
+      <w:r>
+        <w:rPr>
+          <w:rtl w:val="0"/>
+        </w:rPr>
+        <w:t xml:space="preserve">Не будет</w:t>
+      </w:r>
+    </w:p>
+    <w:p>
+      <w:pPr>
+        <w:rPr/>
+      </w:pPr>
+      <w:r>
+        <w:rPr>
+          <w:rtl w:val="0"/>
+        </w:rPr>
+        <w:t xml:space="preserve">С нами</w:t>
+      </w:r>
+    </w:p>
+    <w:p>
+      <w:pPr>
+        <w:rPr/>
+      </w:pPr>
+      <w:r>
+        <w:rPr>
+          <w:rtl w:val="0"/>
+        </w:rPr>
+      </w:r>
+    </w:p>
+    <w:p>
+      <w:pPr>
+        <w:rPr/>
+      </w:pPr>
+      <w:r>
+        <w:rPr>
+          <w:sz w:val="16"/>
+          <w:szCs w:val="16"/>
+          <w:rtl w:val="0"/>
+        </w:rPr>
+        <w:t xml:space="preserve">09 Sep 2022 </w:t>
+      </w:r>
+      <w:r>
+        <w:pict>
+          <v:rect style="width:0.0pt;height:1.5pt" o:hr="t" o:hrstd="t" o:hralign="center" fillcolor="#A0A0A0" stroked="f"/>
+        </w:pict>
+      </w:r>
+      <w:r>
+        <w:rPr>
+          <w:rtl w:val="0"/>
+        </w:rPr>
+      </w:r>
+    </w:p>
+    <w:p>
+      <w:pPr>
+        <w:rPr/>
+      </w:pPr>
+      <w:r>
+        <w:rPr>
+          <w:rtl w:val="0"/>
+        </w:rPr>
+      </w:r>
+    </w:p>
+    <w:p>
+      <w:pPr>
+        <w:rPr/>
+      </w:pPr>
+      <w:r>
+        <w:rPr>
+          <w:rtl w:val="0"/>
+        </w:rPr>
+      </w:r>
+    </w:p>
+    <w:p>
+      <w:pPr>
+        <w:rPr/>
+      </w:pPr>
+      <w:r>
+        <w:rPr>
+          <w:rtl w:val="0"/>
+        </w:rPr>
+        <w:t xml:space="preserve">pre:</w:t>
+      </w:r>
+    </w:p>
+    <w:p>
+      <w:pPr>
+        <w:rPr/>
+      </w:pPr>
+      <w:r>
+        <w:rPr>
+          <w:rtl w:val="0"/>
+        </w:rPr>
+        <w:t xml:space="preserve">И лишнего</w:t>
+      </w:r>
+    </w:p>
+    <w:p>
+      <w:pPr>
+        <w:rPr/>
+      </w:pPr>
+      <w:r>
+        <w:rPr>
+          <w:rtl w:val="0"/>
+        </w:rPr>
+        <w:t xml:space="preserve">Не скажет</w:t>
+      </w:r>
+    </w:p>
+    <w:p>
+      <w:pPr>
+        <w:rPr/>
+      </w:pPr>
+      <w:r>
+        <w:rPr>
+          <w:rtl w:val="0"/>
+        </w:rPr>
+        <w:t xml:space="preserve">Белый лист</w:t>
+      </w:r>
+    </w:p>
+    <w:p>
+      <w:pPr>
+        <w:rPr/>
+      </w:pPr>
+      <w:r>
+        <w:rPr>
+          <w:rtl w:val="0"/>
+        </w:rPr>
+        <w:t xml:space="preserve">Он даже чист</w:t>
+      </w:r>
+    </w:p>
+    <w:p>
+      <w:pPr>
+        <w:rPr/>
+      </w:pPr>
+      <w:r>
+        <w:rPr>
+          <w:rtl w:val="0"/>
+        </w:rPr>
+        <w:t xml:space="preserve">И сам</w:t>
+      </w:r>
+    </w:p>
+    <w:p>
+      <w:pPr>
+        <w:rPr/>
+      </w:pPr>
+      <w:r>
+        <w:rPr>
+          <w:rtl w:val="0"/>
+        </w:rPr>
+        <w:t xml:space="preserve">Перед собою</w:t>
+      </w:r>
+    </w:p>
+    <w:p>
+      <w:pPr>
+        <w:rPr/>
+      </w:pPr>
+      <w:r>
+        <w:rPr>
+          <w:rtl w:val="0"/>
+        </w:rPr>
+        <w:t xml:space="preserve">Когда б и я</w:t>
+      </w:r>
+    </w:p>
+    <w:p>
+      <w:pPr>
+        <w:rPr/>
+      </w:pPr>
+      <w:r>
+        <w:rPr>
+          <w:rtl w:val="0"/>
+        </w:rPr>
+        <w:t xml:space="preserve">Был так же</w:t>
+      </w:r>
+    </w:p>
+    <w:p>
+      <w:pPr>
+        <w:rPr/>
+      </w:pPr>
+      <w:r>
+        <w:rPr>
+          <w:rtl w:val="0"/>
+        </w:rPr>
+        <w:t xml:space="preserve">Первозданно чист</w:t>
+      </w:r>
+    </w:p>
+    <w:p>
+      <w:pPr>
+        <w:rPr/>
+      </w:pPr>
+      <w:r>
+        <w:rPr>
+          <w:rtl w:val="0"/>
+        </w:rPr>
+        <w:t xml:space="preserve">То перестал бы</w:t>
+      </w:r>
+    </w:p>
+    <w:p>
+      <w:pPr>
+        <w:rPr/>
+      </w:pPr>
+      <w:r>
+        <w:rPr>
+          <w:rtl w:val="0"/>
+        </w:rPr>
+        <w:t xml:space="preserve">Спорить</w:t>
+      </w:r>
+    </w:p>
+    <w:p>
+      <w:pPr>
+        <w:rPr/>
+      </w:pPr>
+      <w:r>
+        <w:rPr>
+          <w:rtl w:val="0"/>
+        </w:rPr>
+        <w:t xml:space="preserve">И с судьбою</w:t>
+      </w:r>
+    </w:p>
+    <w:p>
+      <w:pPr>
+        <w:rPr/>
+      </w:pPr>
+      <w:r>
+        <w:rPr>
+          <w:rtl w:val="0"/>
+        </w:rPr>
+      </w:r>
+    </w:p>
+    <w:p>
+      <w:pPr>
+        <w:rPr/>
+      </w:pPr>
+      <w:r>
+        <w:rPr>
+          <w:rtl w:val="0"/>
+        </w:rPr>
+        <w:t xml:space="preserve">content:</w:t>
+      </w:r>
+    </w:p>
+    <w:p>
+      <w:pPr>
+        <w:rPr/>
+      </w:pPr>
+      <w:r>
+        <w:rPr>
+          <w:rtl w:val="0"/>
+        </w:rPr>
+      </w:r>
+    </w:p>
+    <w:p>
+      <w:pPr>
+        <w:rPr/>
+      </w:pPr>
+      <w:r>
+        <w:rPr>
+          <w:rtl w:val="0"/>
+        </w:rPr>
+        <w:t xml:space="preserve">Висит тряпкою флаг</w:t>
+      </w:r>
+    </w:p>
+    <w:p>
+      <w:pPr>
+        <w:rPr/>
+      </w:pPr>
+      <w:r>
+        <w:rPr>
+          <w:rtl w:val="0"/>
+        </w:rPr>
+        <w:t xml:space="preserve">Превращаясь в лохмотья</w:t>
+      </w:r>
+    </w:p>
+    <w:p>
+      <w:pPr>
+        <w:rPr/>
+      </w:pPr>
+      <w:r>
+        <w:rPr>
+          <w:rtl w:val="0"/>
+        </w:rPr>
+        <w:t xml:space="preserve">Нищеброды по жизни</w:t>
+      </w:r>
+    </w:p>
+    <w:p>
+      <w:pPr>
+        <w:rPr/>
+      </w:pPr>
+      <w:r>
+        <w:rPr>
+          <w:rtl w:val="0"/>
+        </w:rPr>
+        <w:t xml:space="preserve">Такая страна</w:t>
+      </w:r>
+    </w:p>
+    <w:p>
+      <w:pPr>
+        <w:rPr/>
+      </w:pPr>
+      <w:r>
+        <w:rPr>
+          <w:rtl w:val="0"/>
+        </w:rPr>
+        <w:t xml:space="preserve">Мы на "выборах"</w:t>
+      </w:r>
+    </w:p>
+    <w:p>
+      <w:pPr>
+        <w:rPr/>
+      </w:pPr>
+      <w:r>
+        <w:rPr>
+          <w:rtl w:val="0"/>
+        </w:rPr>
+        <w:t xml:space="preserve">Выбрали</w:t>
+      </w:r>
+    </w:p>
+    <w:p>
+      <w:pPr>
+        <w:rPr/>
+      </w:pPr>
+      <w:r>
+        <w:rPr>
+          <w:rtl w:val="0"/>
+        </w:rPr>
+        <w:t xml:space="preserve">Дегенерата</w:t>
+      </w:r>
+    </w:p>
+    <w:p>
+      <w:pPr>
+        <w:rPr/>
+      </w:pPr>
+      <w:r>
+        <w:rPr>
+          <w:rtl w:val="0"/>
+        </w:rPr>
+        <w:t xml:space="preserve">Что от старости</w:t>
+      </w:r>
+    </w:p>
+    <w:p>
+      <w:pPr>
+        <w:rPr/>
+      </w:pPr>
+      <w:r>
+        <w:rPr>
+          <w:rtl w:val="0"/>
+        </w:rPr>
+        <w:t xml:space="preserve">Съехал</w:t>
+      </w:r>
+    </w:p>
+    <w:p>
+      <w:pPr>
+        <w:rPr/>
+      </w:pPr>
+      <w:r>
+        <w:rPr>
+          <w:rtl w:val="0"/>
+        </w:rPr>
+        <w:t xml:space="preserve">С ума</w:t>
+      </w:r>
+    </w:p>
+    <w:p>
+      <w:pPr>
+        <w:rPr/>
+      </w:pPr>
+      <w:r>
+        <w:rPr>
+          <w:rtl w:val="0"/>
+        </w:rPr>
+        <w:t xml:space="preserve">Переможется все</w:t>
+      </w:r>
+    </w:p>
+    <w:p>
+      <w:pPr>
+        <w:rPr/>
+      </w:pPr>
+      <w:r>
+        <w:rPr>
+          <w:rtl w:val="0"/>
+        </w:rPr>
+        <w:t xml:space="preserve">И воскреснет надежда</w:t>
+      </w:r>
+    </w:p>
+    <w:p>
+      <w:pPr>
+        <w:rPr/>
+      </w:pPr>
+      <w:r>
+        <w:rPr>
+          <w:rtl w:val="0"/>
+        </w:rPr>
+        <w:t xml:space="preserve">На спокойную, мирную жизнь</w:t>
+      </w:r>
+    </w:p>
+    <w:p>
+      <w:pPr>
+        <w:rPr/>
+      </w:pPr>
+      <w:r>
+        <w:rPr>
+          <w:rtl w:val="0"/>
+        </w:rPr>
+        <w:t xml:space="preserve">А пока нами правят</w:t>
+      </w:r>
+    </w:p>
+    <w:p>
+      <w:pPr>
+        <w:rPr/>
+      </w:pPr>
+      <w:r>
+        <w:rPr>
+          <w:rtl w:val="0"/>
+        </w:rPr>
+        <w:t xml:space="preserve">Блатные невежды</w:t>
+      </w:r>
+    </w:p>
+    <w:p>
+      <w:pPr>
+        <w:rPr/>
+      </w:pPr>
+      <w:r>
+        <w:rPr>
+          <w:rtl w:val="0"/>
+        </w:rPr>
+        <w:t xml:space="preserve">Милый друг ты мой</w:t>
+      </w:r>
+    </w:p>
+    <w:p>
+      <w:pPr>
+        <w:rPr/>
+      </w:pPr>
+      <w:r>
+        <w:rPr>
+          <w:rtl w:val="0"/>
+        </w:rPr>
+        <w:t xml:space="preserve">Только держись</w:t>
+      </w:r>
+    </w:p>
+    <w:p>
+      <w:pPr>
+        <w:rPr/>
+      </w:pPr>
+      <w:r>
+        <w:rPr>
+          <w:rtl w:val="0"/>
+        </w:rPr>
+        <w:t xml:space="preserve">Мы не в первый раз вляпались</w:t>
+      </w:r>
+    </w:p>
+    <w:p>
+      <w:pPr>
+        <w:rPr/>
+      </w:pPr>
+      <w:r>
+        <w:rPr>
+          <w:rtl w:val="0"/>
+        </w:rPr>
+        <w:t xml:space="preserve">В чью то блевоту</w:t>
+      </w:r>
+    </w:p>
+    <w:p>
+      <w:pPr>
+        <w:rPr/>
+      </w:pPr>
+      <w:r>
+        <w:rPr>
+          <w:rtl w:val="0"/>
+        </w:rPr>
+        <w:t xml:space="preserve">И на газовой</w:t>
+      </w:r>
+    </w:p>
+    <w:p>
+      <w:pPr>
+        <w:rPr/>
+      </w:pPr>
+      <w:r>
+        <w:rPr>
+          <w:rtl w:val="0"/>
+        </w:rPr>
+        <w:t xml:space="preserve">Сидя</w:t>
+      </w:r>
+    </w:p>
+    <w:p>
+      <w:pPr>
+        <w:rPr/>
+      </w:pPr>
+      <w:r>
+        <w:rPr>
+          <w:rtl w:val="0"/>
+        </w:rPr>
+        <w:t xml:space="preserve">Игле</w:t>
+      </w:r>
+    </w:p>
+    <w:p>
+      <w:pPr>
+        <w:rPr/>
+      </w:pPr>
+      <w:r>
+        <w:rPr>
+          <w:rtl w:val="0"/>
+        </w:rPr>
+        <w:t xml:space="preserve">Видим розовый мир</w:t>
+      </w:r>
+    </w:p>
+    <w:p>
+      <w:pPr>
+        <w:rPr/>
+      </w:pPr>
+      <w:r>
+        <w:rPr>
+          <w:rtl w:val="0"/>
+        </w:rPr>
+        <w:t xml:space="preserve">Где плохие ребята</w:t>
+      </w:r>
+    </w:p>
+    <w:p>
+      <w:pPr>
+        <w:rPr/>
+      </w:pPr>
+      <w:r>
+        <w:rPr>
+          <w:rtl w:val="0"/>
+        </w:rPr>
+        <w:t xml:space="preserve">Подползают на откуп</w:t>
+      </w:r>
+    </w:p>
+    <w:p>
+      <w:pPr>
+        <w:rPr/>
+      </w:pPr>
+      <w:r>
+        <w:rPr>
+          <w:rtl w:val="0"/>
+        </w:rPr>
+        <w:t xml:space="preserve">К Москве</w:t>
+      </w:r>
+    </w:p>
+    <w:p>
+      <w:pPr>
+        <w:rPr/>
+      </w:pPr>
+      <w:r>
+        <w:rPr>
+          <w:rtl w:val="0"/>
+        </w:rPr>
+        <w:t xml:space="preserve">Отходняк болью вмажет</w:t>
+      </w:r>
+    </w:p>
+    <w:p>
+      <w:pPr>
+        <w:rPr/>
+      </w:pPr>
+      <w:r>
+        <w:rPr>
+          <w:rtl w:val="0"/>
+        </w:rPr>
+        <w:t xml:space="preserve">И скрутит все гайки</w:t>
+      </w:r>
+    </w:p>
+    <w:p>
+      <w:pPr>
+        <w:rPr/>
+      </w:pPr>
+      <w:r>
+        <w:rPr>
+          <w:rtl w:val="0"/>
+        </w:rPr>
+        <w:t xml:space="preserve">Что кретины крутили ключом</w:t>
+      </w:r>
+    </w:p>
+    <w:p>
+      <w:pPr>
+        <w:rPr/>
+      </w:pPr>
+      <w:r>
+        <w:rPr>
+          <w:rtl w:val="0"/>
+        </w:rPr>
+        <w:t xml:space="preserve">И как символ свободы</w:t>
+      </w:r>
+    </w:p>
+    <w:p>
+      <w:pPr>
+        <w:rPr/>
+      </w:pPr>
+      <w:r>
+        <w:rPr>
+          <w:rtl w:val="0"/>
+        </w:rPr>
+        <w:t xml:space="preserve">Мы белые майки</w:t>
+      </w:r>
+    </w:p>
+    <w:p>
+      <w:pPr>
+        <w:rPr/>
+      </w:pPr>
+      <w:r>
+        <w:rPr>
+          <w:rtl w:val="0"/>
+        </w:rPr>
+        <w:t xml:space="preserve">Надевая</w:t>
+      </w:r>
+    </w:p>
+    <w:p>
+      <w:pPr>
+        <w:rPr/>
+      </w:pPr>
+      <w:r>
+        <w:rPr>
+          <w:rtl w:val="0"/>
+        </w:rPr>
+        <w:t xml:space="preserve">Тирана</w:t>
+      </w:r>
+    </w:p>
+    <w:p>
+      <w:pPr>
+        <w:rPr/>
+      </w:pPr>
+      <w:r>
+        <w:rPr>
+          <w:rtl w:val="0"/>
+        </w:rPr>
+        <w:t xml:space="preserve">Клянем</w:t>
+      </w:r>
+    </w:p>
+    <w:p>
+      <w:pPr>
+        <w:rPr/>
+      </w:pPr>
+      <w:r>
+        <w:rPr>
+          <w:rtl w:val="0"/>
+        </w:rPr>
+      </w:r>
+    </w:p>
+    <w:p>
+      <w:pPr>
+        <w:rPr/>
+      </w:pPr>
+      <w:r>
+        <w:rPr>
+          <w:rtl w:val="0"/>
+        </w:rPr>
+      </w:r>
+    </w:p>
+    <w:p>
+      <w:pPr>
+        <w:rPr/>
+      </w:pPr>
+      <w:r>
+        <w:rPr>
+          <w:sz w:val="16"/>
+          <w:szCs w:val="16"/>
+          <w:rtl w:val="0"/>
+        </w:rPr>
+        <w:t xml:space="preserve">10 Sep 2022 </w:t>
+      </w:r>
+      <w:r>
+        <w:pict>
+          <v:rect style="width:0.0pt;height:1.5pt" o:hr="t" o:hrstd="t" o:hralign="center" fillcolor="#A0A0A0" stroked="f"/>
+        </w:pict>
+      </w:r>
+      <w:r>
+        <w:rPr>
+          <w:rtl w:val="0"/>
+        </w:rPr>
+      </w:r>
+    </w:p>
+    <w:p>
+      <w:pPr>
+        <w:rPr/>
+      </w:pPr>
+      <w:r>
+        <w:rPr>
+          <w:rtl w:val="0"/>
+        </w:rPr>
+      </w:r>
+    </w:p>
+    <w:p>
+      <w:pPr>
+        <w:rPr/>
+      </w:pPr>
+      <w:r>
+        <w:rPr>
+          <w:rtl w:val="0"/>
+        </w:rPr>
+        <w:t xml:space="preserve">pre:</w:t>
+      </w:r>
+    </w:p>
+    <w:p>
+      <w:pPr>
+        <w:rPr/>
+      </w:pPr>
+      <w:r>
+        <w:rPr>
+          <w:rtl w:val="0"/>
+        </w:rPr>
+        <w:t xml:space="preserve">Нет Маяковского</w:t>
+      </w:r>
+    </w:p>
+    <w:p>
+      <w:pPr>
+        <w:rPr/>
+      </w:pPr>
+      <w:r>
+        <w:rPr>
+          <w:rtl w:val="0"/>
+        </w:rPr>
+        <w:t xml:space="preserve">Но вера безмерна</w:t>
+      </w:r>
+    </w:p>
+    <w:p>
+      <w:pPr>
+        <w:rPr/>
+      </w:pPr>
+      <w:r>
+        <w:rPr>
+          <w:rtl w:val="0"/>
+        </w:rPr>
+        <w:t xml:space="preserve">В чудовищно сильную</w:t>
+      </w:r>
+    </w:p>
+    <w:p>
+      <w:pPr>
+        <w:rPr/>
+      </w:pPr>
+      <w:r>
+        <w:rPr>
+          <w:rtl w:val="0"/>
+        </w:rPr>
+        <w:tab/>
+        <w:t xml:space="preserve">Силу</w:t>
+      </w:r>
+    </w:p>
+    <w:p>
+      <w:pPr>
+        <w:rPr/>
+      </w:pPr>
+      <w:r>
+        <w:rPr>
+          <w:rtl w:val="0"/>
+        </w:rPr>
+        <w:tab/>
+        <w:tab/>
+        <w:t xml:space="preserve">Слова</w:t>
+      </w:r>
+    </w:p>
+    <w:p>
+      <w:pPr>
+        <w:rPr/>
+      </w:pPr>
+      <w:r>
+        <w:rPr>
+          <w:rtl w:val="0"/>
+        </w:rPr>
+        <w:t xml:space="preserve">Триплетом матерным</w:t>
+      </w:r>
+    </w:p>
+    <w:p>
+      <w:pPr>
+        <w:rPr/>
+      </w:pPr>
+      <w:r>
+        <w:rPr>
+          <w:rtl w:val="0"/>
+        </w:rPr>
+        <w:t xml:space="preserve">В мыслях затишье</w:t>
+      </w:r>
+    </w:p>
+    <w:p>
+      <w:pPr>
+        <w:rPr/>
+      </w:pPr>
+      <w:r>
+        <w:rPr>
+          <w:rtl w:val="0"/>
+        </w:rPr>
+        <w:t xml:space="preserve">Первою строчкой</w:t>
+      </w:r>
+    </w:p>
+    <w:p>
+      <w:pPr>
+        <w:rPr/>
+      </w:pPr>
+      <w:r>
+        <w:rPr>
+          <w:rtl w:val="0"/>
+        </w:rPr>
+        <w:tab/>
+        <w:t xml:space="preserve">Библии</w:t>
+      </w:r>
+    </w:p>
+    <w:p>
+      <w:pPr>
+        <w:rPr/>
+      </w:pPr>
+      <w:r>
+        <w:rPr>
+          <w:rtl w:val="0"/>
+        </w:rPr>
+        <w:tab/>
+        <w:tab/>
+        <w:t xml:space="preserve">Новой</w:t>
+      </w:r>
+    </w:p>
+    <w:p>
+      <w:pPr>
+        <w:rPr/>
+      </w:pPr>
+      <w:r>
+        <w:rPr>
+          <w:rtl w:val="0"/>
+        </w:rPr>
+      </w:r>
+    </w:p>
+    <w:p>
+      <w:pPr>
+        <w:rPr/>
+      </w:pPr>
+      <w:r>
+        <w:rPr>
+          <w:rtl w:val="0"/>
+        </w:rPr>
+        <w:t xml:space="preserve">content:</w:t>
+      </w:r>
+    </w:p>
+    <w:p>
+      <w:pPr>
+        <w:rPr/>
+      </w:pPr>
+      <w:r>
+        <w:rPr>
+          <w:rtl w:val="0"/>
+        </w:rPr>
+      </w:r>
+    </w:p>
+    <w:p>
+      <w:pPr>
+        <w:rPr/>
+      </w:pPr>
+      <w:r>
+        <w:rPr>
+          <w:rtl w:val="0"/>
+        </w:rPr>
+        <w:t xml:space="preserve">Мы соучастники</w:t>
+      </w:r>
+    </w:p>
+    <w:p>
+      <w:pPr>
+        <w:rPr/>
+      </w:pPr>
+      <w:r>
+        <w:rPr>
+          <w:rtl w:val="0"/>
+        </w:rPr>
+        <w:t xml:space="preserve">Дьявольской власти</w:t>
+      </w:r>
+    </w:p>
+    <w:p>
+      <w:pPr>
+        <w:rPr/>
+      </w:pPr>
+      <w:r>
+        <w:rPr>
+          <w:rtl w:val="0"/>
+        </w:rPr>
+        <w:t xml:space="preserve">Какой бы верой</w:t>
+      </w:r>
+    </w:p>
+    <w:p>
+      <w:pPr>
+        <w:rPr/>
+      </w:pPr>
+      <w:r>
+        <w:rPr>
+          <w:rtl w:val="0"/>
+        </w:rPr>
+        <w:tab/>
+        <w:t xml:space="preserve">Ты душу</w:t>
+      </w:r>
+    </w:p>
+    <w:p>
+      <w:pPr>
+        <w:rPr/>
+      </w:pPr>
+      <w:r>
+        <w:rPr>
+          <w:rtl w:val="0"/>
+        </w:rPr>
+        <w:tab/>
+        <w:tab/>
+        <w:t xml:space="preserve">Не крыл</w:t>
+      </w:r>
+    </w:p>
+    <w:p>
+      <w:pPr>
+        <w:rPr/>
+      </w:pPr>
+      <w:r>
+        <w:rPr>
+          <w:rtl w:val="0"/>
+        </w:rPr>
+        <w:t xml:space="preserve">У дьявола в мыслях</w:t>
+      </w:r>
+    </w:p>
+    <w:p>
+      <w:pPr>
+        <w:rPr/>
+      </w:pPr>
+      <w:r>
+        <w:rPr>
+          <w:rtl w:val="0"/>
+        </w:rPr>
+        <w:t xml:space="preserve">Только лишь счастье</w:t>
+      </w:r>
+    </w:p>
+    <w:p>
+      <w:pPr>
+        <w:rPr/>
+      </w:pPr>
+      <w:r>
+        <w:rPr>
+          <w:rtl w:val="0"/>
+        </w:rPr>
+        <w:t xml:space="preserve">Кровь и насилие</w:t>
+      </w:r>
+    </w:p>
+    <w:p>
+      <w:pPr>
+        <w:rPr/>
+      </w:pPr>
+      <w:r>
+        <w:rPr>
+          <w:rtl w:val="0"/>
+        </w:rPr>
+        <w:tab/>
+        <w:t xml:space="preserve">В тысячи</w:t>
+      </w:r>
+    </w:p>
+    <w:p>
+      <w:pPr>
+        <w:rPr/>
+      </w:pPr>
+      <w:r>
+        <w:rPr>
+          <w:rtl w:val="0"/>
+        </w:rPr>
+        <w:tab/>
+        <w:tab/>
+        <w:t xml:space="preserve">Рыл</w:t>
+      </w:r>
+    </w:p>
+    <w:p>
+      <w:pPr>
+        <w:rPr/>
+      </w:pPr>
+      <w:r>
+        <w:rPr>
+          <w:rtl w:val="0"/>
+        </w:rPr>
+        <w:t xml:space="preserve">Тех кто болеет</w:t>
+      </w:r>
+    </w:p>
+    <w:p>
+      <w:pPr>
+        <w:rPr/>
+      </w:pPr>
+      <w:r>
+        <w:rPr>
+          <w:rtl w:val="0"/>
+        </w:rPr>
+        <w:t xml:space="preserve">Верой бессилья</w:t>
+      </w:r>
+    </w:p>
+    <w:p>
+      <w:pPr>
+        <w:rPr/>
+      </w:pPr>
+      <w:r>
+        <w:rPr>
+          <w:rtl w:val="0"/>
+        </w:rPr>
+        <w:t xml:space="preserve">Спрошу об одном</w:t>
+      </w:r>
+    </w:p>
+    <w:p>
+      <w:pPr>
+        <w:rPr/>
+      </w:pPr>
+      <w:r>
+        <w:rPr>
+          <w:rtl w:val="0"/>
+        </w:rPr>
+        <w:t xml:space="preserve">        И только</w:t>
+      </w:r>
+    </w:p>
+    <w:p>
+      <w:pPr>
+        <w:rPr/>
+      </w:pPr>
+      <w:r>
+        <w:rPr>
+          <w:rtl w:val="0"/>
+        </w:rPr>
+        <w:t xml:space="preserve">        </w:t>
+        <w:tab/>
+        <w:t xml:space="preserve">Раз</w:t>
+      </w:r>
+    </w:p>
+    <w:p>
+      <w:pPr>
+        <w:rPr/>
+      </w:pPr>
+      <w:r>
+        <w:rPr>
+          <w:rtl w:val="0"/>
+        </w:rPr>
+        <w:t xml:space="preserve">Какую готовы</w:t>
+      </w:r>
+    </w:p>
+    <w:p>
+      <w:pPr>
+        <w:rPr/>
+      </w:pPr>
+      <w:r>
+        <w:rPr>
+          <w:rtl w:val="0"/>
+        </w:rPr>
+        <w:t xml:space="preserve">Вы степень насилия</w:t>
+      </w:r>
+    </w:p>
+    <w:p>
+      <w:pPr>
+        <w:rPr/>
+      </w:pPr>
+      <w:r>
+        <w:rPr>
+          <w:rtl w:val="0"/>
+        </w:rPr>
+        <w:t xml:space="preserve">Выдержать кланяясь</w:t>
+      </w:r>
+    </w:p>
+    <w:p>
+      <w:pPr>
+        <w:rPr/>
+      </w:pPr>
+      <w:r>
+        <w:rPr>
+          <w:rtl w:val="0"/>
+        </w:rPr>
+        <w:tab/>
+        <w:t xml:space="preserve">Дьяволу</w:t>
+      </w:r>
+    </w:p>
+    <w:p>
+      <w:pPr>
+        <w:rPr/>
+      </w:pPr>
+      <w:r>
+        <w:rPr>
+          <w:rtl w:val="0"/>
+        </w:rPr>
+        <w:tab/>
+        <w:tab/>
+        <w:t xml:space="preserve">В таз?</w:t>
+      </w:r>
+    </w:p>
+    <w:p>
+      <w:pPr>
+        <w:rPr/>
+      </w:pPr>
+      <w:r>
+        <w:rPr>
+          <w:rtl w:val="0"/>
+        </w:rPr>
+        <w:t xml:space="preserve">Может быть хватит</w:t>
+      </w:r>
+    </w:p>
+    <w:p>
+      <w:pPr>
+        <w:rPr/>
+      </w:pPr>
+      <w:r>
+        <w:rPr>
+          <w:rtl w:val="0"/>
+        </w:rPr>
+        <w:t xml:space="preserve">Терпеть тех ублюдков</w:t>
+      </w:r>
+    </w:p>
+    <w:p>
+      <w:pPr>
+        <w:rPr/>
+      </w:pPr>
+      <w:r>
+        <w:rPr>
+          <w:rtl w:val="0"/>
+        </w:rPr>
+        <w:t xml:space="preserve">Что буквою Zигль</w:t>
+      </w:r>
+    </w:p>
+    <w:p>
+      <w:pPr>
+        <w:rPr/>
+      </w:pPr>
+      <w:r>
+        <w:rPr>
+          <w:rtl w:val="0"/>
+        </w:rPr>
+        <w:tab/>
+        <w:t xml:space="preserve">Свое красят</w:t>
+      </w:r>
+    </w:p>
+    <w:p>
+      <w:pPr>
+        <w:rPr/>
+      </w:pPr>
+      <w:r>
+        <w:rPr>
+          <w:rtl w:val="0"/>
+        </w:rPr>
+        <w:tab/>
+        <w:tab/>
+        <w:t xml:space="preserve">Тело?</w:t>
+      </w:r>
+    </w:p>
+    <w:p>
+      <w:pPr>
+        <w:rPr/>
+      </w:pPr>
+      <w:r>
+        <w:rPr>
+          <w:rtl w:val="0"/>
+        </w:rPr>
+        <w:t xml:space="preserve">Или мы будем</w:t>
+      </w:r>
+    </w:p>
+    <w:p>
+      <w:pPr>
+        <w:rPr/>
+      </w:pPr>
+      <w:r>
+        <w:rPr>
+          <w:rtl w:val="0"/>
+        </w:rPr>
+        <w:t xml:space="preserve">Держаться за юбку</w:t>
+      </w:r>
+    </w:p>
+    <w:p>
+      <w:pPr>
+        <w:rPr/>
+      </w:pPr>
+      <w:r>
+        <w:rPr>
+          <w:rtl w:val="0"/>
+        </w:rPr>
+        <w:t xml:space="preserve">Родины мамы</w:t>
+      </w:r>
+    </w:p>
+    <w:p>
+      <w:pPr>
+        <w:rPr/>
+      </w:pPr>
+      <w:r>
+        <w:rPr>
+          <w:rtl w:val="0"/>
+        </w:rPr>
+        <w:tab/>
+        <w:t xml:space="preserve">Сморкаясь</w:t>
+      </w:r>
+    </w:p>
+    <w:p>
+      <w:pPr>
+        <w:rPr/>
+      </w:pPr>
+      <w:r>
+        <w:rPr>
+          <w:rtl w:val="0"/>
+        </w:rPr>
+        <w:tab/>
+        <w:tab/>
+        <w:t xml:space="preserve">Несмело?</w:t>
+      </w:r>
+    </w:p>
+    <w:p>
+      <w:pPr>
+        <w:rPr/>
+      </w:pPr>
+      <w:r>
+        <w:rPr>
+          <w:rtl w:val="0"/>
+        </w:rPr>
+        <w:t xml:space="preserve">Удача в руках</w:t>
+      </w:r>
+    </w:p>
+    <w:p>
+      <w:pPr>
+        <w:rPr/>
+      </w:pPr>
+      <w:r>
+        <w:rPr>
+          <w:rtl w:val="0"/>
+        </w:rPr>
+        <w:t xml:space="preserve">Тех кто с совестью дружит</w:t>
+      </w:r>
+    </w:p>
+    <w:p>
+      <w:pPr>
+        <w:rPr/>
+      </w:pPr>
+      <w:r>
+        <w:rPr>
+          <w:rtl w:val="0"/>
+        </w:rPr>
+        <w:t xml:space="preserve">А остальное</w:t>
+      </w:r>
+    </w:p>
+    <w:p>
+      <w:pPr>
+        <w:rPr/>
+      </w:pPr>
+      <w:r>
+        <w:rPr>
+          <w:rtl w:val="0"/>
+        </w:rPr>
+        <w:tab/>
+        <w:t xml:space="preserve">Слов</w:t>
+      </w:r>
+    </w:p>
+    <w:p>
+      <w:pPr>
+        <w:rPr/>
+      </w:pPr>
+      <w:r>
+        <w:rPr>
+          <w:rtl w:val="0"/>
+        </w:rPr>
+        <w:tab/>
+        <w:tab/>
+        <w:t xml:space="preserve">Месиво</w:t>
+      </w:r>
+    </w:p>
+    <w:p>
+      <w:pPr>
+        <w:rPr/>
+      </w:pPr>
+      <w:r>
+        <w:rPr>
+          <w:rtl w:val="0"/>
+        </w:rPr>
+        <w:t xml:space="preserve">Выйдем на улицу</w:t>
+      </w:r>
+    </w:p>
+    <w:p>
+      <w:pPr>
+        <w:rPr/>
+      </w:pPr>
+      <w:r>
+        <w:rPr>
+          <w:rtl w:val="0"/>
+        </w:rPr>
+        <w:t xml:space="preserve">Мирными толпами</w:t>
+      </w:r>
+    </w:p>
+    <w:p>
+      <w:pPr>
+        <w:rPr/>
+      </w:pPr>
+      <w:r>
+        <w:rPr>
+          <w:rtl w:val="0"/>
+        </w:rPr>
+        <w:t xml:space="preserve">Что б сволочь услышала</w:t>
+      </w:r>
+    </w:p>
+    <w:p>
+      <w:pPr>
+        <w:rPr/>
+      </w:pPr>
+      <w:r>
+        <w:rPr>
+          <w:rtl w:val="0"/>
+        </w:rPr>
+        <w:tab/>
+        <w:t xml:space="preserve">Дружную</w:t>
+      </w:r>
+    </w:p>
+    <w:p>
+      <w:pPr>
+        <w:rPr/>
+      </w:pPr>
+      <w:r>
+        <w:rPr>
+          <w:rtl w:val="0"/>
+        </w:rPr>
+        <w:tab/>
+        <w:tab/>
+        <w:t xml:space="preserve">Песню!</w:t>
+      </w:r>
+    </w:p>
+    <w:p>
+      <w:pPr>
+        <w:rPr/>
+      </w:pPr>
+      <w:r>
+        <w:rPr>
+          <w:rtl w:val="0"/>
+        </w:rPr>
+      </w:r>
+    </w:p>
+    <w:p>
+      <w:pPr>
+        <w:rPr/>
+      </w:pPr>
+      <w:r>
+        <w:rPr>
+          <w:sz w:val="16"/>
+          <w:szCs w:val="16"/>
+          <w:rtl w:val="0"/>
+        </w:rPr>
+        <w:t xml:space="preserve">10 Sep 2022 </w:t>
+      </w:r>
+      <w:r>
+        <w:pict>
+          <v:rect style="width:0.0pt;height:1.5pt" o:hr="t" o:hrstd="t" o:hralign="center" fillcolor="#A0A0A0" stroked="f"/>
+        </w:pict>
+      </w:r>
       <w:r>
         <w:rPr>
           <w:rtl w:val="0"/>

</xml_diff>

<commit_message>
Пн 12 сен 2022 15:11:08 MSK
</commit_message>
<xml_diff>
--- a/.content/another.docx
+++ b/.content/another.docx
@@ -13602,6 +13602,400 @@
           <w:rtl w:val="0"/>
         </w:rPr>
         <w:t xml:space="preserve">10 Sep 2022 </w:t>
+      </w:r>
+      <w:r>
+        <w:pict>
+          <v:rect style="width:0.0pt;height:1.5pt" o:hr="t" o:hrstd="t" o:hralign="center" fillcolor="#A0A0A0" stroked="f"/>
+        </w:pict>
+      </w:r>
+      <w:r>
+        <w:rPr>
+          <w:rtl w:val="0"/>
+        </w:rPr>
+      </w:r>
+    </w:p>
+    <w:p>
+      <w:pPr>
+        <w:rPr/>
+      </w:pPr>
+      <w:r>
+        <w:rPr>
+          <w:rtl w:val="0"/>
+        </w:rPr>
+      </w:r>
+    </w:p>
+    <w:p>
+      <w:pPr>
+        <w:rPr/>
+      </w:pPr>
+      <w:r>
+        <w:rPr>
+          <w:rtl w:val="0"/>
+        </w:rPr>
+        <w:t xml:space="preserve">Для нее я никто</w:t>
+      </w:r>
+    </w:p>
+    <w:p>
+      <w:pPr>
+        <w:rPr/>
+      </w:pPr>
+      <w:r>
+        <w:rPr>
+          <w:rtl w:val="0"/>
+        </w:rPr>
+        <w:t xml:space="preserve">И меня звать никак</w:t>
+      </w:r>
+    </w:p>
+    <w:p>
+      <w:pPr>
+        <w:rPr/>
+      </w:pPr>
+      <w:r>
+        <w:rPr>
+          <w:rtl w:val="0"/>
+        </w:rPr>
+        <w:t xml:space="preserve">И быть может</w:t>
+      </w:r>
+    </w:p>
+    <w:p>
+      <w:pPr>
+        <w:rPr/>
+      </w:pPr>
+      <w:r>
+        <w:rPr>
+          <w:rtl w:val="0"/>
+        </w:rPr>
+        <w:t xml:space="preserve">На сердце лишь</w:t>
+      </w:r>
+    </w:p>
+    <w:p>
+      <w:pPr>
+        <w:rPr/>
+      </w:pPr>
+      <w:r>
+        <w:rPr>
+          <w:rtl w:val="0"/>
+        </w:rPr>
+        <w:t xml:space="preserve">Только пустяк</w:t>
+      </w:r>
+    </w:p>
+    <w:p>
+      <w:pPr>
+        <w:rPr/>
+      </w:pPr>
+      <w:r>
+        <w:rPr>
+          <w:rtl w:val="0"/>
+        </w:rPr>
+        <w:t xml:space="preserve">Но к чему</w:t>
+      </w:r>
+    </w:p>
+    <w:p>
+      <w:pPr>
+        <w:rPr/>
+      </w:pPr>
+      <w:r>
+        <w:rPr>
+          <w:rtl w:val="0"/>
+        </w:rPr>
+        <w:t xml:space="preserve">От чего</w:t>
+      </w:r>
+    </w:p>
+    <w:p>
+      <w:pPr>
+        <w:rPr/>
+      </w:pPr>
+      <w:r>
+        <w:rPr>
+          <w:rtl w:val="0"/>
+        </w:rPr>
+        <w:t xml:space="preserve">Эта боль?...</w:t>
+      </w:r>
+    </w:p>
+    <w:p>
+      <w:pPr>
+        <w:rPr/>
+      </w:pPr>
+      <w:r>
+        <w:rPr>
+          <w:rtl w:val="0"/>
+        </w:rPr>
+        <w:t xml:space="preserve">Да я ноль</w:t>
+      </w:r>
+    </w:p>
+    <w:p>
+      <w:pPr>
+        <w:rPr/>
+      </w:pPr>
+      <w:r>
+        <w:rPr>
+          <w:rtl w:val="0"/>
+        </w:rPr>
+        <w:t xml:space="preserve">Чертов ноль</w:t>
+      </w:r>
+    </w:p>
+    <w:p>
+      <w:pPr>
+        <w:rPr/>
+      </w:pPr>
+      <w:r>
+        <w:rPr>
+          <w:rtl w:val="0"/>
+        </w:rPr>
+        <w:t xml:space="preserve">И по жизни и так</w:t>
+      </w:r>
+    </w:p>
+    <w:p>
+      <w:pPr>
+        <w:rPr/>
+      </w:pPr>
+      <w:r>
+        <w:rPr>
+          <w:rtl w:val="0"/>
+        </w:rPr>
+        <w:t xml:space="preserve">Так к чему</w:t>
+      </w:r>
+    </w:p>
+    <w:p>
+      <w:pPr>
+        <w:rPr/>
+      </w:pPr>
+      <w:r>
+        <w:rPr>
+          <w:rtl w:val="0"/>
+        </w:rPr>
+        <w:t xml:space="preserve">От чего</w:t>
+      </w:r>
+    </w:p>
+    <w:p>
+      <w:pPr>
+        <w:rPr/>
+      </w:pPr>
+      <w:r>
+        <w:rPr>
+          <w:rtl w:val="0"/>
+        </w:rPr>
+        <w:t xml:space="preserve">Неспокойно</w:t>
+      </w:r>
+    </w:p>
+    <w:p>
+      <w:pPr>
+        <w:rPr/>
+      </w:pPr>
+      <w:r>
+        <w:rPr>
+          <w:rtl w:val="0"/>
+        </w:rPr>
+        <w:t xml:space="preserve">Ты так?</w:t>
+      </w:r>
+    </w:p>
+    <w:p>
+      <w:pPr>
+        <w:rPr/>
+      </w:pPr>
+      <w:r>
+        <w:rPr>
+          <w:rtl w:val="0"/>
+        </w:rPr>
+        <w:t xml:space="preserve">Без одежды</w:t>
+      </w:r>
+    </w:p>
+    <w:p>
+      <w:pPr>
+        <w:rPr/>
+      </w:pPr>
+      <w:r>
+        <w:rPr>
+          <w:rtl w:val="0"/>
+        </w:rPr>
+        <w:t xml:space="preserve">Надежды</w:t>
+      </w:r>
+    </w:p>
+    <w:p>
+      <w:pPr>
+        <w:rPr/>
+      </w:pPr>
+      <w:r>
+        <w:rPr>
+          <w:rtl w:val="0"/>
+        </w:rPr>
+        <w:t xml:space="preserve">Не грубеешь</w:t>
+      </w:r>
+    </w:p>
+    <w:p>
+      <w:pPr>
+        <w:rPr/>
+      </w:pPr>
+      <w:r>
+        <w:rPr>
+          <w:rtl w:val="0"/>
+        </w:rPr>
+        <w:t xml:space="preserve">Ни чуть</w:t>
+      </w:r>
+    </w:p>
+    <w:p>
+      <w:pPr>
+        <w:rPr/>
+      </w:pPr>
+      <w:r>
+        <w:rPr>
+          <w:rtl w:val="0"/>
+        </w:rPr>
+        <w:t xml:space="preserve">Оставляешь</w:t>
+      </w:r>
+    </w:p>
+    <w:p>
+      <w:pPr>
+        <w:rPr/>
+      </w:pPr>
+      <w:r>
+        <w:rPr>
+          <w:rtl w:val="0"/>
+        </w:rPr>
+        <w:t xml:space="preserve">От жизни</w:t>
+      </w:r>
+    </w:p>
+    <w:p>
+      <w:pPr>
+        <w:rPr/>
+      </w:pPr>
+      <w:r>
+        <w:rPr>
+          <w:rtl w:val="0"/>
+        </w:rPr>
+        <w:t xml:space="preserve">Мне только</w:t>
+      </w:r>
+    </w:p>
+    <w:p>
+      <w:pPr>
+        <w:rPr/>
+      </w:pPr>
+      <w:r>
+        <w:rPr>
+          <w:rtl w:val="0"/>
+        </w:rPr>
+        <w:t xml:space="preserve">Лишь суть</w:t>
+      </w:r>
+    </w:p>
+    <w:p>
+      <w:pPr>
+        <w:rPr/>
+      </w:pPr>
+      <w:r>
+        <w:rPr>
+          <w:rtl w:val="0"/>
+        </w:rPr>
+        <w:t xml:space="preserve">Закрывая</w:t>
+      </w:r>
+    </w:p>
+    <w:p>
+      <w:pPr>
+        <w:rPr/>
+      </w:pPr>
+      <w:r>
+        <w:rPr>
+          <w:rtl w:val="0"/>
+        </w:rPr>
+        <w:t xml:space="preserve">Пути</w:t>
+      </w:r>
+    </w:p>
+    <w:p>
+      <w:pPr>
+        <w:rPr/>
+      </w:pPr>
+      <w:r>
+        <w:rPr>
+          <w:rtl w:val="0"/>
+        </w:rPr>
+        <w:t xml:space="preserve">Что как поле</w:t>
+      </w:r>
+    </w:p>
+    <w:p>
+      <w:pPr>
+        <w:rPr/>
+      </w:pPr>
+      <w:r>
+        <w:rPr>
+          <w:rtl w:val="0"/>
+        </w:rPr>
+        <w:t xml:space="preserve">Другим</w:t>
+      </w:r>
+    </w:p>
+    <w:p>
+      <w:pPr>
+        <w:rPr/>
+      </w:pPr>
+      <w:r>
+        <w:rPr>
+          <w:rtl w:val="0"/>
+        </w:rPr>
+        <w:t xml:space="preserve">Умоляю пусти</w:t>
+      </w:r>
+    </w:p>
+    <w:p>
+      <w:pPr>
+        <w:rPr/>
+      </w:pPr>
+      <w:r>
+        <w:rPr>
+          <w:rtl w:val="0"/>
+        </w:rPr>
+        <w:t xml:space="preserve">Хоть на час</w:t>
+      </w:r>
+    </w:p>
+    <w:p>
+      <w:pPr>
+        <w:rPr/>
+      </w:pPr>
+      <w:r>
+        <w:rPr>
+          <w:rtl w:val="0"/>
+        </w:rPr>
+        <w:t xml:space="preserve">Меня</w:t>
+      </w:r>
+    </w:p>
+    <w:p>
+      <w:pPr>
+        <w:rPr/>
+      </w:pPr>
+      <w:r>
+        <w:rPr>
+          <w:rtl w:val="0"/>
+        </w:rPr>
+        <w:t xml:space="preserve">К ним</w:t>
+      </w:r>
+    </w:p>
+    <w:p>
+      <w:pPr>
+        <w:rPr/>
+      </w:pPr>
+      <w:r>
+        <w:rPr>
+          <w:rtl w:val="0"/>
+        </w:rPr>
+      </w:r>
+    </w:p>
+    <w:p>
+      <w:pPr>
+        <w:rPr/>
+      </w:pPr>
+      <w:r>
+        <w:rPr>
+          <w:rtl w:val="0"/>
+        </w:rPr>
+      </w:r>
+    </w:p>
+    <w:p>
+      <w:pPr>
+        <w:rPr/>
+      </w:pPr>
+      <w:r>
+        <w:rPr>
+          <w:sz w:val="16"/>
+          <w:szCs w:val="16"/>
+          <w:rtl w:val="0"/>
+        </w:rPr>
+        <w:t xml:space="preserve">12 Sep 2022 </w:t>
       </w:r>
       <w:r>
         <w:pict>

</xml_diff>

<commit_message>
Сб 17 сен 2022 18:22:48 MSK
</commit_message>
<xml_diff>
--- a/.content/another.docx
+++ b/.content/another.docx
@@ -13996,6 +13996,137 @@
           <w:rtl w:val="0"/>
         </w:rPr>
         <w:t xml:space="preserve">12 Sep 2022 </w:t>
+      </w:r>
+      <w:r>
+        <w:pict>
+          <v:rect style="width:0.0pt;height:1.5pt" o:hr="t" o:hrstd="t" o:hralign="center" fillcolor="#A0A0A0" stroked="f"/>
+        </w:pict>
+      </w:r>
+      <w:r>
+        <w:rPr>
+          <w:rtl w:val="0"/>
+        </w:rPr>
+      </w:r>
+    </w:p>
+    <w:p>
+      <w:pPr>
+        <w:rPr/>
+      </w:pPr>
+      <w:r>
+        <w:rPr>
+          <w:rtl w:val="0"/>
+        </w:rPr>
+      </w:r>
+    </w:p>
+    <w:p>
+      <w:pPr>
+        <w:rPr/>
+      </w:pPr>
+      <w:r>
+        <w:rPr>
+          <w:rtl w:val="0"/>
+        </w:rPr>
+        <w:t xml:space="preserve">Смотрю в тебя</w:t>
+      </w:r>
+    </w:p>
+    <w:p>
+      <w:pPr>
+        <w:rPr/>
+      </w:pPr>
+      <w:r>
+        <w:rPr>
+          <w:rtl w:val="0"/>
+        </w:rPr>
+        <w:t xml:space="preserve">Влюбленными глазами</w:t>
+      </w:r>
+    </w:p>
+    <w:p>
+      <w:pPr>
+        <w:rPr/>
+      </w:pPr>
+      <w:r>
+        <w:rPr>
+          <w:rtl w:val="0"/>
+        </w:rPr>
+        <w:t xml:space="preserve">И дна не вижу</w:t>
+      </w:r>
+    </w:p>
+    <w:p>
+      <w:pPr>
+        <w:rPr/>
+      </w:pPr>
+      <w:r>
+        <w:rPr>
+          <w:rtl w:val="0"/>
+        </w:rPr>
+        <w:t xml:space="preserve">Только блики волн</w:t>
+      </w:r>
+    </w:p>
+    <w:p>
+      <w:pPr>
+        <w:rPr/>
+      </w:pPr>
+      <w:r>
+        <w:rPr>
+          <w:rtl w:val="0"/>
+        </w:rPr>
+        <w:t xml:space="preserve">Направил я</w:t>
+      </w:r>
+    </w:p>
+    <w:p>
+      <w:pPr>
+        <w:rPr/>
+      </w:pPr>
+      <w:r>
+        <w:rPr>
+          <w:rtl w:val="0"/>
+        </w:rPr>
+        <w:t xml:space="preserve">Дрожащими руками</w:t>
+      </w:r>
+    </w:p>
+    <w:p>
+      <w:pPr>
+        <w:rPr/>
+      </w:pPr>
+      <w:r>
+        <w:rPr>
+          <w:rtl w:val="0"/>
+        </w:rPr>
+        <w:t xml:space="preserve">Надежды призрачной</w:t>
+      </w:r>
+    </w:p>
+    <w:p>
+      <w:pPr>
+        <w:rPr/>
+      </w:pPr>
+      <w:r>
+        <w:rPr>
+          <w:rtl w:val="0"/>
+        </w:rPr>
+        <w:t xml:space="preserve">Мой утлый, ветхий чолн</w:t>
+      </w:r>
+    </w:p>
+    <w:p>
+      <w:pPr>
+        <w:rPr/>
+      </w:pPr>
+      <w:r>
+        <w:rPr>
+          <w:rtl w:val="0"/>
+        </w:rPr>
+      </w:r>
+    </w:p>
+    <w:p>
+      <w:pPr>
+        <w:rPr/>
+      </w:pPr>
+      <w:r>
+        <w:rPr>
+          <w:sz w:val="16"/>
+          <w:szCs w:val="16"/>
+          <w:rtl w:val="0"/>
+        </w:rPr>
+        <w:t xml:space="preserve">17 Sep 2022 </w:t>
       </w:r>
       <w:r>
         <w:pict>

</xml_diff>

<commit_message>
Вс 25 сен 2022 03:35:01 MSK
</commit_message>
<xml_diff>
--- a/.content/another.docx
+++ b/.content/another.docx
@@ -14127,6 +14127,377 @@
           <w:rtl w:val="0"/>
         </w:rPr>
         <w:t xml:space="preserve">17 Sep 2022 </w:t>
+      </w:r>
+      <w:r>
+        <w:pict>
+          <v:rect style="width:0.0pt;height:1.5pt" o:hr="t" o:hrstd="t" o:hralign="center" fillcolor="#A0A0A0" stroked="f"/>
+        </w:pict>
+      </w:r>
+      <w:r>
+        <w:rPr>
+          <w:rtl w:val="0"/>
+        </w:rPr>
+      </w:r>
+    </w:p>
+    <w:p>
+      <w:pPr>
+        <w:rPr/>
+      </w:pPr>
+      <w:r>
+        <w:rPr>
+          <w:rtl w:val="0"/>
+        </w:rPr>
+        <w:t xml:space="preserve">Безумно много</w:t>
+      </w:r>
+    </w:p>
+    <w:p>
+      <w:pPr>
+        <w:rPr/>
+      </w:pPr>
+      <w:r>
+        <w:rPr>
+          <w:rtl w:val="0"/>
+        </w:rPr>
+        <w:t xml:space="preserve">Еще готовых</w:t>
+      </w:r>
+    </w:p>
+    <w:p>
+      <w:pPr>
+        <w:rPr/>
+      </w:pPr>
+      <w:r>
+        <w:rPr>
+          <w:rtl w:val="0"/>
+        </w:rPr>
+        <w:t xml:space="preserve">Служить за Вову</w:t>
+      </w:r>
+    </w:p>
+    <w:p>
+      <w:pPr>
+        <w:rPr/>
+      </w:pPr>
+      <w:r>
+        <w:rPr>
+          <w:rtl w:val="0"/>
+        </w:rPr>
+      </w:r>
+    </w:p>
+    <w:p>
+      <w:pPr>
+        <w:rPr/>
+      </w:pPr>
+      <w:r>
+        <w:rPr>
+          <w:rtl w:val="0"/>
+        </w:rPr>
+        <w:t xml:space="preserve">....</w:t>
+      </w:r>
+    </w:p>
+    <w:p>
+      <w:pPr>
+        <w:rPr/>
+      </w:pPr>
+      <w:r>
+        <w:rPr>
+          <w:rtl w:val="0"/>
+        </w:rPr>
+        <w:t xml:space="preserve">Я изхерачил</w:t>
+      </w:r>
+    </w:p>
+    <w:p>
+      <w:pPr>
+        <w:rPr/>
+      </w:pPr>
+      <w:r>
+        <w:rPr>
+          <w:rtl w:val="0"/>
+        </w:rPr>
+        <w:t xml:space="preserve">Три сотни тысяч</w:t>
+      </w:r>
+    </w:p>
+    <w:p>
+      <w:pPr>
+        <w:rPr/>
+      </w:pPr>
+      <w:r>
+        <w:rPr>
+          <w:rtl w:val="0"/>
+        </w:rPr>
+        <w:t xml:space="preserve">Не много если</w:t>
+      </w:r>
+    </w:p>
+    <w:p>
+      <w:pPr>
+        <w:rPr/>
+      </w:pPr>
+      <w:r>
+        <w:rPr>
+          <w:rtl w:val="0"/>
+        </w:rPr>
+        <w:t xml:space="preserve">По меркам нашим</w:t>
+      </w:r>
+    </w:p>
+    <w:p>
+      <w:pPr>
+        <w:rPr/>
+      </w:pPr>
+      <w:r>
+        <w:rPr>
+          <w:rtl w:val="0"/>
+        </w:rPr>
+        <w:t xml:space="preserve">Ведь нас сто сорок</w:t>
+      </w:r>
+    </w:p>
+    <w:p>
+      <w:pPr>
+        <w:rPr/>
+      </w:pPr>
+      <w:r>
+        <w:rPr>
+          <w:rtl w:val="0"/>
+        </w:rPr>
+        <w:t xml:space="preserve">С шестью нулями</w:t>
+      </w:r>
+    </w:p>
+    <w:p>
+      <w:pPr>
+        <w:rPr/>
+      </w:pPr>
+      <w:r>
+        <w:rPr>
+          <w:rtl w:val="0"/>
+        </w:rPr>
+        <w:t xml:space="preserve">Страна большая</w:t>
+      </w:r>
+    </w:p>
+    <w:p>
+      <w:pPr>
+        <w:rPr/>
+      </w:pPr>
+      <w:r>
+        <w:rPr>
+          <w:rtl w:val="0"/>
+        </w:rPr>
+        <w:t xml:space="preserve">Людей как каши</w:t>
+      </w:r>
+    </w:p>
+    <w:p>
+      <w:pPr>
+        <w:rPr/>
+      </w:pPr>
+      <w:r>
+        <w:rPr>
+          <w:rtl w:val="0"/>
+        </w:rPr>
+      </w:r>
+    </w:p>
+    <w:p>
+      <w:pPr>
+        <w:rPr/>
+      </w:pPr>
+      <w:r>
+        <w:rPr>
+          <w:rtl w:val="0"/>
+        </w:rPr>
+        <w:t xml:space="preserve">Всего то триста</w:t>
+      </w:r>
+    </w:p>
+    <w:p>
+      <w:pPr>
+        <w:rPr/>
+      </w:pPr>
+      <w:r>
+        <w:rPr>
+          <w:rtl w:val="0"/>
+        </w:rPr>
+        <w:t xml:space="preserve">Да вроде мелочь</w:t>
+      </w:r>
+    </w:p>
+    <w:p>
+      <w:pPr>
+        <w:rPr/>
+      </w:pPr>
+      <w:r>
+        <w:rPr>
+          <w:rtl w:val="0"/>
+        </w:rPr>
+        <w:t xml:space="preserve">Не миллион же</w:t>
+      </w:r>
+    </w:p>
+    <w:p>
+      <w:pPr>
+        <w:rPr/>
+      </w:pPr>
+      <w:r>
+        <w:rPr>
+          <w:rtl w:val="0"/>
+        </w:rPr>
+        <w:t xml:space="preserve">К вашей мамаше</w:t>
+      </w:r>
+    </w:p>
+    <w:p>
+      <w:pPr>
+        <w:rPr/>
+      </w:pPr>
+      <w:r>
+        <w:rPr>
+          <w:rtl w:val="0"/>
+        </w:rPr>
+        <w:t xml:space="preserve">Не Курском, мерим</w:t>
+      </w:r>
+    </w:p>
+    <w:p>
+      <w:pPr>
+        <w:rPr/>
+      </w:pPr>
+      <w:r>
+        <w:rPr>
+          <w:rtl w:val="0"/>
+        </w:rPr>
+        <w:t xml:space="preserve">Успех России</w:t>
+      </w:r>
+    </w:p>
+    <w:p>
+      <w:pPr>
+        <w:rPr/>
+      </w:pPr>
+      <w:r>
+        <w:rPr>
+          <w:rtl w:val="0"/>
+        </w:rPr>
+        <w:t xml:space="preserve">Ракеты спички</w:t>
+      </w:r>
+    </w:p>
+    <w:p>
+      <w:pPr>
+        <w:rPr/>
+      </w:pPr>
+      <w:r>
+        <w:rPr>
+          <w:rtl w:val="0"/>
+        </w:rPr>
+        <w:t xml:space="preserve">Война то наша</w:t>
+      </w:r>
+    </w:p>
+    <w:p>
+      <w:pPr>
+        <w:rPr/>
+      </w:pPr>
+      <w:r>
+        <w:rPr>
+          <w:rtl w:val="0"/>
+        </w:rPr>
+      </w:r>
+    </w:p>
+    <w:p>
+      <w:pPr>
+        <w:rPr/>
+      </w:pPr>
+      <w:r>
+        <w:rPr>
+          <w:rtl w:val="0"/>
+        </w:rPr>
+        <w:t xml:space="preserve">Я изхерачил</w:t>
+      </w:r>
+    </w:p>
+    <w:p>
+      <w:pPr>
+        <w:rPr/>
+      </w:pPr>
+      <w:r>
+        <w:rPr>
+          <w:rtl w:val="0"/>
+        </w:rPr>
+        <w:t xml:space="preserve">Три сотни тысяч</w:t>
+      </w:r>
+    </w:p>
+    <w:p>
+      <w:pPr>
+        <w:rPr/>
+      </w:pPr>
+      <w:r>
+        <w:rPr>
+          <w:rtl w:val="0"/>
+        </w:rPr>
+        <w:t xml:space="preserve">Мне новых триста</w:t>
+      </w:r>
+    </w:p>
+    <w:p>
+      <w:pPr>
+        <w:rPr/>
+      </w:pPr>
+      <w:r>
+        <w:rPr>
+          <w:rtl w:val="0"/>
+        </w:rPr>
+        <w:t xml:space="preserve">Скорей подайте</w:t>
+      </w:r>
+    </w:p>
+    <w:p>
+      <w:pPr>
+        <w:rPr/>
+      </w:pPr>
+      <w:r>
+        <w:rPr>
+          <w:rtl w:val="0"/>
+        </w:rPr>
+        <w:t xml:space="preserve">Пока живая</w:t>
+      </w:r>
+    </w:p>
+    <w:p>
+      <w:pPr>
+        <w:rPr/>
+      </w:pPr>
+      <w:r>
+        <w:rPr>
+          <w:rtl w:val="0"/>
+        </w:rPr>
+        <w:t xml:space="preserve">Россия мама</w:t>
+      </w:r>
+    </w:p>
+    <w:p>
+      <w:pPr>
+        <w:rPr/>
+      </w:pPr>
+      <w:r>
+        <w:rPr>
+          <w:rtl w:val="0"/>
+        </w:rPr>
+        <w:t xml:space="preserve">Давайте бабы</w:t>
+      </w:r>
+    </w:p>
+    <w:p>
+      <w:pPr>
+        <w:rPr/>
+      </w:pPr>
+      <w:r>
+        <w:rPr>
+          <w:rtl w:val="0"/>
+        </w:rPr>
+        <w:t xml:space="preserve">Еще рожайте</w:t>
+      </w:r>
+    </w:p>
+    <w:p>
+      <w:pPr>
+        <w:rPr/>
+      </w:pPr>
+      <w:r>
+        <w:rPr>
+          <w:rtl w:val="0"/>
+        </w:rPr>
+      </w:r>
+    </w:p>
+    <w:p>
+      <w:pPr>
+        <w:rPr/>
+      </w:pPr>
+      <w:r>
+        <w:rPr>
+          <w:sz w:val="16"/>
+          <w:szCs w:val="16"/>
+          <w:rtl w:val="0"/>
+        </w:rPr>
+        <w:t xml:space="preserve">24 Sep 2022 </w:t>
       </w:r>
       <w:r>
         <w:pict>

</xml_diff>

<commit_message>
Вт 27 сен 2022 21:07:37 MSK
</commit_message>
<xml_diff>
--- a/.content/another.docx
+++ b/.content/another.docx
@@ -13484,7 +13484,7 @@
         <w:rPr>
           <w:rtl w:val="0"/>
         </w:rPr>
-        <w:t xml:space="preserve">Тех кто с совестью дружит</w:t>
+        <w:t xml:space="preserve">Тех кто с совестью ладит</w:t>
       </w:r>
     </w:p>
     <w:p>
@@ -14147,334 +14147,83 @@
         <w:rPr>
           <w:rtl w:val="0"/>
         </w:rPr>
-        <w:t xml:space="preserve">Безумно много</w:t>
-      </w:r>
-    </w:p>
-    <w:p>
-      <w:pPr>
-        <w:rPr/>
-      </w:pPr>
-      <w:r>
-        <w:rPr>
-          <w:rtl w:val="0"/>
-        </w:rPr>
-        <w:t xml:space="preserve">Еще готовых</w:t>
-      </w:r>
-    </w:p>
-    <w:p>
-      <w:pPr>
-        <w:rPr/>
-      </w:pPr>
-      <w:r>
-        <w:rPr>
-          <w:rtl w:val="0"/>
-        </w:rPr>
-        <w:t xml:space="preserve">Служить за Вову</w:t>
-      </w:r>
-    </w:p>
-    <w:p>
-      <w:pPr>
-        <w:rPr/>
-      </w:pPr>
-      <w:r>
-        <w:rPr>
-          <w:rtl w:val="0"/>
-        </w:rPr>
-      </w:r>
-    </w:p>
-    <w:p>
-      <w:pPr>
-        <w:rPr/>
-      </w:pPr>
-      <w:r>
-        <w:rPr>
-          <w:rtl w:val="0"/>
-        </w:rPr>
-        <w:t xml:space="preserve">....</w:t>
-      </w:r>
-    </w:p>
-    <w:p>
-      <w:pPr>
-        <w:rPr/>
-      </w:pPr>
-      <w:r>
-        <w:rPr>
-          <w:rtl w:val="0"/>
-        </w:rPr>
-        <w:t xml:space="preserve">Я изхерачил</w:t>
-      </w:r>
-    </w:p>
-    <w:p>
-      <w:pPr>
-        <w:rPr/>
-      </w:pPr>
-      <w:r>
-        <w:rPr>
-          <w:rtl w:val="0"/>
-        </w:rPr>
-        <w:t xml:space="preserve">Три сотни тысяч</w:t>
-      </w:r>
-    </w:p>
-    <w:p>
-      <w:pPr>
-        <w:rPr/>
-      </w:pPr>
-      <w:r>
-        <w:rPr>
-          <w:rtl w:val="0"/>
-        </w:rPr>
-        <w:t xml:space="preserve">Не много если</w:t>
-      </w:r>
-    </w:p>
-    <w:p>
-      <w:pPr>
-        <w:rPr/>
-      </w:pPr>
-      <w:r>
-        <w:rPr>
-          <w:rtl w:val="0"/>
-        </w:rPr>
-        <w:t xml:space="preserve">По меркам нашим</w:t>
-      </w:r>
-    </w:p>
-    <w:p>
-      <w:pPr>
-        <w:rPr/>
-      </w:pPr>
-      <w:r>
-        <w:rPr>
-          <w:rtl w:val="0"/>
-        </w:rPr>
-        <w:t xml:space="preserve">Ведь нас сто сорок</w:t>
-      </w:r>
-    </w:p>
-    <w:p>
-      <w:pPr>
-        <w:rPr/>
-      </w:pPr>
-      <w:r>
-        <w:rPr>
-          <w:rtl w:val="0"/>
-        </w:rPr>
-        <w:t xml:space="preserve">С шестью нулями</w:t>
-      </w:r>
-    </w:p>
-    <w:p>
-      <w:pPr>
-        <w:rPr/>
-      </w:pPr>
-      <w:r>
-        <w:rPr>
-          <w:rtl w:val="0"/>
-        </w:rPr>
-        <w:t xml:space="preserve">Страна большая</w:t>
-      </w:r>
-    </w:p>
-    <w:p>
-      <w:pPr>
-        <w:rPr/>
-      </w:pPr>
-      <w:r>
-        <w:rPr>
-          <w:rtl w:val="0"/>
-        </w:rPr>
-        <w:t xml:space="preserve">Людей как каши</w:t>
-      </w:r>
-    </w:p>
-    <w:p>
-      <w:pPr>
-        <w:rPr/>
-      </w:pPr>
-      <w:r>
-        <w:rPr>
-          <w:rtl w:val="0"/>
-        </w:rPr>
-      </w:r>
-    </w:p>
-    <w:p>
-      <w:pPr>
-        <w:rPr/>
-      </w:pPr>
-      <w:r>
-        <w:rPr>
-          <w:rtl w:val="0"/>
-        </w:rPr>
-        <w:t xml:space="preserve">Всего то триста</w:t>
-      </w:r>
-    </w:p>
-    <w:p>
-      <w:pPr>
-        <w:rPr/>
-      </w:pPr>
-      <w:r>
-        <w:rPr>
-          <w:rtl w:val="0"/>
-        </w:rPr>
-        <w:t xml:space="preserve">Да вроде мелочь</w:t>
-      </w:r>
-    </w:p>
-    <w:p>
-      <w:pPr>
-        <w:rPr/>
-      </w:pPr>
-      <w:r>
-        <w:rPr>
-          <w:rtl w:val="0"/>
-        </w:rPr>
-        <w:t xml:space="preserve">Не миллион же</w:t>
-      </w:r>
-    </w:p>
-    <w:p>
-      <w:pPr>
-        <w:rPr/>
-      </w:pPr>
-      <w:r>
-        <w:rPr>
-          <w:rtl w:val="0"/>
-        </w:rPr>
-        <w:t xml:space="preserve">К вашей мамаше</w:t>
-      </w:r>
-    </w:p>
-    <w:p>
-      <w:pPr>
-        <w:rPr/>
-      </w:pPr>
-      <w:r>
-        <w:rPr>
-          <w:rtl w:val="0"/>
-        </w:rPr>
-        <w:t xml:space="preserve">Не Курском, мерим</w:t>
-      </w:r>
-    </w:p>
-    <w:p>
-      <w:pPr>
-        <w:rPr/>
-      </w:pPr>
-      <w:r>
-        <w:rPr>
-          <w:rtl w:val="0"/>
-        </w:rPr>
-        <w:t xml:space="preserve">Успех России</w:t>
-      </w:r>
-    </w:p>
-    <w:p>
-      <w:pPr>
-        <w:rPr/>
-      </w:pPr>
-      <w:r>
-        <w:rPr>
-          <w:rtl w:val="0"/>
-        </w:rPr>
-        <w:t xml:space="preserve">Ракеты спички</w:t>
-      </w:r>
-    </w:p>
-    <w:p>
-      <w:pPr>
-        <w:rPr/>
-      </w:pPr>
-      <w:r>
-        <w:rPr>
-          <w:rtl w:val="0"/>
-        </w:rPr>
-        <w:t xml:space="preserve">Война то наша</w:t>
-      </w:r>
-    </w:p>
-    <w:p>
-      <w:pPr>
-        <w:rPr/>
-      </w:pPr>
-      <w:r>
-        <w:rPr>
-          <w:rtl w:val="0"/>
-        </w:rPr>
-      </w:r>
-    </w:p>
-    <w:p>
-      <w:pPr>
-        <w:rPr/>
-      </w:pPr>
-      <w:r>
-        <w:rPr>
-          <w:rtl w:val="0"/>
-        </w:rPr>
-        <w:t xml:space="preserve">Я изхерачил</w:t>
-      </w:r>
-    </w:p>
-    <w:p>
-      <w:pPr>
-        <w:rPr/>
-      </w:pPr>
-      <w:r>
-        <w:rPr>
-          <w:rtl w:val="0"/>
-        </w:rPr>
-        <w:t xml:space="preserve">Три сотни тысяч</w:t>
-      </w:r>
-    </w:p>
-    <w:p>
-      <w:pPr>
-        <w:rPr/>
-      </w:pPr>
-      <w:r>
-        <w:rPr>
-          <w:rtl w:val="0"/>
-        </w:rPr>
-        <w:t xml:space="preserve">Мне новых триста</w:t>
-      </w:r>
-    </w:p>
-    <w:p>
-      <w:pPr>
-        <w:rPr/>
-      </w:pPr>
-      <w:r>
-        <w:rPr>
-          <w:rtl w:val="0"/>
-        </w:rPr>
-        <w:t xml:space="preserve">Скорей подайте</w:t>
-      </w:r>
-    </w:p>
-    <w:p>
-      <w:pPr>
-        <w:rPr/>
-      </w:pPr>
-      <w:r>
-        <w:rPr>
-          <w:rtl w:val="0"/>
-        </w:rPr>
-        <w:t xml:space="preserve">Пока живая</w:t>
-      </w:r>
-    </w:p>
-    <w:p>
-      <w:pPr>
-        <w:rPr/>
-      </w:pPr>
-      <w:r>
-        <w:rPr>
-          <w:rtl w:val="0"/>
-        </w:rPr>
-        <w:t xml:space="preserve">Россия мама</w:t>
-      </w:r>
-    </w:p>
-    <w:p>
-      <w:pPr>
-        <w:rPr/>
-      </w:pPr>
-      <w:r>
-        <w:rPr>
-          <w:rtl w:val="0"/>
-        </w:rPr>
-        <w:t xml:space="preserve">Давайте бабы</w:t>
-      </w:r>
-    </w:p>
-    <w:p>
-      <w:pPr>
-        <w:rPr/>
-      </w:pPr>
-      <w:r>
-        <w:rPr>
-          <w:rtl w:val="0"/>
-        </w:rPr>
-        <w:t xml:space="preserve">Еще рожайте</w:t>
+      </w:r>
+    </w:p>
+    <w:p>
+      <w:pPr>
+        <w:rPr/>
+      </w:pPr>
+      <w:r>
+        <w:rPr>
+          <w:rtl w:val="0"/>
+        </w:rPr>
+        <w:t xml:space="preserve">Пришибла меня</w:t>
+      </w:r>
+    </w:p>
+    <w:p>
+      <w:pPr>
+        <w:rPr/>
+      </w:pPr>
+      <w:r>
+        <w:rPr>
+          <w:rtl w:val="0"/>
+        </w:rPr>
+        <w:t xml:space="preserve">Надя Мандельштам</w:t>
+      </w:r>
+    </w:p>
+    <w:p>
+      <w:pPr>
+        <w:rPr/>
+      </w:pPr>
+      <w:r>
+        <w:rPr>
+          <w:rtl w:val="0"/>
+        </w:rPr>
+        <w:t xml:space="preserve">Удар был сильный</w:t>
+      </w:r>
+    </w:p>
+    <w:p>
+      <w:pPr>
+        <w:rPr/>
+      </w:pPr>
+      <w:r>
+        <w:rPr>
+          <w:rtl w:val="0"/>
+        </w:rPr>
+        <w:t xml:space="preserve">Прямо в позвоночник</w:t>
+      </w:r>
+    </w:p>
+    <w:p>
+      <w:pPr>
+        <w:rPr/>
+      </w:pPr>
+      <w:r>
+        <w:rPr>
+          <w:rtl w:val="0"/>
+        </w:rPr>
+        <w:t xml:space="preserve">Поэзии серебряный подстрочник</w:t>
+      </w:r>
+    </w:p>
+    <w:p>
+      <w:pPr>
+        <w:rPr/>
+      </w:pPr>
+      <w:r>
+        <w:rPr>
+          <w:rtl w:val="0"/>
+        </w:rPr>
+        <w:t xml:space="preserve">Рассыпался на груду</w:t>
+      </w:r>
+    </w:p>
+    <w:p>
+      <w:pPr>
+        <w:rPr/>
+      </w:pPr>
+      <w:r>
+        <w:rPr>
+          <w:rtl w:val="0"/>
+        </w:rPr>
+        <w:t xml:space="preserve">Тут и там</w:t>
       </w:r>
     </w:p>
     <w:p>
@@ -14497,13 +14246,635 @@
           <w:szCs w:val="16"/>
           <w:rtl w:val="0"/>
         </w:rPr>
-        <w:t xml:space="preserve">24 Sep 2022 </w:t>
+        <w:t xml:space="preserve">22 Sep 2022 </w:t>
       </w:r>
       <w:r>
         <w:pict>
           <v:rect style="width:0.0pt;height:1.5pt" o:hr="t" o:hrstd="t" o:hralign="center" fillcolor="#A0A0A0" stroked="f"/>
         </w:pict>
       </w:r>
+      <w:r>
+        <w:rPr>
+          <w:rtl w:val="0"/>
+        </w:rPr>
+      </w:r>
+    </w:p>
+    <w:p>
+      <w:pPr>
+        <w:rPr/>
+      </w:pPr>
+      <w:r>
+        <w:rPr>
+          <w:rtl w:val="0"/>
+        </w:rPr>
+      </w:r>
+    </w:p>
+    <w:p>
+      <w:pPr>
+        <w:rPr/>
+      </w:pPr>
+      <w:r>
+        <w:rPr>
+          <w:rtl w:val="0"/>
+        </w:rPr>
+        <w:t xml:space="preserve">Безумно много</w:t>
+      </w:r>
+    </w:p>
+    <w:p>
+      <w:pPr>
+        <w:rPr/>
+      </w:pPr>
+      <w:r>
+        <w:rPr>
+          <w:rtl w:val="0"/>
+        </w:rPr>
+        <w:t xml:space="preserve">Еще готовых</w:t>
+      </w:r>
+    </w:p>
+    <w:p>
+      <w:pPr>
+        <w:rPr/>
+      </w:pPr>
+      <w:r>
+        <w:rPr>
+          <w:rtl w:val="0"/>
+        </w:rPr>
+        <w:t xml:space="preserve">Служить за Вову</w:t>
+      </w:r>
+    </w:p>
+    <w:p>
+      <w:pPr>
+        <w:rPr/>
+      </w:pPr>
+      <w:r>
+        <w:rPr>
+          <w:rtl w:val="0"/>
+        </w:rPr>
+      </w:r>
+    </w:p>
+    <w:p>
+      <w:pPr>
+        <w:rPr/>
+      </w:pPr>
+      <w:r>
+        <w:rPr>
+          <w:rtl w:val="0"/>
+        </w:rPr>
+        <w:t xml:space="preserve">....</w:t>
+      </w:r>
+    </w:p>
+    <w:p>
+      <w:pPr>
+        <w:rPr/>
+      </w:pPr>
+      <w:r>
+        <w:rPr>
+          <w:rtl w:val="0"/>
+        </w:rPr>
+        <w:t xml:space="preserve">Я изхерачил</w:t>
+      </w:r>
+    </w:p>
+    <w:p>
+      <w:pPr>
+        <w:rPr/>
+      </w:pPr>
+      <w:r>
+        <w:rPr>
+          <w:rtl w:val="0"/>
+        </w:rPr>
+        <w:t xml:space="preserve">Три сотни тысяч</w:t>
+      </w:r>
+    </w:p>
+    <w:p>
+      <w:pPr>
+        <w:rPr/>
+      </w:pPr>
+      <w:r>
+        <w:rPr>
+          <w:rtl w:val="0"/>
+        </w:rPr>
+        <w:t xml:space="preserve">Не много если</w:t>
+      </w:r>
+    </w:p>
+    <w:p>
+      <w:pPr>
+        <w:rPr/>
+      </w:pPr>
+      <w:r>
+        <w:rPr>
+          <w:rtl w:val="0"/>
+        </w:rPr>
+        <w:t xml:space="preserve">По меркам нашим</w:t>
+      </w:r>
+    </w:p>
+    <w:p>
+      <w:pPr>
+        <w:rPr/>
+      </w:pPr>
+      <w:r>
+        <w:rPr>
+          <w:rtl w:val="0"/>
+        </w:rPr>
+        <w:t xml:space="preserve">Ведь нас сто сорок</w:t>
+      </w:r>
+    </w:p>
+    <w:p>
+      <w:pPr>
+        <w:rPr/>
+      </w:pPr>
+      <w:r>
+        <w:rPr>
+          <w:rtl w:val="0"/>
+        </w:rPr>
+        <w:t xml:space="preserve">С шестью нулями</w:t>
+      </w:r>
+    </w:p>
+    <w:p>
+      <w:pPr>
+        <w:rPr/>
+      </w:pPr>
+      <w:r>
+        <w:rPr>
+          <w:rtl w:val="0"/>
+        </w:rPr>
+        <w:t xml:space="preserve">Страна большая</w:t>
+      </w:r>
+    </w:p>
+    <w:p>
+      <w:pPr>
+        <w:rPr/>
+      </w:pPr>
+      <w:r>
+        <w:rPr>
+          <w:rtl w:val="0"/>
+        </w:rPr>
+        <w:t xml:space="preserve">Людей как каши</w:t>
+      </w:r>
+    </w:p>
+    <w:p>
+      <w:pPr>
+        <w:rPr/>
+      </w:pPr>
+      <w:r>
+        <w:rPr>
+          <w:rtl w:val="0"/>
+        </w:rPr>
+      </w:r>
+    </w:p>
+    <w:p>
+      <w:pPr>
+        <w:rPr/>
+      </w:pPr>
+      <w:r>
+        <w:rPr>
+          <w:rtl w:val="0"/>
+        </w:rPr>
+        <w:t xml:space="preserve">Всего то триста</w:t>
+      </w:r>
+    </w:p>
+    <w:p>
+      <w:pPr>
+        <w:rPr/>
+      </w:pPr>
+      <w:r>
+        <w:rPr>
+          <w:rtl w:val="0"/>
+        </w:rPr>
+        <w:t xml:space="preserve">Да вроде мелочь</w:t>
+      </w:r>
+    </w:p>
+    <w:p>
+      <w:pPr>
+        <w:rPr/>
+      </w:pPr>
+      <w:r>
+        <w:rPr>
+          <w:rtl w:val="0"/>
+        </w:rPr>
+        <w:t xml:space="preserve">Не миллион же</w:t>
+      </w:r>
+    </w:p>
+    <w:p>
+      <w:pPr>
+        <w:rPr/>
+      </w:pPr>
+      <w:r>
+        <w:rPr>
+          <w:rtl w:val="0"/>
+        </w:rPr>
+        <w:t xml:space="preserve">К вашей мамаше</w:t>
+      </w:r>
+    </w:p>
+    <w:p>
+      <w:pPr>
+        <w:rPr/>
+      </w:pPr>
+      <w:r>
+        <w:rPr>
+          <w:rtl w:val="0"/>
+        </w:rPr>
+        <w:t xml:space="preserve">Не Курском, мерим</w:t>
+      </w:r>
+    </w:p>
+    <w:p>
+      <w:pPr>
+        <w:rPr/>
+      </w:pPr>
+      <w:r>
+        <w:rPr>
+          <w:rtl w:val="0"/>
+        </w:rPr>
+        <w:t xml:space="preserve">Успех России</w:t>
+      </w:r>
+    </w:p>
+    <w:p>
+      <w:pPr>
+        <w:rPr/>
+      </w:pPr>
+      <w:r>
+        <w:rPr>
+          <w:rtl w:val="0"/>
+        </w:rPr>
+        <w:t xml:space="preserve">Ракеты спички</w:t>
+      </w:r>
+    </w:p>
+    <w:p>
+      <w:pPr>
+        <w:rPr/>
+      </w:pPr>
+      <w:r>
+        <w:rPr>
+          <w:rtl w:val="0"/>
+        </w:rPr>
+        <w:t xml:space="preserve">Война то наша</w:t>
+      </w:r>
+    </w:p>
+    <w:p>
+      <w:pPr>
+        <w:rPr/>
+      </w:pPr>
+      <w:r>
+        <w:rPr>
+          <w:rtl w:val="0"/>
+        </w:rPr>
+      </w:r>
+    </w:p>
+    <w:p>
+      <w:pPr>
+        <w:rPr/>
+      </w:pPr>
+      <w:r>
+        <w:rPr>
+          <w:rtl w:val="0"/>
+        </w:rPr>
+        <w:t xml:space="preserve">Я изхерачил</w:t>
+      </w:r>
+    </w:p>
+    <w:p>
+      <w:pPr>
+        <w:rPr/>
+      </w:pPr>
+      <w:r>
+        <w:rPr>
+          <w:rtl w:val="0"/>
+        </w:rPr>
+        <w:t xml:space="preserve">Три сотни тысяч</w:t>
+      </w:r>
+    </w:p>
+    <w:p>
+      <w:pPr>
+        <w:rPr/>
+      </w:pPr>
+      <w:r>
+        <w:rPr>
+          <w:rtl w:val="0"/>
+        </w:rPr>
+        <w:t xml:space="preserve">Мне новых триста</w:t>
+      </w:r>
+    </w:p>
+    <w:p>
+      <w:pPr>
+        <w:rPr/>
+      </w:pPr>
+      <w:r>
+        <w:rPr>
+          <w:rtl w:val="0"/>
+        </w:rPr>
+        <w:t xml:space="preserve">Скорей подайте</w:t>
+      </w:r>
+    </w:p>
+    <w:p>
+      <w:pPr>
+        <w:rPr/>
+      </w:pPr>
+      <w:r>
+        <w:rPr>
+          <w:rtl w:val="0"/>
+        </w:rPr>
+        <w:t xml:space="preserve">Пока живая</w:t>
+      </w:r>
+    </w:p>
+    <w:p>
+      <w:pPr>
+        <w:rPr/>
+      </w:pPr>
+      <w:r>
+        <w:rPr>
+          <w:rtl w:val="0"/>
+        </w:rPr>
+        <w:t xml:space="preserve">Россия мама</w:t>
+      </w:r>
+    </w:p>
+    <w:p>
+      <w:pPr>
+        <w:rPr/>
+      </w:pPr>
+      <w:r>
+        <w:rPr>
+          <w:rtl w:val="0"/>
+        </w:rPr>
+        <w:t xml:space="preserve">Давайте бабы</w:t>
+      </w:r>
+    </w:p>
+    <w:p>
+      <w:pPr>
+        <w:rPr/>
+      </w:pPr>
+      <w:r>
+        <w:rPr>
+          <w:rtl w:val="0"/>
+        </w:rPr>
+        <w:t xml:space="preserve">Еще рожайте</w:t>
+      </w:r>
+    </w:p>
+    <w:p>
+      <w:pPr>
+        <w:rPr/>
+      </w:pPr>
+      <w:r>
+        <w:rPr>
+          <w:rtl w:val="0"/>
+        </w:rPr>
+      </w:r>
+    </w:p>
+    <w:p>
+      <w:pPr>
+        <w:rPr/>
+      </w:pPr>
+      <w:r>
+        <w:rPr>
+          <w:sz w:val="16"/>
+          <w:szCs w:val="16"/>
+          <w:rtl w:val="0"/>
+        </w:rPr>
+        <w:t xml:space="preserve">24 Sep 2022 </w:t>
+      </w:r>
+      <w:r>
+        <w:pict>
+          <v:rect style="width:0.0pt;height:1.5pt" o:hr="t" o:hrstd="t" o:hralign="center" fillcolor="#A0A0A0" stroked="f"/>
+        </w:pict>
+      </w:r>
+      <w:r>
+        <w:rPr>
+          <w:rtl w:val="0"/>
+        </w:rPr>
+      </w:r>
+    </w:p>
+    <w:p>
+      <w:pPr>
+        <w:rPr/>
+      </w:pPr>
+      <w:r>
+        <w:rPr>
+          <w:rtl w:val="0"/>
+        </w:rPr>
+      </w:r>
+    </w:p>
+    <w:p>
+      <w:pPr>
+        <w:rPr/>
+      </w:pPr>
+      <w:r>
+        <w:rPr>
+          <w:rtl w:val="0"/>
+        </w:rPr>
+        <w:t xml:space="preserve">Не могу</w:t>
+      </w:r>
+    </w:p>
+    <w:p>
+      <w:pPr>
+        <w:rPr/>
+      </w:pPr>
+      <w:r>
+        <w:rPr>
+          <w:rtl w:val="0"/>
+        </w:rPr>
+        <w:t xml:space="preserve">Я от муки, избавится</w:t>
+      </w:r>
+    </w:p>
+    <w:p>
+      <w:pPr>
+        <w:rPr/>
+      </w:pPr>
+      <w:r>
+        <w:rPr>
+          <w:rtl w:val="0"/>
+        </w:rPr>
+        <w:t xml:space="preserve">И как будто бы</w:t>
+      </w:r>
+    </w:p>
+    <w:p>
+      <w:pPr>
+        <w:rPr/>
+      </w:pPr>
+      <w:r>
+        <w:rPr>
+          <w:rtl w:val="0"/>
+        </w:rPr>
+        <w:t xml:space="preserve">Все - навсегда</w:t>
+      </w:r>
+    </w:p>
+    <w:p>
+      <w:pPr>
+        <w:rPr/>
+      </w:pPr>
+      <w:r>
+        <w:rPr>
+          <w:rtl w:val="0"/>
+        </w:rPr>
+        <w:t xml:space="preserve">Я хотел бы ее</w:t>
+      </w:r>
+    </w:p>
+    <w:p>
+      <w:pPr>
+        <w:rPr/>
+      </w:pPr>
+      <w:r>
+        <w:rPr>
+          <w:rtl w:val="0"/>
+        </w:rPr>
+        <w:t xml:space="preserve">Хоть немножечко</w:t>
+      </w:r>
+    </w:p>
+    <w:p>
+      <w:pPr>
+        <w:rPr/>
+      </w:pPr>
+      <w:r>
+        <w:rPr>
+          <w:rtl w:val="0"/>
+        </w:rPr>
+        <w:t xml:space="preserve">Хоть чуть-чуть видеть</w:t>
+      </w:r>
+    </w:p>
+    <w:p>
+      <w:pPr>
+        <w:rPr/>
+      </w:pPr>
+      <w:r>
+        <w:rPr>
+          <w:rtl w:val="0"/>
+        </w:rPr>
+        <w:t xml:space="preserve">Хоть иногда...</w:t>
+      </w:r>
+    </w:p>
+    <w:p>
+      <w:pPr>
+        <w:rPr/>
+      </w:pPr>
+      <w:r>
+        <w:rPr>
+          <w:rtl w:val="0"/>
+        </w:rPr>
+        <w:t xml:space="preserve">Но безжалостно</w:t>
+      </w:r>
+    </w:p>
+    <w:p>
+      <w:pPr>
+        <w:rPr/>
+      </w:pPr>
+      <w:r>
+        <w:rPr>
+          <w:rtl w:val="0"/>
+        </w:rPr>
+        <w:t xml:space="preserve">Краски осенние</w:t>
+      </w:r>
+    </w:p>
+    <w:p>
+      <w:pPr>
+        <w:rPr/>
+      </w:pPr>
+      <w:r>
+        <w:rPr>
+          <w:rtl w:val="0"/>
+        </w:rPr>
+        <w:t xml:space="preserve">Травят</w:t>
+      </w:r>
+    </w:p>
+    <w:p>
+      <w:pPr>
+        <w:rPr/>
+      </w:pPr>
+      <w:r>
+        <w:rPr>
+          <w:rtl w:val="0"/>
+        </w:rPr>
+        <w:t xml:space="preserve">Грусти подругу</w:t>
+      </w:r>
+    </w:p>
+    <w:p>
+      <w:pPr>
+        <w:rPr/>
+      </w:pPr>
+      <w:r>
+        <w:rPr>
+          <w:rtl w:val="0"/>
+        </w:rPr>
+        <w:t xml:space="preserve">Печаль</w:t>
+      </w:r>
+    </w:p>
+    <w:p>
+      <w:pPr>
+        <w:rPr/>
+      </w:pPr>
+      <w:r>
+        <w:rPr>
+          <w:rtl w:val="0"/>
+        </w:rPr>
+        <w:t xml:space="preserve">И скользит</w:t>
+      </w:r>
+    </w:p>
+    <w:p>
+      <w:pPr>
+        <w:rPr/>
+      </w:pPr>
+      <w:r>
+        <w:rPr>
+          <w:rtl w:val="0"/>
+        </w:rPr>
+        <w:t xml:space="preserve">Взгляд по волнам</w:t>
+      </w:r>
+    </w:p>
+    <w:p>
+      <w:pPr>
+        <w:rPr/>
+      </w:pPr>
+      <w:r>
+        <w:rPr>
+          <w:rtl w:val="0"/>
+        </w:rPr>
+        <w:t xml:space="preserve">Рассеянно</w:t>
+      </w:r>
+    </w:p>
+    <w:p>
+      <w:pPr>
+        <w:rPr/>
+      </w:pPr>
+      <w:r>
+        <w:rPr>
+          <w:rtl w:val="0"/>
+        </w:rPr>
+        <w:t xml:space="preserve">Осязая</w:t>
+      </w:r>
+    </w:p>
+    <w:p>
+      <w:pPr>
+        <w:rPr/>
+      </w:pPr>
+      <w:r>
+        <w:rPr>
+          <w:rtl w:val="0"/>
+        </w:rPr>
+        <w:t xml:space="preserve">Тревожную даль</w:t>
+      </w:r>
+    </w:p>
+    <w:p>
+      <w:pPr>
+        <w:rPr/>
+      </w:pPr>
+      <w:r>
+        <w:rPr>
+          <w:sz w:val="16"/>
+          <w:szCs w:val="16"/>
+          <w:rtl w:val="0"/>
+        </w:rPr>
+        <w:t xml:space="preserve">27 Sep 2022 </w:t>
+      </w:r>
+      <w:r>
+        <w:pict>
+          <v:rect style="width:0.0pt;height:1.5pt" o:hr="t" o:hrstd="t" o:hralign="center" fillcolor="#A0A0A0" stroked="f"/>
+        </w:pict>
+      </w:r>
+      <w:r>
+        <w:rPr>
+          <w:rtl w:val="0"/>
+        </w:rPr>
+      </w:r>
+    </w:p>
+    <w:p>
+      <w:pPr>
+        <w:rPr/>
+      </w:pPr>
       <w:r>
         <w:rPr>
           <w:rtl w:val="0"/>

</xml_diff>

<commit_message>
Чт 06 окт 2022 14:52:30 MSK
</commit_message>
<xml_diff>
--- a/.content/another.docx
+++ b/.content/another.docx
@@ -14875,6 +14875,193 @@
       <w:pPr>
         <w:rPr/>
       </w:pPr>
+      <w:r>
+        <w:rPr>
+          <w:rtl w:val="0"/>
+        </w:rPr>
+      </w:r>
+    </w:p>
+    <w:p>
+      <w:pPr>
+        <w:rPr/>
+      </w:pPr>
+      <w:r>
+        <w:rPr>
+          <w:rtl w:val="0"/>
+        </w:rPr>
+        <w:t xml:space="preserve">Мы сидели, болтали</w:t>
+      </w:r>
+    </w:p>
+    <w:p>
+      <w:pPr>
+        <w:rPr/>
+      </w:pPr>
+      <w:r>
+        <w:rPr>
+          <w:rtl w:val="0"/>
+        </w:rPr>
+        <w:t xml:space="preserve">О том и о сем</w:t>
+      </w:r>
+    </w:p>
+    <w:p>
+      <w:pPr>
+        <w:rPr/>
+      </w:pPr>
+      <w:r>
+        <w:rPr>
+          <w:rtl w:val="0"/>
+        </w:rPr>
+        <w:t xml:space="preserve">Ночь прижали</w:t>
+      </w:r>
+    </w:p>
+    <w:p>
+      <w:pPr>
+        <w:rPr/>
+      </w:pPr>
+      <w:r>
+        <w:rPr>
+          <w:rtl w:val="0"/>
+        </w:rPr>
+        <w:t xml:space="preserve">К усталым</w:t>
+      </w:r>
+    </w:p>
+    <w:p>
+      <w:pPr>
+        <w:rPr/>
+      </w:pPr>
+      <w:r>
+        <w:rPr>
+          <w:rtl w:val="0"/>
+        </w:rPr>
+        <w:t xml:space="preserve">Границам</w:t>
+      </w:r>
+    </w:p>
+    <w:p>
+      <w:pPr>
+        <w:rPr/>
+      </w:pPr>
+      <w:r>
+        <w:rPr>
+          <w:rtl w:val="0"/>
+        </w:rPr>
+        <w:t xml:space="preserve">Мы сердцами измерили</w:t>
+      </w:r>
+    </w:p>
+    <w:p>
+      <w:pPr>
+        <w:rPr/>
+      </w:pPr>
+      <w:r>
+        <w:rPr>
+          <w:rtl w:val="0"/>
+        </w:rPr>
+        <w:t xml:space="preserve">Тысячу лет</w:t>
+      </w:r>
+    </w:p>
+    <w:p>
+      <w:pPr>
+        <w:rPr/>
+      </w:pPr>
+      <w:r>
+        <w:rPr>
+          <w:rtl w:val="0"/>
+        </w:rPr>
+        <w:t xml:space="preserve">Невозможно</w:t>
+      </w:r>
+    </w:p>
+    <w:p>
+      <w:pPr>
+        <w:rPr/>
+      </w:pPr>
+      <w:r>
+        <w:rPr>
+          <w:rtl w:val="0"/>
+        </w:rPr>
+        <w:t xml:space="preserve">Остановиться</w:t>
+      </w:r>
+    </w:p>
+    <w:p>
+      <w:pPr>
+        <w:rPr/>
+      </w:pPr>
+      <w:r>
+        <w:rPr>
+          <w:rtl w:val="0"/>
+        </w:rPr>
+        <w:t xml:space="preserve">И любуясь глазами</w:t>
+      </w:r>
+    </w:p>
+    <w:p>
+      <w:pPr>
+        <w:rPr/>
+      </w:pPr>
+      <w:r>
+        <w:rPr>
+          <w:rtl w:val="0"/>
+        </w:rPr>
+        <w:t xml:space="preserve">И взмахом ресниц</w:t>
+      </w:r>
+    </w:p>
+    <w:p>
+      <w:pPr>
+        <w:rPr/>
+      </w:pPr>
+      <w:r>
+        <w:rPr>
+          <w:rtl w:val="0"/>
+        </w:rPr>
+        <w:t xml:space="preserve">Мне казалось</w:t>
+      </w:r>
+    </w:p>
+    <w:p>
+      <w:pPr>
+        <w:rPr/>
+      </w:pPr>
+      <w:r>
+        <w:rPr>
+          <w:rtl w:val="0"/>
+        </w:rPr>
+        <w:t xml:space="preserve">Что это</w:t>
+      </w:r>
+    </w:p>
+    <w:p>
+      <w:pPr>
+        <w:rPr/>
+      </w:pPr>
+      <w:r>
+        <w:rPr>
+          <w:rtl w:val="0"/>
+        </w:rPr>
+        <w:t xml:space="preserve">Снится</w:t>
+      </w:r>
+    </w:p>
+    <w:p>
+      <w:pPr>
+        <w:rPr/>
+      </w:pPr>
+      <w:r>
+        <w:rPr>
+          <w:rtl w:val="0"/>
+        </w:rPr>
+      </w:r>
+    </w:p>
+    <w:p>
+      <w:pPr>
+        <w:rPr/>
+      </w:pPr>
+      <w:r>
+        <w:rPr>
+          <w:sz w:val="16"/>
+          <w:szCs w:val="16"/>
+          <w:rtl w:val="0"/>
+        </w:rPr>
+        <w:t xml:space="preserve">06 Oct 2022 </w:t>
+      </w:r>
+      <w:r>
+        <w:pict>
+          <v:rect style="width:0.0pt;height:1.5pt" o:hr="t" o:hrstd="t" o:hralign="center" fillcolor="#A0A0A0" stroked="f"/>
+        </w:pict>
+      </w:r>
       <w:r>
         <w:rPr>
           <w:rtl w:val="0"/>

</xml_diff>

<commit_message>
Сб 08 окт 2022 03:04:21 MSK
</commit_message>
<xml_diff>
--- a/.content/another.docx
+++ b/.content/another.docx
@@ -51,7 +51,7 @@
         <w:rPr>
           <w:rtl w:val="0"/>
         </w:rPr>
-        <w:t xml:space="preserve">Две луны поют хором</w:t>
+        <w:t xml:space="preserve">Две Луны поют хором</w:t>
       </w:r>
     </w:p>
     <w:p>
@@ -183,7 +183,7 @@
         <w:rPr>
           <w:rtl w:val="0"/>
         </w:rPr>
-        <w:t xml:space="preserve">Лунных искр</w:t>
+        <w:t xml:space="preserve">Светлых искр</w:t>
       </w:r>
     </w:p>
     <w:p>
@@ -14854,6 +14854,16 @@
       </w:pPr>
       <w:r>
         <w:rPr>
+          <w:rtl w:val="0"/>
+        </w:rPr>
+      </w:r>
+    </w:p>
+    <w:p>
+      <w:pPr>
+        <w:rPr/>
+      </w:pPr>
+      <w:r>
+        <w:rPr>
           <w:sz w:val="16"/>
           <w:szCs w:val="16"/>
           <w:rtl w:val="0"/>
@@ -14889,6 +14899,93 @@
         <w:rPr>
           <w:rtl w:val="0"/>
         </w:rPr>
+        <w:t xml:space="preserve">Мне голос внутренний кричал</w:t>
+      </w:r>
+    </w:p>
+    <w:p>
+      <w:pPr>
+        <w:rPr/>
+      </w:pPr>
+      <w:r>
+        <w:rPr>
+          <w:rtl w:val="0"/>
+        </w:rPr>
+        <w:t xml:space="preserve">Спасите наши души</w:t>
+      </w:r>
+    </w:p>
+    <w:p>
+      <w:pPr>
+        <w:rPr/>
+      </w:pPr>
+      <w:r>
+        <w:rPr>
+          <w:rtl w:val="0"/>
+        </w:rPr>
+        <w:t xml:space="preserve">И слушал я ее рассказ</w:t>
+      </w:r>
+    </w:p>
+    <w:p>
+      <w:pPr>
+        <w:rPr/>
+      </w:pPr>
+      <w:r>
+        <w:rPr>
+          <w:rtl w:val="0"/>
+        </w:rPr>
+        <w:t xml:space="preserve">Во все глаза и уши</w:t>
+      </w:r>
+    </w:p>
+    <w:p>
+      <w:pPr>
+        <w:rPr/>
+      </w:pPr>
+      <w:r>
+        <w:rPr>
+          <w:rtl w:val="0"/>
+        </w:rPr>
+      </w:r>
+    </w:p>
+    <w:p>
+      <w:pPr>
+        <w:rPr/>
+      </w:pPr>
+      <w:r>
+        <w:rPr>
+          <w:sz w:val="16"/>
+          <w:szCs w:val="16"/>
+          <w:rtl w:val="0"/>
+        </w:rPr>
+        <w:t xml:space="preserve">06 Oct 2022 </w:t>
+      </w:r>
+      <w:r>
+        <w:pict>
+          <v:rect style="width:0.0pt;height:1.5pt" o:hr="t" o:hrstd="t" o:hralign="center" fillcolor="#A0A0A0" stroked="f"/>
+        </w:pict>
+      </w:r>
+      <w:r>
+        <w:rPr>
+          <w:rtl w:val="0"/>
+        </w:rPr>
+      </w:r>
+    </w:p>
+    <w:p>
+      <w:pPr>
+        <w:rPr/>
+      </w:pPr>
+      <w:r>
+        <w:rPr>
+          <w:rtl w:val="0"/>
+        </w:rPr>
+      </w:r>
+    </w:p>
+    <w:p>
+      <w:pPr>
+        <w:rPr/>
+      </w:pPr>
+      <w:r>
+        <w:rPr>
+          <w:rtl w:val="0"/>
+        </w:rPr>
         <w:t xml:space="preserve">Мы сидели, болтали</w:t>
       </w:r>
     </w:p>
@@ -14999,7 +15096,7 @@
         <w:rPr>
           <w:rtl w:val="0"/>
         </w:rPr>
-        <w:t xml:space="preserve">И взмахом ресниц</w:t>
+        <w:t xml:space="preserve">О трепет ресниц...</w:t>
       </w:r>
     </w:p>
     <w:p>

</xml_diff>

<commit_message>
Вс 09 окт 2022 01:31:10 MSK
</commit_message>
<xml_diff>
--- a/.content/another.docx
+++ b/.content/another.docx
@@ -14921,7 +14921,7 @@
         <w:rPr>
           <w:rtl w:val="0"/>
         </w:rPr>
-        <w:t xml:space="preserve">И слушал я ее рассказ</w:t>
+        <w:t xml:space="preserve">И слушал я ее на взрыд</w:t>
       </w:r>
     </w:p>
     <w:p>
@@ -15159,6 +15159,526 @@
           <v:rect style="width:0.0pt;height:1.5pt" o:hr="t" o:hrstd="t" o:hralign="center" fillcolor="#A0A0A0" stroked="f"/>
         </w:pict>
       </w:r>
+      <w:r>
+        <w:rPr>
+          <w:rtl w:val="0"/>
+        </w:rPr>
+      </w:r>
+    </w:p>
+    <w:p>
+      <w:pPr>
+        <w:rPr/>
+      </w:pPr>
+      <w:r>
+        <w:rPr>
+          <w:rtl w:val="0"/>
+        </w:rPr>
+      </w:r>
+    </w:p>
+    <w:p>
+      <w:pPr>
+        <w:rPr/>
+      </w:pPr>
+      <w:r>
+        <w:rPr>
+          <w:rtl w:val="0"/>
+        </w:rPr>
+        <w:t xml:space="preserve">Валдай</w:t>
+      </w:r>
+    </w:p>
+    <w:p>
+      <w:pPr>
+        <w:rPr/>
+      </w:pPr>
+      <w:r>
+        <w:rPr>
+          <w:rtl w:val="0"/>
+        </w:rPr>
+        <w:t xml:space="preserve">На вокзале</w:t>
+      </w:r>
+    </w:p>
+    <w:p>
+      <w:pPr>
+        <w:rPr/>
+      </w:pPr>
+      <w:r>
+        <w:rPr>
+          <w:rtl w:val="0"/>
+        </w:rPr>
+        <w:t xml:space="preserve">Мальчишки сидят</w:t>
+      </w:r>
+    </w:p>
+    <w:p>
+      <w:pPr>
+        <w:rPr/>
+      </w:pPr>
+      <w:r>
+        <w:rPr>
+          <w:rtl w:val="0"/>
+        </w:rPr>
+        <w:t xml:space="preserve">Военная форма</w:t>
+      </w:r>
+    </w:p>
+    <w:p>
+      <w:pPr>
+        <w:rPr/>
+      </w:pPr>
+      <w:r>
+        <w:rPr>
+          <w:rtl w:val="0"/>
+        </w:rPr>
+        <w:t xml:space="preserve">Потерянный взгляд</w:t>
+      </w:r>
+    </w:p>
+    <w:p>
+      <w:pPr>
+        <w:rPr/>
+      </w:pPr>
+      <w:r>
+        <w:rPr>
+          <w:rtl w:val="0"/>
+        </w:rPr>
+        <w:t xml:space="preserve">Шестеро мальчиков</w:t>
+      </w:r>
+    </w:p>
+    <w:p>
+      <w:pPr>
+        <w:rPr/>
+      </w:pPr>
+      <w:r>
+        <w:rPr>
+          <w:rtl w:val="0"/>
+        </w:rPr>
+        <w:t xml:space="preserve">И лейтенант</w:t>
+      </w:r>
+    </w:p>
+    <w:p>
+      <w:pPr>
+        <w:rPr/>
+      </w:pPr>
+      <w:r>
+        <w:rPr>
+          <w:rtl w:val="0"/>
+        </w:rPr>
+        <w:t xml:space="preserve">Лет с десяток назад</w:t>
+      </w:r>
+    </w:p>
+    <w:p>
+      <w:pPr>
+        <w:rPr/>
+      </w:pPr>
+      <w:r>
+        <w:rPr>
+          <w:rtl w:val="0"/>
+        </w:rPr>
+        <w:t xml:space="preserve">За плечами детсад</w:t>
+      </w:r>
+    </w:p>
+    <w:p>
+      <w:pPr>
+        <w:rPr/>
+      </w:pPr>
+      <w:r>
+        <w:rPr>
+          <w:rtl w:val="0"/>
+        </w:rPr>
+        <w:t xml:space="preserve">А теперь на вокзале</w:t>
+      </w:r>
+    </w:p>
+    <w:p>
+      <w:pPr>
+        <w:rPr/>
+      </w:pPr>
+      <w:r>
+        <w:rPr>
+          <w:rtl w:val="0"/>
+        </w:rPr>
+        <w:t xml:space="preserve">Отправки ждут в ад</w:t>
+      </w:r>
+    </w:p>
+    <w:p>
+      <w:pPr>
+        <w:rPr/>
+      </w:pPr>
+      <w:r>
+        <w:rPr>
+          <w:rtl w:val="0"/>
+        </w:rPr>
+        <w:t xml:space="preserve">Как же мы допустили</w:t>
+      </w:r>
+    </w:p>
+    <w:p>
+      <w:pPr>
+        <w:rPr/>
+      </w:pPr>
+      <w:r>
+        <w:rPr>
+          <w:rtl w:val="0"/>
+        </w:rPr>
+        <w:t xml:space="preserve">Что деток своих</w:t>
+      </w:r>
+    </w:p>
+    <w:p>
+      <w:pPr>
+        <w:rPr/>
+      </w:pPr>
+      <w:r>
+        <w:rPr>
+          <w:rtl w:val="0"/>
+        </w:rPr>
+        <w:t xml:space="preserve">Отправляем служить</w:t>
+      </w:r>
+    </w:p>
+    <w:p>
+      <w:pPr>
+        <w:rPr/>
+      </w:pPr>
+      <w:r>
+        <w:rPr>
+          <w:rtl w:val="0"/>
+        </w:rPr>
+        <w:t xml:space="preserve">За уродов больных</w:t>
+      </w:r>
+    </w:p>
+    <w:p>
+      <w:pPr>
+        <w:rPr/>
+      </w:pPr>
+      <w:r>
+        <w:rPr>
+          <w:rtl w:val="0"/>
+        </w:rPr>
+        <w:t xml:space="preserve">За что мне скажи ты</w:t>
+      </w:r>
+    </w:p>
+    <w:p>
+      <w:pPr>
+        <w:rPr/>
+      </w:pPr>
+      <w:r>
+        <w:rPr>
+          <w:rtl w:val="0"/>
+        </w:rPr>
+        <w:t xml:space="preserve">О родина-мать</w:t>
+      </w:r>
+    </w:p>
+    <w:p>
+      <w:pPr>
+        <w:rPr/>
+      </w:pPr>
+      <w:r>
+        <w:rPr>
+          <w:rtl w:val="0"/>
+        </w:rPr>
+        <w:t xml:space="preserve">Мы кремлевских фашистов</w:t>
+      </w:r>
+    </w:p>
+    <w:p>
+      <w:pPr>
+        <w:rPr/>
+      </w:pPr>
+      <w:r>
+        <w:rPr>
+          <w:rtl w:val="0"/>
+        </w:rPr>
+        <w:t xml:space="preserve">Идем защищать</w:t>
+      </w:r>
+    </w:p>
+    <w:p>
+      <w:pPr>
+        <w:rPr/>
+      </w:pPr>
+      <w:r>
+        <w:rPr>
+          <w:rtl w:val="0"/>
+        </w:rPr>
+        <w:t xml:space="preserve">В сорок пятом... зараза...</w:t>
+      </w:r>
+    </w:p>
+    <w:p>
+      <w:pPr>
+        <w:rPr/>
+      </w:pPr>
+      <w:r>
+        <w:rPr>
+          <w:rtl w:val="0"/>
+        </w:rPr>
+        <w:t xml:space="preserve">Не прошла просто так</w:t>
+      </w:r>
+    </w:p>
+    <w:p>
+      <w:pPr>
+        <w:rPr/>
+      </w:pPr>
+      <w:r>
+        <w:rPr>
+          <w:rtl w:val="0"/>
+        </w:rPr>
+        <w:t xml:space="preserve">И коричневым стал</w:t>
+      </w:r>
+    </w:p>
+    <w:p>
+      <w:pPr>
+        <w:rPr/>
+      </w:pPr>
+      <w:r>
+        <w:rPr>
+          <w:rtl w:val="0"/>
+        </w:rPr>
+        <w:t xml:space="preserve">Полосатый наш флаг</w:t>
+      </w:r>
+    </w:p>
+    <w:p>
+      <w:pPr>
+        <w:rPr/>
+      </w:pPr>
+      <w:r>
+        <w:rPr>
+          <w:rtl w:val="0"/>
+        </w:rPr>
+        <w:t xml:space="preserve">И чумой зараженный</w:t>
+      </w:r>
+    </w:p>
+    <w:p>
+      <w:pPr>
+        <w:rPr/>
+      </w:pPr>
+      <w:r>
+        <w:rPr>
+          <w:rtl w:val="0"/>
+        </w:rPr>
+        <w:t xml:space="preserve">Бесстыжий послед</w:t>
+      </w:r>
+    </w:p>
+    <w:p>
+      <w:pPr>
+        <w:rPr/>
+      </w:pPr>
+      <w:r>
+        <w:rPr>
+          <w:rtl w:val="0"/>
+        </w:rPr>
+        <w:t xml:space="preserve">На себе метит знаки</w:t>
+      </w:r>
+    </w:p>
+    <w:p>
+      <w:pPr>
+        <w:rPr/>
+      </w:pPr>
+      <w:r>
+        <w:rPr>
+          <w:rtl w:val="0"/>
+        </w:rPr>
+        <w:t xml:space="preserve">Крестясь... буквой... зед…</w:t>
+      </w:r>
+    </w:p>
+    <w:p>
+      <w:pPr>
+        <w:rPr>
+          <w:sz w:val="16"/>
+          <w:szCs w:val="16"/>
+        </w:rPr>
+      </w:pPr>
+      <w:r>
+        <w:rPr>
+          <w:rtl w:val="0"/>
+        </w:rPr>
+      </w:r>
+    </w:p>
+    <w:p>
+      <w:pPr>
+        <w:rPr/>
+      </w:pPr>
+      <w:r>
+        <w:rPr>
+          <w:sz w:val="16"/>
+          <w:szCs w:val="16"/>
+          <w:rtl w:val="0"/>
+        </w:rPr>
+        <w:t xml:space="preserve">08 Oct 2022 </w:t>
+      </w:r>
+      <w:r>
+        <w:pict>
+          <v:rect style="width:0.0pt;height:1.5pt" o:hr="t" o:hrstd="t" o:hralign="center" fillcolor="#A0A0A0" stroked="f"/>
+        </w:pict>
+      </w:r>
+      <w:r>
+        <w:rPr>
+          <w:rtl w:val="0"/>
+        </w:rPr>
+      </w:r>
+    </w:p>
+    <w:p>
+      <w:pPr>
+        <w:rPr/>
+      </w:pPr>
+      <w:r>
+        <w:rPr>
+          <w:rtl w:val="0"/>
+        </w:rPr>
+      </w:r>
+    </w:p>
+    <w:p>
+      <w:pPr>
+        <w:rPr/>
+      </w:pPr>
+      <w:r>
+        <w:rPr>
+          <w:rtl w:val="0"/>
+        </w:rPr>
+        <w:t xml:space="preserve">Ты для меня</w:t>
+      </w:r>
+    </w:p>
+    <w:p>
+      <w:pPr>
+        <w:rPr/>
+      </w:pPr>
+      <w:r>
+        <w:rPr>
+          <w:rtl w:val="0"/>
+        </w:rPr>
+        <w:t xml:space="preserve">Как ангел</w:t>
+      </w:r>
+    </w:p>
+    <w:p>
+      <w:pPr>
+        <w:rPr/>
+      </w:pPr>
+      <w:r>
+        <w:rPr>
+          <w:rtl w:val="0"/>
+        </w:rPr>
+        <w:t xml:space="preserve">Белоснежный</w:t>
+      </w:r>
+    </w:p>
+    <w:p>
+      <w:pPr>
+        <w:rPr/>
+      </w:pPr>
+      <w:r>
+        <w:rPr>
+          <w:rtl w:val="0"/>
+        </w:rPr>
+        <w:t xml:space="preserve">Пролилась светом</w:t>
+      </w:r>
+    </w:p>
+    <w:p>
+      <w:pPr>
+        <w:rPr/>
+      </w:pPr>
+      <w:r>
+        <w:rPr>
+          <w:rtl w:val="0"/>
+        </w:rPr>
+        <w:t xml:space="preserve">С неба</w:t>
+      </w:r>
+    </w:p>
+    <w:p>
+      <w:pPr>
+        <w:rPr/>
+      </w:pPr>
+      <w:r>
+        <w:rPr>
+          <w:rtl w:val="0"/>
+        </w:rPr>
+        <w:t xml:space="preserve">С высока</w:t>
+      </w:r>
+    </w:p>
+    <w:p>
+      <w:pPr>
+        <w:rPr/>
+      </w:pPr>
+      <w:r>
+        <w:rPr>
+          <w:rtl w:val="0"/>
+        </w:rPr>
+        <w:t xml:space="preserve">Поднялся шторм</w:t>
+      </w:r>
+    </w:p>
+    <w:p>
+      <w:pPr>
+        <w:rPr/>
+      </w:pPr>
+      <w:r>
+        <w:rPr>
+          <w:rtl w:val="0"/>
+        </w:rPr>
+        <w:t xml:space="preserve">В душе моей мятежной</w:t>
+      </w:r>
+    </w:p>
+    <w:p>
+      <w:pPr>
+        <w:rPr/>
+      </w:pPr>
+      <w:r>
+        <w:rPr>
+          <w:rtl w:val="0"/>
+        </w:rPr>
+        <w:t xml:space="preserve">Когда душой</w:t>
+      </w:r>
+    </w:p>
+    <w:p>
+      <w:pPr>
+        <w:rPr/>
+      </w:pPr>
+      <w:r>
+        <w:rPr>
+          <w:rtl w:val="0"/>
+        </w:rPr>
+        <w:t xml:space="preserve">Коснулась ты</w:t>
+      </w:r>
+    </w:p>
+    <w:p>
+      <w:pPr>
+        <w:rPr/>
+      </w:pPr>
+      <w:r>
+        <w:rPr>
+          <w:rtl w:val="0"/>
+        </w:rPr>
+        <w:t xml:space="preserve">Слегка</w:t>
+      </w:r>
+    </w:p>
+    <w:p>
+      <w:pPr>
+        <w:rPr>
+          <w:sz w:val="16"/>
+          <w:szCs w:val="16"/>
+        </w:rPr>
+      </w:pPr>
+      <w:r>
+        <w:rPr>
+          <w:rtl w:val="0"/>
+        </w:rPr>
+      </w:r>
+    </w:p>
+    <w:p>
+      <w:pPr>
+        <w:rPr/>
+      </w:pPr>
+      <w:r>
+        <w:rPr>
+          <w:sz w:val="16"/>
+          <w:szCs w:val="16"/>
+          <w:rtl w:val="0"/>
+        </w:rPr>
+        <w:t xml:space="preserve">09 Oct 2022 01:29 am </w:t>
+      </w:r>
+      <w:r>
+        <w:pict>
+          <v:rect style="width:0.0pt;height:1.5pt" o:hr="t" o:hrstd="t" o:hralign="center" fillcolor="#A0A0A0" stroked="f"/>
+        </w:pict>
+      </w:r>
+      <w:r>
+        <w:rPr>
+          <w:rtl w:val="0"/>
+        </w:rPr>
+      </w:r>
+    </w:p>
+    <w:p>
+      <w:pPr>
+        <w:rPr/>
+      </w:pPr>
       <w:r>
         <w:rPr>
           <w:rtl w:val="0"/>

</xml_diff>

<commit_message>
Пт 21 окт 2022 18:20:02 MSK
</commit_message>
<xml_diff>
--- a/.content/another.docx
+++ b/.content/another.docx
@@ -15679,6 +15679,140 @@
       <w:pPr>
         <w:rPr/>
       </w:pPr>
+      <w:r>
+        <w:rPr>
+          <w:rtl w:val="0"/>
+        </w:rPr>
+      </w:r>
+    </w:p>
+    <w:p>
+      <w:pPr>
+        <w:rPr/>
+      </w:pPr>
+      <w:r>
+        <w:rPr>
+          <w:rtl w:val="0"/>
+        </w:rPr>
+        <w:t xml:space="preserve">Бесконечные тысячи правил</w:t>
+      </w:r>
+    </w:p>
+    <w:p>
+      <w:pPr>
+        <w:rPr/>
+      </w:pPr>
+      <w:r>
+        <w:rPr>
+          <w:rtl w:val="0"/>
+        </w:rPr>
+        <w:t xml:space="preserve">Жмут безжалостной сталью</w:t>
+      </w:r>
+    </w:p>
+    <w:p>
+      <w:pPr>
+        <w:rPr/>
+      </w:pPr>
+      <w:r>
+        <w:rPr>
+          <w:rtl w:val="0"/>
+        </w:rPr>
+        <w:t xml:space="preserve">Истирая и самую малость</w:t>
+      </w:r>
+    </w:p>
+    <w:p>
+      <w:pPr>
+        <w:rPr/>
+      </w:pPr>
+      <w:r>
+        <w:rPr>
+          <w:rtl w:val="0"/>
+        </w:rPr>
+        <w:t xml:space="preserve">Что угрюмый нам рок оставил</w:t>
+      </w:r>
+    </w:p>
+    <w:p>
+      <w:pPr>
+        <w:rPr/>
+      </w:pPr>
+      <w:r>
+        <w:rPr>
+          <w:rtl w:val="0"/>
+        </w:rPr>
+        <w:t xml:space="preserve">Лишен жизни глазеет в небо</w:t>
+      </w:r>
+    </w:p>
+    <w:p>
+      <w:pPr>
+        <w:rPr/>
+      </w:pPr>
+      <w:r>
+        <w:rPr>
+          <w:rtl w:val="0"/>
+        </w:rPr>
+        <w:t xml:space="preserve">Остывающий труп свободы</w:t>
+      </w:r>
+    </w:p>
+    <w:p>
+      <w:pPr>
+        <w:rPr/>
+      </w:pPr>
+      <w:r>
+        <w:rPr>
+          <w:rtl w:val="0"/>
+        </w:rPr>
+        <w:t xml:space="preserve">Неспокойное глупое сердце</w:t>
+      </w:r>
+    </w:p>
+    <w:p>
+      <w:pPr>
+        <w:rPr/>
+      </w:pPr>
+      <w:r>
+        <w:rPr>
+          <w:rtl w:val="0"/>
+        </w:rPr>
+        <w:t xml:space="preserve">Погружается в Стикса воды</w:t>
+      </w:r>
+    </w:p>
+    <w:p>
+      <w:pPr>
+        <w:rPr/>
+      </w:pPr>
+      <w:r>
+        <w:rPr>
+          <w:rtl w:val="0"/>
+        </w:rPr>
+      </w:r>
+    </w:p>
+    <w:p>
+      <w:pPr>
+        <w:rPr>
+          <w:sz w:val="16"/>
+          <w:szCs w:val="16"/>
+        </w:rPr>
+      </w:pPr>
+      <w:r>
+        <w:rPr>
+          <w:rtl w:val="0"/>
+        </w:rPr>
+      </w:r>
+    </w:p>
+    <w:p>
+      <w:pPr>
+        <w:rPr/>
+      </w:pPr>
+      <w:r>
+        <w:rPr>
+          <w:sz w:val="16"/>
+          <w:szCs w:val="16"/>
+          <w:rtl w:val="0"/>
+        </w:rPr>
+        <w:t xml:space="preserve">21 Oct 2022 18:00 am </w:t>
+      </w:r>
+      <w:r>
+        <w:pict>
+          <v:rect style="width:0.0pt;height:1.5pt" o:hr="t" o:hrstd="t" o:hralign="center" fillcolor="#A0A0A0" stroked="f"/>
+        </w:pict>
+      </w:r>
       <w:r>
         <w:rPr>
           <w:rtl w:val="0"/>

</xml_diff>

<commit_message>
Ср 26 окт 2022 09:47:56 MSK
</commit_message>
<xml_diff>
--- a/.content/another.docx
+++ b/.content/another.docx
@@ -15807,6 +15807,1117 @@
           <w:rtl w:val="0"/>
         </w:rPr>
         <w:t xml:space="preserve">21 Oct 2022 18:00 am </w:t>
+      </w:r>
+      <w:r>
+        <w:pict>
+          <v:rect style="width:0.0pt;height:1.5pt" o:hr="t" o:hrstd="t" o:hralign="center" fillcolor="#A0A0A0" stroked="f"/>
+        </w:pict>
+      </w:r>
+      <w:r>
+        <w:rPr>
+          <w:rtl w:val="0"/>
+        </w:rPr>
+      </w:r>
+    </w:p>
+    <w:p>
+      <w:pPr>
+        <w:rPr/>
+      </w:pPr>
+      <w:r>
+        <w:rPr>
+          <w:rtl w:val="0"/>
+        </w:rPr>
+        <w:t xml:space="preserve">Памяти Рыжего</w:t>
+      </w:r>
+    </w:p>
+    <w:p>
+      <w:pPr>
+        <w:rPr/>
+      </w:pPr>
+      <w:r>
+        <w:rPr>
+          <w:rtl w:val="0"/>
+        </w:rPr>
+      </w:r>
+    </w:p>
+    <w:p>
+      <w:pPr>
+        <w:rPr/>
+      </w:pPr>
+      <w:r>
+        <w:rPr>
+          <w:rtl w:val="0"/>
+        </w:rPr>
+        <w:t xml:space="preserve">Я вас любил</w:t>
+      </w:r>
+    </w:p>
+    <w:p>
+      <w:pPr>
+        <w:rPr/>
+      </w:pPr>
+      <w:r>
+        <w:rPr>
+          <w:rtl w:val="0"/>
+        </w:rPr>
+        <w:t xml:space="preserve">Из этой жизни лужи</w:t>
+      </w:r>
+    </w:p>
+    <w:p>
+      <w:pPr>
+        <w:rPr/>
+      </w:pPr>
+      <w:r>
+        <w:rPr>
+          <w:rtl w:val="0"/>
+        </w:rPr>
+        <w:t xml:space="preserve">Ушел в стихи</w:t>
+      </w:r>
+    </w:p>
+    <w:p>
+      <w:pPr>
+        <w:rPr/>
+      </w:pPr>
+      <w:r>
+        <w:rPr>
+          <w:rtl w:val="0"/>
+        </w:rPr>
+        <w:t xml:space="preserve">Как будто насовсем</w:t>
+      </w:r>
+    </w:p>
+    <w:p>
+      <w:pPr>
+        <w:rPr/>
+      </w:pPr>
+      <w:r>
+        <w:rPr>
+          <w:rtl w:val="0"/>
+        </w:rPr>
+        <w:t xml:space="preserve">Из детства голосом</w:t>
+      </w:r>
+    </w:p>
+    <w:p>
+      <w:pPr>
+        <w:rPr/>
+      </w:pPr>
+      <w:r>
+        <w:rPr>
+          <w:rtl w:val="0"/>
+        </w:rPr>
+        <w:t xml:space="preserve">Который был простужен</w:t>
+      </w:r>
+    </w:p>
+    <w:p>
+      <w:pPr>
+        <w:rPr/>
+      </w:pPr>
+      <w:r>
+        <w:rPr>
+          <w:rtl w:val="0"/>
+        </w:rPr>
+        <w:t xml:space="preserve">Я не берусь</w:t>
+      </w:r>
+    </w:p>
+    <w:p>
+      <w:pPr>
+        <w:rPr/>
+      </w:pPr>
+      <w:r>
+        <w:rPr>
+          <w:rtl w:val="0"/>
+        </w:rPr>
+        <w:t xml:space="preserve">Тревожить вас</w:t>
+      </w:r>
+    </w:p>
+    <w:p>
+      <w:pPr>
+        <w:rPr/>
+      </w:pPr>
+      <w:r>
+        <w:rPr>
+          <w:rtl w:val="0"/>
+        </w:rPr>
+        <w:t xml:space="preserve">Ничем</w:t>
+      </w:r>
+    </w:p>
+    <w:p>
+      <w:pPr>
+        <w:rPr/>
+      </w:pPr>
+      <w:r>
+        <w:rPr>
+          <w:rtl w:val="0"/>
+        </w:rPr>
+      </w:r>
+    </w:p>
+    <w:p>
+      <w:pPr>
+        <w:rPr/>
+      </w:pPr>
+      <w:r>
+        <w:rPr>
+          <w:sz w:val="16"/>
+          <w:szCs w:val="16"/>
+          <w:rtl w:val="0"/>
+        </w:rPr>
+        <w:t xml:space="preserve">22 Oct 2022 </w:t>
+      </w:r>
+      <w:r>
+        <w:pict>
+          <v:rect style="width:0.0pt;height:1.5pt" o:hr="t" o:hrstd="t" o:hralign="center" fillcolor="#A0A0A0" stroked="f"/>
+        </w:pict>
+      </w:r>
+      <w:r>
+        <w:rPr>
+          <w:rtl w:val="0"/>
+        </w:rPr>
+      </w:r>
+    </w:p>
+    <w:p>
+      <w:pPr>
+        <w:rPr/>
+      </w:pPr>
+      <w:r>
+        <w:rPr>
+          <w:rtl w:val="0"/>
+        </w:rPr>
+      </w:r>
+    </w:p>
+    <w:p>
+      <w:pPr>
+        <w:rPr/>
+      </w:pPr>
+      <w:r>
+        <w:rPr>
+          <w:rtl w:val="0"/>
+        </w:rPr>
+        <w:t xml:space="preserve">Не могу, не проси</w:t>
+      </w:r>
+    </w:p>
+    <w:p>
+      <w:pPr>
+        <w:rPr/>
+      </w:pPr>
+      <w:r>
+        <w:rPr>
+          <w:rtl w:val="0"/>
+        </w:rPr>
+        <w:t xml:space="preserve">Петь осанну отчизне</w:t>
+      </w:r>
+    </w:p>
+    <w:p>
+      <w:pPr>
+        <w:rPr/>
+      </w:pPr>
+      <w:r>
+        <w:rPr>
+          <w:rtl w:val="0"/>
+        </w:rPr>
+        <w:t xml:space="preserve">Когда Человека</w:t>
+      </w:r>
+    </w:p>
+    <w:p>
+      <w:pPr>
+        <w:rPr/>
+      </w:pPr>
+      <w:r>
+        <w:rPr>
+          <w:rtl w:val="0"/>
+        </w:rPr>
+        <w:t xml:space="preserve">Лишают жизни</w:t>
+      </w:r>
+    </w:p>
+    <w:p>
+      <w:pPr>
+        <w:rPr/>
+      </w:pPr>
+      <w:r>
+        <w:rPr>
+          <w:rtl w:val="0"/>
+        </w:rPr>
+        <w:t xml:space="preserve">Человека его</w:t>
+      </w:r>
+    </w:p>
+    <w:p>
+      <w:pPr>
+        <w:rPr/>
+      </w:pPr>
+      <w:r>
+        <w:rPr>
+          <w:rtl w:val="0"/>
+        </w:rPr>
+        <w:t xml:space="preserve">Больше нет</w:t>
+      </w:r>
+    </w:p>
+    <w:p>
+      <w:pPr>
+        <w:rPr/>
+      </w:pPr>
+      <w:r>
+        <w:rPr>
+          <w:rtl w:val="0"/>
+        </w:rPr>
+        <w:t xml:space="preserve">И не будет</w:t>
+      </w:r>
+    </w:p>
+    <w:p>
+      <w:pPr>
+        <w:rPr/>
+      </w:pPr>
+      <w:r>
+        <w:rPr>
+          <w:rtl w:val="0"/>
+        </w:rPr>
+        <w:t xml:space="preserve">Героев нет</w:t>
+      </w:r>
+    </w:p>
+    <w:p>
+      <w:pPr>
+        <w:rPr/>
+      </w:pPr>
+      <w:r>
+        <w:rPr>
+          <w:rtl w:val="0"/>
+        </w:rPr>
+        <w:t xml:space="preserve">Только люди</w:t>
+      </w:r>
+    </w:p>
+    <w:p>
+      <w:pPr>
+        <w:rPr/>
+      </w:pPr>
+      <w:r>
+        <w:rPr>
+          <w:rtl w:val="0"/>
+        </w:rPr>
+        <w:t xml:space="preserve">А если герой</w:t>
+      </w:r>
+    </w:p>
+    <w:p>
+      <w:pPr>
+        <w:rPr/>
+      </w:pPr>
+      <w:r>
+        <w:rPr>
+          <w:rtl w:val="0"/>
+        </w:rPr>
+        <w:t xml:space="preserve">Зачем?</w:t>
+      </w:r>
+    </w:p>
+    <w:p>
+      <w:pPr>
+        <w:rPr/>
+      </w:pPr>
+      <w:r>
+        <w:rPr>
+          <w:rtl w:val="0"/>
+        </w:rPr>
+        <w:t xml:space="preserve">Что бы тысяча</w:t>
+      </w:r>
+    </w:p>
+    <w:p>
+      <w:pPr>
+        <w:rPr/>
+      </w:pPr>
+      <w:r>
+        <w:rPr>
+          <w:rtl w:val="0"/>
+        </w:rPr>
+        <w:t xml:space="preserve">Новых затем</w:t>
+      </w:r>
+    </w:p>
+    <w:p>
+      <w:pPr>
+        <w:rPr/>
+      </w:pPr>
+      <w:r>
+        <w:rPr>
+          <w:rtl w:val="0"/>
+        </w:rPr>
+        <w:t xml:space="preserve">Ушла</w:t>
+      </w:r>
+    </w:p>
+    <w:p>
+      <w:pPr>
+        <w:rPr/>
+      </w:pPr>
+      <w:r>
+        <w:rPr>
+          <w:rtl w:val="0"/>
+        </w:rPr>
+        <w:t xml:space="preserve">В никуда</w:t>
+      </w:r>
+    </w:p>
+    <w:p>
+      <w:pPr>
+        <w:rPr/>
+      </w:pPr>
+      <w:r>
+        <w:rPr>
+          <w:rtl w:val="0"/>
+        </w:rPr>
+        <w:t xml:space="preserve">Просто грязь</w:t>
+      </w:r>
+    </w:p>
+    <w:p>
+      <w:pPr>
+        <w:rPr/>
+      </w:pPr>
+      <w:r>
+        <w:rPr>
+          <w:rtl w:val="0"/>
+        </w:rPr>
+        <w:t xml:space="preserve">Земля</w:t>
+      </w:r>
+    </w:p>
+    <w:p>
+      <w:pPr>
+        <w:rPr/>
+      </w:pPr>
+      <w:r>
+        <w:rPr>
+          <w:rtl w:val="0"/>
+        </w:rPr>
+        <w:t xml:space="preserve">Что ты оставишь</w:t>
+      </w:r>
+    </w:p>
+    <w:p>
+      <w:pPr>
+        <w:rPr/>
+      </w:pPr>
+      <w:r>
+        <w:rPr>
+          <w:rtl w:val="0"/>
+        </w:rPr>
+        <w:t xml:space="preserve">После себя?</w:t>
+      </w:r>
+    </w:p>
+    <w:p>
+      <w:pPr>
+        <w:rPr/>
+      </w:pPr>
+      <w:r>
+        <w:rPr>
+          <w:rtl w:val="0"/>
+        </w:rPr>
+        <w:t xml:space="preserve">А этот</w:t>
+      </w:r>
+    </w:p>
+    <w:p>
+      <w:pPr>
+        <w:rPr/>
+      </w:pPr>
+      <w:r>
+        <w:rPr>
+          <w:rtl w:val="0"/>
+        </w:rPr>
+        <w:t xml:space="preserve">Который</w:t>
+      </w:r>
+    </w:p>
+    <w:p>
+      <w:pPr>
+        <w:rPr/>
+      </w:pPr>
+      <w:r>
+        <w:rPr>
+          <w:rtl w:val="0"/>
+        </w:rPr>
+        <w:t xml:space="preserve">Людоед</w:t>
+      </w:r>
+    </w:p>
+    <w:p>
+      <w:pPr>
+        <w:rPr/>
+      </w:pPr>
+      <w:r>
+        <w:rPr>
+          <w:rtl w:val="0"/>
+        </w:rPr>
+        <w:t xml:space="preserve">Ему все равно</w:t>
+      </w:r>
+    </w:p>
+    <w:p>
+      <w:pPr>
+        <w:rPr/>
+      </w:pPr>
+      <w:r>
+        <w:rPr>
+          <w:rtl w:val="0"/>
+        </w:rPr>
+        <w:t xml:space="preserve">Что тысячи нет</w:t>
+      </w:r>
+    </w:p>
+    <w:p>
+      <w:pPr>
+        <w:rPr/>
+      </w:pPr>
+      <w:r>
+        <w:rPr>
+          <w:rtl w:val="0"/>
+        </w:rPr>
+        <w:t xml:space="preserve">Тысячи</w:t>
+      </w:r>
+    </w:p>
+    <w:p>
+      <w:pPr>
+        <w:rPr/>
+      </w:pPr>
+      <w:r>
+        <w:rPr>
+          <w:rtl w:val="0"/>
+        </w:rPr>
+        <w:t xml:space="preserve">Несбывшихся</w:t>
+      </w:r>
+    </w:p>
+    <w:p>
+      <w:pPr>
+        <w:rPr/>
+      </w:pPr>
+      <w:r>
+        <w:rPr>
+          <w:rtl w:val="0"/>
+        </w:rPr>
+        <w:t xml:space="preserve">Судеб</w:t>
+      </w:r>
+    </w:p>
+    <w:p>
+      <w:pPr>
+        <w:rPr/>
+      </w:pPr>
+      <w:r>
+        <w:rPr>
+          <w:rtl w:val="0"/>
+        </w:rPr>
+        <w:t xml:space="preserve">Надежд</w:t>
+      </w:r>
+    </w:p>
+    <w:p>
+      <w:pPr>
+        <w:rPr/>
+      </w:pPr>
+      <w:r>
+        <w:rPr>
+          <w:rtl w:val="0"/>
+        </w:rPr>
+        <w:t xml:space="preserve">Мечтаний</w:t>
+      </w:r>
+    </w:p>
+    <w:p>
+      <w:pPr>
+        <w:rPr/>
+      </w:pPr>
+      <w:r>
+        <w:rPr>
+          <w:rtl w:val="0"/>
+        </w:rPr>
+        <w:t xml:space="preserve">Новых детей</w:t>
+      </w:r>
+    </w:p>
+    <w:p>
+      <w:pPr>
+        <w:rPr/>
+      </w:pPr>
+      <w:r>
+        <w:rPr>
+          <w:rtl w:val="0"/>
+        </w:rPr>
+        <w:t xml:space="preserve">Желаний</w:t>
+      </w:r>
+    </w:p>
+    <w:p>
+      <w:pPr>
+        <w:rPr/>
+      </w:pPr>
+      <w:r>
+        <w:rPr>
+          <w:rtl w:val="0"/>
+        </w:rPr>
+        <w:t xml:space="preserve">И ты мне твердишь это бред</w:t>
+      </w:r>
+    </w:p>
+    <w:p>
+      <w:pPr>
+        <w:rPr/>
+      </w:pPr>
+      <w:r>
+        <w:rPr>
+          <w:rtl w:val="0"/>
+        </w:rPr>
+        <w:t xml:space="preserve">Наше время еще не настало</w:t>
+      </w:r>
+    </w:p>
+    <w:p>
+      <w:pPr>
+        <w:rPr/>
+      </w:pPr>
+      <w:r>
+        <w:rPr>
+          <w:rtl w:val="0"/>
+        </w:rPr>
+        <w:t xml:space="preserve">Это бред</w:t>
+      </w:r>
+    </w:p>
+    <w:p>
+      <w:pPr>
+        <w:rPr/>
+      </w:pPr>
+      <w:r>
+        <w:rPr>
+          <w:rtl w:val="0"/>
+        </w:rPr>
+        <w:t xml:space="preserve">Оно настанет</w:t>
+      </w:r>
+    </w:p>
+    <w:p>
+      <w:pPr>
+        <w:rPr/>
+      </w:pPr>
+      <w:r>
+        <w:rPr>
+          <w:rtl w:val="0"/>
+        </w:rPr>
+        <w:t xml:space="preserve">Когда?</w:t>
+      </w:r>
+    </w:p>
+    <w:p>
+      <w:pPr>
+        <w:rPr/>
+      </w:pPr>
+      <w:r>
+        <w:rPr>
+          <w:rtl w:val="0"/>
+        </w:rPr>
+        <w:t xml:space="preserve">Когда запылают</w:t>
+      </w:r>
+    </w:p>
+    <w:p>
+      <w:pPr>
+        <w:rPr/>
+      </w:pPr>
+      <w:r>
+        <w:rPr>
+          <w:rtl w:val="0"/>
+        </w:rPr>
+        <w:t xml:space="preserve">Наши уже города?</w:t>
+      </w:r>
+    </w:p>
+    <w:p>
+      <w:pPr>
+        <w:rPr/>
+      </w:pPr>
+      <w:r>
+        <w:rPr>
+          <w:rtl w:val="0"/>
+        </w:rPr>
+        <w:t xml:space="preserve">Ты думаешь также как тот людоед</w:t>
+      </w:r>
+    </w:p>
+    <w:p>
+      <w:pPr>
+        <w:rPr/>
+      </w:pPr>
+      <w:r>
+        <w:rPr>
+          <w:rtl w:val="0"/>
+        </w:rPr>
+        <w:t xml:space="preserve">Что страной нашей правит своей</w:t>
+      </w:r>
+    </w:p>
+    <w:p>
+      <w:pPr>
+        <w:rPr/>
+      </w:pPr>
+      <w:r>
+        <w:rPr>
+          <w:rtl w:val="0"/>
+        </w:rPr>
+        <w:t xml:space="preserve">Тысячей правил без правил</w:t>
+      </w:r>
+    </w:p>
+    <w:p>
+      <w:pPr>
+        <w:rPr/>
+      </w:pPr>
+      <w:r>
+        <w:rPr>
+          <w:rtl w:val="0"/>
+        </w:rPr>
+        <w:t xml:space="preserve">Это дрянь</w:t>
+      </w:r>
+    </w:p>
+    <w:p>
+      <w:pPr>
+        <w:rPr/>
+      </w:pPr>
+      <w:r>
+        <w:rPr>
+          <w:rtl w:val="0"/>
+        </w:rPr>
+        <w:t xml:space="preserve">В зеркало глянь</w:t>
+      </w:r>
+    </w:p>
+    <w:p>
+      <w:pPr>
+        <w:rPr/>
+      </w:pPr>
+      <w:r>
+        <w:rPr>
+          <w:rtl w:val="0"/>
+        </w:rPr>
+        <w:t xml:space="preserve">Ты и есть людоед</w:t>
+      </w:r>
+    </w:p>
+    <w:p>
+      <w:pPr>
+        <w:rPr/>
+      </w:pPr>
+      <w:r>
+        <w:rPr>
+          <w:rtl w:val="0"/>
+        </w:rPr>
+        <w:t xml:space="preserve">И это не бред...</w:t>
+      </w:r>
+    </w:p>
+    <w:p>
+      <w:pPr>
+        <w:rPr/>
+      </w:pPr>
+      <w:r>
+        <w:rPr>
+          <w:rtl w:val="0"/>
+        </w:rPr>
+      </w:r>
+    </w:p>
+    <w:p>
+      <w:pPr>
+        <w:rPr/>
+      </w:pPr>
+      <w:r>
+        <w:rPr>
+          <w:sz w:val="16"/>
+          <w:szCs w:val="16"/>
+          <w:rtl w:val="0"/>
+        </w:rPr>
+        <w:t xml:space="preserve">22 Oct 2022 </w:t>
+      </w:r>
+      <w:r>
+        <w:pict>
+          <v:rect style="width:0.0pt;height:1.5pt" o:hr="t" o:hrstd="t" o:hralign="center" fillcolor="#A0A0A0" stroked="f"/>
+        </w:pict>
+      </w:r>
+      <w:r>
+        <w:rPr>
+          <w:rtl w:val="0"/>
+        </w:rPr>
+      </w:r>
+    </w:p>
+    <w:p>
+      <w:pPr>
+        <w:rPr/>
+      </w:pPr>
+      <w:r>
+        <w:rPr>
+          <w:rtl w:val="0"/>
+        </w:rPr>
+      </w:r>
+    </w:p>
+    <w:p>
+      <w:pPr>
+        <w:rPr/>
+      </w:pPr>
+      <w:r>
+        <w:rPr>
+          <w:rtl w:val="0"/>
+        </w:rPr>
+        <w:t xml:space="preserve">Этот город стальных поцелуев</w:t>
+      </w:r>
+    </w:p>
+    <w:p>
+      <w:pPr>
+        <w:rPr/>
+      </w:pPr>
+      <w:r>
+        <w:rPr>
+          <w:rtl w:val="0"/>
+        </w:rPr>
+        <w:t xml:space="preserve">Руки и ноги скрестивши крестом</w:t>
+      </w:r>
+    </w:p>
+    <w:p>
+      <w:pPr>
+        <w:rPr/>
+      </w:pPr>
+      <w:r>
+        <w:rPr>
+          <w:rtl w:val="0"/>
+        </w:rPr>
+        <w:t xml:space="preserve">На костях мы с ним танго танцуем</w:t>
+      </w:r>
+    </w:p>
+    <w:p>
+      <w:pPr>
+        <w:rPr/>
+      </w:pPr>
+      <w:r>
+        <w:rPr>
+          <w:rtl w:val="0"/>
+        </w:rPr>
+      </w:r>
+    </w:p>
+    <w:p>
+      <w:pPr>
+        <w:rPr/>
+      </w:pPr>
+      <w:r>
+        <w:rPr>
+          <w:rtl w:val="0"/>
+        </w:rPr>
+        <w:t xml:space="preserve">Этот город влюбленным не строит мостов</w:t>
+      </w:r>
+    </w:p>
+    <w:p>
+      <w:pPr>
+        <w:rPr/>
+      </w:pPr>
+      <w:r>
+        <w:rPr>
+          <w:rtl w:val="0"/>
+        </w:rPr>
+        <w:t xml:space="preserve">Он себе их любовь забирает</w:t>
+      </w:r>
+    </w:p>
+    <w:p>
+      <w:pPr>
+        <w:rPr/>
+      </w:pPr>
+      <w:r>
+        <w:rPr>
+          <w:rtl w:val="0"/>
+        </w:rPr>
+        <w:t xml:space="preserve">Проверяя на прочность на что ты готов</w:t>
+      </w:r>
+    </w:p>
+    <w:p>
+      <w:pPr>
+        <w:rPr/>
+      </w:pPr>
+      <w:r>
+        <w:rPr>
+          <w:rtl w:val="0"/>
+        </w:rPr>
+      </w:r>
+    </w:p>
+    <w:p>
+      <w:pPr>
+        <w:rPr/>
+      </w:pPr>
+      <w:r>
+        <w:rPr>
+          <w:rtl w:val="0"/>
+        </w:rPr>
+        <w:t xml:space="preserve">Этот город стреляет по небу огнем</w:t>
+      </w:r>
+    </w:p>
+    <w:p>
+      <w:pPr>
+        <w:rPr/>
+      </w:pPr>
+      <w:r>
+        <w:rPr>
+          <w:rtl w:val="0"/>
+        </w:rPr>
+        <w:t xml:space="preserve">Шансов глупостям не оставляет</w:t>
+      </w:r>
+    </w:p>
+    <w:p>
+      <w:pPr>
+        <w:rPr/>
+      </w:pPr>
+      <w:r>
+        <w:rPr>
+          <w:rtl w:val="0"/>
+        </w:rPr>
+        <w:t xml:space="preserve">Заставляя сердца думать только о нем</w:t>
+      </w:r>
+    </w:p>
+    <w:p>
+      <w:pPr>
+        <w:rPr/>
+      </w:pPr>
+      <w:r>
+        <w:rPr>
+          <w:rtl w:val="0"/>
+        </w:rPr>
+      </w:r>
+    </w:p>
+    <w:p>
+      <w:pPr>
+        <w:rPr/>
+      </w:pPr>
+      <w:r>
+        <w:rPr>
+          <w:rtl w:val="0"/>
+        </w:rPr>
+        <w:t xml:space="preserve">Этот город сама быстрокрылая жизнь</w:t>
+      </w:r>
+    </w:p>
+    <w:p>
+      <w:pPr>
+        <w:rPr/>
+      </w:pPr>
+      <w:r>
+        <w:rPr>
+          <w:rtl w:val="0"/>
+        </w:rPr>
+        <w:t xml:space="preserve">И поминки по нам не справляет </w:t>
+      </w:r>
+    </w:p>
+    <w:p>
+      <w:pPr>
+        <w:rPr/>
+      </w:pPr>
+      <w:r>
+        <w:rPr>
+          <w:rtl w:val="0"/>
+        </w:rPr>
+        <w:t xml:space="preserve">Прижимая слоганом ты только держись</w:t>
+      </w:r>
+    </w:p>
+    <w:p>
+      <w:pPr>
+        <w:rPr/>
+      </w:pPr>
+      <w:r>
+        <w:rPr>
+          <w:rtl w:val="0"/>
+        </w:rPr>
+      </w:r>
+    </w:p>
+    <w:p>
+      <w:pPr>
+        <w:rPr/>
+      </w:pPr>
+      <w:r>
+        <w:rPr>
+          <w:rtl w:val="0"/>
+        </w:rPr>
+        <w:t xml:space="preserve">Этот город огромный не просто понять</w:t>
+      </w:r>
+    </w:p>
+    <w:p>
+      <w:pPr>
+        <w:rPr/>
+      </w:pPr>
+      <w:r>
+        <w:rPr>
+          <w:rtl w:val="0"/>
+        </w:rPr>
+        <w:t xml:space="preserve">Он прошел испытание мором</w:t>
+      </w:r>
+    </w:p>
+    <w:p>
+      <w:pPr>
+        <w:rPr/>
+      </w:pPr>
+      <w:r>
+        <w:rPr>
+          <w:rtl w:val="0"/>
+        </w:rPr>
+        <w:t xml:space="preserve">Мир заставив свою силу духа признать</w:t>
+      </w:r>
+    </w:p>
+    <w:p>
+      <w:pPr>
+        <w:rPr/>
+      </w:pPr>
+      <w:r>
+        <w:rPr>
+          <w:rtl w:val="0"/>
+        </w:rPr>
+      </w:r>
+    </w:p>
+    <w:p>
+      <w:pPr>
+        <w:rPr/>
+      </w:pPr>
+      <w:r>
+        <w:rPr>
+          <w:rtl w:val="0"/>
+        </w:rPr>
+        <w:t xml:space="preserve">Этот город слезами-дождями умыт</w:t>
+      </w:r>
+    </w:p>
+    <w:p>
+      <w:pPr>
+        <w:rPr/>
+      </w:pPr>
+      <w:r>
+        <w:rPr>
+          <w:rtl w:val="0"/>
+        </w:rPr>
+        <w:t xml:space="preserve">Он огромной плитой над Невою</w:t>
+      </w:r>
+    </w:p>
+    <w:p>
+      <w:pPr>
+        <w:rPr/>
+      </w:pPr>
+      <w:r>
+        <w:rPr>
+          <w:rtl w:val="0"/>
+        </w:rPr>
+        <w:t xml:space="preserve">Стоит памятью всем кто убит и забыт</w:t>
+      </w:r>
+    </w:p>
+    <w:p>
+      <w:pPr>
+        <w:rPr/>
+      </w:pPr>
+      <w:r>
+        <w:rPr>
+          <w:rtl w:val="0"/>
+        </w:rPr>
+      </w:r>
+    </w:p>
+    <w:p>
+      <w:pPr>
+        <w:rPr/>
+      </w:pPr>
+      <w:r>
+        <w:rPr>
+          <w:rtl w:val="0"/>
+        </w:rPr>
+        <w:t xml:space="preserve">Этот город для тех кто любя не кричит</w:t>
+      </w:r>
+    </w:p>
+    <w:p>
+      <w:pPr>
+        <w:rPr/>
+      </w:pPr>
+      <w:r>
+        <w:rPr>
+          <w:rtl w:val="0"/>
+        </w:rPr>
+        <w:t xml:space="preserve">Не кидает напрасным укором</w:t>
+      </w:r>
+    </w:p>
+    <w:p>
+      <w:pPr>
+        <w:rPr/>
+      </w:pPr>
+      <w:r>
+        <w:rPr>
+          <w:rtl w:val="0"/>
+        </w:rPr>
+        <w:t xml:space="preserve">Ему по сердцу те кто стоная молчит</w:t>
+      </w:r>
+    </w:p>
+    <w:p>
+      <w:pPr>
+        <w:rPr/>
+      </w:pPr>
+      <w:r>
+        <w:rPr>
+          <w:rtl w:val="0"/>
+        </w:rPr>
+      </w:r>
+    </w:p>
+    <w:p>
+      <w:pPr>
+        <w:rPr/>
+      </w:pPr>
+      <w:r>
+        <w:rPr>
+          <w:rtl w:val="0"/>
+        </w:rPr>
+        <w:t xml:space="preserve">Этот город безжалостный серый огонь</w:t>
+      </w:r>
+    </w:p>
+    <w:p>
+      <w:pPr>
+        <w:rPr/>
+      </w:pPr>
+      <w:r>
+        <w:rPr>
+          <w:rtl w:val="0"/>
+        </w:rPr>
+        <w:t xml:space="preserve">Невозможно не покориться</w:t>
+      </w:r>
+    </w:p>
+    <w:p>
+      <w:pPr>
+        <w:rPr/>
+      </w:pPr>
+      <w:r>
+        <w:rPr>
+          <w:rtl w:val="0"/>
+        </w:rPr>
+        <w:t xml:space="preserve">Взяв у жизни в кредит безлимитную бронь</w:t>
+      </w:r>
+    </w:p>
+    <w:p>
+      <w:pPr>
+        <w:rPr/>
+      </w:pPr>
+      <w:r>
+        <w:rPr>
+          <w:rtl w:val="0"/>
+        </w:rPr>
+      </w:r>
+    </w:p>
+    <w:p>
+      <w:pPr>
+        <w:rPr/>
+      </w:pPr>
+      <w:r>
+        <w:rPr>
+          <w:rtl w:val="0"/>
+        </w:rPr>
+        <w:t xml:space="preserve">Я пылаю как уголь в громадной печи</w:t>
+      </w:r>
+    </w:p>
+    <w:p>
+      <w:pPr>
+        <w:rPr/>
+      </w:pPr>
+      <w:r>
+        <w:rPr>
+          <w:rtl w:val="0"/>
+        </w:rPr>
+        <w:t xml:space="preserve">И все дальше быстрее танцую</w:t>
+      </w:r>
+    </w:p>
+    <w:p>
+      <w:pPr>
+        <w:rPr/>
+      </w:pPr>
+      <w:r>
+        <w:rPr>
+          <w:rtl w:val="0"/>
+        </w:rPr>
+        <w:t xml:space="preserve">Этот танго вдвоем на танцполе ночи</w:t>
+      </w:r>
+    </w:p>
+    <w:p>
+      <w:pPr>
+        <w:rPr/>
+      </w:pPr>
+      <w:r>
+        <w:rPr>
+          <w:rtl w:val="0"/>
+        </w:rPr>
+      </w:r>
+    </w:p>
+    <w:p>
+      <w:pPr>
+        <w:rPr/>
+      </w:pPr>
+      <w:r>
+        <w:rPr>
+          <w:sz w:val="16"/>
+          <w:szCs w:val="16"/>
+          <w:rtl w:val="0"/>
+        </w:rPr>
+        <w:t xml:space="preserve">26 Oct 2022 </w:t>
       </w:r>
       <w:r>
         <w:pict>

</xml_diff>

<commit_message>
Сб 29 окт 2022 18:01:06 MSK
</commit_message>
<xml_diff>
--- a/.content/another.docx
+++ b/.content/another.docx
@@ -16918,6 +16918,270 @@
           <w:rtl w:val="0"/>
         </w:rPr>
         <w:t xml:space="preserve">26 Oct 2022 </w:t>
+      </w:r>
+      <w:r>
+        <w:pict>
+          <v:rect style="width:0.0pt;height:1.5pt" o:hr="t" o:hrstd="t" o:hralign="center" fillcolor="#A0A0A0" stroked="f"/>
+        </w:pict>
+      </w:r>
+      <w:r>
+        <w:rPr>
+          <w:rtl w:val="0"/>
+        </w:rPr>
+      </w:r>
+    </w:p>
+    <w:p>
+      <w:pPr>
+        <w:rPr/>
+      </w:pPr>
+      <w:r>
+        <w:rPr>
+          <w:rtl w:val="0"/>
+        </w:rPr>
+      </w:r>
+    </w:p>
+    <w:p>
+      <w:pPr>
+        <w:rPr/>
+      </w:pPr>
+      <w:r>
+        <w:rPr>
+          <w:rtl w:val="0"/>
+        </w:rPr>
+        <w:t xml:space="preserve">О столичная штучка</w:t>
+      </w:r>
+    </w:p>
+    <w:p>
+      <w:pPr>
+        <w:rPr/>
+      </w:pPr>
+      <w:r>
+        <w:rPr>
+          <w:rtl w:val="0"/>
+        </w:rPr>
+        <w:t xml:space="preserve">Не строго суди</w:t>
+      </w:r>
+    </w:p>
+    <w:p>
+      <w:pPr>
+        <w:rPr/>
+      </w:pPr>
+      <w:r>
+        <w:rPr>
+          <w:rtl w:val="0"/>
+        </w:rPr>
+        <w:t xml:space="preserve">Конечно тебя </w:t>
+      </w:r>
+    </w:p>
+    <w:p>
+      <w:pPr>
+        <w:rPr/>
+      </w:pPr>
+      <w:r>
+        <w:rPr>
+          <w:rtl w:val="0"/>
+        </w:rPr>
+        <w:t xml:space="preserve">Я увы, не достоин</w:t>
+      </w:r>
+    </w:p>
+    <w:p>
+      <w:pPr>
+        <w:rPr/>
+      </w:pPr>
+      <w:r>
+        <w:rPr>
+          <w:rtl w:val="0"/>
+        </w:rPr>
+        <w:t xml:space="preserve">Небогат и не молод</w:t>
+      </w:r>
+    </w:p>
+    <w:p>
+      <w:pPr>
+        <w:rPr/>
+      </w:pPr>
+      <w:r>
+        <w:rPr>
+          <w:rtl w:val="0"/>
+        </w:rPr>
+        <w:t xml:space="preserve">И нет впереди</w:t>
+      </w:r>
+    </w:p>
+    <w:p>
+      <w:pPr>
+        <w:rPr/>
+      </w:pPr>
+      <w:r>
+        <w:rPr>
+          <w:rtl w:val="0"/>
+        </w:rPr>
+        <w:t xml:space="preserve">Лотерейных билетов</w:t>
+      </w:r>
+    </w:p>
+    <w:p>
+      <w:pPr>
+        <w:rPr/>
+      </w:pPr>
+      <w:r>
+        <w:rPr>
+          <w:rtl w:val="0"/>
+        </w:rPr>
+        <w:t xml:space="preserve">Эпохи застоя</w:t>
+      </w:r>
+    </w:p>
+    <w:p>
+      <w:pPr>
+        <w:rPr/>
+      </w:pPr>
+      <w:r>
+        <w:rPr>
+          <w:rtl w:val="0"/>
+        </w:rPr>
+        <w:t xml:space="preserve">Впереди лишь туман</w:t>
+      </w:r>
+    </w:p>
+    <w:p>
+      <w:pPr>
+        <w:rPr/>
+      </w:pPr>
+      <w:r>
+        <w:rPr>
+          <w:rtl w:val="0"/>
+        </w:rPr>
+        <w:t xml:space="preserve">Позади лишь болото</w:t>
+      </w:r>
+    </w:p>
+    <w:p>
+      <w:pPr>
+        <w:rPr/>
+      </w:pPr>
+      <w:r>
+        <w:rPr>
+          <w:rtl w:val="0"/>
+        </w:rPr>
+        <w:t xml:space="preserve">И не ведаю сам я свой путь</w:t>
+      </w:r>
+    </w:p>
+    <w:p>
+      <w:pPr>
+        <w:rPr/>
+      </w:pPr>
+      <w:r>
+        <w:rPr>
+          <w:rtl w:val="0"/>
+        </w:rPr>
+        <w:t xml:space="preserve">Так что если зацепишь</w:t>
+      </w:r>
+    </w:p>
+    <w:p>
+      <w:pPr>
+        <w:rPr/>
+      </w:pPr>
+      <w:r>
+        <w:rPr>
+          <w:rtl w:val="0"/>
+        </w:rPr>
+        <w:t xml:space="preserve">По жизни кого то</w:t>
+      </w:r>
+    </w:p>
+    <w:p>
+      <w:pPr>
+        <w:rPr/>
+      </w:pPr>
+      <w:r>
+        <w:rPr>
+          <w:rtl w:val="0"/>
+        </w:rPr>
+        <w:t xml:space="preserve">До держись и не дай отряхнуть</w:t>
+      </w:r>
+    </w:p>
+    <w:p>
+      <w:pPr>
+        <w:rPr/>
+      </w:pPr>
+      <w:r>
+        <w:rPr>
+          <w:rtl w:val="0"/>
+        </w:rPr>
+        <w:t xml:space="preserve">Белой ниткой зацепишь</w:t>
+      </w:r>
+    </w:p>
+    <w:p>
+      <w:pPr>
+        <w:rPr/>
+      </w:pPr>
+      <w:r>
+        <w:rPr>
+          <w:rtl w:val="0"/>
+        </w:rPr>
+        <w:t xml:space="preserve">Костюм первоклассный</w:t>
+      </w:r>
+    </w:p>
+    <w:p>
+      <w:pPr>
+        <w:rPr/>
+      </w:pPr>
+      <w:r>
+        <w:rPr>
+          <w:rtl w:val="0"/>
+        </w:rPr>
+        <w:t xml:space="preserve">И держись сколько есть в тебе сил</w:t>
+      </w:r>
+    </w:p>
+    <w:p>
+      <w:pPr>
+        <w:rPr/>
+      </w:pPr>
+      <w:r>
+        <w:rPr>
+          <w:rtl w:val="0"/>
+        </w:rPr>
+        <w:t xml:space="preserve">Есть надежда на шкаф</w:t>
+      </w:r>
+    </w:p>
+    <w:p>
+      <w:pPr>
+        <w:rPr/>
+      </w:pPr>
+      <w:r>
+        <w:rPr>
+          <w:rtl w:val="0"/>
+        </w:rPr>
+        <w:t xml:space="preserve">Среди платьев атласных</w:t>
+      </w:r>
+    </w:p>
+    <w:p>
+      <w:pPr>
+        <w:rPr/>
+      </w:pPr>
+      <w:r>
+        <w:rPr>
+          <w:rtl w:val="0"/>
+        </w:rPr>
+        <w:t xml:space="preserve">Лишь бы он бы</w:t>
+      </w:r>
+    </w:p>
+    <w:p>
+      <w:pPr>
+        <w:rPr/>
+      </w:pPr>
+      <w:r>
+        <w:rPr>
+          <w:rtl w:val="0"/>
+        </w:rPr>
+        <w:t xml:space="preserve">Тебя подцепил</w:t>
+      </w:r>
+    </w:p>
+    <w:p>
+      <w:pPr>
+        <w:rPr/>
+      </w:pPr>
+      <w:r>
+        <w:rPr>
+          <w:sz w:val="16"/>
+          <w:szCs w:val="16"/>
+          <w:rtl w:val="0"/>
+        </w:rPr>
+        <w:t xml:space="preserve">29 Oct 2022 </w:t>
       </w:r>
       <w:r>
         <w:pict>

</xml_diff>

<commit_message>
Пн 31 окт 2022 13:05:38 MSK
</commit_message>
<xml_diff>
--- a/.content/another.docx
+++ b/.content/another.docx
@@ -17003,7 +17003,7 @@
         <w:rPr>
           <w:rtl w:val="0"/>
         </w:rPr>
-        <w:t xml:space="preserve">И нет впереди</w:t>
+        <w:t xml:space="preserve">И нет у меня</w:t>
       </w:r>
     </w:p>
     <w:p>
@@ -17188,6 +17188,290 @@
           <v:rect style="width:0.0pt;height:1.5pt" o:hr="t" o:hrstd="t" o:hralign="center" fillcolor="#A0A0A0" stroked="f"/>
         </w:pict>
       </w:r>
+      <w:r>
+        <w:rPr>
+          <w:rtl w:val="0"/>
+        </w:rPr>
+      </w:r>
+    </w:p>
+    <w:p>
+      <w:pPr>
+        <w:rPr/>
+      </w:pPr>
+      <w:r>
+        <w:rPr>
+          <w:rtl w:val="0"/>
+        </w:rPr>
+      </w:r>
+    </w:p>
+    <w:p>
+      <w:pPr>
+        <w:rPr/>
+      </w:pPr>
+      <w:r>
+        <w:rPr>
+          <w:rtl w:val="0"/>
+        </w:rPr>
+        <w:t xml:space="preserve">Осторожно, двери закрываются</w:t>
+      </w:r>
+    </w:p>
+    <w:p>
+      <w:pPr>
+        <w:rPr/>
+      </w:pPr>
+      <w:r>
+        <w:rPr>
+          <w:rtl w:val="0"/>
+        </w:rPr>
+        <w:t xml:space="preserve">Нравится вам это или нет</w:t>
+      </w:r>
+    </w:p>
+    <w:p>
+      <w:pPr>
+        <w:rPr/>
+      </w:pPr>
+      <w:r>
+        <w:rPr>
+          <w:rtl w:val="0"/>
+        </w:rPr>
+        <w:t xml:space="preserve">Есть один лишь шанс</w:t>
+      </w:r>
+    </w:p>
+    <w:p>
+      <w:pPr>
+        <w:rPr/>
+      </w:pPr>
+      <w:r>
+        <w:rPr>
+          <w:rtl w:val="0"/>
+        </w:rPr>
+        <w:t xml:space="preserve">Нам не состарится</w:t>
+      </w:r>
+    </w:p>
+    <w:p>
+      <w:pPr>
+        <w:rPr/>
+      </w:pPr>
+      <w:r>
+        <w:rPr>
+          <w:rtl w:val="0"/>
+        </w:rPr>
+        <w:t xml:space="preserve">Выйти вон пока еще так мало лет</w:t>
+      </w:r>
+    </w:p>
+    <w:p>
+      <w:pPr>
+        <w:rPr/>
+      </w:pPr>
+      <w:r>
+        <w:rPr>
+          <w:rtl w:val="0"/>
+        </w:rPr>
+        <w:t xml:space="preserve">Пусть другие едут дальше на море</w:t>
+      </w:r>
+    </w:p>
+    <w:p>
+      <w:pPr>
+        <w:rPr/>
+      </w:pPr>
+      <w:r>
+        <w:rPr>
+          <w:rtl w:val="0"/>
+        </w:rPr>
+        <w:t xml:space="preserve">Или дальше моря к беговой</w:t>
+      </w:r>
+    </w:p>
+    <w:p>
+      <w:pPr>
+        <w:rPr/>
+      </w:pPr>
+      <w:r>
+        <w:rPr>
+          <w:rtl w:val="0"/>
+        </w:rPr>
+        <w:t xml:space="preserve">Я же выйду там где шанс остаться мне</w:t>
+      </w:r>
+    </w:p>
+    <w:p>
+      <w:pPr>
+        <w:rPr/>
+      </w:pPr>
+      <w:r>
+        <w:rPr>
+          <w:rtl w:val="0"/>
+        </w:rPr>
+        <w:t xml:space="preserve">Выйдет сам себе побыть собой</w:t>
+      </w:r>
+    </w:p>
+    <w:p>
+      <w:pPr>
+        <w:rPr/>
+      </w:pPr>
+      <w:r>
+        <w:rPr>
+          <w:rtl w:val="0"/>
+        </w:rPr>
+        <w:t xml:space="preserve">Не хочу ни моря и не роскоши</w:t>
+      </w:r>
+    </w:p>
+    <w:p>
+      <w:pPr>
+        <w:rPr/>
+      </w:pPr>
+      <w:r>
+        <w:rPr>
+          <w:rtl w:val="0"/>
+        </w:rPr>
+        <w:t xml:space="preserve">Что похожа на бесстыжий понт</w:t>
+      </w:r>
+    </w:p>
+    <w:p>
+      <w:pPr>
+        <w:rPr/>
+      </w:pPr>
+      <w:r>
+        <w:rPr>
+          <w:rtl w:val="0"/>
+        </w:rPr>
+        <w:t xml:space="preserve">Лучше поброжу пойду по кладбищам</w:t>
+      </w:r>
+    </w:p>
+    <w:p>
+      <w:pPr>
+        <w:rPr/>
+      </w:pPr>
+      <w:r>
+        <w:rPr>
+          <w:rtl w:val="0"/>
+        </w:rPr>
+        <w:t xml:space="preserve">Где застывший в вечности афронт</w:t>
+      </w:r>
+    </w:p>
+    <w:p>
+      <w:pPr>
+        <w:rPr/>
+      </w:pPr>
+      <w:r>
+        <w:rPr>
+          <w:rtl w:val="0"/>
+        </w:rPr>
+        <w:t xml:space="preserve">Впрочем и на кладбищах могилами</w:t>
+      </w:r>
+    </w:p>
+    <w:p>
+      <w:pPr>
+        <w:rPr/>
+      </w:pPr>
+      <w:r>
+        <w:rPr>
+          <w:rtl w:val="0"/>
+        </w:rPr>
+        <w:t xml:space="preserve">Не отмечен времени разбег</w:t>
+      </w:r>
+    </w:p>
+    <w:p>
+      <w:pPr>
+        <w:rPr/>
+      </w:pPr>
+      <w:r>
+        <w:rPr>
+          <w:rtl w:val="0"/>
+        </w:rPr>
+        <w:t xml:space="preserve">Лишь живые держат их в забвении</w:t>
+      </w:r>
+    </w:p>
+    <w:p>
+      <w:pPr>
+        <w:rPr/>
+      </w:pPr>
+      <w:r>
+        <w:rPr>
+          <w:rtl w:val="0"/>
+        </w:rPr>
+        <w:t xml:space="preserve">Остальных давно на свете нет</w:t>
+      </w:r>
+    </w:p>
+    <w:p>
+      <w:pPr>
+        <w:rPr/>
+      </w:pPr>
+      <w:r>
+        <w:rPr>
+          <w:rtl w:val="0"/>
+        </w:rPr>
+        <w:t xml:space="preserve">Осторожно, двери закрываются</w:t>
+      </w:r>
+    </w:p>
+    <w:p>
+      <w:pPr>
+        <w:rPr/>
+      </w:pPr>
+      <w:r>
+        <w:rPr>
+          <w:rtl w:val="0"/>
+        </w:rPr>
+        <w:t xml:space="preserve">Шанс нам сделать что либо так мал</w:t>
+      </w:r>
+    </w:p>
+    <w:p>
+      <w:pPr>
+        <w:rPr/>
+      </w:pPr>
+      <w:r>
+        <w:rPr>
+          <w:rtl w:val="0"/>
+        </w:rPr>
+        <w:t xml:space="preserve">Что и с микроскопом взявшись за руки</w:t>
+      </w:r>
+    </w:p>
+    <w:p>
+      <w:pPr>
+        <w:rPr/>
+      </w:pPr>
+      <w:r>
+        <w:rPr>
+          <w:rtl w:val="0"/>
+        </w:rPr>
+        <w:t xml:space="preserve">Я его увы не увидал</w:t>
+      </w:r>
+    </w:p>
+    <w:p>
+      <w:pPr>
+        <w:rPr/>
+      </w:pPr>
+      <w:r>
+        <w:rPr>
+          <w:rtl w:val="0"/>
+        </w:rPr>
+      </w:r>
+    </w:p>
+    <w:p>
+      <w:pPr>
+        <w:rPr/>
+      </w:pPr>
+      <w:r>
+        <w:rPr>
+          <w:sz w:val="16"/>
+          <w:szCs w:val="16"/>
+          <w:rtl w:val="0"/>
+        </w:rPr>
+        <w:t xml:space="preserve">29 Oct 2022 </w:t>
+      </w:r>
+      <w:r>
+        <w:pict>
+          <v:rect style="width:0.0pt;height:1.5pt" o:hr="t" o:hrstd="t" o:hralign="center" fillcolor="#A0A0A0" stroked="f"/>
+        </w:pict>
+      </w:r>
+      <w:r>
+        <w:rPr>
+          <w:rtl w:val="0"/>
+        </w:rPr>
+      </w:r>
+    </w:p>
+    <w:p>
+      <w:pPr>
+        <w:rPr/>
+      </w:pPr>
       <w:r>
         <w:rPr>
           <w:rtl w:val="0"/>

</xml_diff>

<commit_message>
Пт 04 ноя 2022 19:25:12 MSK
</commit_message>
<xml_diff>
--- a/.content/another.docx
+++ b/.content/another.docx
@@ -17472,6 +17472,358 @@
       <w:pPr>
         <w:rPr/>
       </w:pPr>
+      <w:r>
+        <w:rPr>
+          <w:rtl w:val="0"/>
+        </w:rPr>
+      </w:r>
+    </w:p>
+    <w:p>
+      <w:pPr>
+        <w:rPr/>
+      </w:pPr>
+      <w:r>
+        <w:rPr>
+          <w:rtl w:val="0"/>
+        </w:rPr>
+        <w:t xml:space="preserve">Я думал</w:t>
+      </w:r>
+    </w:p>
+    <w:p>
+      <w:pPr>
+        <w:rPr/>
+      </w:pPr>
+      <w:r>
+        <w:rPr>
+          <w:rtl w:val="0"/>
+        </w:rPr>
+        <w:t xml:space="preserve">Завтра - есть</w:t>
+      </w:r>
+    </w:p>
+    <w:p>
+      <w:pPr>
+        <w:rPr/>
+      </w:pPr>
+      <w:r>
+        <w:rPr>
+          <w:rtl w:val="0"/>
+        </w:rPr>
+        <w:t xml:space="preserve">Но это слабость</w:t>
+      </w:r>
+    </w:p>
+    <w:p>
+      <w:pPr>
+        <w:rPr/>
+      </w:pPr>
+      <w:r>
+        <w:rPr>
+          <w:rtl w:val="0"/>
+        </w:rPr>
+        <w:t xml:space="preserve">Да и в прошедшем</w:t>
+      </w:r>
+    </w:p>
+    <w:p>
+      <w:pPr>
+        <w:rPr/>
+      </w:pPr>
+      <w:r>
+        <w:rPr>
+          <w:rtl w:val="0"/>
+        </w:rPr>
+        <w:t xml:space="preserve">Силы тоже нет</w:t>
+      </w:r>
+    </w:p>
+    <w:p>
+      <w:pPr>
+        <w:rPr/>
+      </w:pPr>
+      <w:r>
+        <w:rPr>
+          <w:rtl w:val="0"/>
+        </w:rPr>
+        <w:t xml:space="preserve">И лишь "сейчас"</w:t>
+      </w:r>
+    </w:p>
+    <w:p>
+      <w:pPr>
+        <w:rPr/>
+      </w:pPr>
+      <w:r>
+        <w:rPr>
+          <w:rtl w:val="0"/>
+        </w:rPr>
+        <w:t xml:space="preserve">Тревожит кровь</w:t>
+      </w:r>
+    </w:p>
+    <w:p>
+      <w:pPr>
+        <w:rPr/>
+      </w:pPr>
+      <w:r>
+        <w:rPr>
+          <w:rtl w:val="0"/>
+        </w:rPr>
+        <w:t xml:space="preserve">Мне в жилах</w:t>
+      </w:r>
+    </w:p>
+    <w:p>
+      <w:pPr>
+        <w:rPr/>
+      </w:pPr>
+      <w:r>
+        <w:rPr>
+          <w:rtl w:val="0"/>
+        </w:rPr>
+        <w:t xml:space="preserve">Как тысячи</w:t>
+      </w:r>
+    </w:p>
+    <w:p>
+      <w:pPr>
+        <w:rPr/>
+      </w:pPr>
+      <w:r>
+        <w:rPr>
+          <w:rtl w:val="0"/>
+        </w:rPr>
+        <w:t xml:space="preserve">Других слов</w:t>
+      </w:r>
+    </w:p>
+    <w:p>
+      <w:pPr>
+        <w:rPr/>
+      </w:pPr>
+      <w:r>
+        <w:rPr>
+          <w:rtl w:val="0"/>
+        </w:rPr>
+        <w:t xml:space="preserve">Концентрат</w:t>
+      </w:r>
+    </w:p>
+    <w:p>
+      <w:pPr>
+        <w:rPr/>
+      </w:pPr>
+      <w:r>
+        <w:rPr>
+          <w:rtl w:val="0"/>
+        </w:rPr>
+        <w:t xml:space="preserve">Секундной стрелкой</w:t>
+      </w:r>
+    </w:p>
+    <w:p>
+      <w:pPr>
+        <w:rPr/>
+      </w:pPr>
+      <w:r>
+        <w:rPr>
+          <w:rtl w:val="0"/>
+        </w:rPr>
+        <w:t xml:space="preserve">Сколоты мгновенья</w:t>
+      </w:r>
+    </w:p>
+    <w:p>
+      <w:pPr>
+        <w:rPr/>
+      </w:pPr>
+      <w:r>
+        <w:rPr>
+          <w:rtl w:val="0"/>
+        </w:rPr>
+        <w:t xml:space="preserve">Из камня вечности</w:t>
+      </w:r>
+    </w:p>
+    <w:p>
+      <w:pPr>
+        <w:rPr/>
+      </w:pPr>
+      <w:r>
+        <w:rPr>
+          <w:rtl w:val="0"/>
+        </w:rPr>
+        <w:t xml:space="preserve">И брошены к ногам</w:t>
+      </w:r>
+    </w:p>
+    <w:p>
+      <w:pPr>
+        <w:rPr/>
+      </w:pPr>
+      <w:r>
+        <w:rPr>
+          <w:rtl w:val="0"/>
+        </w:rPr>
+        <w:t xml:space="preserve">Я не прошу</w:t>
+      </w:r>
+    </w:p>
+    <w:p>
+      <w:pPr>
+        <w:rPr/>
+      </w:pPr>
+      <w:r>
+        <w:rPr>
+          <w:rtl w:val="0"/>
+        </w:rPr>
+        <w:t xml:space="preserve">У жизни повторенья</w:t>
+      </w:r>
+    </w:p>
+    <w:p>
+      <w:pPr>
+        <w:rPr/>
+      </w:pPr>
+      <w:r>
+        <w:rPr>
+          <w:rtl w:val="0"/>
+        </w:rPr>
+        <w:t xml:space="preserve">Не умоляю</w:t>
+      </w:r>
+    </w:p>
+    <w:p>
+      <w:pPr>
+        <w:rPr/>
+      </w:pPr>
+      <w:r>
+        <w:rPr>
+          <w:rtl w:val="0"/>
+        </w:rPr>
+        <w:t xml:space="preserve">Жить других</w:t>
+      </w:r>
+    </w:p>
+    <w:p>
+      <w:pPr>
+        <w:rPr/>
+      </w:pPr>
+      <w:r>
+        <w:rPr>
+          <w:rtl w:val="0"/>
+        </w:rPr>
+        <w:t xml:space="preserve">Как сам</w:t>
+      </w:r>
+    </w:p>
+    <w:p>
+      <w:pPr>
+        <w:rPr/>
+      </w:pPr>
+      <w:r>
+        <w:rPr>
+          <w:rtl w:val="0"/>
+        </w:rPr>
+        <w:t xml:space="preserve">Дрожат колени</w:t>
+      </w:r>
+    </w:p>
+    <w:p>
+      <w:pPr>
+        <w:rPr/>
+      </w:pPr>
+      <w:r>
+        <w:rPr>
+          <w:rtl w:val="0"/>
+        </w:rPr>
+        <w:t xml:space="preserve">Осязая старость</w:t>
+      </w:r>
+    </w:p>
+    <w:p>
+      <w:pPr>
+        <w:rPr/>
+      </w:pPr>
+      <w:r>
+        <w:rPr>
+          <w:rtl w:val="0"/>
+        </w:rPr>
+        <w:t xml:space="preserve">Но сердце жжет</w:t>
+      </w:r>
+    </w:p>
+    <w:p>
+      <w:pPr>
+        <w:rPr/>
+      </w:pPr>
+      <w:r>
+        <w:rPr>
+          <w:rtl w:val="0"/>
+        </w:rPr>
+        <w:t xml:space="preserve">Пока оно в груди</w:t>
+      </w:r>
+    </w:p>
+    <w:p>
+      <w:pPr>
+        <w:rPr/>
+      </w:pPr>
+      <w:r>
+        <w:rPr>
+          <w:rtl w:val="0"/>
+        </w:rPr>
+        <w:t xml:space="preserve">И наплевать</w:t>
+      </w:r>
+    </w:p>
+    <w:p>
+      <w:pPr>
+        <w:rPr/>
+      </w:pPr>
+      <w:r>
+        <w:rPr>
+          <w:rtl w:val="0"/>
+        </w:rPr>
+        <w:t xml:space="preserve">На сладенькую радость</w:t>
+      </w:r>
+    </w:p>
+    <w:p>
+      <w:pPr>
+        <w:rPr/>
+      </w:pPr>
+      <w:r>
+        <w:rPr>
+          <w:rtl w:val="0"/>
+        </w:rPr>
+        <w:t xml:space="preserve">Как и на то</w:t>
+      </w:r>
+    </w:p>
+    <w:p>
+      <w:pPr>
+        <w:rPr/>
+      </w:pPr>
+      <w:r>
+        <w:rPr>
+          <w:rtl w:val="0"/>
+        </w:rPr>
+        <w:t xml:space="preserve">Что будет</w:t>
+      </w:r>
+    </w:p>
+    <w:p>
+      <w:pPr>
+        <w:rPr/>
+      </w:pPr>
+      <w:r>
+        <w:rPr>
+          <w:rtl w:val="0"/>
+        </w:rPr>
+        <w:t xml:space="preserve">Впереди</w:t>
+      </w:r>
+    </w:p>
+    <w:p>
+      <w:pPr>
+        <w:rPr/>
+      </w:pPr>
+      <w:r>
+        <w:rPr>
+          <w:rtl w:val="0"/>
+        </w:rPr>
+      </w:r>
+    </w:p>
+    <w:p>
+      <w:pPr>
+        <w:rPr/>
+      </w:pPr>
+      <w:r>
+        <w:rPr>
+          <w:sz w:val="16"/>
+          <w:szCs w:val="16"/>
+          <w:rtl w:val="0"/>
+        </w:rPr>
+        <w:t xml:space="preserve">04 Nov 2022 </w:t>
+      </w:r>
+      <w:r>
+        <w:pict>
+          <v:rect style="width:0.0pt;height:1.5pt" o:hr="t" o:hrstd="t" o:hralign="center" fillcolor="#A0A0A0" stroked="f"/>
+        </w:pict>
+      </w:r>
       <w:r>
         <w:rPr>
           <w:rtl w:val="0"/>

</xml_diff>

<commit_message>
Пн 07 ноя 2022 00:51:18 MSK
</commit_message>
<xml_diff>
--- a/.content/another.docx
+++ b/.content/another.docx
@@ -17717,7 +17717,7 @@
         <w:rPr>
           <w:rtl w:val="0"/>
         </w:rPr>
-        <w:t xml:space="preserve">Осязая старость</w:t>
+        <w:t xml:space="preserve">Осязая слабость</w:t>
       </w:r>
     </w:p>
     <w:p>
@@ -17818,6 +17818,2048 @@
           <w:rtl w:val="0"/>
         </w:rPr>
         <w:t xml:space="preserve">04 Nov 2022 </w:t>
+      </w:r>
+      <w:r>
+        <w:pict>
+          <v:rect style="width:0.0pt;height:1.5pt" o:hr="t" o:hrstd="t" o:hralign="center" fillcolor="#A0A0A0" stroked="f"/>
+        </w:pict>
+      </w:r>
+      <w:r>
+        <w:rPr>
+          <w:rtl w:val="0"/>
+        </w:rPr>
+      </w:r>
+    </w:p>
+    <w:p>
+      <w:pPr>
+        <w:rPr/>
+      </w:pPr>
+      <w:r>
+        <w:rPr>
+          <w:rtl w:val="0"/>
+        </w:rPr>
+      </w:r>
+    </w:p>
+    <w:p>
+      <w:pPr>
+        <w:rPr/>
+      </w:pPr>
+      <w:r>
+        <w:rPr>
+          <w:rtl w:val="0"/>
+        </w:rPr>
+        <w:t xml:space="preserve">Бургер-Кинг и Бродский</w:t>
+      </w:r>
+    </w:p>
+    <w:p>
+      <w:pPr>
+        <w:rPr/>
+      </w:pPr>
+      <w:r>
+        <w:rPr>
+          <w:rtl w:val="0"/>
+        </w:rPr>
+      </w:r>
+    </w:p>
+    <w:p>
+      <w:pPr>
+        <w:rPr/>
+      </w:pPr>
+      <w:r>
+        <w:rPr>
+          <w:rtl w:val="0"/>
+        </w:rPr>
+        <w:t xml:space="preserve">Эх дядя, с бутылочкой</w:t>
+      </w:r>
+    </w:p>
+    <w:p>
+      <w:pPr>
+        <w:rPr/>
+      </w:pPr>
+      <w:r>
+        <w:rPr>
+          <w:rtl w:val="0"/>
+        </w:rPr>
+        <w:t xml:space="preserve">В бумажном пакете</w:t>
+      </w:r>
+    </w:p>
+    <w:p>
+      <w:pPr>
+        <w:rPr/>
+      </w:pPr>
+      <w:r>
+        <w:rPr>
+          <w:rtl w:val="0"/>
+        </w:rPr>
+        <w:t xml:space="preserve">За столик садится небрежно</w:t>
+      </w:r>
+    </w:p>
+    <w:p>
+      <w:pPr>
+        <w:rPr/>
+      </w:pPr>
+      <w:r>
+        <w:rPr>
+          <w:rtl w:val="0"/>
+        </w:rPr>
+        <w:t xml:space="preserve">Чистый костюм</w:t>
+      </w:r>
+    </w:p>
+    <w:p>
+      <w:pPr>
+        <w:rPr/>
+      </w:pPr>
+      <w:r>
+        <w:rPr>
+          <w:rtl w:val="0"/>
+        </w:rPr>
+        <w:t xml:space="preserve">Башмаки не из famili</w:t>
+      </w:r>
+    </w:p>
+    <w:p>
+      <w:pPr>
+        <w:rPr/>
+      </w:pPr>
+      <w:r>
+        <w:rPr>
+          <w:rtl w:val="0"/>
+        </w:rPr>
+        <w:t xml:space="preserve">Горло губами сжимая нежно</w:t>
+      </w:r>
+    </w:p>
+    <w:p>
+      <w:pPr>
+        <w:rPr/>
+      </w:pPr>
+      <w:r>
+        <w:rPr>
+          <w:rtl w:val="0"/>
+        </w:rPr>
+        <w:t xml:space="preserve">Глотает</w:t>
+      </w:r>
+    </w:p>
+    <w:p>
+      <w:pPr>
+        <w:rPr/>
+      </w:pPr>
+      <w:r>
+        <w:rPr>
+          <w:rtl w:val="0"/>
+        </w:rPr>
+        <w:t xml:space="preserve">Глоточками малыми</w:t>
+      </w:r>
+    </w:p>
+    <w:p>
+      <w:pPr>
+        <w:rPr/>
+      </w:pPr>
+      <w:r>
+        <w:rPr>
+          <w:rtl w:val="0"/>
+        </w:rPr>
+        <w:t xml:space="preserve">В точку глядит не глядя</w:t>
+      </w:r>
+    </w:p>
+    <w:p>
+      <w:pPr>
+        <w:rPr/>
+      </w:pPr>
+      <w:r>
+        <w:rPr>
+          <w:rtl w:val="0"/>
+        </w:rPr>
+        <w:t xml:space="preserve">Приличный до неприличия</w:t>
+      </w:r>
+    </w:p>
+    <w:p>
+      <w:pPr>
+        <w:rPr/>
+      </w:pPr>
+      <w:r>
+        <w:rPr>
+          <w:rtl w:val="0"/>
+        </w:rPr>
+        <w:t xml:space="preserve">В бургер пришел</w:t>
+      </w:r>
+    </w:p>
+    <w:p>
+      <w:pPr>
+        <w:rPr/>
+      </w:pPr>
+      <w:r>
+        <w:rPr>
+          <w:rtl w:val="0"/>
+        </w:rPr>
+        <w:t xml:space="preserve">На ночь глядя</w:t>
+      </w:r>
+    </w:p>
+    <w:p>
+      <w:pPr>
+        <w:rPr/>
+      </w:pPr>
+      <w:r>
+        <w:rPr>
+          <w:rtl w:val="0"/>
+        </w:rPr>
+      </w:r>
+    </w:p>
+    <w:p>
+      <w:pPr>
+        <w:rPr/>
+      </w:pPr>
+      <w:r>
+        <w:rPr>
+          <w:rtl w:val="0"/>
+        </w:rPr>
+        <w:t xml:space="preserve">Лукавее взгляд</w:t>
+      </w:r>
+    </w:p>
+    <w:p>
+      <w:pPr>
+        <w:rPr/>
+      </w:pPr>
+      <w:r>
+        <w:rPr>
+          <w:rtl w:val="0"/>
+        </w:rPr>
+        <w:t xml:space="preserve">Становится малость</w:t>
+      </w:r>
+    </w:p>
+    <w:p>
+      <w:pPr>
+        <w:rPr/>
+      </w:pPr>
+      <w:r>
+        <w:rPr>
+          <w:rtl w:val="0"/>
+        </w:rPr>
+        <w:t xml:space="preserve">М... сколько еще осталось</w:t>
+      </w:r>
+    </w:p>
+    <w:p>
+      <w:pPr>
+        <w:rPr/>
+      </w:pPr>
+      <w:r>
+        <w:rPr>
+          <w:rtl w:val="0"/>
+        </w:rPr>
+        <w:t xml:space="preserve">Кто знает</w:t>
+      </w:r>
+    </w:p>
+    <w:p>
+      <w:pPr>
+        <w:rPr/>
+      </w:pPr>
+      <w:r>
+        <w:rPr>
+          <w:rtl w:val="0"/>
+        </w:rPr>
+        <w:t xml:space="preserve">Бумажный пакет</w:t>
+      </w:r>
+    </w:p>
+    <w:p>
+      <w:pPr>
+        <w:rPr/>
+      </w:pPr>
+      <w:r>
+        <w:rPr>
+          <w:rtl w:val="0"/>
+        </w:rPr>
+        <w:t xml:space="preserve">По партизански</w:t>
+      </w:r>
+    </w:p>
+    <w:p>
+      <w:pPr>
+        <w:rPr/>
+      </w:pPr>
+      <w:r>
+        <w:rPr>
+          <w:rtl w:val="0"/>
+        </w:rPr>
+        <w:t xml:space="preserve">Скрывает ответ</w:t>
+      </w:r>
+    </w:p>
+    <w:p>
+      <w:pPr>
+        <w:rPr/>
+      </w:pPr>
+      <w:r>
+        <w:rPr>
+          <w:rtl w:val="0"/>
+        </w:rPr>
+        <w:t xml:space="preserve">Столики рядом</w:t>
+      </w:r>
+    </w:p>
+    <w:p>
+      <w:pPr>
+        <w:rPr/>
+      </w:pPr>
+      <w:r>
+        <w:rPr>
+          <w:rtl w:val="0"/>
+        </w:rPr>
+        <w:t xml:space="preserve">Пусты</w:t>
+      </w:r>
+    </w:p>
+    <w:p>
+      <w:pPr>
+        <w:rPr/>
+      </w:pPr>
+      <w:r>
+        <w:rPr>
+          <w:rtl w:val="0"/>
+        </w:rPr>
+        <w:t xml:space="preserve">Время кидает в награду</w:t>
+      </w:r>
+    </w:p>
+    <w:p>
+      <w:pPr>
+        <w:rPr/>
+      </w:pPr>
+      <w:r>
+        <w:rPr>
+          <w:rtl w:val="0"/>
+        </w:rPr>
+        <w:t xml:space="preserve">Минуты-мосты</w:t>
+      </w:r>
+    </w:p>
+    <w:p>
+      <w:pPr>
+        <w:rPr/>
+      </w:pPr>
+      <w:r>
+        <w:rPr>
+          <w:rtl w:val="0"/>
+        </w:rPr>
+        <w:t xml:space="preserve">Скуки давя преграды</w:t>
+      </w:r>
+    </w:p>
+    <w:p>
+      <w:pPr>
+        <w:rPr/>
+      </w:pPr>
+      <w:r>
+        <w:rPr>
+          <w:rtl w:val="0"/>
+        </w:rPr>
+      </w:r>
+    </w:p>
+    <w:p>
+      <w:pPr>
+        <w:rPr/>
+      </w:pPr>
+      <w:r>
+        <w:rPr>
+          <w:rtl w:val="0"/>
+        </w:rPr>
+        <w:t xml:space="preserve">И вот...</w:t>
+      </w:r>
+    </w:p>
+    <w:p>
+      <w:pPr>
+        <w:rPr/>
+      </w:pPr>
+      <w:r>
+        <w:rPr>
+          <w:rtl w:val="0"/>
+        </w:rPr>
+        <w:t xml:space="preserve">На соседний столик</w:t>
+      </w:r>
+    </w:p>
+    <w:p>
+      <w:pPr>
+        <w:rPr/>
+      </w:pPr>
+      <w:r>
+        <w:rPr>
+          <w:rtl w:val="0"/>
+        </w:rPr>
+        <w:t xml:space="preserve">Парень поднос несет</w:t>
+      </w:r>
+    </w:p>
+    <w:p>
+      <w:pPr>
+        <w:rPr/>
+      </w:pPr>
+      <w:r>
+        <w:rPr>
+          <w:rtl w:val="0"/>
+        </w:rPr>
+        <w:t xml:space="preserve">Сел, поставил и ест</w:t>
+      </w:r>
+    </w:p>
+    <w:p>
+      <w:pPr>
+        <w:rPr/>
+      </w:pPr>
+      <w:r>
+        <w:rPr>
+          <w:rtl w:val="0"/>
+        </w:rPr>
+        <w:t xml:space="preserve">Взглядом блуждая окрест</w:t>
+      </w:r>
+    </w:p>
+    <w:p>
+      <w:pPr>
+        <w:rPr/>
+      </w:pPr>
+      <w:r>
+        <w:rPr>
+          <w:rtl w:val="0"/>
+        </w:rPr>
+        <w:t xml:space="preserve">Чуя живую душу</w:t>
+      </w:r>
+    </w:p>
+    <w:p>
+      <w:pPr>
+        <w:rPr/>
+      </w:pPr>
+      <w:r>
+        <w:rPr>
+          <w:rtl w:val="0"/>
+        </w:rPr>
+        <w:t xml:space="preserve">Дядя кидает вопрос</w:t>
+      </w:r>
+    </w:p>
+    <w:p>
+      <w:pPr>
+        <w:rPr/>
+      </w:pPr>
+      <w:r>
+        <w:rPr>
+          <w:rtl w:val="0"/>
+        </w:rPr>
+        <w:t xml:space="preserve">Из океана на сушу</w:t>
+      </w:r>
+    </w:p>
+    <w:p>
+      <w:pPr>
+        <w:rPr/>
+      </w:pPr>
+      <w:r>
+        <w:rPr>
+          <w:rtl w:val="0"/>
+        </w:rPr>
+        <w:t xml:space="preserve"> - Простите великодушно</w:t>
+      </w:r>
+    </w:p>
+    <w:p>
+      <w:pPr>
+        <w:rPr/>
+      </w:pPr>
+      <w:r>
+        <w:rPr>
+          <w:rtl w:val="0"/>
+        </w:rPr>
+        <w:t xml:space="preserve"> Если вас задеваю</w:t>
+      </w:r>
+    </w:p>
+    <w:p>
+      <w:pPr>
+        <w:rPr/>
+      </w:pPr>
+      <w:r>
+        <w:rPr>
+          <w:rtl w:val="0"/>
+        </w:rPr>
+        <w:t xml:space="preserve"> Я уже ужинал</w:t>
+      </w:r>
+    </w:p>
+    <w:p>
+      <w:pPr>
+        <w:rPr/>
+      </w:pPr>
+      <w:r>
+        <w:rPr>
+          <w:rtl w:val="0"/>
+        </w:rPr>
+        <w:t xml:space="preserve"> Просто вино попиваю</w:t>
+      </w:r>
+    </w:p>
+    <w:p>
+      <w:pPr>
+        <w:rPr/>
+      </w:pPr>
+      <w:r>
+        <w:rPr>
+          <w:rtl w:val="0"/>
+        </w:rPr>
+      </w:r>
+    </w:p>
+    <w:p>
+      <w:pPr>
+        <w:rPr/>
+      </w:pPr>
+      <w:r>
+        <w:rPr>
+          <w:rtl w:val="0"/>
+        </w:rPr>
+        <w:t xml:space="preserve">Парень в сомнении</w:t>
+      </w:r>
+    </w:p>
+    <w:p>
+      <w:pPr>
+        <w:rPr/>
+      </w:pPr>
+      <w:r>
+        <w:rPr>
+          <w:rtl w:val="0"/>
+        </w:rPr>
+        <w:t xml:space="preserve">Кидает несмело</w:t>
+      </w:r>
+    </w:p>
+    <w:p>
+      <w:pPr>
+        <w:rPr/>
+      </w:pPr>
+      <w:r>
+        <w:rPr>
+          <w:rtl w:val="0"/>
+        </w:rPr>
+        <w:t xml:space="preserve"> - Хм... Но ведь это же - ваше дело</w:t>
+      </w:r>
+    </w:p>
+    <w:p>
+      <w:pPr>
+        <w:rPr/>
+      </w:pPr>
+      <w:r>
+        <w:rPr>
+          <w:rtl w:val="0"/>
+        </w:rPr>
+        <w:t xml:space="preserve">Пауза</w:t>
+      </w:r>
+    </w:p>
+    <w:p>
+      <w:pPr>
+        <w:rPr/>
+      </w:pPr>
+      <w:r>
+        <w:rPr>
+          <w:rtl w:val="0"/>
+        </w:rPr>
+        <w:t xml:space="preserve">Дядя желая</w:t>
+      </w:r>
+    </w:p>
+    <w:p>
+      <w:pPr>
+        <w:rPr/>
+      </w:pPr>
+      <w:r>
+        <w:rPr>
+          <w:rtl w:val="0"/>
+        </w:rPr>
+        <w:t xml:space="preserve">Продолжения темы</w:t>
+      </w:r>
+    </w:p>
+    <w:p>
+      <w:pPr>
+        <w:rPr/>
+      </w:pPr>
+      <w:r>
+        <w:rPr>
+          <w:rtl w:val="0"/>
+        </w:rPr>
+        <w:t xml:space="preserve">На стол кидает свою проблему</w:t>
+      </w:r>
+    </w:p>
+    <w:p>
+      <w:pPr>
+        <w:rPr/>
+      </w:pPr>
+      <w:r>
+        <w:rPr>
+          <w:rtl w:val="0"/>
+        </w:rPr>
+        <w:t xml:space="preserve"> - Баба ушла...</w:t>
+      </w:r>
+    </w:p>
+    <w:p>
+      <w:pPr>
+        <w:rPr/>
+      </w:pPr>
+      <w:r>
+        <w:rPr>
+          <w:rtl w:val="0"/>
+        </w:rPr>
+        <w:t xml:space="preserve"> - Баба? Бывает</w:t>
+      </w:r>
+    </w:p>
+    <w:p>
+      <w:pPr>
+        <w:rPr/>
+      </w:pPr>
+      <w:r>
+        <w:rPr>
+          <w:rtl w:val="0"/>
+        </w:rPr>
+        <w:t xml:space="preserve">Парень притормозив в еде</w:t>
+      </w:r>
+    </w:p>
+    <w:p>
+      <w:pPr>
+        <w:rPr/>
+      </w:pPr>
+      <w:r>
+        <w:rPr>
+          <w:rtl w:val="0"/>
+        </w:rPr>
+        <w:t xml:space="preserve">Дяде согласно кивает</w:t>
+      </w:r>
+    </w:p>
+    <w:p>
+      <w:pPr>
+        <w:rPr/>
+      </w:pPr>
+      <w:r>
+        <w:rPr>
+          <w:rtl w:val="0"/>
+        </w:rPr>
+        <w:t xml:space="preserve"> - Звезда уходит к звезде</w:t>
+      </w:r>
+    </w:p>
+    <w:p>
+      <w:pPr>
+        <w:rPr/>
+      </w:pPr>
+      <w:r>
+        <w:rPr>
+          <w:rtl w:val="0"/>
+        </w:rPr>
+      </w:r>
+    </w:p>
+    <w:p>
+      <w:pPr>
+        <w:rPr/>
+      </w:pPr>
+      <w:r>
+        <w:rPr>
+          <w:rtl w:val="0"/>
+        </w:rPr>
+        <w:t xml:space="preserve"> - Плюньте на все вы</w:t>
+      </w:r>
+    </w:p>
+    <w:p>
+      <w:pPr>
+        <w:rPr/>
+      </w:pPr>
+      <w:r>
+        <w:rPr>
+          <w:rtl w:val="0"/>
+        </w:rPr>
+        <w:t xml:space="preserve"> Четыре раза</w:t>
+      </w:r>
+    </w:p>
+    <w:p>
+      <w:pPr>
+        <w:rPr/>
+      </w:pPr>
+      <w:r>
+        <w:rPr>
+          <w:rtl w:val="0"/>
+        </w:rPr>
+        <w:t xml:space="preserve"> Бабы - чума</w:t>
+      </w:r>
+    </w:p>
+    <w:p>
+      <w:pPr>
+        <w:rPr/>
+      </w:pPr>
+      <w:r>
+        <w:rPr>
+          <w:rtl w:val="0"/>
+        </w:rPr>
+        <w:t xml:space="preserve"> Или просто зараза</w:t>
+      </w:r>
+    </w:p>
+    <w:p>
+      <w:pPr>
+        <w:rPr/>
+      </w:pPr>
+      <w:r>
+        <w:rPr>
+          <w:rtl w:val="0"/>
+        </w:rPr>
+        <w:t xml:space="preserve">И молча в такт</w:t>
+      </w:r>
+    </w:p>
+    <w:p>
+      <w:pPr>
+        <w:rPr/>
+      </w:pPr>
+      <w:r>
+        <w:rPr>
+          <w:rtl w:val="0"/>
+        </w:rPr>
+        <w:t xml:space="preserve">Тишины аккордам</w:t>
+      </w:r>
+    </w:p>
+    <w:p>
+      <w:pPr>
+        <w:rPr/>
+      </w:pPr>
+      <w:r>
+        <w:rPr>
+          <w:rtl w:val="0"/>
+        </w:rPr>
+        <w:t xml:space="preserve">Продолжили каждый</w:t>
+      </w:r>
+    </w:p>
+    <w:p>
+      <w:pPr>
+        <w:rPr/>
+      </w:pPr>
+      <w:r>
+        <w:rPr>
+          <w:rtl w:val="0"/>
+        </w:rPr>
+        <w:t xml:space="preserve">Свое дело гордо</w:t>
+      </w:r>
+    </w:p>
+    <w:p>
+      <w:pPr>
+        <w:rPr/>
+      </w:pPr>
+      <w:r>
+        <w:rPr>
+          <w:rtl w:val="0"/>
+        </w:rPr>
+        <w:t xml:space="preserve">Пауза</w:t>
+      </w:r>
+    </w:p>
+    <w:p>
+      <w:pPr>
+        <w:rPr/>
+      </w:pPr>
+      <w:r>
+        <w:rPr>
+          <w:rtl w:val="0"/>
+        </w:rPr>
+        <w:t xml:space="preserve">Дядя ставя фишку на нолик</w:t>
+      </w:r>
+    </w:p>
+    <w:p>
+      <w:pPr>
+        <w:rPr/>
+      </w:pPr>
+      <w:r>
+        <w:rPr>
+          <w:rtl w:val="0"/>
+        </w:rPr>
+        <w:t xml:space="preserve"> - Вы позволите</w:t>
+      </w:r>
+    </w:p>
+    <w:p>
+      <w:pPr>
+        <w:rPr/>
+      </w:pPr>
+      <w:r>
+        <w:rPr>
+          <w:rtl w:val="0"/>
+        </w:rPr>
+        <w:t xml:space="preserve"> Сесть за ваш столик?</w:t>
+      </w:r>
+    </w:p>
+    <w:p>
+      <w:pPr>
+        <w:rPr/>
+      </w:pPr>
+      <w:r>
+        <w:rPr>
+          <w:rtl w:val="0"/>
+        </w:rPr>
+      </w:r>
+    </w:p>
+    <w:p>
+      <w:pPr>
+        <w:rPr/>
+      </w:pPr>
+      <w:r>
+        <w:rPr>
+          <w:rtl w:val="0"/>
+        </w:rPr>
+        <w:t xml:space="preserve">Парень в сомнении</w:t>
+      </w:r>
+    </w:p>
+    <w:p>
+      <w:pPr>
+        <w:rPr/>
+      </w:pPr>
+      <w:r>
+        <w:rPr>
+          <w:rtl w:val="0"/>
+        </w:rPr>
+        <w:t xml:space="preserve">Но он в Петербурге</w:t>
+      </w:r>
+    </w:p>
+    <w:p>
+      <w:pPr>
+        <w:rPr/>
+      </w:pPr>
+      <w:r>
+        <w:rPr>
+          <w:rtl w:val="0"/>
+        </w:rPr>
+        <w:t xml:space="preserve">Кусая свой</w:t>
+      </w:r>
+    </w:p>
+    <w:p>
+      <w:pPr>
+        <w:rPr/>
+      </w:pPr>
+      <w:r>
+        <w:rPr>
+          <w:rtl w:val="0"/>
+        </w:rPr>
+        <w:t xml:space="preserve">Недоеденный бургер</w:t>
+      </w:r>
+    </w:p>
+    <w:p>
+      <w:pPr>
+        <w:rPr/>
+      </w:pPr>
+      <w:r>
+        <w:rPr>
+          <w:rtl w:val="0"/>
+        </w:rPr>
+        <w:t xml:space="preserve">Молча кивает</w:t>
+      </w:r>
+    </w:p>
+    <w:p>
+      <w:pPr>
+        <w:rPr/>
+      </w:pPr>
+      <w:r>
+        <w:rPr>
+          <w:rtl w:val="0"/>
+        </w:rPr>
+        <w:t xml:space="preserve">Дядя садится</w:t>
+      </w:r>
+    </w:p>
+    <w:p>
+      <w:pPr>
+        <w:rPr/>
+      </w:pPr>
+      <w:r>
+        <w:rPr>
+          <w:rtl w:val="0"/>
+        </w:rPr>
+        <w:t xml:space="preserve">Памятью бряцая</w:t>
+      </w:r>
+    </w:p>
+    <w:p>
+      <w:pPr>
+        <w:rPr/>
+      </w:pPr>
+      <w:r>
+        <w:rPr>
+          <w:rtl w:val="0"/>
+        </w:rPr>
+        <w:t xml:space="preserve">Клацает</w:t>
+      </w:r>
+    </w:p>
+    <w:p>
+      <w:pPr>
+        <w:rPr/>
+      </w:pPr>
+      <w:r>
+        <w:rPr>
+          <w:rtl w:val="0"/>
+        </w:rPr>
+        <w:t xml:space="preserve"> - Тебе, чьи миловидные черты</w:t>
+      </w:r>
+    </w:p>
+    <w:p>
+      <w:pPr>
+        <w:rPr/>
+      </w:pPr>
+      <w:r>
+        <w:rPr>
+          <w:rtl w:val="0"/>
+        </w:rPr>
+        <w:t xml:space="preserve"> должно быть не страшатся увяданья...</w:t>
+      </w:r>
+    </w:p>
+    <w:p>
+      <w:pPr>
+        <w:rPr/>
+      </w:pPr>
+      <w:r>
+        <w:rPr>
+          <w:rtl w:val="0"/>
+        </w:rPr>
+        <w:t xml:space="preserve"> пишу я с моря. С моря. Корабли...</w:t>
+      </w:r>
+    </w:p>
+    <w:p>
+      <w:pPr>
+        <w:rPr/>
+      </w:pPr>
+      <w:r>
+        <w:rPr>
+          <w:rtl w:val="0"/>
+        </w:rPr>
+        <w:t xml:space="preserve">И далее Ex ponto... досвиданья...</w:t>
+      </w:r>
+    </w:p>
+    <w:p>
+      <w:pPr>
+        <w:rPr/>
+      </w:pPr>
+      <w:r>
+        <w:rPr>
+          <w:rtl w:val="0"/>
+        </w:rPr>
+      </w:r>
+    </w:p>
+    <w:p>
+      <w:pPr>
+        <w:rPr/>
+      </w:pPr>
+      <w:r>
+        <w:rPr>
+          <w:rtl w:val="0"/>
+        </w:rPr>
+        <w:t xml:space="preserve">Закончил</w:t>
+      </w:r>
+    </w:p>
+    <w:p>
+      <w:pPr>
+        <w:rPr/>
+      </w:pPr>
+      <w:r>
+        <w:rPr>
+          <w:rtl w:val="0"/>
+        </w:rPr>
+        <w:t xml:space="preserve">Взглядом влажным</w:t>
+      </w:r>
+    </w:p>
+    <w:p>
+      <w:pPr>
+        <w:rPr/>
+      </w:pPr>
+      <w:r>
+        <w:rPr>
+          <w:rtl w:val="0"/>
+        </w:rPr>
+        <w:t xml:space="preserve">Обмел аудиторию</w:t>
+      </w:r>
+    </w:p>
+    <w:p>
+      <w:pPr>
+        <w:rPr/>
+      </w:pPr>
+      <w:r>
+        <w:rPr>
+          <w:rtl w:val="0"/>
+        </w:rPr>
+        <w:t xml:space="preserve">Отважно</w:t>
+      </w:r>
+    </w:p>
+    <w:p>
+      <w:pPr>
+        <w:rPr/>
+      </w:pPr>
+      <w:r>
+        <w:rPr>
+          <w:rtl w:val="0"/>
+        </w:rPr>
+        <w:t xml:space="preserve">И с грустью</w:t>
+      </w:r>
+    </w:p>
+    <w:p>
+      <w:pPr>
+        <w:rPr/>
+      </w:pPr>
+      <w:r>
+        <w:rPr>
+          <w:rtl w:val="0"/>
+        </w:rPr>
+        <w:t xml:space="preserve">Вспомнил</w:t>
+      </w:r>
+    </w:p>
+    <w:p>
+      <w:pPr>
+        <w:rPr/>
+      </w:pPr>
+      <w:r>
+        <w:rPr>
+          <w:rtl w:val="0"/>
+        </w:rPr>
+        <w:t xml:space="preserve">Милую свою</w:t>
+      </w:r>
+    </w:p>
+    <w:p>
+      <w:pPr>
+        <w:rPr/>
+      </w:pPr>
+      <w:r>
+        <w:rPr>
+          <w:rtl w:val="0"/>
+        </w:rPr>
+        <w:t xml:space="preserve">Но съеден бургер</w:t>
+      </w:r>
+    </w:p>
+    <w:p>
+      <w:pPr>
+        <w:rPr/>
+      </w:pPr>
+      <w:r>
+        <w:rPr>
+          <w:rtl w:val="0"/>
+        </w:rPr>
+        <w:t xml:space="preserve">И прикончен кофе</w:t>
+      </w:r>
+    </w:p>
+    <w:p>
+      <w:pPr>
+        <w:rPr/>
+      </w:pPr>
+      <w:r>
+        <w:rPr>
+          <w:rtl w:val="0"/>
+        </w:rPr>
+        <w:t xml:space="preserve">Канаты рвет прибой</w:t>
+      </w:r>
+    </w:p>
+    <w:p>
+      <w:pPr>
+        <w:rPr/>
+      </w:pPr>
+      <w:r>
+        <w:rPr>
+          <w:rtl w:val="0"/>
+        </w:rPr>
+        <w:t xml:space="preserve">И парень поднимаясь</w:t>
+      </w:r>
+    </w:p>
+    <w:p>
+      <w:pPr>
+        <w:rPr/>
+      </w:pPr>
+      <w:r>
+        <w:rPr>
+          <w:rtl w:val="0"/>
+        </w:rPr>
+        <w:t xml:space="preserve">Отчалил... дав отбой</w:t>
+      </w:r>
+    </w:p>
+    <w:p>
+      <w:pPr>
+        <w:rPr/>
+      </w:pPr>
+      <w:r>
+        <w:rPr>
+          <w:rtl w:val="0"/>
+        </w:rPr>
+      </w:r>
+    </w:p>
+    <w:p>
+      <w:pPr>
+        <w:rPr/>
+      </w:pPr>
+      <w:r>
+        <w:rPr>
+          <w:rtl w:val="0"/>
+        </w:rPr>
+        <w:t xml:space="preserve"> - Вы извините</w:t>
+      </w:r>
+    </w:p>
+    <w:p>
+      <w:pPr>
+        <w:rPr/>
+      </w:pPr>
+      <w:r>
+        <w:rPr>
+          <w:rtl w:val="0"/>
+        </w:rPr>
+        <w:t xml:space="preserve">Бросил осторожно</w:t>
+      </w:r>
+    </w:p>
+    <w:p>
+      <w:pPr>
+        <w:rPr/>
+      </w:pPr>
+      <w:r>
+        <w:rPr>
+          <w:rtl w:val="0"/>
+        </w:rPr>
+        <w:t xml:space="preserve">В ответ: - вы извините</w:t>
+      </w:r>
+    </w:p>
+    <w:p>
+      <w:pPr>
+        <w:rPr/>
+      </w:pPr>
+      <w:r>
+        <w:rPr>
+          <w:rtl w:val="0"/>
+        </w:rPr>
+        <w:t xml:space="preserve"> Давайте просто, будем</w:t>
+      </w:r>
+    </w:p>
+    <w:p>
+      <w:pPr>
+        <w:rPr/>
+      </w:pPr>
+      <w:r>
+        <w:rPr>
+          <w:rtl w:val="0"/>
+        </w:rPr>
+        <w:t xml:space="preserve"> Уж вы меня простите</w:t>
+      </w:r>
+    </w:p>
+    <w:p>
+      <w:pPr>
+        <w:rPr/>
+      </w:pPr>
+      <w:r>
+        <w:rPr>
+          <w:rtl w:val="0"/>
+        </w:rPr>
+        <w:t xml:space="preserve"> Немного безрассуден</w:t>
+      </w:r>
+    </w:p>
+    <w:p>
+      <w:pPr>
+        <w:rPr/>
+      </w:pPr>
+      <w:r>
+        <w:rPr>
+          <w:rtl w:val="0"/>
+        </w:rPr>
+        <w:t xml:space="preserve"> И пристаю к несчастным</w:t>
+      </w:r>
+    </w:p>
+    <w:p>
+      <w:pPr>
+        <w:rPr/>
+      </w:pPr>
+      <w:r>
+        <w:rPr>
+          <w:rtl w:val="0"/>
+        </w:rPr>
+        <w:t xml:space="preserve"> Мирным людям</w:t>
+      </w:r>
+    </w:p>
+    <w:p>
+      <w:pPr>
+        <w:rPr/>
+      </w:pPr>
+      <w:r>
+        <w:rPr>
+          <w:rtl w:val="0"/>
+        </w:rPr>
+        <w:t xml:space="preserve">Парень поднос забрав</w:t>
+      </w:r>
+    </w:p>
+    <w:p>
+      <w:pPr>
+        <w:rPr/>
+      </w:pPr>
+      <w:r>
+        <w:rPr>
+          <w:rtl w:val="0"/>
+        </w:rPr>
+        <w:t xml:space="preserve">Ушел смотря но не глядя</w:t>
+      </w:r>
+    </w:p>
+    <w:p>
+      <w:pPr>
+        <w:rPr/>
+      </w:pPr>
+      <w:r>
+        <w:rPr>
+          <w:rtl w:val="0"/>
+        </w:rPr>
+        <w:t xml:space="preserve">Остался сидеть один</w:t>
+      </w:r>
+    </w:p>
+    <w:p>
+      <w:pPr>
+        <w:rPr/>
+      </w:pPr>
+      <w:r>
+        <w:rPr>
+          <w:rtl w:val="0"/>
+        </w:rPr>
+        <w:t xml:space="preserve">За столиком в центре дядя</w:t>
+      </w:r>
+    </w:p>
+    <w:p>
+      <w:pPr>
+        <w:rPr/>
+      </w:pPr>
+      <w:r>
+        <w:rPr>
+          <w:rtl w:val="0"/>
+        </w:rPr>
+      </w:r>
+    </w:p>
+    <w:p>
+      <w:pPr>
+        <w:rPr/>
+      </w:pPr>
+      <w:r>
+        <w:rPr>
+          <w:rtl w:val="0"/>
+        </w:rPr>
+        <w:t xml:space="preserve">Один </w:t>
+      </w:r>
+    </w:p>
+    <w:p>
+      <w:pPr>
+        <w:rPr/>
+      </w:pPr>
+      <w:r>
+        <w:rPr>
+          <w:rtl w:val="0"/>
+        </w:rPr>
+        <w:t xml:space="preserve">Лишь один</w:t>
+      </w:r>
+    </w:p>
+    <w:p>
+      <w:pPr>
+        <w:rPr/>
+      </w:pPr>
+      <w:r>
+        <w:rPr>
+          <w:rtl w:val="0"/>
+        </w:rPr>
+        <w:t xml:space="preserve">Слушатель и налип</w:t>
+      </w:r>
+    </w:p>
+    <w:p>
+      <w:pPr>
+        <w:rPr/>
+      </w:pPr>
+      <w:r>
+        <w:rPr>
+          <w:rtl w:val="0"/>
+        </w:rPr>
+        <w:t xml:space="preserve">Да и тот в бумажном пакете</w:t>
+      </w:r>
+    </w:p>
+    <w:p>
+      <w:pPr>
+        <w:rPr/>
+      </w:pPr>
+      <w:r>
+        <w:rPr>
+          <w:rtl w:val="0"/>
+        </w:rPr>
+        <w:t xml:space="preserve">Из "Перекрестка" влип</w:t>
+      </w:r>
+    </w:p>
+    <w:p>
+      <w:pPr>
+        <w:rPr/>
+      </w:pPr>
+      <w:r>
+        <w:rPr>
+          <w:rtl w:val="0"/>
+        </w:rPr>
+        <w:t xml:space="preserve">Пустое место</w:t>
+      </w:r>
+    </w:p>
+    <w:p>
+      <w:pPr>
+        <w:rPr/>
+      </w:pPr>
+      <w:r>
+        <w:rPr>
+          <w:rtl w:val="0"/>
+        </w:rPr>
+        <w:t xml:space="preserve">Не будет свято</w:t>
+      </w:r>
+    </w:p>
+    <w:p>
+      <w:pPr>
+        <w:rPr/>
+      </w:pPr>
+      <w:r>
+        <w:rPr>
+          <w:rtl w:val="0"/>
+        </w:rPr>
+        <w:t xml:space="preserve">К столику справа</w:t>
+      </w:r>
+    </w:p>
+    <w:p>
+      <w:pPr>
+        <w:rPr/>
+      </w:pPr>
+      <w:r>
+        <w:rPr>
+          <w:rtl w:val="0"/>
+        </w:rPr>
+        <w:t xml:space="preserve">С подносом распятым</w:t>
+      </w:r>
+    </w:p>
+    <w:p>
+      <w:pPr>
+        <w:rPr/>
+      </w:pPr>
+      <w:r>
+        <w:rPr>
+          <w:rtl w:val="0"/>
+        </w:rPr>
+        <w:t xml:space="preserve">Идет тетя с дочкой</w:t>
+      </w:r>
+    </w:p>
+    <w:p>
+      <w:pPr>
+        <w:rPr/>
+      </w:pPr>
+      <w:r>
+        <w:rPr>
+          <w:rtl w:val="0"/>
+        </w:rPr>
+        <w:t xml:space="preserve">Садятся вместе</w:t>
+      </w:r>
+    </w:p>
+    <w:p>
+      <w:pPr>
+        <w:rPr/>
+      </w:pPr>
+      <w:r>
+        <w:rPr>
+          <w:rtl w:val="0"/>
+        </w:rPr>
+        <w:t xml:space="preserve">Цыпленок с квочкой</w:t>
+      </w:r>
+    </w:p>
+    <w:p>
+      <w:pPr>
+        <w:rPr/>
+      </w:pPr>
+      <w:r>
+        <w:rPr>
+          <w:rtl w:val="0"/>
+        </w:rPr>
+      </w:r>
+    </w:p>
+    <w:p>
+      <w:pPr>
+        <w:rPr/>
+      </w:pPr>
+      <w:r>
+        <w:rPr>
+          <w:rtl w:val="0"/>
+        </w:rPr>
+        <w:t xml:space="preserve">Ужин или простой перекус</w:t>
+      </w:r>
+    </w:p>
+    <w:p>
+      <w:pPr>
+        <w:rPr/>
+      </w:pPr>
+      <w:r>
+        <w:rPr>
+          <w:rtl w:val="0"/>
+        </w:rPr>
+        <w:t xml:space="preserve">Не выдуман градусник</w:t>
+      </w:r>
+    </w:p>
+    <w:p>
+      <w:pPr>
+        <w:rPr/>
+      </w:pPr>
+      <w:r>
+        <w:rPr>
+          <w:rtl w:val="0"/>
+        </w:rPr>
+        <w:t xml:space="preserve">Измерить наш вкус</w:t>
+      </w:r>
+    </w:p>
+    <w:p>
+      <w:pPr>
+        <w:rPr/>
+      </w:pPr>
+      <w:r>
+        <w:rPr>
+          <w:rtl w:val="0"/>
+        </w:rPr>
+        <w:t xml:space="preserve">Да и какое дело</w:t>
+      </w:r>
+    </w:p>
+    <w:p>
+      <w:pPr>
+        <w:rPr/>
+      </w:pPr>
+      <w:r>
+        <w:rPr>
+          <w:rtl w:val="0"/>
+        </w:rPr>
+        <w:t xml:space="preserve">Сели два тела</w:t>
+      </w:r>
+    </w:p>
+    <w:p>
+      <w:pPr>
+        <w:rPr/>
+      </w:pPr>
+      <w:r>
+        <w:rPr>
+          <w:rtl w:val="0"/>
+        </w:rPr>
+        <w:t xml:space="preserve">Сидят, мамин взгляд</w:t>
+      </w:r>
+    </w:p>
+    <w:p>
+      <w:pPr>
+        <w:rPr/>
+      </w:pPr>
+      <w:r>
+        <w:rPr>
+          <w:rtl w:val="0"/>
+        </w:rPr>
+        <w:t xml:space="preserve">Уползает влево</w:t>
+      </w:r>
+    </w:p>
+    <w:p>
+      <w:pPr>
+        <w:rPr/>
+      </w:pPr>
+      <w:r>
+        <w:rPr>
+          <w:rtl w:val="0"/>
+        </w:rPr>
+        <w:t xml:space="preserve">Дядя взгляд</w:t>
+      </w:r>
+    </w:p>
+    <w:p>
+      <w:pPr>
+        <w:rPr/>
+      </w:pPr>
+      <w:r>
+        <w:rPr>
+          <w:rtl w:val="0"/>
+        </w:rPr>
+        <w:t xml:space="preserve">Как укор принимая</w:t>
+      </w:r>
+    </w:p>
+    <w:p>
+      <w:pPr>
+        <w:rPr/>
+      </w:pPr>
+      <w:r>
+        <w:rPr>
+          <w:rtl w:val="0"/>
+        </w:rPr>
+        <w:t xml:space="preserve">Молча кивает</w:t>
+      </w:r>
+    </w:p>
+    <w:p>
+      <w:pPr>
+        <w:rPr/>
+      </w:pPr>
+      <w:r>
+        <w:rPr>
+          <w:rtl w:val="0"/>
+        </w:rPr>
+        <w:t xml:space="preserve">Взглядом цепляя</w:t>
+      </w:r>
+    </w:p>
+    <w:p>
+      <w:pPr>
+        <w:rPr/>
+      </w:pPr>
+      <w:r>
+        <w:rPr>
+          <w:rtl w:val="0"/>
+        </w:rPr>
+        <w:t xml:space="preserve">Бумажный пакет</w:t>
+      </w:r>
+    </w:p>
+    <w:p>
+      <w:pPr>
+        <w:rPr/>
+      </w:pPr>
+      <w:r>
+        <w:rPr>
+          <w:rtl w:val="0"/>
+        </w:rPr>
+      </w:r>
+    </w:p>
+    <w:p>
+      <w:pPr>
+        <w:rPr/>
+      </w:pPr>
+      <w:r>
+        <w:rPr>
+          <w:rtl w:val="0"/>
+        </w:rPr>
+        <w:t xml:space="preserve"> - Извините...</w:t>
+      </w:r>
+    </w:p>
+    <w:p>
+      <w:pPr>
+        <w:rPr/>
+      </w:pPr>
+      <w:r>
+        <w:rPr>
+          <w:rtl w:val="0"/>
+        </w:rPr>
+        <w:t xml:space="preserve"> Мне уже много лет...</w:t>
+      </w:r>
+    </w:p>
+    <w:p>
+      <w:pPr>
+        <w:rPr/>
+      </w:pPr>
+      <w:r>
+        <w:rPr>
+          <w:rtl w:val="0"/>
+        </w:rPr>
+        <w:t xml:space="preserve"> Восемьдесят с гаком...</w:t>
+      </w:r>
+    </w:p>
+    <w:p>
+      <w:pPr>
+        <w:rPr/>
+      </w:pPr>
+      <w:r>
+        <w:rPr>
+          <w:rtl w:val="0"/>
+        </w:rPr>
+        <w:t xml:space="preserve">Мамаша кидает</w:t>
+      </w:r>
+    </w:p>
+    <w:p>
+      <w:pPr>
+        <w:rPr/>
+      </w:pPr>
+      <w:r>
+        <w:rPr>
+          <w:rtl w:val="0"/>
+        </w:rPr>
+        <w:t xml:space="preserve"> - Однако... Сколько?</w:t>
+      </w:r>
+    </w:p>
+    <w:p>
+      <w:pPr>
+        <w:rPr/>
+      </w:pPr>
+      <w:r>
+        <w:rPr>
+          <w:rtl w:val="0"/>
+        </w:rPr>
+        <w:t xml:space="preserve"> Семьдесят два от силы</w:t>
+      </w:r>
+    </w:p>
+    <w:p>
+      <w:pPr>
+        <w:rPr/>
+      </w:pPr>
+      <w:r>
+        <w:rPr>
+          <w:rtl w:val="0"/>
+        </w:rPr>
+        <w:t xml:space="preserve">Дядя с печатью грусти</w:t>
+      </w:r>
+    </w:p>
+    <w:p>
+      <w:pPr>
+        <w:rPr/>
+      </w:pPr>
+      <w:r>
+        <w:rPr>
+          <w:rtl w:val="0"/>
+        </w:rPr>
+        <w:t xml:space="preserve">Головой покачнул уныло</w:t>
+      </w:r>
+    </w:p>
+    <w:p>
+      <w:pPr>
+        <w:rPr/>
+      </w:pPr>
+      <w:r>
+        <w:rPr>
+          <w:rtl w:val="0"/>
+        </w:rPr>
+        <w:t xml:space="preserve">Взгляд оживился</w:t>
+      </w:r>
+    </w:p>
+    <w:p>
+      <w:pPr>
+        <w:rPr/>
+      </w:pPr>
+      <w:r>
+        <w:rPr>
+          <w:rtl w:val="0"/>
+        </w:rPr>
+        <w:t xml:space="preserve">Глядя на дочку</w:t>
+      </w:r>
+    </w:p>
+    <w:p>
+      <w:pPr>
+        <w:rPr/>
+      </w:pPr>
+      <w:r>
+        <w:rPr>
+          <w:rtl w:val="0"/>
+        </w:rPr>
+        <w:t xml:space="preserve">Бросает слова</w:t>
+      </w:r>
+    </w:p>
+    <w:p>
+      <w:pPr>
+        <w:rPr/>
+      </w:pPr>
+      <w:r>
+        <w:rPr>
+          <w:rtl w:val="0"/>
+        </w:rPr>
+        <w:t xml:space="preserve">Игнорируя точку</w:t>
+      </w:r>
+    </w:p>
+    <w:p>
+      <w:pPr>
+        <w:rPr/>
+      </w:pPr>
+      <w:r>
+        <w:rPr>
+          <w:rtl w:val="0"/>
+        </w:rPr>
+      </w:r>
+    </w:p>
+    <w:p>
+      <w:pPr>
+        <w:rPr/>
+      </w:pPr>
+      <w:r>
+        <w:rPr>
+          <w:rtl w:val="0"/>
+        </w:rPr>
+        <w:t xml:space="preserve"> - Славный ребенок я вижу</w:t>
+      </w:r>
+    </w:p>
+    <w:p>
+      <w:pPr>
+        <w:rPr/>
+      </w:pPr>
+      <w:r>
+        <w:rPr>
+          <w:rtl w:val="0"/>
+        </w:rPr>
+        <w:t xml:space="preserve">И далее без замеса</w:t>
+      </w:r>
+    </w:p>
+    <w:p>
+      <w:pPr>
+        <w:rPr/>
+      </w:pPr>
+      <w:r>
+        <w:rPr>
+          <w:rtl w:val="0"/>
+        </w:rPr>
+        <w:t xml:space="preserve">Встает и подходит ближе</w:t>
+      </w:r>
+    </w:p>
+    <w:p>
+      <w:pPr>
+        <w:rPr/>
+      </w:pPr>
+      <w:r>
+        <w:rPr>
+          <w:rtl w:val="0"/>
+        </w:rPr>
+        <w:t xml:space="preserve"> - Позвольте как можно тише</w:t>
+      </w:r>
+    </w:p>
+    <w:p>
+      <w:pPr>
+        <w:rPr/>
+      </w:pPr>
+      <w:r>
+        <w:rPr>
+          <w:rtl w:val="0"/>
+        </w:rPr>
+        <w:t xml:space="preserve"> Пару четверостиший</w:t>
+      </w:r>
+    </w:p>
+    <w:p>
+      <w:pPr>
+        <w:rPr/>
+      </w:pPr>
+      <w:r>
+        <w:rPr>
+          <w:rtl w:val="0"/>
+        </w:rPr>
+        <w:t xml:space="preserve"> Однажды Капуста приходит к Морковке</w:t>
+      </w:r>
+    </w:p>
+    <w:p>
+      <w:pPr>
+        <w:rPr/>
+      </w:pPr>
+      <w:r>
+        <w:rPr>
+          <w:rtl w:val="0"/>
+        </w:rPr>
+        <w:t xml:space="preserve"> и видит: Морковка лежит в упаковке.</w:t>
+      </w:r>
+    </w:p>
+    <w:p>
+      <w:pPr>
+        <w:rPr/>
+      </w:pPr>
+      <w:r>
+        <w:rPr>
+          <w:rtl w:val="0"/>
+        </w:rPr>
+        <w:t xml:space="preserve">Мамаша строго:</w:t>
+      </w:r>
+    </w:p>
+    <w:p>
+      <w:pPr>
+        <w:rPr/>
+      </w:pPr>
+      <w:r>
+        <w:rPr>
+          <w:rtl w:val="0"/>
+        </w:rPr>
+        <w:t xml:space="preserve"> - Отстаньте</w:t>
+      </w:r>
+    </w:p>
+    <w:p>
+      <w:pPr>
+        <w:rPr/>
+      </w:pPr>
+      <w:r>
+        <w:rPr>
+          <w:rtl w:val="0"/>
+        </w:rPr>
+        <w:t xml:space="preserve"> Папа у дочки есть</w:t>
+      </w:r>
+    </w:p>
+    <w:p>
+      <w:pPr>
+        <w:rPr/>
+      </w:pPr>
+      <w:r>
+        <w:rPr>
+          <w:rtl w:val="0"/>
+        </w:rPr>
+        <w:t xml:space="preserve"> Он ей стихи читает</w:t>
+      </w:r>
+    </w:p>
+    <w:p>
+      <w:pPr>
+        <w:rPr/>
+      </w:pPr>
+      <w:r>
+        <w:rPr>
+          <w:rtl w:val="0"/>
+        </w:rPr>
+        <w:t xml:space="preserve"> Вам лучше просто сесть</w:t>
+      </w:r>
+    </w:p>
+    <w:p>
+      <w:pPr>
+        <w:rPr/>
+      </w:pPr>
+      <w:r>
+        <w:rPr>
+          <w:rtl w:val="0"/>
+        </w:rPr>
+      </w:r>
+    </w:p>
+    <w:p>
+      <w:pPr>
+        <w:rPr/>
+      </w:pPr>
+      <w:r>
+        <w:rPr>
+          <w:rtl w:val="0"/>
+        </w:rPr>
+        <w:t xml:space="preserve">Дядя законы знает</w:t>
+      </w:r>
+    </w:p>
+    <w:p>
+      <w:pPr>
+        <w:rPr/>
+      </w:pPr>
+      <w:r>
+        <w:rPr>
+          <w:rtl w:val="0"/>
+        </w:rPr>
+        <w:t xml:space="preserve">Вернувшись за столик свой</w:t>
+      </w:r>
+    </w:p>
+    <w:p>
+      <w:pPr>
+        <w:rPr/>
+      </w:pPr>
+      <w:r>
+        <w:rPr>
+          <w:rtl w:val="0"/>
+        </w:rPr>
+        <w:t xml:space="preserve">Молча другу читает</w:t>
+      </w:r>
+    </w:p>
+    <w:p>
+      <w:pPr>
+        <w:rPr/>
+      </w:pPr>
+      <w:r>
+        <w:rPr>
+          <w:rtl w:val="0"/>
+        </w:rPr>
+        <w:t xml:space="preserve">Рот закрывая спасательным кругом</w:t>
+      </w:r>
+    </w:p>
+    <w:p>
+      <w:pPr>
+        <w:rPr/>
+      </w:pPr>
+      <w:r>
+        <w:rPr>
+          <w:rtl w:val="0"/>
+        </w:rPr>
+        <w:t xml:space="preserve">Прекратил он общаться и с другом</w:t>
+      </w:r>
+    </w:p>
+    <w:p>
+      <w:pPr>
+        <w:rPr/>
+      </w:pPr>
+      <w:r>
+        <w:rPr>
+          <w:rtl w:val="0"/>
+        </w:rPr>
+        <w:t xml:space="preserve">Выпив душу до дна</w:t>
+      </w:r>
+    </w:p>
+    <w:p>
+      <w:pPr>
+        <w:rPr/>
+      </w:pPr>
+      <w:r>
+        <w:rPr>
+          <w:rtl w:val="0"/>
+        </w:rPr>
+        <w:t xml:space="preserve">Медленно не качаясь</w:t>
+      </w:r>
+    </w:p>
+    <w:p>
+      <w:pPr>
+        <w:rPr/>
+      </w:pPr>
+      <w:r>
+        <w:rPr>
+          <w:rtl w:val="0"/>
+        </w:rPr>
+        <w:t xml:space="preserve">Хоть шторма сильна волна</w:t>
+      </w:r>
+    </w:p>
+    <w:p>
+      <w:pPr>
+        <w:rPr/>
+      </w:pPr>
+      <w:r>
+        <w:rPr>
+          <w:rtl w:val="0"/>
+        </w:rPr>
+        <w:t xml:space="preserve">Кораблем уплывает в море</w:t>
+      </w:r>
+    </w:p>
+    <w:p>
+      <w:pPr>
+        <w:rPr/>
+      </w:pPr>
+      <w:r>
+        <w:rPr>
+          <w:rtl w:val="0"/>
+        </w:rPr>
+        <w:t xml:space="preserve">То есть, идет в коридор</w:t>
+      </w:r>
+    </w:p>
+    <w:p>
+      <w:pPr>
+        <w:rPr/>
+      </w:pPr>
+      <w:r>
+        <w:rPr>
+          <w:rtl w:val="0"/>
+        </w:rPr>
+        <w:t xml:space="preserve">Время вечера десять</w:t>
+      </w:r>
+    </w:p>
+    <w:p>
+      <w:pPr>
+        <w:rPr/>
+      </w:pPr>
+      <w:r>
+        <w:rPr>
+          <w:rtl w:val="0"/>
+        </w:rPr>
+        <w:t xml:space="preserve">Бродский не сдюжил позор</w:t>
+      </w:r>
+    </w:p>
+    <w:p>
+      <w:pPr>
+        <w:rPr/>
+      </w:pPr>
+      <w:r>
+        <w:rPr>
+          <w:rtl w:val="0"/>
+        </w:rPr>
+      </w:r>
+    </w:p>
+    <w:p>
+      <w:pPr>
+        <w:rPr/>
+      </w:pPr>
+      <w:r>
+        <w:rPr>
+          <w:rtl w:val="0"/>
+        </w:rPr>
+        <w:t xml:space="preserve">Покончив общаться с едой</w:t>
+      </w:r>
+    </w:p>
+    <w:p>
+      <w:pPr>
+        <w:rPr/>
+      </w:pPr>
+      <w:r>
+        <w:rPr>
+          <w:rtl w:val="0"/>
+        </w:rPr>
+        <w:t xml:space="preserve">Мамаша тоже встает</w:t>
+      </w:r>
+    </w:p>
+    <w:p>
+      <w:pPr>
+        <w:rPr/>
+      </w:pPr>
+      <w:r>
+        <w:rPr>
+          <w:rtl w:val="0"/>
+        </w:rPr>
+        <w:t xml:space="preserve">Цыпленок рядом, кофе с собой</w:t>
+      </w:r>
+    </w:p>
+    <w:p>
+      <w:pPr>
+        <w:rPr/>
+      </w:pPr>
+      <w:r>
+        <w:rPr>
+          <w:rtl w:val="0"/>
+        </w:rPr>
+        <w:t xml:space="preserve">Идут осторожно к стеклянному входу</w:t>
+      </w:r>
+    </w:p>
+    <w:p>
+      <w:pPr>
+        <w:rPr/>
+      </w:pPr>
+      <w:r>
+        <w:rPr>
+          <w:rtl w:val="0"/>
+        </w:rPr>
+        <w:t xml:space="preserve">На улицу, на свободу</w:t>
+      </w:r>
+    </w:p>
+    <w:p>
+      <w:pPr>
+        <w:rPr/>
+      </w:pPr>
+      <w:r>
+        <w:rPr>
+          <w:rtl w:val="0"/>
+        </w:rPr>
+        <w:t xml:space="preserve">Иной пролагая курс</w:t>
+      </w:r>
+    </w:p>
+    <w:p>
+      <w:pPr>
+        <w:rPr/>
+      </w:pPr>
+      <w:r>
+        <w:rPr>
+          <w:rtl w:val="0"/>
+        </w:rPr>
+        <w:t xml:space="preserve">Все... </w:t>
+      </w:r>
+    </w:p>
+    <w:p>
+      <w:pPr>
+        <w:rPr/>
+      </w:pPr>
+      <w:r>
+        <w:rPr>
+          <w:rtl w:val="0"/>
+        </w:rPr>
+        <w:t xml:space="preserve">Тишина на столах Бургер-Кинга</w:t>
+      </w:r>
+    </w:p>
+    <w:p>
+      <w:pPr>
+        <w:rPr/>
+      </w:pPr>
+      <w:r>
+        <w:rPr>
+          <w:rtl w:val="0"/>
+        </w:rPr>
+        <w:t xml:space="preserve">Со светом дружит по свингу</w:t>
+      </w:r>
+    </w:p>
+    <w:p>
+      <w:pPr>
+        <w:rPr/>
+      </w:pPr>
+      <w:r>
+        <w:rPr>
+          <w:rtl w:val="0"/>
+        </w:rPr>
+        <w:t xml:space="preserve">И стало обидно... что так не узнал</w:t>
+      </w:r>
+    </w:p>
+    <w:p>
+      <w:pPr>
+        <w:rPr/>
+      </w:pPr>
+      <w:r>
+        <w:rPr>
+          <w:rtl w:val="0"/>
+        </w:rPr>
+        <w:t xml:space="preserve">Какого другого поэта?</w:t>
+      </w:r>
+    </w:p>
+    <w:p>
+      <w:pPr>
+        <w:rPr/>
+      </w:pPr>
+      <w:r>
+        <w:rPr>
+          <w:rtl w:val="0"/>
+        </w:rPr>
+        <w:t xml:space="preserve">Дочке… папаша… читал…</w:t>
+      </w:r>
+    </w:p>
+    <w:p>
+      <w:pPr>
+        <w:rPr/>
+      </w:pPr>
+      <w:r>
+        <w:rPr>
+          <w:rtl w:val="0"/>
+        </w:rPr>
+      </w:r>
+    </w:p>
+    <w:p>
+      <w:pPr>
+        <w:rPr/>
+      </w:pPr>
+      <w:r>
+        <w:rPr>
+          <w:sz w:val="16"/>
+          <w:szCs w:val="16"/>
+          <w:rtl w:val="0"/>
+        </w:rPr>
+        <w:t xml:space="preserve">07  Nov 2022 00:31 </w:t>
       </w:r>
       <w:r>
         <w:pict>

</xml_diff>

<commit_message>
Вс 13 ноя 2022 16:21:41 MSK
</commit_message>
<xml_diff>
--- a/.content/another.docx
+++ b/.content/another.docx
@@ -19860,6 +19860,148 @@
           <w:rtl w:val="0"/>
         </w:rPr>
         <w:t xml:space="preserve">07  Nov 2022 00:31 </w:t>
+      </w:r>
+      <w:r>
+        <w:pict>
+          <v:rect style="width:0.0pt;height:1.5pt" o:hr="t" o:hrstd="t" o:hralign="center" fillcolor="#A0A0A0" stroked="f"/>
+        </w:pict>
+      </w:r>
+      <w:r>
+        <w:rPr>
+          <w:rtl w:val="0"/>
+        </w:rPr>
+      </w:r>
+    </w:p>
+    <w:p>
+      <w:pPr>
+        <w:rPr/>
+      </w:pPr>
+      <w:r>
+        <w:rPr>
+          <w:rtl w:val="0"/>
+        </w:rPr>
+      </w:r>
+    </w:p>
+    <w:p>
+      <w:pPr>
+        <w:rPr/>
+      </w:pPr>
+      <w:r>
+        <w:rPr>
+          <w:rtl w:val="0"/>
+        </w:rPr>
+        <w:t xml:space="preserve">Пишу я вам в ответ</w:t>
+      </w:r>
+    </w:p>
+    <w:p>
+      <w:pPr>
+        <w:rPr/>
+      </w:pPr>
+      <w:r>
+        <w:rPr>
+          <w:rtl w:val="0"/>
+        </w:rPr>
+        <w:t xml:space="preserve">На общих основаниях</w:t>
+      </w:r>
+    </w:p>
+    <w:p>
+      <w:pPr>
+        <w:rPr/>
+      </w:pPr>
+      <w:r>
+        <w:rPr>
+          <w:rtl w:val="0"/>
+        </w:rPr>
+        <w:t xml:space="preserve">Как будто бы поэт</w:t>
+      </w:r>
+    </w:p>
+    <w:p>
+      <w:pPr>
+        <w:rPr/>
+      </w:pPr>
+      <w:r>
+        <w:rPr>
+          <w:rtl w:val="0"/>
+        </w:rPr>
+        <w:t xml:space="preserve">Но все ж таки изгнанник</w:t>
+      </w:r>
+    </w:p>
+    <w:p>
+      <w:pPr>
+        <w:rPr/>
+      </w:pPr>
+      <w:r>
+        <w:rPr>
+          <w:rtl w:val="0"/>
+        </w:rPr>
+        <w:t xml:space="preserve">Из Прозы</w:t>
+      </w:r>
+    </w:p>
+    <w:p>
+      <w:pPr>
+        <w:rPr/>
+      </w:pPr>
+      <w:r>
+        <w:rPr>
+          <w:rtl w:val="0"/>
+        </w:rPr>
+        <w:t xml:space="preserve">Из Страны</w:t>
+      </w:r>
+    </w:p>
+    <w:p>
+      <w:pPr>
+        <w:rPr/>
+      </w:pPr>
+      <w:r>
+        <w:rPr>
+          <w:rtl w:val="0"/>
+        </w:rPr>
+        <w:t xml:space="preserve">Глухих</w:t>
+      </w:r>
+    </w:p>
+    <w:p>
+      <w:pPr>
+        <w:rPr/>
+      </w:pPr>
+      <w:r>
+        <w:rPr>
+          <w:rtl w:val="0"/>
+        </w:rPr>
+        <w:t xml:space="preserve">Где всякая работа мысли</w:t>
+      </w:r>
+    </w:p>
+    <w:p>
+      <w:pPr>
+        <w:rPr/>
+      </w:pPr>
+      <w:r>
+        <w:rPr>
+          <w:rtl w:val="0"/>
+        </w:rPr>
+        <w:t xml:space="preserve">Миф</w:t>
+      </w:r>
+    </w:p>
+    <w:p>
+      <w:pPr>
+        <w:rPr/>
+      </w:pPr>
+      <w:r>
+        <w:rPr>
+          <w:rtl w:val="0"/>
+        </w:rPr>
+      </w:r>
+    </w:p>
+    <w:p>
+      <w:pPr>
+        <w:rPr/>
+      </w:pPr>
+      <w:r>
+        <w:rPr>
+          <w:sz w:val="16"/>
+          <w:szCs w:val="16"/>
+          <w:rtl w:val="0"/>
+        </w:rPr>
+        <w:t xml:space="preserve">13  Nov 2022 </w:t>
       </w:r>
       <w:r>
         <w:pict>

</xml_diff>

<commit_message>
Вс 13 ноя 2022 16:52:53 MSK
</commit_message>
<xml_diff>
--- a/.content/another.docx
+++ b/.content/another.docx
@@ -17848,1995 +17848,139 @@
         <w:rPr>
           <w:rtl w:val="0"/>
         </w:rPr>
-        <w:t xml:space="preserve">Бургер-Кинг и Бродский</w:t>
-      </w:r>
-    </w:p>
-    <w:p>
-      <w:pPr>
-        <w:rPr/>
-      </w:pPr>
-      <w:r>
-        <w:rPr>
-          <w:rtl w:val="0"/>
-        </w:rPr>
-      </w:r>
-    </w:p>
-    <w:p>
-      <w:pPr>
-        <w:rPr/>
-      </w:pPr>
-      <w:r>
-        <w:rPr>
-          <w:rtl w:val="0"/>
-        </w:rPr>
-        <w:t xml:space="preserve">Эх дядя, с бутылочкой</w:t>
-      </w:r>
-    </w:p>
-    <w:p>
-      <w:pPr>
-        <w:rPr/>
-      </w:pPr>
-      <w:r>
-        <w:rPr>
-          <w:rtl w:val="0"/>
-        </w:rPr>
-        <w:t xml:space="preserve">В бумажном пакете</w:t>
-      </w:r>
-    </w:p>
-    <w:p>
-      <w:pPr>
-        <w:rPr/>
-      </w:pPr>
-      <w:r>
-        <w:rPr>
-          <w:rtl w:val="0"/>
-        </w:rPr>
-        <w:t xml:space="preserve">За столик садится небрежно</w:t>
-      </w:r>
-    </w:p>
-    <w:p>
-      <w:pPr>
-        <w:rPr/>
-      </w:pPr>
-      <w:r>
-        <w:rPr>
-          <w:rtl w:val="0"/>
-        </w:rPr>
-        <w:t xml:space="preserve">Чистый костюм</w:t>
-      </w:r>
-    </w:p>
-    <w:p>
-      <w:pPr>
-        <w:rPr/>
-      </w:pPr>
-      <w:r>
-        <w:rPr>
-          <w:rtl w:val="0"/>
-        </w:rPr>
-        <w:t xml:space="preserve">Башмаки не из famili</w:t>
-      </w:r>
-    </w:p>
-    <w:p>
-      <w:pPr>
-        <w:rPr/>
-      </w:pPr>
-      <w:r>
-        <w:rPr>
-          <w:rtl w:val="0"/>
-        </w:rPr>
-        <w:t xml:space="preserve">Горло губами сжимая нежно</w:t>
-      </w:r>
-    </w:p>
-    <w:p>
-      <w:pPr>
-        <w:rPr/>
-      </w:pPr>
-      <w:r>
-        <w:rPr>
-          <w:rtl w:val="0"/>
-        </w:rPr>
-        <w:t xml:space="preserve">Глотает</w:t>
-      </w:r>
-    </w:p>
-    <w:p>
-      <w:pPr>
-        <w:rPr/>
-      </w:pPr>
-      <w:r>
-        <w:rPr>
-          <w:rtl w:val="0"/>
-        </w:rPr>
-        <w:t xml:space="preserve">Глоточками малыми</w:t>
-      </w:r>
-    </w:p>
-    <w:p>
-      <w:pPr>
-        <w:rPr/>
-      </w:pPr>
-      <w:r>
-        <w:rPr>
-          <w:rtl w:val="0"/>
-        </w:rPr>
-        <w:t xml:space="preserve">В точку глядит не глядя</w:t>
-      </w:r>
-    </w:p>
-    <w:p>
-      <w:pPr>
-        <w:rPr/>
-      </w:pPr>
-      <w:r>
-        <w:rPr>
-          <w:rtl w:val="0"/>
-        </w:rPr>
-        <w:t xml:space="preserve">Приличный до неприличия</w:t>
-      </w:r>
-    </w:p>
-    <w:p>
-      <w:pPr>
-        <w:rPr/>
-      </w:pPr>
-      <w:r>
-        <w:rPr>
-          <w:rtl w:val="0"/>
-        </w:rPr>
-        <w:t xml:space="preserve">В бургер пришел</w:t>
-      </w:r>
-    </w:p>
-    <w:p>
-      <w:pPr>
-        <w:rPr/>
-      </w:pPr>
-      <w:r>
-        <w:rPr>
-          <w:rtl w:val="0"/>
-        </w:rPr>
-        <w:t xml:space="preserve">На ночь глядя</w:t>
-      </w:r>
-    </w:p>
-    <w:p>
-      <w:pPr>
-        <w:rPr/>
-      </w:pPr>
-      <w:r>
-        <w:rPr>
-          <w:rtl w:val="0"/>
-        </w:rPr>
-      </w:r>
-    </w:p>
-    <w:p>
-      <w:pPr>
-        <w:rPr/>
-      </w:pPr>
-      <w:r>
-        <w:rPr>
-          <w:rtl w:val="0"/>
-        </w:rPr>
-        <w:t xml:space="preserve">Лукавее взгляд</w:t>
-      </w:r>
-    </w:p>
-    <w:p>
-      <w:pPr>
-        <w:rPr/>
-      </w:pPr>
-      <w:r>
-        <w:rPr>
-          <w:rtl w:val="0"/>
-        </w:rPr>
-        <w:t xml:space="preserve">Становится малость</w:t>
-      </w:r>
-    </w:p>
-    <w:p>
-      <w:pPr>
-        <w:rPr/>
-      </w:pPr>
-      <w:r>
-        <w:rPr>
-          <w:rtl w:val="0"/>
-        </w:rPr>
-        <w:t xml:space="preserve">М... сколько еще осталось</w:t>
-      </w:r>
-    </w:p>
-    <w:p>
-      <w:pPr>
-        <w:rPr/>
-      </w:pPr>
-      <w:r>
-        <w:rPr>
-          <w:rtl w:val="0"/>
-        </w:rPr>
-        <w:t xml:space="preserve">Кто знает</w:t>
-      </w:r>
-    </w:p>
-    <w:p>
-      <w:pPr>
-        <w:rPr/>
-      </w:pPr>
-      <w:r>
-        <w:rPr>
-          <w:rtl w:val="0"/>
-        </w:rPr>
-        <w:t xml:space="preserve">Бумажный пакет</w:t>
-      </w:r>
-    </w:p>
-    <w:p>
-      <w:pPr>
-        <w:rPr/>
-      </w:pPr>
-      <w:r>
-        <w:rPr>
-          <w:rtl w:val="0"/>
-        </w:rPr>
-        <w:t xml:space="preserve">По партизански</w:t>
-      </w:r>
-    </w:p>
-    <w:p>
-      <w:pPr>
-        <w:rPr/>
-      </w:pPr>
-      <w:r>
-        <w:rPr>
-          <w:rtl w:val="0"/>
-        </w:rPr>
-        <w:t xml:space="preserve">Скрывает ответ</w:t>
-      </w:r>
-    </w:p>
-    <w:p>
-      <w:pPr>
-        <w:rPr/>
-      </w:pPr>
-      <w:r>
-        <w:rPr>
-          <w:rtl w:val="0"/>
-        </w:rPr>
-        <w:t xml:space="preserve">Столики рядом</w:t>
-      </w:r>
-    </w:p>
-    <w:p>
-      <w:pPr>
-        <w:rPr/>
-      </w:pPr>
-      <w:r>
-        <w:rPr>
-          <w:rtl w:val="0"/>
-        </w:rPr>
-        <w:t xml:space="preserve">Пусты</w:t>
-      </w:r>
-    </w:p>
-    <w:p>
-      <w:pPr>
-        <w:rPr/>
-      </w:pPr>
-      <w:r>
-        <w:rPr>
-          <w:rtl w:val="0"/>
-        </w:rPr>
-        <w:t xml:space="preserve">Время кидает в награду</w:t>
-      </w:r>
-    </w:p>
-    <w:p>
-      <w:pPr>
-        <w:rPr/>
-      </w:pPr>
-      <w:r>
-        <w:rPr>
-          <w:rtl w:val="0"/>
-        </w:rPr>
-        <w:t xml:space="preserve">Минуты-мосты</w:t>
-      </w:r>
-    </w:p>
-    <w:p>
-      <w:pPr>
-        <w:rPr/>
-      </w:pPr>
-      <w:r>
-        <w:rPr>
-          <w:rtl w:val="0"/>
-        </w:rPr>
-        <w:t xml:space="preserve">Скуки давя преграды</w:t>
-      </w:r>
-    </w:p>
-    <w:p>
-      <w:pPr>
-        <w:rPr/>
-      </w:pPr>
-      <w:r>
-        <w:rPr>
-          <w:rtl w:val="0"/>
-        </w:rPr>
-      </w:r>
-    </w:p>
-    <w:p>
-      <w:pPr>
-        <w:rPr/>
-      </w:pPr>
-      <w:r>
-        <w:rPr>
-          <w:rtl w:val="0"/>
-        </w:rPr>
-        <w:t xml:space="preserve">И вот...</w:t>
-      </w:r>
-    </w:p>
-    <w:p>
-      <w:pPr>
-        <w:rPr/>
-      </w:pPr>
-      <w:r>
-        <w:rPr>
-          <w:rtl w:val="0"/>
-        </w:rPr>
-        <w:t xml:space="preserve">На соседний столик</w:t>
-      </w:r>
-    </w:p>
-    <w:p>
-      <w:pPr>
-        <w:rPr/>
-      </w:pPr>
-      <w:r>
-        <w:rPr>
-          <w:rtl w:val="0"/>
-        </w:rPr>
-        <w:t xml:space="preserve">Парень поднос несет</w:t>
-      </w:r>
-    </w:p>
-    <w:p>
-      <w:pPr>
-        <w:rPr/>
-      </w:pPr>
-      <w:r>
-        <w:rPr>
-          <w:rtl w:val="0"/>
-        </w:rPr>
-        <w:t xml:space="preserve">Сел, поставил и ест</w:t>
-      </w:r>
-    </w:p>
-    <w:p>
-      <w:pPr>
-        <w:rPr/>
-      </w:pPr>
-      <w:r>
-        <w:rPr>
-          <w:rtl w:val="0"/>
-        </w:rPr>
-        <w:t xml:space="preserve">Взглядом блуждая окрест</w:t>
-      </w:r>
-    </w:p>
-    <w:p>
-      <w:pPr>
-        <w:rPr/>
-      </w:pPr>
-      <w:r>
-        <w:rPr>
-          <w:rtl w:val="0"/>
-        </w:rPr>
-        <w:t xml:space="preserve">Чуя живую душу</w:t>
-      </w:r>
-    </w:p>
-    <w:p>
-      <w:pPr>
-        <w:rPr/>
-      </w:pPr>
-      <w:r>
-        <w:rPr>
-          <w:rtl w:val="0"/>
-        </w:rPr>
-        <w:t xml:space="preserve">Дядя кидает вопрос</w:t>
-      </w:r>
-    </w:p>
-    <w:p>
-      <w:pPr>
-        <w:rPr/>
-      </w:pPr>
-      <w:r>
-        <w:rPr>
-          <w:rtl w:val="0"/>
-        </w:rPr>
-        <w:t xml:space="preserve">Из океана на сушу</w:t>
-      </w:r>
-    </w:p>
-    <w:p>
-      <w:pPr>
-        <w:rPr/>
-      </w:pPr>
-      <w:r>
-        <w:rPr>
-          <w:rtl w:val="0"/>
-        </w:rPr>
-        <w:t xml:space="preserve"> - Простите великодушно</w:t>
-      </w:r>
-    </w:p>
-    <w:p>
-      <w:pPr>
-        <w:rPr/>
-      </w:pPr>
-      <w:r>
-        <w:rPr>
-          <w:rtl w:val="0"/>
-        </w:rPr>
-        <w:t xml:space="preserve"> Если вас задеваю</w:t>
-      </w:r>
-    </w:p>
-    <w:p>
-      <w:pPr>
-        <w:rPr/>
-      </w:pPr>
-      <w:r>
-        <w:rPr>
-          <w:rtl w:val="0"/>
-        </w:rPr>
-        <w:t xml:space="preserve"> Я уже ужинал</w:t>
-      </w:r>
-    </w:p>
-    <w:p>
-      <w:pPr>
-        <w:rPr/>
-      </w:pPr>
-      <w:r>
-        <w:rPr>
-          <w:rtl w:val="0"/>
-        </w:rPr>
-        <w:t xml:space="preserve"> Просто вино попиваю</w:t>
-      </w:r>
-    </w:p>
-    <w:p>
-      <w:pPr>
-        <w:rPr/>
-      </w:pPr>
-      <w:r>
-        <w:rPr>
-          <w:rtl w:val="0"/>
-        </w:rPr>
-      </w:r>
-    </w:p>
-    <w:p>
-      <w:pPr>
-        <w:rPr/>
-      </w:pPr>
-      <w:r>
-        <w:rPr>
-          <w:rtl w:val="0"/>
-        </w:rPr>
-        <w:t xml:space="preserve">Парень в сомнении</w:t>
-      </w:r>
-    </w:p>
-    <w:p>
-      <w:pPr>
-        <w:rPr/>
-      </w:pPr>
-      <w:r>
-        <w:rPr>
-          <w:rtl w:val="0"/>
-        </w:rPr>
-        <w:t xml:space="preserve">Кидает несмело</w:t>
-      </w:r>
-    </w:p>
-    <w:p>
-      <w:pPr>
-        <w:rPr/>
-      </w:pPr>
-      <w:r>
-        <w:rPr>
-          <w:rtl w:val="0"/>
-        </w:rPr>
-        <w:t xml:space="preserve"> - Хм... Но ведь это же - ваше дело</w:t>
-      </w:r>
-    </w:p>
-    <w:p>
-      <w:pPr>
-        <w:rPr/>
-      </w:pPr>
-      <w:r>
-        <w:rPr>
-          <w:rtl w:val="0"/>
-        </w:rPr>
-        <w:t xml:space="preserve">Пауза</w:t>
-      </w:r>
-    </w:p>
-    <w:p>
-      <w:pPr>
-        <w:rPr/>
-      </w:pPr>
-      <w:r>
-        <w:rPr>
-          <w:rtl w:val="0"/>
-        </w:rPr>
-        <w:t xml:space="preserve">Дядя желая</w:t>
-      </w:r>
-    </w:p>
-    <w:p>
-      <w:pPr>
-        <w:rPr/>
-      </w:pPr>
-      <w:r>
-        <w:rPr>
-          <w:rtl w:val="0"/>
-        </w:rPr>
-        <w:t xml:space="preserve">Продолжения темы</w:t>
-      </w:r>
-    </w:p>
-    <w:p>
-      <w:pPr>
-        <w:rPr/>
-      </w:pPr>
-      <w:r>
-        <w:rPr>
-          <w:rtl w:val="0"/>
-        </w:rPr>
-        <w:t xml:space="preserve">На стол кидает свою проблему</w:t>
-      </w:r>
-    </w:p>
-    <w:p>
-      <w:pPr>
-        <w:rPr/>
-      </w:pPr>
-      <w:r>
-        <w:rPr>
-          <w:rtl w:val="0"/>
-        </w:rPr>
-        <w:t xml:space="preserve"> - Баба ушла...</w:t>
-      </w:r>
-    </w:p>
-    <w:p>
-      <w:pPr>
-        <w:rPr/>
-      </w:pPr>
-      <w:r>
-        <w:rPr>
-          <w:rtl w:val="0"/>
-        </w:rPr>
-        <w:t xml:space="preserve"> - Баба? Бывает</w:t>
-      </w:r>
-    </w:p>
-    <w:p>
-      <w:pPr>
-        <w:rPr/>
-      </w:pPr>
-      <w:r>
-        <w:rPr>
-          <w:rtl w:val="0"/>
-        </w:rPr>
-        <w:t xml:space="preserve">Парень притормозив в еде</w:t>
-      </w:r>
-    </w:p>
-    <w:p>
-      <w:pPr>
-        <w:rPr/>
-      </w:pPr>
-      <w:r>
-        <w:rPr>
-          <w:rtl w:val="0"/>
-        </w:rPr>
-        <w:t xml:space="preserve">Дяде согласно кивает</w:t>
-      </w:r>
-    </w:p>
-    <w:p>
-      <w:pPr>
-        <w:rPr/>
-      </w:pPr>
-      <w:r>
-        <w:rPr>
-          <w:rtl w:val="0"/>
-        </w:rPr>
-        <w:t xml:space="preserve"> - Звезда уходит к звезде</w:t>
-      </w:r>
-    </w:p>
-    <w:p>
-      <w:pPr>
-        <w:rPr/>
-      </w:pPr>
-      <w:r>
-        <w:rPr>
-          <w:rtl w:val="0"/>
-        </w:rPr>
-      </w:r>
-    </w:p>
-    <w:p>
-      <w:pPr>
-        <w:rPr/>
-      </w:pPr>
-      <w:r>
-        <w:rPr>
-          <w:rtl w:val="0"/>
-        </w:rPr>
-        <w:t xml:space="preserve"> - Плюньте на все вы</w:t>
-      </w:r>
-    </w:p>
-    <w:p>
-      <w:pPr>
-        <w:rPr/>
-      </w:pPr>
-      <w:r>
-        <w:rPr>
-          <w:rtl w:val="0"/>
-        </w:rPr>
-        <w:t xml:space="preserve"> Четыре раза</w:t>
-      </w:r>
-    </w:p>
-    <w:p>
-      <w:pPr>
-        <w:rPr/>
-      </w:pPr>
-      <w:r>
-        <w:rPr>
-          <w:rtl w:val="0"/>
-        </w:rPr>
-        <w:t xml:space="preserve"> Бабы - чума</w:t>
-      </w:r>
-    </w:p>
-    <w:p>
-      <w:pPr>
-        <w:rPr/>
-      </w:pPr>
-      <w:r>
-        <w:rPr>
-          <w:rtl w:val="0"/>
-        </w:rPr>
-        <w:t xml:space="preserve"> Или просто зараза</w:t>
-      </w:r>
-    </w:p>
-    <w:p>
-      <w:pPr>
-        <w:rPr/>
-      </w:pPr>
-      <w:r>
-        <w:rPr>
-          <w:rtl w:val="0"/>
-        </w:rPr>
-        <w:t xml:space="preserve">И молча в такт</w:t>
-      </w:r>
-    </w:p>
-    <w:p>
-      <w:pPr>
-        <w:rPr/>
-      </w:pPr>
-      <w:r>
-        <w:rPr>
-          <w:rtl w:val="0"/>
-        </w:rPr>
-        <w:t xml:space="preserve">Тишины аккордам</w:t>
-      </w:r>
-    </w:p>
-    <w:p>
-      <w:pPr>
-        <w:rPr/>
-      </w:pPr>
-      <w:r>
-        <w:rPr>
-          <w:rtl w:val="0"/>
-        </w:rPr>
-        <w:t xml:space="preserve">Продолжили каждый</w:t>
-      </w:r>
-    </w:p>
-    <w:p>
-      <w:pPr>
-        <w:rPr/>
-      </w:pPr>
-      <w:r>
-        <w:rPr>
-          <w:rtl w:val="0"/>
-        </w:rPr>
-        <w:t xml:space="preserve">Свое дело гордо</w:t>
-      </w:r>
-    </w:p>
-    <w:p>
-      <w:pPr>
-        <w:rPr/>
-      </w:pPr>
-      <w:r>
-        <w:rPr>
-          <w:rtl w:val="0"/>
-        </w:rPr>
-        <w:t xml:space="preserve">Пауза</w:t>
-      </w:r>
-    </w:p>
-    <w:p>
-      <w:pPr>
-        <w:rPr/>
-      </w:pPr>
-      <w:r>
-        <w:rPr>
-          <w:rtl w:val="0"/>
-        </w:rPr>
-        <w:t xml:space="preserve">Дядя ставя фишку на нолик</w:t>
-      </w:r>
-    </w:p>
-    <w:p>
-      <w:pPr>
-        <w:rPr/>
-      </w:pPr>
-      <w:r>
-        <w:rPr>
-          <w:rtl w:val="0"/>
-        </w:rPr>
-        <w:t xml:space="preserve"> - Вы позволите</w:t>
-      </w:r>
-    </w:p>
-    <w:p>
-      <w:pPr>
-        <w:rPr/>
-      </w:pPr>
-      <w:r>
-        <w:rPr>
-          <w:rtl w:val="0"/>
-        </w:rPr>
-        <w:t xml:space="preserve"> Сесть за ваш столик?</w:t>
-      </w:r>
-    </w:p>
-    <w:p>
-      <w:pPr>
-        <w:rPr/>
-      </w:pPr>
-      <w:r>
-        <w:rPr>
-          <w:rtl w:val="0"/>
-        </w:rPr>
-      </w:r>
-    </w:p>
-    <w:p>
-      <w:pPr>
-        <w:rPr/>
-      </w:pPr>
-      <w:r>
-        <w:rPr>
-          <w:rtl w:val="0"/>
-        </w:rPr>
-        <w:t xml:space="preserve">Парень в сомнении</w:t>
-      </w:r>
-    </w:p>
-    <w:p>
-      <w:pPr>
-        <w:rPr/>
-      </w:pPr>
-      <w:r>
-        <w:rPr>
-          <w:rtl w:val="0"/>
-        </w:rPr>
-        <w:t xml:space="preserve">Но он в Петербурге</w:t>
-      </w:r>
-    </w:p>
-    <w:p>
-      <w:pPr>
-        <w:rPr/>
-      </w:pPr>
-      <w:r>
-        <w:rPr>
-          <w:rtl w:val="0"/>
-        </w:rPr>
-        <w:t xml:space="preserve">Кусая свой</w:t>
-      </w:r>
-    </w:p>
-    <w:p>
-      <w:pPr>
-        <w:rPr/>
-      </w:pPr>
-      <w:r>
-        <w:rPr>
-          <w:rtl w:val="0"/>
-        </w:rPr>
-        <w:t xml:space="preserve">Недоеденный бургер</w:t>
-      </w:r>
-    </w:p>
-    <w:p>
-      <w:pPr>
-        <w:rPr/>
-      </w:pPr>
-      <w:r>
-        <w:rPr>
-          <w:rtl w:val="0"/>
-        </w:rPr>
-        <w:t xml:space="preserve">Молча кивает</w:t>
-      </w:r>
-    </w:p>
-    <w:p>
-      <w:pPr>
-        <w:rPr/>
-      </w:pPr>
-      <w:r>
-        <w:rPr>
-          <w:rtl w:val="0"/>
-        </w:rPr>
-        <w:t xml:space="preserve">Дядя садится</w:t>
-      </w:r>
-    </w:p>
-    <w:p>
-      <w:pPr>
-        <w:rPr/>
-      </w:pPr>
-      <w:r>
-        <w:rPr>
-          <w:rtl w:val="0"/>
-        </w:rPr>
-        <w:t xml:space="preserve">Памятью бряцая</w:t>
-      </w:r>
-    </w:p>
-    <w:p>
-      <w:pPr>
-        <w:rPr/>
-      </w:pPr>
-      <w:r>
-        <w:rPr>
-          <w:rtl w:val="0"/>
-        </w:rPr>
-        <w:t xml:space="preserve">Клацает</w:t>
-      </w:r>
-    </w:p>
-    <w:p>
-      <w:pPr>
-        <w:rPr/>
-      </w:pPr>
-      <w:r>
-        <w:rPr>
-          <w:rtl w:val="0"/>
-        </w:rPr>
-        <w:t xml:space="preserve"> - Тебе, чьи миловидные черты</w:t>
-      </w:r>
-    </w:p>
-    <w:p>
-      <w:pPr>
-        <w:rPr/>
-      </w:pPr>
-      <w:r>
-        <w:rPr>
-          <w:rtl w:val="0"/>
-        </w:rPr>
-        <w:t xml:space="preserve"> должно быть не страшатся увяданья...</w:t>
-      </w:r>
-    </w:p>
-    <w:p>
-      <w:pPr>
-        <w:rPr/>
-      </w:pPr>
-      <w:r>
-        <w:rPr>
-          <w:rtl w:val="0"/>
-        </w:rPr>
-        <w:t xml:space="preserve"> пишу я с моря. С моря. Корабли...</w:t>
-      </w:r>
-    </w:p>
-    <w:p>
-      <w:pPr>
-        <w:rPr/>
-      </w:pPr>
-      <w:r>
-        <w:rPr>
-          <w:rtl w:val="0"/>
-        </w:rPr>
-        <w:t xml:space="preserve">И далее Ex ponto... досвиданья...</w:t>
-      </w:r>
-    </w:p>
-    <w:p>
-      <w:pPr>
-        <w:rPr/>
-      </w:pPr>
-      <w:r>
-        <w:rPr>
-          <w:rtl w:val="0"/>
-        </w:rPr>
-      </w:r>
-    </w:p>
-    <w:p>
-      <w:pPr>
-        <w:rPr/>
-      </w:pPr>
-      <w:r>
-        <w:rPr>
-          <w:rtl w:val="0"/>
-        </w:rPr>
-        <w:t xml:space="preserve">Закончил</w:t>
-      </w:r>
-    </w:p>
-    <w:p>
-      <w:pPr>
-        <w:rPr/>
-      </w:pPr>
-      <w:r>
-        <w:rPr>
-          <w:rtl w:val="0"/>
-        </w:rPr>
-        <w:t xml:space="preserve">Взглядом влажным</w:t>
-      </w:r>
-    </w:p>
-    <w:p>
-      <w:pPr>
-        <w:rPr/>
-      </w:pPr>
-      <w:r>
-        <w:rPr>
-          <w:rtl w:val="0"/>
-        </w:rPr>
-        <w:t xml:space="preserve">Обмел аудиторию</w:t>
-      </w:r>
-    </w:p>
-    <w:p>
-      <w:pPr>
-        <w:rPr/>
-      </w:pPr>
-      <w:r>
-        <w:rPr>
-          <w:rtl w:val="0"/>
-        </w:rPr>
-        <w:t xml:space="preserve">Отважно</w:t>
-      </w:r>
-    </w:p>
-    <w:p>
-      <w:pPr>
-        <w:rPr/>
-      </w:pPr>
-      <w:r>
-        <w:rPr>
-          <w:rtl w:val="0"/>
-        </w:rPr>
-        <w:t xml:space="preserve">И с грустью</w:t>
-      </w:r>
-    </w:p>
-    <w:p>
-      <w:pPr>
-        <w:rPr/>
-      </w:pPr>
-      <w:r>
-        <w:rPr>
-          <w:rtl w:val="0"/>
-        </w:rPr>
-        <w:t xml:space="preserve">Вспомнил</w:t>
-      </w:r>
-    </w:p>
-    <w:p>
-      <w:pPr>
-        <w:rPr/>
-      </w:pPr>
-      <w:r>
-        <w:rPr>
-          <w:rtl w:val="0"/>
-        </w:rPr>
-        <w:t xml:space="preserve">Милую свою</w:t>
-      </w:r>
-    </w:p>
-    <w:p>
-      <w:pPr>
-        <w:rPr/>
-      </w:pPr>
-      <w:r>
-        <w:rPr>
-          <w:rtl w:val="0"/>
-        </w:rPr>
-        <w:t xml:space="preserve">Но съеден бургер</w:t>
-      </w:r>
-    </w:p>
-    <w:p>
-      <w:pPr>
-        <w:rPr/>
-      </w:pPr>
-      <w:r>
-        <w:rPr>
-          <w:rtl w:val="0"/>
-        </w:rPr>
-        <w:t xml:space="preserve">И прикончен кофе</w:t>
-      </w:r>
-    </w:p>
-    <w:p>
-      <w:pPr>
-        <w:rPr/>
-      </w:pPr>
-      <w:r>
-        <w:rPr>
-          <w:rtl w:val="0"/>
-        </w:rPr>
-        <w:t xml:space="preserve">Канаты рвет прибой</w:t>
-      </w:r>
-    </w:p>
-    <w:p>
-      <w:pPr>
-        <w:rPr/>
-      </w:pPr>
-      <w:r>
-        <w:rPr>
-          <w:rtl w:val="0"/>
-        </w:rPr>
-        <w:t xml:space="preserve">И парень поднимаясь</w:t>
-      </w:r>
-    </w:p>
-    <w:p>
-      <w:pPr>
-        <w:rPr/>
-      </w:pPr>
-      <w:r>
-        <w:rPr>
-          <w:rtl w:val="0"/>
-        </w:rPr>
-        <w:t xml:space="preserve">Отчалил... дав отбой</w:t>
-      </w:r>
-    </w:p>
-    <w:p>
-      <w:pPr>
-        <w:rPr/>
-      </w:pPr>
-      <w:r>
-        <w:rPr>
-          <w:rtl w:val="0"/>
-        </w:rPr>
-      </w:r>
-    </w:p>
-    <w:p>
-      <w:pPr>
-        <w:rPr/>
-      </w:pPr>
-      <w:r>
-        <w:rPr>
-          <w:rtl w:val="0"/>
-        </w:rPr>
-        <w:t xml:space="preserve"> - Вы извините</w:t>
-      </w:r>
-    </w:p>
-    <w:p>
-      <w:pPr>
-        <w:rPr/>
-      </w:pPr>
-      <w:r>
-        <w:rPr>
-          <w:rtl w:val="0"/>
-        </w:rPr>
-        <w:t xml:space="preserve">Бросил осторожно</w:t>
-      </w:r>
-    </w:p>
-    <w:p>
-      <w:pPr>
-        <w:rPr/>
-      </w:pPr>
-      <w:r>
-        <w:rPr>
-          <w:rtl w:val="0"/>
-        </w:rPr>
-        <w:t xml:space="preserve">В ответ: - вы извините</w:t>
-      </w:r>
-    </w:p>
-    <w:p>
-      <w:pPr>
-        <w:rPr/>
-      </w:pPr>
-      <w:r>
-        <w:rPr>
-          <w:rtl w:val="0"/>
-        </w:rPr>
-        <w:t xml:space="preserve"> Давайте просто, будем</w:t>
-      </w:r>
-    </w:p>
-    <w:p>
-      <w:pPr>
-        <w:rPr/>
-      </w:pPr>
-      <w:r>
-        <w:rPr>
-          <w:rtl w:val="0"/>
-        </w:rPr>
-        <w:t xml:space="preserve"> Уж вы меня простите</w:t>
-      </w:r>
-    </w:p>
-    <w:p>
-      <w:pPr>
-        <w:rPr/>
-      </w:pPr>
-      <w:r>
-        <w:rPr>
-          <w:rtl w:val="0"/>
-        </w:rPr>
-        <w:t xml:space="preserve"> Немного безрассуден</w:t>
-      </w:r>
-    </w:p>
-    <w:p>
-      <w:pPr>
-        <w:rPr/>
-      </w:pPr>
-      <w:r>
-        <w:rPr>
-          <w:rtl w:val="0"/>
-        </w:rPr>
-        <w:t xml:space="preserve"> И пристаю к несчастным</w:t>
-      </w:r>
-    </w:p>
-    <w:p>
-      <w:pPr>
-        <w:rPr/>
-      </w:pPr>
-      <w:r>
-        <w:rPr>
-          <w:rtl w:val="0"/>
-        </w:rPr>
-        <w:t xml:space="preserve"> Мирным людям</w:t>
-      </w:r>
-    </w:p>
-    <w:p>
-      <w:pPr>
-        <w:rPr/>
-      </w:pPr>
-      <w:r>
-        <w:rPr>
-          <w:rtl w:val="0"/>
-        </w:rPr>
-        <w:t xml:space="preserve">Парень поднос забрав</w:t>
-      </w:r>
-    </w:p>
-    <w:p>
-      <w:pPr>
-        <w:rPr/>
-      </w:pPr>
-      <w:r>
-        <w:rPr>
-          <w:rtl w:val="0"/>
-        </w:rPr>
-        <w:t xml:space="preserve">Ушел смотря но не глядя</w:t>
-      </w:r>
-    </w:p>
-    <w:p>
-      <w:pPr>
-        <w:rPr/>
-      </w:pPr>
-      <w:r>
-        <w:rPr>
-          <w:rtl w:val="0"/>
-        </w:rPr>
-        <w:t xml:space="preserve">Остался сидеть один</w:t>
-      </w:r>
-    </w:p>
-    <w:p>
-      <w:pPr>
-        <w:rPr/>
-      </w:pPr>
-      <w:r>
-        <w:rPr>
-          <w:rtl w:val="0"/>
-        </w:rPr>
-        <w:t xml:space="preserve">За столиком в центре дядя</w:t>
-      </w:r>
-    </w:p>
-    <w:p>
-      <w:pPr>
-        <w:rPr/>
-      </w:pPr>
-      <w:r>
-        <w:rPr>
-          <w:rtl w:val="0"/>
-        </w:rPr>
-      </w:r>
-    </w:p>
-    <w:p>
-      <w:pPr>
-        <w:rPr/>
-      </w:pPr>
-      <w:r>
-        <w:rPr>
-          <w:rtl w:val="0"/>
-        </w:rPr>
-        <w:t xml:space="preserve">Один </w:t>
-      </w:r>
-    </w:p>
-    <w:p>
-      <w:pPr>
-        <w:rPr/>
-      </w:pPr>
-      <w:r>
-        <w:rPr>
-          <w:rtl w:val="0"/>
-        </w:rPr>
-        <w:t xml:space="preserve">Лишь один</w:t>
-      </w:r>
-    </w:p>
-    <w:p>
-      <w:pPr>
-        <w:rPr/>
-      </w:pPr>
-      <w:r>
-        <w:rPr>
-          <w:rtl w:val="0"/>
-        </w:rPr>
-        <w:t xml:space="preserve">Слушатель и налип</w:t>
-      </w:r>
-    </w:p>
-    <w:p>
-      <w:pPr>
-        <w:rPr/>
-      </w:pPr>
-      <w:r>
-        <w:rPr>
-          <w:rtl w:val="0"/>
-        </w:rPr>
-        <w:t xml:space="preserve">Да и тот в бумажном пакете</w:t>
-      </w:r>
-    </w:p>
-    <w:p>
-      <w:pPr>
-        <w:rPr/>
-      </w:pPr>
-      <w:r>
-        <w:rPr>
-          <w:rtl w:val="0"/>
-        </w:rPr>
-        <w:t xml:space="preserve">Из "Перекрестка" влип</w:t>
-      </w:r>
-    </w:p>
-    <w:p>
-      <w:pPr>
-        <w:rPr/>
-      </w:pPr>
-      <w:r>
-        <w:rPr>
-          <w:rtl w:val="0"/>
-        </w:rPr>
-        <w:t xml:space="preserve">Пустое место</w:t>
-      </w:r>
-    </w:p>
-    <w:p>
-      <w:pPr>
-        <w:rPr/>
-      </w:pPr>
-      <w:r>
-        <w:rPr>
-          <w:rtl w:val="0"/>
-        </w:rPr>
-        <w:t xml:space="preserve">Не будет свято</w:t>
-      </w:r>
-    </w:p>
-    <w:p>
-      <w:pPr>
-        <w:rPr/>
-      </w:pPr>
-      <w:r>
-        <w:rPr>
-          <w:rtl w:val="0"/>
-        </w:rPr>
-        <w:t xml:space="preserve">К столику справа</w:t>
-      </w:r>
-    </w:p>
-    <w:p>
-      <w:pPr>
-        <w:rPr/>
-      </w:pPr>
-      <w:r>
-        <w:rPr>
-          <w:rtl w:val="0"/>
-        </w:rPr>
-        <w:t xml:space="preserve">С подносом распятым</w:t>
-      </w:r>
-    </w:p>
-    <w:p>
-      <w:pPr>
-        <w:rPr/>
-      </w:pPr>
-      <w:r>
-        <w:rPr>
-          <w:rtl w:val="0"/>
-        </w:rPr>
-        <w:t xml:space="preserve">Идет тетя с дочкой</w:t>
-      </w:r>
-    </w:p>
-    <w:p>
-      <w:pPr>
-        <w:rPr/>
-      </w:pPr>
-      <w:r>
-        <w:rPr>
-          <w:rtl w:val="0"/>
-        </w:rPr>
-        <w:t xml:space="preserve">Садятся вместе</w:t>
-      </w:r>
-    </w:p>
-    <w:p>
-      <w:pPr>
-        <w:rPr/>
-      </w:pPr>
-      <w:r>
-        <w:rPr>
-          <w:rtl w:val="0"/>
-        </w:rPr>
-        <w:t xml:space="preserve">Цыпленок с квочкой</w:t>
-      </w:r>
-    </w:p>
-    <w:p>
-      <w:pPr>
-        <w:rPr/>
-      </w:pPr>
-      <w:r>
-        <w:rPr>
-          <w:rtl w:val="0"/>
-        </w:rPr>
-      </w:r>
-    </w:p>
-    <w:p>
-      <w:pPr>
-        <w:rPr/>
-      </w:pPr>
-      <w:r>
-        <w:rPr>
-          <w:rtl w:val="0"/>
-        </w:rPr>
-        <w:t xml:space="preserve">Ужин или простой перекус</w:t>
-      </w:r>
-    </w:p>
-    <w:p>
-      <w:pPr>
-        <w:rPr/>
-      </w:pPr>
-      <w:r>
-        <w:rPr>
-          <w:rtl w:val="0"/>
-        </w:rPr>
-        <w:t xml:space="preserve">Не выдуман градусник</w:t>
-      </w:r>
-    </w:p>
-    <w:p>
-      <w:pPr>
-        <w:rPr/>
-      </w:pPr>
-      <w:r>
-        <w:rPr>
-          <w:rtl w:val="0"/>
-        </w:rPr>
-        <w:t xml:space="preserve">Измерить наш вкус</w:t>
-      </w:r>
-    </w:p>
-    <w:p>
-      <w:pPr>
-        <w:rPr/>
-      </w:pPr>
-      <w:r>
-        <w:rPr>
-          <w:rtl w:val="0"/>
-        </w:rPr>
-        <w:t xml:space="preserve">Да и какое дело</w:t>
-      </w:r>
-    </w:p>
-    <w:p>
-      <w:pPr>
-        <w:rPr/>
-      </w:pPr>
-      <w:r>
-        <w:rPr>
-          <w:rtl w:val="0"/>
-        </w:rPr>
-        <w:t xml:space="preserve">Сели два тела</w:t>
-      </w:r>
-    </w:p>
-    <w:p>
-      <w:pPr>
-        <w:rPr/>
-      </w:pPr>
-      <w:r>
-        <w:rPr>
-          <w:rtl w:val="0"/>
-        </w:rPr>
-        <w:t xml:space="preserve">Сидят, мамин взгляд</w:t>
-      </w:r>
-    </w:p>
-    <w:p>
-      <w:pPr>
-        <w:rPr/>
-      </w:pPr>
-      <w:r>
-        <w:rPr>
-          <w:rtl w:val="0"/>
-        </w:rPr>
-        <w:t xml:space="preserve">Уползает влево</w:t>
-      </w:r>
-    </w:p>
-    <w:p>
-      <w:pPr>
-        <w:rPr/>
-      </w:pPr>
-      <w:r>
-        <w:rPr>
-          <w:rtl w:val="0"/>
-        </w:rPr>
-        <w:t xml:space="preserve">Дядя взгляд</w:t>
-      </w:r>
-    </w:p>
-    <w:p>
-      <w:pPr>
-        <w:rPr/>
-      </w:pPr>
-      <w:r>
-        <w:rPr>
-          <w:rtl w:val="0"/>
-        </w:rPr>
-        <w:t xml:space="preserve">Как укор принимая</w:t>
-      </w:r>
-    </w:p>
-    <w:p>
-      <w:pPr>
-        <w:rPr/>
-      </w:pPr>
-      <w:r>
-        <w:rPr>
-          <w:rtl w:val="0"/>
-        </w:rPr>
-        <w:t xml:space="preserve">Молча кивает</w:t>
-      </w:r>
-    </w:p>
-    <w:p>
-      <w:pPr>
-        <w:rPr/>
-      </w:pPr>
-      <w:r>
-        <w:rPr>
-          <w:rtl w:val="0"/>
-        </w:rPr>
-        <w:t xml:space="preserve">Взглядом цепляя</w:t>
-      </w:r>
-    </w:p>
-    <w:p>
-      <w:pPr>
-        <w:rPr/>
-      </w:pPr>
-      <w:r>
-        <w:rPr>
-          <w:rtl w:val="0"/>
-        </w:rPr>
-        <w:t xml:space="preserve">Бумажный пакет</w:t>
-      </w:r>
-    </w:p>
-    <w:p>
-      <w:pPr>
-        <w:rPr/>
-      </w:pPr>
-      <w:r>
-        <w:rPr>
-          <w:rtl w:val="0"/>
-        </w:rPr>
-      </w:r>
-    </w:p>
-    <w:p>
-      <w:pPr>
-        <w:rPr/>
-      </w:pPr>
-      <w:r>
-        <w:rPr>
-          <w:rtl w:val="0"/>
-        </w:rPr>
-        <w:t xml:space="preserve"> - Извините...</w:t>
-      </w:r>
-    </w:p>
-    <w:p>
-      <w:pPr>
-        <w:rPr/>
-      </w:pPr>
-      <w:r>
-        <w:rPr>
-          <w:rtl w:val="0"/>
-        </w:rPr>
-        <w:t xml:space="preserve"> Мне уже много лет...</w:t>
-      </w:r>
-    </w:p>
-    <w:p>
-      <w:pPr>
-        <w:rPr/>
-      </w:pPr>
-      <w:r>
-        <w:rPr>
-          <w:rtl w:val="0"/>
-        </w:rPr>
-        <w:t xml:space="preserve"> Восемьдесят с гаком...</w:t>
-      </w:r>
-    </w:p>
-    <w:p>
-      <w:pPr>
-        <w:rPr/>
-      </w:pPr>
-      <w:r>
-        <w:rPr>
-          <w:rtl w:val="0"/>
-        </w:rPr>
-        <w:t xml:space="preserve">Мамаша кидает</w:t>
-      </w:r>
-    </w:p>
-    <w:p>
-      <w:pPr>
-        <w:rPr/>
-      </w:pPr>
-      <w:r>
-        <w:rPr>
-          <w:rtl w:val="0"/>
-        </w:rPr>
-        <w:t xml:space="preserve"> - Однако... Сколько?</w:t>
-      </w:r>
-    </w:p>
-    <w:p>
-      <w:pPr>
-        <w:rPr/>
-      </w:pPr>
-      <w:r>
-        <w:rPr>
-          <w:rtl w:val="0"/>
-        </w:rPr>
-        <w:t xml:space="preserve"> Семьдесят два от силы</w:t>
-      </w:r>
-    </w:p>
-    <w:p>
-      <w:pPr>
-        <w:rPr/>
-      </w:pPr>
-      <w:r>
-        <w:rPr>
-          <w:rtl w:val="0"/>
-        </w:rPr>
-        <w:t xml:space="preserve">Дядя с печатью грусти</w:t>
-      </w:r>
-    </w:p>
-    <w:p>
-      <w:pPr>
-        <w:rPr/>
-      </w:pPr>
-      <w:r>
-        <w:rPr>
-          <w:rtl w:val="0"/>
-        </w:rPr>
-        <w:t xml:space="preserve">Головой покачнул уныло</w:t>
-      </w:r>
-    </w:p>
-    <w:p>
-      <w:pPr>
-        <w:rPr/>
-      </w:pPr>
-      <w:r>
-        <w:rPr>
-          <w:rtl w:val="0"/>
-        </w:rPr>
-        <w:t xml:space="preserve">Взгляд оживился</w:t>
-      </w:r>
-    </w:p>
-    <w:p>
-      <w:pPr>
-        <w:rPr/>
-      </w:pPr>
-      <w:r>
-        <w:rPr>
-          <w:rtl w:val="0"/>
-        </w:rPr>
-        <w:t xml:space="preserve">Глядя на дочку</w:t>
-      </w:r>
-    </w:p>
-    <w:p>
-      <w:pPr>
-        <w:rPr/>
-      </w:pPr>
-      <w:r>
-        <w:rPr>
-          <w:rtl w:val="0"/>
-        </w:rPr>
-        <w:t xml:space="preserve">Бросает слова</w:t>
-      </w:r>
-    </w:p>
-    <w:p>
-      <w:pPr>
-        <w:rPr/>
-      </w:pPr>
-      <w:r>
-        <w:rPr>
-          <w:rtl w:val="0"/>
-        </w:rPr>
-        <w:t xml:space="preserve">Игнорируя точку</w:t>
-      </w:r>
-    </w:p>
-    <w:p>
-      <w:pPr>
-        <w:rPr/>
-      </w:pPr>
-      <w:r>
-        <w:rPr>
-          <w:rtl w:val="0"/>
-        </w:rPr>
-      </w:r>
-    </w:p>
-    <w:p>
-      <w:pPr>
-        <w:rPr/>
-      </w:pPr>
-      <w:r>
-        <w:rPr>
-          <w:rtl w:val="0"/>
-        </w:rPr>
-        <w:t xml:space="preserve"> - Славный ребенок я вижу</w:t>
-      </w:r>
-    </w:p>
-    <w:p>
-      <w:pPr>
-        <w:rPr/>
-      </w:pPr>
-      <w:r>
-        <w:rPr>
-          <w:rtl w:val="0"/>
-        </w:rPr>
-        <w:t xml:space="preserve">И далее без замеса</w:t>
-      </w:r>
-    </w:p>
-    <w:p>
-      <w:pPr>
-        <w:rPr/>
-      </w:pPr>
-      <w:r>
-        <w:rPr>
-          <w:rtl w:val="0"/>
-        </w:rPr>
-        <w:t xml:space="preserve">Встает и подходит ближе</w:t>
-      </w:r>
-    </w:p>
-    <w:p>
-      <w:pPr>
-        <w:rPr/>
-      </w:pPr>
-      <w:r>
-        <w:rPr>
-          <w:rtl w:val="0"/>
-        </w:rPr>
-        <w:t xml:space="preserve"> - Позвольте как можно тише</w:t>
-      </w:r>
-    </w:p>
-    <w:p>
-      <w:pPr>
-        <w:rPr/>
-      </w:pPr>
-      <w:r>
-        <w:rPr>
-          <w:rtl w:val="0"/>
-        </w:rPr>
-        <w:t xml:space="preserve"> Пару четверостиший</w:t>
-      </w:r>
-    </w:p>
-    <w:p>
-      <w:pPr>
-        <w:rPr/>
-      </w:pPr>
-      <w:r>
-        <w:rPr>
-          <w:rtl w:val="0"/>
-        </w:rPr>
-        <w:t xml:space="preserve"> Однажды Капуста приходит к Морковке</w:t>
-      </w:r>
-    </w:p>
-    <w:p>
-      <w:pPr>
-        <w:rPr/>
-      </w:pPr>
-      <w:r>
-        <w:rPr>
-          <w:rtl w:val="0"/>
-        </w:rPr>
-        <w:t xml:space="preserve"> и видит: Морковка лежит в упаковке.</w:t>
-      </w:r>
-    </w:p>
-    <w:p>
-      <w:pPr>
-        <w:rPr/>
-      </w:pPr>
-      <w:r>
-        <w:rPr>
-          <w:rtl w:val="0"/>
-        </w:rPr>
-        <w:t xml:space="preserve">Мамаша строго:</w:t>
-      </w:r>
-    </w:p>
-    <w:p>
-      <w:pPr>
-        <w:rPr/>
-      </w:pPr>
-      <w:r>
-        <w:rPr>
-          <w:rtl w:val="0"/>
-        </w:rPr>
-        <w:t xml:space="preserve"> - Отстаньте</w:t>
-      </w:r>
-    </w:p>
-    <w:p>
-      <w:pPr>
-        <w:rPr/>
-      </w:pPr>
-      <w:r>
-        <w:rPr>
-          <w:rtl w:val="0"/>
-        </w:rPr>
-        <w:t xml:space="preserve"> Папа у дочки есть</w:t>
-      </w:r>
-    </w:p>
-    <w:p>
-      <w:pPr>
-        <w:rPr/>
-      </w:pPr>
-      <w:r>
-        <w:rPr>
-          <w:rtl w:val="0"/>
-        </w:rPr>
-        <w:t xml:space="preserve"> Он ей стихи читает</w:t>
-      </w:r>
-    </w:p>
-    <w:p>
-      <w:pPr>
-        <w:rPr/>
-      </w:pPr>
-      <w:r>
-        <w:rPr>
-          <w:rtl w:val="0"/>
-        </w:rPr>
-        <w:t xml:space="preserve"> Вам лучше просто сесть</w:t>
-      </w:r>
-    </w:p>
-    <w:p>
-      <w:pPr>
-        <w:rPr/>
-      </w:pPr>
-      <w:r>
-        <w:rPr>
-          <w:rtl w:val="0"/>
-        </w:rPr>
-      </w:r>
-    </w:p>
-    <w:p>
-      <w:pPr>
-        <w:rPr/>
-      </w:pPr>
-      <w:r>
-        <w:rPr>
-          <w:rtl w:val="0"/>
-        </w:rPr>
-        <w:t xml:space="preserve">Дядя законы знает</w:t>
-      </w:r>
-    </w:p>
-    <w:p>
-      <w:pPr>
-        <w:rPr/>
-      </w:pPr>
-      <w:r>
-        <w:rPr>
-          <w:rtl w:val="0"/>
-        </w:rPr>
-        <w:t xml:space="preserve">Вернувшись за столик свой</w:t>
-      </w:r>
-    </w:p>
-    <w:p>
-      <w:pPr>
-        <w:rPr/>
-      </w:pPr>
-      <w:r>
-        <w:rPr>
-          <w:rtl w:val="0"/>
-        </w:rPr>
-        <w:t xml:space="preserve">Молча другу читает</w:t>
-      </w:r>
-    </w:p>
-    <w:p>
-      <w:pPr>
-        <w:rPr/>
-      </w:pPr>
-      <w:r>
-        <w:rPr>
-          <w:rtl w:val="0"/>
-        </w:rPr>
-        <w:t xml:space="preserve">Рот закрывая спасательным кругом</w:t>
-      </w:r>
-    </w:p>
-    <w:p>
-      <w:pPr>
-        <w:rPr/>
-      </w:pPr>
-      <w:r>
-        <w:rPr>
-          <w:rtl w:val="0"/>
-        </w:rPr>
-        <w:t xml:space="preserve">Прекратил он общаться и с другом</w:t>
-      </w:r>
-    </w:p>
-    <w:p>
-      <w:pPr>
-        <w:rPr/>
-      </w:pPr>
-      <w:r>
-        <w:rPr>
-          <w:rtl w:val="0"/>
-        </w:rPr>
-        <w:t xml:space="preserve">Выпив душу до дна</w:t>
-      </w:r>
-    </w:p>
-    <w:p>
-      <w:pPr>
-        <w:rPr/>
-      </w:pPr>
-      <w:r>
-        <w:rPr>
-          <w:rtl w:val="0"/>
-        </w:rPr>
-        <w:t xml:space="preserve">Медленно не качаясь</w:t>
-      </w:r>
-    </w:p>
-    <w:p>
-      <w:pPr>
-        <w:rPr/>
-      </w:pPr>
-      <w:r>
-        <w:rPr>
-          <w:rtl w:val="0"/>
-        </w:rPr>
-        <w:t xml:space="preserve">Хоть шторма сильна волна</w:t>
-      </w:r>
-    </w:p>
-    <w:p>
-      <w:pPr>
-        <w:rPr/>
-      </w:pPr>
-      <w:r>
-        <w:rPr>
-          <w:rtl w:val="0"/>
-        </w:rPr>
-        <w:t xml:space="preserve">Кораблем уплывает в море</w:t>
-      </w:r>
-    </w:p>
-    <w:p>
-      <w:pPr>
-        <w:rPr/>
-      </w:pPr>
-      <w:r>
-        <w:rPr>
-          <w:rtl w:val="0"/>
-        </w:rPr>
-        <w:t xml:space="preserve">То есть, идет в коридор</w:t>
-      </w:r>
-    </w:p>
-    <w:p>
-      <w:pPr>
-        <w:rPr/>
-      </w:pPr>
-      <w:r>
-        <w:rPr>
-          <w:rtl w:val="0"/>
-        </w:rPr>
-        <w:t xml:space="preserve">Время вечера десять</w:t>
-      </w:r>
-    </w:p>
-    <w:p>
-      <w:pPr>
-        <w:rPr/>
-      </w:pPr>
-      <w:r>
-        <w:rPr>
-          <w:rtl w:val="0"/>
-        </w:rPr>
-        <w:t xml:space="preserve">Бродский не сдюжил позор</w:t>
-      </w:r>
-    </w:p>
-    <w:p>
-      <w:pPr>
-        <w:rPr/>
-      </w:pPr>
-      <w:r>
-        <w:rPr>
-          <w:rtl w:val="0"/>
-        </w:rPr>
-      </w:r>
-    </w:p>
-    <w:p>
-      <w:pPr>
-        <w:rPr/>
-      </w:pPr>
-      <w:r>
-        <w:rPr>
-          <w:rtl w:val="0"/>
-        </w:rPr>
-        <w:t xml:space="preserve">Покончив общаться с едой</w:t>
-      </w:r>
-    </w:p>
-    <w:p>
-      <w:pPr>
-        <w:rPr/>
-      </w:pPr>
-      <w:r>
-        <w:rPr>
-          <w:rtl w:val="0"/>
-        </w:rPr>
-        <w:t xml:space="preserve">Мамаша тоже встает</w:t>
-      </w:r>
-    </w:p>
-    <w:p>
-      <w:pPr>
-        <w:rPr/>
-      </w:pPr>
-      <w:r>
-        <w:rPr>
-          <w:rtl w:val="0"/>
-        </w:rPr>
-        <w:t xml:space="preserve">Цыпленок рядом, кофе с собой</w:t>
-      </w:r>
-    </w:p>
-    <w:p>
-      <w:pPr>
-        <w:rPr/>
-      </w:pPr>
-      <w:r>
-        <w:rPr>
-          <w:rtl w:val="0"/>
-        </w:rPr>
-        <w:t xml:space="preserve">Идут осторожно к стеклянному входу</w:t>
-      </w:r>
-    </w:p>
-    <w:p>
-      <w:pPr>
-        <w:rPr/>
-      </w:pPr>
-      <w:r>
-        <w:rPr>
-          <w:rtl w:val="0"/>
-        </w:rPr>
-        <w:t xml:space="preserve">На улицу, на свободу</w:t>
-      </w:r>
-    </w:p>
-    <w:p>
-      <w:pPr>
-        <w:rPr/>
-      </w:pPr>
-      <w:r>
-        <w:rPr>
-          <w:rtl w:val="0"/>
-        </w:rPr>
-        <w:t xml:space="preserve">Иной пролагая курс</w:t>
-      </w:r>
-    </w:p>
-    <w:p>
-      <w:pPr>
-        <w:rPr/>
-      </w:pPr>
-      <w:r>
-        <w:rPr>
-          <w:rtl w:val="0"/>
-        </w:rPr>
-        <w:t xml:space="preserve">Все... </w:t>
-      </w:r>
-    </w:p>
-    <w:p>
-      <w:pPr>
-        <w:rPr/>
-      </w:pPr>
-      <w:r>
-        <w:rPr>
-          <w:rtl w:val="0"/>
-        </w:rPr>
-        <w:t xml:space="preserve">Тишина на столах Бургер-Кинга</w:t>
-      </w:r>
-    </w:p>
-    <w:p>
-      <w:pPr>
-        <w:rPr/>
-      </w:pPr>
-      <w:r>
-        <w:rPr>
-          <w:rtl w:val="0"/>
-        </w:rPr>
-        <w:t xml:space="preserve">Со светом дружит по свингу</w:t>
-      </w:r>
-    </w:p>
-    <w:p>
-      <w:pPr>
-        <w:rPr/>
-      </w:pPr>
-      <w:r>
-        <w:rPr>
-          <w:rtl w:val="0"/>
-        </w:rPr>
-        <w:t xml:space="preserve">И стало обидно... что так не узнал</w:t>
-      </w:r>
-    </w:p>
-    <w:p>
-      <w:pPr>
-        <w:rPr/>
-      </w:pPr>
-      <w:r>
-        <w:rPr>
-          <w:rtl w:val="0"/>
-        </w:rPr>
-        <w:t xml:space="preserve">Какого другого поэта?</w:t>
-      </w:r>
-    </w:p>
-    <w:p>
-      <w:pPr>
-        <w:rPr/>
-      </w:pPr>
-      <w:r>
-        <w:rPr>
-          <w:rtl w:val="0"/>
-        </w:rPr>
-        <w:t xml:space="preserve">Дочке… папаша… читал…</w:t>
+        <w:t xml:space="preserve">Опять на двадцать третьем</w:t>
+      </w:r>
+    </w:p>
+    <w:p>
+      <w:pPr>
+        <w:rPr/>
+      </w:pPr>
+      <w:r>
+        <w:rPr>
+          <w:rtl w:val="0"/>
+        </w:rPr>
+        <w:t xml:space="preserve">Опять гремят колеса</w:t>
+      </w:r>
+    </w:p>
+    <w:p>
+      <w:pPr>
+        <w:rPr/>
+      </w:pPr>
+      <w:r>
+        <w:rPr>
+          <w:rtl w:val="0"/>
+        </w:rPr>
+        <w:t xml:space="preserve">У Жукова тринадцать</w:t>
+      </w:r>
+    </w:p>
+    <w:p>
+      <w:pPr>
+        <w:rPr/>
+      </w:pPr>
+      <w:r>
+        <w:rPr>
+          <w:rtl w:val="0"/>
+        </w:rPr>
+        <w:t xml:space="preserve">Четырнадцать вопросов</w:t>
+      </w:r>
+    </w:p>
+    <w:p>
+      <w:pPr>
+        <w:rPr/>
+      </w:pPr>
+      <w:r>
+        <w:rPr>
+          <w:rtl w:val="0"/>
+        </w:rPr>
+        <w:t xml:space="preserve">Зачем? И почему?</w:t>
+      </w:r>
+    </w:p>
+    <w:p>
+      <w:pPr>
+        <w:rPr/>
+      </w:pPr>
+      <w:r>
+        <w:rPr>
+          <w:rtl w:val="0"/>
+        </w:rPr>
+        <w:t xml:space="preserve">Откуда? И куда?</w:t>
+      </w:r>
+    </w:p>
+    <w:p>
+      <w:pPr>
+        <w:rPr/>
+      </w:pPr>
+      <w:r>
+        <w:rPr>
+          <w:rtl w:val="0"/>
+        </w:rPr>
+        <w:t xml:space="preserve">Какого и зачем?</w:t>
+      </w:r>
+    </w:p>
+    <w:p>
+      <w:pPr>
+        <w:rPr/>
+      </w:pPr>
+      <w:r>
+        <w:rPr>
+          <w:rtl w:val="0"/>
+        </w:rPr>
+        <w:t xml:space="preserve">Кому? Чему? Когда?</w:t>
+      </w:r>
+    </w:p>
+    <w:p>
+      <w:pPr>
+        <w:rPr/>
+      </w:pPr>
+      <w:r>
+        <w:rPr>
+          <w:rtl w:val="0"/>
+        </w:rPr>
+        <w:t xml:space="preserve">И кто? Кого? И чем?</w:t>
+      </w:r>
+    </w:p>
+    <w:p>
+      <w:pPr>
+        <w:rPr/>
+      </w:pPr>
+      <w:r>
+        <w:rPr>
+          <w:rtl w:val="0"/>
+        </w:rPr>
+        <w:t xml:space="preserve">За сколько? И почем?</w:t>
+      </w:r>
+    </w:p>
+    <w:p>
+      <w:pPr>
+        <w:rPr/>
+      </w:pPr>
+      <w:r>
+        <w:rPr>
+          <w:rtl w:val="0"/>
+        </w:rPr>
+        <w:t xml:space="preserve">....</w:t>
+      </w:r>
+    </w:p>
+    <w:p>
+      <w:pPr>
+        <w:rPr/>
+      </w:pPr>
+      <w:r>
+        <w:rPr>
+          <w:rtl w:val="0"/>
+        </w:rPr>
+        <w:t xml:space="preserve">И все еще в трамвае</w:t>
+      </w:r>
+    </w:p>
+    <w:p>
+      <w:pPr>
+        <w:rPr/>
+      </w:pPr>
+      <w:r>
+        <w:rPr>
+          <w:rtl w:val="0"/>
+        </w:rPr>
+        <w:t xml:space="preserve">И все еще лишь в нем</w:t>
       </w:r>
     </w:p>
     <w:p>
@@ -19859,7 +18003,7 @@
           <w:szCs w:val="16"/>
           <w:rtl w:val="0"/>
         </w:rPr>
-        <w:t xml:space="preserve">07  Nov 2022 00:31 </w:t>
+        <w:t xml:space="preserve">06  Nov 2022 </w:t>
       </w:r>
       <w:r>
         <w:pict>
@@ -19890,95 +18034,1995 @@
         <w:rPr>
           <w:rtl w:val="0"/>
         </w:rPr>
-        <w:t xml:space="preserve">Пишу я вам в ответ</w:t>
-      </w:r>
-    </w:p>
-    <w:p>
-      <w:pPr>
-        <w:rPr/>
-      </w:pPr>
-      <w:r>
-        <w:rPr>
-          <w:rtl w:val="0"/>
-        </w:rPr>
-        <w:t xml:space="preserve">На общих основаниях</w:t>
-      </w:r>
-    </w:p>
-    <w:p>
-      <w:pPr>
-        <w:rPr/>
-      </w:pPr>
-      <w:r>
-        <w:rPr>
-          <w:rtl w:val="0"/>
-        </w:rPr>
-        <w:t xml:space="preserve">Как будто бы поэт</w:t>
-      </w:r>
-    </w:p>
-    <w:p>
-      <w:pPr>
-        <w:rPr/>
-      </w:pPr>
-      <w:r>
-        <w:rPr>
-          <w:rtl w:val="0"/>
-        </w:rPr>
-        <w:t xml:space="preserve">Но все ж таки изгнанник</w:t>
-      </w:r>
-    </w:p>
-    <w:p>
-      <w:pPr>
-        <w:rPr/>
-      </w:pPr>
-      <w:r>
-        <w:rPr>
-          <w:rtl w:val="0"/>
-        </w:rPr>
-        <w:t xml:space="preserve">Из Прозы</w:t>
-      </w:r>
-    </w:p>
-    <w:p>
-      <w:pPr>
-        <w:rPr/>
-      </w:pPr>
-      <w:r>
-        <w:rPr>
-          <w:rtl w:val="0"/>
-        </w:rPr>
-        <w:t xml:space="preserve">Из Страны</w:t>
-      </w:r>
-    </w:p>
-    <w:p>
-      <w:pPr>
-        <w:rPr/>
-      </w:pPr>
-      <w:r>
-        <w:rPr>
-          <w:rtl w:val="0"/>
-        </w:rPr>
-        <w:t xml:space="preserve">Глухих</w:t>
-      </w:r>
-    </w:p>
-    <w:p>
-      <w:pPr>
-        <w:rPr/>
-      </w:pPr>
-      <w:r>
-        <w:rPr>
-          <w:rtl w:val="0"/>
-        </w:rPr>
-        <w:t xml:space="preserve">Где всякая работа мысли</w:t>
-      </w:r>
-    </w:p>
-    <w:p>
-      <w:pPr>
-        <w:rPr/>
-      </w:pPr>
-      <w:r>
-        <w:rPr>
-          <w:rtl w:val="0"/>
-        </w:rPr>
-        <w:t xml:space="preserve">Миф</w:t>
+        <w:t xml:space="preserve">Бургер-Кинг и Бродский</w:t>
+      </w:r>
+    </w:p>
+    <w:p>
+      <w:pPr>
+        <w:rPr/>
+      </w:pPr>
+      <w:r>
+        <w:rPr>
+          <w:rtl w:val="0"/>
+        </w:rPr>
+      </w:r>
+    </w:p>
+    <w:p>
+      <w:pPr>
+        <w:rPr/>
+      </w:pPr>
+      <w:r>
+        <w:rPr>
+          <w:rtl w:val="0"/>
+        </w:rPr>
+        <w:t xml:space="preserve">Эх дядя, с бутылочкой</w:t>
+      </w:r>
+    </w:p>
+    <w:p>
+      <w:pPr>
+        <w:rPr/>
+      </w:pPr>
+      <w:r>
+        <w:rPr>
+          <w:rtl w:val="0"/>
+        </w:rPr>
+        <w:t xml:space="preserve">В бумажном пакете</w:t>
+      </w:r>
+    </w:p>
+    <w:p>
+      <w:pPr>
+        <w:rPr/>
+      </w:pPr>
+      <w:r>
+        <w:rPr>
+          <w:rtl w:val="0"/>
+        </w:rPr>
+        <w:t xml:space="preserve">За столик садится небрежно</w:t>
+      </w:r>
+    </w:p>
+    <w:p>
+      <w:pPr>
+        <w:rPr/>
+      </w:pPr>
+      <w:r>
+        <w:rPr>
+          <w:rtl w:val="0"/>
+        </w:rPr>
+        <w:t xml:space="preserve">Чистый костюм</w:t>
+      </w:r>
+    </w:p>
+    <w:p>
+      <w:pPr>
+        <w:rPr/>
+      </w:pPr>
+      <w:r>
+        <w:rPr>
+          <w:rtl w:val="0"/>
+        </w:rPr>
+        <w:t xml:space="preserve">Башмаки не из famili</w:t>
+      </w:r>
+    </w:p>
+    <w:p>
+      <w:pPr>
+        <w:rPr/>
+      </w:pPr>
+      <w:r>
+        <w:rPr>
+          <w:rtl w:val="0"/>
+        </w:rPr>
+        <w:t xml:space="preserve">Горло губами сжимая нежно</w:t>
+      </w:r>
+    </w:p>
+    <w:p>
+      <w:pPr>
+        <w:rPr/>
+      </w:pPr>
+      <w:r>
+        <w:rPr>
+          <w:rtl w:val="0"/>
+        </w:rPr>
+        <w:t xml:space="preserve">Глотает</w:t>
+      </w:r>
+    </w:p>
+    <w:p>
+      <w:pPr>
+        <w:rPr/>
+      </w:pPr>
+      <w:r>
+        <w:rPr>
+          <w:rtl w:val="0"/>
+        </w:rPr>
+        <w:t xml:space="preserve">Глоточками малыми</w:t>
+      </w:r>
+    </w:p>
+    <w:p>
+      <w:pPr>
+        <w:rPr/>
+      </w:pPr>
+      <w:r>
+        <w:rPr>
+          <w:rtl w:val="0"/>
+        </w:rPr>
+        <w:t xml:space="preserve">В точку глядит не глядя</w:t>
+      </w:r>
+    </w:p>
+    <w:p>
+      <w:pPr>
+        <w:rPr/>
+      </w:pPr>
+      <w:r>
+        <w:rPr>
+          <w:rtl w:val="0"/>
+        </w:rPr>
+        <w:t xml:space="preserve">Приличный до неприличия</w:t>
+      </w:r>
+    </w:p>
+    <w:p>
+      <w:pPr>
+        <w:rPr/>
+      </w:pPr>
+      <w:r>
+        <w:rPr>
+          <w:rtl w:val="0"/>
+        </w:rPr>
+        <w:t xml:space="preserve">В бургер пришел</w:t>
+      </w:r>
+    </w:p>
+    <w:p>
+      <w:pPr>
+        <w:rPr/>
+      </w:pPr>
+      <w:r>
+        <w:rPr>
+          <w:rtl w:val="0"/>
+        </w:rPr>
+        <w:t xml:space="preserve">На ночь глядя</w:t>
+      </w:r>
+    </w:p>
+    <w:p>
+      <w:pPr>
+        <w:rPr/>
+      </w:pPr>
+      <w:r>
+        <w:rPr>
+          <w:rtl w:val="0"/>
+        </w:rPr>
+      </w:r>
+    </w:p>
+    <w:p>
+      <w:pPr>
+        <w:rPr/>
+      </w:pPr>
+      <w:r>
+        <w:rPr>
+          <w:rtl w:val="0"/>
+        </w:rPr>
+        <w:t xml:space="preserve">Лукавее взгляд</w:t>
+      </w:r>
+    </w:p>
+    <w:p>
+      <w:pPr>
+        <w:rPr/>
+      </w:pPr>
+      <w:r>
+        <w:rPr>
+          <w:rtl w:val="0"/>
+        </w:rPr>
+        <w:t xml:space="preserve">Становится малость</w:t>
+      </w:r>
+    </w:p>
+    <w:p>
+      <w:pPr>
+        <w:rPr/>
+      </w:pPr>
+      <w:r>
+        <w:rPr>
+          <w:rtl w:val="0"/>
+        </w:rPr>
+        <w:t xml:space="preserve">М... сколько еще осталось</w:t>
+      </w:r>
+    </w:p>
+    <w:p>
+      <w:pPr>
+        <w:rPr/>
+      </w:pPr>
+      <w:r>
+        <w:rPr>
+          <w:rtl w:val="0"/>
+        </w:rPr>
+        <w:t xml:space="preserve">Кто знает</w:t>
+      </w:r>
+    </w:p>
+    <w:p>
+      <w:pPr>
+        <w:rPr/>
+      </w:pPr>
+      <w:r>
+        <w:rPr>
+          <w:rtl w:val="0"/>
+        </w:rPr>
+        <w:t xml:space="preserve">Бумажный пакет</w:t>
+      </w:r>
+    </w:p>
+    <w:p>
+      <w:pPr>
+        <w:rPr/>
+      </w:pPr>
+      <w:r>
+        <w:rPr>
+          <w:rtl w:val="0"/>
+        </w:rPr>
+        <w:t xml:space="preserve">По партизански</w:t>
+      </w:r>
+    </w:p>
+    <w:p>
+      <w:pPr>
+        <w:rPr/>
+      </w:pPr>
+      <w:r>
+        <w:rPr>
+          <w:rtl w:val="0"/>
+        </w:rPr>
+        <w:t xml:space="preserve">Скрывает ответ</w:t>
+      </w:r>
+    </w:p>
+    <w:p>
+      <w:pPr>
+        <w:rPr/>
+      </w:pPr>
+      <w:r>
+        <w:rPr>
+          <w:rtl w:val="0"/>
+        </w:rPr>
+        <w:t xml:space="preserve">Столики рядом</w:t>
+      </w:r>
+    </w:p>
+    <w:p>
+      <w:pPr>
+        <w:rPr/>
+      </w:pPr>
+      <w:r>
+        <w:rPr>
+          <w:rtl w:val="0"/>
+        </w:rPr>
+        <w:t xml:space="preserve">Пусты</w:t>
+      </w:r>
+    </w:p>
+    <w:p>
+      <w:pPr>
+        <w:rPr/>
+      </w:pPr>
+      <w:r>
+        <w:rPr>
+          <w:rtl w:val="0"/>
+        </w:rPr>
+        <w:t xml:space="preserve">Время кидает в награду</w:t>
+      </w:r>
+    </w:p>
+    <w:p>
+      <w:pPr>
+        <w:rPr/>
+      </w:pPr>
+      <w:r>
+        <w:rPr>
+          <w:rtl w:val="0"/>
+        </w:rPr>
+        <w:t xml:space="preserve">Минуты-мосты</w:t>
+      </w:r>
+    </w:p>
+    <w:p>
+      <w:pPr>
+        <w:rPr/>
+      </w:pPr>
+      <w:r>
+        <w:rPr>
+          <w:rtl w:val="0"/>
+        </w:rPr>
+        <w:t xml:space="preserve">Скуки давя преграды</w:t>
+      </w:r>
+    </w:p>
+    <w:p>
+      <w:pPr>
+        <w:rPr/>
+      </w:pPr>
+      <w:r>
+        <w:rPr>
+          <w:rtl w:val="0"/>
+        </w:rPr>
+      </w:r>
+    </w:p>
+    <w:p>
+      <w:pPr>
+        <w:rPr/>
+      </w:pPr>
+      <w:r>
+        <w:rPr>
+          <w:rtl w:val="0"/>
+        </w:rPr>
+        <w:t xml:space="preserve">И вот...</w:t>
+      </w:r>
+    </w:p>
+    <w:p>
+      <w:pPr>
+        <w:rPr/>
+      </w:pPr>
+      <w:r>
+        <w:rPr>
+          <w:rtl w:val="0"/>
+        </w:rPr>
+        <w:t xml:space="preserve">На соседний столик</w:t>
+      </w:r>
+    </w:p>
+    <w:p>
+      <w:pPr>
+        <w:rPr/>
+      </w:pPr>
+      <w:r>
+        <w:rPr>
+          <w:rtl w:val="0"/>
+        </w:rPr>
+        <w:t xml:space="preserve">Парень поднос несет</w:t>
+      </w:r>
+    </w:p>
+    <w:p>
+      <w:pPr>
+        <w:rPr/>
+      </w:pPr>
+      <w:r>
+        <w:rPr>
+          <w:rtl w:val="0"/>
+        </w:rPr>
+        <w:t xml:space="preserve">Сел, поставил и ест</w:t>
+      </w:r>
+    </w:p>
+    <w:p>
+      <w:pPr>
+        <w:rPr/>
+      </w:pPr>
+      <w:r>
+        <w:rPr>
+          <w:rtl w:val="0"/>
+        </w:rPr>
+        <w:t xml:space="preserve">Взглядом блуждая окрест</w:t>
+      </w:r>
+    </w:p>
+    <w:p>
+      <w:pPr>
+        <w:rPr/>
+      </w:pPr>
+      <w:r>
+        <w:rPr>
+          <w:rtl w:val="0"/>
+        </w:rPr>
+        <w:t xml:space="preserve">Чуя живую душу</w:t>
+      </w:r>
+    </w:p>
+    <w:p>
+      <w:pPr>
+        <w:rPr/>
+      </w:pPr>
+      <w:r>
+        <w:rPr>
+          <w:rtl w:val="0"/>
+        </w:rPr>
+        <w:t xml:space="preserve">Дядя кидает вопрос</w:t>
+      </w:r>
+    </w:p>
+    <w:p>
+      <w:pPr>
+        <w:rPr/>
+      </w:pPr>
+      <w:r>
+        <w:rPr>
+          <w:rtl w:val="0"/>
+        </w:rPr>
+        <w:t xml:space="preserve">Из океана на сушу</w:t>
+      </w:r>
+    </w:p>
+    <w:p>
+      <w:pPr>
+        <w:rPr/>
+      </w:pPr>
+      <w:r>
+        <w:rPr>
+          <w:rtl w:val="0"/>
+        </w:rPr>
+        <w:t xml:space="preserve"> - Простите великодушно</w:t>
+      </w:r>
+    </w:p>
+    <w:p>
+      <w:pPr>
+        <w:rPr/>
+      </w:pPr>
+      <w:r>
+        <w:rPr>
+          <w:rtl w:val="0"/>
+        </w:rPr>
+        <w:t xml:space="preserve"> Если вас задеваю</w:t>
+      </w:r>
+    </w:p>
+    <w:p>
+      <w:pPr>
+        <w:rPr/>
+      </w:pPr>
+      <w:r>
+        <w:rPr>
+          <w:rtl w:val="0"/>
+        </w:rPr>
+        <w:t xml:space="preserve"> Я уже ужинал</w:t>
+      </w:r>
+    </w:p>
+    <w:p>
+      <w:pPr>
+        <w:rPr/>
+      </w:pPr>
+      <w:r>
+        <w:rPr>
+          <w:rtl w:val="0"/>
+        </w:rPr>
+        <w:t xml:space="preserve"> Просто вино попиваю</w:t>
+      </w:r>
+    </w:p>
+    <w:p>
+      <w:pPr>
+        <w:rPr/>
+      </w:pPr>
+      <w:r>
+        <w:rPr>
+          <w:rtl w:val="0"/>
+        </w:rPr>
+      </w:r>
+    </w:p>
+    <w:p>
+      <w:pPr>
+        <w:rPr/>
+      </w:pPr>
+      <w:r>
+        <w:rPr>
+          <w:rtl w:val="0"/>
+        </w:rPr>
+        <w:t xml:space="preserve">Парень в сомнении</w:t>
+      </w:r>
+    </w:p>
+    <w:p>
+      <w:pPr>
+        <w:rPr/>
+      </w:pPr>
+      <w:r>
+        <w:rPr>
+          <w:rtl w:val="0"/>
+        </w:rPr>
+        <w:t xml:space="preserve">Кидает несмело</w:t>
+      </w:r>
+    </w:p>
+    <w:p>
+      <w:pPr>
+        <w:rPr/>
+      </w:pPr>
+      <w:r>
+        <w:rPr>
+          <w:rtl w:val="0"/>
+        </w:rPr>
+        <w:t xml:space="preserve"> - Хм... Но ведь это же - ваше дело</w:t>
+      </w:r>
+    </w:p>
+    <w:p>
+      <w:pPr>
+        <w:rPr/>
+      </w:pPr>
+      <w:r>
+        <w:rPr>
+          <w:rtl w:val="0"/>
+        </w:rPr>
+        <w:t xml:space="preserve">Пауза</w:t>
+      </w:r>
+    </w:p>
+    <w:p>
+      <w:pPr>
+        <w:rPr/>
+      </w:pPr>
+      <w:r>
+        <w:rPr>
+          <w:rtl w:val="0"/>
+        </w:rPr>
+        <w:t xml:space="preserve">Дядя желая</w:t>
+      </w:r>
+    </w:p>
+    <w:p>
+      <w:pPr>
+        <w:rPr/>
+      </w:pPr>
+      <w:r>
+        <w:rPr>
+          <w:rtl w:val="0"/>
+        </w:rPr>
+        <w:t xml:space="preserve">Продолжения темы</w:t>
+      </w:r>
+    </w:p>
+    <w:p>
+      <w:pPr>
+        <w:rPr/>
+      </w:pPr>
+      <w:r>
+        <w:rPr>
+          <w:rtl w:val="0"/>
+        </w:rPr>
+        <w:t xml:space="preserve">На стол кидает свою проблему</w:t>
+      </w:r>
+    </w:p>
+    <w:p>
+      <w:pPr>
+        <w:rPr/>
+      </w:pPr>
+      <w:r>
+        <w:rPr>
+          <w:rtl w:val="0"/>
+        </w:rPr>
+        <w:t xml:space="preserve"> - Баба ушла...</w:t>
+      </w:r>
+    </w:p>
+    <w:p>
+      <w:pPr>
+        <w:rPr/>
+      </w:pPr>
+      <w:r>
+        <w:rPr>
+          <w:rtl w:val="0"/>
+        </w:rPr>
+        <w:t xml:space="preserve"> - Баба? Бывает</w:t>
+      </w:r>
+    </w:p>
+    <w:p>
+      <w:pPr>
+        <w:rPr/>
+      </w:pPr>
+      <w:r>
+        <w:rPr>
+          <w:rtl w:val="0"/>
+        </w:rPr>
+        <w:t xml:space="preserve">Парень притормозив в еде</w:t>
+      </w:r>
+    </w:p>
+    <w:p>
+      <w:pPr>
+        <w:rPr/>
+      </w:pPr>
+      <w:r>
+        <w:rPr>
+          <w:rtl w:val="0"/>
+        </w:rPr>
+        <w:t xml:space="preserve">Дяде согласно кивает</w:t>
+      </w:r>
+    </w:p>
+    <w:p>
+      <w:pPr>
+        <w:rPr/>
+      </w:pPr>
+      <w:r>
+        <w:rPr>
+          <w:rtl w:val="0"/>
+        </w:rPr>
+        <w:t xml:space="preserve"> - Звезда уходит к звезде</w:t>
+      </w:r>
+    </w:p>
+    <w:p>
+      <w:pPr>
+        <w:rPr/>
+      </w:pPr>
+      <w:r>
+        <w:rPr>
+          <w:rtl w:val="0"/>
+        </w:rPr>
+      </w:r>
+    </w:p>
+    <w:p>
+      <w:pPr>
+        <w:rPr/>
+      </w:pPr>
+      <w:r>
+        <w:rPr>
+          <w:rtl w:val="0"/>
+        </w:rPr>
+        <w:t xml:space="preserve"> - Плюньте на все вы</w:t>
+      </w:r>
+    </w:p>
+    <w:p>
+      <w:pPr>
+        <w:rPr/>
+      </w:pPr>
+      <w:r>
+        <w:rPr>
+          <w:rtl w:val="0"/>
+        </w:rPr>
+        <w:t xml:space="preserve"> Четыре раза</w:t>
+      </w:r>
+    </w:p>
+    <w:p>
+      <w:pPr>
+        <w:rPr/>
+      </w:pPr>
+      <w:r>
+        <w:rPr>
+          <w:rtl w:val="0"/>
+        </w:rPr>
+        <w:t xml:space="preserve"> Бабы - чума</w:t>
+      </w:r>
+    </w:p>
+    <w:p>
+      <w:pPr>
+        <w:rPr/>
+      </w:pPr>
+      <w:r>
+        <w:rPr>
+          <w:rtl w:val="0"/>
+        </w:rPr>
+        <w:t xml:space="preserve"> Или просто зараза</w:t>
+      </w:r>
+    </w:p>
+    <w:p>
+      <w:pPr>
+        <w:rPr/>
+      </w:pPr>
+      <w:r>
+        <w:rPr>
+          <w:rtl w:val="0"/>
+        </w:rPr>
+        <w:t xml:space="preserve">И молча в такт</w:t>
+      </w:r>
+    </w:p>
+    <w:p>
+      <w:pPr>
+        <w:rPr/>
+      </w:pPr>
+      <w:r>
+        <w:rPr>
+          <w:rtl w:val="0"/>
+        </w:rPr>
+        <w:t xml:space="preserve">Тишины аккордам</w:t>
+      </w:r>
+    </w:p>
+    <w:p>
+      <w:pPr>
+        <w:rPr/>
+      </w:pPr>
+      <w:r>
+        <w:rPr>
+          <w:rtl w:val="0"/>
+        </w:rPr>
+        <w:t xml:space="preserve">Продолжили каждый</w:t>
+      </w:r>
+    </w:p>
+    <w:p>
+      <w:pPr>
+        <w:rPr/>
+      </w:pPr>
+      <w:r>
+        <w:rPr>
+          <w:rtl w:val="0"/>
+        </w:rPr>
+        <w:t xml:space="preserve">Свое дело гордо</w:t>
+      </w:r>
+    </w:p>
+    <w:p>
+      <w:pPr>
+        <w:rPr/>
+      </w:pPr>
+      <w:r>
+        <w:rPr>
+          <w:rtl w:val="0"/>
+        </w:rPr>
+        <w:t xml:space="preserve">Пауза</w:t>
+      </w:r>
+    </w:p>
+    <w:p>
+      <w:pPr>
+        <w:rPr/>
+      </w:pPr>
+      <w:r>
+        <w:rPr>
+          <w:rtl w:val="0"/>
+        </w:rPr>
+        <w:t xml:space="preserve">Дядя ставя фишку на нолик</w:t>
+      </w:r>
+    </w:p>
+    <w:p>
+      <w:pPr>
+        <w:rPr/>
+      </w:pPr>
+      <w:r>
+        <w:rPr>
+          <w:rtl w:val="0"/>
+        </w:rPr>
+        <w:t xml:space="preserve"> - Вы позволите</w:t>
+      </w:r>
+    </w:p>
+    <w:p>
+      <w:pPr>
+        <w:rPr/>
+      </w:pPr>
+      <w:r>
+        <w:rPr>
+          <w:rtl w:val="0"/>
+        </w:rPr>
+        <w:t xml:space="preserve"> Сесть за ваш столик?</w:t>
+      </w:r>
+    </w:p>
+    <w:p>
+      <w:pPr>
+        <w:rPr/>
+      </w:pPr>
+      <w:r>
+        <w:rPr>
+          <w:rtl w:val="0"/>
+        </w:rPr>
+      </w:r>
+    </w:p>
+    <w:p>
+      <w:pPr>
+        <w:rPr/>
+      </w:pPr>
+      <w:r>
+        <w:rPr>
+          <w:rtl w:val="0"/>
+        </w:rPr>
+        <w:t xml:space="preserve">Парень в сомнении</w:t>
+      </w:r>
+    </w:p>
+    <w:p>
+      <w:pPr>
+        <w:rPr/>
+      </w:pPr>
+      <w:r>
+        <w:rPr>
+          <w:rtl w:val="0"/>
+        </w:rPr>
+        <w:t xml:space="preserve">Но он в Петербурге</w:t>
+      </w:r>
+    </w:p>
+    <w:p>
+      <w:pPr>
+        <w:rPr/>
+      </w:pPr>
+      <w:r>
+        <w:rPr>
+          <w:rtl w:val="0"/>
+        </w:rPr>
+        <w:t xml:space="preserve">Кусая свой</w:t>
+      </w:r>
+    </w:p>
+    <w:p>
+      <w:pPr>
+        <w:rPr/>
+      </w:pPr>
+      <w:r>
+        <w:rPr>
+          <w:rtl w:val="0"/>
+        </w:rPr>
+        <w:t xml:space="preserve">Недоеденный бургер</w:t>
+      </w:r>
+    </w:p>
+    <w:p>
+      <w:pPr>
+        <w:rPr/>
+      </w:pPr>
+      <w:r>
+        <w:rPr>
+          <w:rtl w:val="0"/>
+        </w:rPr>
+        <w:t xml:space="preserve">Молча кивает</w:t>
+      </w:r>
+    </w:p>
+    <w:p>
+      <w:pPr>
+        <w:rPr/>
+      </w:pPr>
+      <w:r>
+        <w:rPr>
+          <w:rtl w:val="0"/>
+        </w:rPr>
+        <w:t xml:space="preserve">Дядя садится</w:t>
+      </w:r>
+    </w:p>
+    <w:p>
+      <w:pPr>
+        <w:rPr/>
+      </w:pPr>
+      <w:r>
+        <w:rPr>
+          <w:rtl w:val="0"/>
+        </w:rPr>
+        <w:t xml:space="preserve">Памятью бряцая</w:t>
+      </w:r>
+    </w:p>
+    <w:p>
+      <w:pPr>
+        <w:rPr/>
+      </w:pPr>
+      <w:r>
+        <w:rPr>
+          <w:rtl w:val="0"/>
+        </w:rPr>
+        <w:t xml:space="preserve">Клацает</w:t>
+      </w:r>
+    </w:p>
+    <w:p>
+      <w:pPr>
+        <w:rPr/>
+      </w:pPr>
+      <w:r>
+        <w:rPr>
+          <w:rtl w:val="0"/>
+        </w:rPr>
+        <w:t xml:space="preserve"> - Тебе, чьи миловидные черты</w:t>
+      </w:r>
+    </w:p>
+    <w:p>
+      <w:pPr>
+        <w:rPr/>
+      </w:pPr>
+      <w:r>
+        <w:rPr>
+          <w:rtl w:val="0"/>
+        </w:rPr>
+        <w:t xml:space="preserve"> должно быть не страшатся увяданья...</w:t>
+      </w:r>
+    </w:p>
+    <w:p>
+      <w:pPr>
+        <w:rPr/>
+      </w:pPr>
+      <w:r>
+        <w:rPr>
+          <w:rtl w:val="0"/>
+        </w:rPr>
+        <w:t xml:space="preserve"> пишу я с моря. С моря. Корабли...</w:t>
+      </w:r>
+    </w:p>
+    <w:p>
+      <w:pPr>
+        <w:rPr/>
+      </w:pPr>
+      <w:r>
+        <w:rPr>
+          <w:rtl w:val="0"/>
+        </w:rPr>
+        <w:t xml:space="preserve">И далее Ex ponto... досвиданья...</w:t>
+      </w:r>
+    </w:p>
+    <w:p>
+      <w:pPr>
+        <w:rPr/>
+      </w:pPr>
+      <w:r>
+        <w:rPr>
+          <w:rtl w:val="0"/>
+        </w:rPr>
+      </w:r>
+    </w:p>
+    <w:p>
+      <w:pPr>
+        <w:rPr/>
+      </w:pPr>
+      <w:r>
+        <w:rPr>
+          <w:rtl w:val="0"/>
+        </w:rPr>
+        <w:t xml:space="preserve">Закончил</w:t>
+      </w:r>
+    </w:p>
+    <w:p>
+      <w:pPr>
+        <w:rPr/>
+      </w:pPr>
+      <w:r>
+        <w:rPr>
+          <w:rtl w:val="0"/>
+        </w:rPr>
+        <w:t xml:space="preserve">Взглядом влажным</w:t>
+      </w:r>
+    </w:p>
+    <w:p>
+      <w:pPr>
+        <w:rPr/>
+      </w:pPr>
+      <w:r>
+        <w:rPr>
+          <w:rtl w:val="0"/>
+        </w:rPr>
+        <w:t xml:space="preserve">Обмел аудиторию</w:t>
+      </w:r>
+    </w:p>
+    <w:p>
+      <w:pPr>
+        <w:rPr/>
+      </w:pPr>
+      <w:r>
+        <w:rPr>
+          <w:rtl w:val="0"/>
+        </w:rPr>
+        <w:t xml:space="preserve">Отважно</w:t>
+      </w:r>
+    </w:p>
+    <w:p>
+      <w:pPr>
+        <w:rPr/>
+      </w:pPr>
+      <w:r>
+        <w:rPr>
+          <w:rtl w:val="0"/>
+        </w:rPr>
+        <w:t xml:space="preserve">И с грустью</w:t>
+      </w:r>
+    </w:p>
+    <w:p>
+      <w:pPr>
+        <w:rPr/>
+      </w:pPr>
+      <w:r>
+        <w:rPr>
+          <w:rtl w:val="0"/>
+        </w:rPr>
+        <w:t xml:space="preserve">Вспомнил</w:t>
+      </w:r>
+    </w:p>
+    <w:p>
+      <w:pPr>
+        <w:rPr/>
+      </w:pPr>
+      <w:r>
+        <w:rPr>
+          <w:rtl w:val="0"/>
+        </w:rPr>
+        <w:t xml:space="preserve">Милую свою</w:t>
+      </w:r>
+    </w:p>
+    <w:p>
+      <w:pPr>
+        <w:rPr/>
+      </w:pPr>
+      <w:r>
+        <w:rPr>
+          <w:rtl w:val="0"/>
+        </w:rPr>
+        <w:t xml:space="preserve">Но съеден бургер</w:t>
+      </w:r>
+    </w:p>
+    <w:p>
+      <w:pPr>
+        <w:rPr/>
+      </w:pPr>
+      <w:r>
+        <w:rPr>
+          <w:rtl w:val="0"/>
+        </w:rPr>
+        <w:t xml:space="preserve">И прикончен кофе</w:t>
+      </w:r>
+    </w:p>
+    <w:p>
+      <w:pPr>
+        <w:rPr/>
+      </w:pPr>
+      <w:r>
+        <w:rPr>
+          <w:rtl w:val="0"/>
+        </w:rPr>
+        <w:t xml:space="preserve">Канаты рвет прибой</w:t>
+      </w:r>
+    </w:p>
+    <w:p>
+      <w:pPr>
+        <w:rPr/>
+      </w:pPr>
+      <w:r>
+        <w:rPr>
+          <w:rtl w:val="0"/>
+        </w:rPr>
+        <w:t xml:space="preserve">И парень поднимаясь</w:t>
+      </w:r>
+    </w:p>
+    <w:p>
+      <w:pPr>
+        <w:rPr/>
+      </w:pPr>
+      <w:r>
+        <w:rPr>
+          <w:rtl w:val="0"/>
+        </w:rPr>
+        <w:t xml:space="preserve">Отчалил... дав отбой</w:t>
+      </w:r>
+    </w:p>
+    <w:p>
+      <w:pPr>
+        <w:rPr/>
+      </w:pPr>
+      <w:r>
+        <w:rPr>
+          <w:rtl w:val="0"/>
+        </w:rPr>
+      </w:r>
+    </w:p>
+    <w:p>
+      <w:pPr>
+        <w:rPr/>
+      </w:pPr>
+      <w:r>
+        <w:rPr>
+          <w:rtl w:val="0"/>
+        </w:rPr>
+        <w:t xml:space="preserve"> - Вы извините</w:t>
+      </w:r>
+    </w:p>
+    <w:p>
+      <w:pPr>
+        <w:rPr/>
+      </w:pPr>
+      <w:r>
+        <w:rPr>
+          <w:rtl w:val="0"/>
+        </w:rPr>
+        <w:t xml:space="preserve">Бросил осторожно</w:t>
+      </w:r>
+    </w:p>
+    <w:p>
+      <w:pPr>
+        <w:rPr/>
+      </w:pPr>
+      <w:r>
+        <w:rPr>
+          <w:rtl w:val="0"/>
+        </w:rPr>
+        <w:t xml:space="preserve">В ответ: - вы извините</w:t>
+      </w:r>
+    </w:p>
+    <w:p>
+      <w:pPr>
+        <w:rPr/>
+      </w:pPr>
+      <w:r>
+        <w:rPr>
+          <w:rtl w:val="0"/>
+        </w:rPr>
+        <w:t xml:space="preserve"> Давайте просто, будем</w:t>
+      </w:r>
+    </w:p>
+    <w:p>
+      <w:pPr>
+        <w:rPr/>
+      </w:pPr>
+      <w:r>
+        <w:rPr>
+          <w:rtl w:val="0"/>
+        </w:rPr>
+        <w:t xml:space="preserve"> Уж вы меня простите</w:t>
+      </w:r>
+    </w:p>
+    <w:p>
+      <w:pPr>
+        <w:rPr/>
+      </w:pPr>
+      <w:r>
+        <w:rPr>
+          <w:rtl w:val="0"/>
+        </w:rPr>
+        <w:t xml:space="preserve"> Немного безрассуден</w:t>
+      </w:r>
+    </w:p>
+    <w:p>
+      <w:pPr>
+        <w:rPr/>
+      </w:pPr>
+      <w:r>
+        <w:rPr>
+          <w:rtl w:val="0"/>
+        </w:rPr>
+        <w:t xml:space="preserve"> И пристаю к несчастным</w:t>
+      </w:r>
+    </w:p>
+    <w:p>
+      <w:pPr>
+        <w:rPr/>
+      </w:pPr>
+      <w:r>
+        <w:rPr>
+          <w:rtl w:val="0"/>
+        </w:rPr>
+        <w:t xml:space="preserve"> Мирным людям</w:t>
+      </w:r>
+    </w:p>
+    <w:p>
+      <w:pPr>
+        <w:rPr/>
+      </w:pPr>
+      <w:r>
+        <w:rPr>
+          <w:rtl w:val="0"/>
+        </w:rPr>
+        <w:t xml:space="preserve">Парень поднос забрав</w:t>
+      </w:r>
+    </w:p>
+    <w:p>
+      <w:pPr>
+        <w:rPr/>
+      </w:pPr>
+      <w:r>
+        <w:rPr>
+          <w:rtl w:val="0"/>
+        </w:rPr>
+        <w:t xml:space="preserve">Ушел смотря но не глядя</w:t>
+      </w:r>
+    </w:p>
+    <w:p>
+      <w:pPr>
+        <w:rPr/>
+      </w:pPr>
+      <w:r>
+        <w:rPr>
+          <w:rtl w:val="0"/>
+        </w:rPr>
+        <w:t xml:space="preserve">Остался сидеть один</w:t>
+      </w:r>
+    </w:p>
+    <w:p>
+      <w:pPr>
+        <w:rPr/>
+      </w:pPr>
+      <w:r>
+        <w:rPr>
+          <w:rtl w:val="0"/>
+        </w:rPr>
+        <w:t xml:space="preserve">За столиком в центре дядя</w:t>
+      </w:r>
+    </w:p>
+    <w:p>
+      <w:pPr>
+        <w:rPr/>
+      </w:pPr>
+      <w:r>
+        <w:rPr>
+          <w:rtl w:val="0"/>
+        </w:rPr>
+      </w:r>
+    </w:p>
+    <w:p>
+      <w:pPr>
+        <w:rPr/>
+      </w:pPr>
+      <w:r>
+        <w:rPr>
+          <w:rtl w:val="0"/>
+        </w:rPr>
+        <w:t xml:space="preserve">Один </w:t>
+      </w:r>
+    </w:p>
+    <w:p>
+      <w:pPr>
+        <w:rPr/>
+      </w:pPr>
+      <w:r>
+        <w:rPr>
+          <w:rtl w:val="0"/>
+        </w:rPr>
+        <w:t xml:space="preserve">Лишь один</w:t>
+      </w:r>
+    </w:p>
+    <w:p>
+      <w:pPr>
+        <w:rPr/>
+      </w:pPr>
+      <w:r>
+        <w:rPr>
+          <w:rtl w:val="0"/>
+        </w:rPr>
+        <w:t xml:space="preserve">Слушатель и налип</w:t>
+      </w:r>
+    </w:p>
+    <w:p>
+      <w:pPr>
+        <w:rPr/>
+      </w:pPr>
+      <w:r>
+        <w:rPr>
+          <w:rtl w:val="0"/>
+        </w:rPr>
+        <w:t xml:space="preserve">Да и тот в бумажном пакете</w:t>
+      </w:r>
+    </w:p>
+    <w:p>
+      <w:pPr>
+        <w:rPr/>
+      </w:pPr>
+      <w:r>
+        <w:rPr>
+          <w:rtl w:val="0"/>
+        </w:rPr>
+        <w:t xml:space="preserve">Из "Перекрестка" влип</w:t>
+      </w:r>
+    </w:p>
+    <w:p>
+      <w:pPr>
+        <w:rPr/>
+      </w:pPr>
+      <w:r>
+        <w:rPr>
+          <w:rtl w:val="0"/>
+        </w:rPr>
+        <w:t xml:space="preserve">Пустое место</w:t>
+      </w:r>
+    </w:p>
+    <w:p>
+      <w:pPr>
+        <w:rPr/>
+      </w:pPr>
+      <w:r>
+        <w:rPr>
+          <w:rtl w:val="0"/>
+        </w:rPr>
+        <w:t xml:space="preserve">Не будет свято</w:t>
+      </w:r>
+    </w:p>
+    <w:p>
+      <w:pPr>
+        <w:rPr/>
+      </w:pPr>
+      <w:r>
+        <w:rPr>
+          <w:rtl w:val="0"/>
+        </w:rPr>
+        <w:t xml:space="preserve">К столику справа</w:t>
+      </w:r>
+    </w:p>
+    <w:p>
+      <w:pPr>
+        <w:rPr/>
+      </w:pPr>
+      <w:r>
+        <w:rPr>
+          <w:rtl w:val="0"/>
+        </w:rPr>
+        <w:t xml:space="preserve">С подносом распятым</w:t>
+      </w:r>
+    </w:p>
+    <w:p>
+      <w:pPr>
+        <w:rPr/>
+      </w:pPr>
+      <w:r>
+        <w:rPr>
+          <w:rtl w:val="0"/>
+        </w:rPr>
+        <w:t xml:space="preserve">Идет тетя с дочкой</w:t>
+      </w:r>
+    </w:p>
+    <w:p>
+      <w:pPr>
+        <w:rPr/>
+      </w:pPr>
+      <w:r>
+        <w:rPr>
+          <w:rtl w:val="0"/>
+        </w:rPr>
+        <w:t xml:space="preserve">Садятся вместе</w:t>
+      </w:r>
+    </w:p>
+    <w:p>
+      <w:pPr>
+        <w:rPr/>
+      </w:pPr>
+      <w:r>
+        <w:rPr>
+          <w:rtl w:val="0"/>
+        </w:rPr>
+        <w:t xml:space="preserve">Цыпленок с квочкой</w:t>
+      </w:r>
+    </w:p>
+    <w:p>
+      <w:pPr>
+        <w:rPr/>
+      </w:pPr>
+      <w:r>
+        <w:rPr>
+          <w:rtl w:val="0"/>
+        </w:rPr>
+      </w:r>
+    </w:p>
+    <w:p>
+      <w:pPr>
+        <w:rPr/>
+      </w:pPr>
+      <w:r>
+        <w:rPr>
+          <w:rtl w:val="0"/>
+        </w:rPr>
+        <w:t xml:space="preserve">Ужин или простой перекус</w:t>
+      </w:r>
+    </w:p>
+    <w:p>
+      <w:pPr>
+        <w:rPr/>
+      </w:pPr>
+      <w:r>
+        <w:rPr>
+          <w:rtl w:val="0"/>
+        </w:rPr>
+        <w:t xml:space="preserve">Не выдуман градусник</w:t>
+      </w:r>
+    </w:p>
+    <w:p>
+      <w:pPr>
+        <w:rPr/>
+      </w:pPr>
+      <w:r>
+        <w:rPr>
+          <w:rtl w:val="0"/>
+        </w:rPr>
+        <w:t xml:space="preserve">Измерить наш вкус</w:t>
+      </w:r>
+    </w:p>
+    <w:p>
+      <w:pPr>
+        <w:rPr/>
+      </w:pPr>
+      <w:r>
+        <w:rPr>
+          <w:rtl w:val="0"/>
+        </w:rPr>
+        <w:t xml:space="preserve">Да и какое дело</w:t>
+      </w:r>
+    </w:p>
+    <w:p>
+      <w:pPr>
+        <w:rPr/>
+      </w:pPr>
+      <w:r>
+        <w:rPr>
+          <w:rtl w:val="0"/>
+        </w:rPr>
+        <w:t xml:space="preserve">Сели два тела</w:t>
+      </w:r>
+    </w:p>
+    <w:p>
+      <w:pPr>
+        <w:rPr/>
+      </w:pPr>
+      <w:r>
+        <w:rPr>
+          <w:rtl w:val="0"/>
+        </w:rPr>
+        <w:t xml:space="preserve">Сидят, мамин взгляд</w:t>
+      </w:r>
+    </w:p>
+    <w:p>
+      <w:pPr>
+        <w:rPr/>
+      </w:pPr>
+      <w:r>
+        <w:rPr>
+          <w:rtl w:val="0"/>
+        </w:rPr>
+        <w:t xml:space="preserve">Уползает влево</w:t>
+      </w:r>
+    </w:p>
+    <w:p>
+      <w:pPr>
+        <w:rPr/>
+      </w:pPr>
+      <w:r>
+        <w:rPr>
+          <w:rtl w:val="0"/>
+        </w:rPr>
+        <w:t xml:space="preserve">Дядя взгляд</w:t>
+      </w:r>
+    </w:p>
+    <w:p>
+      <w:pPr>
+        <w:rPr/>
+      </w:pPr>
+      <w:r>
+        <w:rPr>
+          <w:rtl w:val="0"/>
+        </w:rPr>
+        <w:t xml:space="preserve">Как укор принимая</w:t>
+      </w:r>
+    </w:p>
+    <w:p>
+      <w:pPr>
+        <w:rPr/>
+      </w:pPr>
+      <w:r>
+        <w:rPr>
+          <w:rtl w:val="0"/>
+        </w:rPr>
+        <w:t xml:space="preserve">Молча кивает</w:t>
+      </w:r>
+    </w:p>
+    <w:p>
+      <w:pPr>
+        <w:rPr/>
+      </w:pPr>
+      <w:r>
+        <w:rPr>
+          <w:rtl w:val="0"/>
+        </w:rPr>
+        <w:t xml:space="preserve">Взглядом цепляя</w:t>
+      </w:r>
+    </w:p>
+    <w:p>
+      <w:pPr>
+        <w:rPr/>
+      </w:pPr>
+      <w:r>
+        <w:rPr>
+          <w:rtl w:val="0"/>
+        </w:rPr>
+        <w:t xml:space="preserve">Бумажный пакет</w:t>
+      </w:r>
+    </w:p>
+    <w:p>
+      <w:pPr>
+        <w:rPr/>
+      </w:pPr>
+      <w:r>
+        <w:rPr>
+          <w:rtl w:val="0"/>
+        </w:rPr>
+      </w:r>
+    </w:p>
+    <w:p>
+      <w:pPr>
+        <w:rPr/>
+      </w:pPr>
+      <w:r>
+        <w:rPr>
+          <w:rtl w:val="0"/>
+        </w:rPr>
+        <w:t xml:space="preserve"> - Извините...</w:t>
+      </w:r>
+    </w:p>
+    <w:p>
+      <w:pPr>
+        <w:rPr/>
+      </w:pPr>
+      <w:r>
+        <w:rPr>
+          <w:rtl w:val="0"/>
+        </w:rPr>
+        <w:t xml:space="preserve"> Мне уже много лет...</w:t>
+      </w:r>
+    </w:p>
+    <w:p>
+      <w:pPr>
+        <w:rPr/>
+      </w:pPr>
+      <w:r>
+        <w:rPr>
+          <w:rtl w:val="0"/>
+        </w:rPr>
+        <w:t xml:space="preserve"> Восемьдесят с гаком...</w:t>
+      </w:r>
+    </w:p>
+    <w:p>
+      <w:pPr>
+        <w:rPr/>
+      </w:pPr>
+      <w:r>
+        <w:rPr>
+          <w:rtl w:val="0"/>
+        </w:rPr>
+        <w:t xml:space="preserve">Мамаша кидает</w:t>
+      </w:r>
+    </w:p>
+    <w:p>
+      <w:pPr>
+        <w:rPr/>
+      </w:pPr>
+      <w:r>
+        <w:rPr>
+          <w:rtl w:val="0"/>
+        </w:rPr>
+        <w:t xml:space="preserve"> - Однако... Сколько?</w:t>
+      </w:r>
+    </w:p>
+    <w:p>
+      <w:pPr>
+        <w:rPr/>
+      </w:pPr>
+      <w:r>
+        <w:rPr>
+          <w:rtl w:val="0"/>
+        </w:rPr>
+        <w:t xml:space="preserve"> Семьдесят два от силы</w:t>
+      </w:r>
+    </w:p>
+    <w:p>
+      <w:pPr>
+        <w:rPr/>
+      </w:pPr>
+      <w:r>
+        <w:rPr>
+          <w:rtl w:val="0"/>
+        </w:rPr>
+        <w:t xml:space="preserve">Дядя с печатью грусти</w:t>
+      </w:r>
+    </w:p>
+    <w:p>
+      <w:pPr>
+        <w:rPr/>
+      </w:pPr>
+      <w:r>
+        <w:rPr>
+          <w:rtl w:val="0"/>
+        </w:rPr>
+        <w:t xml:space="preserve">Головой покачнул уныло</w:t>
+      </w:r>
+    </w:p>
+    <w:p>
+      <w:pPr>
+        <w:rPr/>
+      </w:pPr>
+      <w:r>
+        <w:rPr>
+          <w:rtl w:val="0"/>
+        </w:rPr>
+        <w:t xml:space="preserve">Взгляд оживился</w:t>
+      </w:r>
+    </w:p>
+    <w:p>
+      <w:pPr>
+        <w:rPr/>
+      </w:pPr>
+      <w:r>
+        <w:rPr>
+          <w:rtl w:val="0"/>
+        </w:rPr>
+        <w:t xml:space="preserve">Глядя на дочку</w:t>
+      </w:r>
+    </w:p>
+    <w:p>
+      <w:pPr>
+        <w:rPr/>
+      </w:pPr>
+      <w:r>
+        <w:rPr>
+          <w:rtl w:val="0"/>
+        </w:rPr>
+        <w:t xml:space="preserve">Бросает слова</w:t>
+      </w:r>
+    </w:p>
+    <w:p>
+      <w:pPr>
+        <w:rPr/>
+      </w:pPr>
+      <w:r>
+        <w:rPr>
+          <w:rtl w:val="0"/>
+        </w:rPr>
+        <w:t xml:space="preserve">Игнорируя точку</w:t>
+      </w:r>
+    </w:p>
+    <w:p>
+      <w:pPr>
+        <w:rPr/>
+      </w:pPr>
+      <w:r>
+        <w:rPr>
+          <w:rtl w:val="0"/>
+        </w:rPr>
+      </w:r>
+    </w:p>
+    <w:p>
+      <w:pPr>
+        <w:rPr/>
+      </w:pPr>
+      <w:r>
+        <w:rPr>
+          <w:rtl w:val="0"/>
+        </w:rPr>
+        <w:t xml:space="preserve"> - Славный ребенок я вижу</w:t>
+      </w:r>
+    </w:p>
+    <w:p>
+      <w:pPr>
+        <w:rPr/>
+      </w:pPr>
+      <w:r>
+        <w:rPr>
+          <w:rtl w:val="0"/>
+        </w:rPr>
+        <w:t xml:space="preserve">И далее без замеса</w:t>
+      </w:r>
+    </w:p>
+    <w:p>
+      <w:pPr>
+        <w:rPr/>
+      </w:pPr>
+      <w:r>
+        <w:rPr>
+          <w:rtl w:val="0"/>
+        </w:rPr>
+        <w:t xml:space="preserve">Встает и подходит ближе</w:t>
+      </w:r>
+    </w:p>
+    <w:p>
+      <w:pPr>
+        <w:rPr/>
+      </w:pPr>
+      <w:r>
+        <w:rPr>
+          <w:rtl w:val="0"/>
+        </w:rPr>
+        <w:t xml:space="preserve"> - Позвольте как можно тише</w:t>
+      </w:r>
+    </w:p>
+    <w:p>
+      <w:pPr>
+        <w:rPr/>
+      </w:pPr>
+      <w:r>
+        <w:rPr>
+          <w:rtl w:val="0"/>
+        </w:rPr>
+        <w:t xml:space="preserve"> Пару четверостиший</w:t>
+      </w:r>
+    </w:p>
+    <w:p>
+      <w:pPr>
+        <w:rPr/>
+      </w:pPr>
+      <w:r>
+        <w:rPr>
+          <w:rtl w:val="0"/>
+        </w:rPr>
+        <w:t xml:space="preserve"> Однажды Капуста приходит к Морковке</w:t>
+      </w:r>
+    </w:p>
+    <w:p>
+      <w:pPr>
+        <w:rPr/>
+      </w:pPr>
+      <w:r>
+        <w:rPr>
+          <w:rtl w:val="0"/>
+        </w:rPr>
+        <w:t xml:space="preserve"> и видит: Морковка лежит в упаковке.</w:t>
+      </w:r>
+    </w:p>
+    <w:p>
+      <w:pPr>
+        <w:rPr/>
+      </w:pPr>
+      <w:r>
+        <w:rPr>
+          <w:rtl w:val="0"/>
+        </w:rPr>
+        <w:t xml:space="preserve">Мамаша строго:</w:t>
+      </w:r>
+    </w:p>
+    <w:p>
+      <w:pPr>
+        <w:rPr/>
+      </w:pPr>
+      <w:r>
+        <w:rPr>
+          <w:rtl w:val="0"/>
+        </w:rPr>
+        <w:t xml:space="preserve"> - Отстаньте</w:t>
+      </w:r>
+    </w:p>
+    <w:p>
+      <w:pPr>
+        <w:rPr/>
+      </w:pPr>
+      <w:r>
+        <w:rPr>
+          <w:rtl w:val="0"/>
+        </w:rPr>
+        <w:t xml:space="preserve"> Папа у дочки есть</w:t>
+      </w:r>
+    </w:p>
+    <w:p>
+      <w:pPr>
+        <w:rPr/>
+      </w:pPr>
+      <w:r>
+        <w:rPr>
+          <w:rtl w:val="0"/>
+        </w:rPr>
+        <w:t xml:space="preserve"> Он ей стихи читает</w:t>
+      </w:r>
+    </w:p>
+    <w:p>
+      <w:pPr>
+        <w:rPr/>
+      </w:pPr>
+      <w:r>
+        <w:rPr>
+          <w:rtl w:val="0"/>
+        </w:rPr>
+        <w:t xml:space="preserve"> Вам лучше просто сесть</w:t>
+      </w:r>
+    </w:p>
+    <w:p>
+      <w:pPr>
+        <w:rPr/>
+      </w:pPr>
+      <w:r>
+        <w:rPr>
+          <w:rtl w:val="0"/>
+        </w:rPr>
+      </w:r>
+    </w:p>
+    <w:p>
+      <w:pPr>
+        <w:rPr/>
+      </w:pPr>
+      <w:r>
+        <w:rPr>
+          <w:rtl w:val="0"/>
+        </w:rPr>
+        <w:t xml:space="preserve">Дядя законы знает</w:t>
+      </w:r>
+    </w:p>
+    <w:p>
+      <w:pPr>
+        <w:rPr/>
+      </w:pPr>
+      <w:r>
+        <w:rPr>
+          <w:rtl w:val="0"/>
+        </w:rPr>
+        <w:t xml:space="preserve">Вернувшись за столик свой</w:t>
+      </w:r>
+    </w:p>
+    <w:p>
+      <w:pPr>
+        <w:rPr/>
+      </w:pPr>
+      <w:r>
+        <w:rPr>
+          <w:rtl w:val="0"/>
+        </w:rPr>
+        <w:t xml:space="preserve">Молча другу читает</w:t>
+      </w:r>
+    </w:p>
+    <w:p>
+      <w:pPr>
+        <w:rPr/>
+      </w:pPr>
+      <w:r>
+        <w:rPr>
+          <w:rtl w:val="0"/>
+        </w:rPr>
+        <w:t xml:space="preserve">Рот закрывая спасательным кругом</w:t>
+      </w:r>
+    </w:p>
+    <w:p>
+      <w:pPr>
+        <w:rPr/>
+      </w:pPr>
+      <w:r>
+        <w:rPr>
+          <w:rtl w:val="0"/>
+        </w:rPr>
+        <w:t xml:space="preserve">Прекратил он общаться и с другом</w:t>
+      </w:r>
+    </w:p>
+    <w:p>
+      <w:pPr>
+        <w:rPr/>
+      </w:pPr>
+      <w:r>
+        <w:rPr>
+          <w:rtl w:val="0"/>
+        </w:rPr>
+        <w:t xml:space="preserve">Выпив душу до дна</w:t>
+      </w:r>
+    </w:p>
+    <w:p>
+      <w:pPr>
+        <w:rPr/>
+      </w:pPr>
+      <w:r>
+        <w:rPr>
+          <w:rtl w:val="0"/>
+        </w:rPr>
+        <w:t xml:space="preserve">Медленно не качаясь</w:t>
+      </w:r>
+    </w:p>
+    <w:p>
+      <w:pPr>
+        <w:rPr/>
+      </w:pPr>
+      <w:r>
+        <w:rPr>
+          <w:rtl w:val="0"/>
+        </w:rPr>
+        <w:t xml:space="preserve">Хоть шторма сильна волна</w:t>
+      </w:r>
+    </w:p>
+    <w:p>
+      <w:pPr>
+        <w:rPr/>
+      </w:pPr>
+      <w:r>
+        <w:rPr>
+          <w:rtl w:val="0"/>
+        </w:rPr>
+        <w:t xml:space="preserve">Кораблем уплывает в море</w:t>
+      </w:r>
+    </w:p>
+    <w:p>
+      <w:pPr>
+        <w:rPr/>
+      </w:pPr>
+      <w:r>
+        <w:rPr>
+          <w:rtl w:val="0"/>
+        </w:rPr>
+        <w:t xml:space="preserve">То есть, идет в коридор</w:t>
+      </w:r>
+    </w:p>
+    <w:p>
+      <w:pPr>
+        <w:rPr/>
+      </w:pPr>
+      <w:r>
+        <w:rPr>
+          <w:rtl w:val="0"/>
+        </w:rPr>
+        <w:t xml:space="preserve">Время вечера десять</w:t>
+      </w:r>
+    </w:p>
+    <w:p>
+      <w:pPr>
+        <w:rPr/>
+      </w:pPr>
+      <w:r>
+        <w:rPr>
+          <w:rtl w:val="0"/>
+        </w:rPr>
+        <w:t xml:space="preserve">Бродский не сдюжил позор</w:t>
+      </w:r>
+    </w:p>
+    <w:p>
+      <w:pPr>
+        <w:rPr/>
+      </w:pPr>
+      <w:r>
+        <w:rPr>
+          <w:rtl w:val="0"/>
+        </w:rPr>
+      </w:r>
+    </w:p>
+    <w:p>
+      <w:pPr>
+        <w:rPr/>
+      </w:pPr>
+      <w:r>
+        <w:rPr>
+          <w:rtl w:val="0"/>
+        </w:rPr>
+        <w:t xml:space="preserve">Покончив общаться с едой</w:t>
+      </w:r>
+    </w:p>
+    <w:p>
+      <w:pPr>
+        <w:rPr/>
+      </w:pPr>
+      <w:r>
+        <w:rPr>
+          <w:rtl w:val="0"/>
+        </w:rPr>
+        <w:t xml:space="preserve">Мамаша тоже встает</w:t>
+      </w:r>
+    </w:p>
+    <w:p>
+      <w:pPr>
+        <w:rPr/>
+      </w:pPr>
+      <w:r>
+        <w:rPr>
+          <w:rtl w:val="0"/>
+        </w:rPr>
+        <w:t xml:space="preserve">Цыпленок рядом, кофе с собой</w:t>
+      </w:r>
+    </w:p>
+    <w:p>
+      <w:pPr>
+        <w:rPr/>
+      </w:pPr>
+      <w:r>
+        <w:rPr>
+          <w:rtl w:val="0"/>
+        </w:rPr>
+        <w:t xml:space="preserve">Идут осторожно к стеклянному входу</w:t>
+      </w:r>
+    </w:p>
+    <w:p>
+      <w:pPr>
+        <w:rPr/>
+      </w:pPr>
+      <w:r>
+        <w:rPr>
+          <w:rtl w:val="0"/>
+        </w:rPr>
+        <w:t xml:space="preserve">На улицу, на свободу</w:t>
+      </w:r>
+    </w:p>
+    <w:p>
+      <w:pPr>
+        <w:rPr/>
+      </w:pPr>
+      <w:r>
+        <w:rPr>
+          <w:rtl w:val="0"/>
+        </w:rPr>
+        <w:t xml:space="preserve">Иной пролагая курс</w:t>
+      </w:r>
+    </w:p>
+    <w:p>
+      <w:pPr>
+        <w:rPr/>
+      </w:pPr>
+      <w:r>
+        <w:rPr>
+          <w:rtl w:val="0"/>
+        </w:rPr>
+        <w:t xml:space="preserve">Все... </w:t>
+      </w:r>
+    </w:p>
+    <w:p>
+      <w:pPr>
+        <w:rPr/>
+      </w:pPr>
+      <w:r>
+        <w:rPr>
+          <w:rtl w:val="0"/>
+        </w:rPr>
+        <w:t xml:space="preserve">Тишина на столах Бургер-Кинга</w:t>
+      </w:r>
+    </w:p>
+    <w:p>
+      <w:pPr>
+        <w:rPr/>
+      </w:pPr>
+      <w:r>
+        <w:rPr>
+          <w:rtl w:val="0"/>
+        </w:rPr>
+        <w:t xml:space="preserve">Со светом дружит по свингу</w:t>
+      </w:r>
+    </w:p>
+    <w:p>
+      <w:pPr>
+        <w:rPr/>
+      </w:pPr>
+      <w:r>
+        <w:rPr>
+          <w:rtl w:val="0"/>
+        </w:rPr>
+        <w:t xml:space="preserve">И стало обидно... что так не узнал</w:t>
+      </w:r>
+    </w:p>
+    <w:p>
+      <w:pPr>
+        <w:rPr/>
+      </w:pPr>
+      <w:r>
+        <w:rPr>
+          <w:rtl w:val="0"/>
+        </w:rPr>
+        <w:t xml:space="preserve">Какого другого поэта?</w:t>
+      </w:r>
+    </w:p>
+    <w:p>
+      <w:pPr>
+        <w:rPr/>
+      </w:pPr>
+      <w:r>
+        <w:rPr>
+          <w:rtl w:val="0"/>
+        </w:rPr>
+        <w:t xml:space="preserve">Дочке… папаша… читал…</w:t>
       </w:r>
     </w:p>
     <w:p>
@@ -20001,13 +20045,165 @@
           <w:szCs w:val="16"/>
           <w:rtl w:val="0"/>
         </w:rPr>
-        <w:t xml:space="preserve">13  Nov 2022 </w:t>
+        <w:t xml:space="preserve">07  Nov 2022 00:31 </w:t>
       </w:r>
       <w:r>
         <w:pict>
           <v:rect style="width:0.0pt;height:1.5pt" o:hr="t" o:hrstd="t" o:hralign="center" fillcolor="#A0A0A0" stroked="f"/>
         </w:pict>
       </w:r>
+      <w:r>
+        <w:rPr>
+          <w:rtl w:val="0"/>
+        </w:rPr>
+      </w:r>
+    </w:p>
+    <w:p>
+      <w:pPr>
+        <w:rPr/>
+      </w:pPr>
+      <w:r>
+        <w:rPr>
+          <w:rtl w:val="0"/>
+        </w:rPr>
+      </w:r>
+    </w:p>
+    <w:p>
+      <w:pPr>
+        <w:rPr/>
+      </w:pPr>
+      <w:r>
+        <w:rPr>
+          <w:rtl w:val="0"/>
+        </w:rPr>
+        <w:t xml:space="preserve">Пишу я вам в ответ</w:t>
+      </w:r>
+    </w:p>
+    <w:p>
+      <w:pPr>
+        <w:rPr/>
+      </w:pPr>
+      <w:r>
+        <w:rPr>
+          <w:rtl w:val="0"/>
+        </w:rPr>
+        <w:t xml:space="preserve">На общих основаниях</w:t>
+      </w:r>
+    </w:p>
+    <w:p>
+      <w:pPr>
+        <w:rPr/>
+      </w:pPr>
+      <w:r>
+        <w:rPr>
+          <w:rtl w:val="0"/>
+        </w:rPr>
+        <w:t xml:space="preserve">Как будто бы поэт</w:t>
+      </w:r>
+    </w:p>
+    <w:p>
+      <w:pPr>
+        <w:rPr/>
+      </w:pPr>
+      <w:r>
+        <w:rPr>
+          <w:rtl w:val="0"/>
+        </w:rPr>
+        <w:t xml:space="preserve">Но все ж таки изгнанник</w:t>
+      </w:r>
+    </w:p>
+    <w:p>
+      <w:pPr>
+        <w:rPr/>
+      </w:pPr>
+      <w:r>
+        <w:rPr>
+          <w:rtl w:val="0"/>
+        </w:rPr>
+        <w:t xml:space="preserve">Из Прозы</w:t>
+      </w:r>
+    </w:p>
+    <w:p>
+      <w:pPr>
+        <w:rPr/>
+      </w:pPr>
+      <w:r>
+        <w:rPr>
+          <w:rtl w:val="0"/>
+        </w:rPr>
+        <w:t xml:space="preserve">Из Страны</w:t>
+      </w:r>
+    </w:p>
+    <w:p>
+      <w:pPr>
+        <w:rPr/>
+      </w:pPr>
+      <w:r>
+        <w:rPr>
+          <w:rtl w:val="0"/>
+        </w:rPr>
+        <w:t xml:space="preserve">Глухих</w:t>
+      </w:r>
+    </w:p>
+    <w:p>
+      <w:pPr>
+        <w:rPr/>
+      </w:pPr>
+      <w:r>
+        <w:rPr>
+          <w:rtl w:val="0"/>
+        </w:rPr>
+        <w:t xml:space="preserve">Где всякая работа мысли</w:t>
+      </w:r>
+    </w:p>
+    <w:p>
+      <w:pPr>
+        <w:rPr/>
+      </w:pPr>
+      <w:r>
+        <w:rPr>
+          <w:rtl w:val="0"/>
+        </w:rPr>
+        <w:t xml:space="preserve">Миф</w:t>
+      </w:r>
+    </w:p>
+    <w:p>
+      <w:pPr>
+        <w:rPr/>
+      </w:pPr>
+      <w:r>
+        <w:rPr>
+          <w:rtl w:val="0"/>
+        </w:rPr>
+      </w:r>
+    </w:p>
+    <w:p>
+      <w:pPr>
+        <w:rPr/>
+      </w:pPr>
+      <w:r>
+        <w:rPr>
+          <w:sz w:val="16"/>
+          <w:szCs w:val="16"/>
+          <w:rtl w:val="0"/>
+        </w:rPr>
+        <w:t xml:space="preserve">13  Nov 2022 </w:t>
+      </w:r>
+      <w:r>
+        <w:pict>
+          <v:rect style="width:0.0pt;height:1.5pt" o:hr="t" o:hrstd="t" o:hralign="center" fillcolor="#A0A0A0" stroked="f"/>
+        </w:pict>
+      </w:r>
+      <w:r>
+        <w:rPr>
+          <w:rtl w:val="0"/>
+        </w:rPr>
+      </w:r>
+    </w:p>
+    <w:p>
+      <w:pPr>
+        <w:rPr/>
+      </w:pPr>
       <w:r>
         <w:rPr>
           <w:rtl w:val="0"/>

</xml_diff>

<commit_message>
Пн 21 ноя 2022 20:27:33 MSK
</commit_message>
<xml_diff>
--- a/.content/another.docx
+++ b/.content/another.docx
@@ -20204,6 +20204,259 @@
       <w:pPr>
         <w:rPr/>
       </w:pPr>
+      <w:r>
+        <w:rPr>
+          <w:rtl w:val="0"/>
+        </w:rPr>
+      </w:r>
+    </w:p>
+    <w:p>
+      <w:pPr>
+        <w:rPr/>
+      </w:pPr>
+      <w:r>
+        <w:rPr>
+          <w:rtl w:val="0"/>
+        </w:rPr>
+        <w:t xml:space="preserve">Смотрю в себя</w:t>
+      </w:r>
+    </w:p>
+    <w:p>
+      <w:pPr>
+        <w:rPr/>
+      </w:pPr>
+      <w:r>
+        <w:rPr>
+          <w:rtl w:val="0"/>
+        </w:rPr>
+        <w:t xml:space="preserve">И не скулю не плачу</w:t>
+      </w:r>
+    </w:p>
+    <w:p>
+      <w:pPr>
+        <w:rPr/>
+      </w:pPr>
+      <w:r>
+        <w:rPr>
+          <w:rtl w:val="0"/>
+        </w:rPr>
+        <w:t xml:space="preserve">Зима как будто бы</w:t>
+      </w:r>
+    </w:p>
+    <w:p>
+      <w:pPr>
+        <w:rPr/>
+      </w:pPr>
+      <w:r>
+        <w:rPr>
+          <w:rtl w:val="0"/>
+        </w:rPr>
+        <w:t xml:space="preserve">Давно</w:t>
+      </w:r>
+    </w:p>
+    <w:p>
+      <w:pPr>
+        <w:rPr/>
+      </w:pPr>
+      <w:r>
+        <w:rPr>
+          <w:rtl w:val="0"/>
+        </w:rPr>
+        <w:t xml:space="preserve">Уже во мне</w:t>
+      </w:r>
+    </w:p>
+    <w:p>
+      <w:pPr>
+        <w:rPr/>
+      </w:pPr>
+      <w:r>
+        <w:rPr>
+          <w:rtl w:val="0"/>
+        </w:rPr>
+        <w:t xml:space="preserve">Не зажимаю</w:t>
+      </w:r>
+    </w:p>
+    <w:p>
+      <w:pPr>
+        <w:rPr/>
+      </w:pPr>
+      <w:r>
+        <w:rPr>
+          <w:rtl w:val="0"/>
+        </w:rPr>
+        <w:t xml:space="preserve">Пальцы на удачу</w:t>
+      </w:r>
+    </w:p>
+    <w:p>
+      <w:pPr>
+        <w:rPr/>
+      </w:pPr>
+      <w:r>
+        <w:rPr>
+          <w:rtl w:val="0"/>
+        </w:rPr>
+        <w:t xml:space="preserve">Удача снова</w:t>
+      </w:r>
+    </w:p>
+    <w:p>
+      <w:pPr>
+        <w:rPr/>
+      </w:pPr>
+      <w:r>
+        <w:rPr>
+          <w:rtl w:val="0"/>
+        </w:rPr>
+        <w:t xml:space="preserve">Изменила мне</w:t>
+      </w:r>
+    </w:p>
+    <w:p>
+      <w:pPr>
+        <w:rPr/>
+      </w:pPr>
+      <w:r>
+        <w:rPr>
+          <w:rtl w:val="0"/>
+        </w:rPr>
+        <w:t xml:space="preserve">Рассвет холодный</w:t>
+      </w:r>
+    </w:p>
+    <w:p>
+      <w:pPr>
+        <w:rPr/>
+      </w:pPr>
+      <w:r>
+        <w:rPr>
+          <w:rtl w:val="0"/>
+        </w:rPr>
+        <w:t xml:space="preserve">Грубою ладонью</w:t>
+      </w:r>
+    </w:p>
+    <w:p>
+      <w:pPr>
+        <w:rPr/>
+      </w:pPr>
+      <w:r>
+        <w:rPr>
+          <w:rtl w:val="0"/>
+        </w:rPr>
+        <w:t xml:space="preserve">Меня кидает</w:t>
+      </w:r>
+    </w:p>
+    <w:p>
+      <w:pPr>
+        <w:rPr/>
+      </w:pPr>
+      <w:r>
+        <w:rPr>
+          <w:rtl w:val="0"/>
+        </w:rPr>
+        <w:t xml:space="preserve">В новый день</w:t>
+      </w:r>
+    </w:p>
+    <w:p>
+      <w:pPr>
+        <w:rPr/>
+      </w:pPr>
+      <w:r>
+        <w:rPr>
+          <w:rtl w:val="0"/>
+        </w:rPr>
+        <w:t xml:space="preserve">Кляня</w:t>
+      </w:r>
+    </w:p>
+    <w:p>
+      <w:pPr>
+        <w:rPr/>
+      </w:pPr>
+      <w:r>
+        <w:rPr>
+          <w:rtl w:val="0"/>
+        </w:rPr>
+        <w:t xml:space="preserve">Нет никогда</w:t>
+      </w:r>
+    </w:p>
+    <w:p>
+      <w:pPr>
+        <w:rPr/>
+      </w:pPr>
+      <w:r>
+        <w:rPr>
+          <w:rtl w:val="0"/>
+        </w:rPr>
+        <w:t xml:space="preserve">Не думал</w:t>
+      </w:r>
+    </w:p>
+    <w:p>
+      <w:pPr>
+        <w:rPr/>
+      </w:pPr>
+      <w:r>
+        <w:rPr>
+          <w:rtl w:val="0"/>
+        </w:rPr>
+        <w:t xml:space="preserve">Что так плохо</w:t>
+      </w:r>
+    </w:p>
+    <w:p>
+      <w:pPr>
+        <w:rPr/>
+      </w:pPr>
+      <w:r>
+        <w:rPr>
+          <w:rtl w:val="0"/>
+        </w:rPr>
+        <w:t xml:space="preserve">Мне милый друг мой</w:t>
+      </w:r>
+    </w:p>
+    <w:p>
+      <w:pPr>
+        <w:rPr/>
+      </w:pPr>
+      <w:r>
+        <w:rPr>
+          <w:rtl w:val="0"/>
+        </w:rPr>
+        <w:t xml:space="preserve">Будет</w:t>
+      </w:r>
+    </w:p>
+    <w:p>
+      <w:pPr>
+        <w:rPr/>
+      </w:pPr>
+      <w:r>
+        <w:rPr>
+          <w:rtl w:val="0"/>
+        </w:rPr>
+        <w:t xml:space="preserve">Без тебя</w:t>
+      </w:r>
+    </w:p>
+    <w:p>
+      <w:pPr>
+        <w:rPr/>
+      </w:pPr>
+      <w:r>
+        <w:rPr>
+          <w:rtl w:val="0"/>
+        </w:rPr>
+      </w:r>
+    </w:p>
+    <w:p>
+      <w:pPr>
+        <w:rPr/>
+      </w:pPr>
+      <w:r>
+        <w:rPr>
+          <w:sz w:val="16"/>
+          <w:szCs w:val="16"/>
+          <w:rtl w:val="0"/>
+        </w:rPr>
+        <w:t xml:space="preserve">20  Nov 2022 </w:t>
+      </w:r>
+      <w:r>
+        <w:pict>
+          <v:rect style="width:0.0pt;height:1.5pt" o:hr="t" o:hrstd="t" o:hralign="center" fillcolor="#A0A0A0" stroked="f"/>
+        </w:pict>
+      </w:r>
       <w:r>
         <w:rPr>
           <w:rtl w:val="0"/>

</xml_diff>

<commit_message>
Вс 04 дек 2022 20:37:10 MSK
</commit_message>
<xml_diff>
--- a/.content/another.docx
+++ b/.content/another.docx
@@ -20457,6 +20457,380 @@
           <v:rect style="width:0.0pt;height:1.5pt" o:hr="t" o:hrstd="t" o:hralign="center" fillcolor="#A0A0A0" stroked="f"/>
         </w:pict>
       </w:r>
+      <w:r>
+        <w:rPr>
+          <w:rtl w:val="0"/>
+        </w:rPr>
+      </w:r>
+    </w:p>
+    <w:p>
+      <w:pPr>
+        <w:rPr/>
+      </w:pPr>
+      <w:r>
+        <w:rPr>
+          <w:rtl w:val="0"/>
+        </w:rPr>
+      </w:r>
+    </w:p>
+    <w:p>
+      <w:pPr>
+        <w:rPr/>
+      </w:pPr>
+      <w:r>
+        <w:rPr>
+          <w:rtl w:val="0"/>
+        </w:rPr>
+        <w:t xml:space="preserve">Так хочется сдохнуть от боли</w:t>
+      </w:r>
+    </w:p>
+    <w:p>
+      <w:pPr>
+        <w:rPr/>
+      </w:pPr>
+      <w:r>
+        <w:rPr>
+          <w:rtl w:val="0"/>
+        </w:rPr>
+        <w:t xml:space="preserve">Но в мысли как будто во сне</w:t>
+      </w:r>
+    </w:p>
+    <w:p>
+      <w:pPr>
+        <w:rPr/>
+      </w:pPr>
+      <w:r>
+        <w:rPr>
+          <w:rtl w:val="0"/>
+        </w:rPr>
+        <w:t xml:space="preserve">Врывается нищего образ</w:t>
+      </w:r>
+    </w:p>
+    <w:p>
+      <w:pPr>
+        <w:rPr/>
+      </w:pPr>
+      <w:r>
+        <w:rPr>
+          <w:rtl w:val="0"/>
+        </w:rPr>
+        <w:t xml:space="preserve">На Лиговском</w:t>
+      </w:r>
+    </w:p>
+    <w:p>
+      <w:pPr>
+        <w:rPr/>
+      </w:pPr>
+      <w:r>
+        <w:rPr>
+          <w:rtl w:val="0"/>
+        </w:rPr>
+        <w:t xml:space="preserve">На стене</w:t>
+      </w:r>
+    </w:p>
+    <w:p>
+      <w:pPr>
+        <w:rPr/>
+      </w:pPr>
+      <w:r>
+        <w:rPr>
+          <w:rtl w:val="0"/>
+        </w:rPr>
+        <w:t xml:space="preserve">Сидел ноябрем морозным</w:t>
+      </w:r>
+    </w:p>
+    <w:p>
+      <w:pPr>
+        <w:rPr/>
+      </w:pPr>
+      <w:r>
+        <w:rPr>
+          <w:rtl w:val="0"/>
+        </w:rPr>
+        <w:t xml:space="preserve">Сердцу качаясь в такт</w:t>
+      </w:r>
+    </w:p>
+    <w:p>
+      <w:pPr>
+        <w:rPr/>
+      </w:pPr>
+      <w:r>
+        <w:rPr>
+          <w:rtl w:val="0"/>
+        </w:rPr>
+        <w:t xml:space="preserve">Простывший дыхания воздух</w:t>
+      </w:r>
+    </w:p>
+    <w:p>
+      <w:pPr>
+        <w:rPr/>
+      </w:pPr>
+      <w:r>
+        <w:rPr>
+          <w:rtl w:val="0"/>
+        </w:rPr>
+        <w:t xml:space="preserve">Под утро во мгле натощак</w:t>
+      </w:r>
+    </w:p>
+    <w:p>
+      <w:pPr>
+        <w:rPr/>
+      </w:pPr>
+      <w:r>
+        <w:rPr>
+          <w:rtl w:val="0"/>
+        </w:rPr>
+        <w:t xml:space="preserve">Метнувшись к руке капитала</w:t>
+      </w:r>
+    </w:p>
+    <w:p>
+      <w:pPr>
+        <w:rPr/>
+      </w:pPr>
+      <w:r>
+        <w:rPr>
+          <w:rtl w:val="0"/>
+        </w:rPr>
+        <w:t xml:space="preserve">Что в сытом тепле стоят</w:t>
+      </w:r>
+    </w:p>
+    <w:p>
+      <w:pPr>
+        <w:rPr/>
+      </w:pPr>
+      <w:r>
+        <w:rPr>
+          <w:rtl w:val="0"/>
+        </w:rPr>
+        <w:t xml:space="preserve">Снимаю наличности листик</w:t>
+      </w:r>
+    </w:p>
+    <w:p>
+      <w:pPr>
+        <w:rPr/>
+      </w:pPr>
+      <w:r>
+        <w:rPr>
+          <w:rtl w:val="0"/>
+        </w:rPr>
+        <w:t xml:space="preserve">Кинуть немного деньжат</w:t>
+      </w:r>
+    </w:p>
+    <w:p>
+      <w:pPr>
+        <w:rPr/>
+      </w:pPr>
+      <w:r>
+        <w:rPr>
+          <w:rtl w:val="0"/>
+        </w:rPr>
+        <w:t xml:space="preserve">Бегом возвращаюсь</w:t>
+      </w:r>
+    </w:p>
+    <w:p>
+      <w:pPr>
+        <w:rPr/>
+      </w:pPr>
+      <w:r>
+        <w:rPr>
+          <w:rtl w:val="0"/>
+        </w:rPr>
+        <w:t xml:space="preserve">И вижу...</w:t>
+      </w:r>
+    </w:p>
+    <w:p>
+      <w:pPr>
+        <w:rPr/>
+      </w:pPr>
+      <w:r>
+        <w:rPr>
+          <w:rtl w:val="0"/>
+        </w:rPr>
+        <w:t xml:space="preserve">Стена как пустырь пуста</w:t>
+      </w:r>
+    </w:p>
+    <w:p>
+      <w:pPr>
+        <w:rPr/>
+      </w:pPr>
+      <w:r>
+        <w:rPr>
+          <w:rtl w:val="0"/>
+        </w:rPr>
+        <w:t xml:space="preserve">И лишь подошедши ближе</w:t>
+      </w:r>
+    </w:p>
+    <w:p>
+      <w:pPr>
+        <w:rPr/>
+      </w:pPr>
+      <w:r>
+        <w:rPr>
+          <w:rtl w:val="0"/>
+        </w:rPr>
+        <w:t xml:space="preserve">Заметил его - Христа</w:t>
+      </w:r>
+    </w:p>
+    <w:p>
+      <w:pPr>
+        <w:rPr/>
+      </w:pPr>
+      <w:r>
+        <w:rPr>
+          <w:rtl w:val="0"/>
+        </w:rPr>
+        <w:t xml:space="preserve">Лежал он нетронутой ношей</w:t>
+      </w:r>
+    </w:p>
+    <w:p>
+      <w:pPr>
+        <w:rPr/>
+      </w:pPr>
+      <w:r>
+        <w:rPr>
+          <w:rtl w:val="0"/>
+        </w:rPr>
+        <w:t xml:space="preserve">Рядом у той стены</w:t>
+      </w:r>
+    </w:p>
+    <w:p>
+      <w:pPr>
+        <w:rPr/>
+      </w:pPr>
+      <w:r>
+        <w:rPr>
+          <w:rtl w:val="0"/>
+        </w:rPr>
+        <w:t xml:space="preserve">Асфальт припорошен снегом</w:t>
+      </w:r>
+    </w:p>
+    <w:p>
+      <w:pPr>
+        <w:rPr/>
+      </w:pPr>
+      <w:r>
+        <w:rPr>
+          <w:rtl w:val="0"/>
+        </w:rPr>
+        <w:t xml:space="preserve">Пред Богом мы все равны</w:t>
+      </w:r>
+    </w:p>
+    <w:p>
+      <w:pPr>
+        <w:rPr/>
+      </w:pPr>
+      <w:r>
+        <w:rPr>
+          <w:rtl w:val="0"/>
+        </w:rPr>
+        <w:t xml:space="preserve">Мне хочется сдохнуть от боли</w:t>
+      </w:r>
+    </w:p>
+    <w:p>
+      <w:pPr>
+        <w:rPr/>
+      </w:pPr>
+      <w:r>
+        <w:rPr>
+          <w:rtl w:val="0"/>
+        </w:rPr>
+        <w:t xml:space="preserve">Но в мысли как будто во сне</w:t>
+      </w:r>
+    </w:p>
+    <w:p>
+      <w:pPr>
+        <w:rPr/>
+      </w:pPr>
+      <w:r>
+        <w:rPr>
+          <w:rtl w:val="0"/>
+        </w:rPr>
+        <w:t xml:space="preserve">Врывается нищего образ</w:t>
+      </w:r>
+    </w:p>
+    <w:p>
+      <w:pPr>
+        <w:rPr/>
+      </w:pPr>
+      <w:r>
+        <w:rPr>
+          <w:rtl w:val="0"/>
+        </w:rPr>
+        <w:t xml:space="preserve">На Лиговском</w:t>
+      </w:r>
+    </w:p>
+    <w:p>
+      <w:pPr>
+        <w:rPr/>
+      </w:pPr>
+      <w:r>
+        <w:rPr>
+          <w:rtl w:val="0"/>
+        </w:rPr>
+        <w:t xml:space="preserve">На стене</w:t>
+      </w:r>
+    </w:p>
+    <w:p>
+      <w:pPr>
+        <w:rPr/>
+      </w:pPr>
+      <w:r>
+        <w:rPr>
+          <w:rtl w:val="0"/>
+        </w:rPr>
+        <w:t xml:space="preserve">...</w:t>
+      </w:r>
+    </w:p>
+    <w:p>
+      <w:pPr>
+        <w:rPr/>
+      </w:pPr>
+      <w:r>
+        <w:rPr>
+          <w:rtl w:val="0"/>
+        </w:rPr>
+      </w:r>
+    </w:p>
+    <w:p>
+      <w:pPr>
+        <w:rPr>
+          <w:sz w:val="16"/>
+          <w:szCs w:val="16"/>
+        </w:rPr>
+      </w:pPr>
+      <w:r>
+        <w:rPr>
+          <w:rtl w:val="0"/>
+        </w:rPr>
+      </w:r>
+    </w:p>
+    <w:p>
+      <w:pPr>
+        <w:rPr/>
+      </w:pPr>
+      <w:r>
+        <w:rPr>
+          <w:sz w:val="16"/>
+          <w:szCs w:val="16"/>
+          <w:rtl w:val="0"/>
+        </w:rPr>
+        <w:t xml:space="preserve">04  Dec 2022 </w:t>
+      </w:r>
+      <w:r>
+        <w:pict>
+          <v:rect style="width:0.0pt;height:1.5pt" o:hr="t" o:hrstd="t" o:hralign="center" fillcolor="#A0A0A0" stroked="f"/>
+        </w:pict>
+      </w:r>
+      <w:r>
+        <w:rPr>
+          <w:rtl w:val="0"/>
+        </w:rPr>
+      </w:r>
+    </w:p>
+    <w:p>
+      <w:pPr>
+        <w:rPr/>
+      </w:pPr>
       <w:r>
         <w:rPr>
           <w:rtl w:val="0"/>

</xml_diff>

<commit_message>
Чт 15 дек 2022 16:03:51 MSK
</commit_message>
<xml_diff>
--- a/.content/another.docx
+++ b/.content/another.docx
@@ -20831,6 +20831,303 @@
       <w:pPr>
         <w:rPr/>
       </w:pPr>
+      <w:r>
+        <w:rPr>
+          <w:rtl w:val="0"/>
+        </w:rPr>
+      </w:r>
+    </w:p>
+    <w:p>
+      <w:pPr>
+        <w:rPr/>
+      </w:pPr>
+      <w:r>
+        <w:rPr>
+          <w:rtl w:val="0"/>
+        </w:rPr>
+        <w:t xml:space="preserve">Растеклось по земле</w:t>
+      </w:r>
+    </w:p>
+    <w:p>
+      <w:pPr>
+        <w:rPr/>
+      </w:pPr>
+      <w:r>
+        <w:rPr>
+          <w:rtl w:val="0"/>
+        </w:rPr>
+        <w:t xml:space="preserve">Море белое</w:t>
+      </w:r>
+    </w:p>
+    <w:p>
+      <w:pPr>
+        <w:rPr/>
+      </w:pPr>
+      <w:r>
+        <w:rPr>
+          <w:rtl w:val="0"/>
+        </w:rPr>
+        <w:t xml:space="preserve">Бьет сугробами волнами</w:t>
+      </w:r>
+    </w:p>
+    <w:p>
+      <w:pPr>
+        <w:rPr/>
+      </w:pPr>
+      <w:r>
+        <w:rPr>
+          <w:rtl w:val="0"/>
+        </w:rPr>
+        <w:t xml:space="preserve">Солнечный вор</w:t>
+      </w:r>
+    </w:p>
+    <w:p>
+      <w:pPr>
+        <w:rPr/>
+      </w:pPr>
+      <w:r>
+        <w:rPr>
+          <w:rtl w:val="0"/>
+        </w:rPr>
+        <w:t xml:space="preserve">Из окна корабля</w:t>
+      </w:r>
+    </w:p>
+    <w:p>
+      <w:pPr>
+        <w:rPr/>
+      </w:pPr>
+      <w:r>
+        <w:rPr>
+          <w:rtl w:val="0"/>
+        </w:rPr>
+        <w:t xml:space="preserve">Дома длинно-унылого</w:t>
+      </w:r>
+    </w:p>
+    <w:p>
+      <w:pPr>
+        <w:rPr/>
+      </w:pPr>
+      <w:r>
+        <w:rPr>
+          <w:rtl w:val="0"/>
+        </w:rPr>
+        <w:t xml:space="preserve">Отрывается вид мне</w:t>
+      </w:r>
+    </w:p>
+    <w:p>
+      <w:pPr>
+        <w:rPr/>
+      </w:pPr>
+      <w:r>
+        <w:rPr>
+          <w:rtl w:val="0"/>
+        </w:rPr>
+        <w:t xml:space="preserve">Во внутренний двор</w:t>
+      </w:r>
+    </w:p>
+    <w:p>
+      <w:pPr>
+        <w:rPr/>
+      </w:pPr>
+      <w:r>
+        <w:rPr>
+          <w:rtl w:val="0"/>
+        </w:rPr>
+        <w:t xml:space="preserve">Я болею и вместе</w:t>
+      </w:r>
+    </w:p>
+    <w:p>
+      <w:pPr>
+        <w:rPr/>
+      </w:pPr>
+      <w:r>
+        <w:rPr>
+          <w:rtl w:val="0"/>
+        </w:rPr>
+        <w:t xml:space="preserve">Со мною болеет</w:t>
+      </w:r>
+    </w:p>
+    <w:p>
+      <w:pPr>
+        <w:rPr/>
+      </w:pPr>
+      <w:r>
+        <w:rPr>
+          <w:rtl w:val="0"/>
+        </w:rPr>
+        <w:t xml:space="preserve">Та одна без которой</w:t>
+      </w:r>
+    </w:p>
+    <w:p>
+      <w:pPr>
+        <w:rPr/>
+      </w:pPr>
+      <w:r>
+        <w:rPr>
+          <w:rtl w:val="0"/>
+        </w:rPr>
+        <w:t xml:space="preserve">Не мил белый свет</w:t>
+      </w:r>
+    </w:p>
+    <w:p>
+      <w:pPr>
+        <w:rPr/>
+      </w:pPr>
+      <w:r>
+        <w:rPr>
+          <w:rtl w:val="0"/>
+        </w:rPr>
+        <w:t xml:space="preserve">Заходящее солнце</w:t>
+      </w:r>
+    </w:p>
+    <w:p>
+      <w:pPr>
+        <w:rPr/>
+      </w:pPr>
+      <w:r>
+        <w:rPr>
+          <w:rtl w:val="0"/>
+        </w:rPr>
+        <w:t xml:space="preserve">Полоской алеет</w:t>
+      </w:r>
+    </w:p>
+    <w:p>
+      <w:pPr>
+        <w:rPr/>
+      </w:pPr>
+      <w:r>
+        <w:rPr>
+          <w:rtl w:val="0"/>
+        </w:rPr>
+        <w:t xml:space="preserve">Недострою штрихами</w:t>
+      </w:r>
+    </w:p>
+    <w:p>
+      <w:pPr>
+        <w:rPr/>
+      </w:pPr>
+      <w:r>
+        <w:rPr>
+          <w:rtl w:val="0"/>
+        </w:rPr>
+        <w:t xml:space="preserve">Чертя силуэт</w:t>
+      </w:r>
+    </w:p>
+    <w:p>
+      <w:pPr>
+        <w:rPr/>
+      </w:pPr>
+      <w:r>
+        <w:rPr>
+          <w:rtl w:val="0"/>
+        </w:rPr>
+        <w:t xml:space="preserve">И декабрь прорабом</w:t>
+      </w:r>
+    </w:p>
+    <w:p>
+      <w:pPr>
+        <w:rPr/>
+      </w:pPr>
+      <w:r>
+        <w:rPr>
+          <w:rtl w:val="0"/>
+        </w:rPr>
+        <w:t xml:space="preserve">Хомячит светило</w:t>
+      </w:r>
+    </w:p>
+    <w:p>
+      <w:pPr>
+        <w:rPr/>
+      </w:pPr>
+      <w:r>
+        <w:rPr>
+          <w:rtl w:val="0"/>
+        </w:rPr>
+        <w:t xml:space="preserve">Выжимая из солнца</w:t>
+      </w:r>
+    </w:p>
+    <w:p>
+      <w:pPr>
+        <w:rPr/>
+      </w:pPr>
+      <w:r>
+        <w:rPr>
+          <w:rtl w:val="0"/>
+        </w:rPr>
+        <w:t xml:space="preserve">Весь белый цвет</w:t>
+      </w:r>
+    </w:p>
+    <w:p>
+      <w:pPr>
+        <w:rPr/>
+      </w:pPr>
+      <w:r>
+        <w:rPr>
+          <w:rtl w:val="0"/>
+        </w:rPr>
+        <w:t xml:space="preserve">Что бы краской замазать</w:t>
+      </w:r>
+    </w:p>
+    <w:p>
+      <w:pPr>
+        <w:rPr/>
+      </w:pPr>
+      <w:r>
+        <w:rPr>
+          <w:rtl w:val="0"/>
+        </w:rPr>
+        <w:t xml:space="preserve">Все то что уныло</w:t>
+      </w:r>
+    </w:p>
+    <w:p>
+      <w:pPr>
+        <w:rPr/>
+      </w:pPr>
+      <w:r>
+        <w:rPr>
+          <w:rtl w:val="0"/>
+        </w:rPr>
+        <w:t xml:space="preserve">Все что было и то</w:t>
+      </w:r>
+    </w:p>
+    <w:p>
+      <w:pPr>
+        <w:rPr/>
+      </w:pPr>
+      <w:r>
+        <w:rPr>
+          <w:rtl w:val="0"/>
+        </w:rPr>
+        <w:t xml:space="preserve">Чего вовсе и нет</w:t>
+      </w:r>
+    </w:p>
+    <w:p>
+      <w:pPr>
+        <w:rPr/>
+      </w:pPr>
+      <w:r>
+        <w:rPr>
+          <w:rtl w:val="0"/>
+        </w:rPr>
+      </w:r>
+    </w:p>
+    <w:p>
+      <w:pPr>
+        <w:rPr/>
+      </w:pPr>
+      <w:r>
+        <w:rPr>
+          <w:sz w:val="16"/>
+          <w:szCs w:val="16"/>
+          <w:rtl w:val="0"/>
+        </w:rPr>
+        <w:t xml:space="preserve">15  Dec 2022 </w:t>
+      </w:r>
+      <w:r>
+        <w:pict>
+          <v:rect style="width:0.0pt;height:1.5pt" o:hr="t" o:hrstd="t" o:hralign="center" fillcolor="#A0A0A0" stroked="f"/>
+        </w:pict>
+      </w:r>
       <w:r>
         <w:rPr>
           <w:rtl w:val="0"/>

</xml_diff>

<commit_message>
Пн 19 дек 2022 18:39:47 MSK
</commit_message>
<xml_diff>
--- a/.content/another.docx
+++ b/.content/another.docx
@@ -20955,7 +20955,18 @@
         <w:rPr>
           <w:rtl w:val="0"/>
         </w:rPr>
-        <w:t xml:space="preserve">Та одна без которой</w:t>
+        <w:t xml:space="preserve">Та одна</w:t>
+      </w:r>
+    </w:p>
+    <w:p>
+      <w:pPr>
+        <w:rPr/>
+      </w:pPr>
+      <w:r>
+        <w:rPr>
+          <w:rtl w:val="0"/>
+        </w:rPr>
+        <w:t xml:space="preserve">Без которой</w:t>
       </w:r>
     </w:p>
     <w:p>
@@ -21076,7 +21087,7 @@
         <w:rPr>
           <w:rtl w:val="0"/>
         </w:rPr>
-        <w:t xml:space="preserve">Все то что уныло</w:t>
+        <w:t xml:space="preserve">Все то, что уныло</w:t>
       </w:r>
     </w:p>
     <w:p>
@@ -21098,7 +21109,7 @@
         <w:rPr>
           <w:rtl w:val="0"/>
         </w:rPr>
-        <w:t xml:space="preserve">Чего вовсе и нет</w:t>
+        <w:t xml:space="preserve">Чего вовсе и нет…</w:t>
       </w:r>
     </w:p>
     <w:p>
@@ -21122,6 +21133,269 @@
           <w:rtl w:val="0"/>
         </w:rPr>
         <w:t xml:space="preserve">15  Dec 2022 </w:t>
+      </w:r>
+      <w:r>
+        <w:pict>
+          <v:rect style="width:0.0pt;height:1.5pt" o:hr="t" o:hrstd="t" o:hralign="center" fillcolor="#A0A0A0" stroked="f"/>
+        </w:pict>
+      </w:r>
+      <w:r>
+        <w:rPr>
+          <w:rtl w:val="0"/>
+        </w:rPr>
+      </w:r>
+    </w:p>
+    <w:p>
+      <w:pPr>
+        <w:rPr/>
+      </w:pPr>
+      <w:r>
+        <w:rPr>
+          <w:rtl w:val="0"/>
+        </w:rPr>
+      </w:r>
+    </w:p>
+    <w:p>
+      <w:pPr>
+        <w:rPr/>
+      </w:pPr>
+      <w:r>
+        <w:rPr>
+          <w:rtl w:val="0"/>
+        </w:rPr>
+        <w:t xml:space="preserve">Вы видели, как смотрит зверь</w:t>
+      </w:r>
+    </w:p>
+    <w:p>
+      <w:pPr>
+        <w:rPr/>
+      </w:pPr>
+      <w:r>
+        <w:rPr>
+          <w:rtl w:val="0"/>
+        </w:rPr>
+        <w:t xml:space="preserve">Как улыбается с экрана</w:t>
+      </w:r>
+    </w:p>
+    <w:p>
+      <w:pPr>
+        <w:rPr/>
+      </w:pPr>
+      <w:r>
+        <w:rPr>
+          <w:rtl w:val="0"/>
+        </w:rPr>
+        <w:t xml:space="preserve">Но вот в душе его, поверь</w:t>
+      </w:r>
+    </w:p>
+    <w:p>
+      <w:pPr>
+        <w:rPr/>
+      </w:pPr>
+      <w:r>
+        <w:rPr>
+          <w:rtl w:val="0"/>
+        </w:rPr>
+        <w:t xml:space="preserve">Нет милосердия ни грамма</w:t>
+      </w:r>
+    </w:p>
+    <w:p>
+      <w:pPr>
+        <w:rPr/>
+      </w:pPr>
+      <w:r>
+        <w:rPr>
+          <w:rtl w:val="0"/>
+        </w:rPr>
+        <w:t xml:space="preserve">Когда приходит новый день</w:t>
+      </w:r>
+    </w:p>
+    <w:p>
+      <w:pPr>
+        <w:rPr/>
+      </w:pPr>
+      <w:r>
+        <w:rPr>
+          <w:rtl w:val="0"/>
+        </w:rPr>
+        <w:t xml:space="preserve">Считаю наших хлопцев души</w:t>
+      </w:r>
+    </w:p>
+    <w:p>
+      <w:pPr>
+        <w:rPr/>
+      </w:pPr>
+      <w:r>
+        <w:rPr>
+          <w:rtl w:val="0"/>
+        </w:rPr>
+        <w:t xml:space="preserve">Которых нет со мной теперь</w:t>
+      </w:r>
+    </w:p>
+    <w:p>
+      <w:pPr>
+        <w:rPr/>
+      </w:pPr>
+      <w:r>
+        <w:rPr>
+          <w:rtl w:val="0"/>
+        </w:rPr>
+        <w:t xml:space="preserve">Больного мозга вялый тушик</w:t>
+      </w:r>
+    </w:p>
+    <w:p>
+      <w:pPr>
+        <w:rPr/>
+      </w:pPr>
+      <w:r>
+        <w:rPr>
+          <w:rtl w:val="0"/>
+        </w:rPr>
+        <w:t xml:space="preserve">Звучит с экранов и газет</w:t>
+      </w:r>
+    </w:p>
+    <w:p>
+      <w:pPr>
+        <w:rPr/>
+      </w:pPr>
+      <w:r>
+        <w:rPr>
+          <w:rtl w:val="0"/>
+        </w:rPr>
+        <w:t xml:space="preserve">Не оставляя передышки</w:t>
+      </w:r>
+    </w:p>
+    <w:p>
+      <w:pPr>
+        <w:rPr/>
+      </w:pPr>
+      <w:r>
+        <w:rPr>
+          <w:rtl w:val="0"/>
+        </w:rPr>
+        <w:t xml:space="preserve">И тех которых с нами нет</w:t>
+      </w:r>
+    </w:p>
+    <w:p>
+      <w:pPr>
+        <w:rPr/>
+      </w:pPr>
+      <w:r>
+        <w:rPr>
+          <w:rtl w:val="0"/>
+        </w:rPr>
+        <w:t xml:space="preserve">Считаю кашляя с одышкой</w:t>
+      </w:r>
+    </w:p>
+    <w:p>
+      <w:pPr>
+        <w:rPr/>
+      </w:pPr>
+      <w:r>
+        <w:rPr>
+          <w:rtl w:val="0"/>
+        </w:rPr>
+        <w:t xml:space="preserve">Эх братья, видимо слажал</w:t>
+      </w:r>
+    </w:p>
+    <w:p>
+      <w:pPr>
+        <w:rPr/>
+      </w:pPr>
+      <w:r>
+        <w:rPr>
+          <w:rtl w:val="0"/>
+        </w:rPr>
+        <w:t xml:space="preserve">Я гдето, в этой жизни рваной</w:t>
+      </w:r>
+    </w:p>
+    <w:p>
+      <w:pPr>
+        <w:rPr/>
+      </w:pPr>
+      <w:r>
+        <w:rPr>
+          <w:rtl w:val="0"/>
+        </w:rPr>
+        <w:t xml:space="preserve">И вот теперь, стальной кинжал</w:t>
+      </w:r>
+    </w:p>
+    <w:p>
+      <w:pPr>
+        <w:rPr/>
+      </w:pPr>
+      <w:r>
+        <w:rPr>
+          <w:rtl w:val="0"/>
+        </w:rPr>
+        <w:t xml:space="preserve">На сердце, чертит, утром раны</w:t>
+      </w:r>
+    </w:p>
+    <w:p>
+      <w:pPr>
+        <w:rPr/>
+      </w:pPr>
+      <w:r>
+        <w:rPr>
+          <w:rtl w:val="0"/>
+        </w:rPr>
+        <w:t xml:space="preserve">Нет ничего, чтоб было так</w:t>
+      </w:r>
+    </w:p>
+    <w:p>
+      <w:pPr>
+        <w:rPr/>
+      </w:pPr>
+      <w:r>
+        <w:rPr>
+          <w:rtl w:val="0"/>
+        </w:rPr>
+        <w:t xml:space="preserve">С утра обыденно, как зубы</w:t>
+      </w:r>
+    </w:p>
+    <w:p>
+      <w:pPr>
+        <w:rPr/>
+      </w:pPr>
+      <w:r>
+        <w:rPr>
+          <w:rtl w:val="0"/>
+        </w:rPr>
+        <w:t xml:space="preserve">И вкус соленый, резкий вкус</w:t>
+      </w:r>
+    </w:p>
+    <w:p>
+      <w:pPr>
+        <w:rPr/>
+      </w:pPr>
+      <w:r>
+        <w:rPr>
+          <w:rtl w:val="0"/>
+        </w:rPr>
+        <w:t xml:space="preserve">Когда кусаю в кровь я, губы</w:t>
+      </w:r>
+    </w:p>
+    <w:p>
+      <w:pPr>
+        <w:rPr/>
+      </w:pPr>
+      <w:r>
+        <w:rPr>
+          <w:rtl w:val="0"/>
+        </w:rPr>
+      </w:r>
+    </w:p>
+    <w:p>
+      <w:pPr>
+        <w:rPr/>
+      </w:pPr>
+      <w:r>
+        <w:rPr>
+          <w:sz w:val="16"/>
+          <w:szCs w:val="16"/>
+          <w:rtl w:val="0"/>
+        </w:rPr>
+        <w:t xml:space="preserve">18  Dec 2022 </w:t>
       </w:r>
       <w:r>
         <w:pict>

</xml_diff>

<commit_message>
Сб 31 дек 2022 09:57:03 MSK
</commit_message>
<xml_diff>
--- a/.content/another.docx
+++ b/.content/another.docx
@@ -21396,6 +21396,269 @@
           <w:rtl w:val="0"/>
         </w:rPr>
         <w:t xml:space="preserve">18  Dec 2022 </w:t>
+      </w:r>
+      <w:r>
+        <w:pict>
+          <v:rect style="width:0.0pt;height:1.5pt" o:hr="t" o:hrstd="t" o:hralign="center" fillcolor="#A0A0A0" stroked="f"/>
+        </w:pict>
+      </w:r>
+      <w:r>
+        <w:rPr>
+          <w:rtl w:val="0"/>
+        </w:rPr>
+      </w:r>
+    </w:p>
+    <w:p>
+      <w:pPr>
+        <w:rPr/>
+      </w:pPr>
+      <w:r>
+        <w:rPr>
+          <w:rtl w:val="0"/>
+        </w:rPr>
+      </w:r>
+    </w:p>
+    <w:p>
+      <w:pPr>
+        <w:rPr/>
+      </w:pPr>
+      <w:r>
+        <w:rPr>
+          <w:rtl w:val="0"/>
+        </w:rPr>
+        <w:t xml:space="preserve">Из тумана в туман</w:t>
+      </w:r>
+    </w:p>
+    <w:p>
+      <w:pPr>
+        <w:rPr/>
+      </w:pPr>
+      <w:r>
+        <w:rPr>
+          <w:rtl w:val="0"/>
+        </w:rPr>
+        <w:t xml:space="preserve">Фонари маяками</w:t>
+      </w:r>
+    </w:p>
+    <w:p>
+      <w:pPr>
+        <w:rPr/>
+      </w:pPr>
+      <w:r>
+        <w:rPr>
+          <w:rtl w:val="0"/>
+        </w:rPr>
+        <w:t xml:space="preserve">Руки света</w:t>
+      </w:r>
+    </w:p>
+    <w:p>
+      <w:pPr>
+        <w:rPr/>
+      </w:pPr>
+      <w:r>
+        <w:rPr>
+          <w:rtl w:val="0"/>
+        </w:rPr>
+        <w:t xml:space="preserve">Кидают</w:t>
+      </w:r>
+    </w:p>
+    <w:p>
+      <w:pPr>
+        <w:rPr/>
+      </w:pPr>
+      <w:r>
+        <w:rPr>
+          <w:rtl w:val="0"/>
+        </w:rPr>
+        <w:t xml:space="preserve">Во мглу</w:t>
+      </w:r>
+    </w:p>
+    <w:p>
+      <w:pPr>
+        <w:rPr/>
+      </w:pPr>
+      <w:r>
+        <w:rPr>
+          <w:rtl w:val="0"/>
+        </w:rPr>
+        <w:t xml:space="preserve">Километры железными</w:t>
+      </w:r>
+    </w:p>
+    <w:p>
+      <w:pPr>
+        <w:rPr/>
+      </w:pPr>
+      <w:r>
+        <w:rPr>
+          <w:rtl w:val="0"/>
+        </w:rPr>
+        <w:t xml:space="preserve">Стопами давит</w:t>
+      </w:r>
+    </w:p>
+    <w:p>
+      <w:pPr>
+        <w:rPr/>
+      </w:pPr>
+      <w:r>
+        <w:rPr>
+          <w:rtl w:val="0"/>
+        </w:rPr>
+        <w:t xml:space="preserve">Наш состав</w:t>
+      </w:r>
+    </w:p>
+    <w:p>
+      <w:pPr>
+        <w:rPr/>
+      </w:pPr>
+      <w:r>
+        <w:rPr>
+          <w:rtl w:val="0"/>
+        </w:rPr>
+        <w:t xml:space="preserve">Увлекая</w:t>
+      </w:r>
+    </w:p>
+    <w:p>
+      <w:pPr>
+        <w:rPr/>
+      </w:pPr>
+      <w:r>
+        <w:rPr>
+          <w:rtl w:val="0"/>
+        </w:rPr>
+        <w:t xml:space="preserve">Во тьму</w:t>
+      </w:r>
+    </w:p>
+    <w:p>
+      <w:pPr>
+        <w:rPr/>
+      </w:pPr>
+      <w:r>
+        <w:rPr>
+          <w:rtl w:val="0"/>
+        </w:rPr>
+        <w:t xml:space="preserve">Онемевшее сердце</w:t>
+      </w:r>
+    </w:p>
+    <w:p>
+      <w:pPr>
+        <w:rPr/>
+      </w:pPr>
+      <w:r>
+        <w:rPr>
+          <w:rtl w:val="0"/>
+        </w:rPr>
+        <w:t xml:space="preserve">Мерцая не гаснет</w:t>
+      </w:r>
+    </w:p>
+    <w:p>
+      <w:pPr>
+        <w:rPr/>
+      </w:pPr>
+      <w:r>
+        <w:rPr>
+          <w:rtl w:val="0"/>
+        </w:rPr>
+        <w:t xml:space="preserve">Лишь слабее</w:t>
+      </w:r>
+    </w:p>
+    <w:p>
+      <w:pPr>
+        <w:rPr/>
+      </w:pPr>
+      <w:r>
+        <w:rPr>
+          <w:rtl w:val="0"/>
+        </w:rPr>
+        <w:t xml:space="preserve">И глуше</w:t>
+      </w:r>
+    </w:p>
+    <w:p>
+      <w:pPr>
+        <w:rPr/>
+      </w:pPr>
+      <w:r>
+        <w:rPr>
+          <w:rtl w:val="0"/>
+        </w:rPr>
+        <w:t xml:space="preserve">Стучит</w:t>
+      </w:r>
+    </w:p>
+    <w:p>
+      <w:pPr>
+        <w:rPr/>
+      </w:pPr>
+      <w:r>
+        <w:rPr>
+          <w:rtl w:val="0"/>
+        </w:rPr>
+        <w:t xml:space="preserve">И застывшая боль</w:t>
+      </w:r>
+    </w:p>
+    <w:p>
+      <w:pPr>
+        <w:rPr/>
+      </w:pPr>
+      <w:r>
+        <w:rPr>
+          <w:rtl w:val="0"/>
+        </w:rPr>
+        <w:t xml:space="preserve">Ампутации дочка</w:t>
+      </w:r>
+    </w:p>
+    <w:p>
+      <w:pPr>
+        <w:rPr/>
+      </w:pPr>
+      <w:r>
+        <w:rPr>
+          <w:rtl w:val="0"/>
+        </w:rPr>
+        <w:t xml:space="preserve">Выразительно</w:t>
+      </w:r>
+    </w:p>
+    <w:p>
+      <w:pPr>
+        <w:rPr/>
+      </w:pPr>
+      <w:r>
+        <w:rPr>
+          <w:rtl w:val="0"/>
+        </w:rPr>
+        <w:t xml:space="preserve">Тихо</w:t>
+      </w:r>
+    </w:p>
+    <w:p>
+      <w:pPr>
+        <w:rPr/>
+      </w:pPr>
+      <w:r>
+        <w:rPr>
+          <w:rtl w:val="0"/>
+        </w:rPr>
+        <w:t xml:space="preserve">Молчит</w:t>
+      </w:r>
+    </w:p>
+    <w:p>
+      <w:pPr>
+        <w:rPr/>
+      </w:pPr>
+      <w:r>
+        <w:rPr>
+          <w:rtl w:val="0"/>
+        </w:rPr>
+      </w:r>
+    </w:p>
+    <w:p>
+      <w:pPr>
+        <w:rPr/>
+      </w:pPr>
+      <w:r>
+        <w:rPr>
+          <w:sz w:val="16"/>
+          <w:szCs w:val="16"/>
+          <w:rtl w:val="0"/>
+        </w:rPr>
+        <w:t xml:space="preserve">31  Dec 2022 </w:t>
       </w:r>
       <w:r>
         <w:pict>

</xml_diff>

<commit_message>
Сб 31 дек 2022 16:41:46 MSK
</commit_message>
<xml_diff>
--- a/.content/another.docx
+++ b/.content/another.docx
@@ -21636,6 +21636,471 @@
           <w:rtl w:val="0"/>
         </w:rPr>
         <w:t xml:space="preserve">Молчит</w:t>
+      </w:r>
+    </w:p>
+    <w:p>
+      <w:pPr>
+        <w:rPr/>
+      </w:pPr>
+      <w:r>
+        <w:rPr>
+          <w:rtl w:val="0"/>
+        </w:rPr>
+      </w:r>
+    </w:p>
+    <w:p>
+      <w:pPr>
+        <w:rPr/>
+      </w:pPr>
+      <w:r>
+        <w:rPr>
+          <w:sz w:val="16"/>
+          <w:szCs w:val="16"/>
+          <w:rtl w:val="0"/>
+        </w:rPr>
+        <w:t xml:space="preserve">31  Dec 2022 </w:t>
+      </w:r>
+      <w:r>
+        <w:pict>
+          <v:rect style="width:0.0pt;height:1.5pt" o:hr="t" o:hrstd="t" o:hralign="center" fillcolor="#A0A0A0" stroked="f"/>
+        </w:pict>
+      </w:r>
+      <w:r>
+        <w:rPr>
+          <w:rtl w:val="0"/>
+        </w:rPr>
+      </w:r>
+    </w:p>
+    <w:p>
+      <w:pPr>
+        <w:rPr/>
+      </w:pPr>
+      <w:r>
+        <w:rPr>
+          <w:rtl w:val="0"/>
+        </w:rPr>
+      </w:r>
+    </w:p>
+    <w:p>
+      <w:pPr>
+        <w:rPr/>
+      </w:pPr>
+      <w:r>
+        <w:rPr>
+          <w:rtl w:val="0"/>
+        </w:rPr>
+        <w:t xml:space="preserve">С новым годом война</w:t>
+      </w:r>
+    </w:p>
+    <w:p>
+      <w:pPr>
+        <w:rPr/>
+      </w:pPr>
+      <w:r>
+        <w:rPr>
+          <w:rtl w:val="0"/>
+        </w:rPr>
+        <w:t xml:space="preserve">С новым годом</w:t>
+      </w:r>
+    </w:p>
+    <w:p>
+      <w:pPr>
+        <w:rPr/>
+      </w:pPr>
+      <w:r>
+        <w:rPr>
+          <w:rtl w:val="0"/>
+        </w:rPr>
+        <w:t xml:space="preserve">Под безумцем от власти</w:t>
+      </w:r>
+    </w:p>
+    <w:p>
+      <w:pPr>
+        <w:rPr/>
+      </w:pPr>
+      <w:r>
+        <w:rPr>
+          <w:rtl w:val="0"/>
+        </w:rPr>
+        <w:t xml:space="preserve">Гуляет страна</w:t>
+      </w:r>
+    </w:p>
+    <w:p>
+      <w:pPr>
+        <w:rPr/>
+      </w:pPr>
+      <w:r>
+        <w:rPr>
+          <w:rtl w:val="0"/>
+        </w:rPr>
+      </w:r>
+    </w:p>
+    <w:p>
+      <w:pPr>
+        <w:rPr/>
+      </w:pPr>
+      <w:r>
+        <w:rPr>
+          <w:rtl w:val="0"/>
+        </w:rPr>
+        <w:t xml:space="preserve">Фейерверки, салаты</w:t>
+      </w:r>
+    </w:p>
+    <w:p>
+      <w:pPr>
+        <w:rPr/>
+      </w:pPr>
+      <w:r>
+        <w:rPr>
+          <w:rtl w:val="0"/>
+        </w:rPr>
+        <w:t xml:space="preserve">Пьяным народом</w:t>
+      </w:r>
+    </w:p>
+    <w:p>
+      <w:pPr>
+        <w:rPr/>
+      </w:pPr>
+      <w:r>
+        <w:rPr>
+          <w:rtl w:val="0"/>
+        </w:rPr>
+        <w:t xml:space="preserve">Глушит шампанское</w:t>
+      </w:r>
+    </w:p>
+    <w:p>
+      <w:pPr>
+        <w:rPr/>
+      </w:pPr>
+      <w:r>
+        <w:rPr>
+          <w:rtl w:val="0"/>
+        </w:rPr>
+        <w:t xml:space="preserve">Смотрит кино</w:t>
+      </w:r>
+    </w:p>
+    <w:p>
+      <w:pPr>
+        <w:rPr/>
+      </w:pPr>
+      <w:r>
+        <w:rPr>
+          <w:rtl w:val="0"/>
+        </w:rPr>
+      </w:r>
+    </w:p>
+    <w:p>
+      <w:pPr>
+        <w:rPr/>
+      </w:pPr>
+      <w:r>
+        <w:rPr>
+          <w:rtl w:val="0"/>
+        </w:rPr>
+        <w:t xml:space="preserve">Телевизору верит</w:t>
+      </w:r>
+    </w:p>
+    <w:p>
+      <w:pPr>
+        <w:rPr/>
+      </w:pPr>
+      <w:r>
+        <w:rPr>
+          <w:rtl w:val="0"/>
+        </w:rPr>
+        <w:t xml:space="preserve">Словно иконе</w:t>
+      </w:r>
+    </w:p>
+    <w:p>
+      <w:pPr>
+        <w:rPr/>
+      </w:pPr>
+      <w:r>
+        <w:rPr>
+          <w:rtl w:val="0"/>
+        </w:rPr>
+        <w:t xml:space="preserve">А потом проклинает</w:t>
+      </w:r>
+    </w:p>
+    <w:p>
+      <w:pPr>
+        <w:rPr/>
+      </w:pPr>
+      <w:r>
+        <w:rPr>
+          <w:rtl w:val="0"/>
+        </w:rPr>
+        <w:t xml:space="preserve">Судьбу</w:t>
+      </w:r>
+    </w:p>
+    <w:p>
+      <w:pPr>
+        <w:rPr/>
+      </w:pPr>
+      <w:r>
+        <w:rPr>
+          <w:rtl w:val="0"/>
+        </w:rPr>
+      </w:r>
+    </w:p>
+    <w:p>
+      <w:pPr>
+        <w:rPr/>
+      </w:pPr>
+      <w:r>
+        <w:rPr>
+          <w:rtl w:val="0"/>
+        </w:rPr>
+        <w:t xml:space="preserve">И орет пьяной рожей</w:t>
+      </w:r>
+    </w:p>
+    <w:p>
+      <w:pPr>
+        <w:rPr/>
+      </w:pPr>
+      <w:r>
+        <w:rPr>
+          <w:rtl w:val="0"/>
+        </w:rPr>
+        <w:t xml:space="preserve">На теплом балконе</w:t>
+      </w:r>
+    </w:p>
+    <w:p>
+      <w:pPr>
+        <w:rPr/>
+      </w:pPr>
+      <w:r>
+        <w:rPr>
+          <w:rtl w:val="0"/>
+        </w:rPr>
+        <w:t xml:space="preserve">Поминая хохлов</w:t>
+      </w:r>
+    </w:p>
+    <w:p>
+      <w:pPr>
+        <w:rPr/>
+      </w:pPr>
+      <w:r>
+        <w:rPr>
+          <w:rtl w:val="0"/>
+        </w:rPr>
+        <w:t xml:space="preserve">И нужду</w:t>
+      </w:r>
+    </w:p>
+    <w:p>
+      <w:pPr>
+        <w:rPr/>
+      </w:pPr>
+      <w:r>
+        <w:rPr>
+          <w:rtl w:val="0"/>
+        </w:rPr>
+      </w:r>
+    </w:p>
+    <w:p>
+      <w:pPr>
+        <w:rPr/>
+      </w:pPr>
+      <w:r>
+        <w:rPr>
+          <w:rtl w:val="0"/>
+        </w:rPr>
+        <w:t xml:space="preserve">И похоже безумие</w:t>
+      </w:r>
+    </w:p>
+    <w:p>
+      <w:pPr>
+        <w:rPr/>
+      </w:pPr>
+      <w:r>
+        <w:rPr>
+          <w:rtl w:val="0"/>
+        </w:rPr>
+        <w:t xml:space="preserve">Неизлечимо, как и раньше</w:t>
+      </w:r>
+    </w:p>
+    <w:p>
+      <w:pPr>
+        <w:rPr/>
+      </w:pPr>
+      <w:r>
+        <w:rPr>
+          <w:rtl w:val="0"/>
+        </w:rPr>
+        <w:t xml:space="preserve">Власть тонет</w:t>
+      </w:r>
+    </w:p>
+    <w:p>
+      <w:pPr>
+        <w:rPr/>
+      </w:pPr>
+      <w:r>
+        <w:rPr>
+          <w:rtl w:val="0"/>
+        </w:rPr>
+        <w:t xml:space="preserve">В крови</w:t>
+      </w:r>
+    </w:p>
+    <w:p>
+      <w:pPr>
+        <w:rPr/>
+      </w:pPr>
+      <w:r>
+        <w:rPr>
+          <w:rtl w:val="0"/>
+        </w:rPr>
+      </w:r>
+    </w:p>
+    <w:p>
+      <w:pPr>
+        <w:rPr/>
+      </w:pPr>
+      <w:r>
+        <w:rPr>
+          <w:rtl w:val="0"/>
+        </w:rPr>
+        <w:t xml:space="preserve">И лишь голод и страх</w:t>
+      </w:r>
+    </w:p>
+    <w:p>
+      <w:pPr>
+        <w:rPr/>
+      </w:pPr>
+      <w:r>
+        <w:rPr>
+          <w:rtl w:val="0"/>
+        </w:rPr>
+        <w:t xml:space="preserve">Нам способны прочистить</w:t>
+      </w:r>
+    </w:p>
+    <w:p>
+      <w:pPr>
+        <w:rPr/>
+      </w:pPr>
+      <w:r>
+        <w:rPr>
+          <w:rtl w:val="0"/>
+        </w:rPr>
+        <w:t xml:space="preserve">От склерозного жира</w:t>
+      </w:r>
+    </w:p>
+    <w:p>
+      <w:pPr>
+        <w:rPr/>
+      </w:pPr>
+      <w:r>
+        <w:rPr>
+          <w:rtl w:val="0"/>
+        </w:rPr>
+        <w:t xml:space="preserve">Мозги</w:t>
+      </w:r>
+    </w:p>
+    <w:p>
+      <w:pPr>
+        <w:rPr/>
+      </w:pPr>
+      <w:r>
+        <w:rPr>
+          <w:rtl w:val="0"/>
+        </w:rPr>
+      </w:r>
+    </w:p>
+    <w:p>
+      <w:pPr>
+        <w:rPr/>
+      </w:pPr>
+      <w:r>
+        <w:rPr>
+          <w:rtl w:val="0"/>
+        </w:rPr>
+        <w:t xml:space="preserve">Наши деды и прадеды</w:t>
+      </w:r>
+    </w:p>
+    <w:p>
+      <w:pPr>
+        <w:rPr/>
+      </w:pPr>
+      <w:r>
+        <w:rPr>
+          <w:rtl w:val="0"/>
+        </w:rPr>
+        <w:t xml:space="preserve">Мирно истлели</w:t>
+      </w:r>
+    </w:p>
+    <w:p>
+      <w:pPr>
+        <w:rPr/>
+      </w:pPr>
+      <w:r>
+        <w:rPr>
+          <w:rtl w:val="0"/>
+        </w:rPr>
+        <w:t xml:space="preserve">В братских могилах</w:t>
+      </w:r>
+    </w:p>
+    <w:p>
+      <w:pPr>
+        <w:rPr/>
+      </w:pPr>
+      <w:r>
+        <w:rPr>
+          <w:rtl w:val="0"/>
+        </w:rPr>
+        <w:t xml:space="preserve">Сырых</w:t>
+      </w:r>
+    </w:p>
+    <w:p>
+      <w:pPr>
+        <w:rPr/>
+      </w:pPr>
+      <w:r>
+        <w:rPr>
+          <w:rtl w:val="0"/>
+        </w:rPr>
+      </w:r>
+    </w:p>
+    <w:p>
+      <w:pPr>
+        <w:rPr/>
+      </w:pPr>
+      <w:r>
+        <w:rPr>
+          <w:rtl w:val="0"/>
+        </w:rPr>
+        <w:t xml:space="preserve">И от страшной чумы</w:t>
+      </w:r>
+    </w:p>
+    <w:p>
+      <w:pPr>
+        <w:rPr/>
+      </w:pPr>
+      <w:r>
+        <w:rPr>
+          <w:rtl w:val="0"/>
+        </w:rPr>
+        <w:t xml:space="preserve">Они мир защитили</w:t>
+      </w:r>
+    </w:p>
+    <w:p>
+      <w:pPr>
+        <w:rPr/>
+      </w:pPr>
+      <w:r>
+        <w:rPr>
+          <w:rtl w:val="0"/>
+        </w:rPr>
+        <w:t xml:space="preserve">Но вот мы от себя</w:t>
+      </w:r>
+    </w:p>
+    <w:p>
+      <w:pPr>
+        <w:rPr/>
+      </w:pPr>
+      <w:r>
+        <w:rPr>
+          <w:rtl w:val="0"/>
+        </w:rPr>
+        <w:t xml:space="preserve">Не смогли...</w:t>
       </w:r>
     </w:p>
     <w:p>

</xml_diff>

<commit_message>
Ср 22 фев 2023 07:26:39 MSK
</commit_message>
<xml_diff>
--- a/.content/another.docx
+++ b/.content/another.docx
@@ -22124,6 +22124,445 @@
           <w:rtl w:val="0"/>
         </w:rPr>
         <w:t xml:space="preserve">31  Dec 2022 </w:t>
+      </w:r>
+      <w:r>
+        <w:pict>
+          <v:rect style="width:0.0pt;height:1.5pt" o:hr="t" o:hrstd="t" o:hralign="center" fillcolor="#A0A0A0" stroked="f"/>
+        </w:pict>
+      </w:r>
+      <w:r>
+        <w:rPr>
+          <w:rtl w:val="0"/>
+        </w:rPr>
+      </w:r>
+    </w:p>
+    <w:p>
+      <w:pPr>
+        <w:rPr/>
+      </w:pPr>
+      <w:r>
+        <w:rPr>
+          <w:rtl w:val="0"/>
+        </w:rPr>
+      </w:r>
+    </w:p>
+    <w:p>
+      <w:pPr>
+        <w:rPr/>
+      </w:pPr>
+      <w:r>
+        <w:rPr>
+          <w:rtl w:val="0"/>
+        </w:rPr>
+        <w:t xml:space="preserve">Конечно я</w:t>
+      </w:r>
+    </w:p>
+    <w:p>
+      <w:pPr>
+        <w:rPr/>
+      </w:pPr>
+      <w:r>
+        <w:rPr>
+          <w:rtl w:val="0"/>
+        </w:rPr>
+        <w:t xml:space="preserve">Не думал</w:t>
+      </w:r>
+    </w:p>
+    <w:p>
+      <w:pPr>
+        <w:rPr/>
+      </w:pPr>
+      <w:r>
+        <w:rPr>
+          <w:rtl w:val="0"/>
+        </w:rPr>
+        <w:t xml:space="preserve">Никогда</w:t>
+      </w:r>
+    </w:p>
+    <w:p>
+      <w:pPr>
+        <w:rPr/>
+      </w:pPr>
+      <w:r>
+        <w:rPr>
+          <w:rtl w:val="0"/>
+        </w:rPr>
+        <w:t xml:space="preserve">Любить</w:t>
+      </w:r>
+    </w:p>
+    <w:p>
+      <w:pPr>
+        <w:rPr/>
+      </w:pPr>
+      <w:r>
+        <w:rPr>
+          <w:rtl w:val="0"/>
+        </w:rPr>
+        <w:t xml:space="preserve">Отчаянно</w:t>
+      </w:r>
+    </w:p>
+    <w:p>
+      <w:pPr>
+        <w:rPr/>
+      </w:pPr>
+      <w:r>
+        <w:rPr>
+          <w:rtl w:val="0"/>
+        </w:rPr>
+        <w:t xml:space="preserve">Так больно</w:t>
+      </w:r>
+    </w:p>
+    <w:p>
+      <w:pPr>
+        <w:rPr/>
+      </w:pPr>
+      <w:r>
+        <w:rPr>
+          <w:rtl w:val="0"/>
+        </w:rPr>
+        <w:t xml:space="preserve">Как замерзая</w:t>
+      </w:r>
+    </w:p>
+    <w:p>
+      <w:pPr>
+        <w:rPr/>
+      </w:pPr>
+      <w:r>
+        <w:rPr>
+          <w:rtl w:val="0"/>
+        </w:rPr>
+        <w:t xml:space="preserve">Ломает трубы</w:t>
+      </w:r>
+    </w:p>
+    <w:p>
+      <w:pPr>
+        <w:rPr/>
+      </w:pPr>
+      <w:r>
+        <w:rPr>
+          <w:rtl w:val="0"/>
+        </w:rPr>
+        <w:t xml:space="preserve">Вода</w:t>
+      </w:r>
+    </w:p>
+    <w:p>
+      <w:pPr>
+        <w:rPr/>
+      </w:pPr>
+      <w:r>
+        <w:rPr>
+          <w:rtl w:val="0"/>
+        </w:rPr>
+        <w:t xml:space="preserve">Когда ушел</w:t>
+      </w:r>
+    </w:p>
+    <w:p>
+      <w:pPr>
+        <w:rPr/>
+      </w:pPr>
+      <w:r>
+        <w:rPr>
+          <w:rtl w:val="0"/>
+        </w:rPr>
+        <w:t xml:space="preserve">И покорился</w:t>
+      </w:r>
+    </w:p>
+    <w:p>
+      <w:pPr>
+        <w:rPr/>
+      </w:pPr>
+      <w:r>
+        <w:rPr>
+          <w:rtl w:val="0"/>
+        </w:rPr>
+        <w:t xml:space="preserve">Добровольно</w:t>
+      </w:r>
+    </w:p>
+    <w:p>
+      <w:pPr>
+        <w:rPr/>
+      </w:pPr>
+      <w:r>
+        <w:rPr>
+          <w:rtl w:val="0"/>
+        </w:rPr>
+        <w:t xml:space="preserve">Судьбе бросая</w:t>
+      </w:r>
+    </w:p>
+    <w:p>
+      <w:pPr>
+        <w:rPr/>
+      </w:pPr>
+      <w:r>
+        <w:rPr>
+          <w:rtl w:val="0"/>
+        </w:rPr>
+        <w:t xml:space="preserve">На порог</w:t>
+      </w:r>
+    </w:p>
+    <w:p>
+      <w:pPr>
+        <w:rPr/>
+      </w:pPr>
+      <w:r>
+        <w:rPr>
+          <w:rtl w:val="0"/>
+        </w:rPr>
+        <w:t xml:space="preserve">Ключи</w:t>
+      </w:r>
+    </w:p>
+    <w:p>
+      <w:pPr>
+        <w:rPr/>
+      </w:pPr>
+      <w:r>
+        <w:rPr>
+          <w:rtl w:val="0"/>
+        </w:rPr>
+        <w:t xml:space="preserve">Не умоляю</w:t>
+      </w:r>
+    </w:p>
+    <w:p>
+      <w:pPr>
+        <w:rPr/>
+      </w:pPr>
+      <w:r>
+        <w:rPr>
+          <w:rtl w:val="0"/>
+        </w:rPr>
+        <w:t xml:space="preserve">Вылечить</w:t>
+      </w:r>
+    </w:p>
+    <w:p>
+      <w:pPr>
+        <w:rPr/>
+      </w:pPr>
+      <w:r>
+        <w:rPr>
+          <w:rtl w:val="0"/>
+        </w:rPr>
+        <w:t xml:space="preserve">Все раны</w:t>
+      </w:r>
+    </w:p>
+    <w:p>
+      <w:pPr>
+        <w:rPr/>
+      </w:pPr>
+      <w:r>
+        <w:rPr>
+          <w:rtl w:val="0"/>
+        </w:rPr>
+        <w:t xml:space="preserve">Лишь сердце</w:t>
+      </w:r>
+    </w:p>
+    <w:p>
+      <w:pPr>
+        <w:rPr/>
+      </w:pPr>
+      <w:r>
+        <w:rPr>
+          <w:rtl w:val="0"/>
+        </w:rPr>
+        <w:t xml:space="preserve">Сердце</w:t>
+      </w:r>
+    </w:p>
+    <w:p>
+      <w:pPr>
+        <w:rPr/>
+      </w:pPr>
+      <w:r>
+        <w:rPr>
+          <w:rtl w:val="0"/>
+        </w:rPr>
+        <w:t xml:space="preserve">Не молчи</w:t>
+      </w:r>
+    </w:p>
+    <w:p>
+      <w:pPr>
+        <w:rPr/>
+      </w:pPr>
+      <w:r>
+        <w:rPr>
+          <w:rtl w:val="0"/>
+        </w:rPr>
+        <w:t xml:space="preserve">А бейся</w:t>
+      </w:r>
+    </w:p>
+    <w:p>
+      <w:pPr>
+        <w:rPr/>
+      </w:pPr>
+      <w:r>
+        <w:rPr>
+          <w:rtl w:val="0"/>
+        </w:rPr>
+        <w:t xml:space="preserve">Бейся каплями</w:t>
+      </w:r>
+    </w:p>
+    <w:p>
+      <w:pPr>
+        <w:rPr/>
+      </w:pPr>
+      <w:r>
+        <w:rPr>
+          <w:rtl w:val="0"/>
+        </w:rPr>
+        <w:t xml:space="preserve">Из крана</w:t>
+      </w:r>
+    </w:p>
+    <w:p>
+      <w:pPr>
+        <w:rPr/>
+      </w:pPr>
+      <w:r>
+        <w:rPr>
+          <w:rtl w:val="0"/>
+        </w:rPr>
+        <w:t xml:space="preserve">Чтоб ржавая</w:t>
+      </w:r>
+    </w:p>
+    <w:p>
+      <w:pPr>
+        <w:rPr/>
+      </w:pPr>
+      <w:r>
+        <w:rPr>
+          <w:rtl w:val="0"/>
+        </w:rPr>
+        <w:t xml:space="preserve">Но теплая</w:t>
+      </w:r>
+    </w:p>
+    <w:p>
+      <w:pPr>
+        <w:rPr/>
+      </w:pPr>
+      <w:r>
+        <w:rPr>
+          <w:rtl w:val="0"/>
+        </w:rPr>
+        <w:t xml:space="preserve">Вода</w:t>
+      </w:r>
+    </w:p>
+    <w:p>
+      <w:pPr>
+        <w:rPr/>
+      </w:pPr>
+      <w:r>
+        <w:rPr>
+          <w:rtl w:val="0"/>
+        </w:rPr>
+        <w:t xml:space="preserve">Живыми</w:t>
+      </w:r>
+    </w:p>
+    <w:p>
+      <w:pPr>
+        <w:rPr/>
+      </w:pPr>
+      <w:r>
+        <w:rPr>
+          <w:rtl w:val="0"/>
+        </w:rPr>
+        <w:t xml:space="preserve">Сохранила</w:t>
+      </w:r>
+    </w:p>
+    <w:p>
+      <w:pPr>
+        <w:rPr/>
+      </w:pPr>
+      <w:r>
+        <w:rPr>
+          <w:rtl w:val="0"/>
+        </w:rPr>
+        <w:t xml:space="preserve">Вены-трубы</w:t>
+      </w:r>
+    </w:p>
+    <w:p>
+      <w:pPr>
+        <w:rPr/>
+      </w:pPr>
+      <w:r>
+        <w:rPr>
+          <w:rtl w:val="0"/>
+        </w:rPr>
+        <w:t xml:space="preserve">И в памяти</w:t>
+      </w:r>
+    </w:p>
+    <w:p>
+      <w:pPr>
+        <w:rPr/>
+      </w:pPr>
+      <w:r>
+        <w:rPr>
+          <w:rtl w:val="0"/>
+        </w:rPr>
+        <w:t xml:space="preserve">Остались</w:t>
+      </w:r>
+    </w:p>
+    <w:p>
+      <w:pPr>
+        <w:rPr/>
+      </w:pPr>
+      <w:r>
+        <w:rPr>
+          <w:rtl w:val="0"/>
+        </w:rPr>
+        <w:t xml:space="preserve">Навсегда</w:t>
+      </w:r>
+    </w:p>
+    <w:p>
+      <w:pPr>
+        <w:rPr/>
+      </w:pPr>
+      <w:r>
+        <w:rPr>
+          <w:rtl w:val="0"/>
+        </w:rPr>
+        <w:t xml:space="preserve">Ее бессвязно</w:t>
+      </w:r>
+    </w:p>
+    <w:p>
+      <w:pPr>
+        <w:rPr/>
+      </w:pPr>
+      <w:r>
+        <w:rPr>
+          <w:rtl w:val="0"/>
+        </w:rPr>
+        <w:t xml:space="preserve">Шепчущие</w:t>
+      </w:r>
+    </w:p>
+    <w:p>
+      <w:pPr>
+        <w:rPr/>
+      </w:pPr>
+      <w:r>
+        <w:rPr>
+          <w:rtl w:val="0"/>
+        </w:rPr>
+        <w:t xml:space="preserve">Губы</w:t>
+      </w:r>
+    </w:p>
+    <w:p>
+      <w:pPr>
+        <w:rPr/>
+      </w:pPr>
+      <w:r>
+        <w:rPr>
+          <w:rtl w:val="0"/>
+        </w:rPr>
+      </w:r>
+    </w:p>
+    <w:p>
+      <w:pPr>
+        <w:rPr/>
+      </w:pPr>
+      <w:r>
+        <w:rPr>
+          <w:sz w:val="16"/>
+          <w:szCs w:val="16"/>
+          <w:rtl w:val="0"/>
+        </w:rPr>
+        <w:t xml:space="preserve">22 Feb 2022 </w:t>
       </w:r>
       <w:r>
         <w:pict>

</xml_diff>

<commit_message>
Чт 02 мар 2023 23:54:47 MSK
</commit_message>
<xml_diff>
--- a/.content/another.docx
+++ b/.content/another.docx
@@ -22562,13 +22562,464 @@
           <w:szCs w:val="16"/>
           <w:rtl w:val="0"/>
         </w:rPr>
-        <w:t xml:space="preserve">22 Feb 2022 </w:t>
+        <w:t xml:space="preserve">22 Feb 2023</w:t>
       </w:r>
       <w:r>
         <w:pict>
           <v:rect style="width:0.0pt;height:1.5pt" o:hr="t" o:hrstd="t" o:hralign="center" fillcolor="#A0A0A0" stroked="f"/>
         </w:pict>
       </w:r>
+      <w:r>
+        <w:rPr>
+          <w:rtl w:val="0"/>
+        </w:rPr>
+      </w:r>
+    </w:p>
+    <w:p>
+      <w:pPr>
+        <w:rPr/>
+      </w:pPr>
+      <w:r>
+        <w:rPr>
+          <w:rtl w:val="0"/>
+        </w:rPr>
+        <w:t xml:space="preserve">Белые слезы</w:t>
+      </w:r>
+    </w:p>
+    <w:p>
+      <w:pPr>
+        <w:rPr/>
+      </w:pPr>
+      <w:r>
+        <w:rPr>
+          <w:rtl w:val="0"/>
+        </w:rPr>
+        <w:t xml:space="preserve">В твое день рождения</w:t>
+      </w:r>
+    </w:p>
+    <w:p>
+      <w:pPr>
+        <w:rPr/>
+      </w:pPr>
+      <w:r>
+        <w:rPr>
+          <w:rtl w:val="0"/>
+        </w:rPr>
+        <w:t xml:space="preserve">Как наваждение</w:t>
+      </w:r>
+    </w:p>
+    <w:p>
+      <w:pPr>
+        <w:rPr/>
+      </w:pPr>
+      <w:r>
+        <w:rPr>
+          <w:rtl w:val="0"/>
+        </w:rPr>
+        <w:t xml:space="preserve">Вознаграждение</w:t>
+      </w:r>
+    </w:p>
+    <w:p>
+      <w:pPr>
+        <w:rPr/>
+      </w:pPr>
+      <w:r>
+        <w:rPr>
+          <w:rtl w:val="0"/>
+        </w:rPr>
+        <w:t xml:space="preserve">Падают радуя</w:t>
+      </w:r>
+    </w:p>
+    <w:p>
+      <w:pPr>
+        <w:rPr/>
+      </w:pPr>
+      <w:r>
+        <w:rPr>
+          <w:rtl w:val="0"/>
+        </w:rPr>
+        <w:t xml:space="preserve">Свет фонаря</w:t>
+      </w:r>
+    </w:p>
+    <w:p>
+      <w:pPr>
+        <w:rPr/>
+      </w:pPr>
+      <w:r>
+        <w:rPr>
+          <w:rtl w:val="0"/>
+        </w:rPr>
+        <w:t xml:space="preserve">Кто то поздравил</w:t>
+      </w:r>
+    </w:p>
+    <w:p>
+      <w:pPr>
+        <w:rPr/>
+      </w:pPr>
+      <w:r>
+        <w:rPr>
+          <w:rtl w:val="0"/>
+        </w:rPr>
+        <w:t xml:space="preserve">Но только не я</w:t>
+      </w:r>
+    </w:p>
+    <w:p>
+      <w:pPr>
+        <w:rPr/>
+      </w:pPr>
+      <w:r>
+        <w:rPr>
+          <w:rtl w:val="0"/>
+        </w:rPr>
+        <w:t xml:space="preserve">Медленно кружится</w:t>
+      </w:r>
+    </w:p>
+    <w:p>
+      <w:pPr>
+        <w:rPr/>
+      </w:pPr>
+      <w:r>
+        <w:rPr>
+          <w:rtl w:val="0"/>
+        </w:rPr>
+        <w:t xml:space="preserve">Пепел надежды</w:t>
+      </w:r>
+    </w:p>
+    <w:p>
+      <w:pPr>
+        <w:rPr/>
+      </w:pPr>
+      <w:r>
+        <w:rPr>
+          <w:rtl w:val="0"/>
+        </w:rPr>
+        <w:t xml:space="preserve">Все мы большие</w:t>
+      </w:r>
+    </w:p>
+    <w:p>
+      <w:pPr>
+        <w:rPr/>
+      </w:pPr>
+      <w:r>
+        <w:rPr>
+          <w:rtl w:val="0"/>
+        </w:rPr>
+        <w:t xml:space="preserve">Больные невежды</w:t>
+      </w:r>
+    </w:p>
+    <w:p>
+      <w:pPr>
+        <w:rPr/>
+      </w:pPr>
+      <w:r>
+        <w:rPr>
+          <w:rtl w:val="0"/>
+        </w:rPr>
+        <w:t xml:space="preserve">Знать бы все точно</w:t>
+      </w:r>
+    </w:p>
+    <w:p>
+      <w:pPr>
+        <w:rPr/>
+      </w:pPr>
+      <w:r>
+        <w:rPr>
+          <w:rtl w:val="0"/>
+        </w:rPr>
+        <w:t xml:space="preserve">И наперед</w:t>
+      </w:r>
+    </w:p>
+    <w:p>
+      <w:pPr>
+        <w:rPr/>
+      </w:pPr>
+      <w:r>
+        <w:rPr>
+          <w:rtl w:val="0"/>
+        </w:rPr>
+        <w:t xml:space="preserve">Глупо отчаянно</w:t>
+      </w:r>
+    </w:p>
+    <w:p>
+      <w:pPr>
+        <w:rPr/>
+      </w:pPr>
+      <w:r>
+        <w:rPr>
+          <w:rtl w:val="0"/>
+        </w:rPr>
+        <w:t xml:space="preserve">Стопорю ход</w:t>
+      </w:r>
+    </w:p>
+    <w:p>
+      <w:pPr>
+        <w:rPr/>
+      </w:pPr>
+      <w:r>
+        <w:rPr>
+          <w:rtl w:val="0"/>
+        </w:rPr>
+        <w:t xml:space="preserve">Мыслей вагоны</w:t>
+      </w:r>
+    </w:p>
+    <w:p>
+      <w:pPr>
+        <w:rPr/>
+      </w:pPr>
+      <w:r>
+        <w:rPr>
+          <w:rtl w:val="0"/>
+        </w:rPr>
+        <w:t xml:space="preserve">Грохают дружно</w:t>
+      </w:r>
+    </w:p>
+    <w:p>
+      <w:pPr>
+        <w:rPr/>
+      </w:pPr>
+      <w:r>
+        <w:rPr>
+          <w:rtl w:val="0"/>
+        </w:rPr>
+        <w:t xml:space="preserve">Видно так нужно</w:t>
+      </w:r>
+    </w:p>
+    <w:p>
+      <w:pPr>
+        <w:rPr/>
+      </w:pPr>
+      <w:r>
+        <w:rPr>
+          <w:rtl w:val="0"/>
+        </w:rPr>
+        <w:t xml:space="preserve">Кончилась дружба</w:t>
+      </w:r>
+    </w:p>
+    <w:p>
+      <w:pPr>
+        <w:rPr/>
+      </w:pPr>
+      <w:r>
+        <w:rPr>
+          <w:rtl w:val="0"/>
+        </w:rPr>
+        <w:t xml:space="preserve">Грязный асфальт</w:t>
+      </w:r>
+    </w:p>
+    <w:p>
+      <w:pPr>
+        <w:rPr/>
+      </w:pPr>
+      <w:r>
+        <w:rPr>
+          <w:rtl w:val="0"/>
+        </w:rPr>
+        <w:t xml:space="preserve">Как плита без границ</w:t>
+      </w:r>
+    </w:p>
+    <w:p>
+      <w:pPr>
+        <w:rPr/>
+      </w:pPr>
+      <w:r>
+        <w:rPr>
+          <w:rtl w:val="0"/>
+        </w:rPr>
+        <w:t xml:space="preserve">Ангелов перья</w:t>
+      </w:r>
+    </w:p>
+    <w:p>
+      <w:pPr>
+        <w:rPr/>
+      </w:pPr>
+      <w:r>
+        <w:rPr>
+          <w:rtl w:val="0"/>
+        </w:rPr>
+        <w:t xml:space="preserve">Падают ниц</w:t>
+      </w:r>
+    </w:p>
+    <w:p>
+      <w:pPr>
+        <w:rPr/>
+      </w:pPr>
+      <w:r>
+        <w:rPr>
+          <w:rtl w:val="0"/>
+        </w:rPr>
+        <w:t xml:space="preserve">Тихая песня</w:t>
+      </w:r>
+    </w:p>
+    <w:p>
+      <w:pPr>
+        <w:rPr/>
+      </w:pPr>
+      <w:r>
+        <w:rPr>
+          <w:rtl w:val="0"/>
+        </w:rPr>
+        <w:t xml:space="preserve">Тихие стоны</w:t>
+      </w:r>
+    </w:p>
+    <w:p>
+      <w:pPr>
+        <w:rPr/>
+      </w:pPr>
+      <w:r>
+        <w:rPr>
+          <w:rtl w:val="0"/>
+        </w:rPr>
+        <w:t xml:space="preserve">Снег умирая</w:t>
+      </w:r>
+    </w:p>
+    <w:p>
+      <w:pPr>
+        <w:rPr/>
+      </w:pPr>
+      <w:r>
+        <w:rPr>
+          <w:rtl w:val="0"/>
+        </w:rPr>
+        <w:t xml:space="preserve">Камню поклоны</w:t>
+      </w:r>
+    </w:p>
+    <w:p>
+      <w:pPr>
+        <w:rPr/>
+      </w:pPr>
+      <w:r>
+        <w:rPr>
+          <w:rtl w:val="0"/>
+        </w:rPr>
+        <w:t xml:space="preserve">Не бьет</w:t>
+      </w:r>
+    </w:p>
+    <w:p>
+      <w:pPr>
+        <w:rPr/>
+      </w:pPr>
+      <w:r>
+        <w:rPr>
+          <w:rtl w:val="0"/>
+        </w:rPr>
+        <w:t xml:space="preserve">Понимая</w:t>
+      </w:r>
+    </w:p>
+    <w:p>
+      <w:pPr>
+        <w:rPr/>
+      </w:pPr>
+      <w:r>
+        <w:rPr>
+          <w:rtl w:val="0"/>
+        </w:rPr>
+        <w:t xml:space="preserve">Что бесполезно</w:t>
+      </w:r>
+    </w:p>
+    <w:p>
+      <w:pPr>
+        <w:rPr/>
+      </w:pPr>
+      <w:r>
+        <w:rPr>
+          <w:rtl w:val="0"/>
+        </w:rPr>
+        <w:t xml:space="preserve">Молиться под</w:t>
+      </w:r>
+    </w:p>
+    <w:p>
+      <w:pPr>
+        <w:rPr/>
+      </w:pPr>
+      <w:r>
+        <w:rPr>
+          <w:rtl w:val="0"/>
+        </w:rPr>
+        <w:t xml:space="preserve">Дверцей</w:t>
+      </w:r>
+    </w:p>
+    <w:p>
+      <w:pPr>
+        <w:rPr/>
+      </w:pPr>
+      <w:r>
+        <w:rPr>
+          <w:rtl w:val="0"/>
+        </w:rPr>
+        <w:t xml:space="preserve">Где все железно</w:t>
+      </w:r>
+    </w:p>
+    <w:p>
+      <w:pPr>
+        <w:rPr/>
+      </w:pPr>
+      <w:r>
+        <w:rPr>
+          <w:rtl w:val="0"/>
+        </w:rPr>
+        <w:t xml:space="preserve">Заперто намертво</w:t>
+      </w:r>
+    </w:p>
+    <w:p>
+      <w:pPr>
+        <w:rPr/>
+      </w:pPr>
+      <w:r>
+        <w:rPr>
+          <w:rtl w:val="0"/>
+        </w:rPr>
+        <w:t xml:space="preserve">Боль затая</w:t>
+      </w:r>
+    </w:p>
+    <w:p>
+      <w:pPr>
+        <w:rPr/>
+      </w:pPr>
+      <w:r>
+        <w:rPr>
+          <w:rtl w:val="0"/>
+        </w:rPr>
+        <w:t xml:space="preserve">Сердцу железному</w:t>
+      </w:r>
+    </w:p>
+    <w:p>
+      <w:pPr>
+        <w:rPr/>
+      </w:pPr>
+      <w:r>
+        <w:rPr>
+          <w:rtl w:val="0"/>
+        </w:rPr>
+        <w:t xml:space="preserve">Влага - лишь яд</w:t>
+      </w:r>
+    </w:p>
+    <w:p>
+      <w:pPr>
+        <w:rPr/>
+      </w:pPr>
+      <w:r>
+        <w:rPr>
+          <w:sz w:val="16"/>
+          <w:szCs w:val="16"/>
+          <w:rtl w:val="0"/>
+        </w:rPr>
+        <w:t xml:space="preserve">02 March 2023 </w:t>
+      </w:r>
+      <w:r>
+        <w:pict>
+          <v:rect style="width:0.0pt;height:1.5pt" o:hr="t" o:hrstd="t" o:hralign="center" fillcolor="#A0A0A0" stroked="f"/>
+        </w:pict>
+      </w:r>
+      <w:r>
+        <w:rPr>
+          <w:rtl w:val="0"/>
+        </w:rPr>
+      </w:r>
+    </w:p>
+    <w:p>
+      <w:pPr>
+        <w:rPr/>
+      </w:pPr>
       <w:r>
         <w:rPr>
           <w:rtl w:val="0"/>

</xml_diff>

<commit_message>
# Сб 08 июл 2023 23:31:04 MSK
</commit_message>
<xml_diff>
--- a/.content/another.docx
+++ b/.content/another.docx
@@ -23020,6 +23020,414 @@
       <w:pPr>
         <w:rPr/>
       </w:pPr>
+      <w:r>
+        <w:rPr>
+          <w:rtl w:val="0"/>
+        </w:rPr>
+      </w:r>
+    </w:p>
+    <w:p>
+      <w:pPr>
+        <w:rPr/>
+      </w:pPr>
+      <w:r>
+        <w:rPr>
+          <w:rtl w:val="0"/>
+        </w:rPr>
+        <w:t xml:space="preserve">Все слабее Россия</w:t>
+      </w:r>
+    </w:p>
+    <w:p>
+      <w:pPr>
+        <w:rPr/>
+      </w:pPr>
+      <w:r>
+        <w:rPr>
+          <w:rtl w:val="0"/>
+        </w:rPr>
+        <w:t xml:space="preserve">С каждым часом войны</w:t>
+      </w:r>
+    </w:p>
+    <w:p>
+      <w:pPr>
+        <w:rPr/>
+      </w:pPr>
+      <w:r>
+        <w:rPr>
+          <w:rtl w:val="0"/>
+        </w:rPr>
+        <w:t xml:space="preserve">Бесполезною тратой</w:t>
+      </w:r>
+    </w:p>
+    <w:p>
+      <w:pPr>
+        <w:rPr/>
+      </w:pPr>
+      <w:r>
+        <w:rPr>
+          <w:rtl w:val="0"/>
+        </w:rPr>
+        <w:t xml:space="preserve">Уходят сыны</w:t>
+      </w:r>
+    </w:p>
+    <w:p>
+      <w:pPr>
+        <w:rPr/>
+      </w:pPr>
+      <w:r>
+        <w:rPr>
+          <w:rtl w:val="0"/>
+        </w:rPr>
+        <w:t xml:space="preserve">Защищать богатеев</w:t>
+      </w:r>
+    </w:p>
+    <w:p>
+      <w:pPr>
+        <w:rPr/>
+      </w:pPr>
+      <w:r>
+        <w:rPr>
+          <w:rtl w:val="0"/>
+        </w:rPr>
+        <w:t xml:space="preserve">За деньги иль так</w:t>
+      </w:r>
+    </w:p>
+    <w:p>
+      <w:pPr>
+        <w:rPr/>
+      </w:pPr>
+      <w:r>
+        <w:rPr>
+          <w:rtl w:val="0"/>
+        </w:rPr>
+        <w:t xml:space="preserve">Наш военный преступник</w:t>
+      </w:r>
+    </w:p>
+    <w:p>
+      <w:pPr>
+        <w:rPr/>
+      </w:pPr>
+      <w:r>
+        <w:rPr>
+          <w:rtl w:val="0"/>
+        </w:rPr>
+        <w:t xml:space="preserve">Он просто чудак</w:t>
+      </w:r>
+    </w:p>
+    <w:p>
+      <w:pPr>
+        <w:rPr/>
+      </w:pPr>
+      <w:r>
+        <w:rPr>
+          <w:rtl w:val="0"/>
+        </w:rPr>
+        <w:t xml:space="preserve">Прикрываясь тряпицей</w:t>
+      </w:r>
+    </w:p>
+    <w:p>
+      <w:pPr>
+        <w:rPr/>
+      </w:pPr>
+      <w:r>
+        <w:rPr>
+          <w:rtl w:val="0"/>
+        </w:rPr>
+        <w:t xml:space="preserve">О... "Родина - мать"</w:t>
+      </w:r>
+    </w:p>
+    <w:p>
+      <w:pPr>
+        <w:rPr/>
+      </w:pPr>
+      <w:r>
+        <w:rPr>
+          <w:rtl w:val="0"/>
+        </w:rPr>
+        <w:t xml:space="preserve">Он готов все на свете</w:t>
+      </w:r>
+    </w:p>
+    <w:p>
+      <w:pPr>
+        <w:rPr/>
+      </w:pPr>
+      <w:r>
+        <w:rPr>
+          <w:rtl w:val="0"/>
+        </w:rPr>
+        <w:t xml:space="preserve">На жизнь променять</w:t>
+      </w:r>
+    </w:p>
+    <w:p>
+      <w:pPr>
+        <w:rPr/>
+      </w:pPr>
+      <w:r>
+        <w:rPr>
+          <w:rtl w:val="0"/>
+        </w:rPr>
+        <w:t xml:space="preserve">Что ж не первый</w:t>
+      </w:r>
+    </w:p>
+    <w:p>
+      <w:pPr>
+        <w:rPr/>
+      </w:pPr>
+      <w:r>
+        <w:rPr>
+          <w:rtl w:val="0"/>
+        </w:rPr>
+        <w:t xml:space="preserve">Который</w:t>
+      </w:r>
+    </w:p>
+    <w:p>
+      <w:pPr>
+        <w:rPr/>
+      </w:pPr>
+      <w:r>
+        <w:rPr>
+          <w:rtl w:val="0"/>
+        </w:rPr>
+        <w:t xml:space="preserve">Тропой чешет в ад</w:t>
+      </w:r>
+    </w:p>
+    <w:p>
+      <w:pPr>
+        <w:rPr/>
+      </w:pPr>
+      <w:r>
+        <w:rPr>
+          <w:rtl w:val="0"/>
+        </w:rPr>
+        <w:t xml:space="preserve">Только мне на него</w:t>
+      </w:r>
+    </w:p>
+    <w:p>
+      <w:pPr>
+        <w:rPr/>
+      </w:pPr>
+      <w:r>
+        <w:rPr>
+          <w:rtl w:val="0"/>
+        </w:rPr>
+        <w:t xml:space="preserve">Наплевать</w:t>
+      </w:r>
+    </w:p>
+    <w:p>
+      <w:pPr>
+        <w:rPr/>
+      </w:pPr>
+      <w:r>
+        <w:rPr>
+          <w:rtl w:val="0"/>
+        </w:rPr>
+        <w:t xml:space="preserve">Я не рад</w:t>
+      </w:r>
+    </w:p>
+    <w:p>
+      <w:pPr>
+        <w:rPr/>
+      </w:pPr>
+      <w:r>
+        <w:rPr>
+          <w:rtl w:val="0"/>
+        </w:rPr>
+        <w:t xml:space="preserve">Он уложит в могилы</w:t>
+      </w:r>
+    </w:p>
+    <w:p>
+      <w:pPr>
+        <w:rPr/>
+      </w:pPr>
+      <w:r>
+        <w:rPr>
+          <w:rtl w:val="0"/>
+        </w:rPr>
+        <w:t xml:space="preserve">Много тысяч солдат</w:t>
+      </w:r>
+    </w:p>
+    <w:p>
+      <w:pPr>
+        <w:rPr/>
+      </w:pPr>
+      <w:r>
+        <w:rPr>
+          <w:rtl w:val="0"/>
+        </w:rPr>
+        <w:t xml:space="preserve">К тысячам мертвых</w:t>
+      </w:r>
+    </w:p>
+    <w:p>
+      <w:pPr>
+        <w:rPr/>
+      </w:pPr>
+      <w:r>
+        <w:rPr>
+          <w:rtl w:val="0"/>
+        </w:rPr>
+        <w:t xml:space="preserve">Что с флагом лежат</w:t>
+      </w:r>
+    </w:p>
+    <w:p>
+      <w:pPr>
+        <w:rPr/>
+      </w:pPr>
+      <w:r>
+        <w:rPr>
+          <w:rtl w:val="0"/>
+        </w:rPr>
+        <w:t xml:space="preserve">Как же нам прекратить</w:t>
+      </w:r>
+    </w:p>
+    <w:p>
+      <w:pPr>
+        <w:rPr/>
+      </w:pPr>
+      <w:r>
+        <w:rPr>
+          <w:rtl w:val="0"/>
+        </w:rPr>
+        <w:t xml:space="preserve">Эти стоны войны</w:t>
+      </w:r>
+    </w:p>
+    <w:p>
+      <w:pPr>
+        <w:rPr/>
+      </w:pPr>
+      <w:r>
+        <w:rPr>
+          <w:rtl w:val="0"/>
+        </w:rPr>
+        <w:t xml:space="preserve">Что бы к мамкам своим</w:t>
+      </w:r>
+    </w:p>
+    <w:p>
+      <w:pPr>
+        <w:rPr/>
+      </w:pPr>
+      <w:r>
+        <w:rPr>
+          <w:rtl w:val="0"/>
+        </w:rPr>
+        <w:t xml:space="preserve">Возвернулись сыны</w:t>
+      </w:r>
+    </w:p>
+    <w:p>
+      <w:pPr>
+        <w:rPr/>
+      </w:pPr>
+      <w:r>
+        <w:rPr>
+          <w:rtl w:val="0"/>
+        </w:rPr>
+        <w:t xml:space="preserve">Видно время пришло</w:t>
+      </w:r>
+    </w:p>
+    <w:p>
+      <w:pPr>
+        <w:rPr/>
+      </w:pPr>
+      <w:r>
+        <w:rPr>
+          <w:rtl w:val="0"/>
+        </w:rPr>
+        <w:t xml:space="preserve">Взять обратно</w:t>
+      </w:r>
+    </w:p>
+    <w:p>
+      <w:pPr>
+        <w:rPr/>
+      </w:pPr>
+      <w:r>
+        <w:rPr>
+          <w:rtl w:val="0"/>
+        </w:rPr>
+        <w:t xml:space="preserve">Нам власть</w:t>
+      </w:r>
+    </w:p>
+    <w:p>
+      <w:pPr>
+        <w:rPr/>
+      </w:pPr>
+      <w:r>
+        <w:rPr>
+          <w:rtl w:val="0"/>
+        </w:rPr>
+        <w:t xml:space="preserve">Бьет шестера туза</w:t>
+      </w:r>
+    </w:p>
+    <w:p>
+      <w:pPr>
+        <w:rPr/>
+      </w:pPr>
+      <w:r>
+        <w:rPr>
+          <w:rtl w:val="0"/>
+        </w:rPr>
+        <w:t xml:space="preserve">Если козыря масть</w:t>
+      </w:r>
+    </w:p>
+    <w:p>
+      <w:pPr>
+        <w:rPr/>
+      </w:pPr>
+      <w:r>
+        <w:rPr>
+          <w:rtl w:val="0"/>
+        </w:rPr>
+        <w:t xml:space="preserve">Воровскую элиту</w:t>
+      </w:r>
+    </w:p>
+    <w:p>
+      <w:pPr>
+        <w:rPr/>
+      </w:pPr>
+      <w:r>
+        <w:rPr>
+          <w:rtl w:val="0"/>
+        </w:rPr>
+        <w:t xml:space="preserve">Белизной протравить</w:t>
+      </w:r>
+    </w:p>
+    <w:p>
+      <w:pPr>
+        <w:rPr/>
+      </w:pPr>
+      <w:r>
+        <w:rPr>
+          <w:rtl w:val="0"/>
+        </w:rPr>
+        <w:t xml:space="preserve">Чтобы вспомнили руки</w:t>
+      </w:r>
+    </w:p>
+    <w:p>
+      <w:pPr>
+        <w:rPr/>
+      </w:pPr>
+      <w:r>
+        <w:rPr>
+          <w:rtl w:val="0"/>
+        </w:rPr>
+        <w:t xml:space="preserve">Как чистыми быть</w:t>
+      </w:r>
+    </w:p>
+    <w:p>
+      <w:pPr>
+        <w:rPr/>
+      </w:pPr>
+      <w:r>
+        <w:rPr>
+          <w:sz w:val="16"/>
+          <w:szCs w:val="16"/>
+          <w:rtl w:val="0"/>
+        </w:rPr>
+        <w:t xml:space="preserve">08 Jul 2023 </w:t>
+      </w:r>
+      <w:r>
+        <w:pict>
+          <v:rect style="width:0.0pt;height:1.5pt" o:hr="t" o:hrstd="t" o:hralign="center" fillcolor="#A0A0A0" stroked="f"/>
+        </w:pict>
+      </w:r>
       <w:r>
         <w:rPr>
           <w:rtl w:val="0"/>

</xml_diff>

<commit_message>
# Сб 22 июл 2023 23:26:29 MSK
</commit_message>
<xml_diff>
--- a/.content/another.docx
+++ b/.content/another.docx
@@ -23309,7 +23309,7 @@
         <w:rPr>
           <w:rtl w:val="0"/>
         </w:rPr>
-        <w:t xml:space="preserve">Возвернулись сыны</w:t>
+        <w:t xml:space="preserve">Возвратились сыны</w:t>
       </w:r>
     </w:p>
     <w:p>
@@ -23422,6 +23422,367 @@
           <w:rtl w:val="0"/>
         </w:rPr>
         <w:t xml:space="preserve">08 Jul 2023 </w:t>
+      </w:r>
+      <w:r>
+        <w:pict>
+          <v:rect style="width:0.0pt;height:1.5pt" o:hr="t" o:hrstd="t" o:hralign="center" fillcolor="#A0A0A0" stroked="f"/>
+        </w:pict>
+      </w:r>
+      <w:r>
+        <w:rPr>
+          <w:rtl w:val="0"/>
+        </w:rPr>
+      </w:r>
+    </w:p>
+    <w:p>
+      <w:pPr>
+        <w:rPr/>
+      </w:pPr>
+      <w:r>
+        <w:rPr>
+          <w:rtl w:val="0"/>
+        </w:rPr>
+      </w:r>
+    </w:p>
+    <w:p>
+      <w:pPr>
+        <w:rPr/>
+      </w:pPr>
+      <w:r>
+        <w:rPr>
+          <w:rtl w:val="0"/>
+        </w:rPr>
+        <w:t xml:space="preserve">Так тихо</w:t>
+      </w:r>
+    </w:p>
+    <w:p>
+      <w:pPr>
+        <w:rPr/>
+      </w:pPr>
+      <w:r>
+        <w:rPr>
+          <w:rtl w:val="0"/>
+        </w:rPr>
+        <w:t xml:space="preserve">После дождя</w:t>
+      </w:r>
+    </w:p>
+    <w:p>
+      <w:pPr>
+        <w:rPr/>
+      </w:pPr>
+      <w:r>
+        <w:rPr>
+          <w:rtl w:val="0"/>
+        </w:rPr>
+        <w:t xml:space="preserve">Травинка нахмурясь</w:t>
+      </w:r>
+    </w:p>
+    <w:p>
+      <w:pPr>
+        <w:rPr/>
+      </w:pPr>
+      <w:r>
+        <w:rPr>
+          <w:rtl w:val="0"/>
+        </w:rPr>
+        <w:t xml:space="preserve">Не сронит слезы</w:t>
+      </w:r>
+    </w:p>
+    <w:p>
+      <w:pPr>
+        <w:rPr/>
+      </w:pPr>
+      <w:r>
+        <w:rPr>
+          <w:rtl w:val="0"/>
+        </w:rPr>
+        <w:t xml:space="preserve">И великаны стоят</w:t>
+      </w:r>
+    </w:p>
+    <w:p>
+      <w:pPr>
+        <w:rPr/>
+      </w:pPr>
+      <w:r>
+        <w:rPr>
+          <w:rtl w:val="0"/>
+        </w:rPr>
+        <w:t xml:space="preserve">Молча сложили</w:t>
+      </w:r>
+    </w:p>
+    <w:p>
+      <w:pPr>
+        <w:rPr/>
+      </w:pPr>
+      <w:r>
+        <w:rPr>
+          <w:rtl w:val="0"/>
+        </w:rPr>
+        <w:t xml:space="preserve">Ладони-листы</w:t>
+      </w:r>
+    </w:p>
+    <w:p>
+      <w:pPr>
+        <w:rPr/>
+      </w:pPr>
+      <w:r>
+        <w:rPr>
+          <w:rtl w:val="0"/>
+        </w:rPr>
+        <w:t xml:space="preserve">Летняя легкая грусть</w:t>
+      </w:r>
+    </w:p>
+    <w:p>
+      <w:pPr>
+        <w:rPr/>
+      </w:pPr>
+      <w:r>
+        <w:rPr>
+          <w:rtl w:val="0"/>
+        </w:rPr>
+        <w:t xml:space="preserve">Воздуха нежная лень</w:t>
+      </w:r>
+    </w:p>
+    <w:p>
+      <w:pPr>
+        <w:rPr/>
+      </w:pPr>
+      <w:r>
+        <w:rPr>
+          <w:rtl w:val="0"/>
+        </w:rPr>
+        <w:t xml:space="preserve">Колдуя ладони скрывают</w:t>
+      </w:r>
+    </w:p>
+    <w:p>
+      <w:pPr>
+        <w:rPr/>
+      </w:pPr>
+      <w:r>
+        <w:rPr>
+          <w:rtl w:val="0"/>
+        </w:rPr>
+        <w:t xml:space="preserve">В этих секундах день</w:t>
+      </w:r>
+    </w:p>
+    <w:p>
+      <w:pPr>
+        <w:rPr/>
+      </w:pPr>
+      <w:r>
+        <w:rPr>
+          <w:rtl w:val="0"/>
+        </w:rPr>
+      </w:r>
+    </w:p>
+    <w:p>
+      <w:pPr>
+        <w:rPr/>
+      </w:pPr>
+      <w:r>
+        <w:rPr>
+          <w:sz w:val="16"/>
+          <w:szCs w:val="16"/>
+          <w:rtl w:val="0"/>
+        </w:rPr>
+        <w:t xml:space="preserve">19 Jul 2023 </w:t>
+      </w:r>
+      <w:r>
+        <w:pict>
+          <v:rect style="width:0.0pt;height:1.5pt" o:hr="t" o:hrstd="t" o:hralign="center" fillcolor="#A0A0A0" stroked="f"/>
+        </w:pict>
+      </w:r>
+      <w:r>
+        <w:rPr>
+          <w:rtl w:val="0"/>
+        </w:rPr>
+      </w:r>
+    </w:p>
+    <w:p>
+      <w:pPr>
+        <w:rPr/>
+      </w:pPr>
+      <w:r>
+        <w:rPr>
+          <w:rtl w:val="0"/>
+        </w:rPr>
+      </w:r>
+    </w:p>
+    <w:p>
+      <w:pPr>
+        <w:rPr/>
+      </w:pPr>
+      <w:r>
+        <w:rPr>
+          <w:rtl w:val="0"/>
+        </w:rPr>
+        <w:t xml:space="preserve">В свете солнечном</w:t>
+      </w:r>
+    </w:p>
+    <w:p>
+      <w:pPr>
+        <w:rPr/>
+      </w:pPr>
+      <w:r>
+        <w:rPr>
+          <w:rtl w:val="0"/>
+        </w:rPr>
+        <w:t xml:space="preserve">Капли падают</w:t>
+      </w:r>
+    </w:p>
+    <w:p>
+      <w:pPr>
+        <w:rPr/>
+      </w:pPr>
+      <w:r>
+        <w:rPr>
+          <w:rtl w:val="0"/>
+        </w:rPr>
+        <w:t xml:space="preserve">Мириадами мелких брызг</w:t>
+      </w:r>
+    </w:p>
+    <w:p>
+      <w:pPr>
+        <w:rPr/>
+      </w:pPr>
+      <w:r>
+        <w:rPr>
+          <w:rtl w:val="0"/>
+        </w:rPr>
+        <w:t xml:space="preserve">И дугою повисла радуга</w:t>
+      </w:r>
+    </w:p>
+    <w:p>
+      <w:pPr>
+        <w:rPr/>
+      </w:pPr>
+      <w:r>
+        <w:rPr>
+          <w:rtl w:val="0"/>
+        </w:rPr>
+        <w:t xml:space="preserve">Света белого</w:t>
+      </w:r>
+    </w:p>
+    <w:p>
+      <w:pPr>
+        <w:rPr/>
+      </w:pPr>
+      <w:r>
+        <w:rPr>
+          <w:rtl w:val="0"/>
+        </w:rPr>
+        <w:t xml:space="preserve">Летний каприз</w:t>
+      </w:r>
+    </w:p>
+    <w:p>
+      <w:pPr>
+        <w:rPr/>
+      </w:pPr>
+      <w:r>
+        <w:rPr>
+          <w:rtl w:val="0"/>
+        </w:rPr>
+        <w:t xml:space="preserve">Облака вытирают</w:t>
+      </w:r>
+    </w:p>
+    <w:p>
+      <w:pPr>
+        <w:rPr/>
+      </w:pPr>
+      <w:r>
+        <w:rPr>
+          <w:rtl w:val="0"/>
+        </w:rPr>
+        <w:t xml:space="preserve">Тряпками</w:t>
+      </w:r>
+    </w:p>
+    <w:p>
+      <w:pPr>
+        <w:rPr/>
+      </w:pPr>
+      <w:r>
+        <w:rPr>
+          <w:rtl w:val="0"/>
+        </w:rPr>
+        <w:t xml:space="preserve">Бесконечную</w:t>
+      </w:r>
+    </w:p>
+    <w:p>
+      <w:pPr>
+        <w:rPr/>
+      </w:pPr>
+      <w:r>
+        <w:rPr>
+          <w:rtl w:val="0"/>
+        </w:rPr>
+        <w:t xml:space="preserve">Вечную синь</w:t>
+      </w:r>
+    </w:p>
+    <w:p>
+      <w:pPr>
+        <w:rPr/>
+      </w:pPr>
+      <w:r>
+        <w:rPr>
+          <w:rtl w:val="0"/>
+        </w:rPr>
+        <w:t xml:space="preserve">Окропленный святыми</w:t>
+      </w:r>
+    </w:p>
+    <w:p>
+      <w:pPr>
+        <w:rPr/>
+      </w:pPr>
+      <w:r>
+        <w:rPr>
+          <w:rtl w:val="0"/>
+        </w:rPr>
+        <w:t xml:space="preserve">Каплями</w:t>
+      </w:r>
+    </w:p>
+    <w:p>
+      <w:pPr>
+        <w:rPr/>
+      </w:pPr>
+      <w:r>
+        <w:rPr>
+          <w:rtl w:val="0"/>
+        </w:rPr>
+        <w:t xml:space="preserve">По дороге</w:t>
+      </w:r>
+    </w:p>
+    <w:p>
+      <w:pPr>
+        <w:rPr/>
+      </w:pPr>
+      <w:r>
+        <w:rPr>
+          <w:rtl w:val="0"/>
+        </w:rPr>
+        <w:t xml:space="preserve">Иду в магазин</w:t>
+      </w:r>
+    </w:p>
+    <w:p>
+      <w:pPr>
+        <w:rPr/>
+      </w:pPr>
+      <w:r>
+        <w:rPr>
+          <w:rtl w:val="0"/>
+        </w:rPr>
+      </w:r>
+    </w:p>
+    <w:p>
+      <w:pPr>
+        <w:rPr/>
+      </w:pPr>
+      <w:r>
+        <w:rPr>
+          <w:sz w:val="16"/>
+          <w:szCs w:val="16"/>
+          <w:rtl w:val="0"/>
+        </w:rPr>
+        <w:t xml:space="preserve">22 Jul 2023 </w:t>
       </w:r>
       <w:r>
         <w:pict>

</xml_diff>

<commit_message>
# Вт 15 авг 2023 18:28:08 MSK
</commit_message>
<xml_diff>
--- a/.content/another.docx
+++ b/.content/another.docx
@@ -23783,6 +23783,171 @@
           <w:rtl w:val="0"/>
         </w:rPr>
         <w:t xml:space="preserve">22 Jul 2023 </w:t>
+      </w:r>
+      <w:r>
+        <w:pict>
+          <v:rect style="width:0.0pt;height:1.5pt" o:hr="t" o:hrstd="t" o:hralign="center" fillcolor="#A0A0A0" stroked="f"/>
+        </w:pict>
+      </w:r>
+      <w:r>
+        <w:rPr>
+          <w:rtl w:val="0"/>
+        </w:rPr>
+      </w:r>
+    </w:p>
+    <w:p>
+      <w:pPr>
+        <w:rPr/>
+      </w:pPr>
+      <w:r>
+        <w:rPr>
+          <w:rtl w:val="0"/>
+        </w:rPr>
+      </w:r>
+    </w:p>
+    <w:p>
+      <w:pPr>
+        <w:rPr/>
+      </w:pPr>
+      <w:r>
+        <w:rPr>
+          <w:rtl w:val="0"/>
+        </w:rPr>
+        <w:t xml:space="preserve">Ты же мамина дочка, мамина?</w:t>
+      </w:r>
+    </w:p>
+    <w:p>
+      <w:pPr>
+        <w:rPr/>
+      </w:pPr>
+      <w:r>
+        <w:rPr>
+          <w:rtl w:val="0"/>
+        </w:rPr>
+        <w:t xml:space="preserve">Отчего на ресницах слеза</w:t>
+      </w:r>
+    </w:p>
+    <w:p>
+      <w:pPr>
+        <w:rPr/>
+      </w:pPr>
+      <w:r>
+        <w:rPr>
+          <w:rtl w:val="0"/>
+        </w:rPr>
+        <w:t xml:space="preserve">И откуда печальная складочка</w:t>
+      </w:r>
+    </w:p>
+    <w:p>
+      <w:pPr>
+        <w:rPr/>
+      </w:pPr>
+      <w:r>
+        <w:rPr>
+          <w:rtl w:val="0"/>
+        </w:rPr>
+        <w:t xml:space="preserve">Чуть заметно сужает глаза</w:t>
+      </w:r>
+    </w:p>
+    <w:p>
+      <w:pPr>
+        <w:rPr/>
+      </w:pPr>
+      <w:r>
+        <w:rPr>
+          <w:rtl w:val="0"/>
+        </w:rPr>
+        <w:t xml:space="preserve">Я люблю тебя милая доченька</w:t>
+      </w:r>
+    </w:p>
+    <w:p>
+      <w:pPr>
+        <w:rPr/>
+      </w:pPr>
+      <w:r>
+        <w:rPr>
+          <w:rtl w:val="0"/>
+        </w:rPr>
+        <w:t xml:space="preserve">Я люблю твой неистовых нрав</w:t>
+      </w:r>
+    </w:p>
+    <w:p>
+      <w:pPr>
+        <w:rPr/>
+      </w:pPr>
+      <w:r>
+        <w:rPr>
+          <w:rtl w:val="0"/>
+        </w:rPr>
+        <w:t xml:space="preserve">И меж строчек твоих изумительных</w:t>
+      </w:r>
+    </w:p>
+    <w:p>
+      <w:pPr>
+        <w:rPr/>
+      </w:pPr>
+      <w:r>
+        <w:rPr>
+          <w:rtl w:val="0"/>
+        </w:rPr>
+        <w:t xml:space="preserve">Мне укор, в том что был я не прав</w:t>
+      </w:r>
+    </w:p>
+    <w:p>
+      <w:pPr>
+        <w:rPr/>
+      </w:pPr>
+      <w:r>
+        <w:rPr>
+          <w:rtl w:val="0"/>
+        </w:rPr>
+        <w:t xml:space="preserve">Улыбнись моя милая доченька</w:t>
+      </w:r>
+    </w:p>
+    <w:p>
+      <w:pPr>
+        <w:rPr/>
+      </w:pPr>
+      <w:r>
+        <w:rPr>
+          <w:rtl w:val="0"/>
+        </w:rPr>
+        <w:t xml:space="preserve">Улыбнись как росинка росе</w:t>
+      </w:r>
+    </w:p>
+    <w:p>
+      <w:pPr>
+        <w:rPr/>
+      </w:pPr>
+      <w:r>
+        <w:rPr>
+          <w:rtl w:val="0"/>
+        </w:rPr>
+        <w:t xml:space="preserve">И зажжется на небе та звездочка</w:t>
+      </w:r>
+    </w:p>
+    <w:p>
+      <w:pPr>
+        <w:rPr/>
+      </w:pPr>
+      <w:r>
+        <w:rPr>
+          <w:rtl w:val="0"/>
+        </w:rPr>
+        <w:t xml:space="preserve">Что прикажет белеть полосе...</w:t>
+      </w:r>
+    </w:p>
+    <w:p>
+      <w:pPr>
+        <w:rPr/>
+      </w:pPr>
+      <w:r>
+        <w:rPr>
+          <w:sz w:val="16"/>
+          <w:szCs w:val="16"/>
+          <w:rtl w:val="0"/>
+        </w:rPr>
+        <w:t xml:space="preserve">15 Aug 2023 </w:t>
       </w:r>
       <w:r>
         <w:pict>

</xml_diff>

<commit_message>
# Вс 27 авг 2023 23:56:59 MSK
</commit_message>
<xml_diff>
--- a/.content/another.docx
+++ b/.content/another.docx
@@ -23948,6 +23948,566 @@
           <w:rtl w:val="0"/>
         </w:rPr>
         <w:t xml:space="preserve">15 Aug 2023 </w:t>
+      </w:r>
+      <w:r>
+        <w:pict>
+          <v:rect style="width:0.0pt;height:1.5pt" o:hr="t" o:hrstd="t" o:hralign="center" fillcolor="#A0A0A0" stroked="f"/>
+        </w:pict>
+      </w:r>
+      <w:r>
+        <w:rPr>
+          <w:rtl w:val="0"/>
+        </w:rPr>
+      </w:r>
+    </w:p>
+    <w:p>
+      <w:pPr>
+        <w:rPr/>
+      </w:pPr>
+      <w:r>
+        <w:rPr>
+          <w:rtl w:val="0"/>
+        </w:rPr>
+      </w:r>
+    </w:p>
+    <w:p>
+      <w:pPr>
+        <w:rPr/>
+      </w:pPr>
+      <w:r>
+        <w:rPr>
+          <w:rtl w:val="0"/>
+        </w:rPr>
+        <w:t xml:space="preserve">Запах жертвы</w:t>
+      </w:r>
+    </w:p>
+    <w:p>
+      <w:pPr>
+        <w:rPr/>
+      </w:pPr>
+      <w:r>
+        <w:rPr>
+          <w:rtl w:val="0"/>
+        </w:rPr>
+        <w:t xml:space="preserve">Дерьма</w:t>
+      </w:r>
+    </w:p>
+    <w:p>
+      <w:pPr>
+        <w:rPr/>
+      </w:pPr>
+      <w:r>
+        <w:rPr>
+          <w:rtl w:val="0"/>
+        </w:rPr>
+        <w:t xml:space="preserve">Он для хищника</w:t>
+      </w:r>
+    </w:p>
+    <w:p>
+      <w:pPr>
+        <w:rPr/>
+      </w:pPr>
+      <w:r>
+        <w:rPr>
+          <w:rtl w:val="0"/>
+        </w:rPr>
+        <w:t xml:space="preserve">Слаще конфет</w:t>
+      </w:r>
+    </w:p>
+    <w:p>
+      <w:pPr>
+        <w:rPr/>
+      </w:pPr>
+      <w:r>
+        <w:rPr>
+          <w:rtl w:val="0"/>
+        </w:rPr>
+        <w:t xml:space="preserve">И мы сходим с ума</w:t>
+      </w:r>
+    </w:p>
+    <w:p>
+      <w:pPr>
+        <w:rPr/>
+      </w:pPr>
+      <w:r>
+        <w:rPr>
+          <w:rtl w:val="0"/>
+        </w:rPr>
+        <w:t xml:space="preserve">Потому</w:t>
+      </w:r>
+    </w:p>
+    <w:p>
+      <w:pPr>
+        <w:rPr/>
+      </w:pPr>
+      <w:r>
+        <w:rPr>
+          <w:rtl w:val="0"/>
+        </w:rPr>
+        <w:t xml:space="preserve">Что устроен так</w:t>
+      </w:r>
+    </w:p>
+    <w:p>
+      <w:pPr>
+        <w:rPr/>
+      </w:pPr>
+      <w:r>
+        <w:rPr>
+          <w:rtl w:val="0"/>
+        </w:rPr>
+        <w:t xml:space="preserve">Свет</w:t>
+      </w:r>
+    </w:p>
+    <w:p>
+      <w:pPr>
+        <w:rPr/>
+      </w:pPr>
+      <w:r>
+        <w:rPr>
+          <w:rtl w:val="0"/>
+        </w:rPr>
+        <w:t xml:space="preserve">Когда власть получает</w:t>
+      </w:r>
+    </w:p>
+    <w:p>
+      <w:pPr>
+        <w:rPr/>
+      </w:pPr>
+      <w:r>
+        <w:rPr>
+          <w:rtl w:val="0"/>
+        </w:rPr>
+        <w:t xml:space="preserve">Звериная стая</w:t>
+      </w:r>
+    </w:p>
+    <w:p>
+      <w:pPr>
+        <w:rPr/>
+      </w:pPr>
+      <w:r>
+        <w:rPr>
+          <w:rtl w:val="0"/>
+        </w:rPr>
+        <w:t xml:space="preserve">Мой друг</w:t>
+      </w:r>
+    </w:p>
+    <w:p>
+      <w:pPr>
+        <w:rPr/>
+      </w:pPr>
+      <w:r>
+        <w:rPr>
+          <w:rtl w:val="0"/>
+        </w:rPr>
+        <w:t xml:space="preserve">Мы лишь мясо для них</w:t>
+      </w:r>
+    </w:p>
+    <w:p>
+      <w:pPr>
+        <w:rPr/>
+      </w:pPr>
+      <w:r>
+        <w:rPr>
+          <w:rtl w:val="0"/>
+        </w:rPr>
+        <w:t xml:space="preserve">Это проклятый</w:t>
+      </w:r>
+    </w:p>
+    <w:p>
+      <w:pPr>
+        <w:rPr/>
+      </w:pPr>
+      <w:r>
+        <w:rPr>
+          <w:rtl w:val="0"/>
+        </w:rPr>
+        <w:t xml:space="preserve">Замкнутый</w:t>
+      </w:r>
+    </w:p>
+    <w:p>
+      <w:pPr>
+        <w:rPr/>
+      </w:pPr>
+      <w:r>
+        <w:rPr>
+          <w:rtl w:val="0"/>
+        </w:rPr>
+        <w:t xml:space="preserve">Круг</w:t>
+      </w:r>
+    </w:p>
+    <w:p>
+      <w:pPr>
+        <w:rPr/>
+      </w:pPr>
+      <w:r>
+        <w:rPr>
+          <w:rtl w:val="0"/>
+        </w:rPr>
+        <w:t xml:space="preserve">Те кто раньше тянули</w:t>
+      </w:r>
+    </w:p>
+    <w:p>
+      <w:pPr>
+        <w:rPr/>
+      </w:pPr>
+      <w:r>
+        <w:rPr>
+          <w:rtl w:val="0"/>
+        </w:rPr>
+        <w:t xml:space="preserve">Из кожи людей</w:t>
+      </w:r>
+    </w:p>
+    <w:p>
+      <w:pPr>
+        <w:rPr/>
+      </w:pPr>
+      <w:r>
+        <w:rPr>
+          <w:rtl w:val="0"/>
+        </w:rPr>
+        <w:t xml:space="preserve">Абажур</w:t>
+      </w:r>
+    </w:p>
+    <w:p>
+      <w:pPr>
+        <w:rPr/>
+      </w:pPr>
+      <w:r>
+        <w:rPr>
+          <w:rtl w:val="0"/>
+        </w:rPr>
+        <w:t xml:space="preserve">Снова смотрят на нас</w:t>
+      </w:r>
+    </w:p>
+    <w:p>
+      <w:pPr>
+        <w:rPr/>
+      </w:pPr>
+      <w:r>
+        <w:rPr>
+          <w:rtl w:val="0"/>
+        </w:rPr>
+        <w:t xml:space="preserve">Улыбаясь с оскалом</w:t>
+      </w:r>
+    </w:p>
+    <w:p>
+      <w:pPr>
+        <w:rPr/>
+      </w:pPr>
+      <w:r>
+        <w:rPr>
+          <w:rtl w:val="0"/>
+        </w:rPr>
+        <w:t xml:space="preserve">Вприщур</w:t>
+      </w:r>
+    </w:p>
+    <w:p>
+      <w:pPr>
+        <w:rPr/>
+      </w:pPr>
+      <w:r>
+        <w:rPr>
+          <w:rtl w:val="0"/>
+        </w:rPr>
+        <w:t xml:space="preserve">Что такое политика</w:t>
+      </w:r>
+    </w:p>
+    <w:p>
+      <w:pPr>
+        <w:rPr/>
+      </w:pPr>
+      <w:r>
+        <w:rPr>
+          <w:rtl w:val="0"/>
+        </w:rPr>
+        <w:t xml:space="preserve">Друг мой, когда</w:t>
+      </w:r>
+    </w:p>
+    <w:p>
+      <w:pPr>
+        <w:rPr/>
+      </w:pPr>
+      <w:r>
+        <w:rPr>
+          <w:rtl w:val="0"/>
+        </w:rPr>
+        <w:t xml:space="preserve">Ты поверил</w:t>
+      </w:r>
+    </w:p>
+    <w:p>
+      <w:pPr>
+        <w:rPr/>
+      </w:pPr>
+      <w:r>
+        <w:rPr>
+          <w:rtl w:val="0"/>
+        </w:rPr>
+        <w:t xml:space="preserve">Что можно бомбить города</w:t>
+      </w:r>
+    </w:p>
+    <w:p>
+      <w:pPr>
+        <w:rPr/>
+      </w:pPr>
+      <w:r>
+        <w:rPr>
+          <w:rtl w:val="0"/>
+        </w:rPr>
+        <w:t xml:space="preserve">Слать ракеты</w:t>
+      </w:r>
+    </w:p>
+    <w:p>
+      <w:pPr>
+        <w:rPr/>
+      </w:pPr>
+      <w:r>
+        <w:rPr>
+          <w:rtl w:val="0"/>
+        </w:rPr>
+        <w:t xml:space="preserve">И верить</w:t>
+      </w:r>
+    </w:p>
+    <w:p>
+      <w:pPr>
+        <w:rPr/>
+      </w:pPr>
+      <w:r>
+        <w:rPr>
+          <w:rtl w:val="0"/>
+        </w:rPr>
+        <w:t xml:space="preserve">Что это добро</w:t>
+      </w:r>
+    </w:p>
+    <w:p>
+      <w:pPr>
+        <w:rPr/>
+      </w:pPr>
+      <w:r>
+        <w:rPr>
+          <w:rtl w:val="0"/>
+        </w:rPr>
+        <w:t xml:space="preserve">И что жертвы людей</w:t>
+      </w:r>
+    </w:p>
+    <w:p>
+      <w:pPr>
+        <w:rPr/>
+      </w:pPr>
+      <w:r>
+        <w:rPr>
+          <w:rtl w:val="0"/>
+        </w:rPr>
+        <w:t xml:space="preserve">Лишь обычное</w:t>
+      </w:r>
+    </w:p>
+    <w:p>
+      <w:pPr>
+        <w:rPr/>
+      </w:pPr>
+      <w:r>
+        <w:rPr>
+          <w:rtl w:val="0"/>
+        </w:rPr>
+        <w:t xml:space="preserve">Малое зло</w:t>
+      </w:r>
+    </w:p>
+    <w:p>
+      <w:pPr>
+        <w:rPr/>
+      </w:pPr>
+      <w:r>
+        <w:rPr>
+          <w:rtl w:val="0"/>
+        </w:rPr>
+        <w:t xml:space="preserve">Лишь статистика</w:t>
+      </w:r>
+    </w:p>
+    <w:p>
+      <w:pPr>
+        <w:rPr/>
+      </w:pPr>
+      <w:r>
+        <w:rPr>
+          <w:rtl w:val="0"/>
+        </w:rPr>
+        <w:t xml:space="preserve">Просто унылый</w:t>
+      </w:r>
+    </w:p>
+    <w:p>
+      <w:pPr>
+        <w:rPr/>
+      </w:pPr>
+      <w:r>
+        <w:rPr>
+          <w:rtl w:val="0"/>
+        </w:rPr>
+        <w:t xml:space="preserve">Учет</w:t>
+      </w:r>
+    </w:p>
+    <w:p>
+      <w:pPr>
+        <w:rPr/>
+      </w:pPr>
+      <w:r>
+        <w:rPr>
+          <w:rtl w:val="0"/>
+        </w:rPr>
+        <w:t xml:space="preserve">Для которого</w:t>
+      </w:r>
+    </w:p>
+    <w:p>
+      <w:pPr>
+        <w:rPr/>
+      </w:pPr>
+      <w:r>
+        <w:rPr>
+          <w:rtl w:val="0"/>
+        </w:rPr>
+        <w:t xml:space="preserve">Мы с тобой</w:t>
+      </w:r>
+    </w:p>
+    <w:p>
+      <w:pPr>
+        <w:rPr/>
+      </w:pPr>
+      <w:r>
+        <w:rPr>
+          <w:rtl w:val="0"/>
+        </w:rPr>
+        <w:t xml:space="preserve">Входим нулями</w:t>
+      </w:r>
+    </w:p>
+    <w:p>
+      <w:pPr>
+        <w:rPr/>
+      </w:pPr>
+      <w:r>
+        <w:rPr>
+          <w:rtl w:val="0"/>
+        </w:rPr>
+        <w:t xml:space="preserve">В расчет</w:t>
+      </w:r>
+    </w:p>
+    <w:p>
+      <w:pPr>
+        <w:rPr/>
+      </w:pPr>
+      <w:r>
+        <w:rPr>
+          <w:rtl w:val="0"/>
+        </w:rPr>
+        <w:t xml:space="preserve">Выбирая мой друг</w:t>
+      </w:r>
+    </w:p>
+    <w:p>
+      <w:pPr>
+        <w:rPr/>
+      </w:pPr>
+      <w:r>
+        <w:rPr>
+          <w:rtl w:val="0"/>
+        </w:rPr>
+        <w:t xml:space="preserve">Выбирай, выбирай, выбирай</w:t>
+      </w:r>
+    </w:p>
+    <w:p>
+      <w:pPr>
+        <w:rPr/>
+      </w:pPr>
+      <w:r>
+        <w:rPr>
+          <w:rtl w:val="0"/>
+        </w:rPr>
+        <w:t xml:space="preserve">Или просто забей</w:t>
+      </w:r>
+    </w:p>
+    <w:p>
+      <w:pPr>
+        <w:rPr/>
+      </w:pPr>
+      <w:r>
+        <w:rPr>
+          <w:rtl w:val="0"/>
+        </w:rPr>
+        <w:t xml:space="preserve">Ведь нас ест уже царь</w:t>
+      </w:r>
+    </w:p>
+    <w:p>
+      <w:pPr>
+        <w:rPr/>
+      </w:pPr>
+      <w:r>
+        <w:rPr>
+          <w:rtl w:val="0"/>
+        </w:rPr>
+        <w:t xml:space="preserve">Лев которому жертвы</w:t>
+      </w:r>
+    </w:p>
+    <w:p>
+      <w:pPr>
+        <w:rPr/>
+      </w:pPr>
+      <w:r>
+        <w:rPr>
+          <w:rtl w:val="0"/>
+        </w:rPr>
+        <w:t xml:space="preserve">Послаще любимых конфет</w:t>
+      </w:r>
+    </w:p>
+    <w:p>
+      <w:pPr>
+        <w:rPr/>
+      </w:pPr>
+      <w:r>
+        <w:rPr>
+          <w:rtl w:val="0"/>
+        </w:rPr>
+        <w:t xml:space="preserve">И который считает</w:t>
+      </w:r>
+    </w:p>
+    <w:p>
+      <w:pPr>
+        <w:rPr/>
+      </w:pPr>
+      <w:r>
+        <w:rPr>
+          <w:rtl w:val="0"/>
+        </w:rPr>
+        <w:t xml:space="preserve">По сотне людей</w:t>
+      </w:r>
+    </w:p>
+    <w:p>
+      <w:pPr>
+        <w:rPr/>
+      </w:pPr>
+      <w:r>
+        <w:rPr>
+          <w:rtl w:val="0"/>
+        </w:rPr>
+        <w:t xml:space="preserve">На обед</w:t>
+      </w:r>
+    </w:p>
+    <w:p>
+      <w:pPr>
+        <w:rPr/>
+      </w:pPr>
+      <w:r>
+        <w:rPr>
+          <w:rtl w:val="0"/>
+        </w:rPr>
+      </w:r>
+    </w:p>
+    <w:p>
+      <w:pPr>
+        <w:rPr/>
+      </w:pPr>
+      <w:r>
+        <w:rPr>
+          <w:sz w:val="16"/>
+          <w:szCs w:val="16"/>
+          <w:rtl w:val="0"/>
+        </w:rPr>
+        <w:t xml:space="preserve">20 Aug 2023 </w:t>
       </w:r>
       <w:r>
         <w:pict>

</xml_diff>

<commit_message>
# Пн 25 сен 2023 01:31:11 MSK
</commit_message>
<xml_diff>
--- a/.content/another.docx
+++ b/.content/another.docx
@@ -24508,6 +24508,445 @@
           <w:rtl w:val="0"/>
         </w:rPr>
         <w:t xml:space="preserve">20 Aug 2023 </w:t>
+      </w:r>
+      <w:r>
+        <w:pict>
+          <v:rect style="width:0.0pt;height:1.5pt" o:hr="t" o:hrstd="t" o:hralign="center" fillcolor="#A0A0A0" stroked="f"/>
+        </w:pict>
+      </w:r>
+      <w:r>
+        <w:rPr>
+          <w:rtl w:val="0"/>
+        </w:rPr>
+      </w:r>
+    </w:p>
+    <w:p>
+      <w:pPr>
+        <w:rPr/>
+      </w:pPr>
+      <w:r>
+        <w:rPr>
+          <w:rtl w:val="0"/>
+        </w:rPr>
+      </w:r>
+    </w:p>
+    <w:p>
+      <w:pPr>
+        <w:rPr/>
+      </w:pPr>
+      <w:r>
+        <w:rPr>
+          <w:rtl w:val="0"/>
+        </w:rPr>
+        <w:t xml:space="preserve">Никто</w:t>
+      </w:r>
+    </w:p>
+    <w:p>
+      <w:pPr>
+        <w:rPr/>
+      </w:pPr>
+      <w:r>
+        <w:rPr>
+          <w:rtl w:val="0"/>
+        </w:rPr>
+        <w:t xml:space="preserve">Не называет вас</w:t>
+      </w:r>
+    </w:p>
+    <w:p>
+      <w:pPr>
+        <w:rPr/>
+      </w:pPr>
+      <w:r>
+        <w:rPr>
+          <w:rtl w:val="0"/>
+        </w:rPr>
+        <w:t xml:space="preserve">Героями</w:t>
+      </w:r>
+    </w:p>
+    <w:p>
+      <w:pPr>
+        <w:rPr/>
+      </w:pPr>
+      <w:r>
+        <w:rPr>
+          <w:rtl w:val="0"/>
+        </w:rPr>
+        <w:t xml:space="preserve">В чужой стране</w:t>
+      </w:r>
+    </w:p>
+    <w:p>
+      <w:pPr>
+        <w:rPr/>
+      </w:pPr>
+      <w:r>
+        <w:rPr>
+          <w:rtl w:val="0"/>
+        </w:rPr>
+        <w:t xml:space="preserve">Вы стали</w:t>
+      </w:r>
+    </w:p>
+    <w:p>
+      <w:pPr>
+        <w:rPr/>
+      </w:pPr>
+      <w:r>
+        <w:rPr>
+          <w:rtl w:val="0"/>
+        </w:rPr>
+        <w:t xml:space="preserve">Убивать</w:t>
+      </w:r>
+    </w:p>
+    <w:p>
+      <w:pPr>
+        <w:rPr/>
+      </w:pPr>
+      <w:r>
+        <w:rPr>
+          <w:rtl w:val="0"/>
+        </w:rPr>
+        <w:t xml:space="preserve">Как видно не читали вы</w:t>
+      </w:r>
+    </w:p>
+    <w:p>
+      <w:pPr>
+        <w:rPr/>
+      </w:pPr>
+      <w:r>
+        <w:rPr>
+          <w:rtl w:val="0"/>
+        </w:rPr>
+        <w:t xml:space="preserve">Истории</w:t>
+      </w:r>
+    </w:p>
+    <w:p>
+      <w:pPr>
+        <w:rPr/>
+      </w:pPr>
+      <w:r>
+        <w:rPr>
+          <w:rtl w:val="0"/>
+        </w:rPr>
+        <w:t xml:space="preserve">Что можно просто жить</w:t>
+      </w:r>
+    </w:p>
+    <w:p>
+      <w:pPr>
+        <w:rPr/>
+      </w:pPr>
+      <w:r>
+        <w:rPr>
+          <w:rtl w:val="0"/>
+        </w:rPr>
+        <w:t xml:space="preserve">Не умирать</w:t>
+      </w:r>
+    </w:p>
+    <w:p>
+      <w:pPr>
+        <w:rPr/>
+      </w:pPr>
+      <w:r>
+        <w:rPr>
+          <w:rtl w:val="0"/>
+        </w:rPr>
+        <w:t xml:space="preserve">Безумцу подчинились вы</w:t>
+      </w:r>
+    </w:p>
+    <w:p>
+      <w:pPr>
+        <w:rPr/>
+      </w:pPr>
+      <w:r>
+        <w:rPr>
+          <w:rtl w:val="0"/>
+        </w:rPr>
+        <w:t xml:space="preserve">Напрасно</w:t>
+      </w:r>
+    </w:p>
+    <w:p>
+      <w:pPr>
+        <w:rPr/>
+      </w:pPr>
+      <w:r>
+        <w:rPr>
+          <w:rtl w:val="0"/>
+        </w:rPr>
+        <w:t xml:space="preserve">Ведь сам он не на поле</w:t>
+      </w:r>
+    </w:p>
+    <w:p>
+      <w:pPr>
+        <w:rPr/>
+      </w:pPr>
+      <w:r>
+        <w:rPr>
+          <w:rtl w:val="0"/>
+        </w:rPr>
+        <w:t xml:space="preserve">Среди вас</w:t>
+      </w:r>
+    </w:p>
+    <w:p>
+      <w:pPr>
+        <w:rPr/>
+      </w:pPr>
+      <w:r>
+        <w:rPr>
+          <w:rtl w:val="0"/>
+        </w:rPr>
+        <w:t xml:space="preserve">Не вашу жизнь</w:t>
+      </w:r>
+    </w:p>
+    <w:p>
+      <w:pPr>
+        <w:rPr/>
+      </w:pPr>
+      <w:r>
+        <w:rPr>
+          <w:rtl w:val="0"/>
+        </w:rPr>
+        <w:t xml:space="preserve">Он ценит ежечастно</w:t>
+      </w:r>
+    </w:p>
+    <w:p>
+      <w:pPr>
+        <w:rPr/>
+      </w:pPr>
+      <w:r>
+        <w:rPr>
+          <w:rtl w:val="0"/>
+        </w:rPr>
+        <w:t xml:space="preserve">А лишь свою</w:t>
+      </w:r>
+    </w:p>
+    <w:p>
+      <w:pPr>
+        <w:rPr/>
+      </w:pPr>
+      <w:r>
+        <w:rPr>
+          <w:rtl w:val="0"/>
+        </w:rPr>
+        <w:t xml:space="preserve">Как ценит свою власть</w:t>
+      </w:r>
+    </w:p>
+    <w:p>
+      <w:pPr>
+        <w:rPr/>
+      </w:pPr>
+      <w:r>
+        <w:rPr>
+          <w:rtl w:val="0"/>
+        </w:rPr>
+        <w:t xml:space="preserve">Да вы Сыны</w:t>
+      </w:r>
+    </w:p>
+    <w:p>
+      <w:pPr>
+        <w:rPr/>
+      </w:pPr>
+      <w:r>
+        <w:rPr>
+          <w:rtl w:val="0"/>
+        </w:rPr>
+        <w:t xml:space="preserve">Моей страны</w:t>
+      </w:r>
+    </w:p>
+    <w:p>
+      <w:pPr>
+        <w:rPr/>
+      </w:pPr>
+      <w:r>
+        <w:rPr>
+          <w:rtl w:val="0"/>
+        </w:rPr>
+        <w:t xml:space="preserve">И братья</w:t>
+      </w:r>
+    </w:p>
+    <w:p>
+      <w:pPr>
+        <w:rPr/>
+      </w:pPr>
+      <w:r>
+        <w:rPr>
+          <w:rtl w:val="0"/>
+        </w:rPr>
+        <w:t xml:space="preserve">Но вдумайтесь</w:t>
+      </w:r>
+    </w:p>
+    <w:p>
+      <w:pPr>
+        <w:rPr/>
+      </w:pPr>
+      <w:r>
+        <w:rPr>
+          <w:rtl w:val="0"/>
+        </w:rPr>
+        <w:t xml:space="preserve">Воюете за что?</w:t>
+      </w:r>
+    </w:p>
+    <w:p>
+      <w:pPr>
+        <w:rPr/>
+      </w:pPr>
+      <w:r>
+        <w:rPr>
+          <w:rtl w:val="0"/>
+        </w:rPr>
+        <w:t xml:space="preserve">За что вы отдаете</w:t>
+      </w:r>
+    </w:p>
+    <w:p>
+      <w:pPr>
+        <w:rPr/>
+      </w:pPr>
+      <w:r>
+        <w:rPr>
+          <w:rtl w:val="0"/>
+        </w:rPr>
+        <w:t xml:space="preserve">То что наше</w:t>
+      </w:r>
+    </w:p>
+    <w:p>
+      <w:pPr>
+        <w:rPr/>
+      </w:pPr>
+      <w:r>
+        <w:rPr>
+          <w:rtl w:val="0"/>
+        </w:rPr>
+        <w:t xml:space="preserve">Что в прошлое отбросит</w:t>
+      </w:r>
+    </w:p>
+    <w:p>
+      <w:pPr>
+        <w:rPr/>
+      </w:pPr>
+      <w:r>
+        <w:rPr>
+          <w:rtl w:val="0"/>
+        </w:rPr>
+        <w:t xml:space="preserve">Лет на сто</w:t>
+      </w:r>
+    </w:p>
+    <w:p>
+      <w:pPr>
+        <w:rPr/>
+      </w:pPr>
+      <w:r>
+        <w:rPr>
+          <w:rtl w:val="0"/>
+        </w:rPr>
+        <w:t xml:space="preserve">Молюсь за вас</w:t>
+      </w:r>
+    </w:p>
+    <w:p>
+      <w:pPr>
+        <w:rPr/>
+      </w:pPr>
+      <w:r>
+        <w:rPr>
+          <w:rtl w:val="0"/>
+        </w:rPr>
+        <w:t xml:space="preserve">Что б вы живыми были</w:t>
+      </w:r>
+    </w:p>
+    <w:p>
+      <w:pPr>
+        <w:rPr/>
+      </w:pPr>
+      <w:r>
+        <w:rPr>
+          <w:rtl w:val="0"/>
+        </w:rPr>
+        <w:t xml:space="preserve">Что б возвратились</w:t>
+      </w:r>
+    </w:p>
+    <w:p>
+      <w:pPr>
+        <w:rPr/>
+      </w:pPr>
+      <w:r>
+        <w:rPr>
+          <w:rtl w:val="0"/>
+        </w:rPr>
+        <w:t xml:space="preserve">С подлой той войны</w:t>
+      </w:r>
+    </w:p>
+    <w:p>
+      <w:pPr>
+        <w:rPr/>
+      </w:pPr>
+      <w:r>
+        <w:rPr>
+          <w:rtl w:val="0"/>
+        </w:rPr>
+        <w:t xml:space="preserve">Когда достойные сыны</w:t>
+      </w:r>
+    </w:p>
+    <w:p>
+      <w:pPr>
+        <w:rPr/>
+      </w:pPr>
+      <w:r>
+        <w:rPr>
+          <w:rtl w:val="0"/>
+        </w:rPr>
+        <w:t xml:space="preserve">России</w:t>
+      </w:r>
+    </w:p>
+    <w:p>
+      <w:pPr>
+        <w:rPr/>
+      </w:pPr>
+      <w:r>
+        <w:rPr>
+          <w:rtl w:val="0"/>
+        </w:rPr>
+        <w:t xml:space="preserve">По воле деспота</w:t>
+      </w:r>
+    </w:p>
+    <w:p>
+      <w:pPr>
+        <w:rPr/>
+      </w:pPr>
+      <w:r>
+        <w:rPr>
+          <w:rtl w:val="0"/>
+        </w:rPr>
+        <w:t xml:space="preserve">Уходят лишь</w:t>
+      </w:r>
+    </w:p>
+    <w:p>
+      <w:pPr>
+        <w:rPr/>
+      </w:pPr>
+      <w:r>
+        <w:rPr>
+          <w:rtl w:val="0"/>
+        </w:rPr>
+        <w:t xml:space="preserve">В гробы...</w:t>
+      </w:r>
+    </w:p>
+    <w:p>
+      <w:pPr>
+        <w:rPr/>
+      </w:pPr>
+      <w:r>
+        <w:rPr>
+          <w:rtl w:val="0"/>
+        </w:rPr>
+      </w:r>
+    </w:p>
+    <w:p>
+      <w:pPr>
+        <w:rPr/>
+      </w:pPr>
+      <w:r>
+        <w:rPr>
+          <w:sz w:val="16"/>
+          <w:szCs w:val="16"/>
+          <w:rtl w:val="0"/>
+        </w:rPr>
+        <w:t xml:space="preserve">24 Sep 2023 </w:t>
       </w:r>
       <w:r>
         <w:pict>

</xml_diff>

<commit_message>
# Вт 26 дек 2023 12:48:51 MSK
</commit_message>
<xml_diff>
--- a/.content/another.docx
+++ b/.content/another.docx
@@ -24947,6 +24947,787 @@
           <w:rtl w:val="0"/>
         </w:rPr>
         <w:t xml:space="preserve">24 Sep 2023 </w:t>
+      </w:r>
+      <w:r>
+        <w:pict>
+          <v:rect style="width:0.0pt;height:1.5pt" o:hr="t" o:hrstd="t" o:hralign="center" fillcolor="#A0A0A0" stroked="f"/>
+        </w:pict>
+      </w:r>
+      <w:r>
+        <w:rPr>
+          <w:rtl w:val="0"/>
+        </w:rPr>
+      </w:r>
+    </w:p>
+    <w:p>
+      <w:pPr>
+        <w:rPr/>
+      </w:pPr>
+      <w:r>
+        <w:rPr>
+          <w:rtl w:val="0"/>
+        </w:rPr>
+      </w:r>
+    </w:p>
+    <w:p>
+      <w:pPr>
+        <w:rPr/>
+      </w:pPr>
+      <w:r>
+        <w:rPr>
+          <w:rtl w:val="0"/>
+        </w:rPr>
+        <w:t xml:space="preserve">В фонаре</w:t>
+      </w:r>
+    </w:p>
+    <w:p>
+      <w:pPr>
+        <w:rPr/>
+      </w:pPr>
+      <w:r>
+        <w:rPr>
+          <w:rtl w:val="0"/>
+        </w:rPr>
+        <w:t xml:space="preserve">На дворе</w:t>
+      </w:r>
+    </w:p>
+    <w:p>
+      <w:pPr>
+        <w:rPr/>
+      </w:pPr>
+      <w:r>
+        <w:rPr>
+          <w:rtl w:val="0"/>
+        </w:rPr>
+        <w:t xml:space="preserve">Снег кружится</w:t>
+      </w:r>
+    </w:p>
+    <w:p>
+      <w:pPr>
+        <w:rPr/>
+      </w:pPr>
+      <w:r>
+        <w:rPr>
+          <w:rtl w:val="0"/>
+        </w:rPr>
+        <w:t xml:space="preserve">Отчаянно</w:t>
+      </w:r>
+    </w:p>
+    <w:p>
+      <w:pPr>
+        <w:rPr/>
+      </w:pPr>
+      <w:r>
+        <w:rPr>
+          <w:rtl w:val="0"/>
+        </w:rPr>
+        <w:t xml:space="preserve">Белый</w:t>
+      </w:r>
+    </w:p>
+    <w:p>
+      <w:pPr>
+        <w:rPr/>
+      </w:pPr>
+      <w:r>
+        <w:rPr>
+          <w:rtl w:val="0"/>
+        </w:rPr>
+        <w:t xml:space="preserve">Пепел прошлых надежд</w:t>
+      </w:r>
+    </w:p>
+    <w:p>
+      <w:pPr>
+        <w:rPr/>
+      </w:pPr>
+      <w:r>
+        <w:rPr>
+          <w:rtl w:val="0"/>
+        </w:rPr>
+        <w:t xml:space="preserve">Пепел чувств</w:t>
+      </w:r>
+    </w:p>
+    <w:p>
+      <w:pPr>
+        <w:rPr/>
+      </w:pPr>
+      <w:r>
+        <w:rPr>
+          <w:rtl w:val="0"/>
+        </w:rPr>
+        <w:t xml:space="preserve">Что пылали</w:t>
+      </w:r>
+    </w:p>
+    <w:p>
+      <w:pPr>
+        <w:rPr/>
+      </w:pPr>
+      <w:r>
+        <w:rPr>
+          <w:rtl w:val="0"/>
+        </w:rPr>
+        <w:t xml:space="preserve">Лишь только</w:t>
+      </w:r>
+    </w:p>
+    <w:p>
+      <w:pPr>
+        <w:rPr/>
+      </w:pPr>
+      <w:r>
+        <w:rPr>
+          <w:rtl w:val="0"/>
+        </w:rPr>
+        <w:t xml:space="preserve">С одной</w:t>
+      </w:r>
+    </w:p>
+    <w:p>
+      <w:pPr>
+        <w:rPr/>
+      </w:pPr>
+      <w:r>
+        <w:rPr>
+          <w:rtl w:val="0"/>
+        </w:rPr>
+        <w:t xml:space="preserve">Стороны</w:t>
+      </w:r>
+    </w:p>
+    <w:p>
+      <w:pPr>
+        <w:rPr/>
+      </w:pPr>
+      <w:r>
+        <w:rPr>
+          <w:rtl w:val="0"/>
+        </w:rPr>
+        <w:t xml:space="preserve">И в лучах</w:t>
+      </w:r>
+    </w:p>
+    <w:p>
+      <w:pPr>
+        <w:rPr/>
+      </w:pPr>
+      <w:r>
+        <w:rPr>
+          <w:rtl w:val="0"/>
+        </w:rPr>
+        <w:t xml:space="preserve">Отражением</w:t>
+      </w:r>
+    </w:p>
+    <w:p>
+      <w:pPr>
+        <w:rPr/>
+      </w:pPr>
+      <w:r>
+        <w:rPr>
+          <w:rtl w:val="0"/>
+        </w:rPr>
+        <w:t xml:space="preserve">Желтой</w:t>
+      </w:r>
+    </w:p>
+    <w:p>
+      <w:pPr>
+        <w:rPr/>
+      </w:pPr>
+      <w:r>
+        <w:rPr>
+          <w:rtl w:val="0"/>
+        </w:rPr>
+        <w:t xml:space="preserve"> Унылой</w:t>
+      </w:r>
+    </w:p>
+    <w:p>
+      <w:pPr>
+        <w:rPr/>
+      </w:pPr>
+      <w:r>
+        <w:rPr>
+          <w:rtl w:val="0"/>
+        </w:rPr>
+        <w:t xml:space="preserve">  Печали</w:t>
+      </w:r>
+    </w:p>
+    <w:p>
+      <w:pPr>
+        <w:rPr/>
+      </w:pPr>
+      <w:r>
+        <w:rPr>
+          <w:rtl w:val="0"/>
+        </w:rPr>
+        <w:t xml:space="preserve">Гаснут тихо</w:t>
+      </w:r>
+    </w:p>
+    <w:p>
+      <w:pPr>
+        <w:rPr/>
+      </w:pPr>
+      <w:r>
+        <w:rPr>
+          <w:rtl w:val="0"/>
+        </w:rPr>
+        <w:t xml:space="preserve">Замерзшие искры</w:t>
+      </w:r>
+    </w:p>
+    <w:p>
+      <w:pPr>
+        <w:rPr/>
+      </w:pPr>
+      <w:r>
+        <w:rPr>
+          <w:rtl w:val="0"/>
+        </w:rPr>
+        <w:t xml:space="preserve">Прошедшей</w:t>
+      </w:r>
+    </w:p>
+    <w:p>
+      <w:pPr>
+        <w:rPr/>
+      </w:pPr>
+      <w:r>
+        <w:rPr>
+          <w:rtl w:val="0"/>
+        </w:rPr>
+        <w:t xml:space="preserve">Любви</w:t>
+      </w:r>
+    </w:p>
+    <w:p>
+      <w:pPr>
+        <w:rPr/>
+      </w:pPr>
+      <w:r>
+        <w:rPr>
+          <w:rtl w:val="0"/>
+        </w:rPr>
+      </w:r>
+    </w:p>
+    <w:p>
+      <w:pPr>
+        <w:rPr/>
+      </w:pPr>
+      <w:r>
+        <w:rPr>
+          <w:sz w:val="16"/>
+          <w:szCs w:val="16"/>
+          <w:rtl w:val="0"/>
+        </w:rPr>
+        <w:t xml:space="preserve">24 Dec 2023 </w:t>
+      </w:r>
+      <w:r>
+        <w:pict>
+          <v:rect style="width:0.0pt;height:1.5pt" o:hr="t" o:hrstd="t" o:hralign="center" fillcolor="#A0A0A0" stroked="f"/>
+        </w:pict>
+      </w:r>
+      <w:r>
+        <w:rPr>
+          <w:rtl w:val="0"/>
+        </w:rPr>
+      </w:r>
+    </w:p>
+    <w:p>
+      <w:pPr>
+        <w:rPr/>
+      </w:pPr>
+      <w:r>
+        <w:rPr>
+          <w:rtl w:val="0"/>
+        </w:rPr>
+      </w:r>
+    </w:p>
+    <w:p>
+      <w:pPr>
+        <w:rPr/>
+      </w:pPr>
+      <w:r>
+        <w:rPr>
+          <w:rtl w:val="0"/>
+        </w:rPr>
+        <w:t xml:space="preserve">Не плохо и не хорошо</w:t>
+      </w:r>
+    </w:p>
+    <w:p>
+      <w:pPr>
+        <w:rPr/>
+      </w:pPr>
+      <w:r>
+        <w:rPr>
+          <w:rtl w:val="0"/>
+        </w:rPr>
+        <w:t xml:space="preserve">Что я тебя</w:t>
+      </w:r>
+    </w:p>
+    <w:p>
+      <w:pPr>
+        <w:rPr/>
+      </w:pPr>
+      <w:r>
+        <w:rPr>
+          <w:rtl w:val="0"/>
+        </w:rPr>
+        <w:t xml:space="preserve">Одну нашел</w:t>
+      </w:r>
+    </w:p>
+    <w:p>
+      <w:pPr>
+        <w:rPr/>
+      </w:pPr>
+      <w:r>
+        <w:rPr>
+          <w:rtl w:val="0"/>
+        </w:rPr>
+        <w:t xml:space="preserve">Одну среди</w:t>
+      </w:r>
+    </w:p>
+    <w:p>
+      <w:pPr>
+        <w:rPr/>
+      </w:pPr>
+      <w:r>
+        <w:rPr>
+          <w:rtl w:val="0"/>
+        </w:rPr>
+        <w:t xml:space="preserve">Других одних</w:t>
+      </w:r>
+    </w:p>
+    <w:p>
+      <w:pPr>
+        <w:rPr/>
+      </w:pPr>
+      <w:r>
+        <w:rPr>
+          <w:rtl w:val="0"/>
+        </w:rPr>
+        <w:t xml:space="preserve">Таких как ты</w:t>
+      </w:r>
+    </w:p>
+    <w:p>
+      <w:pPr>
+        <w:rPr/>
+      </w:pPr>
+      <w:r>
+        <w:rPr>
+          <w:rtl w:val="0"/>
+        </w:rPr>
+        <w:t xml:space="preserve">Но не таких</w:t>
+      </w:r>
+    </w:p>
+    <w:p>
+      <w:pPr>
+        <w:rPr/>
+      </w:pPr>
+      <w:r>
+        <w:rPr>
+          <w:rtl w:val="0"/>
+        </w:rPr>
+        <w:t xml:space="preserve">Ты мне пока</w:t>
+      </w:r>
+    </w:p>
+    <w:p>
+      <w:pPr>
+        <w:rPr/>
+      </w:pPr>
+      <w:r>
+        <w:rPr>
+          <w:rtl w:val="0"/>
+        </w:rPr>
+        <w:t xml:space="preserve">Не сердца друг</w:t>
+      </w:r>
+    </w:p>
+    <w:p>
+      <w:pPr>
+        <w:rPr/>
+      </w:pPr>
+      <w:r>
+        <w:rPr>
+          <w:rtl w:val="0"/>
+        </w:rPr>
+        <w:t xml:space="preserve">Но нет других</w:t>
+      </w:r>
+    </w:p>
+    <w:p>
+      <w:pPr>
+        <w:rPr/>
+      </w:pPr>
+      <w:r>
+        <w:rPr>
+          <w:rtl w:val="0"/>
+        </w:rPr>
+        <w:t xml:space="preserve">Таких вокруг</w:t>
+      </w:r>
+    </w:p>
+    <w:p>
+      <w:pPr>
+        <w:rPr/>
+      </w:pPr>
+      <w:r>
+        <w:rPr>
+          <w:rtl w:val="0"/>
+        </w:rPr>
+        <w:t xml:space="preserve">Твои глаза</w:t>
+      </w:r>
+    </w:p>
+    <w:p>
+      <w:pPr>
+        <w:rPr/>
+      </w:pPr>
+      <w:r>
+        <w:rPr>
+          <w:rtl w:val="0"/>
+        </w:rPr>
+        <w:t xml:space="preserve">Твоя печаль</w:t>
+      </w:r>
+    </w:p>
+    <w:p>
+      <w:pPr>
+        <w:rPr/>
+      </w:pPr>
+      <w:r>
+        <w:rPr>
+          <w:rtl w:val="0"/>
+        </w:rPr>
+        <w:t xml:space="preserve">Уносят мысли</w:t>
+      </w:r>
+    </w:p>
+    <w:p>
+      <w:pPr>
+        <w:rPr/>
+      </w:pPr>
+      <w:r>
+        <w:rPr>
+          <w:rtl w:val="0"/>
+        </w:rPr>
+        <w:t xml:space="preserve">Мои в даль</w:t>
+      </w:r>
+    </w:p>
+    <w:p>
+      <w:pPr>
+        <w:rPr/>
+      </w:pPr>
+      <w:r>
+        <w:rPr>
+          <w:rtl w:val="0"/>
+        </w:rPr>
+        <w:t xml:space="preserve">Туда где </w:t>
+      </w:r>
+    </w:p>
+    <w:p>
+      <w:pPr>
+        <w:rPr/>
+      </w:pPr>
+      <w:r>
+        <w:rPr>
+          <w:rtl w:val="0"/>
+        </w:rPr>
+        <w:t xml:space="preserve">Тысячи вершин</w:t>
+      </w:r>
+    </w:p>
+    <w:p>
+      <w:pPr>
+        <w:rPr/>
+      </w:pPr>
+      <w:r>
+        <w:rPr>
+          <w:rtl w:val="0"/>
+        </w:rPr>
+        <w:t xml:space="preserve">Мечтами</w:t>
+      </w:r>
+    </w:p>
+    <w:p>
+      <w:pPr>
+        <w:rPr/>
+      </w:pPr>
+      <w:r>
+        <w:rPr>
+          <w:rtl w:val="0"/>
+        </w:rPr>
+        <w:t xml:space="preserve">Если ты один</w:t>
+      </w:r>
+    </w:p>
+    <w:p>
+      <w:pPr>
+        <w:rPr/>
+      </w:pPr>
+      <w:r>
+        <w:rPr>
+          <w:rtl w:val="0"/>
+        </w:rPr>
+        <w:t xml:space="preserve">И пусть не друг</w:t>
+      </w:r>
+    </w:p>
+    <w:p>
+      <w:pPr>
+        <w:rPr/>
+      </w:pPr>
+      <w:r>
+        <w:rPr>
+          <w:rtl w:val="0"/>
+        </w:rPr>
+        <w:t xml:space="preserve">Ты мне пока</w:t>
+      </w:r>
+    </w:p>
+    <w:p>
+      <w:pPr>
+        <w:rPr/>
+      </w:pPr>
+      <w:r>
+        <w:rPr>
+          <w:rtl w:val="0"/>
+        </w:rPr>
+        <w:t xml:space="preserve">И туч тяжелых</w:t>
+      </w:r>
+    </w:p>
+    <w:p>
+      <w:pPr>
+        <w:rPr/>
+      </w:pPr>
+      <w:r>
+        <w:rPr>
+          <w:rtl w:val="0"/>
+        </w:rPr>
+        <w:t xml:space="preserve">Облака...</w:t>
+      </w:r>
+    </w:p>
+    <w:p>
+      <w:pPr>
+        <w:rPr/>
+      </w:pPr>
+      <w:r>
+        <w:rPr>
+          <w:rtl w:val="0"/>
+        </w:rPr>
+        <w:t xml:space="preserve">Из сердца льется</w:t>
+      </w:r>
+    </w:p>
+    <w:p>
+      <w:pPr>
+        <w:rPr/>
+      </w:pPr>
+      <w:r>
+        <w:rPr>
+          <w:rtl w:val="0"/>
+        </w:rPr>
+        <w:t xml:space="preserve">Солнца свет</w:t>
+      </w:r>
+    </w:p>
+    <w:p>
+      <w:pPr>
+        <w:rPr/>
+      </w:pPr>
+      <w:r>
+        <w:rPr>
+          <w:rtl w:val="0"/>
+        </w:rPr>
+        <w:t xml:space="preserve">Других таких</w:t>
+      </w:r>
+    </w:p>
+    <w:p>
+      <w:pPr>
+        <w:rPr/>
+      </w:pPr>
+      <w:r>
+        <w:rPr>
+          <w:rtl w:val="0"/>
+        </w:rPr>
+        <w:t xml:space="preserve">На свете нет</w:t>
+      </w:r>
+    </w:p>
+    <w:p>
+      <w:pPr>
+        <w:rPr>
+          <w:sz w:val="16"/>
+          <w:szCs w:val="16"/>
+        </w:rPr>
+      </w:pPr>
+      <w:r>
+        <w:rPr>
+          <w:rtl w:val="0"/>
+        </w:rPr>
+      </w:r>
+    </w:p>
+    <w:p>
+      <w:pPr>
+        <w:rPr/>
+      </w:pPr>
+      <w:r>
+        <w:rPr>
+          <w:sz w:val="16"/>
+          <w:szCs w:val="16"/>
+          <w:rtl w:val="0"/>
+        </w:rPr>
+        <w:t xml:space="preserve">24 Dec 2023 </w:t>
+      </w:r>
+      <w:r>
+        <w:pict>
+          <v:rect style="width:0.0pt;height:1.5pt" o:hr="t" o:hrstd="t" o:hralign="center" fillcolor="#A0A0A0" stroked="f"/>
+        </w:pict>
+      </w:r>
+      <w:r>
+        <w:rPr>
+          <w:rtl w:val="0"/>
+        </w:rPr>
+      </w:r>
+    </w:p>
+    <w:p>
+      <w:pPr>
+        <w:rPr/>
+      </w:pPr>
+      <w:r>
+        <w:rPr>
+          <w:rtl w:val="0"/>
+        </w:rPr>
+      </w:r>
+    </w:p>
+    <w:p>
+      <w:pPr>
+        <w:rPr/>
+      </w:pPr>
+      <w:r>
+        <w:rPr>
+          <w:rtl w:val="0"/>
+        </w:rPr>
+        <w:t xml:space="preserve">Розовело небо, розовело</w:t>
+      </w:r>
+    </w:p>
+    <w:p>
+      <w:pPr>
+        <w:rPr/>
+      </w:pPr>
+      <w:r>
+        <w:rPr>
+          <w:rtl w:val="0"/>
+        </w:rPr>
+        <w:t xml:space="preserve">В сизой дымке</w:t>
+      </w:r>
+    </w:p>
+    <w:p>
+      <w:pPr>
+        <w:rPr/>
+      </w:pPr>
+      <w:r>
+        <w:rPr>
+          <w:rtl w:val="0"/>
+        </w:rPr>
+        <w:t xml:space="preserve">Сладостная блажь</w:t>
+      </w:r>
+    </w:p>
+    <w:p>
+      <w:pPr>
+        <w:rPr/>
+      </w:pPr>
+      <w:r>
+        <w:rPr>
+          <w:rtl w:val="0"/>
+        </w:rPr>
+        <w:t xml:space="preserve">И не сумерки</w:t>
+      </w:r>
+    </w:p>
+    <w:p>
+      <w:pPr>
+        <w:rPr/>
+      </w:pPr>
+      <w:r>
+        <w:rPr>
+          <w:rtl w:val="0"/>
+        </w:rPr>
+        <w:t xml:space="preserve">Но близость к их пределу</w:t>
+      </w:r>
+    </w:p>
+    <w:p>
+      <w:pPr>
+        <w:rPr/>
+      </w:pPr>
+      <w:r>
+        <w:rPr>
+          <w:rtl w:val="0"/>
+        </w:rPr>
+        <w:t xml:space="preserve">Подарила вечеру кураж</w:t>
+      </w:r>
+    </w:p>
+    <w:p>
+      <w:pPr>
+        <w:rPr/>
+      </w:pPr>
+      <w:r>
+        <w:rPr>
+          <w:rtl w:val="0"/>
+        </w:rPr>
+        <w:t xml:space="preserve">И разлиты розовые сливки</w:t>
+      </w:r>
+    </w:p>
+    <w:p>
+      <w:pPr>
+        <w:rPr/>
+      </w:pPr>
+      <w:r>
+        <w:rPr>
+          <w:rtl w:val="0"/>
+        </w:rPr>
+        <w:t xml:space="preserve">Снежной пеной устлана земля</w:t>
+      </w:r>
+    </w:p>
+    <w:p>
+      <w:pPr>
+        <w:rPr/>
+      </w:pPr>
+      <w:r>
+        <w:rPr>
+          <w:rtl w:val="0"/>
+        </w:rPr>
+        <w:t xml:space="preserve">Как Зефиром сладостным налиты</w:t>
+      </w:r>
+    </w:p>
+    <w:p>
+      <w:pPr>
+        <w:rPr/>
+      </w:pPr>
+      <w:r>
+        <w:rPr>
+          <w:rtl w:val="0"/>
+        </w:rPr>
+        <w:t xml:space="preserve">Все слова</w:t>
+      </w:r>
+    </w:p>
+    <w:p>
+      <w:pPr>
+        <w:rPr/>
+      </w:pPr>
+      <w:r>
+        <w:rPr>
+          <w:rtl w:val="0"/>
+        </w:rPr>
+        <w:t xml:space="preserve">Что только</w:t>
+      </w:r>
+    </w:p>
+    <w:p>
+      <w:pPr>
+        <w:rPr/>
+      </w:pPr>
+      <w:r>
+        <w:rPr>
+          <w:rtl w:val="0"/>
+        </w:rPr>
+        <w:t xml:space="preserve">Для тебя....</w:t>
+      </w:r>
+    </w:p>
+    <w:p>
+      <w:pPr>
+        <w:rPr/>
+      </w:pPr>
+      <w:r>
+        <w:rPr>
+          <w:rtl w:val="0"/>
+        </w:rPr>
+      </w:r>
+    </w:p>
+    <w:p>
+      <w:pPr>
+        <w:rPr/>
+      </w:pPr>
+      <w:r>
+        <w:rPr>
+          <w:sz w:val="16"/>
+          <w:szCs w:val="16"/>
+          <w:rtl w:val="0"/>
+        </w:rPr>
+        <w:t xml:space="preserve">24 Dec 2023 </w:t>
       </w:r>
       <w:r>
         <w:pict>

</xml_diff>

<commit_message>
# Сб 06 янв 2024 01:20:09 MSK
</commit_message>
<xml_diff>
--- a/.content/another.docx
+++ b/.content/another.docx
@@ -25728,6 +25728,236 @@
           <w:rtl w:val="0"/>
         </w:rPr>
         <w:t xml:space="preserve">24 Dec 2023 </w:t>
+      </w:r>
+      <w:r>
+        <w:pict>
+          <v:rect style="width:0.0pt;height:1.5pt" o:hr="t" o:hrstd="t" o:hralign="center" fillcolor="#A0A0A0" stroked="f"/>
+        </w:pict>
+      </w:r>
+      <w:r>
+        <w:rPr>
+          <w:rtl w:val="0"/>
+        </w:rPr>
+      </w:r>
+    </w:p>
+    <w:p>
+      <w:pPr>
+        <w:rPr/>
+      </w:pPr>
+      <w:r>
+        <w:rPr>
+          <w:rtl w:val="0"/>
+        </w:rPr>
+      </w:r>
+    </w:p>
+    <w:p>
+      <w:pPr>
+        <w:rPr/>
+      </w:pPr>
+      <w:r>
+        <w:rPr>
+          <w:rtl w:val="0"/>
+        </w:rPr>
+        <w:t xml:space="preserve">Памяти Тети Лиды.</w:t>
+      </w:r>
+    </w:p>
+    <w:p>
+      <w:pPr>
+        <w:rPr/>
+      </w:pPr>
+      <w:r>
+        <w:rPr>
+          <w:rtl w:val="0"/>
+        </w:rPr>
+      </w:r>
+    </w:p>
+    <w:p>
+      <w:pPr>
+        <w:rPr/>
+      </w:pPr>
+      <w:r>
+        <w:rPr>
+          <w:rtl w:val="0"/>
+        </w:rPr>
+        <w:t xml:space="preserve">Уходят хорошие люди</w:t>
+      </w:r>
+    </w:p>
+    <w:p>
+      <w:pPr>
+        <w:rPr/>
+      </w:pPr>
+      <w:r>
+        <w:rPr>
+          <w:rtl w:val="0"/>
+        </w:rPr>
+        <w:t xml:space="preserve">Туманом в холодную даль</w:t>
+      </w:r>
+    </w:p>
+    <w:p>
+      <w:pPr>
+        <w:rPr/>
+      </w:pPr>
+      <w:r>
+        <w:rPr>
+          <w:rtl w:val="0"/>
+        </w:rPr>
+        <w:t xml:space="preserve">Остывшие нежные чувства</w:t>
+      </w:r>
+    </w:p>
+    <w:p>
+      <w:pPr>
+        <w:rPr/>
+      </w:pPr>
+      <w:r>
+        <w:rPr>
+          <w:rtl w:val="0"/>
+        </w:rPr>
+        <w:t xml:space="preserve">Хранит ледяная печаль</w:t>
+      </w:r>
+    </w:p>
+    <w:p>
+      <w:pPr>
+        <w:rPr/>
+      </w:pPr>
+      <w:r>
+        <w:rPr>
+          <w:rtl w:val="0"/>
+        </w:rPr>
+        <w:t xml:space="preserve">Тяжелая, грозная ноша</w:t>
+      </w:r>
+    </w:p>
+    <w:p>
+      <w:pPr>
+        <w:rPr/>
+      </w:pPr>
+      <w:r>
+        <w:rPr>
+          <w:rtl w:val="0"/>
+        </w:rPr>
+        <w:t xml:space="preserve">Что чаще зовется - года</w:t>
+      </w:r>
+    </w:p>
+    <w:p>
+      <w:pPr>
+        <w:rPr/>
+      </w:pPr>
+      <w:r>
+        <w:rPr>
+          <w:rtl w:val="0"/>
+        </w:rPr>
+        <w:t xml:space="preserve">Забыть не дает о себе нам</w:t>
+      </w:r>
+    </w:p>
+    <w:p>
+      <w:pPr>
+        <w:rPr/>
+      </w:pPr>
+      <w:r>
+        <w:rPr>
+          <w:rtl w:val="0"/>
+        </w:rPr>
+        <w:t xml:space="preserve">И лишь забытьем иногда</w:t>
+      </w:r>
+    </w:p>
+    <w:p>
+      <w:pPr>
+        <w:rPr/>
+      </w:pPr>
+      <w:r>
+        <w:rPr>
+          <w:rtl w:val="0"/>
+        </w:rPr>
+        <w:t xml:space="preserve">Бранит нас сварливая память</w:t>
+      </w:r>
+    </w:p>
+    <w:p>
+      <w:pPr>
+        <w:rPr/>
+      </w:pPr>
+      <w:r>
+        <w:rPr>
+          <w:rtl w:val="0"/>
+        </w:rPr>
+        <w:t xml:space="preserve">Укором к всем прошлым грехам</w:t>
+      </w:r>
+    </w:p>
+    <w:p>
+      <w:pPr>
+        <w:rPr/>
+      </w:pPr>
+      <w:r>
+        <w:rPr>
+          <w:rtl w:val="0"/>
+        </w:rPr>
+        <w:t xml:space="preserve">И только в такие моменты</w:t>
+      </w:r>
+    </w:p>
+    <w:p>
+      <w:pPr>
+        <w:rPr/>
+      </w:pPr>
+      <w:r>
+        <w:rPr>
+          <w:rtl w:val="0"/>
+        </w:rPr>
+        <w:t xml:space="preserve">Мы делим ее пополам</w:t>
+      </w:r>
+    </w:p>
+    <w:p>
+      <w:pPr>
+        <w:rPr/>
+      </w:pPr>
+      <w:r>
+        <w:rPr>
+          <w:rtl w:val="0"/>
+        </w:rPr>
+        <w:t xml:space="preserve">И тяжкое вечное бремя</w:t>
+      </w:r>
+    </w:p>
+    <w:p>
+      <w:pPr>
+        <w:rPr/>
+      </w:pPr>
+      <w:r>
+        <w:rPr>
+          <w:rtl w:val="0"/>
+        </w:rPr>
+        <w:t xml:space="preserve">Становится легче чуть чуть</w:t>
+      </w:r>
+    </w:p>
+    <w:p>
+      <w:pPr>
+        <w:rPr/>
+      </w:pPr>
+      <w:r>
+        <w:rPr>
+          <w:rtl w:val="0"/>
+        </w:rPr>
+        <w:t xml:space="preserve">Уходят хорошие люди</w:t>
+      </w:r>
+    </w:p>
+    <w:p>
+      <w:pPr>
+        <w:rPr/>
+      </w:pPr>
+      <w:r>
+        <w:rPr>
+          <w:rtl w:val="0"/>
+        </w:rPr>
+        <w:t xml:space="preserve">Звездой освещая нам путь</w:t>
+      </w:r>
+    </w:p>
+    <w:p>
+      <w:pPr>
+        <w:rPr/>
+      </w:pPr>
+      <w:r>
+        <w:rPr>
+          <w:sz w:val="16"/>
+          <w:szCs w:val="16"/>
+          <w:rtl w:val="0"/>
+        </w:rPr>
+        <w:t xml:space="preserve">06 Jan 2023 </w:t>
       </w:r>
       <w:r>
         <w:pict>

</xml_diff>

<commit_message>
# Пн 25 мар 2024 13:15:22 MSK
</commit_message>
<xml_diff>
--- a/.content/another.docx
+++ b/.content/another.docx
@@ -15,7 +15,311 @@
           <w:szCs w:val="16"/>
           <w:rtl w:val="0"/>
         </w:rPr>
-        <w:t xml:space="preserve">13 May 2022 </w:t>
+        <w:t xml:space="preserve">Хмурые облака</w:t>
+      </w:r>
+    </w:p>
+    <w:p>
+      <w:pPr>
+        <w:rPr>
+          <w:sz w:val="16"/>
+          <w:szCs w:val="16"/>
+        </w:rPr>
+      </w:pPr>
+      <w:r>
+        <w:rPr>
+          <w:sz w:val="16"/>
+          <w:szCs w:val="16"/>
+          <w:rtl w:val="0"/>
+        </w:rPr>
+        <w:t xml:space="preserve">Иллюминатор окно</w:t>
+      </w:r>
+    </w:p>
+    <w:p>
+      <w:pPr>
+        <w:rPr>
+          <w:sz w:val="16"/>
+          <w:szCs w:val="16"/>
+        </w:rPr>
+      </w:pPr>
+      <w:r>
+        <w:rPr>
+          <w:sz w:val="16"/>
+          <w:szCs w:val="16"/>
+          <w:rtl w:val="0"/>
+        </w:rPr>
+        <w:t xml:space="preserve">Кажется что за ним март</w:t>
+      </w:r>
+    </w:p>
+    <w:p>
+      <w:pPr>
+        <w:rPr>
+          <w:sz w:val="16"/>
+          <w:szCs w:val="16"/>
+        </w:rPr>
+      </w:pPr>
+      <w:r>
+        <w:rPr>
+          <w:sz w:val="16"/>
+          <w:szCs w:val="16"/>
+          <w:rtl w:val="0"/>
+        </w:rPr>
+        <w:t xml:space="preserve">Впрочем не все ли равно</w:t>
+      </w:r>
+    </w:p>
+    <w:p>
+      <w:pPr>
+        <w:rPr>
+          <w:sz w:val="16"/>
+          <w:szCs w:val="16"/>
+        </w:rPr>
+      </w:pPr>
+      <w:r>
+        <w:rPr>
+          <w:sz w:val="16"/>
+          <w:szCs w:val="16"/>
+          <w:rtl w:val="0"/>
+        </w:rPr>
+        <w:t xml:space="preserve">Голых деревьев тела</w:t>
+      </w:r>
+    </w:p>
+    <w:p>
+      <w:pPr>
+        <w:rPr>
+          <w:sz w:val="16"/>
+          <w:szCs w:val="16"/>
+        </w:rPr>
+      </w:pPr>
+      <w:r>
+        <w:rPr>
+          <w:sz w:val="16"/>
+          <w:szCs w:val="16"/>
+          <w:rtl w:val="0"/>
+        </w:rPr>
+        <w:t xml:space="preserve">Яркая зелень пластмасс</w:t>
+      </w:r>
+    </w:p>
+    <w:p>
+      <w:pPr>
+        <w:rPr>
+          <w:sz w:val="16"/>
+          <w:szCs w:val="16"/>
+        </w:rPr>
+      </w:pPr>
+      <w:r>
+        <w:rPr>
+          <w:sz w:val="16"/>
+          <w:szCs w:val="16"/>
+          <w:rtl w:val="0"/>
+        </w:rPr>
+        <w:t xml:space="preserve">В воздухе вязкий шум</w:t>
+      </w:r>
+    </w:p>
+    <w:p>
+      <w:pPr>
+        <w:rPr>
+          <w:sz w:val="16"/>
+          <w:szCs w:val="16"/>
+        </w:rPr>
+      </w:pPr>
+      <w:r>
+        <w:rPr>
+          <w:sz w:val="16"/>
+          <w:szCs w:val="16"/>
+          <w:rtl w:val="0"/>
+        </w:rPr>
+        <w:t xml:space="preserve">От человеческих масс</w:t>
+      </w:r>
+    </w:p>
+    <w:p>
+      <w:pPr>
+        <w:rPr>
+          <w:sz w:val="16"/>
+          <w:szCs w:val="16"/>
+        </w:rPr>
+      </w:pPr>
+      <w:r>
+        <w:rPr>
+          <w:sz w:val="16"/>
+          <w:szCs w:val="16"/>
+          <w:rtl w:val="0"/>
+        </w:rPr>
+        <w:t xml:space="preserve">Этот вокзал мечта</w:t>
+      </w:r>
+    </w:p>
+    <w:p>
+      <w:pPr>
+        <w:rPr>
+          <w:sz w:val="16"/>
+          <w:szCs w:val="16"/>
+        </w:rPr>
+      </w:pPr>
+      <w:r>
+        <w:rPr>
+          <w:sz w:val="16"/>
+          <w:szCs w:val="16"/>
+          <w:rtl w:val="0"/>
+        </w:rPr>
+        <w:t xml:space="preserve">Места в которой нет</w:t>
+      </w:r>
+    </w:p>
+    <w:p>
+      <w:pPr>
+        <w:rPr>
+          <w:sz w:val="16"/>
+          <w:szCs w:val="16"/>
+        </w:rPr>
+      </w:pPr>
+      <w:r>
+        <w:rPr>
+          <w:sz w:val="16"/>
+          <w:szCs w:val="16"/>
+          <w:rtl w:val="0"/>
+        </w:rPr>
+        <w:t xml:space="preserve">Что привело сюда</w:t>
+      </w:r>
+    </w:p>
+    <w:p>
+      <w:pPr>
+        <w:rPr>
+          <w:sz w:val="16"/>
+          <w:szCs w:val="16"/>
+        </w:rPr>
+      </w:pPr>
+      <w:r>
+        <w:rPr>
+          <w:sz w:val="16"/>
+          <w:szCs w:val="16"/>
+          <w:rtl w:val="0"/>
+        </w:rPr>
+        <w:t xml:space="preserve">В архитектурный бред?</w:t>
+      </w:r>
+    </w:p>
+    <w:p>
+      <w:pPr>
+        <w:rPr>
+          <w:sz w:val="16"/>
+          <w:szCs w:val="16"/>
+        </w:rPr>
+      </w:pPr>
+      <w:r>
+        <w:rPr>
+          <w:sz w:val="16"/>
+          <w:szCs w:val="16"/>
+          <w:rtl w:val="0"/>
+        </w:rPr>
+        <w:t xml:space="preserve">Дочку еду встречать</w:t>
+      </w:r>
+    </w:p>
+    <w:p>
+      <w:pPr>
+        <w:rPr>
+          <w:sz w:val="16"/>
+          <w:szCs w:val="16"/>
+        </w:rPr>
+      </w:pPr>
+      <w:r>
+        <w:rPr>
+          <w:sz w:val="16"/>
+          <w:szCs w:val="16"/>
+          <w:rtl w:val="0"/>
+        </w:rPr>
+        <w:t xml:space="preserve">В дальний вотяцкий край</w:t>
+      </w:r>
+    </w:p>
+    <w:p>
+      <w:pPr>
+        <w:rPr>
+          <w:sz w:val="16"/>
+          <w:szCs w:val="16"/>
+        </w:rPr>
+      </w:pPr>
+      <w:r>
+        <w:rPr>
+          <w:sz w:val="16"/>
+          <w:szCs w:val="16"/>
+          <w:rtl w:val="0"/>
+        </w:rPr>
+        <w:t xml:space="preserve">Будут колеса стучать</w:t>
+      </w:r>
+    </w:p>
+    <w:p>
+      <w:pPr>
+        <w:rPr>
+          <w:sz w:val="16"/>
+          <w:szCs w:val="16"/>
+        </w:rPr>
+      </w:pPr>
+      <w:r>
+        <w:rPr>
+          <w:sz w:val="16"/>
+          <w:szCs w:val="16"/>
+          <w:rtl w:val="0"/>
+        </w:rPr>
+        <w:t xml:space="preserve">Ритмом кричать прощай</w:t>
+      </w:r>
+    </w:p>
+    <w:p>
+      <w:pPr>
+        <w:rPr>
+          <w:sz w:val="16"/>
+          <w:szCs w:val="16"/>
+        </w:rPr>
+      </w:pPr>
+      <w:r>
+        <w:rPr>
+          <w:sz w:val="16"/>
+          <w:szCs w:val="16"/>
+          <w:rtl w:val="0"/>
+        </w:rPr>
+        <w:t xml:space="preserve">Город ты мой родной</w:t>
+      </w:r>
+    </w:p>
+    <w:p>
+      <w:pPr>
+        <w:rPr>
+          <w:sz w:val="16"/>
+          <w:szCs w:val="16"/>
+        </w:rPr>
+      </w:pPr>
+      <w:r>
+        <w:rPr>
+          <w:sz w:val="16"/>
+          <w:szCs w:val="16"/>
+          <w:rtl w:val="0"/>
+        </w:rPr>
+        <w:t xml:space="preserve">Город воли Петра</w:t>
+      </w:r>
+    </w:p>
+    <w:p>
+      <w:pPr>
+        <w:rPr>
+          <w:sz w:val="16"/>
+          <w:szCs w:val="16"/>
+        </w:rPr>
+      </w:pPr>
+      <w:r>
+        <w:rPr>
+          <w:sz w:val="16"/>
+          <w:szCs w:val="16"/>
+          <w:rtl w:val="0"/>
+        </w:rPr>
+        <w:t xml:space="preserve">Жди меня дорогой</w:t>
+      </w:r>
+    </w:p>
+    <w:p>
+      <w:pPr>
+        <w:rPr>
+          <w:sz w:val="16"/>
+          <w:szCs w:val="16"/>
+        </w:rPr>
+      </w:pPr>
+      <w:r>
+        <w:rPr>
+          <w:sz w:val="16"/>
+          <w:szCs w:val="16"/>
+          <w:rtl w:val="0"/>
+        </w:rPr>
+        <w:t xml:space="preserve">Скоро вернусь сюда13 May 2022 </w:t>
       </w:r>
     </w:p>
     <w:p>
@@ -25958,6 +26262,269 @@
           <w:rtl w:val="0"/>
         </w:rPr>
         <w:t xml:space="preserve">06 Jan 2023 </w:t>
+      </w:r>
+      <w:r>
+        <w:pict>
+          <v:rect style="width:0.0pt;height:1.5pt" o:hr="t" o:hrstd="t" o:hralign="center" fillcolor="#A0A0A0" stroked="f"/>
+        </w:pict>
+      </w:r>
+      <w:r>
+        <w:rPr>
+          <w:rtl w:val="0"/>
+        </w:rPr>
+      </w:r>
+    </w:p>
+    <w:p>
+      <w:pPr>
+        <w:rPr/>
+      </w:pPr>
+      <w:r>
+        <w:rPr>
+          <w:rtl w:val="0"/>
+        </w:rPr>
+      </w:r>
+    </w:p>
+    <w:p>
+      <w:pPr>
+        <w:rPr/>
+      </w:pPr>
+      <w:r>
+        <w:rPr>
+          <w:rtl w:val="0"/>
+        </w:rPr>
+        <w:t xml:space="preserve">Хмурые облака</w:t>
+      </w:r>
+    </w:p>
+    <w:p>
+      <w:pPr>
+        <w:rPr/>
+      </w:pPr>
+      <w:r>
+        <w:rPr>
+          <w:rtl w:val="0"/>
+        </w:rPr>
+        <w:t xml:space="preserve">Иллюминатор окно</w:t>
+      </w:r>
+    </w:p>
+    <w:p>
+      <w:pPr>
+        <w:rPr/>
+      </w:pPr>
+      <w:r>
+        <w:rPr>
+          <w:rtl w:val="0"/>
+        </w:rPr>
+        <w:t xml:space="preserve">Кажется что за ним март</w:t>
+      </w:r>
+    </w:p>
+    <w:p>
+      <w:pPr>
+        <w:rPr/>
+      </w:pPr>
+      <w:r>
+        <w:rPr>
+          <w:rtl w:val="0"/>
+        </w:rPr>
+        <w:t xml:space="preserve">Впрочем не все ли равно</w:t>
+      </w:r>
+    </w:p>
+    <w:p>
+      <w:pPr>
+        <w:rPr/>
+      </w:pPr>
+      <w:r>
+        <w:rPr>
+          <w:rtl w:val="0"/>
+        </w:rPr>
+        <w:t xml:space="preserve">Голых деревьев тела</w:t>
+      </w:r>
+    </w:p>
+    <w:p>
+      <w:pPr>
+        <w:rPr/>
+      </w:pPr>
+      <w:r>
+        <w:rPr>
+          <w:rtl w:val="0"/>
+        </w:rPr>
+        <w:t xml:space="preserve">Яркая зелень пластмасс</w:t>
+      </w:r>
+    </w:p>
+    <w:p>
+      <w:pPr>
+        <w:rPr/>
+      </w:pPr>
+      <w:r>
+        <w:rPr>
+          <w:rtl w:val="0"/>
+        </w:rPr>
+        <w:t xml:space="preserve">В воздухе вязкий шум</w:t>
+      </w:r>
+    </w:p>
+    <w:p>
+      <w:pPr>
+        <w:rPr/>
+      </w:pPr>
+      <w:r>
+        <w:rPr>
+          <w:rtl w:val="0"/>
+        </w:rPr>
+        <w:t xml:space="preserve">От человеческих масс</w:t>
+      </w:r>
+    </w:p>
+    <w:p>
+      <w:pPr>
+        <w:rPr/>
+      </w:pPr>
+      <w:r>
+        <w:rPr>
+          <w:rtl w:val="0"/>
+        </w:rPr>
+        <w:t xml:space="preserve">Этот вокзал мечта</w:t>
+      </w:r>
+    </w:p>
+    <w:p>
+      <w:pPr>
+        <w:rPr/>
+      </w:pPr>
+      <w:r>
+        <w:rPr>
+          <w:rtl w:val="0"/>
+        </w:rPr>
+        <w:t xml:space="preserve">Места в которой нет</w:t>
+      </w:r>
+    </w:p>
+    <w:p>
+      <w:pPr>
+        <w:rPr/>
+      </w:pPr>
+      <w:r>
+        <w:rPr>
+          <w:rtl w:val="0"/>
+        </w:rPr>
+        <w:t xml:space="preserve">Что привело сюда</w:t>
+      </w:r>
+    </w:p>
+    <w:p>
+      <w:pPr>
+        <w:rPr/>
+      </w:pPr>
+      <w:r>
+        <w:rPr>
+          <w:rtl w:val="0"/>
+        </w:rPr>
+        <w:t xml:space="preserve">В архитектурный бред?</w:t>
+      </w:r>
+    </w:p>
+    <w:p>
+      <w:pPr>
+        <w:rPr/>
+      </w:pPr>
+      <w:r>
+        <w:rPr>
+          <w:rtl w:val="0"/>
+        </w:rPr>
+        <w:t xml:space="preserve">Дочку еду встречать</w:t>
+      </w:r>
+    </w:p>
+    <w:p>
+      <w:pPr>
+        <w:rPr/>
+      </w:pPr>
+      <w:r>
+        <w:rPr>
+          <w:rtl w:val="0"/>
+        </w:rPr>
+        <w:t xml:space="preserve">В дальний вотяцкий край</w:t>
+      </w:r>
+    </w:p>
+    <w:p>
+      <w:pPr>
+        <w:rPr/>
+      </w:pPr>
+      <w:r>
+        <w:rPr>
+          <w:rtl w:val="0"/>
+        </w:rPr>
+        <w:t xml:space="preserve">Будут колеса стучать</w:t>
+      </w:r>
+    </w:p>
+    <w:p>
+      <w:pPr>
+        <w:rPr/>
+      </w:pPr>
+      <w:r>
+        <w:rPr>
+          <w:rtl w:val="0"/>
+        </w:rPr>
+        <w:t xml:space="preserve">Ритмом кричать прощай</w:t>
+      </w:r>
+    </w:p>
+    <w:p>
+      <w:pPr>
+        <w:rPr/>
+      </w:pPr>
+      <w:r>
+        <w:rPr>
+          <w:rtl w:val="0"/>
+        </w:rPr>
+        <w:t xml:space="preserve">Город ты мой родной</w:t>
+      </w:r>
+    </w:p>
+    <w:p>
+      <w:pPr>
+        <w:rPr/>
+      </w:pPr>
+      <w:r>
+        <w:rPr>
+          <w:rtl w:val="0"/>
+        </w:rPr>
+        <w:t xml:space="preserve">Город воли Петра</w:t>
+      </w:r>
+    </w:p>
+    <w:p>
+      <w:pPr>
+        <w:rPr/>
+      </w:pPr>
+      <w:r>
+        <w:rPr>
+          <w:rtl w:val="0"/>
+        </w:rPr>
+        <w:t xml:space="preserve">Жди меня дорогой</w:t>
+      </w:r>
+    </w:p>
+    <w:p>
+      <w:pPr>
+        <w:rPr/>
+      </w:pPr>
+      <w:r>
+        <w:rPr>
+          <w:rtl w:val="0"/>
+        </w:rPr>
+        <w:t xml:space="preserve">Скоро вернусь сюда</w:t>
+      </w:r>
+    </w:p>
+    <w:p>
+      <w:pPr>
+        <w:rPr/>
+      </w:pPr>
+      <w:r>
+        <w:rPr>
+          <w:rtl w:val="0"/>
+        </w:rPr>
+      </w:r>
+    </w:p>
+    <w:p>
+      <w:pPr>
+        <w:rPr/>
+      </w:pPr>
+      <w:r>
+        <w:rPr>
+          <w:sz w:val="16"/>
+          <w:szCs w:val="16"/>
+          <w:rtl w:val="0"/>
+        </w:rPr>
+        <w:t xml:space="preserve">25 Mar 2024 </w:t>
       </w:r>
       <w:r>
         <w:pict>

</xml_diff>

<commit_message>
# Пн 29 апр 2024 18:41:16 MSK
</commit_message>
<xml_diff>
--- a/.content/another.docx
+++ b/.content/another.docx
@@ -26525,6 +26525,269 @@
           <w:rtl w:val="0"/>
         </w:rPr>
         <w:t xml:space="preserve">25 Mar 2024 </w:t>
+      </w:r>
+      <w:r>
+        <w:pict>
+          <v:rect style="width:0.0pt;height:1.5pt" o:hr="t" o:hrstd="t" o:hralign="center" fillcolor="#A0A0A0" stroked="f"/>
+        </w:pict>
+      </w:r>
+      <w:r>
+        <w:rPr>
+          <w:rtl w:val="0"/>
+        </w:rPr>
+      </w:r>
+    </w:p>
+    <w:p>
+      <w:pPr>
+        <w:rPr/>
+      </w:pPr>
+      <w:r>
+        <w:rPr>
+          <w:rtl w:val="0"/>
+        </w:rPr>
+      </w:r>
+    </w:p>
+    <w:p>
+      <w:pPr>
+        <w:rPr/>
+      </w:pPr>
+      <w:r>
+        <w:rPr>
+          <w:rtl w:val="0"/>
+        </w:rPr>
+        <w:t xml:space="preserve">Контраст сердец</w:t>
+      </w:r>
+    </w:p>
+    <w:p>
+      <w:pPr>
+        <w:rPr/>
+      </w:pPr>
+      <w:r>
+        <w:rPr>
+          <w:rtl w:val="0"/>
+        </w:rPr>
+        <w:t xml:space="preserve">Любовная печаль</w:t>
+      </w:r>
+    </w:p>
+    <w:p>
+      <w:pPr>
+        <w:rPr/>
+      </w:pPr>
+      <w:r>
+        <w:rPr>
+          <w:rtl w:val="0"/>
+        </w:rPr>
+        <w:t xml:space="preserve">Исчезнет гордая</w:t>
+      </w:r>
+    </w:p>
+    <w:p>
+      <w:pPr>
+        <w:rPr/>
+      </w:pPr>
+      <w:r>
+        <w:rPr>
+          <w:rtl w:val="0"/>
+        </w:rPr>
+        <w:t xml:space="preserve">Не изменяя пола</w:t>
+      </w:r>
+    </w:p>
+    <w:p>
+      <w:pPr>
+        <w:rPr/>
+      </w:pPr>
+      <w:r>
+        <w:rPr>
+          <w:rtl w:val="0"/>
+        </w:rPr>
+        <w:t xml:space="preserve">И только мне</w:t>
+      </w:r>
+    </w:p>
+    <w:p>
+      <w:pPr>
+        <w:rPr/>
+      </w:pPr>
+      <w:r>
+        <w:rPr>
+          <w:rtl w:val="0"/>
+        </w:rPr>
+        <w:t xml:space="preserve">Как вестнику</w:t>
+      </w:r>
+    </w:p>
+    <w:p>
+      <w:pPr>
+        <w:rPr/>
+      </w:pPr>
+      <w:r>
+        <w:rPr>
+          <w:rtl w:val="0"/>
+        </w:rPr>
+        <w:t xml:space="preserve">Мечты</w:t>
+      </w:r>
+    </w:p>
+    <w:p>
+      <w:pPr>
+        <w:rPr/>
+      </w:pPr>
+      <w:r>
+        <w:rPr>
+          <w:rtl w:val="0"/>
+        </w:rPr>
+        <w:t xml:space="preserve">Огонь нашепчет</w:t>
+      </w:r>
+    </w:p>
+    <w:p>
+      <w:pPr>
+        <w:rPr/>
+      </w:pPr>
+      <w:r>
+        <w:rPr>
+          <w:rtl w:val="0"/>
+        </w:rPr>
+        <w:t xml:space="preserve">Правду всю про</w:t>
+      </w:r>
+    </w:p>
+    <w:p>
+      <w:pPr>
+        <w:rPr/>
+      </w:pPr>
+      <w:r>
+        <w:rPr>
+          <w:rtl w:val="0"/>
+        </w:rPr>
+        <w:t xml:space="preserve">Крона</w:t>
+      </w:r>
+    </w:p>
+    <w:p>
+      <w:pPr>
+        <w:rPr/>
+      </w:pPr>
+      <w:r>
+        <w:rPr>
+          <w:rtl w:val="0"/>
+        </w:rPr>
+        <w:t xml:space="preserve">Про то что есть</w:t>
+      </w:r>
+    </w:p>
+    <w:p>
+      <w:pPr>
+        <w:rPr/>
+      </w:pPr>
+      <w:r>
+        <w:rPr>
+          <w:rtl w:val="0"/>
+        </w:rPr>
+        <w:t xml:space="preserve">Те самые сердца</w:t>
+      </w:r>
+    </w:p>
+    <w:p>
+      <w:pPr>
+        <w:rPr/>
+      </w:pPr>
+      <w:r>
+        <w:rPr>
+          <w:rtl w:val="0"/>
+        </w:rPr>
+        <w:t xml:space="preserve">Что изменить</w:t>
+      </w:r>
+    </w:p>
+    <w:p>
+      <w:pPr>
+        <w:rPr/>
+      </w:pPr>
+      <w:r>
+        <w:rPr>
+          <w:rtl w:val="0"/>
+        </w:rPr>
+        <w:t xml:space="preserve">Весь мир</w:t>
+      </w:r>
+    </w:p>
+    <w:p>
+      <w:pPr>
+        <w:rPr/>
+      </w:pPr>
+      <w:r>
+        <w:rPr>
+          <w:rtl w:val="0"/>
+        </w:rPr>
+        <w:t xml:space="preserve">Способны разом</w:t>
+      </w:r>
+    </w:p>
+    <w:p>
+      <w:pPr>
+        <w:rPr/>
+      </w:pPr>
+      <w:r>
+        <w:rPr>
+          <w:rtl w:val="0"/>
+        </w:rPr>
+        <w:t xml:space="preserve">Лишь стоит им</w:t>
+      </w:r>
+    </w:p>
+    <w:p>
+      <w:pPr>
+        <w:rPr/>
+      </w:pPr>
+      <w:r>
+        <w:rPr>
+          <w:rtl w:val="0"/>
+        </w:rPr>
+        <w:t xml:space="preserve">Пройти путь</w:t>
+      </w:r>
+    </w:p>
+    <w:p>
+      <w:pPr>
+        <w:rPr/>
+      </w:pPr>
+      <w:r>
+        <w:rPr>
+          <w:rtl w:val="0"/>
+        </w:rPr>
+        <w:t xml:space="preserve">До конца</w:t>
+      </w:r>
+    </w:p>
+    <w:p>
+      <w:pPr>
+        <w:rPr/>
+      </w:pPr>
+      <w:r>
+        <w:rPr>
+          <w:rtl w:val="0"/>
+        </w:rPr>
+        <w:t xml:space="preserve">Друг другу в души</w:t>
+      </w:r>
+    </w:p>
+    <w:p>
+      <w:pPr>
+        <w:rPr/>
+      </w:pPr>
+      <w:r>
+        <w:rPr>
+          <w:rtl w:val="0"/>
+        </w:rPr>
+        <w:t xml:space="preserve">Заглянувши сразу</w:t>
+      </w:r>
+    </w:p>
+    <w:p>
+      <w:pPr>
+        <w:rPr/>
+      </w:pPr>
+      <w:r>
+        <w:rPr>
+          <w:rtl w:val="0"/>
+        </w:rPr>
+      </w:r>
+    </w:p>
+    <w:p>
+      <w:pPr>
+        <w:rPr/>
+      </w:pPr>
+      <w:r>
+        <w:rPr>
+          <w:sz w:val="16"/>
+          <w:szCs w:val="16"/>
+          <w:rtl w:val="0"/>
+        </w:rPr>
+        <w:t xml:space="preserve">29 Apr 2024 </w:t>
       </w:r>
       <w:r>
         <w:pict>

</xml_diff>